<commit_message>
feat: adicao do recursos de hardware necessário
</commit_message>
<xml_diff>
--- a/PFC_2025_Docs/PFC_Donate_v1.6.docx
+++ b/PFC_2025_Docs/PFC_Donate_v1.6.docx
@@ -1,6 +1,6 @@
 
 <file path=word/document.xml><?xml version="1.0" encoding="utf-8"?>
-<w:document xmlns:wpc="http://schemas.microsoft.com/office/word/2010/wordprocessingCanvas" xmlns:cx="http://schemas.microsoft.com/office/drawing/2014/chartex" xmlns:cx1="http://schemas.microsoft.com/office/drawing/2015/9/8/chartex" xmlns:mc="http://schemas.openxmlformats.org/markup-compatibility/2006" xmlns:o="urn:schemas-microsoft-com:office:office" xmlns:r="http://schemas.openxmlformats.org/officeDocument/2006/relationships" xmlns:m="http://schemas.openxmlformats.org/officeDocument/2006/math" xmlns:v="urn:schemas-microsoft-com:vml" xmlns:wp14="http://schemas.microsoft.com/office/word/2010/wordprocessingDrawing" xmlns:wp="http://schemas.openxmlformats.org/drawingml/2006/wordprocessingDrawing" xmlns:w10="urn:schemas-microsoft-com:office:word" xmlns:w="http://schemas.openxmlformats.org/wordprocessingml/2006/main" xmlns:w14="http://schemas.microsoft.com/office/word/2010/wordml" xmlns:w15="http://schemas.microsoft.com/office/word/2012/wordml" xmlns:w16se="http://schemas.microsoft.com/office/word/2015/wordml/symex" xmlns:wpg="http://schemas.microsoft.com/office/word/2010/wordprocessingGroup" xmlns:wpi="http://schemas.microsoft.com/office/word/2010/wordprocessingInk" xmlns:wne="http://schemas.microsoft.com/office/word/2006/wordml" xmlns:wps="http://schemas.microsoft.com/office/word/2010/wordprocessingShape" mc:Ignorable="w14 w15 w16se wp14">
+<w:document xmlns:wpc="http://schemas.microsoft.com/office/word/2010/wordprocessingCanvas" xmlns:mc="http://schemas.openxmlformats.org/markup-compatibility/2006" xmlns:o="urn:schemas-microsoft-com:office:office" xmlns:r="http://schemas.openxmlformats.org/officeDocument/2006/relationships" xmlns:m="http://schemas.openxmlformats.org/officeDocument/2006/math" xmlns:v="urn:schemas-microsoft-com:vml" xmlns:wp14="http://schemas.microsoft.com/office/word/2010/wordprocessingDrawing" xmlns:wp="http://schemas.openxmlformats.org/drawingml/2006/wordprocessingDrawing" xmlns:w10="urn:schemas-microsoft-com:office:word" xmlns:w="http://schemas.openxmlformats.org/wordprocessingml/2006/main" xmlns:w14="http://schemas.microsoft.com/office/word/2010/wordml" xmlns:wpg="http://schemas.microsoft.com/office/word/2010/wordprocessingGroup" xmlns:wpi="http://schemas.microsoft.com/office/word/2010/wordprocessingInk" xmlns:wne="http://schemas.microsoft.com/office/word/2006/wordml" xmlns:wps="http://schemas.microsoft.com/office/word/2010/wordprocessingShape" mc:Ignorable="w14 wp14">
   <w:body>
     <w:p>
       <w:pPr>
@@ -1706,8 +1706,6 @@
       </w:r>
     </w:p>
     <w:bookmarkStart w:id="0" w:name="_Toc192060077"/>
-    <w:bookmarkStart w:id="1" w:name="_GoBack"/>
-    <w:bookmarkEnd w:id="1"/>
     <w:p>
       <w:pPr>
         <w:pStyle w:val="Sumrio1"/>
@@ -5061,8 +5059,8 @@
       <w:pPr>
         <w:pStyle w:val="EstiloFonte12NegritoCentralizado"/>
         <w:sectPr>
-          <w:headerReference w:type="even" r:id="rId8"/>
-          <w:headerReference w:type="default" r:id="rId9"/>
+          <w:headerReference w:type="even" r:id="rId9"/>
+          <w:headerReference w:type="default" r:id="rId10"/>
           <w:pgSz w:w="11907" w:h="16840" w:code="9"/>
           <w:pgMar w:top="1701" w:right="1134" w:bottom="1134" w:left="1701" w:header="709" w:footer="709" w:gutter="0"/>
           <w:pgNumType w:fmt="lowerRoman"/>
@@ -5079,13 +5077,13 @@
       <w:pPr>
         <w:pStyle w:val="Ttulo1"/>
       </w:pPr>
-      <w:bookmarkStart w:id="2" w:name="_Toc199351277"/>
+      <w:bookmarkStart w:id="1" w:name="_Toc199351277"/>
       <w:r>
         <w:lastRenderedPageBreak/>
         <w:t>1 INTRODUÇÃO</w:t>
       </w:r>
       <w:bookmarkEnd w:id="0"/>
-      <w:bookmarkEnd w:id="2"/>
+      <w:bookmarkEnd w:id="1"/>
     </w:p>
     <w:p>
       <w:pPr>
@@ -5217,64 +5215,64 @@
       <w:r>
         <w:br w:type="page"/>
       </w:r>
-      <w:bookmarkStart w:id="3" w:name="_Toc199351278"/>
+      <w:bookmarkStart w:id="2" w:name="_Toc199351278"/>
       <w:r>
         <w:lastRenderedPageBreak/>
         <w:t>2 REVISÃO BIBLIOGRÁFICA</w:t>
       </w:r>
+      <w:bookmarkEnd w:id="2"/>
+    </w:p>
+    <w:p>
+      <w:pPr>
+        <w:pStyle w:val="NormalWeb"/>
+      </w:pPr>
+      <w:r>
+        <w:t>E</w:t>
+      </w:r>
+      <w:r>
+        <w:t xml:space="preserve">ste capítulo apresenta os </w:t>
+      </w:r>
+      <w:r>
+        <w:t xml:space="preserve">conceitos e estudos que fundamentam o desenvolvimento do projeto. Inicialmente, são discutidos os benefícios e a importância do aleitamento materno para a saúde infantil e materna. Em seguida, é abordado </w:t>
+      </w:r>
+      <w:r>
+        <w:t>sobre o</w:t>
+      </w:r>
+      <w:r>
+        <w:t xml:space="preserve"> funcionamento dos </w:t>
+      </w:r>
+      <w:r>
+        <w:t>b</w:t>
+      </w:r>
+      <w:r>
+        <w:t xml:space="preserve">ancos de </w:t>
+      </w:r>
+      <w:r>
+        <w:t>leite h</w:t>
+      </w:r>
+      <w:r>
+        <w:t xml:space="preserve">umano, com foco na sua estrutura, atuação e impacto na saúde pública. A terceira seção trata da atuação do Posto de Coleta de Leite Humano do Hospital das Clínicas Samuel Libânio, localizado em Pouso Alegre/MG e </w:t>
+      </w:r>
+      <w:r>
+        <w:t xml:space="preserve">sua </w:t>
+      </w:r>
+      <w:r>
+        <w:t>relevância regional. Por fim, são apresentados trabalhos relacionados, com ênfase no uso de tecnologias digitais aplicadas ao incentivo da amamentação e à doação de leite humano.</w:t>
+      </w:r>
+    </w:p>
+    <w:p/>
+    <w:p>
+      <w:pPr>
+        <w:pStyle w:val="Ttulo2"/>
+      </w:pPr>
+      <w:bookmarkStart w:id="3" w:name="_Toc199351279"/>
+      <w:r>
+        <w:t xml:space="preserve">2.1 </w:t>
+      </w:r>
+      <w:r>
+        <w:t>O ALEITAMENTO MATERNO</w:t>
+      </w:r>
       <w:bookmarkEnd w:id="3"/>
-    </w:p>
-    <w:p>
-      <w:pPr>
-        <w:pStyle w:val="NormalWeb"/>
-      </w:pPr>
-      <w:r>
-        <w:t>E</w:t>
-      </w:r>
-      <w:r>
-        <w:t xml:space="preserve">ste capítulo apresenta os </w:t>
-      </w:r>
-      <w:r>
-        <w:t xml:space="preserve">conceitos e estudos que fundamentam o desenvolvimento do projeto. Inicialmente, são discutidos os benefícios e a importância do aleitamento materno para a saúde infantil e materna. Em seguida, é abordado </w:t>
-      </w:r>
-      <w:r>
-        <w:t>sobre o</w:t>
-      </w:r>
-      <w:r>
-        <w:t xml:space="preserve"> funcionamento dos </w:t>
-      </w:r>
-      <w:r>
-        <w:t>b</w:t>
-      </w:r>
-      <w:r>
-        <w:t xml:space="preserve">ancos de </w:t>
-      </w:r>
-      <w:r>
-        <w:t>leite h</w:t>
-      </w:r>
-      <w:r>
-        <w:t xml:space="preserve">umano, com foco na sua estrutura, atuação e impacto na saúde pública. A terceira seção trata da atuação do Posto de Coleta de Leite Humano do Hospital das Clínicas Samuel Libânio, localizado em Pouso Alegre/MG e </w:t>
-      </w:r>
-      <w:r>
-        <w:t xml:space="preserve">sua </w:t>
-      </w:r>
-      <w:r>
-        <w:t>relevância regional. Por fim, são apresentados trabalhos relacionados, com ênfase no uso de tecnologias digitais aplicadas ao incentivo da amamentação e à doação de leite humano.</w:t>
-      </w:r>
-    </w:p>
-    <w:p/>
-    <w:p>
-      <w:pPr>
-        <w:pStyle w:val="Ttulo2"/>
-      </w:pPr>
-      <w:bookmarkStart w:id="4" w:name="_Toc199351279"/>
-      <w:r>
-        <w:t xml:space="preserve">2.1 </w:t>
-      </w:r>
-      <w:r>
-        <w:t>O ALEITAMENTO MATERNO</w:t>
-      </w:r>
-      <w:bookmarkEnd w:id="4"/>
     </w:p>
     <w:p>
       <w:pPr>
@@ -5382,7 +5380,7 @@
       <w:pPr>
         <w:pStyle w:val="Ttulo2"/>
       </w:pPr>
-      <w:bookmarkStart w:id="5" w:name="_Toc199351280"/>
+      <w:bookmarkStart w:id="4" w:name="_Toc199351280"/>
       <w:r>
         <w:t>2.2</w:t>
       </w:r>
@@ -5392,7 +5390,7 @@
       <w:r>
         <w:t>BANCOS DE LEITE HUMANO</w:t>
       </w:r>
-      <w:bookmarkEnd w:id="5"/>
+      <w:bookmarkEnd w:id="4"/>
     </w:p>
     <w:p>
       <w:pPr>
@@ -5444,137 +5442,137 @@
       <w:pPr>
         <w:pStyle w:val="Ttulo2"/>
       </w:pPr>
-      <w:bookmarkStart w:id="6" w:name="_Toc199351281"/>
+      <w:bookmarkStart w:id="5" w:name="_Toc199351281"/>
       <w:r>
         <w:lastRenderedPageBreak/>
         <w:t>2.3 ATUAÇÃO DO POSTO DE COLETA DE LEITE HUMANO NO HOSPITAL DAS CLÍNICAS SAMUEL LIBÂNIO</w:t>
       </w:r>
+      <w:bookmarkEnd w:id="5"/>
+    </w:p>
+    <w:p>
+      <w:pPr>
+        <w:pStyle w:val="NormalWeb"/>
+      </w:pPr>
+      <w:r>
+        <w:t>O Hospital das Clínicas Samuel Libânio (HCSL), localizado em Pouso Alegre, Minas Gerais, abriga um Posto de Coleta de Leite Humano que desempenha um papel crucial no apoio a recém-nascidos prematuros ou de baixo peso que não podem ser amamentados por suas mães. Este posto atua na coleta, armazenamento e distribuição de leite materno para bebês internados em unidades como a U</w:t>
+      </w:r>
+      <w:r>
+        <w:t>nidade de Tratamento Intensivo (U</w:t>
+      </w:r>
+      <w:r>
+        <w:t>TI</w:t>
+      </w:r>
+      <w:r>
+        <w:t>)</w:t>
+      </w:r>
+      <w:r>
+        <w:t xml:space="preserve"> Neonatal, UTI Pediátrica e Unidade de Cuidados Intermediários Neonatais (UCIN) do próprio </w:t>
+      </w:r>
+      <w:r>
+        <w:t>hospital. ​</w:t>
+      </w:r>
+    </w:p>
+    <w:p>
+      <w:pPr>
+        <w:pStyle w:val="NormalWeb"/>
+      </w:pPr>
+      <w:r>
+        <w:t>O processo de doação é simplificado para i</w:t>
+      </w:r>
+      <w:r>
+        <w:t>ncentivar a participação das mulheres</w:t>
+      </w:r>
+      <w:r>
+        <w:t xml:space="preserve"> lactantes. As interessadas podem entrar em contato com o Banco de Leite para receber orientações e um </w:t>
+      </w:r>
+      <w:r>
+        <w:t xml:space="preserve">kit </w:t>
+      </w:r>
+      <w:r>
+        <w:t>de coleta, permitindo que realizem o procedimento em casa. O leite coletado é armazenado e posteriormente recolhido pelo Corpo de Bombeiros, parceiro do Posto de Coleta do HCSL, que transporta o leite cru armazenado pelas doadoras até o banco de leite de Varginha para exames, testes e pasteurização. Após esse processo, o leite retorna ao Posto de Coleta do HCSL, pronto para ser fornecido aos bebês necessitados</w:t>
+      </w:r>
+      <w:r>
+        <w:t xml:space="preserve"> (HCSL, 2025</w:t>
+      </w:r>
+      <w:r>
+        <w:t>).</w:t>
+      </w:r>
+    </w:p>
+    <w:p>
+      <w:pPr>
+        <w:pStyle w:val="NormalWeb"/>
+      </w:pPr>
+      <w:r>
+        <w:t>Além da coleta e distribuição, o posto oferece suporte às mães e gestantes, promovendo o pré-natal pediátrico e incentivando a amamentação exclusiva nos pr</w:t>
+      </w:r>
+      <w:r>
+        <w:t>imeiros meses de vida da criança.</w:t>
+      </w:r>
+    </w:p>
+    <w:p>
+      <w:pPr>
+        <w:pStyle w:val="NormalWeb"/>
+      </w:pPr>
+      <w:r>
+        <w:t>O Banco de Leite</w:t>
+      </w:r>
+      <w:r>
+        <w:t xml:space="preserve"> Humano</w:t>
+      </w:r>
+      <w:r>
+        <w:t xml:space="preserve"> </w:t>
+      </w:r>
+      <w:r>
+        <w:t xml:space="preserve">do HCSL </w:t>
+      </w:r>
+      <w:r>
+        <w:t xml:space="preserve">está localizado </w:t>
+      </w:r>
+      <w:r>
+        <w:t>à</w:t>
+      </w:r>
+      <w:r>
+        <w:t xml:space="preserve"> Rua Comendador José Garcia, nº 777, no Centro de Pouso Alegre. O atendim</w:t>
+      </w:r>
+      <w:r>
+        <w:t>ento externo ocorre de segunda-feira à</w:t>
+      </w:r>
+      <w:r>
+        <w:t xml:space="preserve"> sexta-feira, das 7h às 17h, e o atendimento interno, das 7h às 19h. Para mais informações ou para se tornar uma doadora, as </w:t>
+      </w:r>
+      <w:r>
+        <w:t>mulheres</w:t>
+      </w:r>
+      <w:r>
+        <w:t xml:space="preserve"> podem entrar em contato pelo telefone (35) 3429-3200, ramal 3276. ​</w:t>
+      </w:r>
+    </w:p>
+    <w:p>
+      <w:pPr>
+        <w:pStyle w:val="NormalWeb"/>
+      </w:pPr>
+      <w:r>
+        <w:t>A doação de leite materno é fundamental para a recuperação e desenvolvimento de beb</w:t>
+      </w:r>
+      <w:r>
+        <w:t>ês prematuros, e o apoio das mulheres</w:t>
+      </w:r>
+      <w:r>
+        <w:t xml:space="preserve"> doadoras é essencial para manter os estoques adequados e salvar vidas.</w:t>
+      </w:r>
+    </w:p>
+    <w:p>
+      <w:pPr>
+        <w:pStyle w:val="Ttulo2"/>
+      </w:pPr>
+      <w:bookmarkStart w:id="6" w:name="_Toc199351282"/>
+      <w:r>
+        <w:t>2.4</w:t>
+      </w:r>
+      <w:r>
+        <w:t xml:space="preserve"> TRABALHOS RELACIONADOS</w:t>
+      </w:r>
       <w:bookmarkEnd w:id="6"/>
-    </w:p>
-    <w:p>
-      <w:pPr>
-        <w:pStyle w:val="NormalWeb"/>
-      </w:pPr>
-      <w:r>
-        <w:t>O Hospital das Clínicas Samuel Libânio (HCSL), localizado em Pouso Alegre, Minas Gerais, abriga um Posto de Coleta de Leite Humano que desempenha um papel crucial no apoio a recém-nascidos prematuros ou de baixo peso que não podem ser amamentados por suas mães. Este posto atua na coleta, armazenamento e distribuição de leite materno para bebês internados em unidades como a U</w:t>
-      </w:r>
-      <w:r>
-        <w:t>nidade de Tratamento Intensivo (U</w:t>
-      </w:r>
-      <w:r>
-        <w:t>TI</w:t>
-      </w:r>
-      <w:r>
-        <w:t>)</w:t>
-      </w:r>
-      <w:r>
-        <w:t xml:space="preserve"> Neonatal, UTI Pediátrica e Unidade de Cuidados Intermediários Neonatais (UCIN) do próprio </w:t>
-      </w:r>
-      <w:r>
-        <w:t>hospital. ​</w:t>
-      </w:r>
-    </w:p>
-    <w:p>
-      <w:pPr>
-        <w:pStyle w:val="NormalWeb"/>
-      </w:pPr>
-      <w:r>
-        <w:t>O processo de doação é simplificado para i</w:t>
-      </w:r>
-      <w:r>
-        <w:t>ncentivar a participação das mulheres</w:t>
-      </w:r>
-      <w:r>
-        <w:t xml:space="preserve"> lactantes. As interessadas podem entrar em contato com o Banco de Leite para receber orientações e um </w:t>
-      </w:r>
-      <w:r>
-        <w:t xml:space="preserve">kit </w:t>
-      </w:r>
-      <w:r>
-        <w:t>de coleta, permitindo que realizem o procedimento em casa. O leite coletado é armazenado e posteriormente recolhido pelo Corpo de Bombeiros, parceiro do Posto de Coleta do HCSL, que transporta o leite cru armazenado pelas doadoras até o banco de leite de Varginha para exames, testes e pasteurização. Após esse processo, o leite retorna ao Posto de Coleta do HCSL, pronto para ser fornecido aos bebês necessitados</w:t>
-      </w:r>
-      <w:r>
-        <w:t xml:space="preserve"> (HCSL, 2025</w:t>
-      </w:r>
-      <w:r>
-        <w:t>).</w:t>
-      </w:r>
-    </w:p>
-    <w:p>
-      <w:pPr>
-        <w:pStyle w:val="NormalWeb"/>
-      </w:pPr>
-      <w:r>
-        <w:t>Além da coleta e distribuição, o posto oferece suporte às mães e gestantes, promovendo o pré-natal pediátrico e incentivando a amamentação exclusiva nos pr</w:t>
-      </w:r>
-      <w:r>
-        <w:t>imeiros meses de vida da criança.</w:t>
-      </w:r>
-    </w:p>
-    <w:p>
-      <w:pPr>
-        <w:pStyle w:val="NormalWeb"/>
-      </w:pPr>
-      <w:r>
-        <w:t>O Banco de Leite</w:t>
-      </w:r>
-      <w:r>
-        <w:t xml:space="preserve"> Humano</w:t>
-      </w:r>
-      <w:r>
-        <w:t xml:space="preserve"> </w:t>
-      </w:r>
-      <w:r>
-        <w:t xml:space="preserve">do HCSL </w:t>
-      </w:r>
-      <w:r>
-        <w:t xml:space="preserve">está localizado </w:t>
-      </w:r>
-      <w:r>
-        <w:t>à</w:t>
-      </w:r>
-      <w:r>
-        <w:t xml:space="preserve"> Rua Comendador José Garcia, nº 777, no Centro de Pouso Alegre. O atendim</w:t>
-      </w:r>
-      <w:r>
-        <w:t>ento externo ocorre de segunda-feira à</w:t>
-      </w:r>
-      <w:r>
-        <w:t xml:space="preserve"> sexta-feira, das 7h às 17h, e o atendimento interno, das 7h às 19h. Para mais informações ou para se tornar uma doadora, as </w:t>
-      </w:r>
-      <w:r>
-        <w:t>mulheres</w:t>
-      </w:r>
-      <w:r>
-        <w:t xml:space="preserve"> podem entrar em contato pelo telefone (35) 3429-3200, ramal 3276. ​</w:t>
-      </w:r>
-    </w:p>
-    <w:p>
-      <w:pPr>
-        <w:pStyle w:val="NormalWeb"/>
-      </w:pPr>
-      <w:r>
-        <w:t>A doação de leite materno é fundamental para a recuperação e desenvolvimento de beb</w:t>
-      </w:r>
-      <w:r>
-        <w:t>ês prematuros, e o apoio das mulheres</w:t>
-      </w:r>
-      <w:r>
-        <w:t xml:space="preserve"> doadoras é essencial para manter os estoques adequados e salvar vidas.</w:t>
-      </w:r>
-    </w:p>
-    <w:p>
-      <w:pPr>
-        <w:pStyle w:val="Ttulo2"/>
-      </w:pPr>
-      <w:bookmarkStart w:id="7" w:name="_Toc199351282"/>
-      <w:r>
-        <w:t>2.4</w:t>
-      </w:r>
-      <w:r>
-        <w:t xml:space="preserve"> TRABALHOS RELACIONADOS</w:t>
-      </w:r>
-      <w:bookmarkEnd w:id="7"/>
     </w:p>
     <w:p>
       <w:pPr>
@@ -5651,7 +5649,7 @@
                     </pic:cNvPicPr>
                   </pic:nvPicPr>
                   <pic:blipFill>
-                    <a:blip r:embed="rId10" cstate="print">
+                    <a:blip r:embed="rId11" cstate="print">
                       <a:extLst>
                         <a:ext uri="{28A0092B-C50C-407E-A947-70E740481C1C}">
                           <a14:useLocalDpi xmlns:a14="http://schemas.microsoft.com/office/drawing/2010/main" val="0"/>
@@ -5691,7 +5689,7 @@
       <w:pPr>
         <w:pStyle w:val="Legenda"/>
       </w:pPr>
-      <w:bookmarkStart w:id="8" w:name="_Toc199351266"/>
+      <w:bookmarkStart w:id="7" w:name="_Toc199351266"/>
       <w:r>
         <w:t xml:space="preserve">FIGURA </w:t>
       </w:r>
@@ -5719,7 +5717,7 @@
       <w:r>
         <w:t xml:space="preserve"> – Aplicativo Doe Leite</w:t>
       </w:r>
-      <w:bookmarkEnd w:id="8"/>
+      <w:bookmarkEnd w:id="7"/>
     </w:p>
     <w:p>
       <w:pPr>
@@ -5837,9 +5835,9 @@
     <w:p>
       <w:pPr>
         <w:sectPr>
-          <w:headerReference w:type="even" r:id="rId11"/>
-          <w:headerReference w:type="default" r:id="rId12"/>
-          <w:headerReference w:type="first" r:id="rId13"/>
+          <w:headerReference w:type="even" r:id="rId12"/>
+          <w:headerReference w:type="default" r:id="rId13"/>
+          <w:headerReference w:type="first" r:id="rId14"/>
           <w:pgSz w:w="11907" w:h="16840" w:code="9"/>
           <w:pgMar w:top="1701" w:right="1134" w:bottom="1134" w:left="1701" w:header="709" w:footer="709" w:gutter="0"/>
           <w:cols w:space="708"/>
@@ -5851,29 +5849,116 @@
       <w:pPr>
         <w:pStyle w:val="Ttulo1"/>
       </w:pPr>
+      <w:bookmarkStart w:id="8" w:name="_Toc199351283"/>
       <w:bookmarkStart w:id="9" w:name="_Toc192060079"/>
-      <w:bookmarkStart w:id="10" w:name="_Toc199351283"/>
       <w:r>
         <w:lastRenderedPageBreak/>
         <w:t>3 OBJETIVO DO PROJETO</w:t>
       </w:r>
+      <w:bookmarkEnd w:id="8"/>
+    </w:p>
+    <w:p>
+      <w:pPr>
+        <w:pStyle w:val="NormalWeb"/>
+      </w:pPr>
+      <w:r>
+        <w:t>Neste capítulo é apresentada a formulação do problema, que enfatiza a necessidade da realização deste projeto, os objetivos almejados, a justificativa</w:t>
+      </w:r>
+      <w:r>
+        <w:t xml:space="preserve"> e os</w:t>
+      </w:r>
+      <w:r>
+        <w:t xml:space="preserve"> níveis de decisã</w:t>
+      </w:r>
+      <w:r>
+        <w:t>o e grupos funcionais atendidos pelo presente projeto.</w:t>
+      </w:r>
+    </w:p>
+    <w:p/>
+    <w:p>
+      <w:pPr>
+        <w:pStyle w:val="Ttulo2"/>
+      </w:pPr>
+      <w:bookmarkStart w:id="10" w:name="_Toc192060081"/>
+      <w:bookmarkStart w:id="11" w:name="_Toc199351284"/>
+      <w:r>
+        <w:t xml:space="preserve">3.1 </w:t>
+      </w:r>
       <w:bookmarkEnd w:id="10"/>
+      <w:r>
+        <w:t>FORMULAÇÃO DO PROBLEMA</w:t>
+      </w:r>
+      <w:bookmarkEnd w:id="11"/>
     </w:p>
     <w:p>
       <w:pPr>
         <w:pStyle w:val="NormalWeb"/>
       </w:pPr>
       <w:r>
-        <w:t>Neste capítulo é apresentada a formulação do problema, que enfatiza a necessidade da realização deste projeto, os objetivos almejados, a justificativa</w:t>
-      </w:r>
-      <w:r>
-        <w:t xml:space="preserve"> e os</w:t>
-      </w:r>
-      <w:r>
-        <w:t xml:space="preserve"> níveis de decisã</w:t>
-      </w:r>
-      <w:r>
-        <w:t>o e grupos funcionais atendidos pelo presente projeto.</w:t>
+        <w:t>A escassez de informações sobre os métodos de doação, coleta e uso do recurso do leite materno acarreta em problemas para as lactantes que produzem muito leite e acaba</w:t>
+      </w:r>
+      <w:r>
+        <w:t xml:space="preserve">m </w:t>
+      </w:r>
+      <w:r>
+        <w:t xml:space="preserve">não o aproveitando, </w:t>
+      </w:r>
+      <w:r>
+        <w:t>quanto para os recém</w:t>
+      </w:r>
+      <w:r>
+        <w:t>-</w:t>
+      </w:r>
+      <w:r>
+        <w:t>nascido</w:t>
+      </w:r>
+      <w:r>
+        <w:t>s</w:t>
+      </w:r>
+      <w:r>
+        <w:t xml:space="preserve"> que que podem possuir problemas com o leite da própria mãe ou ela não produzir leite o suficien</w:t>
+      </w:r>
+      <w:r>
+        <w:t>t</w:t>
+      </w:r>
+      <w:r>
+        <w:t>e para alimentar a criança.</w:t>
+      </w:r>
+    </w:p>
+    <w:p>
+      <w:pPr>
+        <w:pStyle w:val="NormalWeb"/>
+      </w:pPr>
+      <w:r>
+        <w:t xml:space="preserve">Uma </w:t>
+      </w:r>
+      <w:r>
+        <w:t xml:space="preserve">entrevista com a Sara Elisa Capelo de Lima, estudante do 5º período de </w:t>
+      </w:r>
+      <w:r>
+        <w:t>E</w:t>
+      </w:r>
+      <w:r>
+        <w:t xml:space="preserve">nfermagem da FAI, permitiu conhecer e analisar as atividades e entender algumas dificuldades </w:t>
+      </w:r>
+      <w:r>
+        <w:t>que essa área da saúde enfrenta (Lima, 2025).</w:t>
+      </w:r>
+    </w:p>
+    <w:p>
+      <w:pPr>
+        <w:pStyle w:val="NormalWeb"/>
+      </w:pPr>
+      <w:r>
+        <w:t>Com base nas informações levantadas é possível averiguar que a visibilidade e meios de contato com os órgãos responsáveis pela coleta, armazenamento e distribuição são feitas por meio de algumas campanhas realizadas ao longo do ano pelo Governo Federal, sem um recurso tecnológico mais prático. Também é possível perceber que o processo de divulgação da coleta ou distribuição não é realizado de forma categórica, sem datas/intervalos padronizados ou postos de coleta com fácil localização.</w:t>
+      </w:r>
+    </w:p>
+    <w:p>
+      <w:pPr>
+        <w:pStyle w:val="NormalWeb"/>
+      </w:pPr>
+      <w:r>
+        <w:t>Os desafios aqui citados permitem entender que uma solução automatizada por meio de um sistema de software pode contribuir com a redução das dificuldades enfrentadas pelas mulheres, lactantes e instituições de BHL, de modo geral.</w:t>
       </w:r>
     </w:p>
     <w:p/>
@@ -5881,98 +5966,11 @@
       <w:pPr>
         <w:pStyle w:val="Ttulo2"/>
       </w:pPr>
-      <w:bookmarkStart w:id="11" w:name="_Toc192060081"/>
-      <w:bookmarkStart w:id="12" w:name="_Toc199351284"/>
-      <w:r>
-        <w:t xml:space="preserve">3.1 </w:t>
-      </w:r>
-      <w:bookmarkEnd w:id="11"/>
-      <w:r>
-        <w:t>FORMULAÇÃO DO PROBLEMA</w:t>
+      <w:bookmarkStart w:id="12" w:name="_Toc199351285"/>
+      <w:r>
+        <w:t>3.2 OBJETIVOS</w:t>
       </w:r>
       <w:bookmarkEnd w:id="12"/>
-    </w:p>
-    <w:p>
-      <w:pPr>
-        <w:pStyle w:val="NormalWeb"/>
-      </w:pPr>
-      <w:r>
-        <w:t>A escassez de informações sobre os métodos de doação, coleta e uso do recurso do leite materno acarreta em problemas para as lactantes que produzem muito leite e acaba</w:t>
-      </w:r>
-      <w:r>
-        <w:t xml:space="preserve">m </w:t>
-      </w:r>
-      <w:r>
-        <w:t xml:space="preserve">não o aproveitando, </w:t>
-      </w:r>
-      <w:r>
-        <w:t>quanto para os recém</w:t>
-      </w:r>
-      <w:r>
-        <w:t>-</w:t>
-      </w:r>
-      <w:r>
-        <w:t>nascido</w:t>
-      </w:r>
-      <w:r>
-        <w:t>s</w:t>
-      </w:r>
-      <w:r>
-        <w:t xml:space="preserve"> que que podem possuir problemas com o leite da própria mãe ou ela não produzir leite o suficien</w:t>
-      </w:r>
-      <w:r>
-        <w:t>t</w:t>
-      </w:r>
-      <w:r>
-        <w:t>e para alimentar a criança.</w:t>
-      </w:r>
-    </w:p>
-    <w:p>
-      <w:pPr>
-        <w:pStyle w:val="NormalWeb"/>
-      </w:pPr>
-      <w:r>
-        <w:t xml:space="preserve">Uma </w:t>
-      </w:r>
-      <w:r>
-        <w:t xml:space="preserve">entrevista com a Sara Elisa Capelo de Lima, estudante do 5º período de </w:t>
-      </w:r>
-      <w:r>
-        <w:t>E</w:t>
-      </w:r>
-      <w:r>
-        <w:t xml:space="preserve">nfermagem da FAI, permitiu conhecer e analisar as atividades e entender algumas dificuldades </w:t>
-      </w:r>
-      <w:r>
-        <w:t>que essa área da saúde enfrenta (Lima, 2025).</w:t>
-      </w:r>
-    </w:p>
-    <w:p>
-      <w:pPr>
-        <w:pStyle w:val="NormalWeb"/>
-      </w:pPr>
-      <w:r>
-        <w:t>Com base nas informações levantadas é possível averiguar que a visibilidade e meios de contato com os órgãos responsáveis pela coleta, armazenamento e distribuição são feitas por meio de algumas campanhas realizadas ao longo do ano pelo Governo Federal, sem um recurso tecnológico mais prático. Também é possível perceber que o processo de divulgação da coleta ou distribuição não é realizado de forma categórica, sem datas/intervalos padronizados ou postos de coleta com fácil localização.</w:t>
-      </w:r>
-    </w:p>
-    <w:p>
-      <w:pPr>
-        <w:pStyle w:val="NormalWeb"/>
-      </w:pPr>
-      <w:r>
-        <w:t>Os desafios aqui citados permitem entender que uma solução automatizada por meio de um sistema de software pode contribuir com a redução das dificuldades enfrentadas pelas mulheres, lactantes e instituições de BHL, de modo geral.</w:t>
-      </w:r>
-    </w:p>
-    <w:p/>
-    <w:p>
-      <w:pPr>
-        <w:pStyle w:val="Ttulo2"/>
-      </w:pPr>
-      <w:bookmarkStart w:id="13" w:name="_Toc199351285"/>
-      <w:r>
-        <w:t>3.2 OBJETIVOS</w:t>
-      </w:r>
-      <w:bookmarkEnd w:id="13"/>
     </w:p>
     <w:p>
       <w:pPr>
@@ -6248,11 +6246,11 @@
       <w:pPr>
         <w:pStyle w:val="Ttulo2"/>
       </w:pPr>
-      <w:bookmarkStart w:id="14" w:name="_Toc199351286"/>
+      <w:bookmarkStart w:id="13" w:name="_Toc199351286"/>
       <w:r>
         <w:t>3.3 JUSTIFICATIVA</w:t>
       </w:r>
-      <w:bookmarkEnd w:id="14"/>
+      <w:bookmarkEnd w:id="13"/>
     </w:p>
     <w:p>
       <w:pPr>
@@ -6295,7 +6293,7 @@
       <w:pPr>
         <w:pStyle w:val="Ttulo2"/>
       </w:pPr>
-      <w:bookmarkStart w:id="15" w:name="_Toc199351287"/>
+      <w:bookmarkStart w:id="14" w:name="_Toc199351287"/>
       <w:r>
         <w:lastRenderedPageBreak/>
         <w:t>3.</w:t>
@@ -6306,7 +6304,7 @@
       <w:r>
         <w:t xml:space="preserve"> NÍVEIS DE DECISÃO E GRUPOS FUNCIONAIS ATENDIDOS</w:t>
       </w:r>
-      <w:bookmarkEnd w:id="15"/>
+      <w:bookmarkEnd w:id="14"/>
     </w:p>
     <w:p>
       <w:r>
@@ -6512,11 +6510,59 @@
       <w:pPr>
         <w:pStyle w:val="Ttulo1"/>
       </w:pPr>
-      <w:bookmarkStart w:id="16" w:name="_Toc199351288"/>
+      <w:bookmarkStart w:id="15" w:name="_Toc199351288"/>
       <w:r>
         <w:lastRenderedPageBreak/>
         <w:t>4 MÉTODOS GERENCIAIS</w:t>
       </w:r>
+      <w:bookmarkEnd w:id="15"/>
+    </w:p>
+    <w:p>
+      <w:pPr>
+        <w:pStyle w:val="NormalWeb"/>
+      </w:pPr>
+      <w:r>
+        <w:t>N</w:t>
+      </w:r>
+      <w:r>
+        <w:t>esse capítulo são</w:t>
+      </w:r>
+      <w:r>
+        <w:t xml:space="preserve"> apresentado</w:t>
+      </w:r>
+      <w:r>
+        <w:t>s</w:t>
+      </w:r>
+      <w:r>
+        <w:t xml:space="preserve"> os métodos e modelos de gerenciamento que é utilizado no projeto com o objetivo de demostrar os esforços e conceitos </w:t>
+      </w:r>
+      <w:r>
+        <w:t xml:space="preserve">de gestão de projetos aplicados para abertura, planejamento, monitoramento e controle e encerramento bem-sucedido deste </w:t>
+      </w:r>
+      <w:r>
+        <w:t>empreendimento</w:t>
+      </w:r>
+      <w:r>
+        <w:t xml:space="preserve"> temporário.</w:t>
+      </w:r>
+    </w:p>
+    <w:p>
+      <w:pPr>
+        <w:pStyle w:val="Ttulo2"/>
+      </w:pPr>
+      <w:bookmarkStart w:id="16" w:name="_Toc199351289"/>
+      <w:r>
+        <w:t>4.</w:t>
+      </w:r>
+      <w:r>
+        <w:t>1</w:t>
+      </w:r>
+      <w:r>
+        <w:t xml:space="preserve"> </w:t>
+      </w:r>
+      <w:r>
+        <w:t>GERENCIAMENTO DO PROJETO</w:t>
+      </w:r>
       <w:bookmarkEnd w:id="16"/>
     </w:p>
     <w:p>
@@ -6524,124 +6570,72 @@
         <w:pStyle w:val="NormalWeb"/>
       </w:pPr>
       <w:r>
-        <w:t>N</w:t>
-      </w:r>
-      <w:r>
-        <w:t>esse capítulo são</w:t>
-      </w:r>
-      <w:r>
-        <w:t xml:space="preserve"> apresentado</w:t>
-      </w:r>
-      <w:r>
-        <w:t>s</w:t>
-      </w:r>
-      <w:r>
-        <w:t xml:space="preserve"> os métodos e modelos de gerenciamento que é utilizado no projeto com o objetivo de demostrar os esforços e conceitos </w:t>
-      </w:r>
-      <w:r>
-        <w:t xml:space="preserve">de gestão de projetos aplicados para abertura, planejamento, monitoramento e controle e encerramento bem-sucedido deste </w:t>
-      </w:r>
-      <w:r>
-        <w:t>empreendimento</w:t>
-      </w:r>
-      <w:r>
-        <w:t xml:space="preserve"> temporário.</w:t>
+        <w:t xml:space="preserve">O Termo de Abertura do Projeto </w:t>
+      </w:r>
+      <w:r>
+        <w:t xml:space="preserve">apresenta os aspectos iniciais do projeto, incluindo seus objetivos, escopo, justificativa e premissas básicas. Já o </w:t>
+      </w:r>
+      <w:r>
+        <w:t>Business Case</w:t>
+      </w:r>
+      <w:r>
+        <w:t xml:space="preserve"> oferece uma análise aprofundada dos benefícios, custos e impactos esperados, auxiliando na tomada de decisão </w:t>
+      </w:r>
+      <w:r>
+        <w:t>e na viabilidade da iniciativa.</w:t>
+      </w:r>
+    </w:p>
+    <w:p>
+      <w:r>
+        <w:rPr>
+          <w:highlight w:val="yellow"/>
+        </w:rPr>
+        <w:t xml:space="preserve">/* Incluir aqui as outras duas saídas </w:t>
+      </w:r>
+      <w:r>
+        <w:rPr>
+          <w:highlight w:val="yellow"/>
+        </w:rPr>
+        <w:t>solicitadas pela profa. Isabela. Padronizar o cabeçalho e os tamanhos de fonte. Passar corretor ortográfico.</w:t>
+      </w:r>
+      <w:r>
+        <w:rPr>
+          <w:highlight w:val="yellow"/>
+        </w:rPr>
+        <w:t>*/</w:t>
+      </w:r>
+    </w:p>
+    <w:p>
+      <w:r>
+        <w:t>Galerinha não saquei essas duas saídas, Isabela não falou nada sobre. Ass: Dilton</w:t>
+      </w:r>
+    </w:p>
+    <w:p>
+      <w:pPr>
+        <w:pStyle w:val="NormalWeb"/>
+      </w:pPr>
+      <w:r>
+        <w:t xml:space="preserve">As saídas dos processos de gerenciamento de projetos encontram-se no Apêndice </w:t>
+      </w:r>
+      <w:r>
+        <w:t>A</w:t>
+      </w:r>
+      <w:r>
+        <w:t>.</w:t>
       </w:r>
     </w:p>
     <w:p>
       <w:pPr>
         <w:pStyle w:val="Ttulo2"/>
       </w:pPr>
-      <w:bookmarkStart w:id="17" w:name="_Toc199351289"/>
-      <w:r>
-        <w:t>4.</w:t>
-      </w:r>
-      <w:r>
-        <w:t>1</w:t>
-      </w:r>
-      <w:r>
-        <w:t xml:space="preserve"> </w:t>
-      </w:r>
-      <w:r>
-        <w:t>GERENCIAMENTO DO PROJETO</w:t>
+      <w:bookmarkStart w:id="17" w:name="_Toc199351290"/>
+      <w:r>
+        <w:t xml:space="preserve">4.2 </w:t>
+      </w:r>
+      <w:r>
+        <w:t>MODELO DE CICLO DE VIDA</w:t>
       </w:r>
       <w:bookmarkEnd w:id="17"/>
-    </w:p>
-    <w:p>
-      <w:pPr>
-        <w:pStyle w:val="NormalWeb"/>
-      </w:pPr>
-      <w:r>
-        <w:t xml:space="preserve">O Termo de Abertura do Projeto </w:t>
-      </w:r>
-      <w:r>
-        <w:rPr>
-          <w:highlight w:val="yellow"/>
-        </w:rPr>
-        <w:t>(TAP)</w:t>
-      </w:r>
-      <w:r>
-        <w:t xml:space="preserve"> apresenta os aspectos iniciais do projeto, incluindo seus objetivos, escopo, justificativa e premissas básicas. Já o </w:t>
-      </w:r>
-      <w:r>
-        <w:rPr>
-          <w:i/>
-        </w:rPr>
-        <w:t>Business Case</w:t>
-      </w:r>
-      <w:r>
-        <w:t xml:space="preserve"> oferece uma análise aprofundada dos benefícios, custos e impactos esperados, auxiliando na tomada de decisão </w:t>
-      </w:r>
-      <w:r>
-        <w:t>e na viabilidade da iniciativa.</w:t>
-      </w:r>
-    </w:p>
-    <w:p>
-      <w:r>
-        <w:rPr>
-          <w:highlight w:val="yellow"/>
-        </w:rPr>
-        <w:t xml:space="preserve">/* Incluir aqui as outras duas saídas </w:t>
-      </w:r>
-      <w:r>
-        <w:rPr>
-          <w:highlight w:val="yellow"/>
-        </w:rPr>
-        <w:t>solicitadas pela profa. Isabela. Padronizar o cabeçalho e os tamanhos de fonte. Passar corretor ortográfico.</w:t>
-      </w:r>
-      <w:r>
-        <w:rPr>
-          <w:highlight w:val="yellow"/>
-        </w:rPr>
-        <w:t>*/</w:t>
-      </w:r>
-    </w:p>
-    <w:p>
-      <w:pPr>
-        <w:pStyle w:val="NormalWeb"/>
-      </w:pPr>
-      <w:r>
-        <w:t xml:space="preserve">As saídas dos processos de gerenciamento de projetos encontram-se no Apêndice </w:t>
-      </w:r>
-      <w:r>
-        <w:t>A</w:t>
-      </w:r>
-      <w:r>
-        <w:t>.</w:t>
-      </w:r>
-    </w:p>
-    <w:p>
-      <w:pPr>
-        <w:pStyle w:val="Ttulo2"/>
-      </w:pPr>
-      <w:bookmarkStart w:id="18" w:name="_Toc199351290"/>
-      <w:r>
-        <w:t xml:space="preserve">4.2 </w:t>
-      </w:r>
-      <w:r>
-        <w:t>MODELO DE CICLO DE VIDA</w:t>
-      </w:r>
-      <w:bookmarkEnd w:id="18"/>
       <w:r>
         <w:t xml:space="preserve"> </w:t>
       </w:r>
@@ -6786,11 +6780,8 @@
           </w:tcPr>
           <w:p>
             <w:r>
-              <w:t xml:space="preserve">Realizado a alteração na </w:t>
-            </w:r>
-            <w:r>
               <w:lastRenderedPageBreak/>
-              <w:t xml:space="preserve">documentação, correção dos apontamentos </w:t>
+              <w:t xml:space="preserve">Realizado a alteração na documentação, correção dos apontamentos </w:t>
             </w:r>
             <w:r>
               <w:t>da professora orientadora.</w:t>
@@ -6803,7 +6794,6 @@
           </w:tcPr>
           <w:p>
             <w:r>
-              <w:lastRenderedPageBreak/>
               <w:t xml:space="preserve">Correção </w:t>
             </w:r>
             <w:r>
@@ -7070,8 +7060,9 @@
       <w:pPr>
         <w:pStyle w:val="Legenda"/>
       </w:pPr>
-      <w:bookmarkStart w:id="19" w:name="_Toc198284573"/>
-      <w:r>
+      <w:bookmarkStart w:id="18" w:name="_Toc198284573"/>
+      <w:r>
+        <w:lastRenderedPageBreak/>
         <w:t xml:space="preserve">QUADRO </w:t>
       </w:r>
       <w:r>
@@ -7107,39 +7098,38 @@
       <w:r>
         <w:t>Incrementos previstos</w:t>
       </w:r>
+      <w:bookmarkEnd w:id="18"/>
+    </w:p>
+    <w:p>
+      <w:r>
+        <w:t xml:space="preserve">Os demais incrementos serão realizados no 2º. Semestre de 2025. </w:t>
+      </w:r>
+    </w:p>
+    <w:p>
+      <w:pPr>
+        <w:rPr>
+          <w:highlight w:val="yellow"/>
+        </w:rPr>
+      </w:pPr>
+    </w:p>
+    <w:p>
+      <w:pPr>
+        <w:pStyle w:val="Ttulo2"/>
+      </w:pPr>
+      <w:bookmarkStart w:id="19" w:name="_Toc199351291"/>
+      <w:r>
+        <w:t>4.</w:t>
+      </w:r>
+      <w:r>
+        <w:t>3</w:t>
+      </w:r>
+      <w:r>
+        <w:t xml:space="preserve"> </w:t>
+      </w:r>
+      <w:r>
+        <w:t>RECURSOS NECESSÁRIOS</w:t>
+      </w:r>
       <w:bookmarkEnd w:id="19"/>
-    </w:p>
-    <w:p>
-      <w:r>
-        <w:lastRenderedPageBreak/>
-        <w:t xml:space="preserve">Os demais incrementos serão realizados no 2º. Semestre de 2025. </w:t>
-      </w:r>
-    </w:p>
-    <w:p>
-      <w:pPr>
-        <w:rPr>
-          <w:highlight w:val="yellow"/>
-        </w:rPr>
-      </w:pPr>
-    </w:p>
-    <w:p>
-      <w:pPr>
-        <w:pStyle w:val="Ttulo2"/>
-      </w:pPr>
-      <w:bookmarkStart w:id="20" w:name="_Toc199351291"/>
-      <w:r>
-        <w:t>4.</w:t>
-      </w:r>
-      <w:r>
-        <w:t>3</w:t>
-      </w:r>
-      <w:r>
-        <w:t xml:space="preserve"> </w:t>
-      </w:r>
-      <w:r>
-        <w:t>RECURSOS NECESSÁRIOS</w:t>
-      </w:r>
-      <w:bookmarkEnd w:id="20"/>
     </w:p>
     <w:p>
       <w:pPr>
@@ -7564,6 +7554,7 @@
         <w:rPr>
           <w:lang w:val="en-US"/>
         </w:rPr>
+        <w:lastRenderedPageBreak/>
         <w:t>Node.js com Express</w:t>
       </w:r>
       <w:r>
@@ -7587,7 +7578,6 @@
     </w:p>
     <w:p>
       <w:r>
-        <w:lastRenderedPageBreak/>
         <w:t xml:space="preserve">Os recursos de </w:t>
       </w:r>
       <w:r>
@@ -7720,7 +7710,7 @@
         <w:rPr>
           <w:lang w:val="en-US"/>
         </w:rPr>
-        <w:t>ntel i5 12ªGen.</w:t>
+        <w:t>ntel i5 12ªGen;</w:t>
       </w:r>
     </w:p>
     <w:p>
@@ -7728,28 +7718,31 @@
         <w:ind w:left="360"/>
       </w:pPr>
       <w:r>
-        <w:rPr>
-          <w:highlight w:val="yellow"/>
-        </w:rPr>
-        <w:t>/* Está faltando pelo menos um smartphone para testes do aplicativo móvel</w:t>
-      </w:r>
-      <w:r>
-        <w:rPr>
-          <w:highlight w:val="yellow"/>
-        </w:rPr>
-        <w:t xml:space="preserve"> e o laptop/computador de outro integrante.</w:t>
-      </w:r>
-      <w:r>
-        <w:rPr>
-          <w:highlight w:val="yellow"/>
-        </w:rPr>
-        <w:t xml:space="preserve"> */</w:t>
-      </w:r>
-    </w:p>
-    <w:p>
-      <w:pPr>
-        <w:ind w:left="360"/>
-      </w:pPr>
+        <w:t xml:space="preserve">c) Smartphone </w:t>
+      </w:r>
+      <w:r>
+        <w:rPr>
+          <w:bCs w:val="0"/>
+        </w:rPr>
+        <w:t>Moto G60</w:t>
+      </w:r>
+      <w:r>
+        <w:t xml:space="preserve">, Android 12, com </w:t>
+      </w:r>
+      <w:r>
+        <w:rPr>
+          <w:bCs w:val="0"/>
+        </w:rPr>
+        <w:t>6 GB de RAM e 128 GB de armazenamento interno</w:t>
+      </w:r>
+      <w:r>
+        <w:t>, para</w:t>
+      </w:r>
+      <w:r>
+        <w:t xml:space="preserve"> testes do aplicativo móvel.</w:t>
+      </w:r>
+      <w:bookmarkStart w:id="20" w:name="_GoBack"/>
+      <w:bookmarkEnd w:id="20"/>
     </w:p>
     <w:p>
       <w:pPr>
@@ -7966,85 +7959,6 @@
             <wp:extent cx="5612130" cy="542290"/>
             <wp:effectExtent l="0" t="0" r="7620" b="0"/>
             <wp:docPr id="1" name="Imagem 1"/>
-            <wp:cNvGraphicFramePr>
-              <a:graphicFrameLocks xmlns:a="http://schemas.openxmlformats.org/drawingml/2006/main" noChangeAspect="1"/>
-            </wp:cNvGraphicFramePr>
-            <a:graphic xmlns:a="http://schemas.openxmlformats.org/drawingml/2006/main">
-              <a:graphicData uri="http://schemas.openxmlformats.org/drawingml/2006/picture">
-                <pic:pic xmlns:pic="http://schemas.openxmlformats.org/drawingml/2006/picture">
-                  <pic:nvPicPr>
-                    <pic:cNvPr id="0" name=""/>
-                    <pic:cNvPicPr/>
-                  </pic:nvPicPr>
-                  <pic:blipFill>
-                    <a:blip r:embed="rId14"/>
-                    <a:stretch>
-                      <a:fillRect/>
-                    </a:stretch>
-                  </pic:blipFill>
-                  <pic:spPr>
-                    <a:xfrm>
-                      <a:off x="0" y="0"/>
-                      <a:ext cx="5612130" cy="542290"/>
-                    </a:xfrm>
-                    <a:prstGeom prst="rect">
-                      <a:avLst/>
-                    </a:prstGeom>
-                  </pic:spPr>
-                </pic:pic>
-              </a:graphicData>
-            </a:graphic>
-          </wp:inline>
-        </w:drawing>
-      </w:r>
-    </w:p>
-    <w:p>
-      <w:pPr>
-        <w:pStyle w:val="Legenda"/>
-      </w:pPr>
-      <w:bookmarkStart w:id="22" w:name="_Toc199351267"/>
-      <w:r>
-        <w:t xml:space="preserve">FIGURA </w:t>
-      </w:r>
-      <w:r>
-        <w:fldChar w:fldCharType="begin"/>
-      </w:r>
-      <w:r>
-        <w:instrText xml:space="preserve"> SEQ FIGURA \* ARABIC </w:instrText>
-      </w:r>
-      <w:r>
-        <w:fldChar w:fldCharType="separate"/>
-      </w:r>
-      <w:r>
-        <w:rPr>
-          <w:noProof/>
-        </w:rPr>
-        <w:t>2</w:t>
-      </w:r>
-      <w:r>
-        <w:rPr>
-          <w:noProof/>
-        </w:rPr>
-        <w:fldChar w:fldCharType="end"/>
-      </w:r>
-      <w:r>
-        <w:t xml:space="preserve"> – </w:t>
-      </w:r>
-      <w:r>
-        <w:t>Estrutura de pastas do projeto</w:t>
-      </w:r>
-      <w:bookmarkEnd w:id="22"/>
-    </w:p>
-    <w:p>
-      <w:r>
-        <w:rPr>
-          <w:noProof/>
-        </w:rPr>
-        <w:drawing>
-          <wp:inline distT="0" distB="0" distL="0" distR="0" wp14:anchorId="2E3F1584" wp14:editId="4529257F">
-            <wp:extent cx="5612130" cy="3240405"/>
-            <wp:effectExtent l="0" t="0" r="7620" b="0"/>
-            <wp:docPr id="2" name="Imagem 2"/>
             <wp:cNvGraphicFramePr>
               <a:graphicFrameLocks xmlns:a="http://schemas.openxmlformats.org/drawingml/2006/main" noChangeAspect="1"/>
             </wp:cNvGraphicFramePr>
@@ -8064,7 +7978,7 @@
                   <pic:spPr>
                     <a:xfrm>
                       <a:off x="0" y="0"/>
-                      <a:ext cx="5612130" cy="3240405"/>
+                      <a:ext cx="5612130" cy="542290"/>
                     </a:xfrm>
                     <a:prstGeom prst="rect">
                       <a:avLst/>
@@ -8081,38 +7995,49 @@
       <w:pPr>
         <w:pStyle w:val="Legenda"/>
       </w:pPr>
+      <w:bookmarkStart w:id="22" w:name="_Toc199351267"/>
       <w:r>
         <w:t xml:space="preserve">FIGURA </w:t>
       </w:r>
       <w:r>
-        <w:t>3</w:t>
-      </w:r>
-      <w:r>
-        <w:t xml:space="preserve"> </w:t>
-      </w:r>
-      <w:r>
-        <w:t xml:space="preserve"> -</w:t>
-      </w:r>
-      <w:r>
-        <w:t xml:space="preserve"> </w:t>
-      </w:r>
-      <w:r>
-        <w:t>Subdivisão das pastas da documentação do projeto.</w:t>
-      </w:r>
-    </w:p>
-    <w:p>
-      <w:r>
-        <w:t xml:space="preserve"> </w:t>
+        <w:fldChar w:fldCharType="begin"/>
+      </w:r>
+      <w:r>
+        <w:instrText xml:space="preserve"> SEQ FIGURA \* ARABIC </w:instrText>
+      </w:r>
+      <w:r>
+        <w:fldChar w:fldCharType="separate"/>
       </w:r>
       <w:r>
         <w:rPr>
           <w:noProof/>
         </w:rPr>
+        <w:t>2</w:t>
+      </w:r>
+      <w:r>
+        <w:rPr>
+          <w:noProof/>
+        </w:rPr>
+        <w:fldChar w:fldCharType="end"/>
+      </w:r>
+      <w:r>
+        <w:t xml:space="preserve"> – </w:t>
+      </w:r>
+      <w:r>
+        <w:t>Estrutura de pastas do projeto</w:t>
+      </w:r>
+      <w:bookmarkEnd w:id="22"/>
+    </w:p>
+    <w:p>
+      <w:r>
+        <w:rPr>
+          <w:noProof/>
+        </w:rPr>
         <w:drawing>
-          <wp:inline distT="0" distB="0" distL="0" distR="0" wp14:anchorId="569049FC" wp14:editId="78732202">
-            <wp:extent cx="5612130" cy="1414145"/>
+          <wp:inline distT="0" distB="0" distL="0" distR="0" wp14:anchorId="2E3F1584" wp14:editId="4529257F">
+            <wp:extent cx="5612130" cy="3240405"/>
             <wp:effectExtent l="0" t="0" r="7620" b="0"/>
-            <wp:docPr id="4" name="Imagem 4"/>
+            <wp:docPr id="2" name="Imagem 2"/>
             <wp:cNvGraphicFramePr>
               <a:graphicFrameLocks xmlns:a="http://schemas.openxmlformats.org/drawingml/2006/main" noChangeAspect="1"/>
             </wp:cNvGraphicFramePr>
@@ -8132,6 +8057,74 @@
                   <pic:spPr>
                     <a:xfrm>
                       <a:off x="0" y="0"/>
+                      <a:ext cx="5612130" cy="3240405"/>
+                    </a:xfrm>
+                    <a:prstGeom prst="rect">
+                      <a:avLst/>
+                    </a:prstGeom>
+                  </pic:spPr>
+                </pic:pic>
+              </a:graphicData>
+            </a:graphic>
+          </wp:inline>
+        </w:drawing>
+      </w:r>
+    </w:p>
+    <w:p>
+      <w:pPr>
+        <w:pStyle w:val="Legenda"/>
+      </w:pPr>
+      <w:r>
+        <w:t xml:space="preserve">FIGURA </w:t>
+      </w:r>
+      <w:r>
+        <w:t>3</w:t>
+      </w:r>
+      <w:r>
+        <w:t xml:space="preserve"> </w:t>
+      </w:r>
+      <w:r>
+        <w:t xml:space="preserve"> -</w:t>
+      </w:r>
+      <w:r>
+        <w:t xml:space="preserve"> </w:t>
+      </w:r>
+      <w:r>
+        <w:t>Subdivisão das pastas da documentação do projeto.</w:t>
+      </w:r>
+    </w:p>
+    <w:p>
+      <w:r>
+        <w:t xml:space="preserve"> </w:t>
+      </w:r>
+      <w:r>
+        <w:rPr>
+          <w:noProof/>
+        </w:rPr>
+        <w:drawing>
+          <wp:inline distT="0" distB="0" distL="0" distR="0" wp14:anchorId="569049FC" wp14:editId="78732202">
+            <wp:extent cx="5612130" cy="1414145"/>
+            <wp:effectExtent l="0" t="0" r="7620" b="0"/>
+            <wp:docPr id="4" name="Imagem 4"/>
+            <wp:cNvGraphicFramePr>
+              <a:graphicFrameLocks xmlns:a="http://schemas.openxmlformats.org/drawingml/2006/main" noChangeAspect="1"/>
+            </wp:cNvGraphicFramePr>
+            <a:graphic xmlns:a="http://schemas.openxmlformats.org/drawingml/2006/main">
+              <a:graphicData uri="http://schemas.openxmlformats.org/drawingml/2006/picture">
+                <pic:pic xmlns:pic="http://schemas.openxmlformats.org/drawingml/2006/picture">
+                  <pic:nvPicPr>
+                    <pic:cNvPr id="0" name=""/>
+                    <pic:cNvPicPr/>
+                  </pic:nvPicPr>
+                  <pic:blipFill>
+                    <a:blip r:embed="rId17"/>
+                    <a:stretch>
+                      <a:fillRect/>
+                    </a:stretch>
+                  </pic:blipFill>
+                  <pic:spPr>
+                    <a:xfrm>
+                      <a:off x="0" y="0"/>
                       <a:ext cx="5612130" cy="1414145"/>
                     </a:xfrm>
                     <a:prstGeom prst="rect">
@@ -11274,8 +11267,8 @@
       <w:pPr>
         <w:pStyle w:val="Ttulo3"/>
       </w:pPr>
-      <w:bookmarkStart w:id="43" w:name="_Toc192060101"/>
-      <w:bookmarkStart w:id="44" w:name="_Toc199351301"/>
+      <w:bookmarkStart w:id="43" w:name="_Toc199351301"/>
+      <w:bookmarkStart w:id="44" w:name="_Toc192060101"/>
       <w:bookmarkEnd w:id="42"/>
       <w:r>
         <w:lastRenderedPageBreak/>
@@ -11296,7 +11289,7 @@
       <w:r>
         <w:t xml:space="preserve"> Usuário</w:t>
       </w:r>
-      <w:bookmarkEnd w:id="44"/>
+      <w:bookmarkEnd w:id="43"/>
     </w:p>
     <w:p>
       <w:pPr>
@@ -11335,9 +11328,9 @@
           <w:highlight w:val="yellow"/>
         </w:rPr>
         <w:sectPr>
-          <w:headerReference w:type="even" r:id="rId17"/>
-          <w:headerReference w:type="default" r:id="rId18"/>
-          <w:headerReference w:type="first" r:id="rId19"/>
+          <w:headerReference w:type="even" r:id="rId18"/>
+          <w:headerReference w:type="default" r:id="rId19"/>
+          <w:headerReference w:type="first" r:id="rId20"/>
           <w:pgSz w:w="11907" w:h="16840" w:code="9"/>
           <w:pgMar w:top="1701" w:right="1134" w:bottom="1134" w:left="1701" w:header="709" w:footer="709" w:gutter="0"/>
           <w:cols w:space="708"/>
@@ -11373,7 +11366,7 @@
         <w:lastRenderedPageBreak/>
         <w:t>6 ARQUITETURA E PROJETO</w:t>
       </w:r>
-      <w:bookmarkEnd w:id="43"/>
+      <w:bookmarkEnd w:id="44"/>
       <w:r>
         <w:t xml:space="preserve"> DO SISTEMA</w:t>
       </w:r>
@@ -14500,13 +14493,13 @@
       <w:r>
         <w:br w:type="page"/>
       </w:r>
-      <w:bookmarkStart w:id="64" w:name="_Toc192060120"/>
-      <w:bookmarkStart w:id="65" w:name="_Toc199351315"/>
+      <w:bookmarkStart w:id="64" w:name="_Toc199351315"/>
+      <w:bookmarkStart w:id="65" w:name="_Toc192060120"/>
       <w:r>
         <w:lastRenderedPageBreak/>
         <w:t>OBRAS CONSULTADAS</w:t>
       </w:r>
-      <w:bookmarkEnd w:id="65"/>
+      <w:bookmarkEnd w:id="64"/>
       <w:r>
         <w:t xml:space="preserve"> </w:t>
       </w:r>
@@ -14556,7 +14549,7 @@
       </w:r>
       <w:bookmarkStart w:id="66" w:name="_Toc192060121"/>
       <w:bookmarkStart w:id="67" w:name="_Toc199351316"/>
-      <w:bookmarkEnd w:id="64"/>
+      <w:bookmarkEnd w:id="65"/>
       <w:r>
         <w:lastRenderedPageBreak/>
         <w:t>APÊNDICE</w:t>
@@ -14588,9 +14581,9 @@
       <w:r>
         <w:br w:type="page"/>
       </w:r>
-      <w:bookmarkStart w:id="68" w:name="_Toc192060122"/>
-      <w:bookmarkStart w:id="69" w:name="_Toc284603410"/>
-      <w:bookmarkStart w:id="70" w:name="_Toc199351317"/>
+      <w:bookmarkStart w:id="68" w:name="_Toc199351317"/>
+      <w:bookmarkStart w:id="69" w:name="_Toc192060122"/>
+      <w:bookmarkStart w:id="70" w:name="_Toc284603410"/>
       <w:r>
         <w:lastRenderedPageBreak/>
         <w:t>APÊNDICE B –</w:t>
@@ -14598,7 +14591,7 @@
       <w:r>
         <w:t xml:space="preserve"> RELATÓRIO DE DESEMPENHO</w:t>
       </w:r>
-      <w:bookmarkEnd w:id="70"/>
+      <w:bookmarkEnd w:id="68"/>
     </w:p>
     <w:p>
       <w:r>
@@ -14772,8 +14765,8 @@
       <w:r>
         <w:t>As entrevistas com os potenciais usuários do sistema encontram-se disponíveis na pasta “ApêndiceG” que acompanha este documento.</w:t>
       </w:r>
-      <w:bookmarkEnd w:id="68"/>
       <w:bookmarkEnd w:id="69"/>
+      <w:bookmarkEnd w:id="70"/>
     </w:p>
     <w:sectPr>
       <w:pgSz w:w="11907" w:h="16840" w:code="9"/>
@@ -14787,7 +14780,7 @@
 </file>
 
 <file path=word/endnotes.xml><?xml version="1.0" encoding="utf-8"?>
-<w:endnotes xmlns:wpc="http://schemas.microsoft.com/office/word/2010/wordprocessingCanvas" xmlns:cx="http://schemas.microsoft.com/office/drawing/2014/chartex" xmlns:cx1="http://schemas.microsoft.com/office/drawing/2015/9/8/chartex" xmlns:mc="http://schemas.openxmlformats.org/markup-compatibility/2006" xmlns:o="urn:schemas-microsoft-com:office:office" xmlns:r="http://schemas.openxmlformats.org/officeDocument/2006/relationships" xmlns:m="http://schemas.openxmlformats.org/officeDocument/2006/math" xmlns:v="urn:schemas-microsoft-com:vml" xmlns:wp14="http://schemas.microsoft.com/office/word/2010/wordprocessingDrawing" xmlns:wp="http://schemas.openxmlformats.org/drawingml/2006/wordprocessingDrawing" xmlns:w10="urn:schemas-microsoft-com:office:word" xmlns:w="http://schemas.openxmlformats.org/wordprocessingml/2006/main" xmlns:w14="http://schemas.microsoft.com/office/word/2010/wordml" xmlns:w15="http://schemas.microsoft.com/office/word/2012/wordml" xmlns:w16se="http://schemas.microsoft.com/office/word/2015/wordml/symex" xmlns:wpg="http://schemas.microsoft.com/office/word/2010/wordprocessingGroup" xmlns:wpi="http://schemas.microsoft.com/office/word/2010/wordprocessingInk" xmlns:wne="http://schemas.microsoft.com/office/word/2006/wordml" xmlns:wps="http://schemas.microsoft.com/office/word/2010/wordprocessingShape" mc:Ignorable="w14 w15 w16se wp14">
+<w:endnotes xmlns:wpc="http://schemas.microsoft.com/office/word/2010/wordprocessingCanvas" xmlns:mc="http://schemas.openxmlformats.org/markup-compatibility/2006" xmlns:o="urn:schemas-microsoft-com:office:office" xmlns:r="http://schemas.openxmlformats.org/officeDocument/2006/relationships" xmlns:m="http://schemas.openxmlformats.org/officeDocument/2006/math" xmlns:v="urn:schemas-microsoft-com:vml" xmlns:wp14="http://schemas.microsoft.com/office/word/2010/wordprocessingDrawing" xmlns:wp="http://schemas.openxmlformats.org/drawingml/2006/wordprocessingDrawing" xmlns:w10="urn:schemas-microsoft-com:office:word" xmlns:w="http://schemas.openxmlformats.org/wordprocessingml/2006/main" xmlns:w14="http://schemas.microsoft.com/office/word/2010/wordml" xmlns:wpg="http://schemas.microsoft.com/office/word/2010/wordprocessingGroup" xmlns:wpi="http://schemas.microsoft.com/office/word/2010/wordprocessingInk" xmlns:wne="http://schemas.microsoft.com/office/word/2006/wordml" xmlns:wps="http://schemas.microsoft.com/office/word/2010/wordprocessingShape" mc:Ignorable="w14 wp14">
   <w:endnote w:type="separator" w:id="-1">
     <w:p>
       <w:r>
@@ -14938,7 +14931,7 @@
 </file>
 
 <file path=word/footnotes.xml><?xml version="1.0" encoding="utf-8"?>
-<w:footnotes xmlns:wpc="http://schemas.microsoft.com/office/word/2010/wordprocessingCanvas" xmlns:cx="http://schemas.microsoft.com/office/drawing/2014/chartex" xmlns:cx1="http://schemas.microsoft.com/office/drawing/2015/9/8/chartex" xmlns:mc="http://schemas.openxmlformats.org/markup-compatibility/2006" xmlns:o="urn:schemas-microsoft-com:office:office" xmlns:r="http://schemas.openxmlformats.org/officeDocument/2006/relationships" xmlns:m="http://schemas.openxmlformats.org/officeDocument/2006/math" xmlns:v="urn:schemas-microsoft-com:vml" xmlns:wp14="http://schemas.microsoft.com/office/word/2010/wordprocessingDrawing" xmlns:wp="http://schemas.openxmlformats.org/drawingml/2006/wordprocessingDrawing" xmlns:w10="urn:schemas-microsoft-com:office:word" xmlns:w="http://schemas.openxmlformats.org/wordprocessingml/2006/main" xmlns:w14="http://schemas.microsoft.com/office/word/2010/wordml" xmlns:w15="http://schemas.microsoft.com/office/word/2012/wordml" xmlns:w16se="http://schemas.microsoft.com/office/word/2015/wordml/symex" xmlns:wpg="http://schemas.microsoft.com/office/word/2010/wordprocessingGroup" xmlns:wpi="http://schemas.microsoft.com/office/word/2010/wordprocessingInk" xmlns:wne="http://schemas.microsoft.com/office/word/2006/wordml" xmlns:wps="http://schemas.microsoft.com/office/word/2010/wordprocessingShape" mc:Ignorable="w14 w15 w16se wp14">
+<w:footnotes xmlns:wpc="http://schemas.microsoft.com/office/word/2010/wordprocessingCanvas" xmlns:mc="http://schemas.openxmlformats.org/markup-compatibility/2006" xmlns:o="urn:schemas-microsoft-com:office:office" xmlns:r="http://schemas.openxmlformats.org/officeDocument/2006/relationships" xmlns:m="http://schemas.openxmlformats.org/officeDocument/2006/math" xmlns:v="urn:schemas-microsoft-com:vml" xmlns:wp14="http://schemas.microsoft.com/office/word/2010/wordprocessingDrawing" xmlns:wp="http://schemas.openxmlformats.org/drawingml/2006/wordprocessingDrawing" xmlns:w10="urn:schemas-microsoft-com:office:word" xmlns:w="http://schemas.openxmlformats.org/wordprocessingml/2006/main" xmlns:w14="http://schemas.microsoft.com/office/word/2010/wordml" xmlns:wpg="http://schemas.microsoft.com/office/word/2010/wordprocessingGroup" xmlns:wpi="http://schemas.microsoft.com/office/word/2010/wordprocessingInk" xmlns:wne="http://schemas.microsoft.com/office/word/2006/wordml" xmlns:wps="http://schemas.microsoft.com/office/word/2010/wordprocessingShape" mc:Ignorable="w14 wp14">
   <w:footnote w:type="separator" w:id="-1">
     <w:p>
       <w:r>
@@ -15089,14 +15082,14 @@
 </file>
 
 <file path=word/header1.xml><?xml version="1.0" encoding="utf-8"?>
-<w:hdr xmlns:wpc="http://schemas.microsoft.com/office/word/2010/wordprocessingCanvas" xmlns:cx="http://schemas.microsoft.com/office/drawing/2014/chartex" xmlns:cx1="http://schemas.microsoft.com/office/drawing/2015/9/8/chartex" xmlns:mc="http://schemas.openxmlformats.org/markup-compatibility/2006" xmlns:o="urn:schemas-microsoft-com:office:office" xmlns:r="http://schemas.openxmlformats.org/officeDocument/2006/relationships" xmlns:m="http://schemas.openxmlformats.org/officeDocument/2006/math" xmlns:v="urn:schemas-microsoft-com:vml" xmlns:wp14="http://schemas.microsoft.com/office/word/2010/wordprocessingDrawing" xmlns:wp="http://schemas.openxmlformats.org/drawingml/2006/wordprocessingDrawing" xmlns:w10="urn:schemas-microsoft-com:office:word" xmlns:w="http://schemas.openxmlformats.org/wordprocessingml/2006/main" xmlns:w14="http://schemas.microsoft.com/office/word/2010/wordml" xmlns:w15="http://schemas.microsoft.com/office/word/2012/wordml" xmlns:w16se="http://schemas.microsoft.com/office/word/2015/wordml/symex" xmlns:wpg="http://schemas.microsoft.com/office/word/2010/wordprocessingGroup" xmlns:wpi="http://schemas.microsoft.com/office/word/2010/wordprocessingInk" xmlns:wne="http://schemas.microsoft.com/office/word/2006/wordml" xmlns:wps="http://schemas.microsoft.com/office/word/2010/wordprocessingShape" mc:Ignorable="w14 w15 w16se wp14">
+<w:hdr xmlns:wpc="http://schemas.microsoft.com/office/word/2010/wordprocessingCanvas" xmlns:mc="http://schemas.openxmlformats.org/markup-compatibility/2006" xmlns:o="urn:schemas-microsoft-com:office:office" xmlns:r="http://schemas.openxmlformats.org/officeDocument/2006/relationships" xmlns:m="http://schemas.openxmlformats.org/officeDocument/2006/math" xmlns:v="urn:schemas-microsoft-com:vml" xmlns:wp14="http://schemas.microsoft.com/office/word/2010/wordprocessingDrawing" xmlns:wp="http://schemas.openxmlformats.org/drawingml/2006/wordprocessingDrawing" xmlns:w10="urn:schemas-microsoft-com:office:word" xmlns:w="http://schemas.openxmlformats.org/wordprocessingml/2006/main" xmlns:w14="http://schemas.microsoft.com/office/word/2010/wordml" xmlns:wpg="http://schemas.microsoft.com/office/word/2010/wordprocessingGroup" xmlns:wpi="http://schemas.microsoft.com/office/word/2010/wordprocessingInk" xmlns:wne="http://schemas.microsoft.com/office/word/2006/wordml" xmlns:wps="http://schemas.microsoft.com/office/word/2010/wordprocessingShape" mc:Ignorable="w14 wp14">
   <w:p/>
   <w:p/>
 </w:hdr>
 </file>
 
 <file path=word/header2.xml><?xml version="1.0" encoding="utf-8"?>
-<w:hdr xmlns:wpc="http://schemas.microsoft.com/office/word/2010/wordprocessingCanvas" xmlns:cx="http://schemas.microsoft.com/office/drawing/2014/chartex" xmlns:cx1="http://schemas.microsoft.com/office/drawing/2015/9/8/chartex" xmlns:mc="http://schemas.openxmlformats.org/markup-compatibility/2006" xmlns:o="urn:schemas-microsoft-com:office:office" xmlns:r="http://schemas.openxmlformats.org/officeDocument/2006/relationships" xmlns:m="http://schemas.openxmlformats.org/officeDocument/2006/math" xmlns:v="urn:schemas-microsoft-com:vml" xmlns:wp14="http://schemas.microsoft.com/office/word/2010/wordprocessingDrawing" xmlns:wp="http://schemas.openxmlformats.org/drawingml/2006/wordprocessingDrawing" xmlns:w10="urn:schemas-microsoft-com:office:word" xmlns:w="http://schemas.openxmlformats.org/wordprocessingml/2006/main" xmlns:w14="http://schemas.microsoft.com/office/word/2010/wordml" xmlns:w15="http://schemas.microsoft.com/office/word/2012/wordml" xmlns:w16se="http://schemas.microsoft.com/office/word/2015/wordml/symex" xmlns:wpg="http://schemas.microsoft.com/office/word/2010/wordprocessingGroup" xmlns:wpi="http://schemas.microsoft.com/office/word/2010/wordprocessingInk" xmlns:wne="http://schemas.microsoft.com/office/word/2006/wordml" xmlns:wps="http://schemas.microsoft.com/office/word/2010/wordprocessingShape" mc:Ignorable="w14 w15 w16se wp14">
+<w:hdr xmlns:wpc="http://schemas.microsoft.com/office/word/2010/wordprocessingCanvas" xmlns:mc="http://schemas.openxmlformats.org/markup-compatibility/2006" xmlns:o="urn:schemas-microsoft-com:office:office" xmlns:r="http://schemas.openxmlformats.org/officeDocument/2006/relationships" xmlns:m="http://schemas.openxmlformats.org/officeDocument/2006/math" xmlns:v="urn:schemas-microsoft-com:vml" xmlns:wp14="http://schemas.microsoft.com/office/word/2010/wordprocessingDrawing" xmlns:wp="http://schemas.openxmlformats.org/drawingml/2006/wordprocessingDrawing" xmlns:w10="urn:schemas-microsoft-com:office:word" xmlns:w="http://schemas.openxmlformats.org/wordprocessingml/2006/main" xmlns:w14="http://schemas.microsoft.com/office/word/2010/wordml" xmlns:wpg="http://schemas.microsoft.com/office/word/2010/wordprocessingGroup" xmlns:wpi="http://schemas.microsoft.com/office/word/2010/wordprocessingInk" xmlns:wne="http://schemas.microsoft.com/office/word/2006/wordml" xmlns:wps="http://schemas.microsoft.com/office/word/2010/wordprocessingShape" mc:Ignorable="w14 wp14">
   <w:p>
     <w:pPr>
       <w:pStyle w:val="Cabealho"/>
@@ -15110,7 +15103,6 @@
           <w:docPartUnique/>
         </w:docPartObj>
       </w:sdtPr>
-      <w:sdtEndPr/>
       <w:sdtContent>
         <w:r>
           <w:rPr>
@@ -15134,7 +15126,7 @@
           <w:rPr>
             <w:noProof/>
           </w:rPr>
-          <w:t>x</w:t>
+          <w:t>xii</w:t>
         </w:r>
         <w:r>
           <w:rPr>
@@ -15149,7 +15141,7 @@
 </file>
 
 <file path=word/header3.xml><?xml version="1.0" encoding="utf-8"?>
-<w:hdr xmlns:wpc="http://schemas.microsoft.com/office/word/2010/wordprocessingCanvas" xmlns:cx="http://schemas.microsoft.com/office/drawing/2014/chartex" xmlns:cx1="http://schemas.microsoft.com/office/drawing/2015/9/8/chartex" xmlns:mc="http://schemas.openxmlformats.org/markup-compatibility/2006" xmlns:o="urn:schemas-microsoft-com:office:office" xmlns:r="http://schemas.openxmlformats.org/officeDocument/2006/relationships" xmlns:m="http://schemas.openxmlformats.org/officeDocument/2006/math" xmlns:v="urn:schemas-microsoft-com:vml" xmlns:wp14="http://schemas.microsoft.com/office/word/2010/wordprocessingDrawing" xmlns:wp="http://schemas.openxmlformats.org/drawingml/2006/wordprocessingDrawing" xmlns:w10="urn:schemas-microsoft-com:office:word" xmlns:w="http://schemas.openxmlformats.org/wordprocessingml/2006/main" xmlns:w14="http://schemas.microsoft.com/office/word/2010/wordml" xmlns:w15="http://schemas.microsoft.com/office/word/2012/wordml" xmlns:w16se="http://schemas.microsoft.com/office/word/2015/wordml/symex" xmlns:wpg="http://schemas.microsoft.com/office/word/2010/wordprocessingGroup" xmlns:wpi="http://schemas.microsoft.com/office/word/2010/wordprocessingInk" xmlns:wne="http://schemas.microsoft.com/office/word/2006/wordml" xmlns:wps="http://schemas.microsoft.com/office/word/2010/wordprocessingShape" mc:Ignorable="w14 w15 w16se wp14">
+<w:hdr xmlns:wpc="http://schemas.microsoft.com/office/word/2010/wordprocessingCanvas" xmlns:mc="http://schemas.openxmlformats.org/markup-compatibility/2006" xmlns:o="urn:schemas-microsoft-com:office:office" xmlns:r="http://schemas.openxmlformats.org/officeDocument/2006/relationships" xmlns:m="http://schemas.openxmlformats.org/officeDocument/2006/math" xmlns:v="urn:schemas-microsoft-com:vml" xmlns:wp14="http://schemas.microsoft.com/office/word/2010/wordprocessingDrawing" xmlns:wp="http://schemas.openxmlformats.org/drawingml/2006/wordprocessingDrawing" xmlns:w10="urn:schemas-microsoft-com:office:word" xmlns:w="http://schemas.openxmlformats.org/wordprocessingml/2006/main" xmlns:w14="http://schemas.microsoft.com/office/word/2010/wordml" xmlns:wpg="http://schemas.microsoft.com/office/word/2010/wordprocessingGroup" xmlns:wpi="http://schemas.microsoft.com/office/word/2010/wordprocessingInk" xmlns:wne="http://schemas.microsoft.com/office/word/2006/wordml" xmlns:wps="http://schemas.microsoft.com/office/word/2010/wordprocessingShape" mc:Ignorable="w14 wp14">
   <w:p>
     <w:pPr>
       <w:pStyle w:val="Cabealho"/>
@@ -15159,7 +15151,7 @@
 </file>
 
 <file path=word/header4.xml><?xml version="1.0" encoding="utf-8"?>
-<w:hdr xmlns:wpc="http://schemas.microsoft.com/office/word/2010/wordprocessingCanvas" xmlns:cx="http://schemas.microsoft.com/office/drawing/2014/chartex" xmlns:cx1="http://schemas.microsoft.com/office/drawing/2015/9/8/chartex" xmlns:mc="http://schemas.openxmlformats.org/markup-compatibility/2006" xmlns:o="urn:schemas-microsoft-com:office:office" xmlns:r="http://schemas.openxmlformats.org/officeDocument/2006/relationships" xmlns:m="http://schemas.openxmlformats.org/officeDocument/2006/math" xmlns:v="urn:schemas-microsoft-com:vml" xmlns:wp14="http://schemas.microsoft.com/office/word/2010/wordprocessingDrawing" xmlns:wp="http://schemas.openxmlformats.org/drawingml/2006/wordprocessingDrawing" xmlns:w10="urn:schemas-microsoft-com:office:word" xmlns:w="http://schemas.openxmlformats.org/wordprocessingml/2006/main" xmlns:w14="http://schemas.microsoft.com/office/word/2010/wordml" xmlns:w15="http://schemas.microsoft.com/office/word/2012/wordml" xmlns:w16se="http://schemas.microsoft.com/office/word/2015/wordml/symex" xmlns:wpg="http://schemas.microsoft.com/office/word/2010/wordprocessingGroup" xmlns:wpi="http://schemas.microsoft.com/office/word/2010/wordprocessingInk" xmlns:wne="http://schemas.microsoft.com/office/word/2006/wordml" xmlns:wps="http://schemas.microsoft.com/office/word/2010/wordprocessingShape" mc:Ignorable="w14 w15 w16se wp14">
+<w:hdr xmlns:wpc="http://schemas.microsoft.com/office/word/2010/wordprocessingCanvas" xmlns:mc="http://schemas.openxmlformats.org/markup-compatibility/2006" xmlns:o="urn:schemas-microsoft-com:office:office" xmlns:r="http://schemas.openxmlformats.org/officeDocument/2006/relationships" xmlns:m="http://schemas.openxmlformats.org/officeDocument/2006/math" xmlns:v="urn:schemas-microsoft-com:vml" xmlns:wp14="http://schemas.microsoft.com/office/word/2010/wordprocessingDrawing" xmlns:wp="http://schemas.openxmlformats.org/drawingml/2006/wordprocessingDrawing" xmlns:w10="urn:schemas-microsoft-com:office:word" xmlns:w="http://schemas.openxmlformats.org/wordprocessingml/2006/main" xmlns:w14="http://schemas.microsoft.com/office/word/2010/wordml" xmlns:wpg="http://schemas.microsoft.com/office/word/2010/wordprocessingGroup" xmlns:wpi="http://schemas.microsoft.com/office/word/2010/wordprocessingInk" xmlns:wne="http://schemas.microsoft.com/office/word/2006/wordml" xmlns:wps="http://schemas.microsoft.com/office/word/2010/wordprocessingShape" mc:Ignorable="w14 wp14">
   <w:p>
     <w:pPr>
       <w:pStyle w:val="Cabealho"/>
@@ -15169,7 +15161,7 @@
 </file>
 
 <file path=word/header5.xml><?xml version="1.0" encoding="utf-8"?>
-<w:hdr xmlns:wpc="http://schemas.microsoft.com/office/word/2010/wordprocessingCanvas" xmlns:cx="http://schemas.microsoft.com/office/drawing/2014/chartex" xmlns:cx1="http://schemas.microsoft.com/office/drawing/2015/9/8/chartex" xmlns:mc="http://schemas.openxmlformats.org/markup-compatibility/2006" xmlns:o="urn:schemas-microsoft-com:office:office" xmlns:r="http://schemas.openxmlformats.org/officeDocument/2006/relationships" xmlns:m="http://schemas.openxmlformats.org/officeDocument/2006/math" xmlns:v="urn:schemas-microsoft-com:vml" xmlns:wp14="http://schemas.microsoft.com/office/word/2010/wordprocessingDrawing" xmlns:wp="http://schemas.openxmlformats.org/drawingml/2006/wordprocessingDrawing" xmlns:w10="urn:schemas-microsoft-com:office:word" xmlns:w="http://schemas.openxmlformats.org/wordprocessingml/2006/main" xmlns:w14="http://schemas.microsoft.com/office/word/2010/wordml" xmlns:w15="http://schemas.microsoft.com/office/word/2012/wordml" xmlns:w16se="http://schemas.microsoft.com/office/word/2015/wordml/symex" xmlns:wpg="http://schemas.microsoft.com/office/word/2010/wordprocessingGroup" xmlns:wpi="http://schemas.microsoft.com/office/word/2010/wordprocessingInk" xmlns:wne="http://schemas.microsoft.com/office/word/2006/wordml" xmlns:wps="http://schemas.microsoft.com/office/word/2010/wordprocessingShape" mc:Ignorable="w14 w15 w16se wp14">
+<w:hdr xmlns:wpc="http://schemas.microsoft.com/office/word/2010/wordprocessingCanvas" xmlns:mc="http://schemas.openxmlformats.org/markup-compatibility/2006" xmlns:o="urn:schemas-microsoft-com:office:office" xmlns:r="http://schemas.openxmlformats.org/officeDocument/2006/relationships" xmlns:m="http://schemas.openxmlformats.org/officeDocument/2006/math" xmlns:v="urn:schemas-microsoft-com:vml" xmlns:wp14="http://schemas.microsoft.com/office/word/2010/wordprocessingDrawing" xmlns:wp="http://schemas.openxmlformats.org/drawingml/2006/wordprocessingDrawing" xmlns:w10="urn:schemas-microsoft-com:office:word" xmlns:w="http://schemas.openxmlformats.org/wordprocessingml/2006/main" xmlns:w14="http://schemas.microsoft.com/office/word/2010/wordml" xmlns:wpg="http://schemas.microsoft.com/office/word/2010/wordprocessingGroup" xmlns:wpi="http://schemas.microsoft.com/office/word/2010/wordprocessingInk" xmlns:wne="http://schemas.microsoft.com/office/word/2006/wordml" xmlns:wps="http://schemas.microsoft.com/office/word/2010/wordprocessingShape" mc:Ignorable="w14 wp14">
   <w:p>
     <w:pPr>
       <w:pStyle w:val="Cabealho"/>
@@ -15179,7 +15171,7 @@
 </file>
 
 <file path=word/header6.xml><?xml version="1.0" encoding="utf-8"?>
-<w:hdr xmlns:wpc="http://schemas.microsoft.com/office/word/2010/wordprocessingCanvas" xmlns:cx="http://schemas.microsoft.com/office/drawing/2014/chartex" xmlns:cx1="http://schemas.microsoft.com/office/drawing/2015/9/8/chartex" xmlns:mc="http://schemas.openxmlformats.org/markup-compatibility/2006" xmlns:o="urn:schemas-microsoft-com:office:office" xmlns:r="http://schemas.openxmlformats.org/officeDocument/2006/relationships" xmlns:m="http://schemas.openxmlformats.org/officeDocument/2006/math" xmlns:v="urn:schemas-microsoft-com:vml" xmlns:wp14="http://schemas.microsoft.com/office/word/2010/wordprocessingDrawing" xmlns:wp="http://schemas.openxmlformats.org/drawingml/2006/wordprocessingDrawing" xmlns:w10="urn:schemas-microsoft-com:office:word" xmlns:w="http://schemas.openxmlformats.org/wordprocessingml/2006/main" xmlns:w14="http://schemas.microsoft.com/office/word/2010/wordml" xmlns:w15="http://schemas.microsoft.com/office/word/2012/wordml" xmlns:w16se="http://schemas.microsoft.com/office/word/2015/wordml/symex" xmlns:wpg="http://schemas.microsoft.com/office/word/2010/wordprocessingGroup" xmlns:wpi="http://schemas.microsoft.com/office/word/2010/wordprocessingInk" xmlns:wne="http://schemas.microsoft.com/office/word/2006/wordml" xmlns:wps="http://schemas.microsoft.com/office/word/2010/wordprocessingShape" mc:Ignorable="w14 w15 w16se wp14">
+<w:hdr xmlns:wpc="http://schemas.microsoft.com/office/word/2010/wordprocessingCanvas" xmlns:mc="http://schemas.openxmlformats.org/markup-compatibility/2006" xmlns:o="urn:schemas-microsoft-com:office:office" xmlns:r="http://schemas.openxmlformats.org/officeDocument/2006/relationships" xmlns:m="http://schemas.openxmlformats.org/officeDocument/2006/math" xmlns:v="urn:schemas-microsoft-com:vml" xmlns:wp14="http://schemas.microsoft.com/office/word/2010/wordprocessingDrawing" xmlns:wp="http://schemas.openxmlformats.org/drawingml/2006/wordprocessingDrawing" xmlns:w10="urn:schemas-microsoft-com:office:word" xmlns:w="http://schemas.openxmlformats.org/wordprocessingml/2006/main" xmlns:w14="http://schemas.microsoft.com/office/word/2010/wordml" xmlns:wpg="http://schemas.microsoft.com/office/word/2010/wordprocessingGroup" xmlns:wpi="http://schemas.microsoft.com/office/word/2010/wordprocessingInk" xmlns:wne="http://schemas.microsoft.com/office/word/2006/wordml" xmlns:wps="http://schemas.microsoft.com/office/word/2010/wordprocessingShape" mc:Ignorable="w14 wp14">
   <w:p>
     <w:pPr>
       <w:pStyle w:val="Cabealho"/>
@@ -15189,7 +15181,7 @@
 </file>
 
 <file path=word/header7.xml><?xml version="1.0" encoding="utf-8"?>
-<w:hdr xmlns:wpc="http://schemas.microsoft.com/office/word/2010/wordprocessingCanvas" xmlns:cx="http://schemas.microsoft.com/office/drawing/2014/chartex" xmlns:cx1="http://schemas.microsoft.com/office/drawing/2015/9/8/chartex" xmlns:mc="http://schemas.openxmlformats.org/markup-compatibility/2006" xmlns:o="urn:schemas-microsoft-com:office:office" xmlns:r="http://schemas.openxmlformats.org/officeDocument/2006/relationships" xmlns:m="http://schemas.openxmlformats.org/officeDocument/2006/math" xmlns:v="urn:schemas-microsoft-com:vml" xmlns:wp14="http://schemas.microsoft.com/office/word/2010/wordprocessingDrawing" xmlns:wp="http://schemas.openxmlformats.org/drawingml/2006/wordprocessingDrawing" xmlns:w10="urn:schemas-microsoft-com:office:word" xmlns:w="http://schemas.openxmlformats.org/wordprocessingml/2006/main" xmlns:w14="http://schemas.microsoft.com/office/word/2010/wordml" xmlns:w15="http://schemas.microsoft.com/office/word/2012/wordml" xmlns:w16se="http://schemas.microsoft.com/office/word/2015/wordml/symex" xmlns:wpg="http://schemas.microsoft.com/office/word/2010/wordprocessingGroup" xmlns:wpi="http://schemas.microsoft.com/office/word/2010/wordprocessingInk" xmlns:wne="http://schemas.microsoft.com/office/word/2006/wordml" xmlns:wps="http://schemas.microsoft.com/office/word/2010/wordprocessingShape" mc:Ignorable="w14 w15 w16se wp14">
+<w:hdr xmlns:wpc="http://schemas.microsoft.com/office/word/2010/wordprocessingCanvas" xmlns:mc="http://schemas.openxmlformats.org/markup-compatibility/2006" xmlns:o="urn:schemas-microsoft-com:office:office" xmlns:r="http://schemas.openxmlformats.org/officeDocument/2006/relationships" xmlns:m="http://schemas.openxmlformats.org/officeDocument/2006/math" xmlns:v="urn:schemas-microsoft-com:vml" xmlns:wp14="http://schemas.microsoft.com/office/word/2010/wordprocessingDrawing" xmlns:wp="http://schemas.openxmlformats.org/drawingml/2006/wordprocessingDrawing" xmlns:w10="urn:schemas-microsoft-com:office:word" xmlns:w="http://schemas.openxmlformats.org/wordprocessingml/2006/main" xmlns:w14="http://schemas.microsoft.com/office/word/2010/wordml" xmlns:wpg="http://schemas.microsoft.com/office/word/2010/wordprocessingGroup" xmlns:wpi="http://schemas.microsoft.com/office/word/2010/wordprocessingInk" xmlns:wne="http://schemas.microsoft.com/office/word/2006/wordml" xmlns:wps="http://schemas.microsoft.com/office/word/2010/wordprocessingShape" mc:Ignorable="w14 wp14">
   <w:sdt>
     <w:sdtPr>
       <w:id w:val="-1528563720"/>
@@ -15198,7 +15190,6 @@
         <w:docPartUnique/>
       </w:docPartObj>
     </w:sdtPr>
-    <w:sdtEndPr/>
     <w:sdtContent>
       <w:p>
         <w:pPr>
@@ -15226,7 +15217,7 @@
           <w:rPr>
             <w:noProof/>
           </w:rPr>
-          <w:t>21</w:t>
+          <w:t>26</w:t>
         </w:r>
         <w:r>
           <w:rPr>
@@ -15241,7 +15232,7 @@
 </file>
 
 <file path=word/header8.xml><?xml version="1.0" encoding="utf-8"?>
-<w:hdr xmlns:wpc="http://schemas.microsoft.com/office/word/2010/wordprocessingCanvas" xmlns:cx="http://schemas.microsoft.com/office/drawing/2014/chartex" xmlns:cx1="http://schemas.microsoft.com/office/drawing/2015/9/8/chartex" xmlns:mc="http://schemas.openxmlformats.org/markup-compatibility/2006" xmlns:o="urn:schemas-microsoft-com:office:office" xmlns:r="http://schemas.openxmlformats.org/officeDocument/2006/relationships" xmlns:m="http://schemas.openxmlformats.org/officeDocument/2006/math" xmlns:v="urn:schemas-microsoft-com:vml" xmlns:wp14="http://schemas.microsoft.com/office/word/2010/wordprocessingDrawing" xmlns:wp="http://schemas.openxmlformats.org/drawingml/2006/wordprocessingDrawing" xmlns:w10="urn:schemas-microsoft-com:office:word" xmlns:w="http://schemas.openxmlformats.org/wordprocessingml/2006/main" xmlns:w14="http://schemas.microsoft.com/office/word/2010/wordml" xmlns:w15="http://schemas.microsoft.com/office/word/2012/wordml" xmlns:w16se="http://schemas.microsoft.com/office/word/2015/wordml/symex" xmlns:wpg="http://schemas.microsoft.com/office/word/2010/wordprocessingGroup" xmlns:wpi="http://schemas.microsoft.com/office/word/2010/wordprocessingInk" xmlns:wne="http://schemas.microsoft.com/office/word/2006/wordml" xmlns:wps="http://schemas.microsoft.com/office/word/2010/wordprocessingShape" mc:Ignorable="w14 w15 w16se wp14">
+<w:hdr xmlns:wpc="http://schemas.microsoft.com/office/word/2010/wordprocessingCanvas" xmlns:mc="http://schemas.openxmlformats.org/markup-compatibility/2006" xmlns:o="urn:schemas-microsoft-com:office:office" xmlns:r="http://schemas.openxmlformats.org/officeDocument/2006/relationships" xmlns:m="http://schemas.openxmlformats.org/officeDocument/2006/math" xmlns:v="urn:schemas-microsoft-com:vml" xmlns:wp14="http://schemas.microsoft.com/office/word/2010/wordprocessingDrawing" xmlns:wp="http://schemas.openxmlformats.org/drawingml/2006/wordprocessingDrawing" xmlns:w10="urn:schemas-microsoft-com:office:word" xmlns:w="http://schemas.openxmlformats.org/wordprocessingml/2006/main" xmlns:w14="http://schemas.microsoft.com/office/word/2010/wordml" xmlns:wpg="http://schemas.microsoft.com/office/word/2010/wordprocessingGroup" xmlns:wpi="http://schemas.microsoft.com/office/word/2010/wordprocessingInk" xmlns:wne="http://schemas.microsoft.com/office/word/2006/wordml" xmlns:wps="http://schemas.microsoft.com/office/word/2010/wordprocessingShape" mc:Ignorable="w14 wp14">
   <w:p>
     <w:pPr>
       <w:pStyle w:val="Cabealho"/>
@@ -15251,8 +15242,8 @@
 </file>
 
 <file path=word/numbering.xml><?xml version="1.0" encoding="utf-8"?>
-<w:numbering xmlns:wpc="http://schemas.microsoft.com/office/word/2010/wordprocessingCanvas" xmlns:cx="http://schemas.microsoft.com/office/drawing/2014/chartex" xmlns:cx1="http://schemas.microsoft.com/office/drawing/2015/9/8/chartex" xmlns:mc="http://schemas.openxmlformats.org/markup-compatibility/2006" xmlns:o="urn:schemas-microsoft-com:office:office" xmlns:r="http://schemas.openxmlformats.org/officeDocument/2006/relationships" xmlns:m="http://schemas.openxmlformats.org/officeDocument/2006/math" xmlns:v="urn:schemas-microsoft-com:vml" xmlns:wp14="http://schemas.microsoft.com/office/word/2010/wordprocessingDrawing" xmlns:wp="http://schemas.openxmlformats.org/drawingml/2006/wordprocessingDrawing" xmlns:w10="urn:schemas-microsoft-com:office:word" xmlns:w="http://schemas.openxmlformats.org/wordprocessingml/2006/main" xmlns:w14="http://schemas.microsoft.com/office/word/2010/wordml" xmlns:w15="http://schemas.microsoft.com/office/word/2012/wordml" xmlns:w16se="http://schemas.microsoft.com/office/word/2015/wordml/symex" xmlns:wpg="http://schemas.microsoft.com/office/word/2010/wordprocessingGroup" xmlns:wpi="http://schemas.microsoft.com/office/word/2010/wordprocessingInk" xmlns:wne="http://schemas.microsoft.com/office/word/2006/wordml" xmlns:wps="http://schemas.microsoft.com/office/word/2010/wordprocessingShape" mc:Ignorable="w14 w15 w16se wp14">
-  <w:abstractNum w:abstractNumId="0" w15:restartNumberingAfterBreak="0">
+<w:numbering xmlns:wpc="http://schemas.microsoft.com/office/word/2010/wordprocessingCanvas" xmlns:mc="http://schemas.openxmlformats.org/markup-compatibility/2006" xmlns:o="urn:schemas-microsoft-com:office:office" xmlns:r="http://schemas.openxmlformats.org/officeDocument/2006/relationships" xmlns:m="http://schemas.openxmlformats.org/officeDocument/2006/math" xmlns:v="urn:schemas-microsoft-com:vml" xmlns:wp14="http://schemas.microsoft.com/office/word/2010/wordprocessingDrawing" xmlns:wp="http://schemas.openxmlformats.org/drawingml/2006/wordprocessingDrawing" xmlns:w10="urn:schemas-microsoft-com:office:word" xmlns:w="http://schemas.openxmlformats.org/wordprocessingml/2006/main" xmlns:w14="http://schemas.microsoft.com/office/word/2010/wordml" xmlns:wpg="http://schemas.microsoft.com/office/word/2010/wordprocessingGroup" xmlns:wpi="http://schemas.microsoft.com/office/word/2010/wordprocessingInk" xmlns:wne="http://schemas.microsoft.com/office/word/2006/wordml" xmlns:wps="http://schemas.microsoft.com/office/word/2010/wordprocessingShape" mc:Ignorable="w14 wp14">
+  <w:abstractNum w:abstractNumId="0">
     <w:nsid w:val="FFFFFF88"/>
     <w:multiLevelType w:val="singleLevel"/>
     <w:tmpl w:val="758A92F0"/>
@@ -15269,7 +15260,7 @@
       </w:pPr>
     </w:lvl>
   </w:abstractNum>
-  <w:abstractNum w:abstractNumId="1" w15:restartNumberingAfterBreak="0">
+  <w:abstractNum w:abstractNumId="1">
     <w:nsid w:val="010727FD"/>
     <w:multiLevelType w:val="multilevel"/>
     <w:tmpl w:val="B78AADBA"/>
@@ -15409,7 +15400,7 @@
       </w:rPr>
     </w:lvl>
   </w:abstractNum>
-  <w:abstractNum w:abstractNumId="2" w15:restartNumberingAfterBreak="0">
+  <w:abstractNum w:abstractNumId="2">
     <w:nsid w:val="0C3F0C2D"/>
     <w:multiLevelType w:val="hybridMultilevel"/>
     <w:tmpl w:val="94CCDCA4"/>
@@ -15522,7 +15513,7 @@
       </w:rPr>
     </w:lvl>
   </w:abstractNum>
-  <w:abstractNum w:abstractNumId="3" w15:restartNumberingAfterBreak="0">
+  <w:abstractNum w:abstractNumId="3">
     <w:nsid w:val="10A23F6B"/>
     <w:multiLevelType w:val="hybridMultilevel"/>
     <w:tmpl w:val="B394E1E2"/>
@@ -15608,7 +15599,7 @@
       </w:pPr>
     </w:lvl>
   </w:abstractNum>
-  <w:abstractNum w:abstractNumId="4" w15:restartNumberingAfterBreak="0">
+  <w:abstractNum w:abstractNumId="4">
     <w:nsid w:val="11616AAC"/>
     <w:multiLevelType w:val="hybridMultilevel"/>
     <w:tmpl w:val="B69C2FEE"/>
@@ -15697,7 +15688,7 @@
       </w:pPr>
     </w:lvl>
   </w:abstractNum>
-  <w:abstractNum w:abstractNumId="5" w15:restartNumberingAfterBreak="0">
+  <w:abstractNum w:abstractNumId="5">
     <w:nsid w:val="11DF579C"/>
     <w:multiLevelType w:val="hybridMultilevel"/>
     <w:tmpl w:val="8B6AF490"/>
@@ -15810,7 +15801,7 @@
       </w:rPr>
     </w:lvl>
   </w:abstractNum>
-  <w:abstractNum w:abstractNumId="6" w15:restartNumberingAfterBreak="0">
+  <w:abstractNum w:abstractNumId="6">
     <w:nsid w:val="13DC21B7"/>
     <w:multiLevelType w:val="hybridMultilevel"/>
     <w:tmpl w:val="B86EE9EE"/>
@@ -15923,7 +15914,7 @@
       </w:rPr>
     </w:lvl>
   </w:abstractNum>
-  <w:abstractNum w:abstractNumId="7" w15:restartNumberingAfterBreak="0">
+  <w:abstractNum w:abstractNumId="7">
     <w:nsid w:val="13DF7C97"/>
     <w:multiLevelType w:val="hybridMultilevel"/>
     <w:tmpl w:val="0292F3A6"/>
@@ -16036,7 +16027,7 @@
       </w:rPr>
     </w:lvl>
   </w:abstractNum>
-  <w:abstractNum w:abstractNumId="8" w15:restartNumberingAfterBreak="0">
+  <w:abstractNum w:abstractNumId="8">
     <w:nsid w:val="14EC4CFF"/>
     <w:multiLevelType w:val="hybridMultilevel"/>
     <w:tmpl w:val="F18636E2"/>
@@ -16152,7 +16143,7 @@
       </w:pPr>
     </w:lvl>
   </w:abstractNum>
-  <w:abstractNum w:abstractNumId="9" w15:restartNumberingAfterBreak="0">
+  <w:abstractNum w:abstractNumId="9">
     <w:nsid w:val="17600124"/>
     <w:multiLevelType w:val="hybridMultilevel"/>
     <w:tmpl w:val="9634D0AA"/>
@@ -16265,7 +16256,7 @@
       </w:rPr>
     </w:lvl>
   </w:abstractNum>
-  <w:abstractNum w:abstractNumId="10" w15:restartNumberingAfterBreak="0">
+  <w:abstractNum w:abstractNumId="10">
     <w:nsid w:val="1862130C"/>
     <w:multiLevelType w:val="multilevel"/>
     <w:tmpl w:val="E102CBF2"/>
@@ -16405,7 +16396,7 @@
       </w:rPr>
     </w:lvl>
   </w:abstractNum>
-  <w:abstractNum w:abstractNumId="11" w15:restartNumberingAfterBreak="0">
+  <w:abstractNum w:abstractNumId="11">
     <w:nsid w:val="19F3483E"/>
     <w:multiLevelType w:val="multilevel"/>
     <w:tmpl w:val="7960D292"/>
@@ -16545,7 +16536,7 @@
       </w:rPr>
     </w:lvl>
   </w:abstractNum>
-  <w:abstractNum w:abstractNumId="12" w15:restartNumberingAfterBreak="0">
+  <w:abstractNum w:abstractNumId="12">
     <w:nsid w:val="1FD13A6F"/>
     <w:multiLevelType w:val="multilevel"/>
     <w:tmpl w:val="E40E7E6C"/>
@@ -16685,7 +16676,7 @@
       </w:rPr>
     </w:lvl>
   </w:abstractNum>
-  <w:abstractNum w:abstractNumId="13" w15:restartNumberingAfterBreak="0">
+  <w:abstractNum w:abstractNumId="13">
     <w:nsid w:val="27540B40"/>
     <w:multiLevelType w:val="hybridMultilevel"/>
     <w:tmpl w:val="7E109130"/>
@@ -16774,7 +16765,7 @@
       </w:pPr>
     </w:lvl>
   </w:abstractNum>
-  <w:abstractNum w:abstractNumId="14" w15:restartNumberingAfterBreak="0">
+  <w:abstractNum w:abstractNumId="14">
     <w:nsid w:val="2C8232F4"/>
     <w:multiLevelType w:val="hybridMultilevel"/>
     <w:tmpl w:val="1A56AC36"/>
@@ -16863,7 +16854,7 @@
       </w:pPr>
     </w:lvl>
   </w:abstractNum>
-  <w:abstractNum w:abstractNumId="15" w15:restartNumberingAfterBreak="0">
+  <w:abstractNum w:abstractNumId="15">
     <w:nsid w:val="2F267230"/>
     <w:multiLevelType w:val="hybridMultilevel"/>
     <w:tmpl w:val="E102B2CC"/>
@@ -16952,7 +16943,7 @@
       </w:pPr>
     </w:lvl>
   </w:abstractNum>
-  <w:abstractNum w:abstractNumId="16" w15:restartNumberingAfterBreak="0">
+  <w:abstractNum w:abstractNumId="16">
     <w:nsid w:val="30696363"/>
     <w:multiLevelType w:val="hybridMultilevel"/>
     <w:tmpl w:val="8368C35A"/>
@@ -17041,7 +17032,7 @@
       </w:pPr>
     </w:lvl>
   </w:abstractNum>
-  <w:abstractNum w:abstractNumId="17" w15:restartNumberingAfterBreak="0">
+  <w:abstractNum w:abstractNumId="17">
     <w:nsid w:val="34E26EA6"/>
     <w:multiLevelType w:val="multilevel"/>
     <w:tmpl w:val="3C58877C"/>
@@ -17181,7 +17172,7 @@
       </w:rPr>
     </w:lvl>
   </w:abstractNum>
-  <w:abstractNum w:abstractNumId="18" w15:restartNumberingAfterBreak="0">
+  <w:abstractNum w:abstractNumId="18">
     <w:nsid w:val="39F52A64"/>
     <w:multiLevelType w:val="singleLevel"/>
     <w:tmpl w:val="AE162D36"/>
@@ -17200,7 +17191,7 @@
       </w:rPr>
     </w:lvl>
   </w:abstractNum>
-  <w:abstractNum w:abstractNumId="19" w15:restartNumberingAfterBreak="0">
+  <w:abstractNum w:abstractNumId="19">
     <w:nsid w:val="3B501AD5"/>
     <w:multiLevelType w:val="hybridMultilevel"/>
     <w:tmpl w:val="A39AD45A"/>
@@ -17289,7 +17280,7 @@
       </w:pPr>
     </w:lvl>
   </w:abstractNum>
-  <w:abstractNum w:abstractNumId="20" w15:restartNumberingAfterBreak="0">
+  <w:abstractNum w:abstractNumId="20">
     <w:nsid w:val="3C1706AA"/>
     <w:multiLevelType w:val="hybridMultilevel"/>
     <w:tmpl w:val="9424A730"/>
@@ -17402,7 +17393,7 @@
       </w:rPr>
     </w:lvl>
   </w:abstractNum>
-  <w:abstractNum w:abstractNumId="21" w15:restartNumberingAfterBreak="0">
+  <w:abstractNum w:abstractNumId="21">
     <w:nsid w:val="3EB02082"/>
     <w:multiLevelType w:val="multilevel"/>
     <w:tmpl w:val="A5D200B2"/>
@@ -17542,7 +17533,7 @@
       </w:rPr>
     </w:lvl>
   </w:abstractNum>
-  <w:abstractNum w:abstractNumId="22" w15:restartNumberingAfterBreak="0">
+  <w:abstractNum w:abstractNumId="22">
     <w:nsid w:val="408572B6"/>
     <w:multiLevelType w:val="hybridMultilevel"/>
     <w:tmpl w:val="16926534"/>
@@ -17655,7 +17646,7 @@
       </w:rPr>
     </w:lvl>
   </w:abstractNum>
-  <w:abstractNum w:abstractNumId="23" w15:restartNumberingAfterBreak="0">
+  <w:abstractNum w:abstractNumId="23">
     <w:nsid w:val="419E0235"/>
     <w:multiLevelType w:val="hybridMultilevel"/>
     <w:tmpl w:val="ACB07AA6"/>
@@ -17768,7 +17759,7 @@
       </w:rPr>
     </w:lvl>
   </w:abstractNum>
-  <w:abstractNum w:abstractNumId="24" w15:restartNumberingAfterBreak="0">
+  <w:abstractNum w:abstractNumId="24">
     <w:nsid w:val="43F26983"/>
     <w:multiLevelType w:val="multilevel"/>
     <w:tmpl w:val="1E482440"/>
@@ -17912,7 +17903,7 @@
       </w:rPr>
     </w:lvl>
   </w:abstractNum>
-  <w:abstractNum w:abstractNumId="25" w15:restartNumberingAfterBreak="0">
+  <w:abstractNum w:abstractNumId="25">
     <w:nsid w:val="5584027B"/>
     <w:multiLevelType w:val="hybridMultilevel"/>
     <w:tmpl w:val="B394E1E2"/>
@@ -17998,7 +17989,7 @@
       </w:pPr>
     </w:lvl>
   </w:abstractNum>
-  <w:abstractNum w:abstractNumId="26" w15:restartNumberingAfterBreak="0">
+  <w:abstractNum w:abstractNumId="26">
     <w:nsid w:val="5F2F46EB"/>
     <w:multiLevelType w:val="multilevel"/>
     <w:tmpl w:val="D4DCBC9C"/>
@@ -18138,7 +18129,7 @@
       </w:rPr>
     </w:lvl>
   </w:abstractNum>
-  <w:abstractNum w:abstractNumId="27" w15:restartNumberingAfterBreak="0">
+  <w:abstractNum w:abstractNumId="27">
     <w:nsid w:val="63447252"/>
     <w:multiLevelType w:val="hybridMultilevel"/>
     <w:tmpl w:val="CCF684C8"/>
@@ -18254,7 +18245,7 @@
       </w:pPr>
     </w:lvl>
   </w:abstractNum>
-  <w:abstractNum w:abstractNumId="28" w15:restartNumberingAfterBreak="0">
+  <w:abstractNum w:abstractNumId="28">
     <w:nsid w:val="63E512F1"/>
     <w:multiLevelType w:val="hybridMultilevel"/>
     <w:tmpl w:val="948EB100"/>
@@ -18367,7 +18358,7 @@
       </w:rPr>
     </w:lvl>
   </w:abstractNum>
-  <w:abstractNum w:abstractNumId="29" w15:restartNumberingAfterBreak="0">
+  <w:abstractNum w:abstractNumId="29">
     <w:nsid w:val="729A5C18"/>
     <w:multiLevelType w:val="singleLevel"/>
     <w:tmpl w:val="AE162D36"/>
@@ -18386,7 +18377,7 @@
       </w:rPr>
     </w:lvl>
   </w:abstractNum>
-  <w:abstractNum w:abstractNumId="30" w15:restartNumberingAfterBreak="0">
+  <w:abstractNum w:abstractNumId="30">
     <w:nsid w:val="75F4548B"/>
     <w:multiLevelType w:val="multilevel"/>
     <w:tmpl w:val="5D3C2176"/>
@@ -18499,7 +18490,7 @@
       </w:pPr>
     </w:lvl>
   </w:abstractNum>
-  <w:abstractNum w:abstractNumId="31" w15:restartNumberingAfterBreak="0">
+  <w:abstractNum w:abstractNumId="31">
     <w:nsid w:val="776A654B"/>
     <w:multiLevelType w:val="multilevel"/>
     <w:tmpl w:val="981AB450"/>
@@ -18612,7 +18603,7 @@
       </w:pPr>
     </w:lvl>
   </w:abstractNum>
-  <w:abstractNum w:abstractNumId="32" w15:restartNumberingAfterBreak="0">
+  <w:abstractNum w:abstractNumId="32">
     <w:nsid w:val="7E5A2112"/>
     <w:multiLevelType w:val="hybridMultilevel"/>
     <w:tmpl w:val="EEB4EEA2"/>
@@ -18828,7 +18819,7 @@
 </file>
 
 <file path=word/styles.xml><?xml version="1.0" encoding="utf-8"?>
-<w:styles xmlns:mc="http://schemas.openxmlformats.org/markup-compatibility/2006" xmlns:r="http://schemas.openxmlformats.org/officeDocument/2006/relationships" xmlns:w="http://schemas.openxmlformats.org/wordprocessingml/2006/main" xmlns:w14="http://schemas.microsoft.com/office/word/2010/wordml" xmlns:w15="http://schemas.microsoft.com/office/word/2012/wordml" xmlns:w16se="http://schemas.microsoft.com/office/word/2015/wordml/symex" mc:Ignorable="w14 w15 w16se">
+<w:styles xmlns:mc="http://schemas.openxmlformats.org/markup-compatibility/2006" xmlns:r="http://schemas.openxmlformats.org/officeDocument/2006/relationships" xmlns:w="http://schemas.openxmlformats.org/wordprocessingml/2006/main" xmlns:w14="http://schemas.microsoft.com/office/word/2010/wordml" mc:Ignorable="w14">
   <w:docDefaults>
     <w:rPrDefault>
       <w:rPr>
@@ -18838,378 +18829,144 @@
     </w:rPrDefault>
     <w:pPrDefault/>
   </w:docDefaults>
-  <w:latentStyles w:defLockedState="0" w:defUIPriority="99" w:defSemiHidden="0" w:defUnhideWhenUsed="0" w:defQFormat="0" w:count="371">
-    <w:lsdException w:name="Normal" w:uiPriority="0" w:qFormat="1"/>
-    <w:lsdException w:name="heading 1" w:uiPriority="9" w:qFormat="1"/>
-    <w:lsdException w:name="heading 2" w:uiPriority="9" w:qFormat="1"/>
-    <w:lsdException w:name="heading 3" w:uiPriority="9" w:qFormat="1"/>
-    <w:lsdException w:name="heading 4" w:semiHidden="1" w:uiPriority="9" w:unhideWhenUsed="1" w:qFormat="1"/>
-    <w:lsdException w:name="heading 5" w:semiHidden="1" w:uiPriority="9" w:unhideWhenUsed="1" w:qFormat="1"/>
-    <w:lsdException w:name="heading 6" w:semiHidden="1" w:uiPriority="9" w:unhideWhenUsed="1" w:qFormat="1"/>
-    <w:lsdException w:name="heading 7" w:semiHidden="1" w:uiPriority="9" w:unhideWhenUsed="1" w:qFormat="1"/>
-    <w:lsdException w:name="heading 8" w:semiHidden="1" w:uiPriority="9" w:unhideWhenUsed="1" w:qFormat="1"/>
-    <w:lsdException w:name="heading 9" w:semiHidden="1" w:uiPriority="9" w:unhideWhenUsed="1" w:qFormat="1"/>
-    <w:lsdException w:name="index 1" w:semiHidden="1" w:unhideWhenUsed="1"/>
-    <w:lsdException w:name="index 2" w:semiHidden="1" w:unhideWhenUsed="1"/>
-    <w:lsdException w:name="index 3" w:semiHidden="1" w:unhideWhenUsed="1"/>
-    <w:lsdException w:name="index 4" w:semiHidden="1" w:unhideWhenUsed="1"/>
-    <w:lsdException w:name="index 5" w:semiHidden="1" w:unhideWhenUsed="1"/>
-    <w:lsdException w:name="index 6" w:semiHidden="1" w:unhideWhenUsed="1"/>
-    <w:lsdException w:name="index 7" w:semiHidden="1" w:unhideWhenUsed="1"/>
-    <w:lsdException w:name="index 8" w:semiHidden="1" w:unhideWhenUsed="1"/>
-    <w:lsdException w:name="index 9" w:semiHidden="1" w:unhideWhenUsed="1"/>
-    <w:lsdException w:name="toc 1" w:semiHidden="1" w:uiPriority="39" w:unhideWhenUsed="1"/>
-    <w:lsdException w:name="toc 2" w:semiHidden="1" w:uiPriority="39" w:unhideWhenUsed="1"/>
-    <w:lsdException w:name="toc 3" w:semiHidden="1" w:uiPriority="39" w:unhideWhenUsed="1"/>
-    <w:lsdException w:name="toc 4" w:semiHidden="1" w:uiPriority="39" w:unhideWhenUsed="1"/>
-    <w:lsdException w:name="toc 5" w:semiHidden="1" w:uiPriority="39" w:unhideWhenUsed="1"/>
-    <w:lsdException w:name="toc 6" w:semiHidden="1" w:uiPriority="39" w:unhideWhenUsed="1"/>
-    <w:lsdException w:name="toc 7" w:semiHidden="1" w:uiPriority="39" w:unhideWhenUsed="1"/>
-    <w:lsdException w:name="toc 8" w:semiHidden="1" w:uiPriority="39" w:unhideWhenUsed="1"/>
-    <w:lsdException w:name="toc 9" w:semiHidden="1" w:uiPriority="39" w:unhideWhenUsed="1"/>
-    <w:lsdException w:name="Normal Indent" w:semiHidden="1" w:unhideWhenUsed="1"/>
-    <w:lsdException w:name="footnote text" w:semiHidden="1" w:unhideWhenUsed="1"/>
-    <w:lsdException w:name="annotation text" w:semiHidden="1" w:unhideWhenUsed="1"/>
-    <w:lsdException w:name="header" w:semiHidden="1" w:unhideWhenUsed="1"/>
-    <w:lsdException w:name="footer" w:semiHidden="1" w:unhideWhenUsed="1"/>
-    <w:lsdException w:name="index heading" w:semiHidden="1" w:unhideWhenUsed="1"/>
-    <w:lsdException w:name="caption" w:semiHidden="1" w:uiPriority="35" w:unhideWhenUsed="1" w:qFormat="1"/>
-    <w:lsdException w:name="table of figures" w:semiHidden="1" w:unhideWhenUsed="1"/>
-    <w:lsdException w:name="envelope address" w:semiHidden="1" w:unhideWhenUsed="1"/>
-    <w:lsdException w:name="envelope return" w:semiHidden="1" w:unhideWhenUsed="1"/>
-    <w:lsdException w:name="footnote reference" w:semiHidden="1" w:unhideWhenUsed="1"/>
-    <w:lsdException w:name="annotation reference" w:semiHidden="1" w:unhideWhenUsed="1"/>
-    <w:lsdException w:name="line number" w:semiHidden="1" w:unhideWhenUsed="1"/>
-    <w:lsdException w:name="page number" w:semiHidden="1" w:unhideWhenUsed="1"/>
-    <w:lsdException w:name="endnote reference" w:semiHidden="1" w:unhideWhenUsed="1"/>
-    <w:lsdException w:name="endnote text" w:semiHidden="1" w:unhideWhenUsed="1"/>
-    <w:lsdException w:name="table of authorities" w:semiHidden="1" w:unhideWhenUsed="1"/>
-    <w:lsdException w:name="macro" w:semiHidden="1" w:unhideWhenUsed="1"/>
-    <w:lsdException w:name="toa heading" w:semiHidden="1" w:unhideWhenUsed="1"/>
-    <w:lsdException w:name="List" w:semiHidden="1" w:unhideWhenUsed="1"/>
-    <w:lsdException w:name="List Bullet" w:semiHidden="1" w:unhideWhenUsed="1"/>
-    <w:lsdException w:name="List Number" w:semiHidden="1" w:unhideWhenUsed="1"/>
-    <w:lsdException w:name="List 2" w:semiHidden="1" w:unhideWhenUsed="1"/>
-    <w:lsdException w:name="List 3" w:semiHidden="1" w:unhideWhenUsed="1"/>
-    <w:lsdException w:name="List 4" w:semiHidden="1" w:unhideWhenUsed="1"/>
-    <w:lsdException w:name="List 5" w:semiHidden="1" w:unhideWhenUsed="1"/>
-    <w:lsdException w:name="List Bullet 2" w:semiHidden="1" w:unhideWhenUsed="1"/>
-    <w:lsdException w:name="List Bullet 3" w:semiHidden="1" w:unhideWhenUsed="1"/>
-    <w:lsdException w:name="List Bullet 4" w:semiHidden="1" w:unhideWhenUsed="1"/>
-    <w:lsdException w:name="List Bullet 5" w:semiHidden="1" w:unhideWhenUsed="1"/>
-    <w:lsdException w:name="List Number 2" w:semiHidden="1" w:unhideWhenUsed="1"/>
-    <w:lsdException w:name="List Number 3" w:semiHidden="1" w:unhideWhenUsed="1"/>
-    <w:lsdException w:name="List Number 4" w:semiHidden="1" w:unhideWhenUsed="1"/>
-    <w:lsdException w:name="List Number 5" w:semiHidden="1" w:unhideWhenUsed="1"/>
-    <w:lsdException w:name="Title" w:uiPriority="10" w:qFormat="1"/>
-    <w:lsdException w:name="Closing" w:semiHidden="1" w:unhideWhenUsed="1"/>
-    <w:lsdException w:name="Signature" w:semiHidden="1" w:unhideWhenUsed="1"/>
-    <w:lsdException w:name="Default Paragraph Font" w:semiHidden="1" w:uiPriority="1" w:unhideWhenUsed="1"/>
-    <w:lsdException w:name="Body Text" w:semiHidden="1" w:unhideWhenUsed="1"/>
-    <w:lsdException w:name="Body Text Indent" w:semiHidden="1" w:unhideWhenUsed="1"/>
-    <w:lsdException w:name="List Continue" w:semiHidden="1" w:unhideWhenUsed="1"/>
-    <w:lsdException w:name="List Continue 2" w:semiHidden="1" w:unhideWhenUsed="1"/>
-    <w:lsdException w:name="List Continue 3" w:semiHidden="1" w:unhideWhenUsed="1"/>
-    <w:lsdException w:name="List Continue 4" w:semiHidden="1" w:unhideWhenUsed="1"/>
-    <w:lsdException w:name="List Continue 5" w:semiHidden="1" w:unhideWhenUsed="1"/>
-    <w:lsdException w:name="Message Header" w:semiHidden="1" w:unhideWhenUsed="1"/>
-    <w:lsdException w:name="Subtitle" w:uiPriority="11" w:qFormat="1"/>
-    <w:lsdException w:name="Salutation" w:semiHidden="1" w:unhideWhenUsed="1"/>
-    <w:lsdException w:name="Date" w:semiHidden="1" w:unhideWhenUsed="1"/>
-    <w:lsdException w:name="Body Text First Indent" w:semiHidden="1" w:unhideWhenUsed="1"/>
-    <w:lsdException w:name="Body Text First Indent 2" w:semiHidden="1" w:unhideWhenUsed="1"/>
-    <w:lsdException w:name="Note Heading" w:semiHidden="1" w:unhideWhenUsed="1"/>
-    <w:lsdException w:name="Body Text 2" w:semiHidden="1" w:unhideWhenUsed="1"/>
-    <w:lsdException w:name="Body Text 3" w:semiHidden="1" w:unhideWhenUsed="1"/>
-    <w:lsdException w:name="Body Text Indent 2" w:semiHidden="1" w:unhideWhenUsed="1"/>
-    <w:lsdException w:name="Body Text Indent 3" w:semiHidden="1" w:unhideWhenUsed="1"/>
-    <w:lsdException w:name="Block Text" w:semiHidden="1" w:unhideWhenUsed="1"/>
-    <w:lsdException w:name="Hyperlink" w:semiHidden="1" w:unhideWhenUsed="1"/>
-    <w:lsdException w:name="FollowedHyperlink" w:semiHidden="1" w:unhideWhenUsed="1"/>
-    <w:lsdException w:name="Strong" w:uiPriority="22" w:qFormat="1"/>
-    <w:lsdException w:name="Emphasis" w:uiPriority="20" w:qFormat="1"/>
-    <w:lsdException w:name="Document Map" w:semiHidden="1" w:unhideWhenUsed="1"/>
-    <w:lsdException w:name="Plain Text" w:semiHidden="1" w:unhideWhenUsed="1"/>
-    <w:lsdException w:name="E-mail Signature" w:semiHidden="1" w:unhideWhenUsed="1"/>
-    <w:lsdException w:name="HTML Top of Form" w:semiHidden="1" w:unhideWhenUsed="1"/>
-    <w:lsdException w:name="HTML Bottom of Form" w:semiHidden="1" w:unhideWhenUsed="1"/>
-    <w:lsdException w:name="Normal (Web)" w:semiHidden="1" w:unhideWhenUsed="1"/>
-    <w:lsdException w:name="HTML Acronym" w:semiHidden="1" w:unhideWhenUsed="1"/>
-    <w:lsdException w:name="HTML Address" w:semiHidden="1" w:unhideWhenUsed="1"/>
-    <w:lsdException w:name="HTML Cite" w:semiHidden="1" w:unhideWhenUsed="1"/>
-    <w:lsdException w:name="HTML Code" w:semiHidden="1" w:unhideWhenUsed="1"/>
-    <w:lsdException w:name="HTML Definition" w:semiHidden="1" w:unhideWhenUsed="1"/>
-    <w:lsdException w:name="HTML Keyboard" w:semiHidden="1" w:unhideWhenUsed="1"/>
-    <w:lsdException w:name="HTML Preformatted" w:semiHidden="1" w:unhideWhenUsed="1"/>
-    <w:lsdException w:name="HTML Sample" w:semiHidden="1" w:unhideWhenUsed="1"/>
-    <w:lsdException w:name="HTML Typewriter" w:semiHidden="1" w:unhideWhenUsed="1"/>
-    <w:lsdException w:name="HTML Variable" w:semiHidden="1" w:unhideWhenUsed="1"/>
-    <w:lsdException w:name="Normal Table" w:semiHidden="1" w:unhideWhenUsed="1"/>
-    <w:lsdException w:name="annotation subject" w:semiHidden="1" w:unhideWhenUsed="1"/>
-    <w:lsdException w:name="No List" w:semiHidden="1" w:unhideWhenUsed="1"/>
-    <w:lsdException w:name="Outline List 1" w:semiHidden="1" w:unhideWhenUsed="1"/>
-    <w:lsdException w:name="Outline List 2" w:semiHidden="1" w:unhideWhenUsed="1"/>
-    <w:lsdException w:name="Outline List 3" w:semiHidden="1" w:unhideWhenUsed="1"/>
-    <w:lsdException w:name="Table Simple 1" w:semiHidden="1" w:unhideWhenUsed="1"/>
-    <w:lsdException w:name="Table Simple 2" w:semiHidden="1" w:unhideWhenUsed="1"/>
-    <w:lsdException w:name="Table Simple 3" w:semiHidden="1" w:unhideWhenUsed="1"/>
-    <w:lsdException w:name="Table Classic 1" w:semiHidden="1" w:unhideWhenUsed="1"/>
-    <w:lsdException w:name="Table Classic 2" w:semiHidden="1" w:unhideWhenUsed="1"/>
-    <w:lsdException w:name="Table Classic 3" w:semiHidden="1" w:unhideWhenUsed="1"/>
-    <w:lsdException w:name="Table Classic 4" w:semiHidden="1" w:unhideWhenUsed="1"/>
-    <w:lsdException w:name="Table Colorful 1" w:semiHidden="1" w:unhideWhenUsed="1"/>
-    <w:lsdException w:name="Table Colorful 2" w:semiHidden="1" w:unhideWhenUsed="1"/>
-    <w:lsdException w:name="Table Colorful 3" w:semiHidden="1" w:unhideWhenUsed="1"/>
-    <w:lsdException w:name="Table Columns 1" w:semiHidden="1" w:unhideWhenUsed="1"/>
-    <w:lsdException w:name="Table Columns 2" w:semiHidden="1" w:unhideWhenUsed="1"/>
-    <w:lsdException w:name="Table Columns 3" w:semiHidden="1" w:unhideWhenUsed="1"/>
-    <w:lsdException w:name="Table Columns 4" w:semiHidden="1" w:unhideWhenUsed="1"/>
-    <w:lsdException w:name="Table Columns 5" w:semiHidden="1" w:unhideWhenUsed="1"/>
-    <w:lsdException w:name="Table Grid 1" w:semiHidden="1" w:unhideWhenUsed="1"/>
-    <w:lsdException w:name="Table Grid 2" w:semiHidden="1" w:unhideWhenUsed="1"/>
-    <w:lsdException w:name="Table Grid 3" w:semiHidden="1" w:unhideWhenUsed="1"/>
-    <w:lsdException w:name="Table Grid 4" w:semiHidden="1" w:unhideWhenUsed="1"/>
-    <w:lsdException w:name="Table Grid 5" w:semiHidden="1" w:unhideWhenUsed="1"/>
-    <w:lsdException w:name="Table Grid 6" w:semiHidden="1" w:unhideWhenUsed="1"/>
-    <w:lsdException w:name="Table Grid 7" w:semiHidden="1" w:unhideWhenUsed="1"/>
-    <w:lsdException w:name="Table Grid 8" w:semiHidden="1" w:unhideWhenUsed="1"/>
-    <w:lsdException w:name="Table List 1" w:semiHidden="1" w:unhideWhenUsed="1"/>
-    <w:lsdException w:name="Table List 2" w:semiHidden="1" w:unhideWhenUsed="1"/>
-    <w:lsdException w:name="Table List 3" w:semiHidden="1" w:unhideWhenUsed="1"/>
-    <w:lsdException w:name="Table List 4" w:semiHidden="1" w:unhideWhenUsed="1"/>
-    <w:lsdException w:name="Table List 5" w:semiHidden="1" w:unhideWhenUsed="1"/>
-    <w:lsdException w:name="Table List 6" w:semiHidden="1" w:unhideWhenUsed="1"/>
-    <w:lsdException w:name="Table List 7" w:semiHidden="1" w:unhideWhenUsed="1"/>
-    <w:lsdException w:name="Table List 8" w:semiHidden="1" w:unhideWhenUsed="1"/>
-    <w:lsdException w:name="Table 3D effects 1" w:semiHidden="1" w:unhideWhenUsed="1"/>
-    <w:lsdException w:name="Table 3D effects 2" w:semiHidden="1" w:unhideWhenUsed="1"/>
-    <w:lsdException w:name="Table 3D effects 3" w:semiHidden="1" w:unhideWhenUsed="1"/>
-    <w:lsdException w:name="Table Contemporary" w:semiHidden="1" w:unhideWhenUsed="1"/>
-    <w:lsdException w:name="Table Elegant" w:semiHidden="1" w:unhideWhenUsed="1"/>
-    <w:lsdException w:name="Table Professional" w:semiHidden="1" w:unhideWhenUsed="1"/>
-    <w:lsdException w:name="Table Subtle 1" w:semiHidden="1" w:unhideWhenUsed="1"/>
-    <w:lsdException w:name="Table Subtle 2" w:semiHidden="1" w:unhideWhenUsed="1"/>
-    <w:lsdException w:name="Table Web 1" w:semiHidden="1" w:unhideWhenUsed="1"/>
-    <w:lsdException w:name="Table Web 2" w:semiHidden="1" w:unhideWhenUsed="1"/>
-    <w:lsdException w:name="Table Web 3" w:semiHidden="1" w:unhideWhenUsed="1"/>
-    <w:lsdException w:name="Balloon Text" w:semiHidden="1" w:unhideWhenUsed="1"/>
-    <w:lsdException w:name="Table Grid" w:uiPriority="59"/>
-    <w:lsdException w:name="Table Theme" w:semiHidden="1" w:unhideWhenUsed="1"/>
-    <w:lsdException w:name="Placeholder Text" w:semiHidden="1"/>
-    <w:lsdException w:name="No Spacing" w:uiPriority="1" w:qFormat="1"/>
-    <w:lsdException w:name="Light Shading" w:uiPriority="60"/>
-    <w:lsdException w:name="Light List" w:uiPriority="61"/>
-    <w:lsdException w:name="Light Grid" w:uiPriority="62"/>
-    <w:lsdException w:name="Medium Shading 1" w:uiPriority="63"/>
-    <w:lsdException w:name="Medium Shading 2" w:uiPriority="64"/>
-    <w:lsdException w:name="Medium List 1" w:uiPriority="65"/>
-    <w:lsdException w:name="Medium List 2" w:uiPriority="66"/>
-    <w:lsdException w:name="Medium Grid 1" w:uiPriority="67"/>
-    <w:lsdException w:name="Medium Grid 2" w:uiPriority="68"/>
-    <w:lsdException w:name="Medium Grid 3" w:uiPriority="69"/>
-    <w:lsdException w:name="Dark List" w:uiPriority="70"/>
-    <w:lsdException w:name="Colorful Shading" w:uiPriority="71"/>
-    <w:lsdException w:name="Colorful List" w:uiPriority="72"/>
-    <w:lsdException w:name="Colorful Grid" w:uiPriority="73"/>
-    <w:lsdException w:name="Light Shading Accent 1" w:uiPriority="60"/>
-    <w:lsdException w:name="Light List Accent 1" w:uiPriority="61"/>
-    <w:lsdException w:name="Light Grid Accent 1" w:uiPriority="62"/>
-    <w:lsdException w:name="Medium Shading 1 Accent 1" w:uiPriority="63"/>
-    <w:lsdException w:name="Medium Shading 2 Accent 1" w:uiPriority="64"/>
-    <w:lsdException w:name="Medium List 1 Accent 1" w:uiPriority="65"/>
-    <w:lsdException w:name="Revision" w:semiHidden="1"/>
-    <w:lsdException w:name="List Paragraph" w:uiPriority="34" w:qFormat="1"/>
-    <w:lsdException w:name="Quote" w:uiPriority="29" w:qFormat="1"/>
-    <w:lsdException w:name="Intense Quote" w:uiPriority="30" w:qFormat="1"/>
-    <w:lsdException w:name="Medium List 2 Accent 1" w:uiPriority="66"/>
-    <w:lsdException w:name="Medium Grid 1 Accent 1" w:uiPriority="67"/>
-    <w:lsdException w:name="Medium Grid 2 Accent 1" w:uiPriority="68"/>
-    <w:lsdException w:name="Medium Grid 3 Accent 1" w:uiPriority="69"/>
-    <w:lsdException w:name="Dark List Accent 1" w:uiPriority="70"/>
-    <w:lsdException w:name="Colorful Shading Accent 1" w:uiPriority="71"/>
-    <w:lsdException w:name="Colorful List Accent 1" w:uiPriority="72"/>
-    <w:lsdException w:name="Colorful Grid Accent 1" w:uiPriority="73"/>
-    <w:lsdException w:name="Light Shading Accent 2" w:uiPriority="60"/>
-    <w:lsdException w:name="Light List Accent 2" w:uiPriority="61"/>
-    <w:lsdException w:name="Light Grid Accent 2" w:uiPriority="62"/>
-    <w:lsdException w:name="Medium Shading 1 Accent 2" w:uiPriority="63"/>
-    <w:lsdException w:name="Medium Shading 2 Accent 2" w:uiPriority="64"/>
-    <w:lsdException w:name="Medium List 1 Accent 2" w:uiPriority="65"/>
-    <w:lsdException w:name="Medium List 2 Accent 2" w:uiPriority="66"/>
-    <w:lsdException w:name="Medium Grid 1 Accent 2" w:uiPriority="67"/>
-    <w:lsdException w:name="Medium Grid 2 Accent 2" w:uiPriority="68"/>
-    <w:lsdException w:name="Medium Grid 3 Accent 2" w:uiPriority="69"/>
-    <w:lsdException w:name="Dark List Accent 2" w:uiPriority="70"/>
-    <w:lsdException w:name="Colorful Shading Accent 2" w:uiPriority="71"/>
-    <w:lsdException w:name="Colorful List Accent 2" w:uiPriority="72"/>
-    <w:lsdException w:name="Colorful Grid Accent 2" w:uiPriority="73"/>
-    <w:lsdException w:name="Light Shading Accent 3" w:uiPriority="60"/>
-    <w:lsdException w:name="Light List Accent 3" w:uiPriority="61"/>
-    <w:lsdException w:name="Light Grid Accent 3" w:uiPriority="62"/>
-    <w:lsdException w:name="Medium Shading 1 Accent 3" w:uiPriority="63"/>
-    <w:lsdException w:name="Medium Shading 2 Accent 3" w:uiPriority="64"/>
-    <w:lsdException w:name="Medium List 1 Accent 3" w:uiPriority="65"/>
-    <w:lsdException w:name="Medium List 2 Accent 3" w:uiPriority="66"/>
-    <w:lsdException w:name="Medium Grid 1 Accent 3" w:uiPriority="67"/>
-    <w:lsdException w:name="Medium Grid 2 Accent 3" w:uiPriority="68"/>
-    <w:lsdException w:name="Medium Grid 3 Accent 3" w:uiPriority="69"/>
-    <w:lsdException w:name="Dark List Accent 3" w:uiPriority="70"/>
-    <w:lsdException w:name="Colorful Shading Accent 3" w:uiPriority="71"/>
-    <w:lsdException w:name="Colorful List Accent 3" w:uiPriority="72"/>
-    <w:lsdException w:name="Colorful Grid Accent 3" w:uiPriority="73"/>
-    <w:lsdException w:name="Light Shading Accent 4" w:uiPriority="60"/>
-    <w:lsdException w:name="Light List Accent 4" w:uiPriority="61"/>
-    <w:lsdException w:name="Light Grid Accent 4" w:uiPriority="62"/>
-    <w:lsdException w:name="Medium Shading 1 Accent 4" w:uiPriority="63"/>
-    <w:lsdException w:name="Medium Shading 2 Accent 4" w:uiPriority="64"/>
-    <w:lsdException w:name="Medium List 1 Accent 4" w:uiPriority="65"/>
-    <w:lsdException w:name="Medium List 2 Accent 4" w:uiPriority="66"/>
-    <w:lsdException w:name="Medium Grid 1 Accent 4" w:uiPriority="67"/>
-    <w:lsdException w:name="Medium Grid 2 Accent 4" w:uiPriority="68"/>
-    <w:lsdException w:name="Medium Grid 3 Accent 4" w:uiPriority="69"/>
-    <w:lsdException w:name="Dark List Accent 4" w:uiPriority="70"/>
-    <w:lsdException w:name="Colorful Shading Accent 4" w:uiPriority="71"/>
-    <w:lsdException w:name="Colorful List Accent 4" w:uiPriority="72"/>
-    <w:lsdException w:name="Colorful Grid Accent 4" w:uiPriority="73"/>
-    <w:lsdException w:name="Light Shading Accent 5" w:uiPriority="60"/>
-    <w:lsdException w:name="Light List Accent 5" w:uiPriority="61"/>
-    <w:lsdException w:name="Light Grid Accent 5" w:uiPriority="62"/>
-    <w:lsdException w:name="Medium Shading 1 Accent 5" w:uiPriority="63"/>
-    <w:lsdException w:name="Medium Shading 2 Accent 5" w:uiPriority="64"/>
-    <w:lsdException w:name="Medium List 1 Accent 5" w:uiPriority="65"/>
-    <w:lsdException w:name="Medium List 2 Accent 5" w:uiPriority="66"/>
-    <w:lsdException w:name="Medium Grid 1 Accent 5" w:uiPriority="67"/>
-    <w:lsdException w:name="Medium Grid 2 Accent 5" w:uiPriority="68"/>
-    <w:lsdException w:name="Medium Grid 3 Accent 5" w:uiPriority="69"/>
-    <w:lsdException w:name="Dark List Accent 5" w:uiPriority="70"/>
-    <w:lsdException w:name="Colorful Shading Accent 5" w:uiPriority="71"/>
-    <w:lsdException w:name="Colorful List Accent 5" w:uiPriority="72"/>
-    <w:lsdException w:name="Colorful Grid Accent 5" w:uiPriority="73"/>
-    <w:lsdException w:name="Light Shading Accent 6" w:uiPriority="60"/>
-    <w:lsdException w:name="Light List Accent 6" w:uiPriority="61"/>
-    <w:lsdException w:name="Light Grid Accent 6" w:uiPriority="62"/>
-    <w:lsdException w:name="Medium Shading 1 Accent 6" w:uiPriority="63"/>
-    <w:lsdException w:name="Medium Shading 2 Accent 6" w:uiPriority="64"/>
-    <w:lsdException w:name="Medium List 1 Accent 6" w:uiPriority="65"/>
-    <w:lsdException w:name="Medium List 2 Accent 6" w:uiPriority="66"/>
-    <w:lsdException w:name="Medium Grid 1 Accent 6" w:uiPriority="67"/>
-    <w:lsdException w:name="Medium Grid 2 Accent 6" w:uiPriority="68"/>
-    <w:lsdException w:name="Medium Grid 3 Accent 6" w:uiPriority="69"/>
-    <w:lsdException w:name="Dark List Accent 6" w:uiPriority="70"/>
-    <w:lsdException w:name="Colorful Shading Accent 6" w:uiPriority="71"/>
-    <w:lsdException w:name="Colorful List Accent 6" w:uiPriority="72"/>
-    <w:lsdException w:name="Colorful Grid Accent 6" w:uiPriority="73"/>
-    <w:lsdException w:name="Subtle Emphasis" w:uiPriority="19" w:qFormat="1"/>
-    <w:lsdException w:name="Intense Emphasis" w:uiPriority="21" w:qFormat="1"/>
-    <w:lsdException w:name="Subtle Reference" w:uiPriority="31" w:qFormat="1"/>
-    <w:lsdException w:name="Intense Reference" w:uiPriority="32" w:qFormat="1"/>
-    <w:lsdException w:name="Book Title" w:uiPriority="33" w:qFormat="1"/>
-    <w:lsdException w:name="Bibliography" w:semiHidden="1" w:uiPriority="37" w:unhideWhenUsed="1"/>
-    <w:lsdException w:name="TOC Heading" w:semiHidden="1" w:uiPriority="39" w:unhideWhenUsed="1" w:qFormat="1"/>
-    <w:lsdException w:name="Plain Table 1" w:uiPriority="41"/>
-    <w:lsdException w:name="Plain Table 2" w:uiPriority="42"/>
-    <w:lsdException w:name="Plain Table 3" w:uiPriority="43"/>
-    <w:lsdException w:name="Plain Table 4" w:uiPriority="44"/>
-    <w:lsdException w:name="Plain Table 5" w:uiPriority="45"/>
-    <w:lsdException w:name="Grid Table Light" w:uiPriority="40"/>
-    <w:lsdException w:name="Grid Table 1 Light" w:uiPriority="46"/>
-    <w:lsdException w:name="Grid Table 2" w:uiPriority="47"/>
-    <w:lsdException w:name="Grid Table 3" w:uiPriority="48"/>
-    <w:lsdException w:name="Grid Table 4" w:uiPriority="49"/>
-    <w:lsdException w:name="Grid Table 5 Dark" w:uiPriority="50"/>
-    <w:lsdException w:name="Grid Table 6 Colorful" w:uiPriority="51"/>
-    <w:lsdException w:name="Grid Table 7 Colorful" w:uiPriority="52"/>
-    <w:lsdException w:name="Grid Table 1 Light Accent 1" w:uiPriority="46"/>
-    <w:lsdException w:name="Grid Table 2 Accent 1" w:uiPriority="47"/>
-    <w:lsdException w:name="Grid Table 3 Accent 1" w:uiPriority="48"/>
-    <w:lsdException w:name="Grid Table 4 Accent 1" w:uiPriority="49"/>
-    <w:lsdException w:name="Grid Table 5 Dark Accent 1" w:uiPriority="50"/>
-    <w:lsdException w:name="Grid Table 6 Colorful Accent 1" w:uiPriority="51"/>
-    <w:lsdException w:name="Grid Table 7 Colorful Accent 1" w:uiPriority="52"/>
-    <w:lsdException w:name="Grid Table 1 Light Accent 2" w:uiPriority="46"/>
-    <w:lsdException w:name="Grid Table 2 Accent 2" w:uiPriority="47"/>
-    <w:lsdException w:name="Grid Table 3 Accent 2" w:uiPriority="48"/>
-    <w:lsdException w:name="Grid Table 4 Accent 2" w:uiPriority="49"/>
-    <w:lsdException w:name="Grid Table 5 Dark Accent 2" w:uiPriority="50"/>
-    <w:lsdException w:name="Grid Table 6 Colorful Accent 2" w:uiPriority="51"/>
-    <w:lsdException w:name="Grid Table 7 Colorful Accent 2" w:uiPriority="52"/>
-    <w:lsdException w:name="Grid Table 1 Light Accent 3" w:uiPriority="46"/>
-    <w:lsdException w:name="Grid Table 2 Accent 3" w:uiPriority="47"/>
-    <w:lsdException w:name="Grid Table 3 Accent 3" w:uiPriority="48"/>
-    <w:lsdException w:name="Grid Table 4 Accent 3" w:uiPriority="49"/>
-    <w:lsdException w:name="Grid Table 5 Dark Accent 3" w:uiPriority="50"/>
-    <w:lsdException w:name="Grid Table 6 Colorful Accent 3" w:uiPriority="51"/>
-    <w:lsdException w:name="Grid Table 7 Colorful Accent 3" w:uiPriority="52"/>
-    <w:lsdException w:name="Grid Table 1 Light Accent 4" w:uiPriority="46"/>
-    <w:lsdException w:name="Grid Table 2 Accent 4" w:uiPriority="47"/>
-    <w:lsdException w:name="Grid Table 3 Accent 4" w:uiPriority="48"/>
-    <w:lsdException w:name="Grid Table 4 Accent 4" w:uiPriority="49"/>
-    <w:lsdException w:name="Grid Table 5 Dark Accent 4" w:uiPriority="50"/>
-    <w:lsdException w:name="Grid Table 6 Colorful Accent 4" w:uiPriority="51"/>
-    <w:lsdException w:name="Grid Table 7 Colorful Accent 4" w:uiPriority="52"/>
-    <w:lsdException w:name="Grid Table 1 Light Accent 5" w:uiPriority="46"/>
-    <w:lsdException w:name="Grid Table 2 Accent 5" w:uiPriority="47"/>
-    <w:lsdException w:name="Grid Table 3 Accent 5" w:uiPriority="48"/>
-    <w:lsdException w:name="Grid Table 4 Accent 5" w:uiPriority="49"/>
-    <w:lsdException w:name="Grid Table 5 Dark Accent 5" w:uiPriority="50"/>
-    <w:lsdException w:name="Grid Table 6 Colorful Accent 5" w:uiPriority="51"/>
-    <w:lsdException w:name="Grid Table 7 Colorful Accent 5" w:uiPriority="52"/>
-    <w:lsdException w:name="Grid Table 1 Light Accent 6" w:uiPriority="46"/>
-    <w:lsdException w:name="Grid Table 2 Accent 6" w:uiPriority="47"/>
-    <w:lsdException w:name="Grid Table 3 Accent 6" w:uiPriority="48"/>
-    <w:lsdException w:name="Grid Table 4 Accent 6" w:uiPriority="49"/>
-    <w:lsdException w:name="Grid Table 5 Dark Accent 6" w:uiPriority="50"/>
-    <w:lsdException w:name="Grid Table 6 Colorful Accent 6" w:uiPriority="51"/>
-    <w:lsdException w:name="Grid Table 7 Colorful Accent 6" w:uiPriority="52"/>
-    <w:lsdException w:name="List Table 1 Light" w:uiPriority="46"/>
-    <w:lsdException w:name="List Table 2" w:uiPriority="47"/>
-    <w:lsdException w:name="List Table 3" w:uiPriority="48"/>
-    <w:lsdException w:name="List Table 4" w:uiPriority="49"/>
-    <w:lsdException w:name="List Table 5 Dark" w:uiPriority="50"/>
-    <w:lsdException w:name="List Table 6 Colorful" w:uiPriority="51"/>
-    <w:lsdException w:name="List Table 7 Colorful" w:uiPriority="52"/>
-    <w:lsdException w:name="List Table 1 Light Accent 1" w:uiPriority="46"/>
-    <w:lsdException w:name="List Table 2 Accent 1" w:uiPriority="47"/>
-    <w:lsdException w:name="List Table 3 Accent 1" w:uiPriority="48"/>
-    <w:lsdException w:name="List Table 4 Accent 1" w:uiPriority="49"/>
-    <w:lsdException w:name="List Table 5 Dark Accent 1" w:uiPriority="50"/>
-    <w:lsdException w:name="List Table 6 Colorful Accent 1" w:uiPriority="51"/>
-    <w:lsdException w:name="List Table 7 Colorful Accent 1" w:uiPriority="52"/>
-    <w:lsdException w:name="List Table 1 Light Accent 2" w:uiPriority="46"/>
-    <w:lsdException w:name="List Table 2 Accent 2" w:uiPriority="47"/>
-    <w:lsdException w:name="List Table 3 Accent 2" w:uiPriority="48"/>
-    <w:lsdException w:name="List Table 4 Accent 2" w:uiPriority="49"/>
-    <w:lsdException w:name="List Table 5 Dark Accent 2" w:uiPriority="50"/>
-    <w:lsdException w:name="List Table 6 Colorful Accent 2" w:uiPriority="51"/>
-    <w:lsdException w:name="List Table 7 Colorful Accent 2" w:uiPriority="52"/>
-    <w:lsdException w:name="List Table 1 Light Accent 3" w:uiPriority="46"/>
-    <w:lsdException w:name="List Table 2 Accent 3" w:uiPriority="47"/>
-    <w:lsdException w:name="List Table 3 Accent 3" w:uiPriority="48"/>
-    <w:lsdException w:name="List Table 4 Accent 3" w:uiPriority="49"/>
-    <w:lsdException w:name="List Table 5 Dark Accent 3" w:uiPriority="50"/>
-    <w:lsdException w:name="List Table 6 Colorful Accent 3" w:uiPriority="51"/>
-    <w:lsdException w:name="List Table 7 Colorful Accent 3" w:uiPriority="52"/>
-    <w:lsdException w:name="List Table 1 Light Accent 4" w:uiPriority="46"/>
-    <w:lsdException w:name="List Table 2 Accent 4" w:uiPriority="47"/>
-    <w:lsdException w:name="List Table 3 Accent 4" w:uiPriority="48"/>
-    <w:lsdException w:name="List Table 4 Accent 4" w:uiPriority="49"/>
-    <w:lsdException w:name="List Table 5 Dark Accent 4" w:uiPriority="50"/>
-    <w:lsdException w:name="List Table 6 Colorful Accent 4" w:uiPriority="51"/>
-    <w:lsdException w:name="List Table 7 Colorful Accent 4" w:uiPriority="52"/>
-    <w:lsdException w:name="List Table 1 Light Accent 5" w:uiPriority="46"/>
-    <w:lsdException w:name="List Table 2 Accent 5" w:uiPriority="47"/>
-    <w:lsdException w:name="List Table 3 Accent 5" w:uiPriority="48"/>
-    <w:lsdException w:name="List Table 4 Accent 5" w:uiPriority="49"/>
-    <w:lsdException w:name="List Table 5 Dark Accent 5" w:uiPriority="50"/>
-    <w:lsdException w:name="List Table 6 Colorful Accent 5" w:uiPriority="51"/>
-    <w:lsdException w:name="List Table 7 Colorful Accent 5" w:uiPriority="52"/>
-    <w:lsdException w:name="List Table 1 Light Accent 6" w:uiPriority="46"/>
-    <w:lsdException w:name="List Table 2 Accent 6" w:uiPriority="47"/>
-    <w:lsdException w:name="List Table 3 Accent 6" w:uiPriority="48"/>
-    <w:lsdException w:name="List Table 4 Accent 6" w:uiPriority="49"/>
-    <w:lsdException w:name="List Table 5 Dark Accent 6" w:uiPriority="50"/>
-    <w:lsdException w:name="List Table 6 Colorful Accent 6" w:uiPriority="51"/>
-    <w:lsdException w:name="List Table 7 Colorful Accent 6" w:uiPriority="52"/>
+  <w:latentStyles w:defLockedState="0" w:defUIPriority="99" w:defSemiHidden="1" w:defUnhideWhenUsed="1" w:defQFormat="0" w:count="267">
+    <w:lsdException w:name="Normal" w:semiHidden="0" w:uiPriority="0" w:unhideWhenUsed="0" w:qFormat="1"/>
+    <w:lsdException w:name="heading 1" w:semiHidden="0" w:uiPriority="9" w:unhideWhenUsed="0" w:qFormat="1"/>
+    <w:lsdException w:name="heading 2" w:semiHidden="0" w:uiPriority="9" w:unhideWhenUsed="0" w:qFormat="1"/>
+    <w:lsdException w:name="heading 3" w:semiHidden="0" w:uiPriority="9" w:unhideWhenUsed="0" w:qFormat="1"/>
+    <w:lsdException w:name="heading 4" w:uiPriority="9" w:qFormat="1"/>
+    <w:lsdException w:name="heading 5" w:uiPriority="9" w:qFormat="1"/>
+    <w:lsdException w:name="heading 6" w:uiPriority="9" w:qFormat="1"/>
+    <w:lsdException w:name="heading 7" w:uiPriority="9" w:qFormat="1"/>
+    <w:lsdException w:name="heading 8" w:uiPriority="9" w:qFormat="1"/>
+    <w:lsdException w:name="heading 9" w:uiPriority="9" w:qFormat="1"/>
+    <w:lsdException w:name="toc 1" w:uiPriority="39"/>
+    <w:lsdException w:name="toc 2" w:uiPriority="39"/>
+    <w:lsdException w:name="toc 3" w:uiPriority="39"/>
+    <w:lsdException w:name="toc 4" w:uiPriority="39"/>
+    <w:lsdException w:name="toc 5" w:uiPriority="39"/>
+    <w:lsdException w:name="toc 6" w:uiPriority="39"/>
+    <w:lsdException w:name="toc 7" w:uiPriority="39"/>
+    <w:lsdException w:name="toc 8" w:uiPriority="39"/>
+    <w:lsdException w:name="toc 9" w:uiPriority="39"/>
+    <w:lsdException w:name="caption" w:uiPriority="35" w:qFormat="1"/>
+    <w:lsdException w:name="Title" w:semiHidden="0" w:uiPriority="10" w:unhideWhenUsed="0" w:qFormat="1"/>
+    <w:lsdException w:name="Default Paragraph Font" w:uiPriority="1"/>
+    <w:lsdException w:name="Subtitle" w:semiHidden="0" w:uiPriority="11" w:unhideWhenUsed="0" w:qFormat="1"/>
+    <w:lsdException w:name="Strong" w:semiHidden="0" w:uiPriority="22" w:unhideWhenUsed="0" w:qFormat="1"/>
+    <w:lsdException w:name="Emphasis" w:semiHidden="0" w:uiPriority="20" w:unhideWhenUsed="0" w:qFormat="1"/>
+    <w:lsdException w:name="Table Grid" w:semiHidden="0" w:uiPriority="59" w:unhideWhenUsed="0"/>
+    <w:lsdException w:name="Placeholder Text" w:unhideWhenUsed="0"/>
+    <w:lsdException w:name="No Spacing" w:semiHidden="0" w:uiPriority="1" w:unhideWhenUsed="0" w:qFormat="1"/>
+    <w:lsdException w:name="Light Shading" w:semiHidden="0" w:uiPriority="60" w:unhideWhenUsed="0"/>
+    <w:lsdException w:name="Light List" w:semiHidden="0" w:uiPriority="61" w:unhideWhenUsed="0"/>
+    <w:lsdException w:name="Light Grid" w:semiHidden="0" w:uiPriority="62" w:unhideWhenUsed="0"/>
+    <w:lsdException w:name="Medium Shading 1" w:semiHidden="0" w:uiPriority="63" w:unhideWhenUsed="0"/>
+    <w:lsdException w:name="Medium Shading 2" w:semiHidden="0" w:uiPriority="64" w:unhideWhenUsed="0"/>
+    <w:lsdException w:name="Medium List 1" w:semiHidden="0" w:uiPriority="65" w:unhideWhenUsed="0"/>
+    <w:lsdException w:name="Medium List 2" w:semiHidden="0" w:uiPriority="66" w:unhideWhenUsed="0"/>
+    <w:lsdException w:name="Medium Grid 1" w:semiHidden="0" w:uiPriority="67" w:unhideWhenUsed="0"/>
+    <w:lsdException w:name="Medium Grid 2" w:semiHidden="0" w:uiPriority="68" w:unhideWhenUsed="0"/>
+    <w:lsdException w:name="Medium Grid 3" w:semiHidden="0" w:uiPriority="69" w:unhideWhenUsed="0"/>
+    <w:lsdException w:name="Dark List" w:semiHidden="0" w:uiPriority="70" w:unhideWhenUsed="0"/>
+    <w:lsdException w:name="Colorful Shading" w:semiHidden="0" w:uiPriority="71" w:unhideWhenUsed="0"/>
+    <w:lsdException w:name="Colorful List" w:semiHidden="0" w:uiPriority="72" w:unhideWhenUsed="0"/>
+    <w:lsdException w:name="Colorful Grid" w:semiHidden="0" w:uiPriority="73" w:unhideWhenUsed="0"/>
+    <w:lsdException w:name="Light Shading Accent 1" w:semiHidden="0" w:uiPriority="60" w:unhideWhenUsed="0"/>
+    <w:lsdException w:name="Light List Accent 1" w:semiHidden="0" w:uiPriority="61" w:unhideWhenUsed="0"/>
+    <w:lsdException w:name="Light Grid Accent 1" w:semiHidden="0" w:uiPriority="62" w:unhideWhenUsed="0"/>
+    <w:lsdException w:name="Medium Shading 1 Accent 1" w:semiHidden="0" w:uiPriority="63" w:unhideWhenUsed="0"/>
+    <w:lsdException w:name="Medium Shading 2 Accent 1" w:semiHidden="0" w:uiPriority="64" w:unhideWhenUsed="0"/>
+    <w:lsdException w:name="Medium List 1 Accent 1" w:semiHidden="0" w:uiPriority="65" w:unhideWhenUsed="0"/>
+    <w:lsdException w:name="Revision" w:unhideWhenUsed="0"/>
+    <w:lsdException w:name="List Paragraph" w:semiHidden="0" w:uiPriority="34" w:unhideWhenUsed="0" w:qFormat="1"/>
+    <w:lsdException w:name="Quote" w:semiHidden="0" w:uiPriority="29" w:unhideWhenUsed="0" w:qFormat="1"/>
+    <w:lsdException w:name="Intense Quote" w:semiHidden="0" w:uiPriority="30" w:unhideWhenUsed="0" w:qFormat="1"/>
+    <w:lsdException w:name="Medium List 2 Accent 1" w:semiHidden="0" w:uiPriority="66" w:unhideWhenUsed="0"/>
+    <w:lsdException w:name="Medium Grid 1 Accent 1" w:semiHidden="0" w:uiPriority="67" w:unhideWhenUsed="0"/>
+    <w:lsdException w:name="Medium Grid 2 Accent 1" w:semiHidden="0" w:uiPriority="68" w:unhideWhenUsed="0"/>
+    <w:lsdException w:name="Medium Grid 3 Accent 1" w:semiHidden="0" w:uiPriority="69" w:unhideWhenUsed="0"/>
+    <w:lsdException w:name="Dark List Accent 1" w:semiHidden="0" w:uiPriority="70" w:unhideWhenUsed="0"/>
+    <w:lsdException w:name="Colorful Shading Accent 1" w:semiHidden="0" w:uiPriority="71" w:unhideWhenUsed="0"/>
+    <w:lsdException w:name="Colorful List Accent 1" w:semiHidden="0" w:uiPriority="72" w:unhideWhenUsed="0"/>
+    <w:lsdException w:name="Colorful Grid Accent 1" w:semiHidden="0" w:uiPriority="73" w:unhideWhenUsed="0"/>
+    <w:lsdException w:name="Light Shading Accent 2" w:semiHidden="0" w:uiPriority="60" w:unhideWhenUsed="0"/>
+    <w:lsdException w:name="Light List Accent 2" w:semiHidden="0" w:uiPriority="61" w:unhideWhenUsed="0"/>
+    <w:lsdException w:name="Light Grid Accent 2" w:semiHidden="0" w:uiPriority="62" w:unhideWhenUsed="0"/>
+    <w:lsdException w:name="Medium Shading 1 Accent 2" w:semiHidden="0" w:uiPriority="63" w:unhideWhenUsed="0"/>
+    <w:lsdException w:name="Medium Shading 2 Accent 2" w:semiHidden="0" w:uiPriority="64" w:unhideWhenUsed="0"/>
+    <w:lsdException w:name="Medium List 1 Accent 2" w:semiHidden="0" w:uiPriority="65" w:unhideWhenUsed="0"/>
+    <w:lsdException w:name="Medium List 2 Accent 2" w:semiHidden="0" w:uiPriority="66" w:unhideWhenUsed="0"/>
+    <w:lsdException w:name="Medium Grid 1 Accent 2" w:semiHidden="0" w:uiPriority="67" w:unhideWhenUsed="0"/>
+    <w:lsdException w:name="Medium Grid 2 Accent 2" w:semiHidden="0" w:uiPriority="68" w:unhideWhenUsed="0"/>
+    <w:lsdException w:name="Medium Grid 3 Accent 2" w:semiHidden="0" w:uiPriority="69" w:unhideWhenUsed="0"/>
+    <w:lsdException w:name="Dark List Accent 2" w:semiHidden="0" w:uiPriority="70" w:unhideWhenUsed="0"/>
+    <w:lsdException w:name="Colorful Shading Accent 2" w:semiHidden="0" w:uiPriority="71" w:unhideWhenUsed="0"/>
+    <w:lsdException w:name="Colorful List Accent 2" w:semiHidden="0" w:uiPriority="72" w:unhideWhenUsed="0"/>
+    <w:lsdException w:name="Colorful Grid Accent 2" w:semiHidden="0" w:uiPriority="73" w:unhideWhenUsed="0"/>
+    <w:lsdException w:name="Light Shading Accent 3" w:semiHidden="0" w:uiPriority="60" w:unhideWhenUsed="0"/>
+    <w:lsdException w:name="Light List Accent 3" w:semiHidden="0" w:uiPriority="61" w:unhideWhenUsed="0"/>
+    <w:lsdException w:name="Light Grid Accent 3" w:semiHidden="0" w:uiPriority="62" w:unhideWhenUsed="0"/>
+    <w:lsdException w:name="Medium Shading 1 Accent 3" w:semiHidden="0" w:uiPriority="63" w:unhideWhenUsed="0"/>
+    <w:lsdException w:name="Medium Shading 2 Accent 3" w:semiHidden="0" w:uiPriority="64" w:unhideWhenUsed="0"/>
+    <w:lsdException w:name="Medium List 1 Accent 3" w:semiHidden="0" w:uiPriority="65" w:unhideWhenUsed="0"/>
+    <w:lsdException w:name="Medium List 2 Accent 3" w:semiHidden="0" w:uiPriority="66" w:unhideWhenUsed="0"/>
+    <w:lsdException w:name="Medium Grid 1 Accent 3" w:semiHidden="0" w:uiPriority="67" w:unhideWhenUsed="0"/>
+    <w:lsdException w:name="Medium Grid 2 Accent 3" w:semiHidden="0" w:uiPriority="68" w:unhideWhenUsed="0"/>
+    <w:lsdException w:name="Medium Grid 3 Accent 3" w:semiHidden="0" w:uiPriority="69" w:unhideWhenUsed="0"/>
+    <w:lsdException w:name="Dark List Accent 3" w:semiHidden="0" w:uiPriority="70" w:unhideWhenUsed="0"/>
+    <w:lsdException w:name="Colorful Shading Accent 3" w:semiHidden="0" w:uiPriority="71" w:unhideWhenUsed="0"/>
+    <w:lsdException w:name="Colorful List Accent 3" w:semiHidden="0" w:uiPriority="72" w:unhideWhenUsed="0"/>
+    <w:lsdException w:name="Colorful Grid Accent 3" w:semiHidden="0" w:uiPriority="73" w:unhideWhenUsed="0"/>
+    <w:lsdException w:name="Light Shading Accent 4" w:semiHidden="0" w:uiPriority="60" w:unhideWhenUsed="0"/>
+    <w:lsdException w:name="Light List Accent 4" w:semiHidden="0" w:uiPriority="61" w:unhideWhenUsed="0"/>
+    <w:lsdException w:name="Light Grid Accent 4" w:semiHidden="0" w:uiPriority="62" w:unhideWhenUsed="0"/>
+    <w:lsdException w:name="Medium Shading 1 Accent 4" w:semiHidden="0" w:uiPriority="63" w:unhideWhenUsed="0"/>
+    <w:lsdException w:name="Medium Shading 2 Accent 4" w:semiHidden="0" w:uiPriority="64" w:unhideWhenUsed="0"/>
+    <w:lsdException w:name="Medium List 1 Accent 4" w:semiHidden="0" w:uiPriority="65" w:unhideWhenUsed="0"/>
+    <w:lsdException w:name="Medium List 2 Accent 4" w:semiHidden="0" w:uiPriority="66" w:unhideWhenUsed="0"/>
+    <w:lsdException w:name="Medium Grid 1 Accent 4" w:semiHidden="0" w:uiPriority="67" w:unhideWhenUsed="0"/>
+    <w:lsdException w:name="Medium Grid 2 Accent 4" w:semiHidden="0" w:uiPriority="68" w:unhideWhenUsed="0"/>
+    <w:lsdException w:name="Medium Grid 3 Accent 4" w:semiHidden="0" w:uiPriority="69" w:unhideWhenUsed="0"/>
+    <w:lsdException w:name="Dark List Accent 4" w:semiHidden="0" w:uiPriority="70" w:unhideWhenUsed="0"/>
+    <w:lsdException w:name="Colorful Shading Accent 4" w:semiHidden="0" w:uiPriority="71" w:unhideWhenUsed="0"/>
+    <w:lsdException w:name="Colorful List Accent 4" w:semiHidden="0" w:uiPriority="72" w:unhideWhenUsed="0"/>
+    <w:lsdException w:name="Colorful Grid Accent 4" w:semiHidden="0" w:uiPriority="73" w:unhideWhenUsed="0"/>
+    <w:lsdException w:name="Light Shading Accent 5" w:semiHidden="0" w:uiPriority="60" w:unhideWhenUsed="0"/>
+    <w:lsdException w:name="Light List Accent 5" w:semiHidden="0" w:uiPriority="61" w:unhideWhenUsed="0"/>
+    <w:lsdException w:name="Light Grid Accent 5" w:semiHidden="0" w:uiPriority="62" w:unhideWhenUsed="0"/>
+    <w:lsdException w:name="Medium Shading 1 Accent 5" w:semiHidden="0" w:uiPriority="63" w:unhideWhenUsed="0"/>
+    <w:lsdException w:name="Medium Shading 2 Accent 5" w:semiHidden="0" w:uiPriority="64" w:unhideWhenUsed="0"/>
+    <w:lsdException w:name="Medium List 1 Accent 5" w:semiHidden="0" w:uiPriority="65" w:unhideWhenUsed="0"/>
+    <w:lsdException w:name="Medium List 2 Accent 5" w:semiHidden="0" w:uiPriority="66" w:unhideWhenUsed="0"/>
+    <w:lsdException w:name="Medium Grid 1 Accent 5" w:semiHidden="0" w:uiPriority="67" w:unhideWhenUsed="0"/>
+    <w:lsdException w:name="Medium Grid 2 Accent 5" w:semiHidden="0" w:uiPriority="68" w:unhideWhenUsed="0"/>
+    <w:lsdException w:name="Medium Grid 3 Accent 5" w:semiHidden="0" w:uiPriority="69" w:unhideWhenUsed="0"/>
+    <w:lsdException w:name="Dark List Accent 5" w:semiHidden="0" w:uiPriority="70" w:unhideWhenUsed="0"/>
+    <w:lsdException w:name="Colorful Shading Accent 5" w:semiHidden="0" w:uiPriority="71" w:unhideWhenUsed="0"/>
+    <w:lsdException w:name="Colorful List Accent 5" w:semiHidden="0" w:uiPriority="72" w:unhideWhenUsed="0"/>
+    <w:lsdException w:name="Colorful Grid Accent 5" w:semiHidden="0" w:uiPriority="73" w:unhideWhenUsed="0"/>
+    <w:lsdException w:name="Light Shading Accent 6" w:semiHidden="0" w:uiPriority="60" w:unhideWhenUsed="0"/>
+    <w:lsdException w:name="Light List Accent 6" w:semiHidden="0" w:uiPriority="61" w:unhideWhenUsed="0"/>
+    <w:lsdException w:name="Light Grid Accent 6" w:semiHidden="0" w:uiPriority="62" w:unhideWhenUsed="0"/>
+    <w:lsdException w:name="Medium Shading 1 Accent 6" w:semiHidden="0" w:uiPriority="63" w:unhideWhenUsed="0"/>
+    <w:lsdException w:name="Medium Shading 2 Accent 6" w:semiHidden="0" w:uiPriority="64" w:unhideWhenUsed="0"/>
+    <w:lsdException w:name="Medium List 1 Accent 6" w:semiHidden="0" w:uiPriority="65" w:unhideWhenUsed="0"/>
+    <w:lsdException w:name="Medium List 2 Accent 6" w:semiHidden="0" w:uiPriority="66" w:unhideWhenUsed="0"/>
+    <w:lsdException w:name="Medium Grid 1 Accent 6" w:semiHidden="0" w:uiPriority="67" w:unhideWhenUsed="0"/>
+    <w:lsdException w:name="Medium Grid 2 Accent 6" w:semiHidden="0" w:uiPriority="68" w:unhideWhenUsed="0"/>
+    <w:lsdException w:name="Medium Grid 3 Accent 6" w:semiHidden="0" w:uiPriority="69" w:unhideWhenUsed="0"/>
+    <w:lsdException w:name="Dark List Accent 6" w:semiHidden="0" w:uiPriority="70" w:unhideWhenUsed="0"/>
+    <w:lsdException w:name="Colorful Shading Accent 6" w:semiHidden="0" w:uiPriority="71" w:unhideWhenUsed="0"/>
+    <w:lsdException w:name="Colorful List Accent 6" w:semiHidden="0" w:uiPriority="72" w:unhideWhenUsed="0"/>
+    <w:lsdException w:name="Colorful Grid Accent 6" w:semiHidden="0" w:uiPriority="73" w:unhideWhenUsed="0"/>
+    <w:lsdException w:name="Subtle Emphasis" w:semiHidden="0" w:uiPriority="19" w:unhideWhenUsed="0" w:qFormat="1"/>
+    <w:lsdException w:name="Intense Emphasis" w:semiHidden="0" w:uiPriority="21" w:unhideWhenUsed="0" w:qFormat="1"/>
+    <w:lsdException w:name="Subtle Reference" w:semiHidden="0" w:uiPriority="31" w:unhideWhenUsed="0" w:qFormat="1"/>
+    <w:lsdException w:name="Intense Reference" w:semiHidden="0" w:uiPriority="32" w:unhideWhenUsed="0" w:qFormat="1"/>
+    <w:lsdException w:name="Book Title" w:semiHidden="0" w:uiPriority="33" w:unhideWhenUsed="0" w:qFormat="1"/>
+    <w:lsdException w:name="Bibliography" w:uiPriority="37"/>
+    <w:lsdException w:name="TOC Heading" w:uiPriority="39" w:qFormat="1"/>
   </w:latentStyles>
   <w:style w:type="paragraph" w:default="1" w:styleId="Normal">
     <w:name w:val="Normal"/>
@@ -19704,6 +19461,196 @@
 </w:styles>
 </file>
 
+<file path=word/stylesWithEffects.xml><?xml version="1.0" encoding="utf-8"?>
+<w:styles xmlns:wpc="http://schemas.microsoft.com/office/word/2010/wordprocessingCanvas" xmlns:mc="http://schemas.openxmlformats.org/markup-compatibility/2006" xmlns:o="urn:schemas-microsoft-com:office:office" xmlns:r="http://schemas.openxmlformats.org/officeDocument/2006/relationships" xmlns:m="http://schemas.openxmlformats.org/officeDocument/2006/math" xmlns:v="urn:schemas-microsoft-com:vml" xmlns:wp14="http://schemas.microsoft.com/office/word/2010/wordprocessingDrawing" xmlns:wp="http://schemas.openxmlformats.org/drawingml/2006/wordprocessingDrawing" xmlns:w10="urn:schemas-microsoft-com:office:word" xmlns:w="http://schemas.openxmlformats.org/wordprocessingml/2006/main" xmlns:w14="http://schemas.microsoft.com/office/word/2010/wordml" xmlns:wpg="http://schemas.microsoft.com/office/word/2010/wordprocessingGroup" xmlns:wpi="http://schemas.microsoft.com/office/word/2010/wordprocessingInk" xmlns:wne="http://schemas.microsoft.com/office/word/2006/wordml" xmlns:wps="http://schemas.microsoft.com/office/word/2010/wordprocessingShape" mc:Ignorable="w14 wp14">
+  <w:docDefaults>
+    <w:rPrDefault>
+      <w:rPr>
+        <w:rFonts w:asciiTheme="minorHAnsi" w:eastAsiaTheme="minorEastAsia" w:hAnsiTheme="minorHAnsi" w:cstheme="minorBidi"/>
+        <w:sz w:val="22"/>
+        <w:szCs w:val="22"/>
+        <w:lang w:val="pt-BR" w:eastAsia="pt-BR" w:bidi="ar-SA"/>
+      </w:rPr>
+    </w:rPrDefault>
+    <w:pPrDefault>
+      <w:pPr>
+        <w:spacing w:after="200" w:line="276" w:lineRule="auto"/>
+      </w:pPr>
+    </w:pPrDefault>
+  </w:docDefaults>
+  <w:latentStyles w:defLockedState="0" w:defUIPriority="99" w:defSemiHidden="1" w:defUnhideWhenUsed="1" w:defQFormat="0" w:count="267">
+    <w:lsdException w:name="Normal" w:semiHidden="0" w:uiPriority="0" w:unhideWhenUsed="0" w:qFormat="1"/>
+    <w:lsdException w:name="heading 1" w:semiHidden="0" w:uiPriority="9" w:unhideWhenUsed="0" w:qFormat="1"/>
+    <w:lsdException w:name="heading 2" w:uiPriority="9" w:qFormat="1"/>
+    <w:lsdException w:name="heading 3" w:uiPriority="9" w:qFormat="1"/>
+    <w:lsdException w:name="heading 4" w:uiPriority="9" w:qFormat="1"/>
+    <w:lsdException w:name="heading 5" w:uiPriority="9" w:qFormat="1"/>
+    <w:lsdException w:name="heading 6" w:uiPriority="9" w:qFormat="1"/>
+    <w:lsdException w:name="heading 7" w:uiPriority="9" w:qFormat="1"/>
+    <w:lsdException w:name="heading 8" w:uiPriority="9" w:qFormat="1"/>
+    <w:lsdException w:name="heading 9" w:uiPriority="9" w:qFormat="1"/>
+    <w:lsdException w:name="toc 1" w:uiPriority="39"/>
+    <w:lsdException w:name="toc 2" w:uiPriority="39"/>
+    <w:lsdException w:name="toc 3" w:uiPriority="39"/>
+    <w:lsdException w:name="toc 4" w:uiPriority="39"/>
+    <w:lsdException w:name="toc 5" w:uiPriority="39"/>
+    <w:lsdException w:name="toc 6" w:uiPriority="39"/>
+    <w:lsdException w:name="toc 7" w:uiPriority="39"/>
+    <w:lsdException w:name="toc 8" w:uiPriority="39"/>
+    <w:lsdException w:name="toc 9" w:uiPriority="39"/>
+    <w:lsdException w:name="caption" w:uiPriority="35" w:qFormat="1"/>
+    <w:lsdException w:name="Title" w:semiHidden="0" w:uiPriority="10" w:unhideWhenUsed="0" w:qFormat="1"/>
+    <w:lsdException w:name="Default Paragraph Font" w:uiPriority="1"/>
+    <w:lsdException w:name="Subtitle" w:semiHidden="0" w:uiPriority="11" w:unhideWhenUsed="0" w:qFormat="1"/>
+    <w:lsdException w:name="Strong" w:semiHidden="0" w:uiPriority="22" w:unhideWhenUsed="0" w:qFormat="1"/>
+    <w:lsdException w:name="Emphasis" w:semiHidden="0" w:uiPriority="20" w:unhideWhenUsed="0" w:qFormat="1"/>
+    <w:lsdException w:name="Table Grid" w:semiHidden="0" w:uiPriority="59" w:unhideWhenUsed="0"/>
+    <w:lsdException w:name="Placeholder Text" w:unhideWhenUsed="0"/>
+    <w:lsdException w:name="No Spacing" w:semiHidden="0" w:uiPriority="1" w:unhideWhenUsed="0" w:qFormat="1"/>
+    <w:lsdException w:name="Light Shading" w:semiHidden="0" w:uiPriority="60" w:unhideWhenUsed="0"/>
+    <w:lsdException w:name="Light List" w:semiHidden="0" w:uiPriority="61" w:unhideWhenUsed="0"/>
+    <w:lsdException w:name="Light Grid" w:semiHidden="0" w:uiPriority="62" w:unhideWhenUsed="0"/>
+    <w:lsdException w:name="Medium Shading 1" w:semiHidden="0" w:uiPriority="63" w:unhideWhenUsed="0"/>
+    <w:lsdException w:name="Medium Shading 2" w:semiHidden="0" w:uiPriority="64" w:unhideWhenUsed="0"/>
+    <w:lsdException w:name="Medium List 1" w:semiHidden="0" w:uiPriority="65" w:unhideWhenUsed="0"/>
+    <w:lsdException w:name="Medium List 2" w:semiHidden="0" w:uiPriority="66" w:unhideWhenUsed="0"/>
+    <w:lsdException w:name="Medium Grid 1" w:semiHidden="0" w:uiPriority="67" w:unhideWhenUsed="0"/>
+    <w:lsdException w:name="Medium Grid 2" w:semiHidden="0" w:uiPriority="68" w:unhideWhenUsed="0"/>
+    <w:lsdException w:name="Medium Grid 3" w:semiHidden="0" w:uiPriority="69" w:unhideWhenUsed="0"/>
+    <w:lsdException w:name="Dark List" w:semiHidden="0" w:uiPriority="70" w:unhideWhenUsed="0"/>
+    <w:lsdException w:name="Colorful Shading" w:semiHidden="0" w:uiPriority="71" w:unhideWhenUsed="0"/>
+    <w:lsdException w:name="Colorful List" w:semiHidden="0" w:uiPriority="72" w:unhideWhenUsed="0"/>
+    <w:lsdException w:name="Colorful Grid" w:semiHidden="0" w:uiPriority="73" w:unhideWhenUsed="0"/>
+    <w:lsdException w:name="Light Shading Accent 1" w:semiHidden="0" w:uiPriority="60" w:unhideWhenUsed="0"/>
+    <w:lsdException w:name="Light List Accent 1" w:semiHidden="0" w:uiPriority="61" w:unhideWhenUsed="0"/>
+    <w:lsdException w:name="Light Grid Accent 1" w:semiHidden="0" w:uiPriority="62" w:unhideWhenUsed="0"/>
+    <w:lsdException w:name="Medium Shading 1 Accent 1" w:semiHidden="0" w:uiPriority="63" w:unhideWhenUsed="0"/>
+    <w:lsdException w:name="Medium Shading 2 Accent 1" w:semiHidden="0" w:uiPriority="64" w:unhideWhenUsed="0"/>
+    <w:lsdException w:name="Medium List 1 Accent 1" w:semiHidden="0" w:uiPriority="65" w:unhideWhenUsed="0"/>
+    <w:lsdException w:name="Revision" w:unhideWhenUsed="0"/>
+    <w:lsdException w:name="List Paragraph" w:semiHidden="0" w:uiPriority="34" w:unhideWhenUsed="0" w:qFormat="1"/>
+    <w:lsdException w:name="Quote" w:semiHidden="0" w:uiPriority="29" w:unhideWhenUsed="0" w:qFormat="1"/>
+    <w:lsdException w:name="Intense Quote" w:semiHidden="0" w:uiPriority="30" w:unhideWhenUsed="0" w:qFormat="1"/>
+    <w:lsdException w:name="Medium List 2 Accent 1" w:semiHidden="0" w:uiPriority="66" w:unhideWhenUsed="0"/>
+    <w:lsdException w:name="Medium Grid 1 Accent 1" w:semiHidden="0" w:uiPriority="67" w:unhideWhenUsed="0"/>
+    <w:lsdException w:name="Medium Grid 2 Accent 1" w:semiHidden="0" w:uiPriority="68" w:unhideWhenUsed="0"/>
+    <w:lsdException w:name="Medium Grid 3 Accent 1" w:semiHidden="0" w:uiPriority="69" w:unhideWhenUsed="0"/>
+    <w:lsdException w:name="Dark List Accent 1" w:semiHidden="0" w:uiPriority="70" w:unhideWhenUsed="0"/>
+    <w:lsdException w:name="Colorful Shading Accent 1" w:semiHidden="0" w:uiPriority="71" w:unhideWhenUsed="0"/>
+    <w:lsdException w:name="Colorful List Accent 1" w:semiHidden="0" w:uiPriority="72" w:unhideWhenUsed="0"/>
+    <w:lsdException w:name="Colorful Grid Accent 1" w:semiHidden="0" w:uiPriority="73" w:unhideWhenUsed="0"/>
+    <w:lsdException w:name="Light Shading Accent 2" w:semiHidden="0" w:uiPriority="60" w:unhideWhenUsed="0"/>
+    <w:lsdException w:name="Light List Accent 2" w:semiHidden="0" w:uiPriority="61" w:unhideWhenUsed="0"/>
+    <w:lsdException w:name="Light Grid Accent 2" w:semiHidden="0" w:uiPriority="62" w:unhideWhenUsed="0"/>
+    <w:lsdException w:name="Medium Shading 1 Accent 2" w:semiHidden="0" w:uiPriority="63" w:unhideWhenUsed="0"/>
+    <w:lsdException w:name="Medium Shading 2 Accent 2" w:semiHidden="0" w:uiPriority="64" w:unhideWhenUsed="0"/>
+    <w:lsdException w:name="Medium List 1 Accent 2" w:semiHidden="0" w:uiPriority="65" w:unhideWhenUsed="0"/>
+    <w:lsdException w:name="Medium List 2 Accent 2" w:semiHidden="0" w:uiPriority="66" w:unhideWhenUsed="0"/>
+    <w:lsdException w:name="Medium Grid 1 Accent 2" w:semiHidden="0" w:uiPriority="67" w:unhideWhenUsed="0"/>
+    <w:lsdException w:name="Medium Grid 2 Accent 2" w:semiHidden="0" w:uiPriority="68" w:unhideWhenUsed="0"/>
+    <w:lsdException w:name="Medium Grid 3 Accent 2" w:semiHidden="0" w:uiPriority="69" w:unhideWhenUsed="0"/>
+    <w:lsdException w:name="Dark List Accent 2" w:semiHidden="0" w:uiPriority="70" w:unhideWhenUsed="0"/>
+    <w:lsdException w:name="Colorful Shading Accent 2" w:semiHidden="0" w:uiPriority="71" w:unhideWhenUsed="0"/>
+    <w:lsdException w:name="Colorful List Accent 2" w:semiHidden="0" w:uiPriority="72" w:unhideWhenUsed="0"/>
+    <w:lsdException w:name="Colorful Grid Accent 2" w:semiHidden="0" w:uiPriority="73" w:unhideWhenUsed="0"/>
+    <w:lsdException w:name="Light Shading Accent 3" w:semiHidden="0" w:uiPriority="60" w:unhideWhenUsed="0"/>
+    <w:lsdException w:name="Light List Accent 3" w:semiHidden="0" w:uiPriority="61" w:unhideWhenUsed="0"/>
+    <w:lsdException w:name="Light Grid Accent 3" w:semiHidden="0" w:uiPriority="62" w:unhideWhenUsed="0"/>
+    <w:lsdException w:name="Medium Shading 1 Accent 3" w:semiHidden="0" w:uiPriority="63" w:unhideWhenUsed="0"/>
+    <w:lsdException w:name="Medium Shading 2 Accent 3" w:semiHidden="0" w:uiPriority="64" w:unhideWhenUsed="0"/>
+    <w:lsdException w:name="Medium List 1 Accent 3" w:semiHidden="0" w:uiPriority="65" w:unhideWhenUsed="0"/>
+    <w:lsdException w:name="Medium List 2 Accent 3" w:semiHidden="0" w:uiPriority="66" w:unhideWhenUsed="0"/>
+    <w:lsdException w:name="Medium Grid 1 Accent 3" w:semiHidden="0" w:uiPriority="67" w:unhideWhenUsed="0"/>
+    <w:lsdException w:name="Medium Grid 2 Accent 3" w:semiHidden="0" w:uiPriority="68" w:unhideWhenUsed="0"/>
+    <w:lsdException w:name="Medium Grid 3 Accent 3" w:semiHidden="0" w:uiPriority="69" w:unhideWhenUsed="0"/>
+    <w:lsdException w:name="Dark List Accent 3" w:semiHidden="0" w:uiPriority="70" w:unhideWhenUsed="0"/>
+    <w:lsdException w:name="Colorful Shading Accent 3" w:semiHidden="0" w:uiPriority="71" w:unhideWhenUsed="0"/>
+    <w:lsdException w:name="Colorful List Accent 3" w:semiHidden="0" w:uiPriority="72" w:unhideWhenUsed="0"/>
+    <w:lsdException w:name="Colorful Grid Accent 3" w:semiHidden="0" w:uiPriority="73" w:unhideWhenUsed="0"/>
+    <w:lsdException w:name="Light Shading Accent 4" w:semiHidden="0" w:uiPriority="60" w:unhideWhenUsed="0"/>
+    <w:lsdException w:name="Light List Accent 4" w:semiHidden="0" w:uiPriority="61" w:unhideWhenUsed="0"/>
+    <w:lsdException w:name="Light Grid Accent 4" w:semiHidden="0" w:uiPriority="62" w:unhideWhenUsed="0"/>
+    <w:lsdException w:name="Medium Shading 1 Accent 4" w:semiHidden="0" w:uiPriority="63" w:unhideWhenUsed="0"/>
+    <w:lsdException w:name="Medium Shading 2 Accent 4" w:semiHidden="0" w:uiPriority="64" w:unhideWhenUsed="0"/>
+    <w:lsdException w:name="Medium List 1 Accent 4" w:semiHidden="0" w:uiPriority="65" w:unhideWhenUsed="0"/>
+    <w:lsdException w:name="Medium List 2 Accent 4" w:semiHidden="0" w:uiPriority="66" w:unhideWhenUsed="0"/>
+    <w:lsdException w:name="Medium Grid 1 Accent 4" w:semiHidden="0" w:uiPriority="67" w:unhideWhenUsed="0"/>
+    <w:lsdException w:name="Medium Grid 2 Accent 4" w:semiHidden="0" w:uiPriority="68" w:unhideWhenUsed="0"/>
+    <w:lsdException w:name="Medium Grid 3 Accent 4" w:semiHidden="0" w:uiPriority="69" w:unhideWhenUsed="0"/>
+    <w:lsdException w:name="Dark List Accent 4" w:semiHidden="0" w:uiPriority="70" w:unhideWhenUsed="0"/>
+    <w:lsdException w:name="Colorful Shading Accent 4" w:semiHidden="0" w:uiPriority="71" w:unhideWhenUsed="0"/>
+    <w:lsdException w:name="Colorful List Accent 4" w:semiHidden="0" w:uiPriority="72" w:unhideWhenUsed="0"/>
+    <w:lsdException w:name="Colorful Grid Accent 4" w:semiHidden="0" w:uiPriority="73" w:unhideWhenUsed="0"/>
+    <w:lsdException w:name="Light Shading Accent 5" w:semiHidden="0" w:uiPriority="60" w:unhideWhenUsed="0"/>
+    <w:lsdException w:name="Light List Accent 5" w:semiHidden="0" w:uiPriority="61" w:unhideWhenUsed="0"/>
+    <w:lsdException w:name="Light Grid Accent 5" w:semiHidden="0" w:uiPriority="62" w:unhideWhenUsed="0"/>
+    <w:lsdException w:name="Medium Shading 1 Accent 5" w:semiHidden="0" w:uiPriority="63" w:unhideWhenUsed="0"/>
+    <w:lsdException w:name="Medium Shading 2 Accent 5" w:semiHidden="0" w:uiPriority="64" w:unhideWhenUsed="0"/>
+    <w:lsdException w:name="Medium List 1 Accent 5" w:semiHidden="0" w:uiPriority="65" w:unhideWhenUsed="0"/>
+    <w:lsdException w:name="Medium List 2 Accent 5" w:semiHidden="0" w:uiPriority="66" w:unhideWhenUsed="0"/>
+    <w:lsdException w:name="Medium Grid 1 Accent 5" w:semiHidden="0" w:uiPriority="67" w:unhideWhenUsed="0"/>
+    <w:lsdException w:name="Medium Grid 2 Accent 5" w:semiHidden="0" w:uiPriority="68" w:unhideWhenUsed="0"/>
+    <w:lsdException w:name="Medium Grid 3 Accent 5" w:semiHidden="0" w:uiPriority="69" w:unhideWhenUsed="0"/>
+    <w:lsdException w:name="Dark List Accent 5" w:semiHidden="0" w:uiPriority="70" w:unhideWhenUsed="0"/>
+    <w:lsdException w:name="Colorful Shading Accent 5" w:semiHidden="0" w:uiPriority="71" w:unhideWhenUsed="0"/>
+    <w:lsdException w:name="Colorful List Accent 5" w:semiHidden="0" w:uiPriority="72" w:unhideWhenUsed="0"/>
+    <w:lsdException w:name="Colorful Grid Accent 5" w:semiHidden="0" w:uiPriority="73" w:unhideWhenUsed="0"/>
+    <w:lsdException w:name="Light Shading Accent 6" w:semiHidden="0" w:uiPriority="60" w:unhideWhenUsed="0"/>
+    <w:lsdException w:name="Light List Accent 6" w:semiHidden="0" w:uiPriority="61" w:unhideWhenUsed="0"/>
+    <w:lsdException w:name="Light Grid Accent 6" w:semiHidden="0" w:uiPriority="62" w:unhideWhenUsed="0"/>
+    <w:lsdException w:name="Medium Shading 1 Accent 6" w:semiHidden="0" w:uiPriority="63" w:unhideWhenUsed="0"/>
+    <w:lsdException w:name="Medium Shading 2 Accent 6" w:semiHidden="0" w:uiPriority="64" w:unhideWhenUsed="0"/>
+    <w:lsdException w:name="Medium List 1 Accent 6" w:semiHidden="0" w:uiPriority="65" w:unhideWhenUsed="0"/>
+    <w:lsdException w:name="Medium List 2 Accent 6" w:semiHidden="0" w:uiPriority="66" w:unhideWhenUsed="0"/>
+    <w:lsdException w:name="Medium Grid 1 Accent 6" w:semiHidden="0" w:uiPriority="67" w:unhideWhenUsed="0"/>
+    <w:lsdException w:name="Medium Grid 2 Accent 6" w:semiHidden="0" w:uiPriority="68" w:unhideWhenUsed="0"/>
+    <w:lsdException w:name="Medium Grid 3 Accent 6" w:semiHidden="0" w:uiPriority="69" w:unhideWhenUsed="0"/>
+    <w:lsdException w:name="Dark List Accent 6" w:semiHidden="0" w:uiPriority="70" w:unhideWhenUsed="0"/>
+    <w:lsdException w:name="Colorful Shading Accent 6" w:semiHidden="0" w:uiPriority="71" w:unhideWhenUsed="0"/>
+    <w:lsdException w:name="Colorful List Accent 6" w:semiHidden="0" w:uiPriority="72" w:unhideWhenUsed="0"/>
+    <w:lsdException w:name="Colorful Grid Accent 6" w:semiHidden="0" w:uiPriority="73" w:unhideWhenUsed="0"/>
+    <w:lsdException w:name="Subtle Emphasis" w:semiHidden="0" w:uiPriority="19" w:unhideWhenUsed="0" w:qFormat="1"/>
+    <w:lsdException w:name="Intense Emphasis" w:semiHidden="0" w:uiPriority="21" w:unhideWhenUsed="0" w:qFormat="1"/>
+    <w:lsdException w:name="Subtle Reference" w:semiHidden="0" w:uiPriority="31" w:unhideWhenUsed="0" w:qFormat="1"/>
+    <w:lsdException w:name="Intense Reference" w:semiHidden="0" w:uiPriority="32" w:unhideWhenUsed="0" w:qFormat="1"/>
+    <w:lsdException w:name="Book Title" w:semiHidden="0" w:uiPriority="33" w:unhideWhenUsed="0" w:qFormat="1"/>
+    <w:lsdException w:name="Bibliography" w:uiPriority="37"/>
+    <w:lsdException w:name="TOC Heading" w:uiPriority="39" w:qFormat="1"/>
+  </w:latentStyles>
+  <w:style w:type="paragraph" w:default="1" w:styleId="Normal">
+    <w:name w:val="Normal"/>
+    <w:qFormat/>
+  </w:style>
+  <w:style w:type="character" w:default="1" w:styleId="Fontepargpadro">
+    <w:name w:val="Default Paragraph Font"/>
+    <w:uiPriority w:val="1"/>
+    <w:semiHidden/>
+    <w:unhideWhenUsed/>
+  </w:style>
+  <w:style w:type="table" w:default="1" w:styleId="Tabelanormal">
+    <w:name w:val="Normal Table"/>
+    <w:uiPriority w:val="99"/>
+    <w:semiHidden/>
+    <w:unhideWhenUsed/>
+    <w:tblPr>
+      <w:tblInd w:w="0" w:type="dxa"/>
+      <w:tblCellMar>
+        <w:top w:w="0" w:type="dxa"/>
+        <w:left w:w="108" w:type="dxa"/>
+        <w:bottom w:w="0" w:type="dxa"/>
+        <w:right w:w="108" w:type="dxa"/>
+      </w:tblCellMar>
+    </w:tblPr>
+  </w:style>
+  <w:style w:type="numbering" w:default="1" w:styleId="Semlista">
+    <w:name w:val="No List"/>
+    <w:uiPriority w:val="99"/>
+    <w:semiHidden/>
+    <w:unhideWhenUsed/>
+  </w:style>
+</w:styles>
+</file>
+
 <file path=word/theme/theme1.xml><?xml version="1.0" encoding="utf-8"?>
 <a:theme xmlns:a="http://schemas.openxmlformats.org/drawingml/2006/main" name="Tema do Office">
   <a:themeElements>
@@ -19992,7 +19939,7 @@
 </file>
 
 <file path=customXml/itemProps1.xml><?xml version="1.0" encoding="utf-8"?>
-<ds:datastoreItem xmlns:ds="http://schemas.openxmlformats.org/officeDocument/2006/customXml" ds:itemID="{3DBAFDFB-9FDD-4144-9BB0-9550830DF08E}">
+<ds:datastoreItem xmlns:ds="http://schemas.openxmlformats.org/officeDocument/2006/customXml" ds:itemID="{5708E015-27F9-4AB7-87CD-19EA6026413C}">
   <ds:schemaRefs>
     <ds:schemaRef ds:uri="http://schemas.openxmlformats.org/officeDocument/2006/bibliography"/>
   </ds:schemaRefs>

</xml_diff>

<commit_message>
refactor: ajuste no genrenciamento de configuracao
</commit_message>
<xml_diff>
--- a/PFC_2025_Docs/PFC_Donate_v1.6.docx
+++ b/PFC_2025_Docs/PFC_Donate_v1.6.docx
@@ -7741,24 +7741,22 @@
       <w:r>
         <w:t xml:space="preserve"> testes do aplicativo móvel.</w:t>
       </w:r>
-      <w:bookmarkStart w:id="20" w:name="_GoBack"/>
+    </w:p>
+    <w:p>
+      <w:pPr>
+        <w:pStyle w:val="Ttulo2"/>
+      </w:pPr>
+      <w:bookmarkStart w:id="20" w:name="_Toc199351292"/>
+      <w:r>
+        <w:t>4.</w:t>
+      </w:r>
+      <w:r>
+        <w:t>4</w:t>
+      </w:r>
+      <w:r>
+        <w:t xml:space="preserve"> RELATÓRIO DE DESEMPENHO</w:t>
+      </w:r>
       <w:bookmarkEnd w:id="20"/>
-    </w:p>
-    <w:p>
-      <w:pPr>
-        <w:pStyle w:val="Ttulo2"/>
-      </w:pPr>
-      <w:bookmarkStart w:id="21" w:name="_Toc199351292"/>
-      <w:r>
-        <w:t>4.</w:t>
-      </w:r>
-      <w:r>
-        <w:t>4</w:t>
-      </w:r>
-      <w:r>
-        <w:t xml:space="preserve"> RELATÓRIO DE DESEMPENHO</w:t>
-      </w:r>
-      <w:bookmarkEnd w:id="21"/>
       <w:r>
         <w:t xml:space="preserve"> </w:t>
       </w:r>
@@ -7951,12 +7949,9 @@
     </w:p>
     <w:p>
       <w:r>
-        <w:rPr>
-          <w:noProof/>
-        </w:rPr>
         <w:drawing>
-          <wp:inline distT="0" distB="0" distL="0" distR="0" wp14:anchorId="61335C84" wp14:editId="0A710E52">
-            <wp:extent cx="5612130" cy="542290"/>
+          <wp:inline distT="0" distB="0" distL="0" distR="0" wp14:anchorId="2E8BC409" wp14:editId="42EC5D85">
+            <wp:extent cx="5612130" cy="515620"/>
             <wp:effectExtent l="0" t="0" r="7620" b="0"/>
             <wp:docPr id="1" name="Imagem 1"/>
             <wp:cNvGraphicFramePr>
@@ -7978,7 +7973,7 @@
                   <pic:spPr>
                     <a:xfrm>
                       <a:off x="0" y="0"/>
-                      <a:ext cx="5612130" cy="542290"/>
+                      <a:ext cx="5612130" cy="515620"/>
                     </a:xfrm>
                     <a:prstGeom prst="rect">
                       <a:avLst/>
@@ -7995,7 +7990,7 @@
       <w:pPr>
         <w:pStyle w:val="Legenda"/>
       </w:pPr>
-      <w:bookmarkStart w:id="22" w:name="_Toc199351267"/>
+      <w:bookmarkStart w:id="21" w:name="_Toc199351267"/>
       <w:r>
         <w:t xml:space="preserve">FIGURA </w:t>
       </w:r>
@@ -8026,18 +8021,15 @@
       <w:r>
         <w:t>Estrutura de pastas do projeto</w:t>
       </w:r>
-      <w:bookmarkEnd w:id="22"/>
-    </w:p>
-    <w:p>
-      <w:r>
-        <w:rPr>
-          <w:noProof/>
-        </w:rPr>
+      <w:bookmarkEnd w:id="21"/>
+    </w:p>
+    <w:p>
+      <w:r>
         <w:drawing>
-          <wp:inline distT="0" distB="0" distL="0" distR="0" wp14:anchorId="2E3F1584" wp14:editId="4529257F">
-            <wp:extent cx="5612130" cy="3240405"/>
+          <wp:inline distT="0" distB="0" distL="0" distR="0" wp14:anchorId="67D3802B" wp14:editId="37E8CD64">
+            <wp:extent cx="5612130" cy="2882265"/>
             <wp:effectExtent l="0" t="0" r="7620" b="0"/>
-            <wp:docPr id="2" name="Imagem 2"/>
+            <wp:docPr id="5" name="Imagem 5"/>
             <wp:cNvGraphicFramePr>
               <a:graphicFrameLocks xmlns:a="http://schemas.openxmlformats.org/drawingml/2006/main" noChangeAspect="1"/>
             </wp:cNvGraphicFramePr>
@@ -8057,7 +8049,7 @@
                   <pic:spPr>
                     <a:xfrm>
                       <a:off x="0" y="0"/>
-                      <a:ext cx="5612130" cy="3240405"/>
+                      <a:ext cx="5612130" cy="2882265"/>
                     </a:xfrm>
                     <a:prstGeom prst="rect">
                       <a:avLst/>
@@ -8098,14 +8090,11 @@
         <w:t xml:space="preserve"> </w:t>
       </w:r>
       <w:r>
-        <w:rPr>
-          <w:noProof/>
-        </w:rPr>
         <w:drawing>
-          <wp:inline distT="0" distB="0" distL="0" distR="0" wp14:anchorId="569049FC" wp14:editId="78732202">
-            <wp:extent cx="5612130" cy="1414145"/>
-            <wp:effectExtent l="0" t="0" r="7620" b="0"/>
-            <wp:docPr id="4" name="Imagem 4"/>
+          <wp:inline distT="0" distB="0" distL="0" distR="0" wp14:anchorId="06B0E744" wp14:editId="4BA4D194">
+            <wp:extent cx="5612130" cy="1637665"/>
+            <wp:effectExtent l="0" t="0" r="7620" b="635"/>
+            <wp:docPr id="6" name="Imagem 6"/>
             <wp:cNvGraphicFramePr>
               <a:graphicFrameLocks xmlns:a="http://schemas.openxmlformats.org/drawingml/2006/main" noChangeAspect="1"/>
             </wp:cNvGraphicFramePr>
@@ -8125,7 +8114,7 @@
                   <pic:spPr>
                     <a:xfrm>
                       <a:off x="0" y="0"/>
-                      <a:ext cx="5612130" cy="1414145"/>
+                      <a:ext cx="5612130" cy="1637665"/>
                     </a:xfrm>
                     <a:prstGeom prst="rect">
                       <a:avLst/>
@@ -8142,7 +8131,7 @@
       <w:pPr>
         <w:pStyle w:val="Legenda"/>
       </w:pPr>
-      <w:bookmarkStart w:id="23" w:name="_Toc199351268"/>
+      <w:bookmarkStart w:id="22" w:name="_Toc199351268"/>
       <w:r>
         <w:t xml:space="preserve">FIGURA </w:t>
       </w:r>
@@ -8173,26 +8162,113 @@
       <w:r>
         <w:t xml:space="preserve"> Subdivisão das pastas de codificação do projeto.</w:t>
       </w:r>
+      <w:bookmarkEnd w:id="22"/>
+    </w:p>
+    <w:p>
+      <w:r>
+        <w:lastRenderedPageBreak/>
+        <w:drawing>
+          <wp:inline distT="0" distB="0" distL="0" distR="0" wp14:anchorId="61095085" wp14:editId="3D62E39F">
+            <wp:extent cx="5612130" cy="1664970"/>
+            <wp:effectExtent l="0" t="0" r="7620" b="0"/>
+            <wp:docPr id="7" name="Imagem 7"/>
+            <wp:cNvGraphicFramePr>
+              <a:graphicFrameLocks xmlns:a="http://schemas.openxmlformats.org/drawingml/2006/main" noChangeAspect="1"/>
+            </wp:cNvGraphicFramePr>
+            <a:graphic xmlns:a="http://schemas.openxmlformats.org/drawingml/2006/main">
+              <a:graphicData uri="http://schemas.openxmlformats.org/drawingml/2006/picture">
+                <pic:pic xmlns:pic="http://schemas.openxmlformats.org/drawingml/2006/picture">
+                  <pic:nvPicPr>
+                    <pic:cNvPr id="0" name=""/>
+                    <pic:cNvPicPr/>
+                  </pic:nvPicPr>
+                  <pic:blipFill>
+                    <a:blip r:embed="rId18"/>
+                    <a:stretch>
+                      <a:fillRect/>
+                    </a:stretch>
+                  </pic:blipFill>
+                  <pic:spPr>
+                    <a:xfrm>
+                      <a:off x="0" y="0"/>
+                      <a:ext cx="5612130" cy="1664970"/>
+                    </a:xfrm>
+                    <a:prstGeom prst="rect">
+                      <a:avLst/>
+                    </a:prstGeom>
+                  </pic:spPr>
+                </pic:pic>
+              </a:graphicData>
+            </a:graphic>
+          </wp:inline>
+        </w:drawing>
+      </w:r>
+    </w:p>
+    <w:p>
+      <w:pPr>
+        <w:pStyle w:val="Legenda"/>
+      </w:pPr>
+      <w:r>
+        <w:t xml:space="preserve">FIGURA </w:t>
+      </w:r>
+      <w:r>
+        <w:fldChar w:fldCharType="begin"/>
+      </w:r>
+      <w:r>
+        <w:instrText xml:space="preserve"> SEQ FIGURA \* ARABIC </w:instrText>
+      </w:r>
+      <w:r>
+        <w:fldChar w:fldCharType="separate"/>
+      </w:r>
+      <w:r>
+        <w:rPr>
+          <w:noProof/>
+        </w:rPr>
+        <w:t>3</w:t>
+      </w:r>
+      <w:r>
+        <w:rPr>
+          <w:noProof/>
+        </w:rPr>
+        <w:fldChar w:fldCharType="end"/>
+      </w:r>
+      <w:r>
+        <w:t xml:space="preserve"> </w:t>
+      </w:r>
+      <w:r>
+        <w:t>–</w:t>
+      </w:r>
+      <w:r>
+        <w:t xml:space="preserve"> </w:t>
+      </w:r>
+      <w:r>
+        <w:t>Figura do repositório</w:t>
+      </w:r>
+      <w:r>
+        <w:t>.</w:t>
+      </w:r>
+    </w:p>
+    <w:p/>
+    <w:p>
+      <w:pPr>
+        <w:pStyle w:val="Legenda"/>
+      </w:pPr>
+      <w:r>
+        <w:rPr>
+          <w:highlight w:val="yellow"/>
+        </w:rPr>
+        <w:t>/* Trocar a cor de fundo para branco e colocar uma figura do repositório do Github */</w:t>
+      </w:r>
+    </w:p>
+    <w:p>
+      <w:r>
+        <w:t xml:space="preserve"> </w:t>
+      </w:r>
+      <w:r>
+        <w:br w:type="page"/>
+      </w:r>
+      <w:bookmarkStart w:id="23" w:name="_GoBack"/>
       <w:bookmarkEnd w:id="23"/>
-    </w:p>
-    <w:p>
-      <w:pPr>
-        <w:pStyle w:val="Legenda"/>
-      </w:pPr>
-      <w:r>
-        <w:rPr>
-          <w:highlight w:val="yellow"/>
-        </w:rPr>
-        <w:t>/* Trocar a cor de fundo para branco e colocar uma figura do repositório do Github */</w:t>
-      </w:r>
-    </w:p>
-    <w:p>
-      <w:r>
-        <w:t xml:space="preserve"> </w:t>
-      </w:r>
-      <w:r>
-        <w:br w:type="page"/>
-      </w:r>
     </w:p>
     <w:p>
       <w:pPr>
@@ -11328,9 +11404,9 @@
           <w:highlight w:val="yellow"/>
         </w:rPr>
         <w:sectPr>
-          <w:headerReference w:type="even" r:id="rId18"/>
-          <w:headerReference w:type="default" r:id="rId19"/>
-          <w:headerReference w:type="first" r:id="rId20"/>
+          <w:headerReference w:type="even" r:id="rId19"/>
+          <w:headerReference w:type="default" r:id="rId20"/>
+          <w:headerReference w:type="first" r:id="rId21"/>
           <w:pgSz w:w="11907" w:h="16840" w:code="9"/>
           <w:pgMar w:top="1701" w:right="1134" w:bottom="1134" w:left="1701" w:header="709" w:footer="709" w:gutter="0"/>
           <w:cols w:space="708"/>
@@ -15217,7 +15293,7 @@
           <w:rPr>
             <w:noProof/>
           </w:rPr>
-          <w:t>26</w:t>
+          <w:t>28</w:t>
         </w:r>
         <w:r>
           <w:rPr>
@@ -19939,7 +20015,7 @@
 </file>
 
 <file path=customXml/itemProps1.xml><?xml version="1.0" encoding="utf-8"?>
-<ds:datastoreItem xmlns:ds="http://schemas.openxmlformats.org/officeDocument/2006/customXml" ds:itemID="{5708E015-27F9-4AB7-87CD-19EA6026413C}">
+<ds:datastoreItem xmlns:ds="http://schemas.openxmlformats.org/officeDocument/2006/customXml" ds:itemID="{8BF76BBA-4817-4084-9828-BEECDEFCCC55}">
   <ds:schemaRefs>
     <ds:schemaRef ds:uri="http://schemas.openxmlformats.org/officeDocument/2006/bibliography"/>
   </ds:schemaRefs>

</xml_diff>

<commit_message>
refactor: ajuste no modelo conceitual dos dados
</commit_message>
<xml_diff>
--- a/PFC_2025_Docs/PFC_Donate_v1.6.docx
+++ b/PFC_2025_Docs/PFC_Donate_v1.6.docx
@@ -8250,33 +8250,17 @@
     </w:p>
     <w:p/>
     <w:p>
-      <w:pPr>
-        <w:pStyle w:val="Legenda"/>
-      </w:pPr>
-      <w:r>
-        <w:rPr>
-          <w:highlight w:val="yellow"/>
-        </w:rPr>
-        <w:t>/* Trocar a cor de fundo para branco e colocar uma figura do repositório do Github */</w:t>
-      </w:r>
-    </w:p>
-    <w:p>
-      <w:r>
-        <w:t xml:space="preserve"> </w:t>
-      </w:r>
       <w:r>
         <w:br w:type="page"/>
       </w:r>
-      <w:bookmarkStart w:id="23" w:name="_GoBack"/>
-      <w:bookmarkEnd w:id="23"/>
     </w:p>
     <w:p>
       <w:pPr>
         <w:pStyle w:val="Ttulo1"/>
       </w:pPr>
-      <w:bookmarkStart w:id="24" w:name="_Toc192060090"/>
-      <w:bookmarkStart w:id="25" w:name="_Toc192060091"/>
-      <w:bookmarkStart w:id="26" w:name="_Toc199351293"/>
+      <w:bookmarkStart w:id="23" w:name="_Toc192060090"/>
+      <w:bookmarkStart w:id="24" w:name="_Toc192060091"/>
+      <w:bookmarkStart w:id="25" w:name="_Toc199351293"/>
       <w:r>
         <w:lastRenderedPageBreak/>
         <w:t xml:space="preserve">5 </w:t>
@@ -8290,57 +8274,124 @@
       <w:r>
         <w:t xml:space="preserve"> REQUISITOS</w:t>
       </w:r>
+      <w:bookmarkEnd w:id="23"/>
       <w:bookmarkEnd w:id="24"/>
       <w:bookmarkEnd w:id="25"/>
+    </w:p>
+    <w:p>
+      <w:pPr>
+        <w:pStyle w:val="NormalWeb"/>
+      </w:pPr>
+      <w:r>
+        <w:t>Este capítulo apresenta os requisitos necessários para</w:t>
+      </w:r>
+      <w:r>
+        <w:t xml:space="preserve"> o desenvolvimento do sistema de software Donate. A Especifica</w:t>
+      </w:r>
+      <w:r>
+        <w:t>ção dos requisitos é fundamental para garantir que o sistema atenda às necessidades dos usuários e cumpra seu propósito de forma eficaz. Para isso, são definidos os requisitos funcionais e não funcionais, descrevendo as principais funcionalidades e restrições que devem ser consideradas durante o desenvolvimento do software.</w:t>
+      </w:r>
+    </w:p>
+    <w:p>
+      <w:pPr>
+        <w:pStyle w:val="NormalWeb"/>
+      </w:pPr>
+      <w:r>
+        <w:t xml:space="preserve">Os requisitos </w:t>
+      </w:r>
+      <w:r>
+        <w:t>lev</w:t>
+      </w:r>
+      <w:r>
+        <w:t xml:space="preserve">antados </w:t>
+      </w:r>
+      <w:r>
+        <w:t xml:space="preserve">têm </w:t>
+      </w:r>
+      <w:r>
+        <w:t>com</w:t>
+      </w:r>
+      <w:r>
+        <w:t>o base</w:t>
+      </w:r>
+      <w:r>
+        <w:t xml:space="preserve"> pesquisas sobre a doação de leite materno, entrevistas com profissionais da área e a análise de sistemas similares existentes. A seguir, são detalhados os requisitos funcionais e não funcionais do sistema.</w:t>
+      </w:r>
+    </w:p>
+    <w:p/>
+    <w:p>
+      <w:pPr>
+        <w:pStyle w:val="Ttulo2"/>
+      </w:pPr>
+      <w:bookmarkStart w:id="26" w:name="_Toc192060093"/>
+      <w:bookmarkStart w:id="27" w:name="_Toc199351294"/>
+      <w:r>
+        <w:t>5.</w:t>
+      </w:r>
+      <w:r>
+        <w:t>1</w:t>
+      </w:r>
+      <w:r>
+        <w:t xml:space="preserve"> REQUISITOS</w:t>
+      </w:r>
       <w:bookmarkEnd w:id="26"/>
-    </w:p>
-    <w:p>
-      <w:pPr>
-        <w:pStyle w:val="NormalWeb"/>
-      </w:pPr>
-      <w:r>
-        <w:t>Este capítulo apresenta os requisitos necessários para</w:t>
-      </w:r>
-      <w:r>
-        <w:t xml:space="preserve"> o desenvolvimento do sistema de software Donate. A Especifica</w:t>
-      </w:r>
-      <w:r>
-        <w:t>ção dos requisitos é fundamental para garantir que o sistema atenda às necessidades dos usuários e cumpra seu propósito de forma eficaz. Para isso, são definidos os requisitos funcionais e não funcionais, descrevendo as principais funcionalidades e restrições que devem ser consideradas durante o desenvolvimento do software.</w:t>
-      </w:r>
-    </w:p>
-    <w:p>
-      <w:pPr>
-        <w:pStyle w:val="NormalWeb"/>
-      </w:pPr>
-      <w:r>
-        <w:t xml:space="preserve">Os requisitos </w:t>
-      </w:r>
-      <w:r>
-        <w:t>lev</w:t>
-      </w:r>
-      <w:r>
-        <w:t xml:space="preserve">antados </w:t>
-      </w:r>
-      <w:r>
-        <w:t xml:space="preserve">têm </w:t>
-      </w:r>
-      <w:r>
-        <w:t>com</w:t>
-      </w:r>
-      <w:r>
-        <w:t>o base</w:t>
-      </w:r>
-      <w:r>
-        <w:t xml:space="preserve"> pesquisas sobre a doação de leite materno, entrevistas com profissionais da área e a análise de sistemas similares existentes. A seguir, são detalhados os requisitos funcionais e não funcionais do sistema.</w:t>
-      </w:r>
-    </w:p>
-    <w:p/>
-    <w:p>
-      <w:pPr>
-        <w:pStyle w:val="Ttulo2"/>
-      </w:pPr>
-      <w:bookmarkStart w:id="27" w:name="_Toc192060093"/>
-      <w:bookmarkStart w:id="28" w:name="_Toc199351294"/>
+      <w:r>
+        <w:t xml:space="preserve"> DO SISTEMA</w:t>
+      </w:r>
+      <w:r>
+        <w:t xml:space="preserve"> DE SOFTWARE</w:t>
+      </w:r>
+      <w:bookmarkEnd w:id="27"/>
+    </w:p>
+    <w:p>
+      <w:pPr>
+        <w:rPr>
+          <w:color w:val="FF0000"/>
+        </w:rPr>
+      </w:pPr>
+      <w:bookmarkStart w:id="28" w:name="_Toc192060094"/>
+      <w:r>
+        <w:t>Os requisitos do sistema de software definem as funcionalidades e restrições necessárias para o desenvolvimento da aplicação. Eles garantem que o sistema atenda às necessidades dos usuários e cumpra seu propósito de facilitar a doação de leite materno</w:t>
+      </w:r>
+      <w:r>
+        <w:t xml:space="preserve"> </w:t>
+      </w:r>
+    </w:p>
+    <w:p>
+      <w:r>
+        <w:t>Nesta seção, os requisitos serão c</w:t>
+      </w:r>
+      <w:r>
+        <w:t>lassificados em três categorias descritas a seguir.</w:t>
+      </w:r>
+    </w:p>
+    <w:p>
+      <w:r>
+        <w:t>Essenciais: requisitos fundamentais para o funcionamento do sistema. Sem eles, a aplicação não atenderá aos seus objetivos principais.</w:t>
+      </w:r>
+    </w:p>
+    <w:p>
+      <w:r>
+        <w:t>Importantes: requisitos que melhoram a experiência do usuário e a eficiência do sistema, mas que não são indispensáveis para o funcionamento básico.</w:t>
+      </w:r>
+    </w:p>
+    <w:p>
+      <w:r>
+        <w:t>Desejáveis: requisitos adicionais que agregam valor ao sistema, proporcionando maior conveniência e aprimoramento, mas que não são prioritários na implementação inicial.</w:t>
+      </w:r>
+    </w:p>
+    <w:p>
+      <w:bookmarkStart w:id="29" w:name="_Toc198201030"/>
+      <w:r>
+        <w:t>A seguir, são apresentados os requisitos funcionais do sistema, organizados conforme sua classificação.</w:t>
+      </w:r>
+      <w:bookmarkEnd w:id="29"/>
+    </w:p>
+    <w:p>
+      <w:pPr>
+        <w:pStyle w:val="Ttulo3"/>
+      </w:pPr>
+      <w:bookmarkStart w:id="30" w:name="_Toc199351295"/>
       <w:r>
         <w:t>5.</w:t>
       </w:r>
@@ -8348,83 +8399,16 @@
         <w:t>1</w:t>
       </w:r>
       <w:r>
-        <w:t xml:space="preserve"> REQUISITOS</w:t>
-      </w:r>
-      <w:bookmarkEnd w:id="27"/>
-      <w:r>
-        <w:t xml:space="preserve"> DO SISTEMA</w:t>
-      </w:r>
-      <w:r>
-        <w:t xml:space="preserve"> DE SOFTWARE</w:t>
+        <w:t>.1 Requisitos F</w:t>
+      </w:r>
+      <w:r>
+        <w:t>uncionais</w:t>
       </w:r>
       <w:bookmarkEnd w:id="28"/>
-    </w:p>
-    <w:p>
-      <w:pPr>
-        <w:rPr>
-          <w:color w:val="FF0000"/>
-        </w:rPr>
-      </w:pPr>
-      <w:bookmarkStart w:id="29" w:name="_Toc192060094"/>
-      <w:r>
-        <w:t>Os requisitos do sistema de software definem as funcionalidades e restrições necessárias para o desenvolvimento da aplicação. Eles garantem que o sistema atenda às necessidades dos usuários e cumpra seu propósito de facilitar a doação de leite materno</w:t>
-      </w:r>
-      <w:r>
-        <w:t xml:space="preserve"> </w:t>
-      </w:r>
-    </w:p>
-    <w:p>
-      <w:r>
-        <w:t>Nesta seção, os requisitos serão c</w:t>
-      </w:r>
-      <w:r>
-        <w:t>lassificados em três categorias descritas a seguir.</w:t>
-      </w:r>
-    </w:p>
-    <w:p>
-      <w:r>
-        <w:t>Essenciais: requisitos fundamentais para o funcionamento do sistema. Sem eles, a aplicação não atenderá aos seus objetivos principais.</w:t>
-      </w:r>
-    </w:p>
-    <w:p>
-      <w:r>
-        <w:t>Importantes: requisitos que melhoram a experiência do usuário e a eficiência do sistema, mas que não são indispensáveis para o funcionamento básico.</w:t>
-      </w:r>
-    </w:p>
-    <w:p>
-      <w:r>
-        <w:t>Desejáveis: requisitos adicionais que agregam valor ao sistema, proporcionando maior conveniência e aprimoramento, mas que não são prioritários na implementação inicial.</w:t>
-      </w:r>
-    </w:p>
-    <w:p>
-      <w:bookmarkStart w:id="30" w:name="_Toc198201030"/>
-      <w:r>
-        <w:t>A seguir, são apresentados os requisitos funcionais do sistema, organizados conforme sua classificação.</w:t>
-      </w:r>
       <w:bookmarkEnd w:id="30"/>
     </w:p>
     <w:p>
-      <w:pPr>
-        <w:pStyle w:val="Ttulo3"/>
-      </w:pPr>
-      <w:bookmarkStart w:id="31" w:name="_Toc199351295"/>
-      <w:r>
-        <w:t>5.</w:t>
-      </w:r>
-      <w:r>
-        <w:t>1</w:t>
-      </w:r>
-      <w:r>
-        <w:t>.1 Requisitos F</w:t>
-      </w:r>
-      <w:r>
-        <w:t>uncionais</w:t>
-      </w:r>
-      <w:bookmarkEnd w:id="29"/>
-      <w:bookmarkEnd w:id="31"/>
-    </w:p>
-    <w:p>
-      <w:bookmarkStart w:id="32" w:name="_Toc192060095"/>
+      <w:bookmarkStart w:id="31" w:name="_Toc192060095"/>
       <w:r>
         <w:t>Os requisitos funcionais descrevem as funcionalidades que o sistema deve oferecer para atender às necessidades dos usuários. Eles foram classificados de acordo com sua prioridade, podendo ser essenciais, importantes ou desejáveis.</w:t>
       </w:r>
@@ -9626,7 +9610,7 @@
       <w:pPr>
         <w:pStyle w:val="Ttulo3"/>
       </w:pPr>
-      <w:bookmarkStart w:id="33" w:name="_Toc199351296"/>
+      <w:bookmarkStart w:id="32" w:name="_Toc199351296"/>
       <w:r>
         <w:t>5.</w:t>
       </w:r>
@@ -9648,8 +9632,8 @@
       <w:r>
         <w:t>uncionais</w:t>
       </w:r>
+      <w:bookmarkEnd w:id="31"/>
       <w:bookmarkEnd w:id="32"/>
-      <w:bookmarkEnd w:id="33"/>
     </w:p>
     <w:p>
       <w:pPr>
@@ -9657,7 +9641,7 @@
           <w:color w:val="FF0000"/>
         </w:rPr>
       </w:pPr>
-      <w:bookmarkStart w:id="34" w:name="_Toc192060096"/>
+      <w:bookmarkStart w:id="33" w:name="_Toc192060096"/>
       <w:r>
         <w:t>Os requisitos não funcionais definem as propriedades e restrições do sistema, garantindo aspectos como desempenho, segurança e usabilidade. Esses requisitos são essenciais para a qualidade da aplicação</w:t>
       </w:r>
@@ -10719,11 +10703,11 @@
       <w:pPr>
         <w:pStyle w:val="Ttulo3"/>
       </w:pPr>
-      <w:bookmarkStart w:id="35" w:name="_Toc199351297"/>
+      <w:bookmarkStart w:id="34" w:name="_Toc199351297"/>
       <w:r>
         <w:t>5.1.3 Principais Regras de Negócio</w:t>
       </w:r>
-      <w:bookmarkEnd w:id="35"/>
+      <w:bookmarkEnd w:id="34"/>
     </w:p>
     <w:p>
       <w:r>
@@ -10916,36 +10900,36 @@
       <w:pPr>
         <w:pStyle w:val="Ttulo2"/>
       </w:pPr>
-      <w:bookmarkStart w:id="36" w:name="_Toc199351298"/>
+      <w:bookmarkStart w:id="35" w:name="_Toc199351298"/>
       <w:r>
         <w:t>5.2 ANÁLISE DOS REQUISITOS</w:t>
       </w:r>
+      <w:bookmarkEnd w:id="35"/>
+    </w:p>
+    <w:p>
+      <w:pPr>
+        <w:pStyle w:val="Ttulo3"/>
+      </w:pPr>
+    </w:p>
+    <w:p>
+      <w:pPr>
+        <w:pStyle w:val="Ttulo3"/>
+      </w:pPr>
+      <w:bookmarkStart w:id="36" w:name="_Toc199351299"/>
+      <w:r>
+        <w:t xml:space="preserve">5.2.1 </w:t>
+      </w:r>
+      <w:r>
+        <w:t>Visão Funcional</w:t>
+      </w:r>
       <w:bookmarkEnd w:id="36"/>
     </w:p>
     <w:p>
       <w:pPr>
-        <w:pStyle w:val="Ttulo3"/>
-      </w:pPr>
-    </w:p>
-    <w:p>
-      <w:pPr>
-        <w:pStyle w:val="Ttulo3"/>
-      </w:pPr>
-      <w:bookmarkStart w:id="37" w:name="_Toc199351299"/>
-      <w:r>
-        <w:t xml:space="preserve">5.2.1 </w:t>
-      </w:r>
-      <w:r>
-        <w:t>Visão Funcional</w:t>
-      </w:r>
-      <w:bookmarkEnd w:id="37"/>
-    </w:p>
-    <w:p>
-      <w:pPr>
         <w:pStyle w:val="NormalWeb"/>
       </w:pPr>
-      <w:bookmarkStart w:id="38" w:name="_Toc192060098"/>
-      <w:bookmarkEnd w:id="34"/>
+      <w:bookmarkStart w:id="37" w:name="_Toc192060098"/>
+      <w:bookmarkEnd w:id="33"/>
       <w:r>
         <w:t xml:space="preserve">A visão funcional do sistema é baseada no modelo de casos de uso, que descreve as interações entre os usuários e o sistema. Essa abordagem permite entender as funcionalidades que o sistema deve oferecer de forma clara e objetiva, representando os principais fluxos de eventos e as interações que ocorrem no processo de doação de leite materno. </w:t>
       </w:r>
@@ -10974,7 +10958,7 @@
       <w:pPr>
         <w:pStyle w:val="NormalWeb"/>
       </w:pPr>
-      <w:bookmarkStart w:id="39" w:name="_Toc192060097"/>
+      <w:bookmarkStart w:id="38" w:name="_Toc192060097"/>
       <w:r>
         <w:lastRenderedPageBreak/>
         <w:t xml:space="preserve">O modelo de casos de uso é constituído pelo diagrama de casos de uso e pela descrição dos fluxos de </w:t>
@@ -10986,7 +10970,7 @@
         <w:t xml:space="preserve"> no Apêndice C.</w:t>
       </w:r>
     </w:p>
-    <w:bookmarkEnd w:id="39"/>
+    <w:bookmarkEnd w:id="38"/>
     <w:p>
       <w:r>
         <w:rPr>
@@ -11227,7 +11211,7 @@
       <w:pPr>
         <w:pStyle w:val="Ttulo3"/>
       </w:pPr>
-      <w:bookmarkStart w:id="40" w:name="_Toc199351300"/>
+      <w:bookmarkStart w:id="39" w:name="_Toc199351300"/>
       <w:r>
         <w:t>5.2.</w:t>
       </w:r>
@@ -11243,109 +11227,78 @@
       <w:r>
         <w:t>dos Dados</w:t>
       </w:r>
+      <w:bookmarkEnd w:id="39"/>
+    </w:p>
+    <w:p>
+      <w:pPr>
+        <w:pStyle w:val="NormalWeb"/>
+      </w:pPr>
+      <w:bookmarkStart w:id="40" w:name="_Toc192060100"/>
+      <w:bookmarkStart w:id="41" w:name="_Toc192060099"/>
+      <w:bookmarkEnd w:id="37"/>
+      <w:r>
+        <w:t xml:space="preserve"> </w:t>
+      </w:r>
+      <w:r>
+        <w:t>Esta seção descreve o modelo de dados de um sistema com alto nível de abstração no qu</w:t>
+      </w:r>
+      <w:r>
+        <w:t>al as relações são construídas por meio</w:t>
+      </w:r>
+      <w:r>
+        <w:t xml:space="preserve"> da associação de um ou mais atributos das entidades. </w:t>
+      </w:r>
+      <w:r>
+        <w:t>Trata-se do Modelo</w:t>
+      </w:r>
+      <w:r>
+        <w:t xml:space="preserve"> </w:t>
+      </w:r>
+      <w:r>
+        <w:t xml:space="preserve">Conceitual </w:t>
+      </w:r>
+      <w:r>
+        <w:t>representado</w:t>
+      </w:r>
+      <w:r>
+        <w:t xml:space="preserve"> por meio do </w:t>
+      </w:r>
+      <w:r>
+        <w:t>Diagrama de</w:t>
+      </w:r>
+      <w:r>
+        <w:t xml:space="preserve"> </w:t>
+      </w:r>
+      <w:r>
+        <w:t xml:space="preserve">Entidade-Relacionamento. </w:t>
+      </w:r>
+      <w:r>
+        <w:t xml:space="preserve">O diagrama </w:t>
+      </w:r>
+      <w:r>
+        <w:t>encontra-se</w:t>
+      </w:r>
+      <w:r>
+        <w:t xml:space="preserve"> no Apêndice D</w:t>
+      </w:r>
+      <w:r>
+        <w:t>.</w:t>
+      </w:r>
       <w:bookmarkEnd w:id="40"/>
     </w:p>
-    <w:p>
-      <w:pPr>
-        <w:pStyle w:val="NormalWeb"/>
-      </w:pPr>
-      <w:bookmarkStart w:id="41" w:name="_Toc192060100"/>
-      <w:bookmarkStart w:id="42" w:name="_Toc192060099"/>
-      <w:bookmarkEnd w:id="38"/>
-      <w:r>
-        <w:t xml:space="preserve"> </w:t>
-      </w:r>
-      <w:r>
-        <w:t>Esta seção descreve o modelo de dados de um sistema com alto nível de abstração no qu</w:t>
-      </w:r>
-      <w:r>
-        <w:t>al as relações são construídas por meio</w:t>
-      </w:r>
-      <w:r>
-        <w:t xml:space="preserve"> da associação de um ou mais atributos das entidades. </w:t>
-      </w:r>
-      <w:r>
-        <w:t>Trata-se do Modelo</w:t>
-      </w:r>
-      <w:r>
-        <w:t xml:space="preserve"> </w:t>
-      </w:r>
-      <w:r>
-        <w:t xml:space="preserve">Conceitual </w:t>
-      </w:r>
-      <w:r>
-        <w:t>representado</w:t>
-      </w:r>
-      <w:r>
-        <w:t xml:space="preserve"> por meio do </w:t>
-      </w:r>
-      <w:r>
-        <w:t>Diagrama de</w:t>
-      </w:r>
-      <w:r>
-        <w:t xml:space="preserve"> </w:t>
-      </w:r>
-      <w:r>
-        <w:t xml:space="preserve">Entidade-Relacionamento. </w:t>
-      </w:r>
-      <w:r>
-        <w:t xml:space="preserve">O diagrama </w:t>
-      </w:r>
-      <w:r>
-        <w:t>encontra-se</w:t>
-      </w:r>
-      <w:r>
-        <w:t xml:space="preserve"> no Apêndice D</w:t>
-      </w:r>
-      <w:r>
-        <w:t>.</w:t>
-      </w:r>
-      <w:bookmarkEnd w:id="41"/>
-    </w:p>
-    <w:p>
-      <w:r>
-        <w:rPr>
-          <w:highlight w:val="yellow"/>
-        </w:rPr>
-        <w:t>/* Banco de Leite precisa ser vinculado ao município */</w:t>
-      </w:r>
-    </w:p>
-    <w:p>
-      <w:r>
-        <w:rPr>
-          <w:highlight w:val="yellow"/>
-        </w:rPr>
-        <w:t xml:space="preserve">/* CPF e E-mail estão grifados. Retirar </w:t>
-      </w:r>
-      <w:r>
-        <w:rPr>
-          <w:highlight w:val="yellow"/>
-        </w:rPr>
-        <w:t>.</w:t>
-      </w:r>
-      <w:r>
-        <w:rPr>
-          <w:highlight w:val="yellow"/>
-        </w:rPr>
-        <w:t>*/</w:t>
-      </w:r>
-    </w:p>
-    <w:p>
-      <w:r>
-        <w:rPr>
-          <w:highlight w:val="yellow"/>
-        </w:rPr>
-        <w:t>/* Não entendi “quantidade_mL na entidade Usuário */</w:t>
-      </w:r>
-    </w:p>
-    <w:p/>
+    <w:p/>
+    <w:p/>
+    <w:p>
+      <w:bookmarkStart w:id="42" w:name="_GoBack"/>
+      <w:bookmarkEnd w:id="42"/>
+    </w:p>
     <w:p>
       <w:pPr>
         <w:pStyle w:val="Ttulo3"/>
       </w:pPr>
       <w:bookmarkStart w:id="43" w:name="_Toc199351301"/>
       <w:bookmarkStart w:id="44" w:name="_Toc192060101"/>
-      <w:bookmarkEnd w:id="42"/>
+      <w:bookmarkEnd w:id="41"/>
       <w:r>
         <w:lastRenderedPageBreak/>
         <w:t xml:space="preserve">5.2.3 </w:t>
@@ -15293,7 +15246,7 @@
           <w:rPr>
             <w:noProof/>
           </w:rPr>
-          <w:t>28</w:t>
+          <w:t>41</w:t>
         </w:r>
         <w:r>
           <w:rPr>
@@ -20015,7 +19968,7 @@
 </file>
 
 <file path=customXml/itemProps1.xml><?xml version="1.0" encoding="utf-8"?>
-<ds:datastoreItem xmlns:ds="http://schemas.openxmlformats.org/officeDocument/2006/customXml" ds:itemID="{8BF76BBA-4817-4084-9828-BEECDEFCCC55}">
+<ds:datastoreItem xmlns:ds="http://schemas.openxmlformats.org/officeDocument/2006/customXml" ds:itemID="{2DAED145-CE97-4BDE-AE54-73280DDDA766}">
   <ds:schemaRefs>
     <ds:schemaRef ds:uri="http://schemas.openxmlformats.org/officeDocument/2006/bibliography"/>
   </ds:schemaRefs>

</xml_diff>

<commit_message>
refactor: ajuste no diagrama de classe e novamente no MER
</commit_message>
<xml_diff>
--- a/PFC_2025_Docs/PFC_Donate_v1.6.docx
+++ b/PFC_2025_Docs/PFC_Donate_v1.6.docx
@@ -11288,16 +11288,13 @@
     </w:p>
     <w:p/>
     <w:p/>
-    <w:p>
-      <w:bookmarkStart w:id="42" w:name="_GoBack"/>
-      <w:bookmarkEnd w:id="42"/>
-    </w:p>
+    <w:p/>
     <w:p>
       <w:pPr>
         <w:pStyle w:val="Ttulo3"/>
       </w:pPr>
-      <w:bookmarkStart w:id="43" w:name="_Toc199351301"/>
-      <w:bookmarkStart w:id="44" w:name="_Toc192060101"/>
+      <w:bookmarkStart w:id="42" w:name="_Toc199351301"/>
+      <w:bookmarkStart w:id="43" w:name="_Toc192060101"/>
       <w:bookmarkEnd w:id="41"/>
       <w:r>
         <w:lastRenderedPageBreak/>
@@ -11318,84 +11315,51 @@
       <w:r>
         <w:t xml:space="preserve"> Usuário</w:t>
       </w:r>
+      <w:bookmarkEnd w:id="42"/>
+    </w:p>
+    <w:p>
+      <w:pPr>
+        <w:pStyle w:val="NormalWeb"/>
+      </w:pPr>
+      <w:r>
+        <w:t>O modelo inicial da interface de usuário foi elaborado com o objetivo de representar, de forma visual, como será a interação entre o sistema e os seus usuários. Foram desenvolvidas telas simples e intuitivas, respeitando os princípios de usabilidade e acessibilidade, para garantir uma boa experiência aos públicos-alvo: doadoras, receptoras e profissionais da saúde.</w:t>
+      </w:r>
+    </w:p>
+    <w:p>
+      <w:pPr>
+        <w:pStyle w:val="NormalWeb"/>
+      </w:pPr>
+      <w:r>
+        <w:t xml:space="preserve">As telas apresentam os principais fluxos de navegação do sistema, como login, cadastro, agendamento </w:t>
+      </w:r>
+      <w:r>
+        <w:t>de coleta e acesso a orientações</w:t>
+      </w:r>
+      <w:r>
+        <w:t xml:space="preserve"> sobre doação de leite humano. Esses modelos ajudam na validação da proposta e orientam a construção visual do sistema na fase de desenvolvimento.</w:t>
+      </w:r>
+    </w:p>
+    <w:p>
+      <w:pPr>
+        <w:pStyle w:val="NormalWeb"/>
+      </w:pPr>
+      <w:r>
+        <w:t>As imagens com os protótipos das interfaces estão organizadas no Apêndice E, conforme a estrutura deste trabalho.</w:t>
+      </w:r>
+    </w:p>
+    <w:p>
+      <w:bookmarkStart w:id="44" w:name="_GoBack"/>
+      <w:bookmarkEnd w:id="44"/>
+    </w:p>
+    <w:p>
+      <w:pPr>
+        <w:pStyle w:val="Ttulo1"/>
+      </w:pPr>
+      <w:bookmarkStart w:id="45" w:name="_Toc199351302"/>
+      <w:r>
+        <w:t>6 ARQUITETURA E PROJETO</w:t>
+      </w:r>
       <w:bookmarkEnd w:id="43"/>
-    </w:p>
-    <w:p>
-      <w:pPr>
-        <w:pStyle w:val="NormalWeb"/>
-      </w:pPr>
-      <w:r>
-        <w:t>O modelo inicial da interface de usuário foi elaborado com o objetivo de representar, de forma visual, como será a interação entre o sistema e os seus usuários. Foram desenvolvidas telas simples e intuitivas, respeitando os princípios de usabilidade e acessibilidade, para garantir uma boa experiência aos públicos-alvo: doadoras, receptoras e profissionais da saúde.</w:t>
-      </w:r>
-    </w:p>
-    <w:p>
-      <w:pPr>
-        <w:pStyle w:val="NormalWeb"/>
-      </w:pPr>
-      <w:r>
-        <w:t xml:space="preserve">As telas apresentam os principais fluxos de navegação do sistema, como login, cadastro, agendamento </w:t>
-      </w:r>
-      <w:r>
-        <w:t>de coleta e acesso a orientações</w:t>
-      </w:r>
-      <w:r>
-        <w:t xml:space="preserve"> sobre doação de leite humano. Esses modelos ajudam na validação da proposta e orientam a construção visual do sistema na fase de desenvolvimento.</w:t>
-      </w:r>
-    </w:p>
-    <w:p>
-      <w:pPr>
-        <w:pStyle w:val="NormalWeb"/>
-      </w:pPr>
-      <w:r>
-        <w:t>As imagens com os protótipos das interfaces estão organizadas no Apêndice E, conforme a estrutura deste trabalho.</w:t>
-      </w:r>
-    </w:p>
-    <w:p/>
-    <w:p>
-      <w:pPr>
-        <w:rPr>
-          <w:highlight w:val="yellow"/>
-        </w:rPr>
-        <w:sectPr>
-          <w:headerReference w:type="even" r:id="rId19"/>
-          <w:headerReference w:type="default" r:id="rId20"/>
-          <w:headerReference w:type="first" r:id="rId21"/>
-          <w:pgSz w:w="11907" w:h="16840" w:code="9"/>
-          <w:pgMar w:top="1701" w:right="1134" w:bottom="1134" w:left="1701" w:header="709" w:footer="709" w:gutter="0"/>
-          <w:cols w:space="708"/>
-          <w:titlePg/>
-          <w:docGrid w:linePitch="360"/>
-        </w:sectPr>
-      </w:pPr>
-      <w:r>
-        <w:rPr>
-          <w:highlight w:val="yellow"/>
-        </w:rPr>
-        <w:t xml:space="preserve">/*Trocar dicas por </w:t>
-      </w:r>
-      <w:r>
-        <w:rPr>
-          <w:highlight w:val="yellow"/>
-        </w:rPr>
-        <w:t>orientação.</w:t>
-      </w:r>
-      <w:r>
-        <w:rPr>
-          <w:highlight w:val="yellow"/>
-        </w:rPr>
-        <w:t>*/</w:t>
-      </w:r>
-    </w:p>
-    <w:p>
-      <w:pPr>
-        <w:pStyle w:val="Ttulo1"/>
-      </w:pPr>
-      <w:bookmarkStart w:id="45" w:name="_Toc199351302"/>
-      <w:r>
-        <w:lastRenderedPageBreak/>
-        <w:t>6 ARQUITETURA E PROJETO</w:t>
-      </w:r>
-      <w:bookmarkEnd w:id="44"/>
       <w:r>
         <w:t xml:space="preserve"> DO SISTEMA</w:t>
       </w:r>
@@ -11589,7 +11553,6 @@
     </w:p>
     <w:p>
       <w:r>
-        <w:lastRenderedPageBreak/>
         <w:t>A definição dos pacotes segue boas práticas de arquitetura de software, visando modularidade, reutilização de código e facilidade de manutenção. Os diagramas completos e detalhados desta seção estão disponíveis na pasta do Apêndice F</w:t>
       </w:r>
       <w:r>
@@ -11717,6 +11680,7 @@
         <w:rPr>
           <w:i/>
         </w:rPr>
+        <w:lastRenderedPageBreak/>
         <w:t>login</w:t>
       </w:r>
       <w:r>
@@ -11843,7 +11807,6 @@
           <w:i/>
           <w:lang w:val="en-US"/>
         </w:rPr>
-        <w:lastRenderedPageBreak/>
         <w:t xml:space="preserve">Back-end </w:t>
       </w:r>
       <w:r>
@@ -12157,7 +12120,6 @@
     </w:p>
     <w:p>
       <w:r>
-        <w:lastRenderedPageBreak/>
         <w:t>A classe Município</w:t>
       </w:r>
       <w:r>
@@ -12264,7 +12226,11 @@
         <w:t xml:space="preserve">modela </w:t>
       </w:r>
       <w:r>
-        <w:t>como os diferentes componentes interagem entre si ao longo do tempo para atender aos requisitos funcionais propostos. A visão comportamental é essencial para compreender o fluxo de execução das funcionalidades, destacando os eventos, ações e respostas do sistema diante de interações iniciadas por usuários ou sistemas externos.</w:t>
+        <w:t xml:space="preserve">como os diferentes componentes interagem entre si ao longo do tempo para atender aos requisitos funcionais propostos. A visão comportamental é essencial para compreender o fluxo de execução das </w:t>
+      </w:r>
+      <w:r>
+        <w:lastRenderedPageBreak/>
+        <w:t>funcionalidades, destacando os eventos, ações e respostas do sistema diante de interações iniciadas por usuários ou sistemas externos.</w:t>
       </w:r>
     </w:p>
     <w:p>
@@ -12456,6 +12422,7 @@
     </w:p>
     <w:p>
       <w:r>
+        <w:lastRenderedPageBreak/>
         <w:t>Essas interações foram projetadas com base em princípios de separação de responsabilidades, promovendo maior organização, legibilidade e facilidade de manutenção do sistema.</w:t>
       </w:r>
     </w:p>
@@ -12491,355 +12458,637 @@
     </w:p>
     <w:p>
       <w:r>
+        <w:t>O primeiro cenário mostra o processo de entrar do usuário. Ao abrir o aplicativo, o usuário informa</w:t>
+      </w:r>
+      <w:r>
+        <w:t>rá seu e-mail e senha</w:t>
+      </w:r>
+      <w:r>
+        <w:t>.</w:t>
+      </w:r>
+      <w:r>
+        <w:t xml:space="preserve"> Esses dados são enviados ao </w:t>
+      </w:r>
+      <w:r>
+        <w:rPr>
+          <w:i/>
+        </w:rPr>
+        <w:t>back</w:t>
+      </w:r>
+      <w:r>
+        <w:rPr>
+          <w:i/>
+        </w:rPr>
+        <w:t>-</w:t>
+      </w:r>
+      <w:r>
+        <w:rPr>
+          <w:i/>
+        </w:rPr>
+        <w:t>end,</w:t>
+      </w:r>
+      <w:r>
+        <w:t xml:space="preserve"> que realiza</w:t>
+      </w:r>
+      <w:r>
+        <w:t>rá</w:t>
+      </w:r>
+      <w:r>
+        <w:t xml:space="preserve"> a verificação das credenciais no banco de dados. Se </w:t>
+      </w:r>
+      <w:r>
+        <w:t>os dados de entrada estiverem corretos</w:t>
+      </w:r>
+      <w:r>
+        <w:t xml:space="preserve">, o sistema gera um </w:t>
+      </w:r>
+      <w:r>
+        <w:t>token</w:t>
+      </w:r>
+      <w:r>
+        <w:t xml:space="preserve"> de autenticação e retorna</w:t>
+      </w:r>
+      <w:r>
+        <w:t>rá</w:t>
+      </w:r>
+      <w:r>
+        <w:t xml:space="preserve"> para o aplicativo,</w:t>
+      </w:r>
+      <w:r>
+        <w:t xml:space="preserve"> liberando o acesso para uso</w:t>
+      </w:r>
+      <w:r>
+        <w:t>. O fluxo ocorre de forma segura e sem falhas.</w:t>
+      </w:r>
+    </w:p>
+    <w:p>
+      <w:r>
+        <w:t>No segundo cenário, é descrito o agendamento de uma coleta de leite humano. O usuário acessa</w:t>
+      </w:r>
+      <w:r>
+        <w:t>rá</w:t>
+      </w:r>
+      <w:r>
+        <w:t xml:space="preserve"> a opção "Agendar Coleta", preenche</w:t>
+      </w:r>
+      <w:r>
+        <w:t>rá</w:t>
+      </w:r>
+      <w:r>
+        <w:t xml:space="preserve"> os dados solicitados, como data, horário e local, e confirma o envio. O sistema recebe</w:t>
+      </w:r>
+      <w:r>
+        <w:t>rá esses dados</w:t>
+      </w:r>
+      <w:r>
+        <w:t>, realiza</w:t>
+      </w:r>
+      <w:r>
+        <w:t>rá</w:t>
+      </w:r>
+      <w:r>
+        <w:t xml:space="preserve"> o registro no banco de dados e retorna</w:t>
+      </w:r>
+      <w:r>
+        <w:t>rá</w:t>
+      </w:r>
+      <w:r>
+        <w:t xml:space="preserve"> uma mensagem de confirmação, informando que o agendamento foi realizado com sucesso.</w:t>
+      </w:r>
+    </w:p>
+    <w:p>
+      <w:r>
+        <w:t>O terceiro</w:t>
+      </w:r>
+      <w:r>
+        <w:t xml:space="preserve"> diagrama representa o fluxo de orientações</w:t>
+      </w:r>
+      <w:r>
+        <w:t xml:space="preserve">. Ao acessar a tela inicial, o </w:t>
+      </w:r>
+      <w:r>
+        <w:t>usuário seleciona a opção “Orientações</w:t>
+      </w:r>
+      <w:r>
+        <w:t>” e, em seguida, pode</w:t>
+      </w:r>
+      <w:r>
+        <w:t>rá</w:t>
+      </w:r>
+      <w:r>
+        <w:t xml:space="preserve"> escolher entre diversos temas informativos, como quem pode doar, como preparar o frasco, formas de coleta e transporte do leite</w:t>
+      </w:r>
+      <w:r>
+        <w:t xml:space="preserve"> humano</w:t>
+      </w:r>
+      <w:r>
+        <w:t>. Após a escolha de um tema, o sistema recupera</w:t>
+      </w:r>
+      <w:r>
+        <w:t>rá os dados do banco de dados e exibirá</w:t>
+      </w:r>
+      <w:r>
+        <w:t xml:space="preserve"> na tela do aplicativo, permitindo que o usuário tenha acesso ao conteúdo de forma rápida e clara.</w:t>
+      </w:r>
+    </w:p>
+    <w:p>
+      <w:r>
+        <w:t>O último fluxo representa a verificação de autenticação ao acessar áreas restritas do aplicativo. Sempre que o usuário tenta</w:t>
+      </w:r>
+      <w:r>
+        <w:t>r</w:t>
+      </w:r>
+      <w:r>
+        <w:t xml:space="preserve"> acessar uma funcionalidade protegida, como o agendamento ou o histórico de coletas, o sistema verifica</w:t>
+      </w:r>
+      <w:r>
+        <w:t>rá</w:t>
+      </w:r>
+      <w:r>
+        <w:t xml:space="preserve"> automaticamente se o </w:t>
+      </w:r>
+      <w:r>
+        <w:rPr>
+          <w:i/>
+        </w:rPr>
+        <w:t>token</w:t>
+      </w:r>
+      <w:r>
+        <w:t xml:space="preserve"> de autenticação ainda está válido. Caso esteja, a autorização</w:t>
+      </w:r>
+      <w:r>
+        <w:t xml:space="preserve"> </w:t>
+      </w:r>
+      <w:r>
+        <w:t>será</w:t>
+      </w:r>
+      <w:r>
+        <w:t xml:space="preserve"> c</w:t>
+      </w:r>
+      <w:r>
+        <w:t>oncedida</w:t>
+      </w:r>
+      <w:r>
+        <w:t xml:space="preserve"> sem necessidade de nova autenticação</w:t>
+      </w:r>
+      <w:r>
+        <w:t>, mantendo a segurança e a fluidez do uso.</w:t>
+      </w:r>
+    </w:p>
+    <w:p>
+      <w:r>
+        <w:rPr>
+          <w:highlight w:val="yellow"/>
+        </w:rPr>
         <w:lastRenderedPageBreak/>
-        <w:t>O primeiro cenário mostra o processo de entrar do usuário. Ao abrir o aplicativo, o usuário informa</w:t>
-      </w:r>
-      <w:r>
-        <w:t>rá seu e-mail e senha</w:t>
+        <w:t>/* As classes devem ser as que constam no projeto, não use Banco de Dados mas o nome da classe DAO */</w:t>
+      </w:r>
+    </w:p>
+    <w:p>
+      <w:pPr>
+        <w:pStyle w:val="Ttulo2"/>
+      </w:pPr>
+      <w:bookmarkStart w:id="55" w:name="_Toc199351308"/>
+      <w:r>
+        <w:t xml:space="preserve">6.3 VISÃO </w:t>
+      </w:r>
+      <w:r>
+        <w:t>DOS</w:t>
+      </w:r>
+      <w:r>
+        <w:t xml:space="preserve"> DADOS</w:t>
+      </w:r>
+      <w:bookmarkEnd w:id="55"/>
+    </w:p>
+    <w:p>
+      <w:r>
+        <w:t xml:space="preserve">Nesta seção, é apresentado o desenvolvimento da modelagem lógica e a criação do banco de dados relacional do sistema </w:t>
+      </w:r>
+      <w:r>
+        <w:t>de software Donate</w:t>
+      </w:r>
+      <w:r>
+        <w:t>, utilizando o PostgreSQL como sistema gerenciador</w:t>
+      </w:r>
+      <w:r>
+        <w:t xml:space="preserve"> de banco de dados</w:t>
+      </w:r>
+      <w:r>
+        <w:t xml:space="preserve">. </w:t>
+      </w:r>
+      <w:r>
+        <w:t>Aqui se mostra a estrutura de uma base de dados que permitirá</w:t>
+      </w:r>
+      <w:r>
+        <w:t xml:space="preserve"> o registro e a organização </w:t>
+      </w:r>
+      <w:r>
+        <w:t xml:space="preserve">dos dados dos </w:t>
+      </w:r>
+      <w:r>
+        <w:t>usuários (doadoras, receptoras e pro</w:t>
+      </w:r>
+      <w:r>
+        <w:t>fissionais de saúde), municípios</w:t>
+      </w:r>
+      <w:r>
+        <w:t xml:space="preserve">, bancos de leite e às doações realizadas. Para isso, </w:t>
+      </w:r>
+      <w:r>
+        <w:t>constam</w:t>
+      </w:r>
+      <w:r>
+        <w:t xml:space="preserve"> </w:t>
+      </w:r>
+      <w:r>
+        <w:t xml:space="preserve">as </w:t>
+      </w:r>
+      <w:r>
+        <w:t xml:space="preserve">entidades principais, seus respectivos atributos e domínios, além das restrições de integridade, como chaves primárias e estrangeiras. A estrutura proposta garante a consistência e a integridade dos dados, facilitando a manipulação e o relacionamento entre as informações. A partir desse modelo, foi gerado o código </w:t>
+      </w:r>
+      <w:r>
+        <w:rPr>
+          <w:highlight w:val="yellow"/>
+        </w:rPr>
+        <w:t>SQL</w:t>
+      </w:r>
+      <w:r>
+        <w:t xml:space="preserve"> responsável pela criação das tabelas no banco de dados, permitindo a implementação prática da estrutura lógica planejada. </w:t>
+      </w:r>
+    </w:p>
+    <w:p>
+      <w:pPr>
+        <w:pStyle w:val="Ttulo3"/>
+      </w:pPr>
+      <w:bookmarkStart w:id="56" w:name="_Toc199351309"/>
+      <w:r>
+        <w:t xml:space="preserve">6.3.1 Modelo </w:t>
+      </w:r>
+      <w:r>
+        <w:t>Lógico</w:t>
+      </w:r>
+      <w:bookmarkEnd w:id="56"/>
+    </w:p>
+    <w:p>
+      <w:r>
+        <w:t xml:space="preserve">Com base no modelo conceitual elaborado no Capítulo 5, </w:t>
+      </w:r>
+      <w:r>
+        <w:t>n</w:t>
+      </w:r>
+      <w:r>
+        <w:t xml:space="preserve">esta seção está </w:t>
+      </w:r>
+      <w:r>
+        <w:t>o modelo lógico de dados, também conhecido como modelo operacional. Este modelo tem como objetivo representar, de forma mais próxima da implementação, as estruturas de dados que serão de fato persistidas no banco de dados relacional.</w:t>
+      </w:r>
+    </w:p>
+    <w:p>
+      <w:r>
+        <w:t xml:space="preserve">O modelo lógico define as entidades, seus atributos, domínios, tipos de dados e restrições de integridade, como chaves primárias e estrangeiras, garantindo a consistência e a normalização dos dados. Neste projeto, o modelo suportar a gestão de informações relacionadas aos usuários do sistema (como doadoras, receptoras e profissionais de saúde), </w:t>
+      </w:r>
+      <w:r>
+        <w:t>aos municípios</w:t>
+      </w:r>
+      <w:r>
+        <w:t>, aos bancos de leite humano e às doações realizadas.</w:t>
+      </w:r>
+    </w:p>
+    <w:p>
+      <w:r>
+        <w:t>Cada tabela foi estruturada considerando as necessidades funcionais do sistema e o relacionamento entre as entidades, respeitando as boas práticas de modelagem de dados. O resultado é um modelo que serve de base direta para a criação do banco de dados físico em PostgreSQL, conforme descrito na próxima seção.</w:t>
+      </w:r>
+    </w:p>
+    <w:p>
+      <w:r>
+        <w:t>O modelo lógico completo, representado em formato descritivo e visual, encont</w:t>
+      </w:r>
+      <w:r>
+        <w:t>ra-se disponível no Apêndice D.</w:t>
+      </w:r>
+    </w:p>
+    <w:p>
+      <w:r>
+        <w:rPr>
+          <w:highlight w:val="yellow"/>
+        </w:rPr>
+        <w:lastRenderedPageBreak/>
+        <w:t>/* Está precisando acertar conforme o MER */</w:t>
+      </w:r>
+    </w:p>
+    <w:p>
+      <w:pPr>
+        <w:pStyle w:val="Ttulo3"/>
+      </w:pPr>
+      <w:bookmarkStart w:id="57" w:name="_Toc199351310"/>
+      <w:r>
+        <w:t>6.3.2 Dicionário de D</w:t>
+      </w:r>
+      <w:r>
+        <w:t>ados</w:t>
+      </w:r>
+      <w:r>
+        <w:t xml:space="preserve"> do Modelo </w:t>
+      </w:r>
+      <w:r>
+        <w:t>Lógico</w:t>
+      </w:r>
+      <w:bookmarkEnd w:id="57"/>
+    </w:p>
+    <w:p>
+      <w:r>
+        <w:t xml:space="preserve">1. Tabela: </w:t>
+      </w:r>
+      <w:r>
+        <w:t>municipio</w:t>
+      </w:r>
+      <w:r>
+        <w:t xml:space="preserve">  </w:t>
+      </w:r>
+    </w:p>
+    <w:p>
+      <w:pPr>
+        <w:pStyle w:val="PargrafodaLista"/>
+      </w:pPr>
+      <w:r>
+        <w:t>id – Identificador único da cidade.</w:t>
+      </w:r>
+    </w:p>
+    <w:p>
+      <w:pPr>
+        <w:pStyle w:val="PargrafodaLista"/>
+        <w:rPr>
+          <w:lang w:val="en-US"/>
+        </w:rPr>
+      </w:pPr>
+      <w:r>
+        <w:rPr>
+          <w:lang w:val="en-US"/>
+        </w:rPr>
+        <w:t>Domínio: INTEGER NOT NULL PRIMARY KEY</w:t>
+      </w:r>
+    </w:p>
+    <w:p>
+      <w:pPr>
+        <w:pStyle w:val="PargrafodaLista"/>
+      </w:pPr>
+      <w:r>
+        <w:t>nome – Nome da cidade.</w:t>
+      </w:r>
+    </w:p>
+    <w:p>
+      <w:pPr>
+        <w:pStyle w:val="PargrafodaLista"/>
+      </w:pPr>
+      <w:r>
+        <w:t>Domínio: VARCHAR(100) NOT NULL</w:t>
+      </w:r>
+    </w:p>
+    <w:p>
+      <w:pPr>
+        <w:pStyle w:val="PargrafodaLista"/>
+      </w:pPr>
+      <w:r>
+        <w:t>UF</w:t>
+      </w:r>
+      <w:r>
+        <w:t xml:space="preserve"> – Sigla ou nome </w:t>
+      </w:r>
+      <w:r>
+        <w:t xml:space="preserve">da unidade da federação onde a </w:t>
+      </w:r>
+      <w:r>
+        <w:t xml:space="preserve"> cidade</w:t>
+      </w:r>
+      <w:r>
+        <w:t xml:space="preserve"> se encontra</w:t>
       </w:r>
       <w:r>
         <w:t>.</w:t>
       </w:r>
-      <w:r>
-        <w:t xml:space="preserve"> Esses dados são enviados ao </w:t>
-      </w:r>
-      <w:r>
-        <w:rPr>
-          <w:i/>
-        </w:rPr>
-        <w:t>back</w:t>
-      </w:r>
-      <w:r>
-        <w:rPr>
-          <w:i/>
-        </w:rPr>
-        <w:t>-</w:t>
-      </w:r>
-      <w:r>
-        <w:rPr>
-          <w:i/>
-        </w:rPr>
-        <w:t>end,</w:t>
-      </w:r>
-      <w:r>
-        <w:t xml:space="preserve"> que realiza</w:t>
-      </w:r>
-      <w:r>
-        <w:t>rá</w:t>
-      </w:r>
-      <w:r>
-        <w:t xml:space="preserve"> a verificação das credenciais no banco de dados. Se </w:t>
-      </w:r>
-      <w:r>
-        <w:t>os dados de entrada estiverem corretos</w:t>
-      </w:r>
-      <w:r>
-        <w:t xml:space="preserve">, o sistema gera um </w:t>
-      </w:r>
-      <w:r>
-        <w:t>token</w:t>
-      </w:r>
-      <w:r>
-        <w:t xml:space="preserve"> de autenticação e retorna</w:t>
-      </w:r>
-      <w:r>
-        <w:t>rá</w:t>
-      </w:r>
-      <w:r>
-        <w:t xml:space="preserve"> para o aplicativo,</w:t>
-      </w:r>
-      <w:r>
-        <w:t xml:space="preserve"> liberando o acesso para uso</w:t>
-      </w:r>
-      <w:r>
-        <w:t>. O fluxo ocorre de forma segura e sem falhas.</w:t>
-      </w:r>
-    </w:p>
-    <w:p>
-      <w:r>
-        <w:t>No segundo cenário, é descrito o agendamento de uma coleta de leite humano. O usuário acessa</w:t>
-      </w:r>
-      <w:r>
-        <w:t>rá</w:t>
-      </w:r>
-      <w:r>
-        <w:t xml:space="preserve"> a opção "Agendar Coleta", preenche</w:t>
-      </w:r>
-      <w:r>
-        <w:t>rá</w:t>
-      </w:r>
-      <w:r>
-        <w:t xml:space="preserve"> os dados solicitados, como data, horário e local, e confirma o envio. O sistema recebe</w:t>
-      </w:r>
-      <w:r>
-        <w:t>rá esses dados</w:t>
-      </w:r>
-      <w:r>
-        <w:t>, realiza</w:t>
-      </w:r>
-      <w:r>
-        <w:t>rá</w:t>
-      </w:r>
-      <w:r>
-        <w:t xml:space="preserve"> o registro no banco de dados e retorna</w:t>
-      </w:r>
-      <w:r>
-        <w:t>rá</w:t>
-      </w:r>
-      <w:r>
-        <w:t xml:space="preserve"> uma mensagem de confirmação, informando que o agendamento foi realizado com sucesso.</w:t>
-      </w:r>
-    </w:p>
-    <w:p>
-      <w:r>
-        <w:t>O terceiro</w:t>
-      </w:r>
-      <w:r>
-        <w:t xml:space="preserve"> diagrama representa o fluxo de orientações</w:t>
-      </w:r>
-      <w:r>
-        <w:t xml:space="preserve">. Ao acessar a tela inicial, o </w:t>
-      </w:r>
-      <w:r>
-        <w:t>usuário seleciona a opção “Orientações</w:t>
-      </w:r>
-      <w:r>
-        <w:t>” e, em seguida, pode</w:t>
-      </w:r>
-      <w:r>
-        <w:t>rá</w:t>
-      </w:r>
-      <w:r>
-        <w:t xml:space="preserve"> escolher entre diversos temas informativos, como quem pode doar, como preparar o frasco, formas de coleta e transporte do leite</w:t>
-      </w:r>
-      <w:r>
-        <w:t xml:space="preserve"> humano</w:t>
-      </w:r>
-      <w:r>
-        <w:t>. Após a escolha de um tema, o sistema recupera</w:t>
-      </w:r>
-      <w:r>
-        <w:t>rá os dados do banco de dados e exibirá</w:t>
-      </w:r>
-      <w:r>
-        <w:t xml:space="preserve"> na tela do aplicativo, permitindo que o usuário tenha acesso ao conteúdo de forma rápida e clara.</w:t>
-      </w:r>
-    </w:p>
-    <w:p>
-      <w:r>
-        <w:t>O último fluxo representa a verificação de autenticação ao acessar áreas restritas do aplicativo. Sempre que o usuário tenta</w:t>
-      </w:r>
-      <w:r>
-        <w:t>r</w:t>
-      </w:r>
-      <w:r>
-        <w:t xml:space="preserve"> acessar uma funcionalidade protegida, como o agendamento ou o histórico de coletas, o sistema verifica</w:t>
-      </w:r>
-      <w:r>
-        <w:t>rá</w:t>
-      </w:r>
-      <w:r>
-        <w:t xml:space="preserve"> automaticamente se o </w:t>
-      </w:r>
-      <w:r>
-        <w:rPr>
-          <w:i/>
-        </w:rPr>
-        <w:t>token</w:t>
-      </w:r>
-      <w:r>
-        <w:t xml:space="preserve"> de autenticação ainda está válido. Caso esteja, a autorização</w:t>
-      </w:r>
-      <w:r>
-        <w:t xml:space="preserve"> </w:t>
-      </w:r>
-      <w:r>
-        <w:t>será</w:t>
-      </w:r>
-      <w:r>
-        <w:t xml:space="preserve"> c</w:t>
-      </w:r>
-      <w:r>
-        <w:t>oncedida</w:t>
-      </w:r>
-      <w:r>
-        <w:t xml:space="preserve"> sem necessidade de nova autenticação</w:t>
-      </w:r>
-      <w:r>
-        <w:t>, mantendo a segurança e a fluidez do uso.</w:t>
-      </w:r>
-    </w:p>
-    <w:p>
-      <w:r>
+    </w:p>
+    <w:p>
+      <w:pPr>
+        <w:pStyle w:val="PargrafodaLista"/>
+      </w:pPr>
+      <w:r>
+        <w:t>Domínio: VARCHAR(100) NOT NULL</w:t>
+      </w:r>
+      <w:r>
+        <w:t>,</w:t>
+      </w:r>
+    </w:p>
+    <w:p>
+      <w:pPr>
+        <w:pStyle w:val="PargrafodaLista"/>
+      </w:pPr>
+      <w:r>
+        <w:t>País: VARCHAR(100) NOT NULL</w:t>
+      </w:r>
+    </w:p>
+    <w:p>
+      <w:r>
+        <w:t>2. Tabela: bancos_de_leite</w:t>
+      </w:r>
+    </w:p>
+    <w:p>
+      <w:pPr>
+        <w:pStyle w:val="PargrafodaLista"/>
+      </w:pPr>
+      <w:r>
+        <w:t>id – Identificador único do banco de leite.</w:t>
+      </w:r>
+    </w:p>
+    <w:p>
+      <w:pPr>
+        <w:pStyle w:val="PargrafodaLista"/>
+        <w:rPr>
+          <w:lang w:val="en-US"/>
+        </w:rPr>
+      </w:pPr>
+      <w:r>
+        <w:rPr>
+          <w:lang w:val="en-US"/>
+        </w:rPr>
+        <w:t>Domínio: INTEGER NOT NULL PRIMARY KEY</w:t>
+      </w:r>
+    </w:p>
+    <w:p>
+      <w:pPr>
+        <w:pStyle w:val="PargrafodaLista"/>
+      </w:pPr>
+      <w:r>
+        <w:t>nome – Nome do banco de leite.</w:t>
+      </w:r>
+    </w:p>
+    <w:p>
+      <w:pPr>
+        <w:pStyle w:val="PargrafodaLista"/>
+      </w:pPr>
+      <w:r>
+        <w:t>D</w:t>
+      </w:r>
+      <w:r>
+        <w:t>omínio: VARCHAR(25) NOT NULL</w:t>
+      </w:r>
+    </w:p>
+    <w:p>
+      <w:pPr>
+        <w:pStyle w:val="PargrafodaLista"/>
         <w:rPr>
           <w:highlight w:val="yellow"/>
         </w:rPr>
-        <w:t>/* As classes devem ser as que constam no projeto, não use Banco de Dados mas o nome da classe DAO */</w:t>
-      </w:r>
-    </w:p>
-    <w:p>
-      <w:pPr>
-        <w:pStyle w:val="Ttulo2"/>
-      </w:pPr>
-      <w:bookmarkStart w:id="55" w:name="_Toc199351308"/>
-      <w:r>
-        <w:t xml:space="preserve">6.3 VISÃO </w:t>
-      </w:r>
-      <w:r>
-        <w:t>DOS</w:t>
-      </w:r>
-      <w:r>
-        <w:t xml:space="preserve"> DADOS</w:t>
-      </w:r>
-      <w:bookmarkEnd w:id="55"/>
-    </w:p>
-    <w:p>
-      <w:r>
-        <w:t xml:space="preserve">Nesta seção, é apresentado o desenvolvimento da modelagem lógica e a criação do banco de dados relacional do sistema </w:t>
-      </w:r>
-      <w:r>
-        <w:t>de software Donate</w:t>
-      </w:r>
-      <w:r>
-        <w:t>, utilizando o PostgreSQL como sistema gerenciador</w:t>
-      </w:r>
-      <w:r>
-        <w:t xml:space="preserve"> de banco de dados</w:t>
-      </w:r>
-      <w:r>
-        <w:t xml:space="preserve">. </w:t>
-      </w:r>
-      <w:r>
-        <w:t>Aqui se mostra a estrutura de uma base de dados que permitirá</w:t>
-      </w:r>
-      <w:r>
-        <w:t xml:space="preserve"> o registro e a organização </w:t>
-      </w:r>
-      <w:r>
-        <w:t xml:space="preserve">dos dados dos </w:t>
-      </w:r>
-      <w:r>
-        <w:t>usuários (doadoras, receptoras e pro</w:t>
-      </w:r>
-      <w:r>
-        <w:t>fissionais de saúde), municípios</w:t>
-      </w:r>
-      <w:r>
-        <w:t xml:space="preserve">, bancos de leite e às doações realizadas. Para isso, </w:t>
-      </w:r>
-      <w:r>
-        <w:t>constam</w:t>
-      </w:r>
-      <w:r>
-        <w:t xml:space="preserve"> </w:t>
-      </w:r>
-      <w:r>
-        <w:t xml:space="preserve">as </w:t>
-      </w:r>
-      <w:r>
-        <w:t xml:space="preserve">entidades principais, seus respectivos atributos e domínios, além das restrições de </w:t>
-      </w:r>
+      </w:pPr>
+      <w:r>
+        <w:rPr>
+          <w:highlight w:val="yellow"/>
+        </w:rPr>
+        <w:t>municipio</w:t>
+      </w:r>
+      <w:r>
+        <w:rPr>
+          <w:highlight w:val="yellow"/>
+        </w:rPr>
+        <w:t xml:space="preserve"> – Nome da cidade onde está localizado.</w:t>
+      </w:r>
+    </w:p>
+    <w:p>
+      <w:pPr>
+        <w:pStyle w:val="PargrafodaLista"/>
+        <w:rPr>
+          <w:highlight w:val="yellow"/>
+        </w:rPr>
+      </w:pPr>
+      <w:r>
+        <w:rPr>
+          <w:highlight w:val="yellow"/>
+        </w:rPr>
+        <w:t>Domínio: VARCHAR(10) NOT NULL</w:t>
+      </w:r>
+    </w:p>
+    <w:p>
+      <w:pPr>
+        <w:pStyle w:val="PargrafodaLista"/>
+      </w:pPr>
+      <w:r>
+        <w:rPr>
+          <w:highlight w:val="yellow"/>
+        </w:rPr>
+        <w:t>municipio</w:t>
+      </w:r>
+      <w:r>
+        <w:rPr>
+          <w:highlight w:val="yellow"/>
+        </w:rPr>
+        <w:t xml:space="preserve"> – Sigla do estado onde está localizado.</w:t>
+      </w:r>
+    </w:p>
+    <w:p>
+      <w:pPr>
+        <w:pStyle w:val="PargrafodaLista"/>
+      </w:pPr>
+      <w:r>
+        <w:t>Domínio: VARCHAR(2) NOT NULL</w:t>
+      </w:r>
+    </w:p>
+    <w:p>
+      <w:pPr>
+        <w:pStyle w:val="PargrafodaLista"/>
+      </w:pPr>
+      <w:r>
+        <w:t>endereco – Endereço completo do banco de leite.</w:t>
+      </w:r>
+    </w:p>
+    <w:p>
+      <w:pPr>
+        <w:pStyle w:val="PargrafodaLista"/>
+      </w:pPr>
+      <w:r>
+        <w:t>Domínio: VARCHAR(255) NOT NULL</w:t>
+      </w:r>
+    </w:p>
+    <w:p>
+      <w:pPr>
+        <w:pStyle w:val="PargrafodaLista"/>
+      </w:pPr>
+      <w:r>
+        <w:t>telefone – Telefone de contato.</w:t>
+      </w:r>
+    </w:p>
+    <w:p>
+      <w:pPr>
+        <w:pStyle w:val="PargrafodaLista"/>
+      </w:pPr>
+      <w:r>
+        <w:t>Domínio: VARCHAR(20) NOT NULL</w:t>
+      </w:r>
+    </w:p>
+    <w:p>
+      <w:pPr>
+        <w:pStyle w:val="PargrafodaLista"/>
+      </w:pPr>
+      <w:r>
+        <w:t>latitude – Localização geográfica (latitude).</w:t>
+      </w:r>
+    </w:p>
+    <w:p>
+      <w:pPr>
+        <w:pStyle w:val="PargrafodaLista"/>
+      </w:pPr>
+      <w:r>
+        <w:t>Domínio: NUMERIC(8,6)</w:t>
+      </w:r>
+    </w:p>
+    <w:p>
+      <w:pPr>
+        <w:pStyle w:val="PargrafodaLista"/>
+      </w:pPr>
+      <w:r>
+        <w:t>longitude – Localização geográfica (longitude).</w:t>
+      </w:r>
+    </w:p>
+    <w:p>
+      <w:pPr>
+        <w:pStyle w:val="PargrafodaLista"/>
+      </w:pPr>
+      <w:r>
+        <w:t>Domínio: NUMERIC(8,6)</w:t>
+      </w:r>
+    </w:p>
+    <w:p>
+      <w:r>
+        <w:t>3. Tabela: usuario</w:t>
+      </w:r>
+    </w:p>
+    <w:p>
+      <w:pPr>
+        <w:pStyle w:val="PargrafodaLista"/>
+      </w:pPr>
+      <w:r>
+        <w:t>id – Identificador único do usuário.</w:t>
+      </w:r>
+    </w:p>
+    <w:p>
+      <w:pPr>
+        <w:pStyle w:val="PargrafodaLista"/>
+        <w:rPr>
+          <w:lang w:val="en-US"/>
+        </w:rPr>
+      </w:pPr>
+      <w:r>
+        <w:rPr>
+          <w:lang w:val="en-US"/>
+        </w:rPr>
+        <w:t>Domínio: INTEGER NOT NULL PRIMARY KEY</w:t>
+      </w:r>
+    </w:p>
+    <w:p>
+      <w:pPr>
+        <w:pStyle w:val="PargrafodaLista"/>
+      </w:pPr>
       <w:r>
         <w:lastRenderedPageBreak/>
-        <w:t xml:space="preserve">integridade, como chaves primárias e estrangeiras. A estrutura proposta garante a consistência e a integridade dos dados, facilitando a manipulação e o relacionamento entre as informações. A partir desse modelo, foi gerado o código </w:t>
-      </w:r>
-      <w:r>
-        <w:rPr>
-          <w:highlight w:val="yellow"/>
-        </w:rPr>
-        <w:t>SQL</w:t>
-      </w:r>
-      <w:r>
-        <w:t xml:space="preserve"> responsável pela criação das tabelas no banco de dados, permitindo a implementação prática da estrutura lógica planejada. </w:t>
-      </w:r>
-    </w:p>
-    <w:p>
-      <w:pPr>
-        <w:pStyle w:val="Ttulo3"/>
-      </w:pPr>
-      <w:bookmarkStart w:id="56" w:name="_Toc199351309"/>
-      <w:r>
-        <w:t xml:space="preserve">6.3.1 Modelo </w:t>
-      </w:r>
-      <w:r>
-        <w:t>Lógico</w:t>
-      </w:r>
-      <w:bookmarkEnd w:id="56"/>
-    </w:p>
-    <w:p>
-      <w:r>
-        <w:t xml:space="preserve">Com base no modelo conceitual elaborado no Capítulo 5, </w:t>
-      </w:r>
-      <w:r>
-        <w:t>n</w:t>
-      </w:r>
-      <w:r>
-        <w:t xml:space="preserve">esta seção está </w:t>
-      </w:r>
-      <w:r>
-        <w:t>o modelo lógico de dados, também conhecido como modelo operacional. Este modelo tem como objetivo representar, de forma mais próxima da implementação, as estruturas de dados que serão de fato persistidas no banco de dados relacional.</w:t>
-      </w:r>
-    </w:p>
-    <w:p>
-      <w:r>
-        <w:t xml:space="preserve">O modelo lógico define as entidades, seus atributos, domínios, tipos de dados e restrições de integridade, como chaves primárias e estrangeiras, garantindo a consistência e a normalização dos dados. Neste projeto, o modelo suportar a gestão de informações relacionadas aos usuários do sistema (como doadoras, receptoras e profissionais de saúde), </w:t>
-      </w:r>
-      <w:r>
-        <w:t>aos municípios</w:t>
-      </w:r>
-      <w:r>
-        <w:t>, aos bancos de leite humano e às doações realizadas.</w:t>
-      </w:r>
-    </w:p>
-    <w:p>
-      <w:r>
-        <w:t>Cada tabela foi estruturada considerando as necessidades funcionais do sistema e o relacionamento entre as entidades, respeitando as boas práticas de modelagem de dados. O resultado é um modelo que serve de base direta para a criação do banco de dados físico em PostgreSQL, conforme descrito na próxima seção.</w:t>
-      </w:r>
-    </w:p>
-    <w:p>
-      <w:r>
-        <w:t>O modelo lógico completo, representado em formato descritivo e visual, encont</w:t>
-      </w:r>
-      <w:r>
-        <w:t>ra-se disponível no Apêndice D.</w:t>
-      </w:r>
-    </w:p>
-    <w:p>
-      <w:r>
-        <w:rPr>
-          <w:highlight w:val="yellow"/>
-        </w:rPr>
-        <w:t>/* Está precisando acertar conforme o MER */</w:t>
-      </w:r>
-    </w:p>
-    <w:p>
-      <w:pPr>
-        <w:pStyle w:val="Ttulo3"/>
-      </w:pPr>
-      <w:bookmarkStart w:id="57" w:name="_Toc199351310"/>
-      <w:r>
-        <w:t>6.3.2 Dicionário de D</w:t>
-      </w:r>
-      <w:r>
-        <w:t>ados</w:t>
-      </w:r>
-      <w:r>
-        <w:t xml:space="preserve"> do Modelo </w:t>
-      </w:r>
-      <w:r>
-        <w:t>Lógico</w:t>
-      </w:r>
-      <w:bookmarkEnd w:id="57"/>
-    </w:p>
-    <w:p>
-      <w:r>
-        <w:t xml:space="preserve">1. Tabela: </w:t>
-      </w:r>
-      <w:r>
-        <w:t>municipio</w:t>
-      </w:r>
-      <w:r>
-        <w:t xml:space="preserve">  </w:t>
+        <w:t>nome – Nome completo do usuário.</w:t>
       </w:r>
     </w:p>
     <w:p>
@@ -12847,21 +13096,15 @@
         <w:pStyle w:val="PargrafodaLista"/>
       </w:pPr>
       <w:r>
-        <w:t>id – Identificador único da cidade.</w:t>
+        <w:t>Domínio: VARCHAR(100) NOT NULL</w:t>
       </w:r>
     </w:p>
     <w:p>
       <w:pPr>
         <w:pStyle w:val="PargrafodaLista"/>
-        <w:rPr>
-          <w:lang w:val="en-US"/>
-        </w:rPr>
-      </w:pPr>
-      <w:r>
-        <w:rPr>
-          <w:lang w:val="en-US"/>
-        </w:rPr>
-        <w:t>Domínio: INTEGER NOT NULL PRIMARY KEY</w:t>
+      </w:pPr>
+      <w:r>
+        <w:t>email – Endereço de e-mail.</w:t>
       </w:r>
     </w:p>
     <w:p>
@@ -12869,7 +13112,7 @@
         <w:pStyle w:val="PargrafodaLista"/>
       </w:pPr>
       <w:r>
-        <w:t>nome – Nome da cidade.</w:t>
+        <w:t>Domínio: VARCHAR(100) NOT NULL</w:t>
       </w:r>
     </w:p>
     <w:p>
@@ -12877,7 +13120,7 @@
         <w:pStyle w:val="PargrafodaLista"/>
       </w:pPr>
       <w:r>
-        <w:t>Domínio: VARCHAR(100) NOT NULL</w:t>
+        <w:t>telefone – Número de telefone para contato.</w:t>
       </w:r>
     </w:p>
     <w:p>
@@ -12885,22 +13128,7 @@
         <w:pStyle w:val="PargrafodaLista"/>
       </w:pPr>
       <w:r>
-        <w:t>UF</w:t>
-      </w:r>
-      <w:r>
-        <w:t xml:space="preserve"> – Sigla ou nome </w:t>
-      </w:r>
-      <w:r>
-        <w:t xml:space="preserve">da unidade da federação onde a </w:t>
-      </w:r>
-      <w:r>
-        <w:t xml:space="preserve"> cidade</w:t>
-      </w:r>
-      <w:r>
-        <w:t xml:space="preserve"> se encontra</w:t>
-      </w:r>
-      <w:r>
-        <w:t>.</w:t>
+        <w:t>Domínio: VARCHAR(20)</w:t>
       </w:r>
     </w:p>
     <w:p>
@@ -12908,11 +13136,7 @@
         <w:pStyle w:val="PargrafodaLista"/>
       </w:pPr>
       <w:r>
-        <w:lastRenderedPageBreak/>
-        <w:t>Domínio: VARCHAR(100) NOT NULL</w:t>
-      </w:r>
-      <w:r>
-        <w:t>,</w:t>
+        <w:t>cpf – Cadastro de Pessoa Física.</w:t>
       </w:r>
     </w:p>
     <w:p>
@@ -12920,12 +13144,7 @@
         <w:pStyle w:val="PargrafodaLista"/>
       </w:pPr>
       <w:r>
-        <w:t>País: VARCHAR(100) NOT NULL</w:t>
-      </w:r>
-    </w:p>
-    <w:p>
-      <w:r>
-        <w:t>2. Tabela: bancos_de_leite</w:t>
+        <w:t>Domínio: VARCHAR(11) NOT NULL</w:t>
       </w:r>
     </w:p>
     <w:p>
@@ -12933,270 +13152,14 @@
         <w:pStyle w:val="PargrafodaLista"/>
       </w:pPr>
       <w:r>
-        <w:t>id – Identificador único do banco de leite.</w:t>
+        <w:t>senha – Senha criptografada para autenticação.</w:t>
       </w:r>
     </w:p>
     <w:p>
       <w:pPr>
         <w:pStyle w:val="PargrafodaLista"/>
-        <w:rPr>
-          <w:lang w:val="en-US"/>
-        </w:rPr>
-      </w:pPr>
-      <w:r>
-        <w:rPr>
-          <w:lang w:val="en-US"/>
-        </w:rPr>
-        <w:t>Domínio: INTEGER NOT NULL PRIMARY KEY</w:t>
-      </w:r>
-    </w:p>
-    <w:p>
-      <w:pPr>
-        <w:pStyle w:val="PargrafodaLista"/>
-      </w:pPr>
-      <w:r>
-        <w:t>nome – Nome do banco de leite.</w:t>
-      </w:r>
-    </w:p>
-    <w:p>
-      <w:pPr>
-        <w:pStyle w:val="PargrafodaLista"/>
-      </w:pPr>
-      <w:r>
-        <w:t>D</w:t>
-      </w:r>
-      <w:r>
-        <w:t>omínio: VARCHAR(25) NOT NULL</w:t>
-      </w:r>
-    </w:p>
-    <w:p>
-      <w:pPr>
-        <w:pStyle w:val="PargrafodaLista"/>
-        <w:rPr>
-          <w:highlight w:val="yellow"/>
-        </w:rPr>
-      </w:pPr>
-      <w:r>
-        <w:rPr>
-          <w:highlight w:val="yellow"/>
-        </w:rPr>
-        <w:t>municipio</w:t>
-      </w:r>
-      <w:r>
-        <w:rPr>
-          <w:highlight w:val="yellow"/>
-        </w:rPr>
-        <w:t xml:space="preserve"> – Nome da cidade onde está localizado.</w:t>
-      </w:r>
-    </w:p>
-    <w:p>
-      <w:pPr>
-        <w:pStyle w:val="PargrafodaLista"/>
-        <w:rPr>
-          <w:highlight w:val="yellow"/>
-        </w:rPr>
-      </w:pPr>
-      <w:r>
-        <w:rPr>
-          <w:highlight w:val="yellow"/>
-        </w:rPr>
-        <w:t>Domínio: VARCHAR(10) NOT NULL</w:t>
-      </w:r>
-    </w:p>
-    <w:p>
-      <w:pPr>
-        <w:pStyle w:val="PargrafodaLista"/>
-      </w:pPr>
-      <w:r>
-        <w:rPr>
-          <w:highlight w:val="yellow"/>
-        </w:rPr>
-        <w:t>municipio</w:t>
-      </w:r>
-      <w:r>
-        <w:rPr>
-          <w:highlight w:val="yellow"/>
-        </w:rPr>
-        <w:t xml:space="preserve"> – Sigla do estado onde está localizado.</w:t>
-      </w:r>
-    </w:p>
-    <w:p>
-      <w:pPr>
-        <w:pStyle w:val="PargrafodaLista"/>
-      </w:pPr>
-      <w:r>
-        <w:t>Domínio: VARCHAR(2) NOT NULL</w:t>
-      </w:r>
-    </w:p>
-    <w:p>
-      <w:pPr>
-        <w:pStyle w:val="PargrafodaLista"/>
-      </w:pPr>
-      <w:r>
-        <w:t>endereco – Endereço completo do banco de leite.</w:t>
-      </w:r>
-    </w:p>
-    <w:p>
-      <w:pPr>
-        <w:pStyle w:val="PargrafodaLista"/>
-      </w:pPr>
-      <w:r>
-        <w:t>Domínio: VARCHAR(255) NOT NULL</w:t>
-      </w:r>
-    </w:p>
-    <w:p>
-      <w:pPr>
-        <w:pStyle w:val="PargrafodaLista"/>
-      </w:pPr>
-      <w:r>
-        <w:t>telefone – Telefone de contato.</w:t>
-      </w:r>
-    </w:p>
-    <w:p>
-      <w:pPr>
-        <w:pStyle w:val="PargrafodaLista"/>
-      </w:pPr>
-      <w:r>
-        <w:t>Domínio: VARCHAR(20) NOT NULL</w:t>
-      </w:r>
-    </w:p>
-    <w:p>
-      <w:pPr>
-        <w:pStyle w:val="PargrafodaLista"/>
-      </w:pPr>
-      <w:r>
-        <w:t>latitude – Localização geográfica (latitude).</w:t>
-      </w:r>
-    </w:p>
-    <w:p>
-      <w:pPr>
-        <w:pStyle w:val="PargrafodaLista"/>
-      </w:pPr>
-      <w:r>
-        <w:t>Domínio: NUMERIC(8,6)</w:t>
-      </w:r>
-    </w:p>
-    <w:p>
-      <w:pPr>
-        <w:pStyle w:val="PargrafodaLista"/>
-      </w:pPr>
-      <w:r>
-        <w:t>longitude – Localização geográfica (longitude).</w:t>
-      </w:r>
-    </w:p>
-    <w:p>
-      <w:pPr>
-        <w:pStyle w:val="PargrafodaLista"/>
-      </w:pPr>
-      <w:r>
-        <w:t>Domínio: NUMERIC(8,6)</w:t>
-      </w:r>
-    </w:p>
-    <w:p>
-      <w:r>
-        <w:t>3. Tabela: usuario</w:t>
-      </w:r>
-    </w:p>
-    <w:p>
-      <w:pPr>
-        <w:pStyle w:val="PargrafodaLista"/>
-      </w:pPr>
-      <w:r>
-        <w:t>id – Identificador único do usuário.</w:t>
-      </w:r>
-    </w:p>
-    <w:p>
-      <w:pPr>
-        <w:pStyle w:val="PargrafodaLista"/>
-        <w:rPr>
-          <w:lang w:val="en-US"/>
-        </w:rPr>
-      </w:pPr>
-      <w:r>
-        <w:rPr>
-          <w:lang w:val="en-US"/>
-        </w:rPr>
-        <w:t>Domínio: INTEGER NOT NULL PRIMARY KEY</w:t>
-      </w:r>
-    </w:p>
-    <w:p>
-      <w:pPr>
-        <w:pStyle w:val="PargrafodaLista"/>
-      </w:pPr>
-      <w:r>
-        <w:t>nome – Nome completo do usuário.</w:t>
-      </w:r>
-    </w:p>
-    <w:p>
-      <w:pPr>
-        <w:pStyle w:val="PargrafodaLista"/>
-      </w:pPr>
-      <w:r>
-        <w:t>Domínio: VARCHAR(100) NOT NULL</w:t>
-      </w:r>
-    </w:p>
-    <w:p>
-      <w:pPr>
-        <w:pStyle w:val="PargrafodaLista"/>
-      </w:pPr>
-      <w:r>
-        <w:t>email – Endereço de e-mail.</w:t>
-      </w:r>
-    </w:p>
-    <w:p>
-      <w:pPr>
-        <w:pStyle w:val="PargrafodaLista"/>
-      </w:pPr>
-      <w:r>
-        <w:t>Domínio: VARCHAR(100) NOT NULL</w:t>
-      </w:r>
-    </w:p>
-    <w:p>
-      <w:pPr>
-        <w:pStyle w:val="PargrafodaLista"/>
-      </w:pPr>
-      <w:r>
-        <w:t>telefone – Número de telefone para contato.</w:t>
-      </w:r>
-    </w:p>
-    <w:p>
-      <w:pPr>
-        <w:pStyle w:val="PargrafodaLista"/>
-      </w:pPr>
-      <w:r>
-        <w:t>Domínio: VARCHAR(20)</w:t>
-      </w:r>
-    </w:p>
-    <w:p>
-      <w:pPr>
-        <w:pStyle w:val="PargrafodaLista"/>
-      </w:pPr>
-      <w:r>
-        <w:t>cpf – Cadastro de Pessoa Física.</w:t>
-      </w:r>
-    </w:p>
-    <w:p>
-      <w:pPr>
-        <w:pStyle w:val="PargrafodaLista"/>
-      </w:pPr>
-      <w:r>
-        <w:t>Domínio: VARCHAR(11) NOT NULL</w:t>
-      </w:r>
-    </w:p>
-    <w:p>
-      <w:pPr>
-        <w:pStyle w:val="PargrafodaLista"/>
-      </w:pPr>
-      <w:r>
-        <w:t>senha – Senha criptografada para autenticação.</w:t>
-      </w:r>
-    </w:p>
-    <w:p>
-      <w:pPr>
-        <w:pStyle w:val="PargrafodaLista"/>
-      </w:pPr>
-      <w:r>
-        <w:lastRenderedPageBreak/>
+      </w:pPr>
+      <w:r>
         <w:t>Domínio: VARCHAR(100) NOT NULL</w:t>
       </w:r>
     </w:p>
@@ -13436,9 +13399,6 @@
       </w:r>
       <w:r>
         <w:br/>
-      </w:r>
-      <w:r>
-        <w:lastRenderedPageBreak/>
         <w:t>id_banco_de_leite – Identificador do banco de leite onde será realizada a doação.</w:t>
       </w:r>
       <w:r>
@@ -13535,6 +13495,9 @@
       </w:r>
       <w:r>
         <w:br/>
+      </w:r>
+      <w:r>
+        <w:lastRenderedPageBreak/>
         <w:t>Domínio: INTEGER NOT NULL</w:t>
       </w:r>
       <w:r>
@@ -13564,7 +13527,6 @@
         <w:pStyle w:val="PargrafodaLista"/>
       </w:pPr>
       <w:r>
-        <w:lastRenderedPageBreak/>
         <w:br/>
         <w:t>id – Identificador único do profissional.</w:t>
       </w:r>
@@ -13730,12 +13692,15 @@
         <w:t>crianças</w:t>
       </w:r>
       <w:r>
-        <w:t>. Esse grupo necessita de orientações claras, acessíveis e com linguagem simples, além de informações seguras sobre os benefícios e o processo da doação. As receptoras são mães ou responsáveis por bebês que receberão o leite doado. Elas buscam confiança no processo e desejam compreender como é feito o controle de qualidade e a triagem das doações. Já os profissionais da saúde incluem estudantes e técnicos de enfermagem, bem como outros colaboradores que atuam diretamente no banco de leite. Esses profissionais utilizam o sistema para orientar as doadoras, monitorar coletas e garantir a segurança e eficiência de todo o processo.</w:t>
-      </w:r>
-    </w:p>
-    <w:p>
+        <w:t xml:space="preserve">. Esse grupo necessita de orientações claras, acessíveis e com linguagem simples, além de informações seguras sobre os benefícios e o processo da doação. As receptoras são </w:t>
+      </w:r>
       <w:r>
         <w:lastRenderedPageBreak/>
+        <w:t>mães ou responsáveis por bebês que receberão o leite doado. Elas buscam confiança no processo e desejam compreender como é feito o controle de qualidade e a triagem das doações. Já os profissionais da saúde incluem estudantes e técnicos de enfermagem, bem como outros colaboradores que atuam diretamente no banco de leite. Esses profissionais utilizam o sistema para orientar as doadoras, monitorar coletas e garantir a segurança e eficiência de todo o processo.</w:t>
+      </w:r>
+    </w:p>
+    <w:p>
+      <w:r>
         <w:t>Com o objetivo de entender melhor as necessidades desses usuários, foram realizadas entrevistas com alunos do curso de enfermagem e conversas com a coordenação. A partir desses contatos, foi elaborado um questionário simples e direto, com perguntas objetivas sobre o projeto, abordando aspectos como acessibilidade, clareza das informações e utilidade do sistema. O questionário foi aplicado de forma anônima, sem a coleta de dados pessoais, e teve como finalidade exclusiva o uso acadêmico. As respostas obtidas foram analisadas e utilizadas para orientar melhorias na interface e no conteúdo apresentado. Os resultados completos encontram-se no Apêndice G deste trabalho.</w:t>
       </w:r>
     </w:p>
@@ -14798,6 +14763,9 @@
       <w:bookmarkEnd w:id="70"/>
     </w:p>
     <w:sectPr>
+      <w:headerReference w:type="even" r:id="rId19"/>
+      <w:headerReference w:type="default" r:id="rId20"/>
+      <w:headerReference w:type="first" r:id="rId21"/>
       <w:pgSz w:w="11907" w:h="16840" w:code="9"/>
       <w:pgMar w:top="1701" w:right="1134" w:bottom="1134" w:left="1701" w:header="709" w:footer="709" w:gutter="0"/>
       <w:cols w:space="708"/>
@@ -15246,7 +15214,7 @@
           <w:rPr>
             <w:noProof/>
           </w:rPr>
-          <w:t>41</w:t>
+          <w:t>63</w:t>
         </w:r>
         <w:r>
           <w:rPr>
@@ -19968,7 +19936,7 @@
 </file>
 
 <file path=customXml/itemProps1.xml><?xml version="1.0" encoding="utf-8"?>
-<ds:datastoreItem xmlns:ds="http://schemas.openxmlformats.org/officeDocument/2006/customXml" ds:itemID="{2DAED145-CE97-4BDE-AE54-73280DDDA766}">
+<ds:datastoreItem xmlns:ds="http://schemas.openxmlformats.org/officeDocument/2006/customXml" ds:itemID="{91472FB7-9F64-41A2-857D-84F36C9D53C7}">
   <ds:schemaRefs>
     <ds:schemaRef ds:uri="http://schemas.openxmlformats.org/officeDocument/2006/bibliography"/>
   </ds:schemaRefs>

</xml_diff>

<commit_message>
refactor: ajustes na formatação
</commit_message>
<xml_diff>
--- a/PFC_2025_Docs/PFC_Donate_v1.6.docx
+++ b/PFC_2025_Docs/PFC_Donate_v1.6.docx
@@ -11347,71 +11347,155 @@
         <w:t>As imagens com os protótipos das interfaces estão organizadas no Apêndice E, conforme a estrutura deste trabalho.</w:t>
       </w:r>
     </w:p>
-    <w:p>
-      <w:bookmarkStart w:id="44" w:name="_GoBack"/>
+    <w:p/>
+    <w:p>
+      <w:pPr>
+        <w:pStyle w:val="Ttulo1"/>
+      </w:pPr>
+      <w:bookmarkStart w:id="44" w:name="_Toc199351302"/>
+      <w:r>
+        <w:t>6 ARQUITETURA E PROJETO</w:t>
+      </w:r>
+      <w:bookmarkEnd w:id="43"/>
+      <w:r>
+        <w:t xml:space="preserve"> DO SISTEMA</w:t>
+      </w:r>
+      <w:r>
+        <w:t xml:space="preserve"> DE SOFTWARE</w:t>
+      </w:r>
       <w:bookmarkEnd w:id="44"/>
     </w:p>
     <w:p>
       <w:pPr>
-        <w:pStyle w:val="Ttulo1"/>
-      </w:pPr>
-      <w:bookmarkStart w:id="45" w:name="_Toc199351302"/>
-      <w:r>
-        <w:t>6 ARQUITETURA E PROJETO</w:t>
-      </w:r>
-      <w:bookmarkEnd w:id="43"/>
-      <w:r>
-        <w:t xml:space="preserve"> DO SISTEMA</w:t>
-      </w:r>
-      <w:r>
-        <w:t xml:space="preserve"> DE SOFTWARE</w:t>
+        <w:pStyle w:val="NormalWeb"/>
+      </w:pPr>
+      <w:bookmarkStart w:id="45" w:name="_Toc192060103"/>
+      <w:r>
+        <w:t xml:space="preserve">Este capítulo aborda a arquitetura e o projeto do sistema de software desenvolvido com o propósito de facilitar, incentivar e ampliar a doação de leite materno, promovendo a conexão entre doadoras, profissionais de saúde e famílias beneficiadas. </w:t>
+      </w:r>
+      <w:r>
+        <w:t xml:space="preserve"> </w:t>
+      </w:r>
+      <w:r>
+        <w:t>C</w:t>
+      </w:r>
+      <w:r>
+        <w:t>ompreende a definição da estrutura técnica do sistema, envolvendo a seleção das tecnologias utilizadas, a modelagem da aplicação, a organização dos módulos e componentes, bem como a descrição das principais funcionalidades implementadas.</w:t>
+      </w:r>
+    </w:p>
+    <w:p>
+      <w:pPr>
+        <w:pStyle w:val="NormalWeb"/>
+      </w:pPr>
+      <w:r>
+        <w:t xml:space="preserve">A arquitetura de software representa um dos elementos fundamentais para assegurar a qualidade, escalabilidade, segurança e manutenibilidade de um sistema. Assim, </w:t>
+      </w:r>
+      <w:r>
+        <w:t xml:space="preserve">são </w:t>
+      </w:r>
+      <w:r>
+        <w:t>adotadas boas práticas de engenharia de software, aliadas a tecnologias modernas e adequadas aos objetivos do projeto, garantindo uma base sólida para o desenvolvimento e evolução da aplicação.</w:t>
+      </w:r>
+    </w:p>
+    <w:p>
+      <w:pPr>
+        <w:pStyle w:val="NormalWeb"/>
+      </w:pPr>
+      <w:r>
+        <w:t>Neste capítulo são</w:t>
+      </w:r>
+      <w:r>
+        <w:t xml:space="preserve"> apresentados o modelo arquitetural adotado, os diagramas </w:t>
+      </w:r>
+      <w:r>
+        <w:t>da</w:t>
+      </w:r>
+      <w:r>
+        <w:t xml:space="preserve"> </w:t>
+      </w:r>
+      <w:r>
+        <w:rPr>
+          <w:i/>
+        </w:rPr>
+        <w:t>Unified Modeling Languag</w:t>
+      </w:r>
+      <w:r>
+        <w:t>e</w:t>
+      </w:r>
+      <w:r>
+        <w:t xml:space="preserve"> </w:t>
+      </w:r>
+      <w:r>
+        <w:t>(</w:t>
+      </w:r>
+      <w:r>
+        <w:t>UML</w:t>
+      </w:r>
+      <w:r>
+        <w:t>)</w:t>
+      </w:r>
+      <w:r>
+        <w:t xml:space="preserve"> </w:t>
+      </w:r>
+      <w:r>
+        <w:t xml:space="preserve">que ilustram a estrutura e o funcionamento do sistema, os principais módulos desenvolvidos, além das decisões técnicas tomadas ao longo do processo de construção. </w:t>
+      </w:r>
+      <w:r>
+        <w:t>Dessa forma, evidenciam-se</w:t>
+      </w:r>
+      <w:r>
+        <w:t xml:space="preserve"> </w:t>
+      </w:r>
+      <w:r>
+        <w:t>as visões que permitirão o</w:t>
+      </w:r>
+      <w:r>
+        <w:t xml:space="preserve"> cumprimento dos requisitos funcionais e não funci</w:t>
+      </w:r>
+      <w:r>
+        <w:t>onais previamente estabelecidos no capítulo anterior.</w:t>
+      </w:r>
+    </w:p>
+    <w:p/>
+    <w:p>
+      <w:pPr>
+        <w:pStyle w:val="Ttulo2"/>
+      </w:pPr>
+      <w:bookmarkStart w:id="46" w:name="_Toc199351303"/>
+      <w:r>
+        <w:t>6.1 V</w:t>
       </w:r>
       <w:bookmarkEnd w:id="45"/>
-    </w:p>
-    <w:p>
-      <w:pPr>
-        <w:pStyle w:val="NormalWeb"/>
-      </w:pPr>
-      <w:bookmarkStart w:id="46" w:name="_Toc192060103"/>
-      <w:r>
-        <w:t xml:space="preserve">Este capítulo aborda a arquitetura e o projeto do sistema de software desenvolvido com o propósito de facilitar, incentivar e ampliar a doação de leite materno, promovendo a conexão entre doadoras, profissionais de saúde e famílias beneficiadas. </w:t>
+      <w:r>
+        <w:t>ISÃO ESTRUTURAL</w:t>
+      </w:r>
+      <w:bookmarkStart w:id="47" w:name="_Toc192060104"/>
+      <w:bookmarkEnd w:id="46"/>
+    </w:p>
+    <w:p>
+      <w:r>
+        <w:t>Esta seção apresenta a</w:t>
+      </w:r>
+      <w:r>
+        <w:t xml:space="preserve"> visão estrutural</w:t>
+      </w:r>
+      <w:r>
+        <w:t xml:space="preserve"> do sistema, representando a organização</w:t>
+      </w:r>
+      <w:r>
+        <w:t xml:space="preserve"> lógica dos componentes tanto das camadas de</w:t>
       </w:r>
       <w:r>
         <w:t xml:space="preserve"> </w:t>
       </w:r>
       <w:r>
-        <w:t>C</w:t>
-      </w:r>
-      <w:r>
-        <w:t>ompreende a definição da estrutura técnica do sistema, envolvendo a seleção das tecnologias utilizadas, a modelagem da aplicação, a organização dos módulos e componentes, bem como a descrição das principais funcionalidades implementadas.</w:t>
-      </w:r>
-    </w:p>
-    <w:p>
-      <w:pPr>
-        <w:pStyle w:val="NormalWeb"/>
-      </w:pPr>
-      <w:r>
-        <w:t xml:space="preserve">A arquitetura de software representa um dos elementos fundamentais para assegurar a qualidade, escalabilidade, segurança e manutenibilidade de um sistema. Assim, </w:t>
-      </w:r>
-      <w:r>
-        <w:t xml:space="preserve">são </w:t>
-      </w:r>
-      <w:r>
-        <w:t>adotadas boas práticas de engenharia de software, aliadas a tecnologias modernas e adequadas aos objetivos do projeto, garantindo uma base sólida para o desenvolvimento e evolução da aplicação.</w:t>
-      </w:r>
-    </w:p>
-    <w:p>
-      <w:pPr>
-        <w:pStyle w:val="NormalWeb"/>
-      </w:pPr>
-      <w:r>
-        <w:t>Neste capítulo são</w:t>
-      </w:r>
-      <w:r>
-        <w:t xml:space="preserve"> apresentados o modelo arquitetural adotado, os diagramas </w:t>
-      </w:r>
-      <w:r>
-        <w:t>da</w:t>
+        <w:rPr>
+          <w:i/>
+        </w:rPr>
+        <w:t>front-end</w:t>
+      </w:r>
+      <w:r>
+        <w:t xml:space="preserve"> quanto da camada de</w:t>
       </w:r>
       <w:r>
         <w:t xml:space="preserve"> </w:t>
@@ -11420,162 +11504,75 @@
         <w:rPr>
           <w:i/>
         </w:rPr>
-        <w:t>Unified Modeling Languag</w:t>
-      </w:r>
-      <w:r>
-        <w:t>e</w:t>
-      </w:r>
-      <w:r>
-        <w:t xml:space="preserve"> </w:t>
-      </w:r>
-      <w:r>
-        <w:t>(</w:t>
-      </w:r>
-      <w:r>
-        <w:t>UML</w:t>
-      </w:r>
-      <w:r>
-        <w:t>)</w:t>
-      </w:r>
-      <w:r>
-        <w:t xml:space="preserve"> </w:t>
-      </w:r>
-      <w:r>
-        <w:t xml:space="preserve">que ilustram a estrutura e o funcionamento do sistema, os principais módulos desenvolvidos, além das decisões técnicas tomadas ao longo do processo de construção. </w:t>
-      </w:r>
-      <w:r>
-        <w:t>Dessa forma, evidenciam-se</w:t>
-      </w:r>
-      <w:r>
-        <w:t xml:space="preserve"> </w:t>
-      </w:r>
-      <w:r>
-        <w:t>as visões que permitirão o</w:t>
-      </w:r>
-      <w:r>
-        <w:t xml:space="preserve"> cumprimento dos requisitos funcionais e não funci</w:t>
-      </w:r>
-      <w:r>
-        <w:t>onais previamente estabelecidos no capítulo anterior.</w:t>
-      </w:r>
-    </w:p>
-    <w:p/>
-    <w:p>
-      <w:pPr>
-        <w:pStyle w:val="Ttulo2"/>
-      </w:pPr>
-      <w:bookmarkStart w:id="47" w:name="_Toc199351303"/>
-      <w:r>
-        <w:t>6.1 V</w:t>
-      </w:r>
-      <w:bookmarkEnd w:id="46"/>
-      <w:r>
-        <w:t>ISÃO ESTRUTURAL</w:t>
-      </w:r>
-      <w:bookmarkStart w:id="48" w:name="_Toc192060104"/>
+        <w:t>back-end</w:t>
+      </w:r>
+      <w:r>
+        <w:t>. O objetivo do diagrama é ilustrar como o sistema foi modularizado em pacotes, evidenciando a estrutura de alto nível e os relacionamentos entre os agrupamentos de funcionalidades.</w:t>
+      </w:r>
+    </w:p>
+    <w:p>
+      <w:r>
+        <w:t xml:space="preserve">No </w:t>
+      </w:r>
+      <w:r>
+        <w:rPr>
+          <w:i/>
+        </w:rPr>
+        <w:t>front-end</w:t>
+      </w:r>
+      <w:r>
+        <w:t xml:space="preserve">, os pacotes </w:t>
+      </w:r>
+      <w:r>
+        <w:t>estão</w:t>
+      </w:r>
+      <w:r>
+        <w:t xml:space="preserve"> organizados segundo as responsabilidades da aplicação cliente: segurança, interface de usuário e comunicação com o </w:t>
+      </w:r>
+      <w:r>
+        <w:rPr>
+          <w:i/>
+        </w:rPr>
+        <w:t>back-end</w:t>
+      </w:r>
+      <w:r>
+        <w:t xml:space="preserve">. Já no </w:t>
+      </w:r>
+      <w:r>
+        <w:rPr>
+          <w:i/>
+        </w:rPr>
+        <w:t>back-end</w:t>
+      </w:r>
+      <w:r>
+        <w:t>, os pacotes seguem uma separação por responsabilidades de controle, roteamento, lógica de negócio e persistência de dados.</w:t>
+      </w:r>
+    </w:p>
+    <w:p>
+      <w:r>
+        <w:t>A definição dos pacotes segue boas práticas de arquitetura de software, visando modularidade, reutilização de código e facilidade de manutenção. Os diagramas completos e detalhados desta seção estão disponíveis na pasta do Apêndice F</w:t>
+      </w:r>
+      <w:r>
+        <w:t>.</w:t>
+      </w:r>
+    </w:p>
+    <w:p/>
+    <w:p>
+      <w:pPr>
+        <w:pStyle w:val="Ttulo3"/>
+      </w:pPr>
+      <w:bookmarkStart w:id="48" w:name="_Toc199351304"/>
+      <w:r>
+        <w:t xml:space="preserve">6.1.1 Diagrama de </w:t>
+      </w:r>
+      <w:r>
+        <w:t>P</w:t>
+      </w:r>
+      <w:r>
+        <w:t>acotes</w:t>
+      </w:r>
       <w:bookmarkEnd w:id="47"/>
-    </w:p>
-    <w:p>
-      <w:r>
-        <w:t>Esta seção apresenta a</w:t>
-      </w:r>
-      <w:r>
-        <w:t xml:space="preserve"> visão estrutural</w:t>
-      </w:r>
-      <w:r>
-        <w:t xml:space="preserve"> do sistema, representando a organização</w:t>
-      </w:r>
-      <w:r>
-        <w:t xml:space="preserve"> lógica dos componentes tanto das camadas de</w:t>
-      </w:r>
-      <w:r>
-        <w:t xml:space="preserve"> </w:t>
-      </w:r>
-      <w:r>
-        <w:rPr>
-          <w:i/>
-        </w:rPr>
-        <w:t>front-end</w:t>
-      </w:r>
-      <w:r>
-        <w:t xml:space="preserve"> quanto da camada de</w:t>
-      </w:r>
-      <w:r>
-        <w:t xml:space="preserve"> </w:t>
-      </w:r>
-      <w:r>
-        <w:rPr>
-          <w:i/>
-        </w:rPr>
-        <w:t>back-end</w:t>
-      </w:r>
-      <w:r>
-        <w:t>. O objetivo do diagrama é ilustrar como o sistema foi modularizado em pacotes, evidenciando a estrutura de alto nível e os relacionamentos entre os agrupamentos de funcionalidades.</w:t>
-      </w:r>
-    </w:p>
-    <w:p>
-      <w:r>
-        <w:t xml:space="preserve">No </w:t>
-      </w:r>
-      <w:r>
-        <w:rPr>
-          <w:i/>
-        </w:rPr>
-        <w:t>front-end</w:t>
-      </w:r>
-      <w:r>
-        <w:t xml:space="preserve">, os pacotes </w:t>
-      </w:r>
-      <w:r>
-        <w:t>estão</w:t>
-      </w:r>
-      <w:r>
-        <w:t xml:space="preserve"> organizados segundo as responsabilidades da aplicação cliente: segurança, interface de usuário e comunicação com o </w:t>
-      </w:r>
-      <w:r>
-        <w:rPr>
-          <w:i/>
-        </w:rPr>
-        <w:t>back-end</w:t>
-      </w:r>
-      <w:r>
-        <w:t xml:space="preserve">. Já no </w:t>
-      </w:r>
-      <w:r>
-        <w:rPr>
-          <w:i/>
-        </w:rPr>
-        <w:t>back-end</w:t>
-      </w:r>
-      <w:r>
-        <w:t>, os pacotes seguem uma separação por responsabilidades de controle, roteamento, lógica de negócio e persistência de dados.</w:t>
-      </w:r>
-    </w:p>
-    <w:p>
-      <w:r>
-        <w:t>A definição dos pacotes segue boas práticas de arquitetura de software, visando modularidade, reutilização de código e facilidade de manutenção. Os diagramas completos e detalhados desta seção estão disponíveis na pasta do Apêndice F</w:t>
-      </w:r>
-      <w:r>
-        <w:t>.</w:t>
-      </w:r>
-    </w:p>
-    <w:p/>
-    <w:p>
-      <w:pPr>
-        <w:pStyle w:val="Ttulo3"/>
-      </w:pPr>
-      <w:bookmarkStart w:id="49" w:name="_Toc199351304"/>
-      <w:r>
-        <w:t xml:space="preserve">6.1.1 Diagrama de </w:t>
-      </w:r>
-      <w:r>
-        <w:t>P</w:t>
-      </w:r>
-      <w:r>
-        <w:t>acotes</w:t>
-      </w:r>
       <w:bookmarkEnd w:id="48"/>
-      <w:bookmarkEnd w:id="49"/>
     </w:p>
     <w:p>
       <w:r>
@@ -12051,8 +12048,8 @@
       <w:pPr>
         <w:pStyle w:val="Ttulo3"/>
       </w:pPr>
-      <w:bookmarkStart w:id="50" w:name="_Toc192060105"/>
-      <w:bookmarkStart w:id="51" w:name="_Toc199351305"/>
+      <w:bookmarkStart w:id="49" w:name="_Toc192060105"/>
+      <w:bookmarkStart w:id="50" w:name="_Toc199351305"/>
       <w:r>
         <w:t xml:space="preserve">6.1.2 Diagramas de </w:t>
       </w:r>
@@ -12062,1313 +12059,1302 @@
       <w:r>
         <w:t>lasses</w:t>
       </w:r>
+      <w:bookmarkEnd w:id="49"/>
       <w:bookmarkEnd w:id="50"/>
+    </w:p>
+    <w:p>
+      <w:r>
+        <w:t>A classe Usua</w:t>
+      </w:r>
+      <w:r>
+        <w:t xml:space="preserve">rio é </w:t>
+      </w:r>
+      <w:r>
+        <w:t xml:space="preserve">de muita importância no </w:t>
+      </w:r>
+      <w:r>
+        <w:t>sistema. Ela contém atributos como nome, e-mail, telefone, CPF, se</w:t>
+      </w:r>
+      <w:r>
+        <w:t xml:space="preserve">nha </w:t>
+      </w:r>
+      <w:r>
+        <w:t>e localização (latitude e longitude). Além disso, possui marcadores booleanos para identificar se o usuário é doador, receptor ou profissional da saúde. Cada</w:t>
+      </w:r>
+      <w:r>
+        <w:t xml:space="preserve"> objeto da classe</w:t>
+      </w:r>
+      <w:r>
+        <w:t xml:space="preserve"> usuário está</w:t>
+      </w:r>
+      <w:r>
+        <w:t xml:space="preserve"> associado à um objetivo da classe Município por meio do campo id_municipio</w:t>
+      </w:r>
+      <w:r>
+        <w:t xml:space="preserve">, representando a </w:t>
+      </w:r>
+      <w:r>
+        <w:t>localização do mesmo. Os métodos</w:t>
+      </w:r>
+      <w:r>
+        <w:t xml:space="preserve"> da classe </w:t>
+      </w:r>
+      <w:r>
+        <w:t xml:space="preserve">Usuario </w:t>
+      </w:r>
+      <w:r>
+        <w:t>permitem criar,</w:t>
+      </w:r>
+      <w:r>
+        <w:t xml:space="preserve"> atualizar, consultar usuários </w:t>
+      </w:r>
+      <w:r>
+        <w:t>e listar todos os usuários cadastrados.</w:t>
+      </w:r>
+    </w:p>
+    <w:p>
+      <w:r>
+        <w:t>A classe Município</w:t>
+      </w:r>
+      <w:r>
+        <w:t xml:space="preserve"> possui os atributos</w:t>
+      </w:r>
+      <w:r>
+        <w:t xml:space="preserve"> de identificação, nome e unidade da federação</w:t>
+      </w:r>
+      <w:r>
+        <w:t xml:space="preserve">. Está associada a múltiplos </w:t>
+      </w:r>
+      <w:r>
+        <w:t xml:space="preserve">objeto </w:t>
+      </w:r>
+      <w:r>
+        <w:t xml:space="preserve">da classe usuário (associação </w:t>
+      </w:r>
+      <w:r>
+        <w:t>*), o que representa que um</w:t>
+      </w:r>
+      <w:r>
+        <w:t xml:space="preserve"> </w:t>
+      </w:r>
+      <w:r>
+        <w:t>município</w:t>
+      </w:r>
+      <w:r>
+        <w:t xml:space="preserve"> </w:t>
+      </w:r>
+      <w:r>
+        <w:t xml:space="preserve">pode </w:t>
+      </w:r>
+      <w:r>
+        <w:t>estar associado 0 ou mais</w:t>
+      </w:r>
+      <w:r>
+        <w:t xml:space="preserve"> usuários.</w:t>
+      </w:r>
+    </w:p>
+    <w:p>
+      <w:r>
+        <w:t xml:space="preserve">A classe BancoLeite representa os bancos de leite cadastrados no sistema. Seus atributos incluem nome, descrição, telefone, e-mail, endereço e localização geográfica. Está associada a um </w:t>
+      </w:r>
+      <w:r>
+        <w:t>objetivo da classe usuário (relação 1:*</w:t>
+      </w:r>
+      <w:r>
+        <w:t>), indicando que um usuário (geralmente administrador ou profissional) pode</w:t>
+      </w:r>
+      <w:r>
+        <w:t>rá</w:t>
+      </w:r>
+      <w:r>
+        <w:t xml:space="preserve"> ser responsável pelo cadastro de vários bancos de leite. As operações desta classe permitem criar, atualizar, consultar e listar bancos de leite.</w:t>
+      </w:r>
+    </w:p>
+    <w:p>
+      <w:r>
+        <w:t>A class</w:t>
+      </w:r>
+      <w:r>
+        <w:t>e Notificação é responsável pelas mensagens enviadas pelo</w:t>
+      </w:r>
+      <w:r>
+        <w:t xml:space="preserve"> sistema. Cada notificação está ligada a um</w:t>
+      </w:r>
+      <w:r>
+        <w:t xml:space="preserve"> objeto da classe banco de leite (relação 1:*</w:t>
+      </w:r>
+      <w:r>
+        <w:t>) e possui atributos como código, data de envio e mensagem. Ela permite criar, consultar e listar notificações.</w:t>
+      </w:r>
+    </w:p>
+    <w:p>
+      <w:r>
+        <w:t>Esse diagrama de classes organiza as responsabilidades de cada parte do sistema de forma clara, facilitando a manutenção e a implementação das funcionalidades propostas.</w:t>
+      </w:r>
+    </w:p>
+    <w:p>
+      <w:pPr>
+        <w:pStyle w:val="Ttulo2"/>
+      </w:pPr>
+      <w:bookmarkStart w:id="51" w:name="_Toc192060106"/>
+      <w:bookmarkStart w:id="52" w:name="_Toc199351306"/>
+      <w:bookmarkStart w:id="53" w:name="_GoBack"/>
+      <w:bookmarkEnd w:id="53"/>
+      <w:r>
+        <w:t>6.2 VISÃO COMPORTAMENTAL</w:t>
+      </w:r>
       <w:bookmarkEnd w:id="51"/>
-    </w:p>
-    <w:p>
-      <w:r>
-        <w:t>A classe Usua</w:t>
-      </w:r>
-      <w:r>
-        <w:t xml:space="preserve">rio é </w:t>
-      </w:r>
-      <w:r>
-        <w:t xml:space="preserve">de muita importância no </w:t>
-      </w:r>
-      <w:r>
-        <w:t>sistema. Ela contém atributos como nome, e-mail, telefone, CPF, se</w:t>
-      </w:r>
-      <w:r>
-        <w:t xml:space="preserve">nha </w:t>
-      </w:r>
-      <w:r>
-        <w:t>e localização (latitude e longitude). Além disso, possui marcadores booleanos para identificar se o usuário é doador, receptor ou profissional da saúde. Cada</w:t>
-      </w:r>
-      <w:r>
-        <w:t xml:space="preserve"> objeto da classe</w:t>
-      </w:r>
-      <w:r>
-        <w:t xml:space="preserve"> usuário está</w:t>
-      </w:r>
-      <w:r>
-        <w:t xml:space="preserve"> associado à um objetivo da classe Município por meio do campo id_municipio</w:t>
-      </w:r>
-      <w:r>
-        <w:t xml:space="preserve">, representando a </w:t>
-      </w:r>
-      <w:r>
-        <w:t>localização do mesmo. Os métodos</w:t>
-      </w:r>
-      <w:r>
-        <w:t xml:space="preserve"> da classe </w:t>
-      </w:r>
-      <w:r>
-        <w:t xml:space="preserve">Usuario </w:t>
-      </w:r>
-      <w:r>
-        <w:t xml:space="preserve">permitem criar, atualizar, consultar usuários, </w:t>
-      </w:r>
+      <w:bookmarkEnd w:id="52"/>
+    </w:p>
+    <w:p>
+      <w:r>
+        <w:t xml:space="preserve">Esta seção apresenta a visão comportamental do sistema, que </w:t>
+      </w:r>
+      <w:r>
+        <w:t xml:space="preserve">modela </w:t>
+      </w:r>
+      <w:r>
+        <w:t>como os diferentes componentes interagem entre si ao longo do tempo para atender aos requisitos funcionais propostos. A visão comportamental é essencial para compreender o fluxo de execução das funcionalidades, destacando os eventos, ações e respostas do sistema diante de interações iniciadas por usuários ou sistemas externos.</w:t>
+      </w:r>
+    </w:p>
+    <w:p>
+      <w:r>
+        <w:lastRenderedPageBreak/>
+        <w:t>Para isso, são utilizados diagramas de sequência, que ilustram a comunicação entre os objetos e os módulos do sistema em m</w:t>
+      </w:r>
+      <w:r>
+        <w:t>omentos específicos, como autenticação,</w:t>
+      </w:r>
+      <w:r>
+        <w:t xml:space="preserve"> cadastro, agendamento de coleta e busca por bancos de leite. Esses diagramas </w:t>
+      </w:r>
+      <w:r>
+        <w:t>modelam</w:t>
+      </w:r>
+      <w:r>
+        <w:t xml:space="preserve"> o comportamento dinâmico do sistema, tornando visíveis as dependências e responsabilidades de cada elemento envolvido.</w:t>
+      </w:r>
+    </w:p>
+    <w:p>
+      <w:r>
+        <w:t xml:space="preserve">Todos os diagramas apresentados nesta seção foram organizados </w:t>
+      </w:r>
+      <w:r>
+        <w:t xml:space="preserve">no Apêndice. </w:t>
+      </w:r>
+      <w:r>
+        <w:t>Esses diagramas complementam a visão arquitetural estática já apresentada e oferecem uma perspectiva completa do funcionamento interno do sistema.</w:t>
+      </w:r>
+    </w:p>
+    <w:p/>
+    <w:p>
+      <w:pPr>
+        <w:pStyle w:val="Ttulo3"/>
+      </w:pPr>
+      <w:bookmarkStart w:id="54" w:name="_Toc199351307"/>
+      <w:r>
+        <w:t xml:space="preserve">6.2.1 Projeto das </w:t>
+      </w:r>
+      <w:r>
+        <w:t>I</w:t>
+      </w:r>
+      <w:r>
+        <w:t>nterações</w:t>
+      </w:r>
+      <w:r>
+        <w:t xml:space="preserve"> entre Objetos</w:t>
+      </w:r>
+      <w:bookmarkEnd w:id="54"/>
+    </w:p>
+    <w:p>
+      <w:r>
+        <w:t xml:space="preserve">O projeto das interações entre objetos </w:t>
+      </w:r>
+      <w:r>
+        <w:t>modela</w:t>
+      </w:r>
+      <w:r>
+        <w:t xml:space="preserve"> como os diferentes elementos do sistema — como componentes da interface, serviços, controladores e modelos de dados — interagem entre si para realizar as funcionalidades propostas. Essa modelagem é fundamental para garantir que o sistema atenda corretamente aos requisitos funcionais </w:t>
+      </w:r>
+      <w:r>
+        <w:t>e não funcionais estabelecidos. O</w:t>
+      </w:r>
+      <w:r>
+        <w:t>s diagramas de sequência que evidenciam o comportamento dinâmico do sistema em difere</w:t>
+      </w:r>
+      <w:r>
+        <w:t>ntes cenários de uso, como autenticação</w:t>
+      </w:r>
+      <w:r>
+        <w:t xml:space="preserve"> de usuários, cadastro de doadoras, solicitação de agendamento e localização de bancos de leite próximos. Esses diagramas mostram a troca de mensagens entre os ob</w:t>
+      </w:r>
+      <w:r>
+        <w:t>jetos, a ordem de execução das invocações de métodos</w:t>
+      </w:r>
+      <w:r>
+        <w:t xml:space="preserve"> e as responsabilidades de cada módulo na realização das tarefas.</w:t>
+      </w:r>
+    </w:p>
+    <w:p>
+      <w:r>
+        <w:t>As interações seguem um padrão</w:t>
+      </w:r>
+      <w:r>
+        <w:t xml:space="preserve"> conforme segue</w:t>
+      </w:r>
+      <w:r>
+        <w:t>:</w:t>
+      </w:r>
+    </w:p>
+    <w:p>
+      <w:r>
+        <w:t xml:space="preserve">O usuário interage com a interface (componente </w:t>
+      </w:r>
+      <w:r>
+        <w:t>do pacote</w:t>
+      </w:r>
+      <w:r>
+        <w:t xml:space="preserve"> </w:t>
+      </w:r>
+      <w:r>
+        <w:rPr>
+          <w:i/>
+        </w:rPr>
+        <w:t xml:space="preserve">pages </w:t>
+      </w:r>
+      <w:r>
+        <w:t xml:space="preserve">do </w:t>
+      </w:r>
+      <w:r>
+        <w:rPr>
+          <w:i/>
+        </w:rPr>
+        <w:t>front-end</w:t>
+      </w:r>
+      <w:r>
+        <w:t>);</w:t>
+      </w:r>
+    </w:p>
+    <w:p>
+      <w:r>
+        <w:t xml:space="preserve">A interface </w:t>
+      </w:r>
+      <w:r>
+        <w:t>invoca</w:t>
+      </w:r>
+      <w:r>
+        <w:t xml:space="preserve"> os métodos dos serviços (</w:t>
+      </w:r>
+      <w:r>
+        <w:rPr>
+          <w:i/>
+        </w:rPr>
+        <w:t>services</w:t>
+      </w:r>
+      <w:r>
+        <w:t>), que são responsáveis por se comunicar com a API (</w:t>
+      </w:r>
+      <w:r>
+        <w:rPr>
+          <w:i/>
+        </w:rPr>
+        <w:t>back-end</w:t>
+      </w:r>
+      <w:r>
+        <w:t>);</w:t>
+      </w:r>
+    </w:p>
+    <w:p>
+      <w:r>
+        <w:t xml:space="preserve">No </w:t>
+      </w:r>
+      <w:r>
+        <w:rPr>
+          <w:i/>
+        </w:rPr>
+        <w:t>back-end,</w:t>
+      </w:r>
+      <w:r>
+        <w:t xml:space="preserve"> os </w:t>
+      </w:r>
+      <w:r>
+        <w:rPr>
+          <w:i/>
+        </w:rPr>
+        <w:t>routers</w:t>
+      </w:r>
+      <w:r>
+        <w:t xml:space="preserve"> recebem a requisição, direcionam para os </w:t>
+      </w:r>
+      <w:r>
+        <w:rPr>
+          <w:i/>
+        </w:rPr>
+        <w:t>controllers</w:t>
+      </w:r>
+      <w:r>
+        <w:t xml:space="preserve">, que por sua vez validam dados com auxílio dos middlewares e interagem com os </w:t>
+      </w:r>
+      <w:r>
+        <w:rPr>
+          <w:i/>
+        </w:rPr>
+        <w:t>models</w:t>
+      </w:r>
+      <w:r>
+        <w:t>, responsáveis pela manipulação do banco de dados.</w:t>
+      </w:r>
+    </w:p>
+    <w:p>
+      <w:r>
+        <w:t>Essas interações foram projetadas com base em princípios de separação de responsabilidades, promovendo maior organização, legibilidade e facilidade de manutenção do sistema.</w:t>
+      </w:r>
+    </w:p>
+    <w:p>
+      <w:r>
+        <w:lastRenderedPageBreak/>
+        <w:t xml:space="preserve">Todos os diagramas que representam essas interações estão disponíveis </w:t>
+      </w:r>
+      <w:r>
+        <w:t>no</w:t>
+      </w:r>
+      <w:r>
+        <w:t xml:space="preserve"> Apêndice F.</w:t>
+      </w:r>
+    </w:p>
+    <w:p>
+      <w:r>
+        <w:t xml:space="preserve">6.2.1.1 Diagramas de </w:t>
+      </w:r>
+      <w:r>
+        <w:t>S</w:t>
+      </w:r>
+      <w:r>
+        <w:t>equ</w:t>
+      </w:r>
+      <w:r>
+        <w:t>ência</w:t>
+      </w:r>
+    </w:p>
+    <w:p>
+      <w:r>
+        <w:t>Os diagramas de sequência a seguir representam os principais fluxos de funcionamento do aplicativo proposto, com foco em interações comuns entre o usuário e o sistema. Cada cenário foi modelado considerando uma execução bem-sucedida, sem falhas, desde a interface até o banco de dados, com resposta clara ao usuário ao final de cada ação. A seguir, estão descritos os principais fluxos mapeados.</w:t>
+      </w:r>
+    </w:p>
+    <w:p>
+      <w:r>
+        <w:t>O primeiro cenário mostra o processo de entrar do usuário. Ao abrir o aplicativo, o usuário informa</w:t>
+      </w:r>
+      <w:r>
+        <w:t>rá seu e-mail e senha</w:t>
+      </w:r>
+      <w:r>
+        <w:t>.</w:t>
+      </w:r>
+      <w:r>
+        <w:t xml:space="preserve"> Esses dados são enviados ao </w:t>
+      </w:r>
+      <w:r>
+        <w:rPr>
+          <w:i/>
+        </w:rPr>
+        <w:t>back</w:t>
+      </w:r>
+      <w:r>
+        <w:rPr>
+          <w:i/>
+        </w:rPr>
+        <w:t>-</w:t>
+      </w:r>
+      <w:r>
+        <w:rPr>
+          <w:i/>
+        </w:rPr>
+        <w:t>end,</w:t>
+      </w:r>
+      <w:r>
+        <w:t xml:space="preserve"> que realiza</w:t>
+      </w:r>
+      <w:r>
+        <w:t>rá</w:t>
+      </w:r>
+      <w:r>
+        <w:t xml:space="preserve"> a verificação das credenciais no banco de dados. Se </w:t>
+      </w:r>
+      <w:r>
+        <w:t>os dados de entrada estiverem corretos</w:t>
+      </w:r>
+      <w:r>
+        <w:t xml:space="preserve">, o sistema gera um </w:t>
+      </w:r>
+      <w:r>
+        <w:t>token</w:t>
+      </w:r>
+      <w:r>
+        <w:t xml:space="preserve"> de autenticação e retorna</w:t>
+      </w:r>
+      <w:r>
+        <w:t>rá</w:t>
+      </w:r>
+      <w:r>
+        <w:t xml:space="preserve"> para o aplicativo,</w:t>
+      </w:r>
+      <w:r>
+        <w:t xml:space="preserve"> liberando o acesso para uso</w:t>
+      </w:r>
+      <w:r>
+        <w:t>. O fluxo ocorre de forma segura e sem falhas.</w:t>
+      </w:r>
+    </w:p>
+    <w:p>
+      <w:r>
+        <w:t>No segundo cenário, é descrito o agendamento de uma coleta de leite humano. O usuário acessa</w:t>
+      </w:r>
+      <w:r>
+        <w:t>rá</w:t>
+      </w:r>
+      <w:r>
+        <w:t xml:space="preserve"> a opção "Agendar Coleta", preenche</w:t>
+      </w:r>
+      <w:r>
+        <w:t>rá</w:t>
+      </w:r>
+      <w:r>
+        <w:t xml:space="preserve"> os dados solicitados, como data, horário e local, e confirma o envio. O sistema recebe</w:t>
+      </w:r>
+      <w:r>
+        <w:t>rá esses dados</w:t>
+      </w:r>
+      <w:r>
+        <w:t>, realiza</w:t>
+      </w:r>
+      <w:r>
+        <w:t>rá</w:t>
+      </w:r>
+      <w:r>
+        <w:t xml:space="preserve"> o registro no banco de dados e retorna</w:t>
+      </w:r>
+      <w:r>
+        <w:t>rá</w:t>
+      </w:r>
+      <w:r>
+        <w:t xml:space="preserve"> uma mensagem de confirmação, informando que o agendamento foi realizado com sucesso.</w:t>
+      </w:r>
+    </w:p>
+    <w:p>
+      <w:r>
+        <w:t>O terceiro</w:t>
+      </w:r>
+      <w:r>
+        <w:t xml:space="preserve"> diagrama representa o fluxo de orientações</w:t>
+      </w:r>
+      <w:r>
+        <w:t xml:space="preserve">. Ao acessar a tela inicial, o </w:t>
+      </w:r>
+      <w:r>
+        <w:t>usuário seleciona a opção “Orientações</w:t>
+      </w:r>
+      <w:r>
+        <w:t>” e, em seguida, pode</w:t>
+      </w:r>
+      <w:r>
+        <w:t>rá</w:t>
+      </w:r>
+      <w:r>
+        <w:t xml:space="preserve"> escolher entre diversos temas informativos, como quem pode doar, como preparar o frasco, formas de coleta e transporte do leite</w:t>
+      </w:r>
+      <w:r>
+        <w:t xml:space="preserve"> humano</w:t>
+      </w:r>
+      <w:r>
+        <w:t>. Após a escolha de um tema, o sistema recupera</w:t>
+      </w:r>
+      <w:r>
+        <w:t>rá os dados do banco de dados e exibirá</w:t>
+      </w:r>
+      <w:r>
+        <w:t xml:space="preserve"> na tela do aplicativo, permitindo que o usuário tenha acesso ao conteúdo de forma rápida e clara.</w:t>
+      </w:r>
+    </w:p>
+    <w:p>
+      <w:r>
+        <w:t>O último fluxo representa a verificação de autenticação ao acessar áreas restritas do aplicativo. Sempre que o usuário tenta</w:t>
+      </w:r>
+      <w:r>
+        <w:t>r</w:t>
+      </w:r>
+      <w:r>
+        <w:t xml:space="preserve"> acessar uma funcionalidade protegida, como o agendamento ou o histórico de coletas, o sistema verifica</w:t>
+      </w:r>
+      <w:r>
+        <w:t>rá</w:t>
+      </w:r>
+      <w:r>
+        <w:t xml:space="preserve"> automaticamente se o </w:t>
+      </w:r>
+      <w:r>
+        <w:rPr>
+          <w:i/>
+        </w:rPr>
+        <w:t>token</w:t>
+      </w:r>
+      <w:r>
+        <w:t xml:space="preserve"> de autenticação ainda está válido. Caso esteja, a autorização</w:t>
+      </w:r>
+      <w:r>
+        <w:t xml:space="preserve"> </w:t>
+      </w:r>
+      <w:r>
+        <w:t>será</w:t>
+      </w:r>
+      <w:r>
+        <w:t xml:space="preserve"> c</w:t>
+      </w:r>
+      <w:r>
+        <w:t>oncedida</w:t>
+      </w:r>
+      <w:r>
+        <w:t xml:space="preserve"> sem necessidade de nova autenticação</w:t>
+      </w:r>
+      <w:r>
+        <w:t>, mantendo a segurança e a fluidez do uso.</w:t>
+      </w:r>
+    </w:p>
+    <w:p>
       <w:r>
         <w:rPr>
           <w:highlight w:val="yellow"/>
         </w:rPr>
-        <w:t>validar login</w:t>
-      </w:r>
-      <w:r>
-        <w:t xml:space="preserve"> e listar todos os usuários cadastrados.</w:t>
-      </w:r>
-    </w:p>
-    <w:p>
-      <w:r>
-        <w:t>A classe Município</w:t>
-      </w:r>
-      <w:r>
-        <w:t xml:space="preserve"> possui os atributos</w:t>
-      </w:r>
-      <w:r>
-        <w:t xml:space="preserve"> de identificação, nome e unidade da federação</w:t>
-      </w:r>
-      <w:r>
-        <w:t xml:space="preserve">. Está associada a múltiplos </w:t>
-      </w:r>
-      <w:r>
-        <w:t xml:space="preserve">objeto </w:t>
-      </w:r>
-      <w:r>
-        <w:t xml:space="preserve">da classe usuário (associação </w:t>
-      </w:r>
-      <w:r>
-        <w:t>*), o que representa que um</w:t>
+        <w:t>/* As classes devem ser as que constam no projeto, não use Banco de Dados mas o nome da classe DAO */</w:t>
+      </w:r>
+    </w:p>
+    <w:p>
+      <w:pPr>
+        <w:pStyle w:val="Ttulo2"/>
+      </w:pPr>
+      <w:bookmarkStart w:id="55" w:name="_Toc199351308"/>
+      <w:r>
+        <w:lastRenderedPageBreak/>
+        <w:t xml:space="preserve">6.3 VISÃO </w:t>
+      </w:r>
+      <w:r>
+        <w:t>DOS</w:t>
+      </w:r>
+      <w:r>
+        <w:t xml:space="preserve"> DADOS</w:t>
+      </w:r>
+      <w:bookmarkEnd w:id="55"/>
+    </w:p>
+    <w:p>
+      <w:r>
+        <w:t xml:space="preserve">Nesta seção, é apresentado o desenvolvimento da modelagem lógica e a criação do banco de dados relacional do sistema </w:t>
+      </w:r>
+      <w:r>
+        <w:t>de software Donate</w:t>
+      </w:r>
+      <w:r>
+        <w:t>, utilizando o PostgreSQL como sistema gerenciador</w:t>
+      </w:r>
+      <w:r>
+        <w:t xml:space="preserve"> de banco de dados</w:t>
+      </w:r>
+      <w:r>
+        <w:t xml:space="preserve">. </w:t>
+      </w:r>
+      <w:r>
+        <w:t>Aqui se mostra a estrutura de uma base de dados que permitirá</w:t>
+      </w:r>
+      <w:r>
+        <w:t xml:space="preserve"> o registro e a organização </w:t>
+      </w:r>
+      <w:r>
+        <w:t xml:space="preserve">dos dados dos </w:t>
+      </w:r>
+      <w:r>
+        <w:t>usuários (doadoras, receptoras e pro</w:t>
+      </w:r>
+      <w:r>
+        <w:t>fissionais de saúde), municípios</w:t>
+      </w:r>
+      <w:r>
+        <w:t xml:space="preserve">, bancos de leite e às doações realizadas. Para isso, </w:t>
+      </w:r>
+      <w:r>
+        <w:t>constam</w:t>
       </w:r>
       <w:r>
         <w:t xml:space="preserve"> </w:t>
       </w:r>
       <w:r>
-        <w:t>município</w:t>
-      </w:r>
-      <w:r>
-        <w:t xml:space="preserve"> </w:t>
-      </w:r>
-      <w:r>
-        <w:t xml:space="preserve">pode </w:t>
-      </w:r>
-      <w:r>
-        <w:t>estar associado 0 ou mais</w:t>
-      </w:r>
-      <w:r>
-        <w:t xml:space="preserve"> usuários.</w:t>
-      </w:r>
-    </w:p>
-    <w:p>
-      <w:r>
-        <w:t xml:space="preserve">A classe BancoLeite representa os bancos de leite cadastrados no sistema. Seus atributos incluem nome, descrição, telefone, e-mail, endereço e localização geográfica. Está associada a um </w:t>
-      </w:r>
-      <w:r>
-        <w:t>objetivo da classe usuário (relação 1:*</w:t>
-      </w:r>
-      <w:r>
-        <w:t>), indicando que um usuário (geralmente administrador ou profissional) pode</w:t>
-      </w:r>
-      <w:r>
-        <w:t>rá</w:t>
-      </w:r>
-      <w:r>
-        <w:t xml:space="preserve"> ser responsável pelo cadastro de vários bancos de leite. As operações desta classe permitem criar, atualizar, consultar e listar bancos de leite.</w:t>
-      </w:r>
-    </w:p>
-    <w:p>
-      <w:r>
-        <w:t>A class</w:t>
-      </w:r>
-      <w:r>
-        <w:t>e Notificação é responsável pelas mensagens enviadas pelo</w:t>
-      </w:r>
-      <w:r>
-        <w:t xml:space="preserve"> sistema. Cada notificação está ligada a um</w:t>
-      </w:r>
-      <w:r>
-        <w:t xml:space="preserve"> objeto da classe banco de leite (relação 1:*</w:t>
-      </w:r>
-      <w:r>
-        <w:t>) e possui atributos como código, data de envio e mensagem. Ela permite criar, consultar e listar notificações.</w:t>
-      </w:r>
-    </w:p>
-    <w:p>
-      <w:r>
-        <w:t>Esse diagrama de classes organiza as responsabilidades de cada parte do sistema de forma clara, facilitando a manutenção e a implementação das funcionalidades propostas.</w:t>
-      </w:r>
-    </w:p>
-    <w:p>
+        <w:t xml:space="preserve">as </w:t>
+      </w:r>
+      <w:r>
+        <w:t xml:space="preserve">entidades principais, seus respectivos atributos e domínios, além das restrições de integridade, como chaves primárias e estrangeiras. A estrutura proposta garante a consistência e a integridade dos dados, facilitando a manipulação e o relacionamento entre as informações. A partir desse modelo, foi gerado o código </w:t>
+      </w:r>
       <w:r>
         <w:rPr>
           <w:highlight w:val="yellow"/>
         </w:rPr>
-        <w:t>/* Corrigirei quando o modelo de dados for acertado */</w:t>
-      </w:r>
-    </w:p>
-    <w:p>
-      <w:pPr>
-        <w:pStyle w:val="Ttulo2"/>
-      </w:pPr>
-      <w:bookmarkStart w:id="52" w:name="_Toc192060106"/>
-      <w:bookmarkStart w:id="53" w:name="_Toc199351306"/>
-      <w:r>
-        <w:t>6.2 VISÃO COMPORTAMENTAL</w:t>
-      </w:r>
-      <w:bookmarkEnd w:id="52"/>
-      <w:bookmarkEnd w:id="53"/>
-    </w:p>
-    <w:p>
-      <w:r>
-        <w:t xml:space="preserve">Esta seção apresenta a visão comportamental do sistema, que </w:t>
-      </w:r>
-      <w:r>
-        <w:t xml:space="preserve">modela </w:t>
-      </w:r>
-      <w:r>
-        <w:t xml:space="preserve">como os diferentes componentes interagem entre si ao longo do tempo para atender aos requisitos funcionais propostos. A visão comportamental é essencial para compreender o fluxo de execução das </w:t>
-      </w:r>
+        <w:t>SQL</w:t>
+      </w:r>
+      <w:r>
+        <w:t xml:space="preserve"> responsável pela criação das tabelas no banco de dados, permitindo a implementação prática da estrutura lógica planejada. </w:t>
+      </w:r>
+    </w:p>
+    <w:p>
+      <w:pPr>
+        <w:pStyle w:val="Ttulo3"/>
+      </w:pPr>
+      <w:bookmarkStart w:id="56" w:name="_Toc199351309"/>
+      <w:r>
+        <w:t xml:space="preserve">6.3.1 Modelo </w:t>
+      </w:r>
+      <w:r>
+        <w:t>Lógico</w:t>
+      </w:r>
+      <w:bookmarkEnd w:id="56"/>
+    </w:p>
+    <w:p>
+      <w:r>
+        <w:t xml:space="preserve">Com base no modelo conceitual elaborado no Capítulo 5, </w:t>
+      </w:r>
+      <w:r>
+        <w:t>n</w:t>
+      </w:r>
+      <w:r>
+        <w:t xml:space="preserve">esta seção está </w:t>
+      </w:r>
+      <w:r>
+        <w:t>o modelo lógico de dados, também conhecido como modelo operacional. Este modelo tem como objetivo representar, de forma mais próxima da implementação, as estruturas de dados que serão de fato persistidas no banco de dados relacional.</w:t>
+      </w:r>
+    </w:p>
+    <w:p>
+      <w:r>
+        <w:t xml:space="preserve">O modelo lógico define as entidades, seus atributos, domínios, tipos de dados e restrições de integridade, como chaves primárias e estrangeiras, garantindo a consistência e a normalização dos dados. Neste projeto, o modelo suportar a gestão de informações relacionadas aos usuários do sistema (como doadoras, receptoras e profissionais de saúde), </w:t>
+      </w:r>
+      <w:r>
+        <w:t>aos municípios</w:t>
+      </w:r>
+      <w:r>
+        <w:t>, aos bancos de leite humano e às doações realizadas.</w:t>
+      </w:r>
+    </w:p>
+    <w:p>
+      <w:r>
+        <w:t>Cada tabela foi estruturada considerando as necessidades funcionais do sistema e o relacionamento entre as entidades, respeitando as boas práticas de modelagem de dados. O resultado é um modelo que serve de base direta para a criação do banco de dados físico em PostgreSQL, conforme descrito na próxima seção.</w:t>
+      </w:r>
+    </w:p>
+    <w:p>
+      <w:r>
+        <w:t>O modelo lógico completo, representado em formato descritivo e visual, encont</w:t>
+      </w:r>
+      <w:r>
+        <w:t>ra-se disponível no Apêndice D.</w:t>
+      </w:r>
+    </w:p>
+    <w:p>
+      <w:r>
+        <w:rPr>
+          <w:highlight w:val="yellow"/>
+        </w:rPr>
+        <w:t>/* Está precisando acertar conforme o MER */</w:t>
+      </w:r>
+    </w:p>
+    <w:p>
+      <w:pPr>
+        <w:pStyle w:val="Ttulo3"/>
+      </w:pPr>
+      <w:bookmarkStart w:id="57" w:name="_Toc199351310"/>
       <w:r>
         <w:lastRenderedPageBreak/>
-        <w:t>funcionalidades, destacando os eventos, ações e respostas do sistema diante de interações iniciadas por usuários ou sistemas externos.</w:t>
-      </w:r>
-    </w:p>
-    <w:p>
-      <w:r>
-        <w:t>Para isso, são utilizados diagramas de sequência, que ilustram a comunicação entre os objetos e os módulos do sistema em m</w:t>
-      </w:r>
-      <w:r>
-        <w:t>omentos específicos, como autenticação,</w:t>
-      </w:r>
-      <w:r>
-        <w:t xml:space="preserve"> cadastro, agendamento de coleta e busca por bancos de leite. Esses diagramas </w:t>
-      </w:r>
-      <w:r>
-        <w:t>modelam</w:t>
-      </w:r>
-      <w:r>
-        <w:t xml:space="preserve"> o comportamento dinâmico do sistema, tornando visíveis as dependências e responsabilidades de cada elemento envolvido.</w:t>
-      </w:r>
-    </w:p>
-    <w:p>
-      <w:r>
-        <w:t xml:space="preserve">Todos os diagramas apresentados nesta seção foram organizados </w:t>
-      </w:r>
-      <w:r>
-        <w:t xml:space="preserve">no Apêndice. </w:t>
-      </w:r>
-      <w:r>
-        <w:t>Esses diagramas complementam a visão arquitetural estática já apresentada e oferecem uma perspectiva completa do funcionamento interno do sistema.</w:t>
-      </w:r>
-    </w:p>
-    <w:p/>
-    <w:p>
-      <w:pPr>
-        <w:pStyle w:val="Ttulo3"/>
-      </w:pPr>
-      <w:bookmarkStart w:id="54" w:name="_Toc199351307"/>
-      <w:r>
-        <w:t xml:space="preserve">6.2.1 Projeto das </w:t>
-      </w:r>
-      <w:r>
-        <w:t>I</w:t>
-      </w:r>
-      <w:r>
-        <w:t>nterações</w:t>
-      </w:r>
-      <w:r>
-        <w:t xml:space="preserve"> entre Objetos</w:t>
-      </w:r>
-      <w:bookmarkEnd w:id="54"/>
-    </w:p>
-    <w:p>
-      <w:r>
-        <w:t xml:space="preserve">O projeto das interações entre objetos </w:t>
-      </w:r>
-      <w:r>
-        <w:t>modela</w:t>
-      </w:r>
-      <w:r>
-        <w:t xml:space="preserve"> como os diferentes elementos do sistema — como componentes da interface, serviços, controladores e modelos de dados — interagem entre si para realizar as funcionalidades propostas. Essa modelagem é fundamental para garantir que o sistema atenda corretamente aos requisitos funcionais </w:t>
-      </w:r>
-      <w:r>
-        <w:t>e não funcionais estabelecidos. O</w:t>
-      </w:r>
-      <w:r>
-        <w:t>s diagramas de sequência que evidenciam o comportamento dinâmico do sistema em difere</w:t>
-      </w:r>
-      <w:r>
-        <w:t>ntes cenários de uso, como autenticação</w:t>
-      </w:r>
-      <w:r>
-        <w:t xml:space="preserve"> de usuários, cadastro de doadoras, solicitação de agendamento e localização de bancos de leite próximos. Esses diagramas mostram a troca de mensagens entre os ob</w:t>
-      </w:r>
-      <w:r>
-        <w:t>jetos, a ordem de execução das invocações de métodos</w:t>
-      </w:r>
-      <w:r>
-        <w:t xml:space="preserve"> e as responsabilidades de cada módulo na realização das tarefas.</w:t>
-      </w:r>
-    </w:p>
-    <w:p>
-      <w:r>
-        <w:t>As interações seguem um padrão</w:t>
-      </w:r>
-      <w:r>
-        <w:t xml:space="preserve"> conforme segue</w:t>
-      </w:r>
-      <w:r>
-        <w:t>:</w:t>
-      </w:r>
-    </w:p>
-    <w:p>
-      <w:r>
-        <w:t xml:space="preserve">O usuário interage com a interface (componente </w:t>
-      </w:r>
-      <w:r>
-        <w:t>do pacote</w:t>
-      </w:r>
-      <w:r>
-        <w:t xml:space="preserve"> </w:t>
-      </w:r>
-      <w:r>
-        <w:rPr>
-          <w:i/>
-        </w:rPr>
-        <w:t xml:space="preserve">pages </w:t>
-      </w:r>
-      <w:r>
-        <w:t xml:space="preserve">do </w:t>
-      </w:r>
-      <w:r>
-        <w:rPr>
-          <w:i/>
-        </w:rPr>
-        <w:t>front-end</w:t>
-      </w:r>
-      <w:r>
-        <w:t>);</w:t>
-      </w:r>
-    </w:p>
-    <w:p>
-      <w:r>
-        <w:t xml:space="preserve">A interface </w:t>
-      </w:r>
-      <w:r>
-        <w:t>invoca</w:t>
-      </w:r>
-      <w:r>
-        <w:t xml:space="preserve"> os métodos dos serviços (</w:t>
-      </w:r>
-      <w:r>
-        <w:rPr>
-          <w:i/>
-        </w:rPr>
-        <w:t>services</w:t>
-      </w:r>
-      <w:r>
-        <w:t>), que são responsáveis por se comunicar com a API (</w:t>
-      </w:r>
-      <w:r>
-        <w:rPr>
-          <w:i/>
-        </w:rPr>
-        <w:t>back-end</w:t>
-      </w:r>
-      <w:r>
-        <w:t>);</w:t>
-      </w:r>
-    </w:p>
-    <w:p>
-      <w:r>
-        <w:t xml:space="preserve">No </w:t>
-      </w:r>
-      <w:r>
-        <w:rPr>
-          <w:i/>
-        </w:rPr>
-        <w:t>back-end,</w:t>
-      </w:r>
-      <w:r>
-        <w:t xml:space="preserve"> os </w:t>
-      </w:r>
-      <w:r>
-        <w:rPr>
-          <w:i/>
-        </w:rPr>
-        <w:t>routers</w:t>
-      </w:r>
-      <w:r>
-        <w:t xml:space="preserve"> recebem a requisição, direcionam para os </w:t>
-      </w:r>
-      <w:r>
-        <w:rPr>
-          <w:i/>
-        </w:rPr>
-        <w:t>controllers</w:t>
-      </w:r>
-      <w:r>
-        <w:t xml:space="preserve">, que por sua vez validam dados com auxílio dos middlewares e interagem com os </w:t>
-      </w:r>
-      <w:r>
-        <w:rPr>
-          <w:i/>
-        </w:rPr>
-        <w:t>models</w:t>
-      </w:r>
-      <w:r>
-        <w:t>, responsáveis pela manipulação do banco de dados.</w:t>
-      </w:r>
-    </w:p>
-    <w:p>
+        <w:t>6.3.2 Dicionário de D</w:t>
+      </w:r>
+      <w:r>
+        <w:t>ados</w:t>
+      </w:r>
+      <w:r>
+        <w:t xml:space="preserve"> do Modelo </w:t>
+      </w:r>
+      <w:r>
+        <w:t>Lógico</w:t>
+      </w:r>
+      <w:bookmarkEnd w:id="57"/>
+    </w:p>
+    <w:p>
+      <w:r>
+        <w:t xml:space="preserve">1. Tabela: </w:t>
+      </w:r>
+      <w:r>
+        <w:t>municipio</w:t>
+      </w:r>
+      <w:r>
+        <w:t xml:space="preserve">  </w:t>
+      </w:r>
+    </w:p>
+    <w:p>
+      <w:pPr>
+        <w:pStyle w:val="PargrafodaLista"/>
+      </w:pPr>
+      <w:r>
+        <w:t>id – Identificador único da cidade.</w:t>
+      </w:r>
+    </w:p>
+    <w:p>
+      <w:pPr>
+        <w:pStyle w:val="PargrafodaLista"/>
+        <w:rPr>
+          <w:lang w:val="en-US"/>
+        </w:rPr>
+      </w:pPr>
+      <w:r>
+        <w:rPr>
+          <w:lang w:val="en-US"/>
+        </w:rPr>
+        <w:t>Domínio: INTEGER NOT NULL PRIMARY KEY</w:t>
+      </w:r>
+    </w:p>
+    <w:p>
+      <w:pPr>
+        <w:pStyle w:val="PargrafodaLista"/>
+      </w:pPr>
+      <w:r>
+        <w:t>nome – Nome da cidade.</w:t>
+      </w:r>
+    </w:p>
+    <w:p>
+      <w:pPr>
+        <w:pStyle w:val="PargrafodaLista"/>
+      </w:pPr>
+      <w:r>
+        <w:t>Domínio: VARCHAR(100) NOT NULL</w:t>
+      </w:r>
+    </w:p>
+    <w:p>
+      <w:pPr>
+        <w:pStyle w:val="PargrafodaLista"/>
+      </w:pPr>
+      <w:r>
+        <w:t>UF</w:t>
+      </w:r>
+      <w:r>
+        <w:t xml:space="preserve"> – Sigla ou nome </w:t>
+      </w:r>
+      <w:r>
+        <w:t xml:space="preserve">da unidade da federação onde a </w:t>
+      </w:r>
+      <w:r>
+        <w:t xml:space="preserve"> cidade</w:t>
+      </w:r>
+      <w:r>
+        <w:t xml:space="preserve"> se encontra</w:t>
+      </w:r>
+      <w:r>
+        <w:t>.</w:t>
+      </w:r>
+    </w:p>
+    <w:p>
+      <w:pPr>
+        <w:pStyle w:val="PargrafodaLista"/>
+      </w:pPr>
+      <w:r>
+        <w:t>Domínio: VARCHAR(100) NOT NULL</w:t>
+      </w:r>
+      <w:r>
+        <w:t>,</w:t>
+      </w:r>
+    </w:p>
+    <w:p>
+      <w:pPr>
+        <w:pStyle w:val="PargrafodaLista"/>
+      </w:pPr>
+      <w:r>
+        <w:t>País: VARCHAR(100) NOT NULL</w:t>
+      </w:r>
+    </w:p>
+    <w:p>
+      <w:r>
+        <w:t>2. Tabela: bancos_de_leite</w:t>
+      </w:r>
+    </w:p>
+    <w:p>
+      <w:pPr>
+        <w:pStyle w:val="PargrafodaLista"/>
+      </w:pPr>
+      <w:r>
+        <w:t>id – Identificador único do banco de leite.</w:t>
+      </w:r>
+    </w:p>
+    <w:p>
+      <w:pPr>
+        <w:pStyle w:val="PargrafodaLista"/>
+        <w:rPr>
+          <w:lang w:val="en-US"/>
+        </w:rPr>
+      </w:pPr>
+      <w:r>
+        <w:rPr>
+          <w:lang w:val="en-US"/>
+        </w:rPr>
+        <w:t>Domínio: INTEGER NOT NULL PRIMARY KEY</w:t>
+      </w:r>
+    </w:p>
+    <w:p>
+      <w:pPr>
+        <w:pStyle w:val="PargrafodaLista"/>
+      </w:pPr>
+      <w:r>
+        <w:t>nome – Nome do banco de leite.</w:t>
+      </w:r>
+    </w:p>
+    <w:p>
+      <w:pPr>
+        <w:pStyle w:val="PargrafodaLista"/>
+      </w:pPr>
+      <w:r>
+        <w:t>D</w:t>
+      </w:r>
+      <w:r>
+        <w:t>omínio: VARCHAR(25) NOT NULL</w:t>
+      </w:r>
+    </w:p>
+    <w:p>
+      <w:pPr>
+        <w:pStyle w:val="PargrafodaLista"/>
+        <w:rPr>
+          <w:highlight w:val="yellow"/>
+        </w:rPr>
+      </w:pPr>
+      <w:r>
+        <w:rPr>
+          <w:highlight w:val="yellow"/>
+        </w:rPr>
+        <w:t>municipio</w:t>
+      </w:r>
+      <w:r>
+        <w:rPr>
+          <w:highlight w:val="yellow"/>
+        </w:rPr>
+        <w:t xml:space="preserve"> – Nome da cidade onde está localizado.</w:t>
+      </w:r>
+    </w:p>
+    <w:p>
+      <w:pPr>
+        <w:pStyle w:val="PargrafodaLista"/>
+        <w:rPr>
+          <w:highlight w:val="yellow"/>
+        </w:rPr>
+      </w:pPr>
+      <w:r>
+        <w:rPr>
+          <w:highlight w:val="yellow"/>
+        </w:rPr>
+        <w:t>Domínio: VARCHAR(10) NOT NULL</w:t>
+      </w:r>
+    </w:p>
+    <w:p>
+      <w:pPr>
+        <w:pStyle w:val="PargrafodaLista"/>
+      </w:pPr>
+      <w:r>
+        <w:rPr>
+          <w:highlight w:val="yellow"/>
+        </w:rPr>
+        <w:t>municipio</w:t>
+      </w:r>
+      <w:r>
+        <w:rPr>
+          <w:highlight w:val="yellow"/>
+        </w:rPr>
+        <w:t xml:space="preserve"> – Sigla do estado onde está localizado.</w:t>
+      </w:r>
+    </w:p>
+    <w:p>
+      <w:pPr>
+        <w:pStyle w:val="PargrafodaLista"/>
+      </w:pPr>
+      <w:r>
+        <w:t>Domínio: VARCHAR(2) NOT NULL</w:t>
+      </w:r>
+    </w:p>
+    <w:p>
+      <w:pPr>
+        <w:pStyle w:val="PargrafodaLista"/>
+      </w:pPr>
+      <w:r>
+        <w:t>endereco – Endereço completo do banco de leite.</w:t>
+      </w:r>
+    </w:p>
+    <w:p>
+      <w:pPr>
+        <w:pStyle w:val="PargrafodaLista"/>
+      </w:pPr>
+      <w:r>
+        <w:t>Domínio: VARCHAR(255) NOT NULL</w:t>
+      </w:r>
+    </w:p>
+    <w:p>
+      <w:pPr>
+        <w:pStyle w:val="PargrafodaLista"/>
+      </w:pPr>
+      <w:r>
+        <w:t>telefone – Telefone de contato.</w:t>
+      </w:r>
+    </w:p>
+    <w:p>
+      <w:pPr>
+        <w:pStyle w:val="PargrafodaLista"/>
+      </w:pPr>
+      <w:r>
+        <w:t>Domínio: VARCHAR(20) NOT NULL</w:t>
+      </w:r>
+    </w:p>
+    <w:p>
+      <w:pPr>
+        <w:pStyle w:val="PargrafodaLista"/>
+      </w:pPr>
+      <w:r>
+        <w:t>latitude – Localização geográfica (latitude).</w:t>
+      </w:r>
+    </w:p>
+    <w:p>
+      <w:pPr>
+        <w:pStyle w:val="PargrafodaLista"/>
+      </w:pPr>
+      <w:r>
+        <w:t>Domínio: NUMERIC(8,6)</w:t>
+      </w:r>
+    </w:p>
+    <w:p>
+      <w:pPr>
+        <w:pStyle w:val="PargrafodaLista"/>
+      </w:pPr>
+      <w:r>
+        <w:t>longitude – Localização geográfica (longitude).</w:t>
+      </w:r>
+    </w:p>
+    <w:p>
+      <w:pPr>
+        <w:pStyle w:val="PargrafodaLista"/>
+      </w:pPr>
+      <w:r>
+        <w:t>Domínio: NUMERIC(8,6)</w:t>
+      </w:r>
+    </w:p>
+    <w:p>
+      <w:r>
+        <w:t>3. Tabela: usuario</w:t>
+      </w:r>
+    </w:p>
+    <w:p>
+      <w:pPr>
+        <w:pStyle w:val="PargrafodaLista"/>
+      </w:pPr>
+      <w:r>
+        <w:t>id – Identificador único do usuário.</w:t>
+      </w:r>
+    </w:p>
+    <w:p>
+      <w:pPr>
+        <w:pStyle w:val="PargrafodaLista"/>
+        <w:rPr>
+          <w:lang w:val="en-US"/>
+        </w:rPr>
+      </w:pPr>
+      <w:r>
+        <w:rPr>
+          <w:lang w:val="en-US"/>
+        </w:rPr>
+        <w:t>Domínio: INTEGER NOT NULL PRIMARY KEY</w:t>
+      </w:r>
+    </w:p>
+    <w:p>
+      <w:pPr>
+        <w:pStyle w:val="PargrafodaLista"/>
+      </w:pPr>
+      <w:r>
+        <w:t>nome – Nome completo do usuário.</w:t>
+      </w:r>
+    </w:p>
+    <w:p>
+      <w:pPr>
+        <w:pStyle w:val="PargrafodaLista"/>
+      </w:pPr>
       <w:r>
         <w:lastRenderedPageBreak/>
-        <w:t>Essas interações foram projetadas com base em princípios de separação de responsabilidades, promovendo maior organização, legibilidade e facilidade de manutenção do sistema.</w:t>
-      </w:r>
-    </w:p>
-    <w:p>
-      <w:r>
-        <w:t xml:space="preserve">Todos os diagramas que representam essas interações estão disponíveis </w:t>
-      </w:r>
-      <w:r>
-        <w:t>no</w:t>
-      </w:r>
-      <w:r>
-        <w:t xml:space="preserve"> Apêndice F.</w:t>
-      </w:r>
-    </w:p>
-    <w:p>
-      <w:r>
-        <w:t xml:space="preserve">6.2.1.1 Diagramas de </w:t>
-      </w:r>
-      <w:r>
-        <w:t>S</w:t>
-      </w:r>
-      <w:r>
-        <w:t>equ</w:t>
-      </w:r>
-      <w:r>
-        <w:t>ência</w:t>
-      </w:r>
-    </w:p>
-    <w:p>
-      <w:r>
-        <w:t>Os diagramas de sequência a seguir representam os principais fluxos de funcionamento do aplicativo proposto, com foco em interações comuns entre o usuário e o sistema. Cada cenário foi modelado considerando uma execução bem-sucedida, sem falhas, desde a interface até o banco de dados, com resposta clara ao usuário ao final de cada ação. A seguir, estão descritos os principais fluxos mapeados.</w:t>
-      </w:r>
-    </w:p>
-    <w:p>
-      <w:r>
-        <w:t>O primeiro cenário mostra o processo de entrar do usuário. Ao abrir o aplicativo, o usuário informa</w:t>
-      </w:r>
-      <w:r>
-        <w:t>rá seu e-mail e senha</w:t>
-      </w:r>
-      <w:r>
-        <w:t>.</w:t>
-      </w:r>
-      <w:r>
-        <w:t xml:space="preserve"> Esses dados são enviados ao </w:t>
-      </w:r>
-      <w:r>
-        <w:rPr>
-          <w:i/>
-        </w:rPr>
-        <w:t>back</w:t>
-      </w:r>
-      <w:r>
-        <w:rPr>
-          <w:i/>
-        </w:rPr>
-        <w:t>-</w:t>
-      </w:r>
-      <w:r>
-        <w:rPr>
-          <w:i/>
-        </w:rPr>
-        <w:t>end,</w:t>
-      </w:r>
-      <w:r>
-        <w:t xml:space="preserve"> que realiza</w:t>
-      </w:r>
-      <w:r>
-        <w:t>rá</w:t>
-      </w:r>
-      <w:r>
-        <w:t xml:space="preserve"> a verificação das credenciais no banco de dados. Se </w:t>
-      </w:r>
-      <w:r>
-        <w:t>os dados de entrada estiverem corretos</w:t>
-      </w:r>
-      <w:r>
-        <w:t xml:space="preserve">, o sistema gera um </w:t>
-      </w:r>
-      <w:r>
-        <w:t>token</w:t>
-      </w:r>
-      <w:r>
-        <w:t xml:space="preserve"> de autenticação e retorna</w:t>
-      </w:r>
-      <w:r>
-        <w:t>rá</w:t>
-      </w:r>
-      <w:r>
-        <w:t xml:space="preserve"> para o aplicativo,</w:t>
-      </w:r>
-      <w:r>
-        <w:t xml:space="preserve"> liberando o acesso para uso</w:t>
-      </w:r>
-      <w:r>
-        <w:t>. O fluxo ocorre de forma segura e sem falhas.</w:t>
-      </w:r>
-    </w:p>
-    <w:p>
-      <w:r>
-        <w:t>No segundo cenário, é descrito o agendamento de uma coleta de leite humano. O usuário acessa</w:t>
-      </w:r>
-      <w:r>
-        <w:t>rá</w:t>
-      </w:r>
-      <w:r>
-        <w:t xml:space="preserve"> a opção "Agendar Coleta", preenche</w:t>
-      </w:r>
-      <w:r>
-        <w:t>rá</w:t>
-      </w:r>
-      <w:r>
-        <w:t xml:space="preserve"> os dados solicitados, como data, horário e local, e confirma o envio. O sistema recebe</w:t>
-      </w:r>
-      <w:r>
-        <w:t>rá esses dados</w:t>
-      </w:r>
-      <w:r>
-        <w:t>, realiza</w:t>
-      </w:r>
-      <w:r>
-        <w:t>rá</w:t>
-      </w:r>
-      <w:r>
-        <w:t xml:space="preserve"> o registro no banco de dados e retorna</w:t>
-      </w:r>
-      <w:r>
-        <w:t>rá</w:t>
-      </w:r>
-      <w:r>
-        <w:t xml:space="preserve"> uma mensagem de confirmação, informando que o agendamento foi realizado com sucesso.</w:t>
-      </w:r>
-    </w:p>
-    <w:p>
-      <w:r>
-        <w:t>O terceiro</w:t>
-      </w:r>
-      <w:r>
-        <w:t xml:space="preserve"> diagrama representa o fluxo de orientações</w:t>
-      </w:r>
-      <w:r>
-        <w:t xml:space="preserve">. Ao acessar a tela inicial, o </w:t>
-      </w:r>
-      <w:r>
-        <w:t>usuário seleciona a opção “Orientações</w:t>
-      </w:r>
-      <w:r>
-        <w:t>” e, em seguida, pode</w:t>
-      </w:r>
-      <w:r>
-        <w:t>rá</w:t>
-      </w:r>
-      <w:r>
-        <w:t xml:space="preserve"> escolher entre diversos temas informativos, como quem pode doar, como preparar o frasco, formas de coleta e transporte do leite</w:t>
-      </w:r>
-      <w:r>
-        <w:t xml:space="preserve"> humano</w:t>
-      </w:r>
-      <w:r>
-        <w:t>. Após a escolha de um tema, o sistema recupera</w:t>
-      </w:r>
-      <w:r>
-        <w:t>rá os dados do banco de dados e exibirá</w:t>
-      </w:r>
-      <w:r>
-        <w:t xml:space="preserve"> na tela do aplicativo, permitindo que o usuário tenha acesso ao conteúdo de forma rápida e clara.</w:t>
-      </w:r>
-    </w:p>
-    <w:p>
-      <w:r>
-        <w:t>O último fluxo representa a verificação de autenticação ao acessar áreas restritas do aplicativo. Sempre que o usuário tenta</w:t>
-      </w:r>
-      <w:r>
-        <w:t>r</w:t>
-      </w:r>
-      <w:r>
-        <w:t xml:space="preserve"> acessar uma funcionalidade protegida, como o agendamento ou o histórico de coletas, o sistema verifica</w:t>
-      </w:r>
-      <w:r>
-        <w:t>rá</w:t>
-      </w:r>
-      <w:r>
-        <w:t xml:space="preserve"> automaticamente se o </w:t>
-      </w:r>
-      <w:r>
-        <w:rPr>
-          <w:i/>
-        </w:rPr>
-        <w:t>token</w:t>
-      </w:r>
-      <w:r>
-        <w:t xml:space="preserve"> de autenticação ainda está válido. Caso esteja, a autorização</w:t>
-      </w:r>
-      <w:r>
-        <w:t xml:space="preserve"> </w:t>
-      </w:r>
-      <w:r>
-        <w:t>será</w:t>
-      </w:r>
-      <w:r>
-        <w:t xml:space="preserve"> c</w:t>
-      </w:r>
-      <w:r>
-        <w:t>oncedida</w:t>
-      </w:r>
-      <w:r>
-        <w:t xml:space="preserve"> sem necessidade de nova autenticação</w:t>
-      </w:r>
-      <w:r>
-        <w:t>, mantendo a segurança e a fluidez do uso.</w:t>
-      </w:r>
-    </w:p>
-    <w:p>
-      <w:r>
-        <w:rPr>
-          <w:highlight w:val="yellow"/>
-        </w:rPr>
+        <w:t>Domínio: VARCHAR(100) NOT NULL</w:t>
+      </w:r>
+    </w:p>
+    <w:p>
+      <w:pPr>
+        <w:pStyle w:val="PargrafodaLista"/>
+      </w:pPr>
+      <w:r>
+        <w:t>email – Endereço de e-mail.</w:t>
+      </w:r>
+    </w:p>
+    <w:p>
+      <w:pPr>
+        <w:pStyle w:val="PargrafodaLista"/>
+      </w:pPr>
+      <w:r>
+        <w:t>Domínio: VARCHAR(100) NOT NULL</w:t>
+      </w:r>
+    </w:p>
+    <w:p>
+      <w:pPr>
+        <w:pStyle w:val="PargrafodaLista"/>
+      </w:pPr>
+      <w:r>
+        <w:t>telefone – Número de telefone para contato.</w:t>
+      </w:r>
+    </w:p>
+    <w:p>
+      <w:pPr>
+        <w:pStyle w:val="PargrafodaLista"/>
+      </w:pPr>
+      <w:r>
+        <w:t>Domínio: VARCHAR(20)</w:t>
+      </w:r>
+    </w:p>
+    <w:p>
+      <w:pPr>
+        <w:pStyle w:val="PargrafodaLista"/>
+      </w:pPr>
+      <w:r>
+        <w:t>cpf – Cadastro de Pessoa Física.</w:t>
+      </w:r>
+    </w:p>
+    <w:p>
+      <w:pPr>
+        <w:pStyle w:val="PargrafodaLista"/>
+      </w:pPr>
+      <w:r>
+        <w:t>Domínio: VARCHAR(11) NOT NULL</w:t>
+      </w:r>
+    </w:p>
+    <w:p>
+      <w:pPr>
+        <w:pStyle w:val="PargrafodaLista"/>
+      </w:pPr>
+      <w:r>
+        <w:t>senha – Senha criptografada para autenticação.</w:t>
+      </w:r>
+    </w:p>
+    <w:p>
+      <w:pPr>
+        <w:pStyle w:val="PargrafodaLista"/>
+      </w:pPr>
+      <w:r>
+        <w:t>Domínio: VARCHAR(100) NOT NULL</w:t>
+      </w:r>
+    </w:p>
+    <w:p>
+      <w:pPr>
+        <w:pStyle w:val="PargrafodaLista"/>
+      </w:pPr>
+      <w:r>
+        <w:t>doadora – Indica se o usuário é doador.</w:t>
+      </w:r>
+    </w:p>
+    <w:p>
+      <w:pPr>
+        <w:pStyle w:val="PargrafodaLista"/>
+      </w:pPr>
+      <w:r>
+        <w:t>Domínio: BOOLEAN</w:t>
+      </w:r>
+    </w:p>
+    <w:p>
+      <w:pPr>
+        <w:pStyle w:val="PargrafodaLista"/>
+      </w:pPr>
+      <w:r>
+        <w:t>receptora – Indica se o usuário é receptor.</w:t>
+      </w:r>
+    </w:p>
+    <w:p>
+      <w:pPr>
+        <w:pStyle w:val="PargrafodaLista"/>
+      </w:pPr>
+      <w:r>
+        <w:t>Domínio: BOOLEAN</w:t>
+      </w:r>
+    </w:p>
+    <w:p>
+      <w:pPr>
+        <w:pStyle w:val="PargrafodaLista"/>
+      </w:pPr>
+      <w:r>
+        <w:t>profissional – Indica se o usuário é profissional de saúde.</w:t>
+      </w:r>
+    </w:p>
+    <w:p>
+      <w:pPr>
+        <w:pStyle w:val="PargrafodaLista"/>
+      </w:pPr>
+      <w:r>
+        <w:t>Domínio: BOOLEAN</w:t>
+      </w:r>
+    </w:p>
+    <w:p>
+      <w:pPr>
+        <w:pStyle w:val="PargrafodaLista"/>
+      </w:pPr>
+      <w:r>
+        <w:t>latitude – Localização geográfica (latitude).</w:t>
+      </w:r>
+    </w:p>
+    <w:p>
+      <w:pPr>
+        <w:pStyle w:val="PargrafodaLista"/>
+      </w:pPr>
+      <w:r>
+        <w:t>Domínio: NUMERIC(8,6)</w:t>
+      </w:r>
+    </w:p>
+    <w:p>
+      <w:pPr>
+        <w:pStyle w:val="PargrafodaLista"/>
+      </w:pPr>
+      <w:r>
+        <w:t>longitude – Localização geográfica (longitude).</w:t>
+      </w:r>
+    </w:p>
+    <w:p>
+      <w:pPr>
+        <w:pStyle w:val="PargrafodaLista"/>
+      </w:pPr>
+      <w:r>
+        <w:t>Domínio: NUMERIC(8,6)</w:t>
+      </w:r>
+    </w:p>
+    <w:p>
+      <w:pPr>
+        <w:pStyle w:val="PargrafodaLista"/>
+      </w:pPr>
+      <w:r>
+        <w:t>id_</w:t>
+      </w:r>
+      <w:r>
+        <w:t>municipio</w:t>
+      </w:r>
+      <w:r>
+        <w:t xml:space="preserve"> – Referência à cidade do usuário.</w:t>
+      </w:r>
+    </w:p>
+    <w:p>
+      <w:pPr>
+        <w:pStyle w:val="PargrafodaLista"/>
+      </w:pPr>
+      <w:r>
+        <w:t>Domínio: INTEGER NOT NUL</w:t>
+      </w:r>
+      <w:r>
+        <w:t>L, chave estrangeira para municipio</w:t>
+      </w:r>
+      <w:r>
+        <w:t>(id)</w:t>
+      </w:r>
+    </w:p>
+    <w:p>
+      <w:r>
+        <w:t>4. Tabela: doação</w:t>
+      </w:r>
+    </w:p>
+    <w:p>
+      <w:pPr>
+        <w:pStyle w:val="PargrafodaLista"/>
+      </w:pPr>
+      <w:r>
+        <w:t>id – Identificador único da doação.</w:t>
+      </w:r>
+    </w:p>
+    <w:p>
+      <w:pPr>
+        <w:pStyle w:val="PargrafodaLista"/>
+        <w:rPr>
+          <w:lang w:val="en-US"/>
+        </w:rPr>
+      </w:pPr>
+      <w:r>
+        <w:rPr>
+          <w:lang w:val="en-US"/>
+        </w:rPr>
+        <w:t>Domínio: INTEGER NOT NULL PRIMARY KEY</w:t>
+      </w:r>
+    </w:p>
+    <w:p>
+      <w:pPr>
+        <w:pStyle w:val="PargrafodaLista"/>
+      </w:pPr>
+      <w:r>
+        <w:t>id_bancos_de_leite – Banco de leite que recebeu a doação.</w:t>
+      </w:r>
+    </w:p>
+    <w:p>
+      <w:pPr>
+        <w:pStyle w:val="PargrafodaLista"/>
+      </w:pPr>
+      <w:r>
+        <w:t>Domínio: INTEGER NOT NULL, chave estrangeira para bancos_de_leite(id)</w:t>
+      </w:r>
+    </w:p>
+    <w:p>
+      <w:pPr>
+        <w:pStyle w:val="PargrafodaLista"/>
+      </w:pPr>
+      <w:r>
+        <w:t>quantidade_ml – Quantidade doada em mililitros.</w:t>
+      </w:r>
+    </w:p>
+    <w:p>
+      <w:pPr>
+        <w:pStyle w:val="PargrafodaLista"/>
+      </w:pPr>
+      <w:r>
+        <w:t>Domínio: INTEGER NOT NULL</w:t>
+      </w:r>
+    </w:p>
+    <w:p>
+      <w:pPr>
+        <w:pStyle w:val="PargrafodaLista"/>
+      </w:pPr>
+      <w:r>
+        <w:t>data_doacao – Data e hora da doação.</w:t>
+      </w:r>
+    </w:p>
+    <w:p>
+      <w:pPr>
+        <w:pStyle w:val="PargrafodaLista"/>
+      </w:pPr>
+      <w:r>
+        <w:t>Domínio: TIMESTAMPTZ NOT NULL</w:t>
+      </w:r>
+    </w:p>
+    <w:p>
+      <w:pPr>
+        <w:pStyle w:val="PargrafodaLista"/>
+      </w:pPr>
+      <w:r>
+        <w:t>id_usuario – Identificador do doador.</w:t>
+      </w:r>
+    </w:p>
+    <w:p>
+      <w:pPr>
+        <w:pStyle w:val="PargrafodaLista"/>
+      </w:pPr>
+      <w:r>
+        <w:t>Domínio: INTEGER NOT NULL, chave estrangeira para usuario(id)</w:t>
+      </w:r>
+    </w:p>
+    <w:p>
+      <w:pPr>
+        <w:pStyle w:val="PargrafodaLista"/>
+      </w:pPr>
+    </w:p>
+    <w:p>
+      <w:r>
         <w:lastRenderedPageBreak/>
-        <w:t>/* As classes devem ser as que constam no projeto, não use Banco de Dados mas o nome da classe DAO */</w:t>
-      </w:r>
-    </w:p>
-    <w:p>
-      <w:pPr>
-        <w:pStyle w:val="Ttulo2"/>
-      </w:pPr>
-      <w:bookmarkStart w:id="55" w:name="_Toc199351308"/>
-      <w:r>
-        <w:t xml:space="preserve">6.3 VISÃO </w:t>
-      </w:r>
-      <w:r>
-        <w:t>DOS</w:t>
-      </w:r>
-      <w:r>
-        <w:t xml:space="preserve"> DADOS</w:t>
-      </w:r>
-      <w:bookmarkEnd w:id="55"/>
-    </w:p>
-    <w:p>
-      <w:r>
-        <w:t xml:space="preserve">Nesta seção, é apresentado o desenvolvimento da modelagem lógica e a criação do banco de dados relacional do sistema </w:t>
-      </w:r>
-      <w:r>
-        <w:t>de software Donate</w:t>
-      </w:r>
-      <w:r>
-        <w:t>, utilizando o PostgreSQL como sistema gerenciador</w:t>
-      </w:r>
-      <w:r>
-        <w:t xml:space="preserve"> de banco de dados</w:t>
-      </w:r>
-      <w:r>
-        <w:t xml:space="preserve">. </w:t>
-      </w:r>
-      <w:r>
-        <w:t>Aqui se mostra a estrutura de uma base de dados que permitirá</w:t>
-      </w:r>
-      <w:r>
-        <w:t xml:space="preserve"> o registro e a organização </w:t>
-      </w:r>
-      <w:r>
-        <w:t xml:space="preserve">dos dados dos </w:t>
-      </w:r>
-      <w:r>
-        <w:t>usuários (doadoras, receptoras e pro</w:t>
-      </w:r>
-      <w:r>
-        <w:t>fissionais de saúde), municípios</w:t>
-      </w:r>
-      <w:r>
-        <w:t xml:space="preserve">, bancos de leite e às doações realizadas. Para isso, </w:t>
-      </w:r>
-      <w:r>
-        <w:t>constam</w:t>
-      </w:r>
-      <w:r>
-        <w:t xml:space="preserve"> </w:t>
-      </w:r>
-      <w:r>
-        <w:t xml:space="preserve">as </w:t>
-      </w:r>
-      <w:r>
-        <w:t xml:space="preserve">entidades principais, seus respectivos atributos e domínios, além das restrições de integridade, como chaves primárias e estrangeiras. A estrutura proposta garante a consistência e a integridade dos dados, facilitando a manipulação e o relacionamento entre as informações. A partir desse modelo, foi gerado o código </w:t>
-      </w:r>
-      <w:r>
-        <w:rPr>
-          <w:highlight w:val="yellow"/>
-        </w:rPr>
-        <w:t>SQL</w:t>
-      </w:r>
-      <w:r>
-        <w:t xml:space="preserve"> responsável pela criação das tabelas no banco de dados, permitindo a implementação prática da estrutura lógica planejada. </w:t>
-      </w:r>
-    </w:p>
-    <w:p>
-      <w:pPr>
-        <w:pStyle w:val="Ttulo3"/>
-      </w:pPr>
-      <w:bookmarkStart w:id="56" w:name="_Toc199351309"/>
-      <w:r>
-        <w:t xml:space="preserve">6.3.1 Modelo </w:t>
-      </w:r>
-      <w:r>
-        <w:t>Lógico</w:t>
-      </w:r>
-      <w:bookmarkEnd w:id="56"/>
-    </w:p>
-    <w:p>
-      <w:r>
-        <w:t xml:space="preserve">Com base no modelo conceitual elaborado no Capítulo 5, </w:t>
-      </w:r>
-      <w:r>
-        <w:t>n</w:t>
-      </w:r>
-      <w:r>
-        <w:t xml:space="preserve">esta seção está </w:t>
-      </w:r>
-      <w:r>
-        <w:t>o modelo lógico de dados, também conhecido como modelo operacional. Este modelo tem como objetivo representar, de forma mais próxima da implementação, as estruturas de dados que serão de fato persistidas no banco de dados relacional.</w:t>
-      </w:r>
-    </w:p>
-    <w:p>
-      <w:r>
-        <w:t xml:space="preserve">O modelo lógico define as entidades, seus atributos, domínios, tipos de dados e restrições de integridade, como chaves primárias e estrangeiras, garantindo a consistência e a normalização dos dados. Neste projeto, o modelo suportar a gestão de informações relacionadas aos usuários do sistema (como doadoras, receptoras e profissionais de saúde), </w:t>
-      </w:r>
-      <w:r>
-        <w:t>aos municípios</w:t>
-      </w:r>
-      <w:r>
-        <w:t>, aos bancos de leite humano e às doações realizadas.</w:t>
-      </w:r>
-    </w:p>
-    <w:p>
-      <w:r>
-        <w:t>Cada tabela foi estruturada considerando as necessidades funcionais do sistema e o relacionamento entre as entidades, respeitando as boas práticas de modelagem de dados. O resultado é um modelo que serve de base direta para a criação do banco de dados físico em PostgreSQL, conforme descrito na próxima seção.</w:t>
-      </w:r>
-    </w:p>
-    <w:p>
-      <w:r>
-        <w:t>O modelo lógico completo, representado em formato descritivo e visual, encont</w:t>
-      </w:r>
-      <w:r>
-        <w:t>ra-se disponível no Apêndice D.</w:t>
-      </w:r>
-    </w:p>
-    <w:p>
-      <w:r>
-        <w:rPr>
-          <w:highlight w:val="yellow"/>
-        </w:rPr>
-        <w:lastRenderedPageBreak/>
-        <w:t>/* Está precisando acertar conforme o MER */</w:t>
-      </w:r>
-    </w:p>
-    <w:p>
-      <w:pPr>
-        <w:pStyle w:val="Ttulo3"/>
-      </w:pPr>
-      <w:bookmarkStart w:id="57" w:name="_Toc199351310"/>
-      <w:r>
-        <w:t>6.3.2 Dicionário de D</w:t>
-      </w:r>
-      <w:r>
-        <w:t>ados</w:t>
-      </w:r>
-      <w:r>
-        <w:t xml:space="preserve"> do Modelo </w:t>
-      </w:r>
-      <w:r>
-        <w:t>Lógico</w:t>
-      </w:r>
-      <w:bookmarkEnd w:id="57"/>
-    </w:p>
-    <w:p>
-      <w:r>
-        <w:t xml:space="preserve">1. Tabela: </w:t>
-      </w:r>
-      <w:r>
-        <w:t>municipio</w:t>
-      </w:r>
-      <w:r>
-        <w:t xml:space="preserve">  </w:t>
-      </w:r>
-    </w:p>
-    <w:p>
-      <w:pPr>
-        <w:pStyle w:val="PargrafodaLista"/>
-      </w:pPr>
-      <w:r>
-        <w:t>id – Identificador único da cidade.</w:t>
-      </w:r>
-    </w:p>
-    <w:p>
-      <w:pPr>
-        <w:pStyle w:val="PargrafodaLista"/>
-        <w:rPr>
-          <w:lang w:val="en-US"/>
-        </w:rPr>
-      </w:pPr>
-      <w:r>
-        <w:rPr>
-          <w:lang w:val="en-US"/>
-        </w:rPr>
-        <w:t>Domínio: INTEGER NOT NULL PRIMARY KEY</w:t>
-      </w:r>
-    </w:p>
-    <w:p>
-      <w:pPr>
-        <w:pStyle w:val="PargrafodaLista"/>
-      </w:pPr>
-      <w:r>
-        <w:t>nome – Nome da cidade.</w:t>
-      </w:r>
-    </w:p>
-    <w:p>
-      <w:pPr>
-        <w:pStyle w:val="PargrafodaLista"/>
-      </w:pPr>
-      <w:r>
-        <w:t>Domínio: VARCHAR(100) NOT NULL</w:t>
-      </w:r>
-    </w:p>
-    <w:p>
-      <w:pPr>
-        <w:pStyle w:val="PargrafodaLista"/>
-      </w:pPr>
-      <w:r>
-        <w:t>UF</w:t>
-      </w:r>
-      <w:r>
-        <w:t xml:space="preserve"> – Sigla ou nome </w:t>
-      </w:r>
-      <w:r>
-        <w:t xml:space="preserve">da unidade da federação onde a </w:t>
-      </w:r>
-      <w:r>
-        <w:t xml:space="preserve"> cidade</w:t>
-      </w:r>
-      <w:r>
-        <w:t xml:space="preserve"> se encontra</w:t>
-      </w:r>
-      <w:r>
-        <w:t>.</w:t>
-      </w:r>
-    </w:p>
-    <w:p>
-      <w:pPr>
-        <w:pStyle w:val="PargrafodaLista"/>
-      </w:pPr>
-      <w:r>
-        <w:t>Domínio: VARCHAR(100) NOT NULL</w:t>
-      </w:r>
-      <w:r>
-        <w:t>,</w:t>
-      </w:r>
-    </w:p>
-    <w:p>
-      <w:pPr>
-        <w:pStyle w:val="PargrafodaLista"/>
-      </w:pPr>
-      <w:r>
-        <w:t>País: VARCHAR(100) NOT NULL</w:t>
-      </w:r>
-    </w:p>
-    <w:p>
-      <w:r>
-        <w:t>2. Tabela: bancos_de_leite</w:t>
-      </w:r>
-    </w:p>
-    <w:p>
-      <w:pPr>
-        <w:pStyle w:val="PargrafodaLista"/>
-      </w:pPr>
-      <w:r>
-        <w:t>id – Identificador único do banco de leite.</w:t>
-      </w:r>
-    </w:p>
-    <w:p>
-      <w:pPr>
-        <w:pStyle w:val="PargrafodaLista"/>
-        <w:rPr>
-          <w:lang w:val="en-US"/>
-        </w:rPr>
-      </w:pPr>
-      <w:r>
-        <w:rPr>
-          <w:lang w:val="en-US"/>
-        </w:rPr>
-        <w:t>Domínio: INTEGER NOT NULL PRIMARY KEY</w:t>
-      </w:r>
-    </w:p>
-    <w:p>
-      <w:pPr>
-        <w:pStyle w:val="PargrafodaLista"/>
-      </w:pPr>
-      <w:r>
-        <w:t>nome – Nome do banco de leite.</w:t>
-      </w:r>
-    </w:p>
-    <w:p>
-      <w:pPr>
-        <w:pStyle w:val="PargrafodaLista"/>
-      </w:pPr>
-      <w:r>
-        <w:t>D</w:t>
-      </w:r>
-      <w:r>
-        <w:t>omínio: VARCHAR(25) NOT NULL</w:t>
-      </w:r>
-    </w:p>
-    <w:p>
-      <w:pPr>
-        <w:pStyle w:val="PargrafodaLista"/>
-        <w:rPr>
-          <w:highlight w:val="yellow"/>
-        </w:rPr>
-      </w:pPr>
-      <w:r>
-        <w:rPr>
-          <w:highlight w:val="yellow"/>
-        </w:rPr>
-        <w:t>municipio</w:t>
-      </w:r>
-      <w:r>
-        <w:rPr>
-          <w:highlight w:val="yellow"/>
-        </w:rPr>
-        <w:t xml:space="preserve"> – Nome da cidade onde está localizado.</w:t>
-      </w:r>
-    </w:p>
-    <w:p>
-      <w:pPr>
-        <w:pStyle w:val="PargrafodaLista"/>
-        <w:rPr>
-          <w:highlight w:val="yellow"/>
-        </w:rPr>
-      </w:pPr>
-      <w:r>
-        <w:rPr>
-          <w:highlight w:val="yellow"/>
-        </w:rPr>
-        <w:t>Domínio: VARCHAR(10) NOT NULL</w:t>
-      </w:r>
-    </w:p>
-    <w:p>
-      <w:pPr>
-        <w:pStyle w:val="PargrafodaLista"/>
-      </w:pPr>
-      <w:r>
-        <w:rPr>
-          <w:highlight w:val="yellow"/>
-        </w:rPr>
-        <w:t>municipio</w:t>
-      </w:r>
-      <w:r>
-        <w:rPr>
-          <w:highlight w:val="yellow"/>
-        </w:rPr>
-        <w:t xml:space="preserve"> – Sigla do estado onde está localizado.</w:t>
-      </w:r>
-    </w:p>
-    <w:p>
-      <w:pPr>
-        <w:pStyle w:val="PargrafodaLista"/>
-      </w:pPr>
-      <w:r>
-        <w:t>Domínio: VARCHAR(2) NOT NULL</w:t>
-      </w:r>
-    </w:p>
-    <w:p>
-      <w:pPr>
-        <w:pStyle w:val="PargrafodaLista"/>
-      </w:pPr>
-      <w:r>
-        <w:t>endereco – Endereço completo do banco de leite.</w:t>
-      </w:r>
-    </w:p>
-    <w:p>
-      <w:pPr>
-        <w:pStyle w:val="PargrafodaLista"/>
-      </w:pPr>
-      <w:r>
-        <w:t>Domínio: VARCHAR(255) NOT NULL</w:t>
-      </w:r>
-    </w:p>
-    <w:p>
-      <w:pPr>
-        <w:pStyle w:val="PargrafodaLista"/>
-      </w:pPr>
-      <w:r>
-        <w:t>telefone – Telefone de contato.</w:t>
-      </w:r>
-    </w:p>
-    <w:p>
-      <w:pPr>
-        <w:pStyle w:val="PargrafodaLista"/>
-      </w:pPr>
-      <w:r>
-        <w:t>Domínio: VARCHAR(20) NOT NULL</w:t>
-      </w:r>
-    </w:p>
-    <w:p>
-      <w:pPr>
-        <w:pStyle w:val="PargrafodaLista"/>
-      </w:pPr>
-      <w:r>
-        <w:t>latitude – Localização geográfica (latitude).</w:t>
-      </w:r>
-    </w:p>
-    <w:p>
-      <w:pPr>
-        <w:pStyle w:val="PargrafodaLista"/>
-      </w:pPr>
-      <w:r>
-        <w:t>Domínio: NUMERIC(8,6)</w:t>
-      </w:r>
-    </w:p>
-    <w:p>
-      <w:pPr>
-        <w:pStyle w:val="PargrafodaLista"/>
-      </w:pPr>
-      <w:r>
-        <w:t>longitude – Localização geográfica (longitude).</w:t>
-      </w:r>
-    </w:p>
-    <w:p>
-      <w:pPr>
-        <w:pStyle w:val="PargrafodaLista"/>
-      </w:pPr>
-      <w:r>
-        <w:t>Domínio: NUMERIC(8,6)</w:t>
-      </w:r>
-    </w:p>
-    <w:p>
-      <w:r>
-        <w:t>3. Tabela: usuario</w:t>
-      </w:r>
-    </w:p>
-    <w:p>
-      <w:pPr>
-        <w:pStyle w:val="PargrafodaLista"/>
-      </w:pPr>
-      <w:r>
-        <w:t>id – Identificador único do usuário.</w:t>
-      </w:r>
-    </w:p>
-    <w:p>
-      <w:pPr>
-        <w:pStyle w:val="PargrafodaLista"/>
-        <w:rPr>
-          <w:lang w:val="en-US"/>
-        </w:rPr>
-      </w:pPr>
-      <w:r>
-        <w:rPr>
-          <w:lang w:val="en-US"/>
-        </w:rPr>
-        <w:t>Domínio: INTEGER NOT NULL PRIMARY KEY</w:t>
-      </w:r>
-    </w:p>
-    <w:p>
-      <w:pPr>
-        <w:pStyle w:val="PargrafodaLista"/>
-      </w:pPr>
-      <w:r>
-        <w:lastRenderedPageBreak/>
-        <w:t>nome – Nome completo do usuário.</w:t>
-      </w:r>
-    </w:p>
-    <w:p>
-      <w:pPr>
-        <w:pStyle w:val="PargrafodaLista"/>
-      </w:pPr>
-      <w:r>
-        <w:t>Domínio: VARCHAR(100) NOT NULL</w:t>
-      </w:r>
-    </w:p>
-    <w:p>
-      <w:pPr>
-        <w:pStyle w:val="PargrafodaLista"/>
-      </w:pPr>
-      <w:r>
-        <w:t>email – Endereço de e-mail.</w:t>
-      </w:r>
-    </w:p>
-    <w:p>
-      <w:pPr>
-        <w:pStyle w:val="PargrafodaLista"/>
-      </w:pPr>
-      <w:r>
-        <w:t>Domínio: VARCHAR(100) NOT NULL</w:t>
-      </w:r>
-    </w:p>
-    <w:p>
-      <w:pPr>
-        <w:pStyle w:val="PargrafodaLista"/>
-      </w:pPr>
-      <w:r>
-        <w:t>telefone – Número de telefone para contato.</w:t>
-      </w:r>
-    </w:p>
-    <w:p>
-      <w:pPr>
-        <w:pStyle w:val="PargrafodaLista"/>
-      </w:pPr>
-      <w:r>
-        <w:t>Domínio: VARCHAR(20)</w:t>
-      </w:r>
-    </w:p>
-    <w:p>
-      <w:pPr>
-        <w:pStyle w:val="PargrafodaLista"/>
-      </w:pPr>
-      <w:r>
-        <w:t>cpf – Cadastro de Pessoa Física.</w:t>
-      </w:r>
-    </w:p>
-    <w:p>
-      <w:pPr>
-        <w:pStyle w:val="PargrafodaLista"/>
-      </w:pPr>
-      <w:r>
-        <w:t>Domínio: VARCHAR(11) NOT NULL</w:t>
-      </w:r>
-    </w:p>
-    <w:p>
-      <w:pPr>
-        <w:pStyle w:val="PargrafodaLista"/>
-      </w:pPr>
-      <w:r>
-        <w:t>senha – Senha criptografada para autenticação.</w:t>
-      </w:r>
-    </w:p>
-    <w:p>
-      <w:pPr>
-        <w:pStyle w:val="PargrafodaLista"/>
-      </w:pPr>
-      <w:r>
-        <w:t>Domínio: VARCHAR(100) NOT NULL</w:t>
-      </w:r>
-    </w:p>
-    <w:p>
-      <w:pPr>
-        <w:pStyle w:val="PargrafodaLista"/>
-      </w:pPr>
-      <w:r>
-        <w:t>doadora – Indica se o usuário é doador.</w:t>
-      </w:r>
-    </w:p>
-    <w:p>
-      <w:pPr>
-        <w:pStyle w:val="PargrafodaLista"/>
-      </w:pPr>
-      <w:r>
-        <w:t>Domínio: BOOLEAN</w:t>
-      </w:r>
-    </w:p>
-    <w:p>
-      <w:pPr>
-        <w:pStyle w:val="PargrafodaLista"/>
-      </w:pPr>
-      <w:r>
-        <w:t>receptora – Indica se o usuário é receptor.</w:t>
-      </w:r>
-    </w:p>
-    <w:p>
-      <w:pPr>
-        <w:pStyle w:val="PargrafodaLista"/>
-      </w:pPr>
-      <w:r>
-        <w:t>Domínio: BOOLEAN</w:t>
-      </w:r>
-    </w:p>
-    <w:p>
-      <w:pPr>
-        <w:pStyle w:val="PargrafodaLista"/>
-      </w:pPr>
-      <w:r>
-        <w:t>profissional – Indica se o usuário é profissional de saúde.</w:t>
-      </w:r>
-    </w:p>
-    <w:p>
-      <w:pPr>
-        <w:pStyle w:val="PargrafodaLista"/>
-      </w:pPr>
-      <w:r>
-        <w:t>Domínio: BOOLEAN</w:t>
-      </w:r>
-    </w:p>
-    <w:p>
-      <w:pPr>
-        <w:pStyle w:val="PargrafodaLista"/>
-      </w:pPr>
-      <w:r>
-        <w:t>latitude – Localização geográfica (latitude).</w:t>
-      </w:r>
-    </w:p>
-    <w:p>
-      <w:pPr>
-        <w:pStyle w:val="PargrafodaLista"/>
-      </w:pPr>
-      <w:r>
-        <w:t>Domínio: NUMERIC(8,6)</w:t>
-      </w:r>
-    </w:p>
-    <w:p>
-      <w:pPr>
-        <w:pStyle w:val="PargrafodaLista"/>
-      </w:pPr>
-      <w:r>
-        <w:t>longitude – Localização geográfica (longitude).</w:t>
-      </w:r>
-    </w:p>
-    <w:p>
-      <w:pPr>
-        <w:pStyle w:val="PargrafodaLista"/>
-      </w:pPr>
-      <w:r>
-        <w:t>Domínio: NUMERIC(8,6)</w:t>
-      </w:r>
-    </w:p>
-    <w:p>
-      <w:pPr>
-        <w:pStyle w:val="PargrafodaLista"/>
-      </w:pPr>
-      <w:r>
-        <w:t>id_</w:t>
-      </w:r>
-      <w:r>
-        <w:t>municipio</w:t>
-      </w:r>
-      <w:r>
-        <w:t xml:space="preserve"> – Referência à cidade do usuário.</w:t>
-      </w:r>
-    </w:p>
-    <w:p>
-      <w:pPr>
-        <w:pStyle w:val="PargrafodaLista"/>
-      </w:pPr>
-      <w:r>
-        <w:t>Domínio: INTEGER NOT NUL</w:t>
-      </w:r>
-      <w:r>
-        <w:t>L, chave estrangeira para municipio</w:t>
-      </w:r>
-      <w:r>
-        <w:t>(id)</w:t>
-      </w:r>
-    </w:p>
-    <w:p>
-      <w:r>
-        <w:t>4. Tabela: doação</w:t>
-      </w:r>
-    </w:p>
-    <w:p>
-      <w:pPr>
-        <w:pStyle w:val="PargrafodaLista"/>
-      </w:pPr>
-      <w:r>
-        <w:t>id – Identificador único da doação.</w:t>
-      </w:r>
-    </w:p>
-    <w:p>
-      <w:pPr>
-        <w:pStyle w:val="PargrafodaLista"/>
-        <w:rPr>
-          <w:lang w:val="en-US"/>
-        </w:rPr>
-      </w:pPr>
-      <w:r>
-        <w:rPr>
-          <w:lang w:val="en-US"/>
-        </w:rPr>
-        <w:t>Domínio: INTEGER NOT NULL PRIMARY KEY</w:t>
-      </w:r>
-    </w:p>
-    <w:p>
-      <w:pPr>
-        <w:pStyle w:val="PargrafodaLista"/>
-      </w:pPr>
-      <w:r>
-        <w:t>id_bancos_de_leite – Banco de leite que recebeu a doação.</w:t>
-      </w:r>
-    </w:p>
-    <w:p>
-      <w:pPr>
-        <w:pStyle w:val="PargrafodaLista"/>
-      </w:pPr>
-      <w:r>
-        <w:t>Domínio: INTEGER NOT NULL, chave estrangeira para bancos_de_leite(id)</w:t>
-      </w:r>
-    </w:p>
-    <w:p>
-      <w:pPr>
-        <w:pStyle w:val="PargrafodaLista"/>
-      </w:pPr>
-      <w:r>
-        <w:t>quantidade_ml – Quantidade doada em mililitros.</w:t>
-      </w:r>
-    </w:p>
-    <w:p>
-      <w:pPr>
-        <w:pStyle w:val="PargrafodaLista"/>
-      </w:pPr>
-      <w:r>
-        <w:t>Domínio: INTEGER NOT NULL</w:t>
-      </w:r>
-    </w:p>
-    <w:p>
-      <w:pPr>
-        <w:pStyle w:val="PargrafodaLista"/>
-      </w:pPr>
-      <w:r>
-        <w:t>data_doacao – Data e hora da doação.</w:t>
-      </w:r>
-    </w:p>
-    <w:p>
-      <w:pPr>
-        <w:pStyle w:val="PargrafodaLista"/>
-      </w:pPr>
-      <w:r>
-        <w:t>Domínio: TIMESTAMPTZ NOT NULL</w:t>
-      </w:r>
-    </w:p>
-    <w:p>
-      <w:pPr>
-        <w:pStyle w:val="PargrafodaLista"/>
-      </w:pPr>
-      <w:r>
-        <w:t>id_usuario – Identificador do doador.</w:t>
-      </w:r>
-    </w:p>
-    <w:p>
-      <w:pPr>
-        <w:pStyle w:val="PargrafodaLista"/>
-      </w:pPr>
-      <w:r>
-        <w:t>Domínio: INTEGER NOT NULL, chave estrangeira para usuario(id)</w:t>
-      </w:r>
-    </w:p>
-    <w:p>
-      <w:pPr>
-        <w:pStyle w:val="PargrafodaLista"/>
-      </w:pPr>
-    </w:p>
-    <w:p>
-      <w:r>
         <w:t>5. Tabela: Agendamento</w:t>
       </w:r>
     </w:p>
@@ -13495,9 +13481,6 @@
       </w:r>
       <w:r>
         <w:br/>
-      </w:r>
-      <w:r>
-        <w:lastRenderedPageBreak/>
         <w:t>Domínio: INTEGER NOT NULL</w:t>
       </w:r>
       <w:r>
@@ -13506,6 +13489,9 @@
       </w:r>
       <w:r>
         <w:br/>
+      </w:r>
+      <w:r>
+        <w:lastRenderedPageBreak/>
         <w:t>Domínio: TIMESTAMPTZ NOT NULL</w:t>
       </w:r>
       <w:r>
@@ -13692,11 +13678,11 @@
         <w:t>crianças</w:t>
       </w:r>
       <w:r>
-        <w:t xml:space="preserve">. Esse grupo necessita de orientações claras, acessíveis e com linguagem simples, além de informações seguras sobre os benefícios e o processo da doação. As receptoras são </w:t>
+        <w:t xml:space="preserve">. Esse grupo necessita de orientações claras, acessíveis e com linguagem simples, além de informações seguras sobre os benefícios e o processo da doação. As receptoras são mães ou responsáveis por bebês que receberão o leite doado. Elas buscam confiança no processo e desejam compreender como é feito o controle de qualidade e a triagem das </w:t>
       </w:r>
       <w:r>
         <w:lastRenderedPageBreak/>
-        <w:t>mães ou responsáveis por bebês que receberão o leite doado. Elas buscam confiança no processo e desejam compreender como é feito o controle de qualidade e a triagem das doações. Já os profissionais da saúde incluem estudantes e técnicos de enfermagem, bem como outros colaboradores que atuam diretamente no banco de leite. Esses profissionais utilizam o sistema para orientar as doadoras, monitorar coletas e garantir a segurança e eficiência de todo o processo.</w:t>
+        <w:t>doações. Já os profissionais da saúde incluem estudantes e técnicos de enfermagem, bem como outros colaboradores que atuam diretamente no banco de leite. Esses profissionais utilizam o sistema para orientar as doadoras, monitorar coletas e garantir a segurança e eficiência de todo o processo.</w:t>
       </w:r>
     </w:p>
     <w:p>
@@ -15214,7 +15200,7 @@
           <w:rPr>
             <w:noProof/>
           </w:rPr>
-          <w:t>63</w:t>
+          <w:t>59</w:t>
         </w:r>
         <w:r>
           <w:rPr>
@@ -19936,7 +19922,7 @@
 </file>
 
 <file path=customXml/itemProps1.xml><?xml version="1.0" encoding="utf-8"?>
-<ds:datastoreItem xmlns:ds="http://schemas.openxmlformats.org/officeDocument/2006/customXml" ds:itemID="{91472FB7-9F64-41A2-857D-84F36C9D53C7}">
+<ds:datastoreItem xmlns:ds="http://schemas.openxmlformats.org/officeDocument/2006/customXml" ds:itemID="{5AFDB997-CE0C-44CE-B76A-F121F87B5A7A}">
   <ds:schemaRefs>
     <ds:schemaRef ds:uri="http://schemas.openxmlformats.org/officeDocument/2006/bibliography"/>
   </ds:schemaRefs>

</xml_diff>

<commit_message>
docs: adicionando o mvc nas abreveaturas e adicionando o flutter como o desenvolvimento para app moveis
</commit_message>
<xml_diff>
--- a/PFC_2025_Docs/PFC_Donate_v1.6.docx
+++ b/PFC_2025_Docs/PFC_Donate_v1.6.docx
@@ -1081,7 +1081,6 @@
       <w:r>
         <w:t xml:space="preserve">projeto </w:t>
       </w:r>
-      <w:proofErr w:type="spellStart"/>
       <w:r>
         <w:rPr>
           <w:rStyle w:val="nfase"/>
@@ -1089,7 +1088,6 @@
         </w:rPr>
         <w:t>Donate</w:t>
       </w:r>
-      <w:proofErr w:type="spellEnd"/>
       <w:r>
         <w:t xml:space="preserve">, </w:t>
       </w:r>
@@ -1126,33 +1124,11 @@
       <w:r>
         <w:t xml:space="preserve"> e uma </w:t>
       </w:r>
-      <w:proofErr w:type="spellStart"/>
       <w:r>
         <w:rPr>
           <w:i/>
         </w:rPr>
-        <w:t>Aplication</w:t>
-      </w:r>
-      <w:proofErr w:type="spellEnd"/>
-      <w:r>
-        <w:rPr>
-          <w:i/>
-        </w:rPr>
-        <w:t xml:space="preserve"> </w:t>
-      </w:r>
-      <w:proofErr w:type="spellStart"/>
-      <w:r>
-        <w:rPr>
-          <w:i/>
-        </w:rPr>
-        <w:t>Programming</w:t>
-      </w:r>
-      <w:proofErr w:type="spellEnd"/>
-      <w:r>
-        <w:rPr>
-          <w:i/>
-        </w:rPr>
-        <w:t xml:space="preserve"> Interface </w:t>
+        <w:t xml:space="preserve">Aplication Programming Interface </w:t>
       </w:r>
       <w:r>
         <w:t>de integração</w:t>
@@ -1600,269 +1576,186 @@
       <w:r>
         <w:t xml:space="preserve">HTTP - </w:t>
       </w:r>
-      <w:proofErr w:type="spellStart"/>
       <w:r>
         <w:rPr>
           <w:i/>
         </w:rPr>
-        <w:t>HyperText</w:t>
-      </w:r>
-      <w:proofErr w:type="spellEnd"/>
-      <w:r>
+        <w:t>HyperText Transfer Protocol</w:t>
+      </w:r>
+    </w:p>
+    <w:p>
+      <w:pPr>
         <w:rPr>
           <w:i/>
         </w:rPr>
+      </w:pPr>
+      <w:r>
+        <w:t xml:space="preserve">HTTPS - </w:t>
+      </w:r>
+      <w:r>
+        <w:rPr>
+          <w:i/>
+        </w:rPr>
+        <w:t>HyperText Transfer Protocol Secure</w:t>
+      </w:r>
+    </w:p>
+    <w:p>
+      <w:r>
+        <w:t>IBGE – Instituto Brasileiro de Geografia e Estatística</w:t>
+      </w:r>
+    </w:p>
+    <w:p>
+      <w:r>
+        <w:t>IHC – Interação Humano-</w:t>
+      </w:r>
+      <w:r>
+        <w:t>Computador</w:t>
+      </w:r>
+    </w:p>
+    <w:p>
+      <w:pPr>
+        <w:rPr>
+          <w:i/>
+        </w:rPr>
+      </w:pPr>
+      <w:r>
+        <w:t xml:space="preserve">JWT – </w:t>
+      </w:r>
+      <w:r>
+        <w:rPr>
+          <w:i/>
+        </w:rPr>
+        <w:t>JSON Web Token</w:t>
+      </w:r>
+    </w:p>
+    <w:p>
+      <w:r>
+        <w:t xml:space="preserve">MVC - </w:t>
+      </w:r>
+      <w:r>
+        <w:rPr>
+          <w:i/>
+        </w:rPr>
+        <w:t>Model-View-Controller</w:t>
+      </w:r>
+    </w:p>
+    <w:p>
+      <w:r>
+        <w:t>OMS – Organização Mundial da Saúde</w:t>
+      </w:r>
+    </w:p>
+    <w:p>
+      <w:r>
+        <w:t>RBLH-BR – Rede Brasileira de Bancos de Leite Humano</w:t>
+      </w:r>
+    </w:p>
+    <w:p>
+      <w:r>
+        <w:t>RF – Requisito Funcional</w:t>
+      </w:r>
+    </w:p>
+    <w:p>
+      <w:r>
+        <w:t>RN – Regras de Negocio</w:t>
+      </w:r>
+    </w:p>
+    <w:p>
+      <w:r>
+        <w:t>RNF – Requisito Não Funcional</w:t>
+      </w:r>
+    </w:p>
+    <w:p>
+      <w:r>
+        <w:t>TAP – Termo de Abertura de Projeto</w:t>
+      </w:r>
+    </w:p>
+    <w:p>
+      <w:r>
+        <w:t>UCIN – Unidade de Cuidados Intermediários Neonatais</w:t>
+      </w:r>
+    </w:p>
+    <w:p>
+      <w:r>
+        <w:t xml:space="preserve">UML – </w:t>
+      </w:r>
+      <w:r>
+        <w:rPr>
+          <w:i/>
+        </w:rPr>
+        <w:t>Unified Modeling Language</w:t>
+      </w:r>
+    </w:p>
+    <w:p>
+      <w:r>
+        <w:t>UTI – Unidade de Terapia Intensiva</w:t>
+      </w:r>
+    </w:p>
+    <w:p>
+      <w:r>
+        <w:t>FAQ</w:t>
+      </w:r>
+      <w:r>
+        <w:t xml:space="preserve"> - </w:t>
+      </w:r>
+      <w:r>
+        <w:t>Perguntas Frequentes</w:t>
+      </w:r>
+    </w:p>
+    <w:p>
+      <w:pPr>
+        <w:rPr>
+          <w:lang w:val="en-US"/>
+        </w:rPr>
+      </w:pPr>
+      <w:r>
+        <w:rPr>
+          <w:lang w:val="en-US"/>
+        </w:rPr>
+        <w:t xml:space="preserve">MVC - </w:t>
+      </w:r>
+      <w:r>
+        <w:rPr>
+          <w:lang w:val="en-US"/>
+        </w:rPr>
+        <w:t>Model-View-Controller</w:t>
+      </w:r>
+    </w:p>
+    <w:p>
+      <w:pPr>
+        <w:rPr>
+          <w:lang w:val="en-US"/>
+        </w:rPr>
+      </w:pPr>
+    </w:p>
+    <w:p>
+      <w:pPr>
+        <w:rPr>
+          <w:lang w:val="en-US"/>
+        </w:rPr>
+      </w:pPr>
+      <w:r>
+        <w:rPr>
+          <w:lang w:val="en-US"/>
+        </w:rPr>
         <w:t xml:space="preserve"> </w:t>
       </w:r>
-      <w:proofErr w:type="spellStart"/>
-      <w:r>
-        <w:rPr>
-          <w:i/>
-        </w:rPr>
-        <w:t>Transfer</w:t>
-      </w:r>
-      <w:proofErr w:type="spellEnd"/>
-      <w:r>
-        <w:rPr>
-          <w:i/>
-        </w:rPr>
-        <w:t xml:space="preserve"> </w:t>
-      </w:r>
-      <w:proofErr w:type="spellStart"/>
-      <w:r>
-        <w:rPr>
-          <w:i/>
-        </w:rPr>
-        <w:t>Protocol</w:t>
-      </w:r>
-      <w:proofErr w:type="spellEnd"/>
-    </w:p>
-    <w:p>
-      <w:pPr>
-        <w:rPr>
-          <w:i/>
-        </w:rPr>
-      </w:pPr>
-      <w:r>
-        <w:t xml:space="preserve">HTTPS - </w:t>
-      </w:r>
-      <w:proofErr w:type="spellStart"/>
-      <w:r>
-        <w:rPr>
-          <w:i/>
-        </w:rPr>
-        <w:t>HyperText</w:t>
-      </w:r>
-      <w:proofErr w:type="spellEnd"/>
-      <w:r>
-        <w:rPr>
-          <w:i/>
-        </w:rPr>
-        <w:t xml:space="preserve"> </w:t>
-      </w:r>
-      <w:proofErr w:type="spellStart"/>
-      <w:r>
-        <w:rPr>
-          <w:i/>
-        </w:rPr>
-        <w:t>Transfer</w:t>
-      </w:r>
-      <w:proofErr w:type="spellEnd"/>
-      <w:r>
-        <w:rPr>
-          <w:i/>
-        </w:rPr>
-        <w:t xml:space="preserve"> </w:t>
-      </w:r>
-      <w:proofErr w:type="spellStart"/>
-      <w:r>
-        <w:rPr>
-          <w:i/>
-        </w:rPr>
-        <w:t>Protocol</w:t>
-      </w:r>
-      <w:proofErr w:type="spellEnd"/>
-      <w:r>
-        <w:rPr>
-          <w:i/>
-        </w:rPr>
-        <w:t xml:space="preserve"> </w:t>
-      </w:r>
-      <w:proofErr w:type="spellStart"/>
-      <w:r>
-        <w:rPr>
-          <w:i/>
-        </w:rPr>
-        <w:t>Secure</w:t>
-      </w:r>
-      <w:proofErr w:type="spellEnd"/>
-    </w:p>
-    <w:p>
-      <w:r>
-        <w:t>IBGE – Instituto Brasileiro de Geografia e Estatística</w:t>
-      </w:r>
-    </w:p>
-    <w:p>
-      <w:r>
-        <w:t>IHC – Interação Humano-</w:t>
-      </w:r>
-      <w:r>
-        <w:t>Computador</w:t>
-      </w:r>
-    </w:p>
-    <w:p>
-      <w:pPr>
-        <w:rPr>
-          <w:i/>
-        </w:rPr>
-      </w:pPr>
-      <w:r>
-        <w:t xml:space="preserve">JWT – </w:t>
-      </w:r>
-      <w:r>
-        <w:rPr>
-          <w:i/>
-        </w:rPr>
-        <w:t>JSON Web Token</w:t>
-      </w:r>
-    </w:p>
-    <w:p>
-      <w:r>
-        <w:t xml:space="preserve">MVC - </w:t>
-      </w:r>
-      <w:r>
-        <w:rPr>
-          <w:i/>
-        </w:rPr>
-        <w:t>Model-</w:t>
-      </w:r>
-      <w:proofErr w:type="spellStart"/>
-      <w:r>
-        <w:rPr>
-          <w:i/>
-        </w:rPr>
-        <w:t>View</w:t>
-      </w:r>
-      <w:proofErr w:type="spellEnd"/>
-      <w:r>
-        <w:rPr>
-          <w:i/>
-        </w:rPr>
-        <w:t>-</w:t>
-      </w:r>
-      <w:proofErr w:type="spellStart"/>
-      <w:r>
-        <w:rPr>
-          <w:i/>
-        </w:rPr>
-        <w:t>Controller</w:t>
-      </w:r>
-      <w:proofErr w:type="spellEnd"/>
-    </w:p>
-    <w:p>
-      <w:r>
-        <w:t>OMS – Organização Mundial da Saúde</w:t>
-      </w:r>
-    </w:p>
-    <w:p>
-      <w:r>
-        <w:t>RBLH-BR – Rede Brasileira de Bancos de Leite Humano</w:t>
-      </w:r>
-    </w:p>
-    <w:p>
-      <w:r>
-        <w:t>RF – Requisito Funcional</w:t>
-      </w:r>
-    </w:p>
-    <w:p>
-      <w:r>
-        <w:t>RN – Regras de Negocio</w:t>
-      </w:r>
-    </w:p>
-    <w:p>
-      <w:r>
-        <w:t>RNF – Requisito Não Funcional</w:t>
-      </w:r>
-    </w:p>
-    <w:p>
-      <w:r>
-        <w:t>TAP – Termo de Abertura de Projeto</w:t>
-      </w:r>
-    </w:p>
-    <w:p>
-      <w:r>
-        <w:t>UCIN – Unidade de Cuidados Intermediários Neonatais</w:t>
-      </w:r>
-    </w:p>
-    <w:p>
-      <w:r>
-        <w:t xml:space="preserve">UML – </w:t>
-      </w:r>
-      <w:proofErr w:type="spellStart"/>
-      <w:r>
-        <w:rPr>
-          <w:i/>
-        </w:rPr>
-        <w:t>Unified</w:t>
-      </w:r>
-      <w:proofErr w:type="spellEnd"/>
-      <w:r>
-        <w:rPr>
-          <w:i/>
-        </w:rPr>
-        <w:t xml:space="preserve"> </w:t>
-      </w:r>
-      <w:proofErr w:type="spellStart"/>
-      <w:r>
-        <w:rPr>
-          <w:i/>
-        </w:rPr>
-        <w:t>Modeling</w:t>
-      </w:r>
-      <w:proofErr w:type="spellEnd"/>
-      <w:r>
-        <w:rPr>
-          <w:i/>
-        </w:rPr>
-        <w:t xml:space="preserve"> </w:t>
-      </w:r>
-      <w:proofErr w:type="spellStart"/>
-      <w:r>
-        <w:rPr>
-          <w:i/>
-        </w:rPr>
-        <w:t>Language</w:t>
-      </w:r>
-      <w:proofErr w:type="spellEnd"/>
-    </w:p>
-    <w:p>
-      <w:r>
-        <w:t>UTI – Unidade de Terapia Intensiva</w:t>
-      </w:r>
-    </w:p>
-    <w:p>
-      <w:r>
-        <w:t>FAQ</w:t>
-      </w:r>
-      <w:r>
-        <w:t xml:space="preserve"> - </w:t>
-      </w:r>
-      <w:r>
-        <w:t>Perguntas Frequentes</w:t>
-      </w:r>
-    </w:p>
-    <w:p/>
-    <w:p>
-      <w:r>
-        <w:lastRenderedPageBreak/>
-        <w:t xml:space="preserve"> </w:t>
-      </w:r>
-    </w:p>
-    <w:p>
-      <w:r>
+    </w:p>
+    <w:p>
+      <w:pPr>
+        <w:rPr>
+          <w:lang w:val="en-US"/>
+        </w:rPr>
+      </w:pPr>
+      <w:r>
+        <w:rPr>
+          <w:lang w:val="en-US"/>
+        </w:rPr>
         <w:br w:type="page"/>
       </w:r>
       <w:r>
+        <w:rPr>
+          <w:lang w:val="en-US"/>
+        </w:rPr>
         <w:lastRenderedPageBreak/>
         <w:t>SUMÁRIO</w:t>
       </w:r>
@@ -5264,15 +5157,7 @@
         <w:t>a</w:t>
       </w:r>
       <w:r>
-        <w:t>s por suas mães. No entanto, a captação desse leite ainda enfrenta desafios significativos, como a falta de informação, dificuldades no acesso aos pontos de coleta e o desconhecimento sobre os benefícios da doação. Muitas mulheres que poderiam doar não sabem onde ou como realizar esse processo, e os bancos de leite humano, essenciais para a redistribuição desse alimento, frequentemente operam com estoques abaixo do necessário. Segundo a Rede Brasileira de Bancos de Leite Humano (</w:t>
-      </w:r>
-      <w:proofErr w:type="spellStart"/>
-      <w:r>
-        <w:t>rBLH</w:t>
-      </w:r>
-      <w:proofErr w:type="spellEnd"/>
-      <w:r>
-        <w:t xml:space="preserve">-BR), uma maior conscientização e acessibilidade ao processo de doação poderia aumentar significativamente a quantidade de leite disponível, </w:t>
+        <w:t xml:space="preserve">s por suas mães. No entanto, a captação desse leite ainda enfrenta desafios significativos, como a falta de informação, dificuldades no acesso aos pontos de coleta e o desconhecimento sobre os benefícios da doação. Muitas mulheres que poderiam doar não sabem onde ou como realizar esse processo, e os bancos de leite humano, essenciais para a redistribuição desse alimento, frequentemente operam com estoques abaixo do necessário. Segundo a Rede Brasileira de Bancos de Leite Humano (rBLH-BR), uma maior conscientização e acessibilidade ao processo de doação poderia aumentar significativamente a quantidade de leite disponível, </w:t>
       </w:r>
       <w:r>
         <w:t>salvando mais vidas neonatais (R</w:t>
@@ -5283,26 +5168,16 @@
     </w:p>
     <w:p>
       <w:r>
-        <w:t xml:space="preserve">Diante desse cenário, o projeto </w:t>
-      </w:r>
-      <w:proofErr w:type="spellStart"/>
+        <w:t>Diante desse cenário, o projeto Donate visa o desenvolvimento de um sistema de software de forma a utilizar as tecnologias de informação e comunicação para conectar doadoras e bancos de leite humano. A proposta consiste no desenvolvimento de um sistema de software intuitivo e acessível, composto por um aplicativo móvel, que permitirá às pessoas localizar postos de coleta, obter informações sobre o armazenamento correto do leite e conhecer campanhas de incentivo à doação. Além disso, o sistema também beneficiará os bancos de leite humano ao facilitar o gerenciamento das coletas e ampliar o alcance das campanhas de conscientização. Com isso, espera-se fortalecer a rede de doação e garantir que um maior número de crianças tenha acesso a esse alimento vital.</w:t>
+      </w:r>
+    </w:p>
+    <w:p>
+      <w:r>
+        <w:t xml:space="preserve">O </w:t>
+      </w:r>
       <w:r>
         <w:t>Donate</w:t>
       </w:r>
-      <w:proofErr w:type="spellEnd"/>
-      <w:r>
-        <w:t xml:space="preserve"> visa o desenvolvimento de um sistema de software de forma a utilizar as tecnologias de informação e comunicação para conectar doadoras e bancos de leite humano. A proposta consiste no desenvolvimento de um sistema de software intuitivo e acessível, composto por um aplicativo móvel, que permitirá às pessoas localizar postos de coleta, obter informações sobre o armazenamento correto do leite e conhecer campanhas de incentivo à doação. Além disso, o sistema também beneficiará os bancos de leite humano ao facilitar o gerenciamento das coletas e ampliar o alcance das campanhas de conscientização. Com isso, espera-se fortalecer a rede de doação e garantir que um maior número de crianças tenha acesso a esse alimento vital.</w:t>
-      </w:r>
-    </w:p>
-    <w:p>
-      <w:r>
-        <w:t xml:space="preserve">O </w:t>
-      </w:r>
-      <w:proofErr w:type="spellStart"/>
-      <w:r>
-        <w:t>Donate</w:t>
-      </w:r>
-      <w:proofErr w:type="spellEnd"/>
       <w:r>
         <w:t xml:space="preserve"> </w:t>
       </w:r>
@@ -5577,15 +5452,7 @@
         <w:pStyle w:val="NormalWeb"/>
       </w:pPr>
       <w:r>
-        <w:t>Os Bancos de Leite Humano (</w:t>
-      </w:r>
-      <w:proofErr w:type="spellStart"/>
-      <w:r>
-        <w:t>BLHs</w:t>
-      </w:r>
-      <w:proofErr w:type="spellEnd"/>
-      <w:r>
-        <w:t>) são instituições especializadas que têm como principal função coletar, processar, armazenar e distribuir leite humano doado por mulheres lactantes. Esse leite é destinado, principalmente, a recém-nascidos prematuros ou de baixo peso que, por algum motivo, não podem ser alimentados diretamente pelas próprias mães</w:t>
+        <w:t>Os Bancos de Leite Humano (BLHs) são instituições especializadas que têm como principal função coletar, processar, armazenar e distribuir leite humano doado por mulheres lactantes. Esse leite é destinado, principalmente, a recém-nascidos prematuros ou de baixo peso que, por algum motivo, não podem ser alimentados diretamente pelas próprias mães</w:t>
       </w:r>
       <w:r>
         <w:t xml:space="preserve"> (R</w:t>
@@ -5921,31 +5788,14 @@
           <w:sz w:val="20"/>
           <w:szCs w:val="20"/>
         </w:rPr>
-        <w:t xml:space="preserve">et </w:t>
-      </w:r>
-      <w:proofErr w:type="gramStart"/>
-      <w:r>
-        <w:rPr>
-          <w:i/>
+        <w:t>et al</w:t>
+      </w:r>
+      <w:r>
+        <w:rPr>
           <w:sz w:val="20"/>
           <w:szCs w:val="20"/>
         </w:rPr>
-        <w:t>al</w:t>
-      </w:r>
-      <w:r>
-        <w:rPr>
-          <w:sz w:val="20"/>
-          <w:szCs w:val="20"/>
-        </w:rPr>
-        <w:t>.(</w:t>
-      </w:r>
-      <w:proofErr w:type="gramEnd"/>
-      <w:r>
-        <w:rPr>
-          <w:sz w:val="20"/>
-          <w:szCs w:val="20"/>
-        </w:rPr>
-        <w:t>2022).</w:t>
+        <w:t>.(2022).</w:t>
       </w:r>
     </w:p>
     <w:p>
@@ -5954,24 +5804,14 @@
       </w:pPr>
       <w:r>
         <w:lastRenderedPageBreak/>
-        <w:t xml:space="preserve">O </w:t>
-      </w:r>
-      <w:proofErr w:type="spellStart"/>
+        <w:t>O CuidarTech Doe Leite</w:t>
+      </w:r>
+      <w:r>
+        <w:t xml:space="preserve"> é um aplicativo desenvolvido para facilitar o processo de doação de leite materno, conectando doadoras a bancos de leite humano. Ele oferece funcionalidades como o cadastro de doadoras, agendamento de coletas e acompanhamento das doações realizadas, promovendo um aumento na adesão e no impacto positivo das doações. O uso de tecnologias móveis, como o </w:t>
+      </w:r>
       <w:r>
         <w:t>CuidarTech</w:t>
       </w:r>
-      <w:proofErr w:type="spellEnd"/>
-      <w:r>
-        <w:t xml:space="preserve"> Doe Leite</w:t>
-      </w:r>
-      <w:r>
-        <w:t xml:space="preserve"> é um aplicativo desenvolvido para facilitar o processo de doação de leite materno, conectando doadoras a bancos de leite humano. Ele oferece funcionalidades como o cadastro de doadoras, agendamento de coletas e acompanhamento das doações realizadas, promovendo um aumento na adesão e no impacto positivo das doações. O uso de tecnologias móveis, como o </w:t>
-      </w:r>
-      <w:proofErr w:type="spellStart"/>
-      <w:r>
-        <w:t>CuidarTech</w:t>
-      </w:r>
-      <w:proofErr w:type="spellEnd"/>
       <w:r>
         <w:t>, proporciona uma maneira prática e eficiente de engajar mais pessoas na doação de leite humano, beneficiando a saúde de bebês e mães.</w:t>
       </w:r>
@@ -6798,40 +6638,18 @@
         <w:rPr>
           <w:highlight w:val="yellow"/>
         </w:rPr>
-        <w:t xml:space="preserve">solicitadas pela profa. Isabela. Padronizar o cabeçalho e os tamanhos de fonte. Passar corretor </w:t>
-      </w:r>
-      <w:proofErr w:type="gramStart"/>
+        <w:t>solicitadas pela profa. Isabela. Padronizar o cabeçalho e os tamanhos de fonte. Passar corretor ortográfico.</w:t>
+      </w:r>
       <w:r>
         <w:rPr>
           <w:highlight w:val="yellow"/>
         </w:rPr>
-        <w:t>ortográfico.</w:t>
-      </w:r>
-      <w:r>
-        <w:rPr>
-          <w:highlight w:val="yellow"/>
-        </w:rPr>
-        <w:t>*</w:t>
-      </w:r>
-      <w:proofErr w:type="gramEnd"/>
-      <w:r>
-        <w:rPr>
-          <w:highlight w:val="yellow"/>
-        </w:rPr>
-        <w:t>/</w:t>
-      </w:r>
-    </w:p>
-    <w:p>
-      <w:r>
-        <w:t xml:space="preserve">Galerinha não saquei essas duas saídas, Isabela não falou nada sobre. </w:t>
-      </w:r>
-      <w:proofErr w:type="spellStart"/>
-      <w:r>
-        <w:t>Ass</w:t>
-      </w:r>
-      <w:proofErr w:type="spellEnd"/>
-      <w:r>
-        <w:t>: Dilton</w:t>
+        <w:t>*/</w:t>
+      </w:r>
+    </w:p>
+    <w:p>
+      <w:r>
+        <w:t>Galerinha não saquei essas duas saídas, Isabela não falou nada sobre. Ass: Dilton</w:t>
       </w:r>
     </w:p>
     <w:p>
@@ -7398,11 +7216,9 @@
       <w:r>
         <w:t xml:space="preserve">Os recursos de </w:t>
       </w:r>
-      <w:proofErr w:type="spellStart"/>
       <w:r>
         <w:t>software</w:t>
       </w:r>
-      <w:proofErr w:type="spellEnd"/>
       <w:r>
         <w:t xml:space="preserve"> necessários para este projeto:</w:t>
       </w:r>
@@ -7427,13 +7243,8 @@
           <w:numId w:val="18"/>
         </w:numPr>
       </w:pPr>
-      <w:proofErr w:type="spellStart"/>
-      <w:r>
-        <w:t>IntelliJ</w:t>
-      </w:r>
-      <w:proofErr w:type="spellEnd"/>
-      <w:r>
-        <w:t xml:space="preserve"> IDEA 2021.3.3</w:t>
+      <w:r>
+        <w:t>IntelliJ IDEA 2021.3.3</w:t>
       </w:r>
       <w:r>
         <w:t>;</w:t>
@@ -7459,13 +7270,8 @@
           <w:numId w:val="18"/>
         </w:numPr>
       </w:pPr>
-      <w:proofErr w:type="spellStart"/>
-      <w:r>
-        <w:t>PgAdmin</w:t>
-      </w:r>
-      <w:proofErr w:type="spellEnd"/>
-      <w:r>
-        <w:t xml:space="preserve"> 4 v</w:t>
+      <w:r>
+        <w:t>PgAdmin 4 v</w:t>
       </w:r>
       <w:r>
         <w:t>1.2</w:t>
@@ -7507,15 +7313,7 @@
         </w:numPr>
       </w:pPr>
       <w:r>
-        <w:t xml:space="preserve">Visual Studio </w:t>
-      </w:r>
-      <w:proofErr w:type="spellStart"/>
-      <w:r>
-        <w:t>Code</w:t>
-      </w:r>
-      <w:proofErr w:type="spellEnd"/>
-      <w:r>
-        <w:t xml:space="preserve"> 1.32.3;</w:t>
+        <w:t>Visual Studio Code 1.32.3;</w:t>
       </w:r>
     </w:p>
     <w:p>
@@ -7526,21 +7324,8 @@
           <w:numId w:val="18"/>
         </w:numPr>
       </w:pPr>
-      <w:proofErr w:type="spellStart"/>
-      <w:r>
-        <w:t>Ideas</w:t>
-      </w:r>
-      <w:proofErr w:type="spellEnd"/>
-      <w:r>
-        <w:t xml:space="preserve"> </w:t>
-      </w:r>
-      <w:proofErr w:type="spellStart"/>
-      <w:r>
-        <w:t>Modeler</w:t>
-      </w:r>
-      <w:proofErr w:type="spellEnd"/>
-      <w:r>
-        <w:t xml:space="preserve"> 11.96;</w:t>
+      <w:r>
+        <w:t>Ideas Modeler 11.96;</w:t>
       </w:r>
     </w:p>
     <w:p>
@@ -7551,13 +7336,8 @@
           <w:numId w:val="18"/>
         </w:numPr>
       </w:pPr>
-      <w:proofErr w:type="spellStart"/>
-      <w:r>
-        <w:t>Postman</w:t>
-      </w:r>
-      <w:proofErr w:type="spellEnd"/>
-      <w:r>
-        <w:t xml:space="preserve"> </w:t>
+      <w:r>
+        <w:t xml:space="preserve">Postman </w:t>
       </w:r>
       <w:r>
         <w:t>11</w:t>
@@ -7586,13 +7366,8 @@
           <w:numId w:val="18"/>
         </w:numPr>
       </w:pPr>
-      <w:proofErr w:type="spellStart"/>
-      <w:r>
-        <w:t>Git</w:t>
-      </w:r>
-      <w:proofErr w:type="spellEnd"/>
-      <w:r>
-        <w:t xml:space="preserve"> 2.</w:t>
+      <w:r>
+        <w:t>Git 2.</w:t>
       </w:r>
       <w:r>
         <w:t>49</w:t>
@@ -7639,13 +7414,8 @@
           <w:numId w:val="18"/>
         </w:numPr>
       </w:pPr>
-      <w:proofErr w:type="spellStart"/>
-      <w:r>
-        <w:t>Bootstrap</w:t>
-      </w:r>
-      <w:proofErr w:type="spellEnd"/>
-      <w:r>
-        <w:t>;</w:t>
+      <w:r>
+        <w:t>Bootstrap;</w:t>
       </w:r>
       <w:r>
         <w:t xml:space="preserve"> </w:t>
@@ -7663,15 +7433,7 @@
         </w:numPr>
       </w:pPr>
       <w:r>
-        <w:t xml:space="preserve">Google </w:t>
-      </w:r>
-      <w:proofErr w:type="spellStart"/>
-      <w:r>
-        <w:t>Forms</w:t>
-      </w:r>
-      <w:proofErr w:type="spellEnd"/>
-      <w:r>
-        <w:t>;</w:t>
+        <w:t>Google Forms;</w:t>
       </w:r>
     </w:p>
     <w:p>
@@ -7706,7 +7468,6 @@
           <w:numId w:val="18"/>
         </w:numPr>
       </w:pPr>
-      <w:proofErr w:type="spellStart"/>
       <w:r>
         <w:t>Java</w:t>
       </w:r>
@@ -7716,7 +7477,6 @@
       <w:r>
         <w:t>cript</w:t>
       </w:r>
-      <w:proofErr w:type="spellEnd"/>
       <w:r>
         <w:t>;</w:t>
       </w:r>
@@ -7765,12 +7525,9 @@
           <w:numId w:val="18"/>
         </w:numPr>
       </w:pPr>
-      <w:proofErr w:type="spellStart"/>
-      <w:proofErr w:type="gramStart"/>
       <w:r>
         <w:t>Copilot</w:t>
       </w:r>
-      <w:proofErr w:type="spellEnd"/>
       <w:r>
         <w:t xml:space="preserve"> </w:t>
       </w:r>
@@ -7780,7 +7537,6 @@
       <w:r>
         <w:t>1.7.4421</w:t>
       </w:r>
-      <w:proofErr w:type="gramEnd"/>
       <w:r>
         <w:t>;</w:t>
       </w:r>
@@ -7793,7 +7549,6 @@
           <w:numId w:val="18"/>
         </w:numPr>
       </w:pPr>
-      <w:proofErr w:type="gramStart"/>
       <w:r>
         <w:rPr>
           <w:lang w:val="en-US"/>
@@ -7806,7 +7561,6 @@
         </w:rPr>
         <w:t xml:space="preserve">  401429</w:t>
       </w:r>
-      <w:proofErr w:type="gramEnd"/>
       <w:r>
         <w:rPr>
           <w:lang w:val="en-US"/>
@@ -7830,28 +7584,20 @@
           <w:lang w:val="en-US"/>
         </w:rPr>
         <w:lastRenderedPageBreak/>
-        <w:t xml:space="preserve">Node.js com </w:t>
-      </w:r>
-      <w:proofErr w:type="gramStart"/>
+        <w:t>Node.js com Express</w:t>
+      </w:r>
       <w:r>
         <w:rPr>
           <w:lang w:val="en-US"/>
         </w:rPr>
-        <w:t>Express</w:t>
+        <w:t xml:space="preserve"> </w:t>
       </w:r>
       <w:r>
         <w:rPr>
           <w:lang w:val="en-US"/>
         </w:rPr>
-        <w:t xml:space="preserve"> </w:t>
-      </w:r>
-      <w:r>
-        <w:rPr>
-          <w:lang w:val="en-US"/>
-        </w:rPr>
         <w:t xml:space="preserve"> 4.19.2</w:t>
       </w:r>
-      <w:proofErr w:type="gramEnd"/>
       <w:r>
         <w:rPr>
           <w:lang w:val="en-US"/>
@@ -7885,19 +7631,10 @@
         </w:numPr>
       </w:pPr>
       <w:r>
-        <w:t xml:space="preserve">Computador </w:t>
-      </w:r>
-      <w:proofErr w:type="gramStart"/>
-      <w:r>
-        <w:t>desktop  RAM</w:t>
-      </w:r>
-      <w:proofErr w:type="gramEnd"/>
-      <w:r>
-        <w:t xml:space="preserve"> de 16</w:t>
-      </w:r>
-      <w:proofErr w:type="gramStart"/>
-      <w:r>
-        <w:t>Gbytes</w:t>
+        <w:t>Computador desktop  RAM</w:t>
+      </w:r>
+      <w:r>
+        <w:t xml:space="preserve"> de 16Gbytes</w:t>
       </w:r>
       <w:r>
         <w:t xml:space="preserve">, </w:t>
@@ -7908,15 +7645,9 @@
       <w:r>
         <w:t>SSD</w:t>
       </w:r>
-      <w:proofErr w:type="gramEnd"/>
-      <w:r>
-        <w:t xml:space="preserve"> de 1 </w:t>
-      </w:r>
-      <w:proofErr w:type="spellStart"/>
-      <w:r>
-        <w:t>Tbyte</w:t>
-      </w:r>
-      <w:proofErr w:type="spellEnd"/>
+      <w:r>
+        <w:t xml:space="preserve"> de 1 Tbyte</w:t>
+      </w:r>
       <w:r>
         <w:t xml:space="preserve"> Nvme</w:t>
       </w:r>
@@ -7966,15 +7697,7 @@
         <w:t>SSD</w:t>
       </w:r>
       <w:r>
-        <w:t xml:space="preserve"> de 256 </w:t>
-      </w:r>
-      <w:proofErr w:type="spellStart"/>
-      <w:r>
-        <w:t>Gbytes</w:t>
-      </w:r>
-      <w:proofErr w:type="spellEnd"/>
-      <w:r>
-        <w:t xml:space="preserve"> e processador</w:t>
+        <w:t xml:space="preserve"> de 256 Gbytes e processador</w:t>
       </w:r>
       <w:r>
         <w:t xml:space="preserve"> I</w:t>
@@ -8099,15 +7822,7 @@
         <w:t>s ao longo do desenvolvimento deste projeto é</w:t>
       </w:r>
       <w:r>
-        <w:t xml:space="preserve"> utilizado o sistema de controle de versão </w:t>
-      </w:r>
-      <w:proofErr w:type="spellStart"/>
-      <w:r>
-        <w:t>Git</w:t>
-      </w:r>
-      <w:proofErr w:type="spellEnd"/>
-      <w:r>
-        <w:t xml:space="preserve">, com </w:t>
+        <w:t xml:space="preserve"> utilizado o sistema de controle de versão Git, com </w:t>
       </w:r>
       <w:r>
         <w:t>o repositório hospedado em nuvem, o Github. Esse ambiente permite</w:t>
@@ -8191,19 +7906,11 @@
       <w:r>
         <w:t xml:space="preserve"> </w:t>
       </w:r>
-      <w:proofErr w:type="spellStart"/>
       <w:r>
         <w:rPr>
           <w:i/>
         </w:rPr>
-        <w:t>commit</w:t>
-      </w:r>
-      <w:proofErr w:type="spellEnd"/>
-      <w:r>
-        <w:rPr>
-          <w:i/>
-        </w:rPr>
-        <w:t xml:space="preserve"> </w:t>
+        <w:t xml:space="preserve">commit </w:t>
       </w:r>
       <w:r>
         <w:t>é</w:t>
@@ -8348,7 +8055,6 @@
       <w:r>
         <w:t xml:space="preserve">FIGURA </w:t>
       </w:r>
-      <w:proofErr w:type="gramStart"/>
       <w:r>
         <w:t>3</w:t>
       </w:r>
@@ -8358,7 +8064,6 @@
       <w:r>
         <w:t xml:space="preserve"> -</w:t>
       </w:r>
-      <w:proofErr w:type="gramEnd"/>
       <w:r>
         <w:t xml:space="preserve"> </w:t>
       </w:r>
@@ -8535,15 +8240,7 @@
         <w:t>Este capítulo apresenta os requisitos necessários para</w:t>
       </w:r>
       <w:r>
-        <w:t xml:space="preserve"> o desenvolvimento do sistema de software </w:t>
-      </w:r>
-      <w:proofErr w:type="spellStart"/>
-      <w:r>
-        <w:t>Donate</w:t>
-      </w:r>
-      <w:proofErr w:type="spellEnd"/>
-      <w:r>
-        <w:t>. A Especifica</w:t>
+        <w:t xml:space="preserve"> o desenvolvimento do sistema de software Donate. A Especifica</w:t>
       </w:r>
       <w:r>
         <w:t>ção dos requisitos é fundamental para garantir que o sistema atenda às necessidades dos usuários e cumpra seu propósito de forma eficaz. Para isso, são definidos os requisitos funcionais e não funcionais, descrevendo as principais funcionalidades e restrições que devem ser consideradas durante o desenvolvimento do software.</w:t>
@@ -8786,14 +8483,12 @@
       <w:r>
         <w:t xml:space="preserve">Profissional de saúde: poderá validar cadastros, acompanhar o histórico de doações e receptores, </w:t>
       </w:r>
-      <w:proofErr w:type="spellStart"/>
       <w:r>
         <w:t>fornece</w:t>
       </w:r>
       <w:r>
         <w:t>r</w:t>
       </w:r>
-      <w:proofErr w:type="spellEnd"/>
       <w:r>
         <w:t xml:space="preserve"> orientações técnicas e gerenciar dados</w:t>
       </w:r>
@@ -9807,19 +9502,11 @@
       <w:r>
         <w:t xml:space="preserve">O sistema deverá manter um histórico das senhas utilizadas por cada usuário, armazenando o </w:t>
       </w:r>
-      <w:proofErr w:type="spellStart"/>
       <w:r>
         <w:rPr>
           <w:i/>
         </w:rPr>
-        <w:t>hash</w:t>
-      </w:r>
-      <w:proofErr w:type="spellEnd"/>
-      <w:r>
-        <w:rPr>
-          <w:i/>
-        </w:rPr>
-        <w:t xml:space="preserve"> </w:t>
+        <w:t xml:space="preserve">hash </w:t>
       </w:r>
       <w:r>
         <w:t>de cada senha junto à data de criação.</w:t>
@@ -10088,7 +9775,6 @@
         <w:pStyle w:val="SemEspaamento"/>
         <w:spacing w:line="360" w:lineRule="auto"/>
       </w:pPr>
-      <w:proofErr w:type="gramStart"/>
       <w:r>
         <w:t>Essa informaç</w:t>
       </w:r>
@@ -10096,11 +9782,7 @@
         <w:t>ão</w:t>
       </w:r>
       <w:r>
-        <w:t xml:space="preserve"> auxiliarão</w:t>
-      </w:r>
-      <w:proofErr w:type="gramEnd"/>
-      <w:r>
-        <w:t xml:space="preserve"> na organização dos agendamentos por parte do banco de leite.</w:t>
+        <w:t xml:space="preserve"> auxiliarão na organização dos agendamentos por parte do banco de leite.</w:t>
       </w:r>
     </w:p>
     <w:p>
@@ -10133,15 +9815,7 @@
         <w:spacing w:line="360" w:lineRule="auto"/>
       </w:pPr>
       <w:r>
-        <w:t xml:space="preserve">RF17 – Acesso a </w:t>
-      </w:r>
-      <w:proofErr w:type="spellStart"/>
-      <w:r>
-        <w:t>conteúdos</w:t>
-      </w:r>
-      <w:proofErr w:type="spellEnd"/>
-      <w:r>
-        <w:t xml:space="preserve"> e orientações</w:t>
+        <w:t>RF17 – Acesso a conteúdos e orientações</w:t>
       </w:r>
     </w:p>
     <w:p>
@@ -10293,13 +9967,8 @@
       <w:r>
         <w:t xml:space="preserve"> e sua aceitação pelos usuários (</w:t>
       </w:r>
-      <w:proofErr w:type="spellStart"/>
-      <w:r>
-        <w:t>Sommerville</w:t>
-      </w:r>
-      <w:proofErr w:type="spellEnd"/>
-      <w:r>
-        <w:t>,</w:t>
+      <w:r>
+        <w:t>Sommerville,</w:t>
       </w:r>
       <w:r>
         <w:t xml:space="preserve"> </w:t>
@@ -10316,15 +9985,7 @@
         <w:t>A seguir, são listados os principais requi</w:t>
       </w:r>
       <w:r>
-        <w:t xml:space="preserve">sitos não funcionais do sistema de software </w:t>
-      </w:r>
-      <w:proofErr w:type="spellStart"/>
-      <w:r>
-        <w:t>Donate</w:t>
-      </w:r>
-      <w:proofErr w:type="spellEnd"/>
-      <w:r>
-        <w:t>.</w:t>
+        <w:t>sitos não funcionais do sistema de software Donate.</w:t>
       </w:r>
     </w:p>
     <w:p>
@@ -10482,14 +10143,12 @@
         <w:lastRenderedPageBreak/>
         <w:t xml:space="preserve">As senhas dos usuários deverão ser armazenadas de forma criptografada utilizando a técnica </w:t>
       </w:r>
-      <w:proofErr w:type="spellStart"/>
       <w:r>
         <w:rPr>
           <w:i/>
         </w:rPr>
         <w:t>bcrypt</w:t>
       </w:r>
-      <w:proofErr w:type="spellEnd"/>
       <w:r>
         <w:t xml:space="preserve">, assegurando a proteção contra acessos não autorizados e vazamentos de dados </w:t>
       </w:r>
@@ -10579,25 +10238,21 @@
       <w:r>
         <w:t>Para cumprir o item c), o sistema deverá manter um histórico das senhas anteriores com a data de criação, registrando de forma segura (</w:t>
       </w:r>
-      <w:proofErr w:type="spellStart"/>
       <w:r>
         <w:rPr>
           <w:i/>
         </w:rPr>
         <w:t>hash</w:t>
       </w:r>
-      <w:proofErr w:type="spellEnd"/>
       <w:r>
         <w:t xml:space="preserve"> com </w:t>
       </w:r>
-      <w:proofErr w:type="spellStart"/>
       <w:r>
         <w:rPr>
           <w:i/>
         </w:rPr>
         <w:t>bcrypt</w:t>
       </w:r>
-      <w:proofErr w:type="spellEnd"/>
       <w:r>
         <w:t>). Esse controle deve ser implementado conforme um requisito funcional específico.</w:t>
       </w:r>
@@ -10711,15 +10366,7 @@
         <w:t>Android,</w:t>
       </w:r>
       <w:r>
-        <w:t xml:space="preserve"> versão 8.0 (</w:t>
-      </w:r>
-      <w:proofErr w:type="spellStart"/>
-      <w:r>
-        <w:t>Oreo</w:t>
-      </w:r>
-      <w:proofErr w:type="spellEnd"/>
-      <w:r>
-        <w:t>) ou superior</w:t>
+        <w:t xml:space="preserve"> versão 8.0 (Oreo) ou superior</w:t>
       </w:r>
       <w:r>
         <w:t>.</w:t>
@@ -10794,14 +10441,12 @@
       <w:r>
         <w:t xml:space="preserve"> (Perguntas Frequentes), dicas contextuais (</w:t>
       </w:r>
-      <w:proofErr w:type="spellStart"/>
       <w:r>
         <w:rPr>
           <w:i/>
         </w:rPr>
         <w:t>tooltips</w:t>
       </w:r>
-      <w:proofErr w:type="spellEnd"/>
       <w:r>
         <w:t>)</w:t>
       </w:r>
@@ -10953,27 +10598,13 @@
         <w:rPr>
           <w:lang w:val="en-US"/>
         </w:rPr>
-        <w:t xml:space="preserve"> Angular </w:t>
-      </w:r>
-      <w:proofErr w:type="gramStart"/>
+        <w:t xml:space="preserve"> Angular (</w:t>
+      </w:r>
       <w:r>
         <w:rPr>
           <w:lang w:val="en-US"/>
         </w:rPr>
-        <w:t>(</w:t>
-      </w:r>
-      <w:r>
-        <w:rPr>
-          <w:lang w:val="en-US"/>
-        </w:rPr>
-        <w:t xml:space="preserve"> com</w:t>
-      </w:r>
-      <w:proofErr w:type="gramEnd"/>
-      <w:r>
-        <w:rPr>
-          <w:lang w:val="en-US"/>
-        </w:rPr>
-        <w:t xml:space="preserve"> </w:t>
+        <w:t xml:space="preserve"> com </w:t>
       </w:r>
       <w:r>
         <w:rPr>
@@ -11016,21 +10647,7 @@
         <w:rPr>
           <w:lang w:val="en-US"/>
         </w:rPr>
-        <w:t xml:space="preserve">(JavaScript </w:t>
-      </w:r>
-      <w:proofErr w:type="spellStart"/>
-      <w:r>
-        <w:rPr>
-          <w:lang w:val="en-US"/>
-        </w:rPr>
-        <w:t>ou</w:t>
-      </w:r>
-      <w:proofErr w:type="spellEnd"/>
-      <w:r>
-        <w:rPr>
-          <w:lang w:val="en-US"/>
-        </w:rPr>
-        <w:t xml:space="preserve"> TypeScript)</w:t>
+        <w:t>(JavaScript ou TypeScript)</w:t>
       </w:r>
     </w:p>
     <w:p>
@@ -11045,26 +10662,22 @@
         <w:t>Folhas de estilo para páginas HTML</w:t>
       </w:r>
       <w:r>
-        <w:t xml:space="preserve">: </w:t>
-      </w:r>
-      <w:proofErr w:type="spellStart"/>
-      <w:r>
-        <w:t>Bootstrap</w:t>
-      </w:r>
-      <w:proofErr w:type="spellEnd"/>
+        <w:t>: Bootstrap</w:t>
+      </w:r>
       <w:r>
         <w:t>.</w:t>
       </w:r>
     </w:p>
     <w:p>
       <w:pPr>
-        <w:ind w:left="360"/>
-      </w:pPr>
-      <w:r>
-        <w:rPr>
-          <w:highlight w:val="yellow"/>
-        </w:rPr>
-        <w:t>/* Acrescentar os softwares do componente do aplicativo móvel */</w:t>
+        <w:pStyle w:val="PargrafodaLista"/>
+        <w:numPr>
+          <w:ilvl w:val="0"/>
+          <w:numId w:val="31"/>
+        </w:numPr>
+      </w:pPr>
+      <w:r>
+        <w:t>Aplicativo móvel: Flutter (com Dart)</w:t>
       </w:r>
     </w:p>
     <w:p>
@@ -11079,6 +10692,57 @@
       </w:r>
       <w:r>
         <w:t xml:space="preserve"> como:</w:t>
+      </w:r>
+    </w:p>
+    <w:p>
+      <w:pPr>
+        <w:pStyle w:val="PargrafodaLista"/>
+        <w:numPr>
+          <w:ilvl w:val="0"/>
+          <w:numId w:val="31"/>
+        </w:numPr>
+      </w:pPr>
+      <w:r>
+        <w:t>s</w:t>
+      </w:r>
+      <w:r>
+        <w:t>eparação de</w:t>
+      </w:r>
+      <w:r>
+        <w:t xml:space="preserve"> </w:t>
+      </w:r>
+      <w:r>
+        <w:t>responsabilidades</w:t>
+      </w:r>
+      <w:r>
+        <w:t xml:space="preserve"> </w:t>
+      </w:r>
+      <w:r>
+        <w:t>(</w:t>
+      </w:r>
+      <w:r>
+        <w:t>Model-View-Controller</w:t>
+      </w:r>
+      <w:r>
+        <w:t>(</w:t>
+      </w:r>
+      <w:r>
+        <w:t>MVC</w:t>
+      </w:r>
+      <w:r>
+        <w:t>)</w:t>
+      </w:r>
+      <w:r>
+        <w:t xml:space="preserve">, </w:t>
+      </w:r>
+      <w:r>
+        <w:t>services, components</w:t>
+      </w:r>
+      <w:r>
+        <w:t>)</w:t>
+      </w:r>
+      <w:r>
+        <w:t>;</w:t>
       </w:r>
     </w:p>
     <w:p>
@@ -11090,44 +10754,10 @@
         </w:numPr>
       </w:pPr>
       <w:r>
-        <w:t>s</w:t>
-      </w:r>
-      <w:r>
-        <w:t xml:space="preserve">eparação de responsabilidades </w:t>
-      </w:r>
-      <w:r>
-        <w:rPr>
-          <w:highlight w:val="yellow"/>
-        </w:rPr>
-        <w:t>(MVC</w:t>
-      </w:r>
-      <w:r>
-        <w:t xml:space="preserve">, </w:t>
-      </w:r>
-      <w:proofErr w:type="spellStart"/>
-      <w:r>
-        <w:rPr>
-          <w:i/>
-        </w:rPr>
-        <w:t>services</w:t>
-      </w:r>
-      <w:proofErr w:type="spellEnd"/>
-      <w:r>
-        <w:rPr>
-          <w:i/>
-        </w:rPr>
-        <w:t xml:space="preserve">, </w:t>
-      </w:r>
-      <w:proofErr w:type="spellStart"/>
-      <w:r>
-        <w:rPr>
-          <w:i/>
-        </w:rPr>
-        <w:t>components</w:t>
-      </w:r>
-      <w:proofErr w:type="spellEnd"/>
-      <w:r>
-        <w:t>)</w:t>
+        <w:t>r</w:t>
+      </w:r>
+      <w:r>
+        <w:t>eutilização de código (funções utilitárias, componentes reutilizáveis)</w:t>
       </w:r>
       <w:r>
         <w:t>;</w:t>
@@ -11142,10 +10772,19 @@
         </w:numPr>
       </w:pPr>
       <w:r>
-        <w:t>r</w:t>
-      </w:r>
-      <w:r>
-        <w:t>eutilização de código (funções utilitárias, componentes reutilizáveis)</w:t>
+        <w:t>u</w:t>
+      </w:r>
+      <w:r>
+        <w:t xml:space="preserve">so de controle de versão (ex.: Git, com mensagens de </w:t>
+      </w:r>
+      <w:r>
+        <w:rPr>
+          <w:i/>
+        </w:rPr>
+        <w:t>commit</w:t>
+      </w:r>
+      <w:r>
+        <w:t xml:space="preserve"> padronizadas)</w:t>
       </w:r>
       <w:r>
         <w:t>;</w:t>
@@ -11160,43 +10799,6 @@
         </w:numPr>
       </w:pPr>
       <w:r>
-        <w:t>u</w:t>
-      </w:r>
-      <w:r>
-        <w:t xml:space="preserve">so de controle de versão (ex.: </w:t>
-      </w:r>
-      <w:proofErr w:type="spellStart"/>
-      <w:r>
-        <w:t>Git</w:t>
-      </w:r>
-      <w:proofErr w:type="spellEnd"/>
-      <w:r>
-        <w:t xml:space="preserve">, com mensagens de </w:t>
-      </w:r>
-      <w:proofErr w:type="spellStart"/>
-      <w:r>
-        <w:rPr>
-          <w:i/>
-        </w:rPr>
-        <w:t>commit</w:t>
-      </w:r>
-      <w:proofErr w:type="spellEnd"/>
-      <w:r>
-        <w:t xml:space="preserve"> padronizadas)</w:t>
-      </w:r>
-      <w:r>
-        <w:t>;</w:t>
-      </w:r>
-    </w:p>
-    <w:p>
-      <w:pPr>
-        <w:pStyle w:val="PargrafodaLista"/>
-        <w:numPr>
-          <w:ilvl w:val="0"/>
-          <w:numId w:val="32"/>
-        </w:numPr>
-      </w:pPr>
-      <w:r>
         <w:t>c</w:t>
       </w:r>
       <w:r>
@@ -11255,31 +10857,7 @@
         <w:t xml:space="preserve">os </w:t>
       </w:r>
       <w:r>
-        <w:t xml:space="preserve">bancos de leite humanos, recomendando o uso de provedores como Google Maps API ou </w:t>
-      </w:r>
-      <w:proofErr w:type="spellStart"/>
-      <w:r>
-        <w:t>OpenStreetMap</w:t>
-      </w:r>
-      <w:proofErr w:type="spellEnd"/>
-      <w:r>
-        <w:t xml:space="preserve"> (via APIs como </w:t>
-      </w:r>
-      <w:proofErr w:type="spellStart"/>
-      <w:r>
-        <w:t>Mapbox</w:t>
-      </w:r>
-      <w:proofErr w:type="spellEnd"/>
-      <w:r>
-        <w:t xml:space="preserve"> ou </w:t>
-      </w:r>
-      <w:proofErr w:type="spellStart"/>
-      <w:r>
-        <w:t>Leaflet</w:t>
-      </w:r>
-      <w:proofErr w:type="spellEnd"/>
-      <w:r>
-        <w:t>);</w:t>
+        <w:t>bancos de leite humanos, recomendando o uso de provedores como Google Maps API ou OpenStreetMap (via APIs como Mapbox ou Leaflet);</w:t>
       </w:r>
     </w:p>
     <w:p>
@@ -11291,31 +10869,7 @@
         </w:numPr>
       </w:pPr>
       <w:r>
-        <w:t xml:space="preserve">Serviços de envio de e-mail para notificações automáticas, recomendando provedores como </w:t>
-      </w:r>
-      <w:proofErr w:type="spellStart"/>
-      <w:r>
-        <w:t>SendGrid</w:t>
-      </w:r>
-      <w:proofErr w:type="spellEnd"/>
-      <w:r>
-        <w:t xml:space="preserve">, </w:t>
-      </w:r>
-      <w:proofErr w:type="spellStart"/>
-      <w:r>
-        <w:t>Amazon</w:t>
-      </w:r>
-      <w:proofErr w:type="spellEnd"/>
-      <w:r>
-        <w:t xml:space="preserve"> SES ou </w:t>
-      </w:r>
-      <w:proofErr w:type="spellStart"/>
-      <w:r>
-        <w:t>Mailgun</w:t>
-      </w:r>
-      <w:proofErr w:type="spellEnd"/>
-      <w:r>
-        <w:t>;</w:t>
+        <w:t>Serviços de envio de e-mail para notificações automáticas, recomendando provedores como SendGrid, Amazon SES ou Mailgun;</w:t>
       </w:r>
     </w:p>
     <w:p>
@@ -11361,181 +10915,129 @@
         <w:rPr>
           <w:i/>
         </w:rPr>
-        <w:t>front-</w:t>
-      </w:r>
-      <w:proofErr w:type="spellStart"/>
+        <w:t xml:space="preserve">front-end e </w:t>
+      </w:r>
+      <w:r>
+        <w:t>SpringBoo</w:t>
+      </w:r>
       <w:r>
         <w:rPr>
           <w:i/>
         </w:rPr>
-        <w:t>end</w:t>
-      </w:r>
-      <w:proofErr w:type="spellEnd"/>
+        <w:t xml:space="preserve">t </w:t>
+      </w:r>
+      <w:r>
+        <w:t>para o</w:t>
+      </w:r>
       <w:r>
         <w:rPr>
           <w:i/>
         </w:rPr>
-        <w:t xml:space="preserve"> e </w:t>
-      </w:r>
-      <w:proofErr w:type="spellStart"/>
-      <w:r>
-        <w:t>SpringBoo</w:t>
+        <w:t xml:space="preserve"> </w:t>
       </w:r>
       <w:r>
         <w:rPr>
           <w:i/>
         </w:rPr>
-        <w:t>t</w:t>
-      </w:r>
-      <w:proofErr w:type="spellEnd"/>
+        <w:t>b</w:t>
+      </w:r>
       <w:r>
         <w:rPr>
           <w:i/>
         </w:rPr>
+        <w:t>ackend.</w:t>
+      </w:r>
+    </w:p>
+    <w:p>
+      <w:r>
+        <w:t>O sistema deverá garantir a configuração segura dessas integrações, incluindo o uso de variáveis de ambiente para armazenar chaves e credenciais.</w:t>
+      </w:r>
+    </w:p>
+    <w:p>
+      <w:r>
+        <w:rPr>
+          <w:highlight w:val="yellow"/>
+        </w:rPr>
+        <w:t>/* Precisa definir qual serão os servidores Google Maps ou Openstreet?? */</w:t>
+      </w:r>
+    </w:p>
+    <w:p>
+      <w:r>
+        <w:t>Prioridade: essencial.</w:t>
+      </w:r>
+    </w:p>
+    <w:p>
+      <w:r>
+        <w:t>b) Requisitos Éticos</w:t>
+      </w:r>
+    </w:p>
+    <w:p>
+      <w:r>
+        <w:t>RNF11 – Transparência na utilização dos dados</w:t>
+      </w:r>
+    </w:p>
+    <w:p>
+      <w:r>
+        <w:t>O sistema deve</w:t>
+      </w:r>
+      <w:r>
+        <w:t>rá</w:t>
+      </w:r>
+      <w:r>
+        <w:t xml:space="preserve"> fornecer informações claras sobre </w:t>
+      </w:r>
+      <w:r>
+        <w:t>o tratamento</w:t>
+      </w:r>
+      <w:r>
+        <w:t xml:space="preserve"> dos dados </w:t>
+      </w:r>
+      <w:r>
+        <w:t xml:space="preserve">pessoais </w:t>
+      </w:r>
+      <w:r>
+        <w:t>dos usuários, garantindo conformidade com boas práticas éticas.</w:t>
+      </w:r>
+    </w:p>
+    <w:p>
+      <w:r>
+        <w:t>Prioridade: essencial.</w:t>
+      </w:r>
+    </w:p>
+    <w:p>
+      <w:r>
+        <w:t>c) Requisitos de Privacidade e Proteção dos Dados</w:t>
+      </w:r>
+    </w:p>
+    <w:p>
+      <w:r>
+        <w:t>RNF12 – Conformidade com a Lei Geral de Proteção de Dados (LGPD)</w:t>
+      </w:r>
+    </w:p>
+    <w:p>
+      <w:r>
+        <w:t>O sistema deve estar em conformidade com a LGPD</w:t>
+      </w:r>
+      <w:r>
+        <w:t xml:space="preserve"> (Brasil, 2018</w:t>
+      </w:r>
+      <w:r>
+        <w:t xml:space="preserve">), </w:t>
+      </w:r>
+      <w:r>
+        <w:t>de tal forma</w:t>
+      </w:r>
+      <w:r>
         <w:t xml:space="preserve"> </w:t>
       </w:r>
       <w:r>
-        <w:t>para o</w:t>
-      </w:r>
-      <w:r>
-        <w:rPr>
-          <w:i/>
-        </w:rPr>
-        <w:t xml:space="preserve"> </w:t>
-      </w:r>
-      <w:proofErr w:type="spellStart"/>
-      <w:r>
-        <w:rPr>
-          <w:i/>
-        </w:rPr>
-        <w:t>b</w:t>
-      </w:r>
-      <w:r>
-        <w:rPr>
-          <w:i/>
-        </w:rPr>
-        <w:t>ackend</w:t>
-      </w:r>
-      <w:proofErr w:type="spellEnd"/>
-      <w:r>
-        <w:rPr>
-          <w:i/>
-        </w:rPr>
-        <w:t>.</w:t>
-      </w:r>
-    </w:p>
-    <w:p>
-      <w:r>
-        <w:t>O sistema deverá garantir a configuração segura dessas integrações, incluindo o uso de variáveis de ambiente para armazenar chaves e credenciais.</w:t>
-      </w:r>
-    </w:p>
-    <w:p>
-      <w:r>
-        <w:rPr>
-          <w:highlight w:val="yellow"/>
-        </w:rPr>
-        <w:t xml:space="preserve">/* Precisa definir qual serão os servidores Google Maps ou </w:t>
-      </w:r>
-      <w:proofErr w:type="spellStart"/>
-      <w:r>
-        <w:rPr>
-          <w:highlight w:val="yellow"/>
-        </w:rPr>
-        <w:t>Openstreet</w:t>
-      </w:r>
-      <w:proofErr w:type="spellEnd"/>
-      <w:r>
-        <w:rPr>
-          <w:highlight w:val="yellow"/>
-        </w:rPr>
-        <w:t>?? */</w:t>
-      </w:r>
-    </w:p>
-    <w:p>
-      <w:r>
-        <w:t>Prioridade: essencial.</w:t>
-      </w:r>
-    </w:p>
-    <w:p>
-      <w:r>
-        <w:t>b) Requisitos Éticos</w:t>
-      </w:r>
-    </w:p>
-    <w:p>
-      <w:r>
-        <w:t>RNF11 – Transparência na utilização dos dados</w:t>
-      </w:r>
-    </w:p>
-    <w:p>
-      <w:r>
-        <w:t>O sistema deve</w:t>
-      </w:r>
-      <w:r>
-        <w:t>rá</w:t>
-      </w:r>
-      <w:r>
-        <w:t xml:space="preserve"> fornecer informações claras sobre </w:t>
-      </w:r>
-      <w:r>
-        <w:t>o tratamento</w:t>
-      </w:r>
-      <w:r>
-        <w:t xml:space="preserve"> dos dados </w:t>
-      </w:r>
-      <w:r>
-        <w:t xml:space="preserve">pessoais </w:t>
-      </w:r>
-      <w:r>
-        <w:t>dos usuários, garantindo conformidade com boas práticas éticas.</w:t>
-      </w:r>
-    </w:p>
-    <w:p>
-      <w:r>
-        <w:t>Prioridade: essencial.</w:t>
-      </w:r>
-    </w:p>
-    <w:p>
-      <w:r>
-        <w:t>c) Requisitos de Privacidade e Proteção dos Dados</w:t>
-      </w:r>
-    </w:p>
-    <w:p>
-      <w:r>
-        <w:t>RNF12 – Conformidade com a Lei Geral de Proteção de Dados (LGPD)</w:t>
-      </w:r>
-    </w:p>
-    <w:p>
-      <w:r>
-        <w:t>O sistema deve estar em conformidade com a LGPD</w:t>
-      </w:r>
-      <w:r>
-        <w:t xml:space="preserve"> (Brasil, 2018</w:t>
-      </w:r>
-      <w:r>
-        <w:t xml:space="preserve">), </w:t>
-      </w:r>
-      <w:r>
-        <w:t>de tal forma</w:t>
-      </w:r>
-      <w:r>
-        <w:t xml:space="preserve"> </w:t>
-      </w:r>
-      <w:r>
         <w:t xml:space="preserve">que </w:t>
       </w:r>
       <w:r>
-        <w:t xml:space="preserve">os </w:t>
-      </w:r>
-      <w:proofErr w:type="gramStart"/>
-      <w:r>
-        <w:t xml:space="preserve">dados </w:t>
-      </w:r>
-      <w:r>
-        <w:t xml:space="preserve"> pessoais</w:t>
-      </w:r>
-      <w:proofErr w:type="gramEnd"/>
-      <w:r>
-        <w:t xml:space="preserve"> sejam protegid</w:t>
+        <w:t xml:space="preserve">os dados </w:t>
+      </w:r>
+      <w:r>
+        <w:t xml:space="preserve"> pessoais sejam protegid</w:t>
       </w:r>
       <w:r>
         <w:t>o</w:t>
@@ -11798,15 +11300,7 @@
         <w:t>O modelo de casos de uso consiste no diagrama de casos de uso, que ilustra as diferentes ações que os usuários podem realizar no sistema, e na descrição dos fluxos de eventos, que detalha os passos envolvidos em cada caso de uso</w:t>
       </w:r>
       <w:r>
-        <w:t xml:space="preserve"> (</w:t>
-      </w:r>
-      <w:proofErr w:type="spellStart"/>
-      <w:r>
-        <w:t>Sommerville</w:t>
-      </w:r>
-      <w:proofErr w:type="spellEnd"/>
-      <w:r>
-        <w:t xml:space="preserve">, </w:t>
+        <w:t xml:space="preserve"> (Sommerville, </w:t>
       </w:r>
       <w:r>
         <w:t>2019</w:t>
@@ -12001,28 +11495,20 @@
         <w:rPr>
           <w:highlight w:val="yellow"/>
         </w:rPr>
-        <w:t xml:space="preserve">seja </w:t>
-      </w:r>
-      <w:proofErr w:type="gramStart"/>
+        <w:t xml:space="preserve">seja o </w:t>
+      </w:r>
       <w:r>
         <w:rPr>
           <w:highlight w:val="yellow"/>
         </w:rPr>
-        <w:t xml:space="preserve">o </w:t>
+        <w:t xml:space="preserve"> </w:t>
       </w:r>
       <w:r>
         <w:rPr>
           <w:highlight w:val="yellow"/>
         </w:rPr>
-        <w:t xml:space="preserve"> </w:t>
-      </w:r>
-      <w:r>
-        <w:rPr>
-          <w:highlight w:val="yellow"/>
-        </w:rPr>
         <w:t>“</w:t>
       </w:r>
-      <w:proofErr w:type="gramEnd"/>
       <w:r>
         <w:rPr>
           <w:highlight w:val="yellow"/>
@@ -12285,45 +11771,15 @@
       <w:r>
         <w:t xml:space="preserve"> </w:t>
       </w:r>
-      <w:proofErr w:type="spellStart"/>
       <w:r>
         <w:rPr>
           <w:i/>
         </w:rPr>
-        <w:t>Unified</w:t>
-      </w:r>
-      <w:proofErr w:type="spellEnd"/>
-      <w:r>
-        <w:rPr>
-          <w:i/>
-        </w:rPr>
-        <w:t xml:space="preserve"> </w:t>
-      </w:r>
-      <w:proofErr w:type="spellStart"/>
-      <w:r>
-        <w:rPr>
-          <w:i/>
-        </w:rPr>
-        <w:t>Modeling</w:t>
-      </w:r>
-      <w:proofErr w:type="spellEnd"/>
-      <w:r>
-        <w:rPr>
-          <w:i/>
-        </w:rPr>
-        <w:t xml:space="preserve"> </w:t>
-      </w:r>
-      <w:proofErr w:type="spellStart"/>
-      <w:r>
-        <w:rPr>
-          <w:i/>
-        </w:rPr>
-        <w:t>Languag</w:t>
+        <w:t>Unified Modeling Languag</w:t>
       </w:r>
       <w:r>
         <w:t>e</w:t>
       </w:r>
-      <w:proofErr w:type="spellEnd"/>
       <w:r>
         <w:t xml:space="preserve"> </w:t>
       </w:r>
@@ -12394,92 +11850,58 @@
         <w:rPr>
           <w:i/>
         </w:rPr>
-        <w:t>front-</w:t>
-      </w:r>
-      <w:proofErr w:type="spellStart"/>
+        <w:t>front-end</w:t>
+      </w:r>
+      <w:r>
+        <w:t xml:space="preserve"> quanto da camada de</w:t>
+      </w:r>
+      <w:r>
+        <w:t xml:space="preserve"> </w:t>
+      </w:r>
       <w:r>
         <w:rPr>
           <w:i/>
         </w:rPr>
-        <w:t>end</w:t>
-      </w:r>
-      <w:proofErr w:type="spellEnd"/>
-      <w:r>
-        <w:t xml:space="preserve"> quanto da camada de</w:t>
-      </w:r>
-      <w:r>
-        <w:t xml:space="preserve"> </w:t>
-      </w:r>
-      <w:proofErr w:type="spellStart"/>
+        <w:t>back-end</w:t>
+      </w:r>
+      <w:r>
+        <w:t>. O objetivo do diagrama é ilustrar como o sistema foi modularizado em pacotes, evidenciando a estrutura de alto nível e os relacionamentos entre os agrupamentos de funcionalidades.</w:t>
+      </w:r>
+    </w:p>
+    <w:p>
+      <w:r>
+        <w:t xml:space="preserve">No </w:t>
+      </w:r>
       <w:r>
         <w:rPr>
           <w:i/>
         </w:rPr>
-        <w:t>back</w:t>
-      </w:r>
-      <w:proofErr w:type="spellEnd"/>
+        <w:t>front-end</w:t>
+      </w:r>
+      <w:r>
+        <w:t xml:space="preserve">, os pacotes </w:t>
+      </w:r>
+      <w:r>
+        <w:t>estão</w:t>
+      </w:r>
+      <w:r>
+        <w:t xml:space="preserve"> organizados segundo as responsabilidades da aplicação cliente: segurança, interface de usuário e comunicação com o </w:t>
+      </w:r>
       <w:r>
         <w:rPr>
           <w:i/>
         </w:rPr>
-        <w:t>-end</w:t>
-      </w:r>
-      <w:r>
-        <w:t>. O objetivo do diagrama é ilustrar como o sistema foi modularizado em pacotes, evidenciando a estrutura de alto nível e os relacionamentos entre os agrupamentos de funcionalidades.</w:t>
-      </w:r>
-    </w:p>
-    <w:p>
-      <w:r>
-        <w:t xml:space="preserve">No </w:t>
+        <w:t>back-end</w:t>
+      </w:r>
+      <w:r>
+        <w:t xml:space="preserve">. Já no </w:t>
       </w:r>
       <w:r>
         <w:rPr>
           <w:i/>
         </w:rPr>
-        <w:t>front-</w:t>
-      </w:r>
-      <w:proofErr w:type="spellStart"/>
-      <w:r>
-        <w:rPr>
-          <w:i/>
-        </w:rPr>
-        <w:t>end</w:t>
-      </w:r>
-      <w:proofErr w:type="spellEnd"/>
-      <w:r>
-        <w:t xml:space="preserve">, os pacotes </w:t>
-      </w:r>
-      <w:r>
-        <w:t>estão</w:t>
-      </w:r>
-      <w:r>
-        <w:t xml:space="preserve"> organizados segundo as responsabilidades da aplicação cliente: segurança, interface de usuário e comunicação com o </w:t>
-      </w:r>
-      <w:proofErr w:type="spellStart"/>
-      <w:r>
-        <w:rPr>
-          <w:i/>
-        </w:rPr>
-        <w:t>back</w:t>
-      </w:r>
-      <w:proofErr w:type="spellEnd"/>
-      <w:r>
-        <w:rPr>
-          <w:i/>
-        </w:rPr>
-        <w:t>-end</w:t>
-      </w:r>
-      <w:r>
-        <w:t xml:space="preserve">. Já no </w:t>
-      </w:r>
-      <w:proofErr w:type="spellStart"/>
-      <w:r>
-        <w:rPr>
-          <w:i/>
-        </w:rPr>
         <w:t>back-end</w:t>
       </w:r>
-      <w:proofErr w:type="spellEnd"/>
       <w:r>
         <w:t>, os pacotes seguem uma separação por responsabilidades de controle, roteamento, lógica de negócio e persistência de dados.</w:t>
       </w:r>
@@ -12518,67 +11940,49 @@
         <w:rPr>
           <w:i/>
         </w:rPr>
-        <w:t>front-</w:t>
-      </w:r>
-      <w:proofErr w:type="spellStart"/>
+        <w:t>front-end,</w:t>
+      </w:r>
+      <w:r>
+        <w:t xml:space="preserve"> o código-fonte está estruturado em pacotes, </w:t>
+      </w:r>
+      <w:r>
+        <w:t xml:space="preserve">conforme </w:t>
+      </w:r>
+      <w:r>
+        <w:t xml:space="preserve">as seguintes </w:t>
+      </w:r>
+      <w:r>
+        <w:t>suas responsabilidades funcionais:</w:t>
+      </w:r>
+    </w:p>
+    <w:p>
+      <w:r>
+        <w:t>P</w:t>
+      </w:r>
+      <w:r>
+        <w:t>acote</w:t>
+      </w:r>
+      <w:r>
+        <w:t xml:space="preserve"> </w:t>
+      </w:r>
       <w:r>
         <w:rPr>
           <w:i/>
         </w:rPr>
-        <w:t>end</w:t>
-      </w:r>
-      <w:proofErr w:type="spellEnd"/>
-      <w:r>
-        <w:rPr>
-          <w:i/>
-        </w:rPr>
-        <w:t>,</w:t>
-      </w:r>
-      <w:r>
-        <w:t xml:space="preserve"> o código-fonte está estruturado em pacotes, </w:t>
-      </w:r>
-      <w:r>
-        <w:t xml:space="preserve">conforme </w:t>
-      </w:r>
-      <w:r>
-        <w:t xml:space="preserve">as seguintes </w:t>
-      </w:r>
-      <w:r>
-        <w:t>suas responsabilidades funcionais:</w:t>
-      </w:r>
-    </w:p>
-    <w:p>
-      <w:r>
-        <w:t>P</w:t>
-      </w:r>
-      <w:r>
-        <w:t>acote</w:t>
-      </w:r>
-      <w:r>
-        <w:t xml:space="preserve"> </w:t>
-      </w:r>
-      <w:proofErr w:type="spellStart"/>
-      <w:r>
-        <w:rPr>
-          <w:i/>
-        </w:rPr>
         <w:t>guards</w:t>
       </w:r>
-      <w:proofErr w:type="spellEnd"/>
     </w:p>
     <w:p>
       <w:r>
         <w:lastRenderedPageBreak/>
         <w:t xml:space="preserve">Contém mecanismos de proteção de rotas, como o </w:t>
       </w:r>
-      <w:proofErr w:type="spellStart"/>
       <w:r>
         <w:rPr>
           <w:i/>
         </w:rPr>
         <w:t>AuthGuard</w:t>
       </w:r>
-      <w:proofErr w:type="spellEnd"/>
       <w:r>
         <w:t>, que restringe o acesso a determinadas páginas apenas para usuários autenticados. Segue o padrão de segurança da aplicação.</w:t>
       </w:r>
@@ -12587,27 +11991,20 @@
       <w:r>
         <w:t xml:space="preserve">Pacote </w:t>
       </w:r>
-      <w:proofErr w:type="spellStart"/>
       <w:r>
         <w:rPr>
           <w:i/>
         </w:rPr>
         <w:t>pages</w:t>
       </w:r>
-      <w:proofErr w:type="spellEnd"/>
     </w:p>
     <w:p>
       <w:r>
         <w:t>Engloba todas as telas (componentes de interf</w:t>
       </w:r>
       <w:r>
-        <w:t xml:space="preserve">ace) da aplicação. Cada </w:t>
-      </w:r>
-      <w:proofErr w:type="spellStart"/>
-      <w:r>
-        <w:t>subpacote</w:t>
-      </w:r>
-      <w:proofErr w:type="spellEnd"/>
+        <w:t>ace) da aplicação. Cada subpacote</w:t>
+      </w:r>
       <w:r>
         <w:t xml:space="preserve"> representa uma funcionalidade ou módulo visual, como:</w:t>
       </w:r>
@@ -12628,15 +12025,7 @@
         <w:t>b</w:t>
       </w:r>
       <w:r>
-        <w:t>anco-</w:t>
-      </w:r>
-      <w:proofErr w:type="spellStart"/>
-      <w:r>
-        <w:t>proximo</w:t>
-      </w:r>
-      <w:proofErr w:type="spellEnd"/>
-      <w:r>
-        <w:t>: página que e</w:t>
+        <w:t>anco-proximo: página que e</w:t>
       </w:r>
       <w:r>
         <w:t>xibe bancos de leite próximos, utilizando geolocalização.</w:t>
@@ -12660,7 +12049,6 @@
       </w:r>
     </w:p>
     <w:p>
-      <w:proofErr w:type="spellStart"/>
       <w:r>
         <w:rPr>
           <w:i/>
@@ -12673,7 +12061,6 @@
         </w:rPr>
         <w:t>egister</w:t>
       </w:r>
-      <w:proofErr w:type="spellEnd"/>
       <w:r>
         <w:t>: página de cadastro;</w:t>
       </w:r>
@@ -12708,14 +12095,12 @@
       </w:r>
     </w:p>
     <w:p>
-      <w:proofErr w:type="spellStart"/>
       <w:r>
         <w:rPr>
           <w:i/>
         </w:rPr>
         <w:t>map</w:t>
       </w:r>
-      <w:proofErr w:type="spellEnd"/>
       <w:r>
         <w:t>: (em desenvolvimento) pretendia fornecer um mapa interativo com os bancos de leite.</w:t>
       </w:r>
@@ -12724,7 +12109,6 @@
       <w:r>
         <w:t xml:space="preserve">Pacote </w:t>
       </w:r>
-      <w:proofErr w:type="spellStart"/>
       <w:r>
         <w:rPr>
           <w:i/>
@@ -12737,24 +12121,14 @@
         </w:rPr>
         <w:t>ervices</w:t>
       </w:r>
-      <w:proofErr w:type="spellEnd"/>
     </w:p>
     <w:p>
       <w:r>
         <w:t>r</w:t>
       </w:r>
       <w:r>
-        <w:t xml:space="preserve">esponsável por conter os serviços que fazem a comunicação com o </w:t>
-      </w:r>
-      <w:proofErr w:type="spellStart"/>
-      <w:r>
-        <w:t>back-end</w:t>
-      </w:r>
-      <w:proofErr w:type="spellEnd"/>
-      <w:r>
-        <w:t xml:space="preserve"> via </w:t>
-      </w:r>
-      <w:proofErr w:type="spellStart"/>
+        <w:t xml:space="preserve">esponsável por conter os serviços que fazem a comunicação com o back-end via </w:t>
+      </w:r>
       <w:r>
         <w:rPr>
           <w:highlight w:val="yellow"/>
@@ -12767,7 +12141,6 @@
         </w:rPr>
         <w:t>s</w:t>
       </w:r>
-      <w:proofErr w:type="spellEnd"/>
       <w:r>
         <w:rPr>
           <w:highlight w:val="yellow"/>
@@ -12802,14 +12175,12 @@
       <w:r>
         <w:t xml:space="preserve">No </w:t>
       </w:r>
-      <w:proofErr w:type="spellStart"/>
       <w:r>
         <w:rPr>
           <w:i/>
         </w:rPr>
         <w:t>back-end</w:t>
       </w:r>
-      <w:proofErr w:type="spellEnd"/>
       <w:r>
         <w:t>, os pacotes estão</w:t>
       </w:r>
@@ -12826,92 +12197,58 @@
         <w:rPr>
           <w:i/>
         </w:rPr>
-        <w:t>odel-</w:t>
-      </w:r>
-      <w:proofErr w:type="spellStart"/>
-      <w:r>
+        <w:t>odel-View-Controller</w:t>
+      </w:r>
+      <w:r>
+        <w:t xml:space="preserve"> (</w:t>
+      </w:r>
+      <w:r>
+        <w:t>MVC</w:t>
+      </w:r>
+      <w:r>
+        <w:t>), respeitando os princípios de responsabilidade única:</w:t>
+      </w:r>
+    </w:p>
+    <w:p>
+      <w:pPr>
         <w:rPr>
           <w:i/>
         </w:rPr>
-        <w:t>View</w:t>
-      </w:r>
-      <w:proofErr w:type="spellEnd"/>
+      </w:pPr>
+      <w:r>
+        <w:t xml:space="preserve">Pacote </w:t>
+      </w:r>
       <w:r>
         <w:rPr>
           <w:i/>
         </w:rPr>
-        <w:t>-</w:t>
-      </w:r>
-      <w:proofErr w:type="spellStart"/>
+        <w:t>c</w:t>
+      </w:r>
       <w:r>
         <w:rPr>
           <w:i/>
         </w:rPr>
-        <w:t>Controller</w:t>
-      </w:r>
-      <w:proofErr w:type="spellEnd"/>
-      <w:r>
-        <w:t xml:space="preserve"> (</w:t>
-      </w:r>
-      <w:r>
-        <w:t>MVC</w:t>
-      </w:r>
-      <w:r>
-        <w:t>), respeitando os princípios de responsabilidade única:</w:t>
-      </w:r>
-    </w:p>
-    <w:p>
-      <w:pPr>
+        <w:t>ontrollers</w:t>
+      </w:r>
+    </w:p>
+    <w:p>
+      <w:r>
+        <w:t>Contém</w:t>
+      </w:r>
+      <w:r>
+        <w:t xml:space="preserve"> os códigos</w:t>
+      </w:r>
+      <w:r>
+        <w:t xml:space="preserve"> responsáveis por controlar o fluxo das requisições e respostas. Cada </w:t>
+      </w:r>
+      <w:r>
         <w:rPr>
           <w:i/>
         </w:rPr>
-      </w:pPr>
-      <w:r>
-        <w:t xml:space="preserve">Pacote </w:t>
-      </w:r>
-      <w:proofErr w:type="spellStart"/>
-      <w:r>
-        <w:rPr>
-          <w:i/>
-        </w:rPr>
-        <w:t>c</w:t>
-      </w:r>
-      <w:r>
-        <w:rPr>
-          <w:i/>
-        </w:rPr>
-        <w:t>ontrollers</w:t>
-      </w:r>
-      <w:proofErr w:type="spellEnd"/>
-    </w:p>
-    <w:p>
-      <w:r>
-        <w:t>Contém</w:t>
-      </w:r>
-      <w:r>
-        <w:t xml:space="preserve"> os códigos</w:t>
-      </w:r>
-      <w:r>
-        <w:t xml:space="preserve"> responsáveis por controlar o fluxo das requisições e respostas. Cada </w:t>
-      </w:r>
-      <w:proofErr w:type="spellStart"/>
-      <w:r>
-        <w:rPr>
-          <w:i/>
-        </w:rPr>
         <w:t>controller</w:t>
       </w:r>
-      <w:proofErr w:type="spellEnd"/>
-      <w:r>
-        <w:t xml:space="preserve"> lida com um recurso da aplicação (</w:t>
-      </w:r>
-      <w:proofErr w:type="spellStart"/>
-      <w:r>
-        <w:t>ex</w:t>
-      </w:r>
-      <w:proofErr w:type="spellEnd"/>
-      <w:r>
-        <w:t>: usuário, agendamento).</w:t>
+      <w:r>
+        <w:t xml:space="preserve"> lida com um recurso da aplicação (ex: usuário, agendamento).</w:t>
       </w:r>
     </w:p>
     <w:p>
@@ -12966,14 +12303,12 @@
       <w:r>
         <w:t xml:space="preserve">) e validações. São utilizadas pelos roteadores antes de acionar os </w:t>
       </w:r>
-      <w:proofErr w:type="spellStart"/>
       <w:r>
         <w:rPr>
           <w:i/>
         </w:rPr>
         <w:t>controllers</w:t>
       </w:r>
-      <w:proofErr w:type="spellEnd"/>
       <w:r>
         <w:t>.</w:t>
       </w:r>
@@ -12994,21 +12329,11 @@
         <w:t>d</w:t>
       </w:r>
       <w:r>
-        <w:t xml:space="preserve">efine os esquemas de dados e modelos utilizados na aplicação, geralmente com </w:t>
-      </w:r>
-      <w:proofErr w:type="spellStart"/>
-      <w:r>
-        <w:t>Sequelize</w:t>
-      </w:r>
-      <w:proofErr w:type="spellEnd"/>
-      <w:r>
-        <w:t xml:space="preserve">, </w:t>
-      </w:r>
-      <w:proofErr w:type="spellStart"/>
+        <w:t xml:space="preserve">efine os esquemas de dados e modelos utilizados na aplicação, geralmente com Sequelize, </w:t>
+      </w:r>
       <w:r>
         <w:t>Mongoose</w:t>
       </w:r>
-      <w:proofErr w:type="spellEnd"/>
       <w:r>
         <w:t xml:space="preserve"> </w:t>
       </w:r>
@@ -13016,13 +12341,8 @@
         <w:t>(</w:t>
       </w:r>
       <w:r>
-        <w:t xml:space="preserve">biblioteca </w:t>
-      </w:r>
-      <w:proofErr w:type="spellStart"/>
-      <w:r>
-        <w:t>JavaScript</w:t>
-      </w:r>
-      <w:proofErr w:type="spellEnd"/>
+        <w:t>biblioteca JavaScript</w:t>
+      </w:r>
       <w:r>
         <w:t>)</w:t>
       </w:r>
@@ -13037,7 +12357,6 @@
       <w:r>
         <w:t xml:space="preserve">Pacote </w:t>
       </w:r>
-      <w:proofErr w:type="spellStart"/>
       <w:r>
         <w:rPr>
           <w:i/>
@@ -13050,34 +12369,26 @@
         </w:rPr>
         <w:t>outers</w:t>
       </w:r>
-      <w:proofErr w:type="spellEnd"/>
     </w:p>
     <w:p>
       <w:r>
         <w:t>r</w:t>
       </w:r>
       <w:r>
-        <w:t xml:space="preserve">esponsável por mapear as rotas da aplicação, direcionando as requisições </w:t>
-      </w:r>
-      <w:proofErr w:type="spellStart"/>
-      <w:r>
-        <w:t>HTTP</w:t>
+        <w:t>esponsável por mapear as rotas da aplicação, direcionando as requisições HTTP</w:t>
       </w:r>
       <w:r>
         <w:t>s</w:t>
       </w:r>
-      <w:proofErr w:type="spellEnd"/>
       <w:r>
         <w:t xml:space="preserve"> para os </w:t>
       </w:r>
-      <w:proofErr w:type="spellStart"/>
       <w:r>
         <w:rPr>
           <w:i/>
         </w:rPr>
         <w:t>controllers</w:t>
       </w:r>
-      <w:proofErr w:type="spellEnd"/>
       <w:r>
         <w:t xml:space="preserve"> adequados. Utiliza </w:t>
       </w:r>
@@ -13112,18 +12423,10 @@
     </w:p>
     <w:p>
       <w:r>
-        <w:t xml:space="preserve">A classe </w:t>
-      </w:r>
-      <w:proofErr w:type="spellStart"/>
-      <w:r>
-        <w:t>Usua</w:t>
-      </w:r>
-      <w:r>
-        <w:t>rio</w:t>
-      </w:r>
-      <w:proofErr w:type="spellEnd"/>
-      <w:r>
-        <w:t xml:space="preserve"> é </w:t>
+        <w:t>A classe Usua</w:t>
+      </w:r>
+      <w:r>
+        <w:t xml:space="preserve">rio é </w:t>
       </w:r>
       <w:r>
         <w:t xml:space="preserve">de muita importância no </w:t>
@@ -13144,13 +12447,8 @@
         <w:t xml:space="preserve"> usuário está</w:t>
       </w:r>
       <w:r>
-        <w:t xml:space="preserve"> associado à um objetivo da classe Município por meio do campo </w:t>
-      </w:r>
-      <w:proofErr w:type="spellStart"/>
-      <w:r>
-        <w:t>id_municipio</w:t>
-      </w:r>
-      <w:proofErr w:type="spellEnd"/>
+        <w:t xml:space="preserve"> associado à um objetivo da classe Município por meio do campo id_municipio</w:t>
+      </w:r>
       <w:r>
         <w:t xml:space="preserve">, representando a </w:t>
       </w:r>
@@ -13160,56 +12458,51 @@
       <w:r>
         <w:t xml:space="preserve"> da classe </w:t>
       </w:r>
-      <w:proofErr w:type="spellStart"/>
-      <w:r>
-        <w:t>Usuario</w:t>
-      </w:r>
-      <w:proofErr w:type="spellEnd"/>
+      <w:r>
+        <w:t xml:space="preserve">Usuario </w:t>
+      </w:r>
+      <w:r>
+        <w:t>permitem criar,</w:t>
+      </w:r>
+      <w:r>
+        <w:t xml:space="preserve"> atualizar, consultar usuários </w:t>
+      </w:r>
+      <w:r>
+        <w:t>e listar todos os usuários cadastrados.</w:t>
+      </w:r>
+    </w:p>
+    <w:p>
+      <w:r>
+        <w:t>A classe Município</w:t>
+      </w:r>
+      <w:r>
+        <w:t xml:space="preserve"> possui os atributos</w:t>
+      </w:r>
+      <w:r>
+        <w:t xml:space="preserve"> de identificação, nome e unidade da federação</w:t>
+      </w:r>
+      <w:r>
+        <w:t xml:space="preserve">. Está associada a múltiplos </w:t>
+      </w:r>
+      <w:r>
+        <w:t xml:space="preserve">objeto </w:t>
+      </w:r>
+      <w:r>
+        <w:t xml:space="preserve">da classe usuário (associação </w:t>
+      </w:r>
+      <w:r>
+        <w:t>*), o que representa que um</w:t>
+      </w:r>
       <w:r>
         <w:t xml:space="preserve"> </w:t>
       </w:r>
       <w:r>
-        <w:t>permitem criar,</w:t>
-      </w:r>
-      <w:r>
-        <w:t xml:space="preserve"> atualizar, consultar usuários </w:t>
-      </w:r>
-      <w:r>
-        <w:t>e listar todos os usuários cadastrados.</w:t>
-      </w:r>
-    </w:p>
-    <w:p>
-      <w:r>
-        <w:t>A classe Município</w:t>
-      </w:r>
-      <w:r>
-        <w:t xml:space="preserve"> possui os atributos</w:t>
-      </w:r>
-      <w:r>
-        <w:t xml:space="preserve"> de identificação, nome e unidade da federação</w:t>
-      </w:r>
-      <w:r>
-        <w:t xml:space="preserve">. Está associada a múltiplos </w:t>
-      </w:r>
-      <w:r>
-        <w:t xml:space="preserve">objeto </w:t>
-      </w:r>
-      <w:r>
-        <w:t xml:space="preserve">da classe usuário (associação </w:t>
-      </w:r>
-      <w:r>
-        <w:t>*), o que representa que um</w:t>
+        <w:t>município</w:t>
       </w:r>
       <w:r>
         <w:t xml:space="preserve"> </w:t>
       </w:r>
       <w:r>
-        <w:t>município</w:t>
-      </w:r>
-      <w:r>
-        <w:t xml:space="preserve"> </w:t>
-      </w:r>
-      <w:r>
         <w:t xml:space="preserve">pode </w:t>
       </w:r>
       <w:r>
@@ -13221,15 +12514,7 @@
     </w:p>
     <w:p>
       <w:r>
-        <w:t xml:space="preserve">A classe </w:t>
-      </w:r>
-      <w:proofErr w:type="spellStart"/>
-      <w:r>
-        <w:t>BancoLeite</w:t>
-      </w:r>
-      <w:proofErr w:type="spellEnd"/>
-      <w:r>
-        <w:t xml:space="preserve"> representa os bancos de leite cadastrados no sistema. Seus atributos incluem nome, descrição, telefone, e-mail, endereço e localização geográfica. Está associada a um </w:t>
+        <w:t xml:space="preserve">A classe BancoLeite representa os bancos de leite cadastrados no sistema. Seus atributos incluem nome, descrição, telefone, e-mail, endereço e localização geográfica. Está associada a um </w:t>
       </w:r>
       <w:r>
         <w:t>objetivo da classe usuário (relação 1:*</w:t>
@@ -13392,200 +12677,160 @@
       <w:r>
         <w:t xml:space="preserve"> </w:t>
       </w:r>
-      <w:proofErr w:type="spellStart"/>
       <w:r>
         <w:rPr>
           <w:i/>
         </w:rPr>
-        <w:t>pages</w:t>
-      </w:r>
-      <w:proofErr w:type="spellEnd"/>
+        <w:t xml:space="preserve">pages </w:t>
+      </w:r>
+      <w:r>
+        <w:t xml:space="preserve">do </w:t>
+      </w:r>
       <w:r>
         <w:rPr>
           <w:i/>
         </w:rPr>
-        <w:t xml:space="preserve"> </w:t>
-      </w:r>
-      <w:r>
-        <w:t xml:space="preserve">do </w:t>
+        <w:t>front-end</w:t>
+      </w:r>
+      <w:r>
+        <w:t>);</w:t>
+      </w:r>
+    </w:p>
+    <w:p>
+      <w:r>
+        <w:t xml:space="preserve">A interface </w:t>
+      </w:r>
+      <w:r>
+        <w:t>invoca</w:t>
+      </w:r>
+      <w:r>
+        <w:t xml:space="preserve"> os métodos dos serviços (</w:t>
       </w:r>
       <w:r>
         <w:rPr>
           <w:i/>
         </w:rPr>
-        <w:t>front-</w:t>
-      </w:r>
-      <w:proofErr w:type="spellStart"/>
+        <w:t>services</w:t>
+      </w:r>
+      <w:r>
+        <w:t>), que são responsáveis por se comunicar com a API (</w:t>
+      </w:r>
       <w:r>
         <w:rPr>
           <w:i/>
         </w:rPr>
-        <w:t>end</w:t>
-      </w:r>
-      <w:proofErr w:type="spellEnd"/>
+        <w:t>back-end</w:t>
+      </w:r>
       <w:r>
         <w:t>);</w:t>
       </w:r>
     </w:p>
     <w:p>
       <w:r>
-        <w:t xml:space="preserve">A interface </w:t>
-      </w:r>
-      <w:r>
-        <w:t>invoca</w:t>
-      </w:r>
-      <w:r>
-        <w:t xml:space="preserve"> os métodos dos serviços (</w:t>
-      </w:r>
-      <w:proofErr w:type="spellStart"/>
+        <w:t xml:space="preserve">No </w:t>
+      </w:r>
       <w:r>
         <w:rPr>
           <w:i/>
         </w:rPr>
-        <w:t>services</w:t>
-      </w:r>
-      <w:proofErr w:type="spellEnd"/>
-      <w:r>
-        <w:t>), que são responsáveis por se comunicar com a API (</w:t>
-      </w:r>
-      <w:proofErr w:type="spellStart"/>
+        <w:t>back-end,</w:t>
+      </w:r>
+      <w:r>
+        <w:t xml:space="preserve"> os </w:t>
+      </w:r>
       <w:r>
         <w:rPr>
           <w:i/>
         </w:rPr>
-        <w:t>back-end</w:t>
-      </w:r>
-      <w:proofErr w:type="spellEnd"/>
-      <w:r>
-        <w:t>);</w:t>
-      </w:r>
-    </w:p>
-    <w:p>
-      <w:r>
-        <w:t xml:space="preserve">No </w:t>
-      </w:r>
-      <w:proofErr w:type="spellStart"/>
+        <w:t>routers</w:t>
+      </w:r>
+      <w:r>
+        <w:t xml:space="preserve"> recebem a requisição, direcionam para os </w:t>
+      </w:r>
       <w:r>
         <w:rPr>
           <w:i/>
         </w:rPr>
-        <w:t>back-end</w:t>
-      </w:r>
-      <w:proofErr w:type="spellEnd"/>
+        <w:t>controllers</w:t>
+      </w:r>
+      <w:r>
+        <w:t xml:space="preserve">, que por sua vez validam dados com auxílio dos middlewares e interagem com os </w:t>
+      </w:r>
       <w:r>
         <w:rPr>
           <w:i/>
         </w:rPr>
-        <w:t>,</w:t>
-      </w:r>
-      <w:r>
-        <w:t xml:space="preserve"> os </w:t>
-      </w:r>
-      <w:proofErr w:type="spellStart"/>
+        <w:t>models</w:t>
+      </w:r>
+      <w:r>
+        <w:t>, responsáveis pela manipulação do banco de dados.</w:t>
+      </w:r>
+    </w:p>
+    <w:p>
+      <w:r>
+        <w:t>Essas interações foram projetadas com base em princípios de separação de responsabilidades, promovendo maior organização, legibilidade e facilidade de manutenção do sistema.</w:t>
+      </w:r>
+    </w:p>
+    <w:p>
+      <w:r>
+        <w:t xml:space="preserve">Todos os diagramas que representam essas interações estão disponíveis </w:t>
+      </w:r>
+      <w:r>
+        <w:t>no</w:t>
+      </w:r>
+      <w:r>
+        <w:t xml:space="preserve"> Apêndice F.</w:t>
+      </w:r>
+    </w:p>
+    <w:p>
+      <w:r>
+        <w:t xml:space="preserve">6.2.1.1 Diagramas de </w:t>
+      </w:r>
+      <w:r>
+        <w:t>S</w:t>
+      </w:r>
+      <w:r>
+        <w:t>equ</w:t>
+      </w:r>
+      <w:r>
+        <w:t>ência</w:t>
+      </w:r>
+    </w:p>
+    <w:p>
+      <w:r>
+        <w:t>Os diagramas de sequência a seguir representam os principais fluxos de funcionamento do aplicativo proposto, com foco em interações comuns entre o usuário e o sistema. Cada cenário foi modelado considerando uma execução bem-sucedida, sem falhas, desde a interface até o banco de dados, com resposta clara ao usuário ao final de cada ação. A seguir, estão descritos os principais fluxos mapeados.</w:t>
+      </w:r>
+    </w:p>
+    <w:p>
+      <w:r>
+        <w:t>O primeiro cenário mostra o processo de entrar do usuário. Ao abrir o aplicativo, o usuário informa</w:t>
+      </w:r>
+      <w:r>
+        <w:t>rá seu e-mail e senha</w:t>
+      </w:r>
+      <w:r>
+        <w:t>.</w:t>
+      </w:r>
+      <w:r>
+        <w:t xml:space="preserve"> Esses dados são enviados ao </w:t>
+      </w:r>
       <w:r>
         <w:rPr>
           <w:i/>
         </w:rPr>
-        <w:t>routers</w:t>
-      </w:r>
-      <w:proofErr w:type="spellEnd"/>
-      <w:r>
-        <w:t xml:space="preserve"> recebem a requisição, direcionam para os </w:t>
-      </w:r>
-      <w:proofErr w:type="spellStart"/>
+        <w:t>back</w:t>
+      </w:r>
       <w:r>
         <w:rPr>
           <w:i/>
         </w:rPr>
-        <w:t>controllers</w:t>
-      </w:r>
-      <w:proofErr w:type="spellEnd"/>
-      <w:r>
-        <w:t xml:space="preserve">, que por sua vez validam dados com auxílio dos middlewares e interagem com os </w:t>
+        <w:t>-</w:t>
       </w:r>
       <w:r>
         <w:rPr>
           <w:i/>
         </w:rPr>
-        <w:t>models</w:t>
-      </w:r>
-      <w:r>
-        <w:t>, responsáveis pela manipulação do banco de dados.</w:t>
-      </w:r>
-    </w:p>
-    <w:p>
-      <w:r>
-        <w:t>Essas interações foram projetadas com base em princípios de separação de responsabilidades, promovendo maior organização, legibilidade e facilidade de manutenção do sistema.</w:t>
-      </w:r>
-    </w:p>
-    <w:p>
-      <w:r>
-        <w:t xml:space="preserve">Todos os diagramas que representam essas interações estão disponíveis </w:t>
-      </w:r>
-      <w:r>
-        <w:t>no</w:t>
-      </w:r>
-      <w:r>
-        <w:t xml:space="preserve"> Apêndice F.</w:t>
-      </w:r>
-    </w:p>
-    <w:p>
-      <w:r>
-        <w:t xml:space="preserve">6.2.1.1 Diagramas de </w:t>
-      </w:r>
-      <w:r>
-        <w:t>S</w:t>
-      </w:r>
-      <w:r>
-        <w:t>equ</w:t>
-      </w:r>
-      <w:r>
-        <w:t>ência</w:t>
-      </w:r>
-    </w:p>
-    <w:p>
-      <w:r>
-        <w:t>Os diagramas de sequência a seguir representam os principais fluxos de funcionamento do aplicativo proposto, com foco em interações comuns entre o usuário e o sistema. Cada cenário foi modelado considerando uma execução bem-sucedida, sem falhas, desde a interface até o banco de dados, com resposta clara ao usuário ao final de cada ação. A seguir, estão descritos os principais fluxos mapeados.</w:t>
-      </w:r>
-    </w:p>
-    <w:p>
-      <w:r>
-        <w:t>O primeiro cenário mostra o processo de entrar do usuário. Ao abrir o aplicativo, o usuário informa</w:t>
-      </w:r>
-      <w:r>
-        <w:t>rá seu e-mail e senha</w:t>
-      </w:r>
-      <w:r>
-        <w:t>.</w:t>
-      </w:r>
-      <w:r>
-        <w:t xml:space="preserve"> Esses dados são enviados ao </w:t>
-      </w:r>
-      <w:proofErr w:type="spellStart"/>
-      <w:r>
-        <w:rPr>
-          <w:i/>
-        </w:rPr>
-        <w:t>back</w:t>
-      </w:r>
-      <w:r>
-        <w:rPr>
-          <w:i/>
-        </w:rPr>
-        <w:t>-</w:t>
-      </w:r>
-      <w:r>
-        <w:rPr>
-          <w:i/>
-        </w:rPr>
-        <w:t>end</w:t>
-      </w:r>
-      <w:proofErr w:type="spellEnd"/>
-      <w:r>
-        <w:rPr>
-          <w:i/>
-        </w:rPr>
-        <w:t>,</w:t>
+        <w:t>end,</w:t>
       </w:r>
       <w:r>
         <w:t xml:space="preserve"> que realiza</w:t>
@@ -13741,21 +12986,7 @@
         <w:rPr>
           <w:highlight w:val="yellow"/>
         </w:rPr>
-        <w:t xml:space="preserve">/* As classes devem ser as que constam no projeto, não use Banco de </w:t>
-      </w:r>
-      <w:proofErr w:type="gramStart"/>
-      <w:r>
-        <w:rPr>
-          <w:highlight w:val="yellow"/>
-        </w:rPr>
-        <w:t>Dados</w:t>
-      </w:r>
-      <w:proofErr w:type="gramEnd"/>
-      <w:r>
-        <w:rPr>
-          <w:highlight w:val="yellow"/>
-        </w:rPr>
-        <w:t xml:space="preserve"> mas o nome da classe DAO */</w:t>
+        <w:t>/* As classes devem ser as que constam no projeto, não use Banco de Dados mas o nome da classe DAO */</w:t>
       </w:r>
     </w:p>
     <w:p>
@@ -13779,13 +13010,8 @@
         <w:t xml:space="preserve">Nesta seção, é apresentado o desenvolvimento da modelagem lógica e a criação do banco de dados relacional do sistema </w:t>
       </w:r>
       <w:r>
-        <w:t xml:space="preserve">de software </w:t>
-      </w:r>
-      <w:proofErr w:type="spellStart"/>
-      <w:r>
-        <w:t>Donate</w:t>
-      </w:r>
-      <w:proofErr w:type="spellEnd"/>
+        <w:t>de software Donate</w:t>
+      </w:r>
       <w:r>
         <w:t>, utilizando o PostgreSQL como sistema gerenciador</w:t>
       </w:r>
@@ -13918,11 +13144,9 @@
       <w:r>
         <w:t xml:space="preserve">1. Tabela: </w:t>
       </w:r>
-      <w:proofErr w:type="spellStart"/>
       <w:r>
         <w:t>municipio</w:t>
       </w:r>
-      <w:proofErr w:type="spellEnd"/>
       <w:r>
         <w:t xml:space="preserve">  </w:t>
       </w:r>
@@ -13942,19 +13166,96 @@
           <w:lang w:val="en-US"/>
         </w:rPr>
       </w:pPr>
-      <w:proofErr w:type="spellStart"/>
       <w:r>
         <w:rPr>
           <w:lang w:val="en-US"/>
         </w:rPr>
-        <w:t>Domínio</w:t>
-      </w:r>
-      <w:proofErr w:type="spellEnd"/>
-      <w:r>
+        <w:t>Domínio: INTEGER NOT NULL PRIMARY KEY</w:t>
+      </w:r>
+    </w:p>
+    <w:p>
+      <w:pPr>
+        <w:pStyle w:val="PargrafodaLista"/>
+      </w:pPr>
+      <w:r>
+        <w:t>nome – Nome da cidade.</w:t>
+      </w:r>
+    </w:p>
+    <w:p>
+      <w:pPr>
+        <w:pStyle w:val="PargrafodaLista"/>
+      </w:pPr>
+      <w:r>
+        <w:t>Domínio: VARCHAR(100) NOT NULL</w:t>
+      </w:r>
+    </w:p>
+    <w:p>
+      <w:pPr>
+        <w:pStyle w:val="PargrafodaLista"/>
+      </w:pPr>
+      <w:r>
+        <w:t>UF</w:t>
+      </w:r>
+      <w:r>
+        <w:t xml:space="preserve"> – Sigla ou nome </w:t>
+      </w:r>
+      <w:r>
+        <w:t xml:space="preserve">da unidade da federação onde a </w:t>
+      </w:r>
+      <w:r>
+        <w:t xml:space="preserve"> cidade</w:t>
+      </w:r>
+      <w:r>
+        <w:t xml:space="preserve"> se encontra</w:t>
+      </w:r>
+      <w:r>
+        <w:t>.</w:t>
+      </w:r>
+    </w:p>
+    <w:p>
+      <w:pPr>
+        <w:pStyle w:val="PargrafodaLista"/>
+      </w:pPr>
+      <w:r>
+        <w:t>Domínio: VARCHAR(100) NOT NULL</w:t>
+      </w:r>
+      <w:r>
+        <w:t>,</w:t>
+      </w:r>
+    </w:p>
+    <w:p>
+      <w:pPr>
+        <w:pStyle w:val="PargrafodaLista"/>
+      </w:pPr>
+      <w:r>
+        <w:t>País: VARCHAR(100) NOT NULL</w:t>
+      </w:r>
+    </w:p>
+    <w:p>
+      <w:r>
+        <w:t>2. Tabela: bancos_de_leite</w:t>
+      </w:r>
+    </w:p>
+    <w:p>
+      <w:pPr>
+        <w:pStyle w:val="PargrafodaLista"/>
+      </w:pPr>
+      <w:r>
+        <w:t>id – Identificador único do banco de leite.</w:t>
+      </w:r>
+    </w:p>
+    <w:p>
+      <w:pPr>
+        <w:pStyle w:val="PargrafodaLista"/>
         <w:rPr>
           <w:lang w:val="en-US"/>
         </w:rPr>
-        <w:t>: INTEGER NOT NULL PRIMARY KEY</w:t>
+      </w:pPr>
+      <w:r>
+        <w:rPr>
+          <w:lang w:val="en-US"/>
+        </w:rPr>
+        <w:t>Domínio: INTEGER NOT NULL PRIMARY KEY</w:t>
       </w:r>
     </w:p>
     <w:p>
@@ -13962,7 +13263,7 @@
         <w:pStyle w:val="PargrafodaLista"/>
       </w:pPr>
       <w:r>
-        <w:t>nome – Nome da cidade.</w:t>
+        <w:t>nome – Nome do banco de leite.</w:t>
       </w:r>
     </w:p>
     <w:p>
@@ -13970,62 +13271,44 @@
         <w:pStyle w:val="PargrafodaLista"/>
       </w:pPr>
       <w:r>
-        <w:t xml:space="preserve">Domínio: </w:t>
-      </w:r>
-      <w:proofErr w:type="gramStart"/>
-      <w:r>
-        <w:t>VARCHAR(</w:t>
-      </w:r>
-      <w:proofErr w:type="gramEnd"/>
-      <w:r>
-        <w:t>100) NOT NULL</w:t>
+        <w:t>D</w:t>
+      </w:r>
+      <w:r>
+        <w:t>omínio: VARCHAR(25) NOT NULL</w:t>
       </w:r>
     </w:p>
     <w:p>
       <w:pPr>
         <w:pStyle w:val="PargrafodaLista"/>
-      </w:pPr>
-      <w:r>
-        <w:t>UF</w:t>
-      </w:r>
-      <w:r>
-        <w:t xml:space="preserve"> – Sigla ou nome </w:t>
-      </w:r>
-      <w:r>
-        <w:t xml:space="preserve">da unidade da federação onde </w:t>
-      </w:r>
-      <w:proofErr w:type="gramStart"/>
-      <w:r>
-        <w:t xml:space="preserve">a </w:t>
-      </w:r>
-      <w:r>
-        <w:t xml:space="preserve"> cidade</w:t>
-      </w:r>
-      <w:proofErr w:type="gramEnd"/>
-      <w:r>
-        <w:t xml:space="preserve"> se encontra</w:t>
-      </w:r>
-      <w:r>
-        <w:t>.</w:t>
+        <w:rPr>
+          <w:highlight w:val="yellow"/>
+        </w:rPr>
+      </w:pPr>
+      <w:r>
+        <w:rPr>
+          <w:highlight w:val="yellow"/>
+        </w:rPr>
+        <w:t>municipio</w:t>
+      </w:r>
+      <w:r>
+        <w:rPr>
+          <w:highlight w:val="yellow"/>
+        </w:rPr>
+        <w:t xml:space="preserve"> – Nome da cidade onde está localizado.</w:t>
       </w:r>
     </w:p>
     <w:p>
       <w:pPr>
         <w:pStyle w:val="PargrafodaLista"/>
-      </w:pPr>
-      <w:r>
-        <w:t xml:space="preserve">Domínio: </w:t>
-      </w:r>
-      <w:proofErr w:type="gramStart"/>
-      <w:r>
-        <w:t>VARCHAR(</w:t>
-      </w:r>
-      <w:proofErr w:type="gramEnd"/>
-      <w:r>
-        <w:t>100) NOT NULL</w:t>
-      </w:r>
-      <w:r>
-        <w:t>,</w:t>
+        <w:rPr>
+          <w:highlight w:val="yellow"/>
+        </w:rPr>
+      </w:pPr>
+      <w:r>
+        <w:rPr>
+          <w:highlight w:val="yellow"/>
+        </w:rPr>
+        <w:t>Domínio: VARCHAR(10) NOT NULL</w:t>
       </w:r>
     </w:p>
     <w:p>
@@ -14033,55 +13316,116 @@
         <w:pStyle w:val="PargrafodaLista"/>
       </w:pPr>
       <w:r>
-        <w:t xml:space="preserve">País: </w:t>
-      </w:r>
-      <w:proofErr w:type="gramStart"/>
-      <w:r>
-        <w:t>VARCHAR(</w:t>
-      </w:r>
-      <w:proofErr w:type="gramEnd"/>
-      <w:r>
-        <w:t>100) NOT NULL</w:t>
-      </w:r>
-    </w:p>
-    <w:p>
-      <w:r>
-        <w:t xml:space="preserve">2. Tabela: </w:t>
-      </w:r>
-      <w:proofErr w:type="spellStart"/>
-      <w:r>
-        <w:t>bancos_de_leite</w:t>
-      </w:r>
-      <w:proofErr w:type="spellEnd"/>
+        <w:rPr>
+          <w:highlight w:val="yellow"/>
+        </w:rPr>
+        <w:t>municipio</w:t>
+      </w:r>
+      <w:r>
+        <w:rPr>
+          <w:highlight w:val="yellow"/>
+        </w:rPr>
+        <w:t xml:space="preserve"> – Sigla do estado onde está localizado.</w:t>
+      </w:r>
     </w:p>
     <w:p>
       <w:pPr>
         <w:pStyle w:val="PargrafodaLista"/>
       </w:pPr>
       <w:r>
-        <w:t>id – Identificador único do banco de leite.</w:t>
+        <w:lastRenderedPageBreak/>
+        <w:t>Domínio: VARCHAR(2) NOT NULL</w:t>
       </w:r>
     </w:p>
     <w:p>
       <w:pPr>
         <w:pStyle w:val="PargrafodaLista"/>
+      </w:pPr>
+      <w:r>
+        <w:t>endereco – Endereço completo do banco de leite.</w:t>
+      </w:r>
+    </w:p>
+    <w:p>
+      <w:pPr>
+        <w:pStyle w:val="PargrafodaLista"/>
+      </w:pPr>
+      <w:r>
+        <w:t>Domínio: VARCHAR(255) NOT NULL</w:t>
+      </w:r>
+    </w:p>
+    <w:p>
+      <w:pPr>
+        <w:pStyle w:val="PargrafodaLista"/>
+      </w:pPr>
+      <w:r>
+        <w:t>telefone – Telefone de contato.</w:t>
+      </w:r>
+    </w:p>
+    <w:p>
+      <w:pPr>
+        <w:pStyle w:val="PargrafodaLista"/>
+      </w:pPr>
+      <w:r>
+        <w:t>Domínio: VARCHAR(20) NOT NULL</w:t>
+      </w:r>
+    </w:p>
+    <w:p>
+      <w:pPr>
+        <w:pStyle w:val="PargrafodaLista"/>
+      </w:pPr>
+      <w:r>
+        <w:t>latitude – Localização geográfica (latitude).</w:t>
+      </w:r>
+    </w:p>
+    <w:p>
+      <w:pPr>
+        <w:pStyle w:val="PargrafodaLista"/>
+      </w:pPr>
+      <w:r>
+        <w:t>Domínio: NUMERIC(8,6)</w:t>
+      </w:r>
+    </w:p>
+    <w:p>
+      <w:pPr>
+        <w:pStyle w:val="PargrafodaLista"/>
+      </w:pPr>
+      <w:r>
+        <w:t>longitude – Localização geográfica (longitude).</w:t>
+      </w:r>
+    </w:p>
+    <w:p>
+      <w:pPr>
+        <w:pStyle w:val="PargrafodaLista"/>
+      </w:pPr>
+      <w:r>
+        <w:t>Domínio: NUMERIC(8,6)</w:t>
+      </w:r>
+    </w:p>
+    <w:p>
+      <w:r>
+        <w:t>3. Tabela: usuario</w:t>
+      </w:r>
+    </w:p>
+    <w:p>
+      <w:pPr>
+        <w:pStyle w:val="PargrafodaLista"/>
+      </w:pPr>
+      <w:r>
+        <w:t>id – Identificador único do usuário.</w:t>
+      </w:r>
+    </w:p>
+    <w:p>
+      <w:pPr>
+        <w:pStyle w:val="PargrafodaLista"/>
         <w:rPr>
           <w:lang w:val="en-US"/>
         </w:rPr>
       </w:pPr>
-      <w:proofErr w:type="spellStart"/>
       <w:r>
         <w:rPr>
           <w:lang w:val="en-US"/>
         </w:rPr>
-        <w:t>Domínio</w:t>
-      </w:r>
-      <w:proofErr w:type="spellEnd"/>
-      <w:r>
-        <w:rPr>
-          <w:lang w:val="en-US"/>
-        </w:rPr>
-        <w:t>: INTEGER NOT NULL PRIMARY KEY</w:t>
+        <w:t>Domínio: INTEGER NOT NULL PRIMARY KEY</w:t>
       </w:r>
     </w:p>
     <w:p>
@@ -14089,7 +13433,7 @@
         <w:pStyle w:val="PargrafodaLista"/>
       </w:pPr>
       <w:r>
-        <w:t>nome – Nome do banco de leite.</w:t>
+        <w:t>nome – Nome completo do usuário.</w:t>
       </w:r>
     </w:p>
     <w:p>
@@ -14097,485 +13441,163 @@
         <w:pStyle w:val="PargrafodaLista"/>
       </w:pPr>
       <w:r>
-        <w:t>D</w:t>
-      </w:r>
-      <w:r>
-        <w:t xml:space="preserve">omínio: </w:t>
-      </w:r>
-      <w:proofErr w:type="gramStart"/>
-      <w:r>
-        <w:t>VARCHAR(</w:t>
-      </w:r>
-      <w:proofErr w:type="gramEnd"/>
-      <w:r>
-        <w:t>25) NOT NULL</w:t>
+        <w:t>Domínio: VARCHAR(100) NOT NULL</w:t>
       </w:r>
     </w:p>
     <w:p>
       <w:pPr>
         <w:pStyle w:val="PargrafodaLista"/>
-        <w:rPr>
-          <w:highlight w:val="yellow"/>
-        </w:rPr>
-      </w:pPr>
-      <w:proofErr w:type="spellStart"/>
-      <w:r>
-        <w:rPr>
-          <w:highlight w:val="yellow"/>
-        </w:rPr>
+      </w:pPr>
+      <w:r>
+        <w:t>email – Endereço de e-mail.</w:t>
+      </w:r>
+    </w:p>
+    <w:p>
+      <w:pPr>
+        <w:pStyle w:val="PargrafodaLista"/>
+      </w:pPr>
+      <w:r>
+        <w:t>Domínio: VARCHAR(100) NOT NULL</w:t>
+      </w:r>
+    </w:p>
+    <w:p>
+      <w:pPr>
+        <w:pStyle w:val="PargrafodaLista"/>
+      </w:pPr>
+      <w:r>
+        <w:t>telefone – Número de telefone para contato.</w:t>
+      </w:r>
+    </w:p>
+    <w:p>
+      <w:pPr>
+        <w:pStyle w:val="PargrafodaLista"/>
+      </w:pPr>
+      <w:r>
+        <w:t>Domínio: VARCHAR(20)</w:t>
+      </w:r>
+    </w:p>
+    <w:p>
+      <w:pPr>
+        <w:pStyle w:val="PargrafodaLista"/>
+      </w:pPr>
+      <w:r>
+        <w:t>cpf – Cadastro de Pessoa Física.</w:t>
+      </w:r>
+    </w:p>
+    <w:p>
+      <w:pPr>
+        <w:pStyle w:val="PargrafodaLista"/>
+      </w:pPr>
+      <w:r>
+        <w:t>Domínio: VARCHAR(11) NOT NULL</w:t>
+      </w:r>
+    </w:p>
+    <w:p>
+      <w:pPr>
+        <w:pStyle w:val="PargrafodaLista"/>
+      </w:pPr>
+      <w:r>
+        <w:t>senha – Senha criptografada para autenticação.</w:t>
+      </w:r>
+    </w:p>
+    <w:p>
+      <w:pPr>
+        <w:pStyle w:val="PargrafodaLista"/>
+      </w:pPr>
+      <w:r>
+        <w:t>Domínio: VARCHAR(100) NOT NULL</w:t>
+      </w:r>
+    </w:p>
+    <w:p>
+      <w:pPr>
+        <w:pStyle w:val="PargrafodaLista"/>
+      </w:pPr>
+      <w:r>
+        <w:t>doadora – Indica se o usuário é doador.</w:t>
+      </w:r>
+    </w:p>
+    <w:p>
+      <w:pPr>
+        <w:pStyle w:val="PargrafodaLista"/>
+      </w:pPr>
+      <w:r>
+        <w:t>Domínio: BOOLEAN</w:t>
+      </w:r>
+    </w:p>
+    <w:p>
+      <w:pPr>
+        <w:pStyle w:val="PargrafodaLista"/>
+      </w:pPr>
+      <w:r>
+        <w:t>receptora – Indica se o usuário é receptor.</w:t>
+      </w:r>
+    </w:p>
+    <w:p>
+      <w:pPr>
+        <w:pStyle w:val="PargrafodaLista"/>
+      </w:pPr>
+      <w:r>
+        <w:t>Domínio: BOOLEAN</w:t>
+      </w:r>
+    </w:p>
+    <w:p>
+      <w:pPr>
+        <w:pStyle w:val="PargrafodaLista"/>
+      </w:pPr>
+      <w:r>
+        <w:t>profissional – Indica se o usuário é profissional de saúde.</w:t>
+      </w:r>
+    </w:p>
+    <w:p>
+      <w:pPr>
+        <w:pStyle w:val="PargrafodaLista"/>
+      </w:pPr>
+      <w:r>
+        <w:t>Domínio: BOOLEAN</w:t>
+      </w:r>
+    </w:p>
+    <w:p>
+      <w:pPr>
+        <w:pStyle w:val="PargrafodaLista"/>
+      </w:pPr>
+      <w:r>
+        <w:t>latitude – Localização geográfica (latitude).</w:t>
+      </w:r>
+    </w:p>
+    <w:p>
+      <w:pPr>
+        <w:pStyle w:val="PargrafodaLista"/>
+      </w:pPr>
+      <w:r>
+        <w:t>Domínio: NUMERIC(8,6)</w:t>
+      </w:r>
+    </w:p>
+    <w:p>
+      <w:pPr>
+        <w:pStyle w:val="PargrafodaLista"/>
+      </w:pPr>
+      <w:r>
+        <w:t>longitude – Localização geográfica (longitude).</w:t>
+      </w:r>
+    </w:p>
+    <w:p>
+      <w:pPr>
+        <w:pStyle w:val="PargrafodaLista"/>
+      </w:pPr>
+      <w:r>
+        <w:t>Domínio: NUMERIC(8,6)</w:t>
+      </w:r>
+    </w:p>
+    <w:p>
+      <w:pPr>
+        <w:pStyle w:val="PargrafodaLista"/>
+      </w:pPr>
+      <w:r>
+        <w:t>id_</w:t>
+      </w:r>
+      <w:r>
         <w:t>municipio</w:t>
       </w:r>
-      <w:proofErr w:type="spellEnd"/>
-      <w:r>
-        <w:rPr>
-          <w:highlight w:val="yellow"/>
-        </w:rPr>
-        <w:t xml:space="preserve"> – Nome da cidade onde está localizado.</w:t>
-      </w:r>
-    </w:p>
-    <w:p>
-      <w:pPr>
-        <w:pStyle w:val="PargrafodaLista"/>
-        <w:rPr>
-          <w:highlight w:val="yellow"/>
-        </w:rPr>
-      </w:pPr>
-      <w:r>
-        <w:rPr>
-          <w:highlight w:val="yellow"/>
-        </w:rPr>
-        <w:t xml:space="preserve">Domínio: </w:t>
-      </w:r>
-      <w:proofErr w:type="gramStart"/>
-      <w:r>
-        <w:rPr>
-          <w:highlight w:val="yellow"/>
-        </w:rPr>
-        <w:t>VARCHAR(</w:t>
-      </w:r>
-      <w:proofErr w:type="gramEnd"/>
-      <w:r>
-        <w:rPr>
-          <w:highlight w:val="yellow"/>
-        </w:rPr>
-        <w:t>10) NOT NULL</w:t>
-      </w:r>
-    </w:p>
-    <w:p>
-      <w:pPr>
-        <w:pStyle w:val="PargrafodaLista"/>
-      </w:pPr>
-      <w:proofErr w:type="spellStart"/>
-      <w:r>
-        <w:rPr>
-          <w:highlight w:val="yellow"/>
-        </w:rPr>
-        <w:t>municipio</w:t>
-      </w:r>
-      <w:proofErr w:type="spellEnd"/>
-      <w:r>
-        <w:rPr>
-          <w:highlight w:val="yellow"/>
-        </w:rPr>
-        <w:t xml:space="preserve"> – Sigla do estado onde está localizado.</w:t>
-      </w:r>
-    </w:p>
-    <w:p>
-      <w:pPr>
-        <w:pStyle w:val="PargrafodaLista"/>
-      </w:pPr>
-      <w:r>
-        <w:lastRenderedPageBreak/>
-        <w:t xml:space="preserve">Domínio: </w:t>
-      </w:r>
-      <w:proofErr w:type="gramStart"/>
-      <w:r>
-        <w:t>VARCHAR(</w:t>
-      </w:r>
-      <w:proofErr w:type="gramEnd"/>
-      <w:r>
-        <w:t>2) NOT NULL</w:t>
-      </w:r>
-    </w:p>
-    <w:p>
-      <w:pPr>
-        <w:pStyle w:val="PargrafodaLista"/>
-      </w:pPr>
-      <w:proofErr w:type="spellStart"/>
-      <w:r>
-        <w:t>endereco</w:t>
-      </w:r>
-      <w:proofErr w:type="spellEnd"/>
-      <w:r>
-        <w:t xml:space="preserve"> – Endereço completo do banco de leite.</w:t>
-      </w:r>
-    </w:p>
-    <w:p>
-      <w:pPr>
-        <w:pStyle w:val="PargrafodaLista"/>
-      </w:pPr>
-      <w:r>
-        <w:t xml:space="preserve">Domínio: </w:t>
-      </w:r>
-      <w:proofErr w:type="gramStart"/>
-      <w:r>
-        <w:t>VARCHAR(</w:t>
-      </w:r>
-      <w:proofErr w:type="gramEnd"/>
-      <w:r>
-        <w:t>255) NOT NULL</w:t>
-      </w:r>
-    </w:p>
-    <w:p>
-      <w:pPr>
-        <w:pStyle w:val="PargrafodaLista"/>
-      </w:pPr>
-      <w:r>
-        <w:t>telefone – Telefone de contato.</w:t>
-      </w:r>
-    </w:p>
-    <w:p>
-      <w:pPr>
-        <w:pStyle w:val="PargrafodaLista"/>
-      </w:pPr>
-      <w:r>
-        <w:t xml:space="preserve">Domínio: </w:t>
-      </w:r>
-      <w:proofErr w:type="gramStart"/>
-      <w:r>
-        <w:t>VARCHAR(</w:t>
-      </w:r>
-      <w:proofErr w:type="gramEnd"/>
-      <w:r>
-        <w:t>20) NOT NULL</w:t>
-      </w:r>
-    </w:p>
-    <w:p>
-      <w:pPr>
-        <w:pStyle w:val="PargrafodaLista"/>
-      </w:pPr>
-      <w:r>
-        <w:t>latitude – Localização geográfica (latitude).</w:t>
-      </w:r>
-    </w:p>
-    <w:p>
-      <w:pPr>
-        <w:pStyle w:val="PargrafodaLista"/>
-      </w:pPr>
-      <w:r>
-        <w:t xml:space="preserve">Domínio: </w:t>
-      </w:r>
-      <w:proofErr w:type="gramStart"/>
-      <w:r>
-        <w:t>NUMERIC(</w:t>
-      </w:r>
-      <w:proofErr w:type="gramEnd"/>
-      <w:r>
-        <w:t>8,6)</w:t>
-      </w:r>
-    </w:p>
-    <w:p>
-      <w:pPr>
-        <w:pStyle w:val="PargrafodaLista"/>
-      </w:pPr>
-      <w:r>
-        <w:t>longitude – Localização geográfica (longitude).</w:t>
-      </w:r>
-    </w:p>
-    <w:p>
-      <w:pPr>
-        <w:pStyle w:val="PargrafodaLista"/>
-      </w:pPr>
-      <w:r>
-        <w:t xml:space="preserve">Domínio: </w:t>
-      </w:r>
-      <w:proofErr w:type="gramStart"/>
-      <w:r>
-        <w:t>NUMERIC(</w:t>
-      </w:r>
-      <w:proofErr w:type="gramEnd"/>
-      <w:r>
-        <w:t>8,6)</w:t>
-      </w:r>
-    </w:p>
-    <w:p>
-      <w:r>
-        <w:t xml:space="preserve">3. Tabela: </w:t>
-      </w:r>
-      <w:proofErr w:type="spellStart"/>
-      <w:r>
-        <w:t>usuario</w:t>
-      </w:r>
-      <w:proofErr w:type="spellEnd"/>
-    </w:p>
-    <w:p>
-      <w:pPr>
-        <w:pStyle w:val="PargrafodaLista"/>
-      </w:pPr>
-      <w:r>
-        <w:t>id – Identificador único do usuário.</w:t>
-      </w:r>
-    </w:p>
-    <w:p>
-      <w:pPr>
-        <w:pStyle w:val="PargrafodaLista"/>
-        <w:rPr>
-          <w:lang w:val="en-US"/>
-        </w:rPr>
-      </w:pPr>
-      <w:proofErr w:type="spellStart"/>
-      <w:r>
-        <w:rPr>
-          <w:lang w:val="en-US"/>
-        </w:rPr>
-        <w:t>Domínio</w:t>
-      </w:r>
-      <w:proofErr w:type="spellEnd"/>
-      <w:r>
-        <w:rPr>
-          <w:lang w:val="en-US"/>
-        </w:rPr>
-        <w:t>: INTEGER NOT NULL PRIMARY KEY</w:t>
-      </w:r>
-    </w:p>
-    <w:p>
-      <w:pPr>
-        <w:pStyle w:val="PargrafodaLista"/>
-      </w:pPr>
-      <w:r>
-        <w:t>nome – Nome completo do usuário.</w:t>
-      </w:r>
-    </w:p>
-    <w:p>
-      <w:pPr>
-        <w:pStyle w:val="PargrafodaLista"/>
-      </w:pPr>
-      <w:r>
-        <w:t xml:space="preserve">Domínio: </w:t>
-      </w:r>
-      <w:proofErr w:type="gramStart"/>
-      <w:r>
-        <w:t>VARCHAR(</w:t>
-      </w:r>
-      <w:proofErr w:type="gramEnd"/>
-      <w:r>
-        <w:t>100) NOT NULL</w:t>
-      </w:r>
-    </w:p>
-    <w:p>
-      <w:pPr>
-        <w:pStyle w:val="PargrafodaLista"/>
-      </w:pPr>
-      <w:proofErr w:type="spellStart"/>
-      <w:r>
-        <w:t>email</w:t>
-      </w:r>
-      <w:proofErr w:type="spellEnd"/>
-      <w:r>
-        <w:t xml:space="preserve"> – Endereço de e-mail.</w:t>
-      </w:r>
-    </w:p>
-    <w:p>
-      <w:pPr>
-        <w:pStyle w:val="PargrafodaLista"/>
-      </w:pPr>
-      <w:r>
-        <w:t xml:space="preserve">Domínio: </w:t>
-      </w:r>
-      <w:proofErr w:type="gramStart"/>
-      <w:r>
-        <w:t>VARCHAR(</w:t>
-      </w:r>
-      <w:proofErr w:type="gramEnd"/>
-      <w:r>
-        <w:t>100) NOT NULL</w:t>
-      </w:r>
-    </w:p>
-    <w:p>
-      <w:pPr>
-        <w:pStyle w:val="PargrafodaLista"/>
-      </w:pPr>
-      <w:r>
-        <w:t>telefone – Número de telefone para contato.</w:t>
-      </w:r>
-    </w:p>
-    <w:p>
-      <w:pPr>
-        <w:pStyle w:val="PargrafodaLista"/>
-      </w:pPr>
-      <w:r>
-        <w:t xml:space="preserve">Domínio: </w:t>
-      </w:r>
-      <w:proofErr w:type="gramStart"/>
-      <w:r>
-        <w:t>VARCHAR(</w:t>
-      </w:r>
-      <w:proofErr w:type="gramEnd"/>
-      <w:r>
-        <w:t>20)</w:t>
-      </w:r>
-    </w:p>
-    <w:p>
-      <w:pPr>
-        <w:pStyle w:val="PargrafodaLista"/>
-      </w:pPr>
-      <w:proofErr w:type="spellStart"/>
-      <w:r>
-        <w:t>cpf</w:t>
-      </w:r>
-      <w:proofErr w:type="spellEnd"/>
-      <w:r>
-        <w:t xml:space="preserve"> – Cadastro de Pessoa Física.</w:t>
-      </w:r>
-    </w:p>
-    <w:p>
-      <w:pPr>
-        <w:pStyle w:val="PargrafodaLista"/>
-      </w:pPr>
-      <w:r>
-        <w:t xml:space="preserve">Domínio: </w:t>
-      </w:r>
-      <w:proofErr w:type="gramStart"/>
-      <w:r>
-        <w:t>VARCHAR(</w:t>
-      </w:r>
-      <w:proofErr w:type="gramEnd"/>
-      <w:r>
-        <w:t>11) NOT NULL</w:t>
-      </w:r>
-    </w:p>
-    <w:p>
-      <w:pPr>
-        <w:pStyle w:val="PargrafodaLista"/>
-      </w:pPr>
-      <w:r>
-        <w:t>senha – Senha criptografada para autenticação.</w:t>
-      </w:r>
-    </w:p>
-    <w:p>
-      <w:pPr>
-        <w:pStyle w:val="PargrafodaLista"/>
-      </w:pPr>
-      <w:r>
-        <w:t xml:space="preserve">Domínio: </w:t>
-      </w:r>
-      <w:proofErr w:type="gramStart"/>
-      <w:r>
-        <w:t>VARCHAR(</w:t>
-      </w:r>
-      <w:proofErr w:type="gramEnd"/>
-      <w:r>
-        <w:t>100) NOT NULL</w:t>
-      </w:r>
-    </w:p>
-    <w:p>
-      <w:pPr>
-        <w:pStyle w:val="PargrafodaLista"/>
-      </w:pPr>
-      <w:r>
-        <w:t>doadora – Indica se o usuário é doador.</w:t>
-      </w:r>
-    </w:p>
-    <w:p>
-      <w:pPr>
-        <w:pStyle w:val="PargrafodaLista"/>
-      </w:pPr>
-      <w:r>
-        <w:t>Domínio: BOOLEAN</w:t>
-      </w:r>
-    </w:p>
-    <w:p>
-      <w:pPr>
-        <w:pStyle w:val="PargrafodaLista"/>
-      </w:pPr>
-      <w:r>
-        <w:t>receptora – Indica se o usuário é receptor.</w:t>
-      </w:r>
-    </w:p>
-    <w:p>
-      <w:pPr>
-        <w:pStyle w:val="PargrafodaLista"/>
-      </w:pPr>
-      <w:r>
-        <w:t>Domínio: BOOLEAN</w:t>
-      </w:r>
-    </w:p>
-    <w:p>
-      <w:pPr>
-        <w:pStyle w:val="PargrafodaLista"/>
-      </w:pPr>
-      <w:r>
-        <w:t>profissional – Indica se o usuário é profissional de saúde.</w:t>
-      </w:r>
-    </w:p>
-    <w:p>
-      <w:pPr>
-        <w:pStyle w:val="PargrafodaLista"/>
-      </w:pPr>
-      <w:r>
-        <w:t>Domínio: BOOLEAN</w:t>
-      </w:r>
-    </w:p>
-    <w:p>
-      <w:pPr>
-        <w:pStyle w:val="PargrafodaLista"/>
-      </w:pPr>
-      <w:r>
-        <w:t>latitude – Localização geográfica (latitude).</w:t>
-      </w:r>
-    </w:p>
-    <w:p>
-      <w:pPr>
-        <w:pStyle w:val="PargrafodaLista"/>
-      </w:pPr>
-      <w:r>
-        <w:t xml:space="preserve">Domínio: </w:t>
-      </w:r>
-      <w:proofErr w:type="gramStart"/>
-      <w:r>
-        <w:t>NUMERIC(</w:t>
-      </w:r>
-      <w:proofErr w:type="gramEnd"/>
-      <w:r>
-        <w:t>8,6)</w:t>
-      </w:r>
-    </w:p>
-    <w:p>
-      <w:pPr>
-        <w:pStyle w:val="PargrafodaLista"/>
-      </w:pPr>
-      <w:r>
-        <w:t>longitude – Localização geográfica (longitude).</w:t>
-      </w:r>
-    </w:p>
-    <w:p>
-      <w:pPr>
-        <w:pStyle w:val="PargrafodaLista"/>
-      </w:pPr>
-      <w:r>
-        <w:t xml:space="preserve">Domínio: </w:t>
-      </w:r>
-      <w:proofErr w:type="gramStart"/>
-      <w:r>
-        <w:t>NUMERIC(</w:t>
-      </w:r>
-      <w:proofErr w:type="gramEnd"/>
-      <w:r>
-        <w:t>8,6)</w:t>
-      </w:r>
-    </w:p>
-    <w:p>
-      <w:pPr>
-        <w:pStyle w:val="PargrafodaLista"/>
-      </w:pPr>
-      <w:proofErr w:type="spellStart"/>
-      <w:r>
-        <w:t>id_</w:t>
-      </w:r>
-      <w:r>
-        <w:t>municipio</w:t>
-      </w:r>
-      <w:proofErr w:type="spellEnd"/>
       <w:r>
         <w:t xml:space="preserve"> – Referência à cidade do usuário.</w:t>
       </w:r>
@@ -14589,13 +13611,8 @@
         <w:t>Domínio: INTEGER NOT NUL</w:t>
       </w:r>
       <w:r>
-        <w:t xml:space="preserve">L, chave estrangeira para </w:t>
-      </w:r>
-      <w:proofErr w:type="spellStart"/>
-      <w:r>
-        <w:t>municipio</w:t>
-      </w:r>
-      <w:proofErr w:type="spellEnd"/>
+        <w:t>L, chave estrangeira para municipio</w:t>
+      </w:r>
       <w:r>
         <w:t>(id)</w:t>
       </w:r>
@@ -14620,32 +13637,19 @@
           <w:lang w:val="en-US"/>
         </w:rPr>
       </w:pPr>
-      <w:proofErr w:type="spellStart"/>
       <w:r>
         <w:rPr>
           <w:lang w:val="en-US"/>
         </w:rPr>
-        <w:t>Domínio</w:t>
-      </w:r>
-      <w:proofErr w:type="spellEnd"/>
-      <w:r>
-        <w:rPr>
-          <w:lang w:val="en-US"/>
-        </w:rPr>
-        <w:t>: INTEGER NOT NULL PRIMARY KEY</w:t>
+        <w:t>Domínio: INTEGER NOT NULL PRIMARY KEY</w:t>
       </w:r>
     </w:p>
     <w:p>
       <w:pPr>
         <w:pStyle w:val="PargrafodaLista"/>
       </w:pPr>
-      <w:proofErr w:type="spellStart"/>
-      <w:r>
-        <w:t>id_bancos_de_leite</w:t>
-      </w:r>
-      <w:proofErr w:type="spellEnd"/>
-      <w:r>
-        <w:t xml:space="preserve"> – Banco de leite que recebeu a doação.</w:t>
+      <w:r>
+        <w:t>id_bancos_de_leite – Banco de leite que recebeu a doação.</w:t>
       </w:r>
     </w:p>
     <w:p>
@@ -14653,28 +13657,15 @@
         <w:pStyle w:val="PargrafodaLista"/>
       </w:pPr>
       <w:r>
-        <w:t xml:space="preserve">Domínio: INTEGER NOT NULL, chave estrangeira para </w:t>
-      </w:r>
-      <w:proofErr w:type="spellStart"/>
-      <w:r>
-        <w:t>bancos_de_leite</w:t>
-      </w:r>
-      <w:proofErr w:type="spellEnd"/>
-      <w:r>
-        <w:t>(id)</w:t>
+        <w:t>Domínio: INTEGER NOT NULL, chave estrangeira para bancos_de_leite(id)</w:t>
       </w:r>
     </w:p>
     <w:p>
       <w:pPr>
         <w:pStyle w:val="PargrafodaLista"/>
       </w:pPr>
-      <w:proofErr w:type="spellStart"/>
-      <w:r>
-        <w:t>quantidade_ml</w:t>
-      </w:r>
-      <w:proofErr w:type="spellEnd"/>
-      <w:r>
-        <w:t xml:space="preserve"> – Quantidade doada em mililitros.</w:t>
+      <w:r>
+        <w:t>quantidade_ml – Quantidade doada em mililitros.</w:t>
       </w:r>
     </w:p>
     <w:p>
@@ -14689,13 +13680,8 @@
       <w:pPr>
         <w:pStyle w:val="PargrafodaLista"/>
       </w:pPr>
-      <w:proofErr w:type="spellStart"/>
-      <w:r>
-        <w:t>data_doacao</w:t>
-      </w:r>
-      <w:proofErr w:type="spellEnd"/>
-      <w:r>
-        <w:t xml:space="preserve"> – Data e hora da doação.</w:t>
+      <w:r>
+        <w:t>data_doacao – Data e hora da doação.</w:t>
       </w:r>
     </w:p>
     <w:p>
@@ -14710,13 +13696,8 @@
       <w:pPr>
         <w:pStyle w:val="PargrafodaLista"/>
       </w:pPr>
-      <w:proofErr w:type="spellStart"/>
-      <w:r>
-        <w:t>id_usuario</w:t>
-      </w:r>
-      <w:proofErr w:type="spellEnd"/>
-      <w:r>
-        <w:t xml:space="preserve"> – Identificador do doador.</w:t>
+      <w:r>
+        <w:t>id_usuario – Identificador do doador.</w:t>
       </w:r>
     </w:p>
     <w:p>
@@ -14724,15 +13705,7 @@
         <w:pStyle w:val="PargrafodaLista"/>
       </w:pPr>
       <w:r>
-        <w:t xml:space="preserve">Domínio: INTEGER NOT NULL, chave estrangeira para </w:t>
-      </w:r>
-      <w:proofErr w:type="spellStart"/>
-      <w:r>
-        <w:t>usuario</w:t>
-      </w:r>
-      <w:proofErr w:type="spellEnd"/>
-      <w:r>
-        <w:t>(id)</w:t>
+        <w:t>Domínio: INTEGER NOT NULL, chave estrangeira para usuario(id)</w:t>
       </w:r>
     </w:p>
     <w:p>
@@ -14764,60 +13737,23 @@
       </w:r>
       <w:r>
         <w:br/>
-      </w:r>
-      <w:proofErr w:type="spellStart"/>
-      <w:r>
-        <w:t>id_usuario</w:t>
-      </w:r>
-      <w:proofErr w:type="spellEnd"/>
-      <w:r>
-        <w:t xml:space="preserve"> – Identificador do usuário que fará a doação.</w:t>
+        <w:t>id_usuario – Identificador do usuário que fará a doação.</w:t>
       </w:r>
       <w:r>
         <w:br/>
-        <w:t xml:space="preserve">Domínio: INTEGER NOT NULL, chave estrangeira para </w:t>
-      </w:r>
-      <w:proofErr w:type="spellStart"/>
-      <w:r>
-        <w:t>usuario</w:t>
-      </w:r>
-      <w:proofErr w:type="spellEnd"/>
-      <w:r>
-        <w:t>(id)</w:t>
+        <w:t>Domínio: INTEGER NOT NULL, chave estrangeira para usuario(id)</w:t>
       </w:r>
       <w:r>
         <w:br/>
-      </w:r>
-      <w:proofErr w:type="spellStart"/>
-      <w:r>
-        <w:t>id_banco_de_leite</w:t>
-      </w:r>
-      <w:proofErr w:type="spellEnd"/>
-      <w:r>
-        <w:t xml:space="preserve"> – Identificador do banco de leite onde será realizada a doação.</w:t>
+        <w:t>id_banco_de_leite – Identificador do banco de leite onde será realizada a doação.</w:t>
       </w:r>
       <w:r>
         <w:br/>
-        <w:t xml:space="preserve">Domínio: INTEGER NOT NULL, chave estrangeira para </w:t>
-      </w:r>
-      <w:proofErr w:type="spellStart"/>
-      <w:r>
-        <w:t>bancos_de_leite</w:t>
-      </w:r>
-      <w:proofErr w:type="spellEnd"/>
-      <w:r>
-        <w:t>(id)</w:t>
+        <w:t>Domínio: INTEGER NOT NULL, chave estrangeira para bancos_de_leite(id)</w:t>
       </w:r>
       <w:r>
         <w:br/>
-      </w:r>
-      <w:proofErr w:type="spellStart"/>
-      <w:r>
-        <w:t>data_agendada</w:t>
-      </w:r>
-      <w:proofErr w:type="spellEnd"/>
-      <w:r>
-        <w:t xml:space="preserve"> – Data e hora agendada para a doação.</w:t>
+        <w:t>data_agendada – Data e hora agendada para a doação.</w:t>
       </w:r>
       <w:r>
         <w:br/>
@@ -14825,15 +13761,7 @@
       </w:r>
       <w:r>
         <w:br/>
-        <w:t>status – Status do agendamento (</w:t>
-      </w:r>
-      <w:proofErr w:type="spellStart"/>
-      <w:r>
-        <w:t>ex</w:t>
-      </w:r>
-      <w:proofErr w:type="spellEnd"/>
-      <w:r>
-        <w:t>: pendente, confirmado, cancelado).</w:t>
+        <w:t>status – Status do agendamento (ex: pendente, confirmado, cancelado).</w:t>
       </w:r>
       <w:r>
         <w:br/>
@@ -14859,40 +13787,18 @@
       </w:r>
       <w:r>
         <w:br/>
-      </w:r>
-      <w:proofErr w:type="spellStart"/>
-      <w:r>
-        <w:t>id_usuario</w:t>
-      </w:r>
-      <w:proofErr w:type="spellEnd"/>
-      <w:r>
-        <w:t xml:space="preserve"> – Identificador do usuário receptor.</w:t>
+        <w:t>id_usuario – Identificador do usuário receptor.</w:t>
       </w:r>
       <w:r>
         <w:br/>
       </w:r>
       <w:r>
         <w:lastRenderedPageBreak/>
-        <w:t xml:space="preserve">Domínio: INTEGER NOT NULL, chave estrangeira para </w:t>
-      </w:r>
-      <w:proofErr w:type="spellStart"/>
-      <w:r>
-        <w:t>usuario</w:t>
-      </w:r>
-      <w:proofErr w:type="spellEnd"/>
-      <w:r>
-        <w:t>(id)</w:t>
+        <w:t>Domínio: INTEGER NOT NULL, chave estrangeira para usuario(id)</w:t>
       </w:r>
       <w:r>
         <w:br/>
-      </w:r>
-      <w:proofErr w:type="spellStart"/>
-      <w:r>
-        <w:t>data_registro</w:t>
-      </w:r>
-      <w:proofErr w:type="spellEnd"/>
-      <w:r>
-        <w:t xml:space="preserve"> – Data de registro da receptora no sistema.</w:t>
+        <w:t>data_registro – Data de registro da receptora no sistema.</w:t>
       </w:r>
       <w:r>
         <w:br/>
@@ -14900,14 +13806,7 @@
       </w:r>
       <w:r>
         <w:br/>
-      </w:r>
-      <w:proofErr w:type="spellStart"/>
-      <w:r>
-        <w:t>observacoes</w:t>
-      </w:r>
-      <w:proofErr w:type="spellEnd"/>
-      <w:r>
-        <w:t xml:space="preserve"> – Observações adicionais sobre a receptora.</w:t>
+        <w:t>observacoes – Observações adicionais sobre a receptora.</w:t>
       </w:r>
       <w:r>
         <w:br/>
@@ -14916,13 +13815,8 @@
     </w:p>
     <w:p>
       <w:r>
-        <w:t xml:space="preserve">7. Tabela: </w:t>
-      </w:r>
-      <w:proofErr w:type="spellStart"/>
-      <w:r>
-        <w:t>estoque_leite</w:t>
-      </w:r>
-      <w:proofErr w:type="spellEnd"/>
+        <w:t>7. Tabela: estoque_leite</w:t>
+      </w:r>
     </w:p>
     <w:p>
       <w:pPr>
@@ -14938,37 +13832,15 @@
       </w:r>
       <w:r>
         <w:br/>
-      </w:r>
-      <w:proofErr w:type="spellStart"/>
-      <w:r>
-        <w:t>id_banco_de_leite</w:t>
-      </w:r>
-      <w:proofErr w:type="spellEnd"/>
-      <w:r>
-        <w:t xml:space="preserve"> – Identificador do banco de leite ao qual o estoque pertence.</w:t>
+        <w:t>id_banco_de_leite – Identificador do banco de leite ao qual o estoque pertence.</w:t>
       </w:r>
       <w:r>
         <w:br/>
-        <w:t xml:space="preserve">Domínio: INTEGER NOT NULL, chave estrangeira para </w:t>
-      </w:r>
-      <w:proofErr w:type="spellStart"/>
-      <w:r>
-        <w:t>bancos_de_leite</w:t>
-      </w:r>
-      <w:proofErr w:type="spellEnd"/>
-      <w:r>
-        <w:t>(id)</w:t>
+        <w:t>Domínio: INTEGER NOT NULL, chave estrangeira para bancos_de_leite(id)</w:t>
       </w:r>
       <w:r>
         <w:br/>
-      </w:r>
-      <w:proofErr w:type="spellStart"/>
-      <w:r>
-        <w:t>quantidade_ml</w:t>
-      </w:r>
-      <w:proofErr w:type="spellEnd"/>
-      <w:r>
-        <w:t xml:space="preserve"> – Quantidade de leite disponível em mililitros.</w:t>
+        <w:t>quantidade_ml – Quantidade de leite disponível em mililitros.</w:t>
       </w:r>
       <w:r>
         <w:br/>
@@ -14976,14 +13848,7 @@
       </w:r>
       <w:r>
         <w:br/>
-      </w:r>
-      <w:proofErr w:type="spellStart"/>
-      <w:r>
-        <w:t>data_entrada</w:t>
-      </w:r>
-      <w:proofErr w:type="spellEnd"/>
-      <w:r>
-        <w:t xml:space="preserve"> – Data e hora da entrada do leite no estoque.</w:t>
+        <w:t>data_entrada – Data e hora da entrada do leite no estoque.</w:t>
       </w:r>
       <w:r>
         <w:br/>
@@ -14991,14 +13856,7 @@
       </w:r>
       <w:r>
         <w:br/>
-      </w:r>
-      <w:proofErr w:type="spellStart"/>
-      <w:r>
-        <w:t>data_validade</w:t>
-      </w:r>
-      <w:proofErr w:type="spellEnd"/>
-      <w:r>
-        <w:t xml:space="preserve"> – Data de validade do leite armazenado.</w:t>
+        <w:t>data_validade – Data de validade do leite armazenado.</w:t>
       </w:r>
       <w:r>
         <w:br/>
@@ -15007,13 +13865,8 @@
     </w:p>
     <w:p>
       <w:r>
-        <w:t xml:space="preserve">8. Tabela: </w:t>
-      </w:r>
-      <w:proofErr w:type="spellStart"/>
-      <w:r>
-        <w:t>profissional_saude</w:t>
-      </w:r>
-      <w:proofErr w:type="spellEnd"/>
+        <w:t>8. Tabela: profissional_saude</w:t>
+      </w:r>
     </w:p>
     <w:p>
       <w:pPr>
@@ -15029,49 +13882,19 @@
       </w:r>
       <w:r>
         <w:br/>
-      </w:r>
-      <w:proofErr w:type="spellStart"/>
-      <w:r>
-        <w:t>id_usuario</w:t>
-      </w:r>
-      <w:proofErr w:type="spellEnd"/>
-      <w:r>
-        <w:t xml:space="preserve"> – Identificador do usuário profissional de saúde.</w:t>
+        <w:t>id_usuario – Identificador do usuário profissional de saúde.</w:t>
       </w:r>
       <w:r>
         <w:br/>
-        <w:t xml:space="preserve">Domínio: INTEGER NOT NULL, chave estrangeira para </w:t>
-      </w:r>
-      <w:proofErr w:type="spellStart"/>
-      <w:r>
-        <w:t>usuario</w:t>
-      </w:r>
-      <w:proofErr w:type="spellEnd"/>
-      <w:r>
-        <w:t>(id)</w:t>
+        <w:t>Domínio: INTEGER NOT NULL, chave estrangeira para usuario(id)</w:t>
       </w:r>
       <w:r>
         <w:br/>
-      </w:r>
-      <w:proofErr w:type="spellStart"/>
-      <w:r>
-        <w:t>id_banco_de_leite</w:t>
-      </w:r>
-      <w:proofErr w:type="spellEnd"/>
-      <w:r>
-        <w:t xml:space="preserve"> – Identificador do banco de leite onde o profissional atua.</w:t>
+        <w:t>id_banco_de_leite – Identificador do banco de leite onde o profissional atua.</w:t>
       </w:r>
       <w:r>
         <w:br/>
-        <w:t xml:space="preserve">Domínio: INTEGER NOT NULL, chave estrangeira para </w:t>
-      </w:r>
-      <w:proofErr w:type="spellStart"/>
-      <w:r>
-        <w:t>bancos_de_leite</w:t>
-      </w:r>
-      <w:proofErr w:type="spellEnd"/>
-      <w:r>
-        <w:t>(id)</w:t>
+        <w:t>Domínio: INTEGER NOT NULL, chave estrangeira para bancos_de_leite(id)</w:t>
       </w:r>
       <w:r>
         <w:br/>
@@ -15079,15 +13902,7 @@
       </w:r>
       <w:r>
         <w:br/>
-        <w:t xml:space="preserve">Domínio: </w:t>
-      </w:r>
-      <w:proofErr w:type="gramStart"/>
-      <w:r>
-        <w:t>VARCHAR(</w:t>
-      </w:r>
-      <w:proofErr w:type="gramEnd"/>
-      <w:r>
-        <w:t>50)</w:t>
+        <w:t>Domínio: VARCHAR(50)</w:t>
       </w:r>
     </w:p>
     <w:p>
@@ -15127,41 +13942,19 @@
         <w:rPr>
           <w:highlight w:val="yellow"/>
         </w:rPr>
-        <w:t xml:space="preserve">o Apêndice. Deixar apenas o do Apêndice </w:t>
-      </w:r>
-      <w:proofErr w:type="gramStart"/>
+        <w:t xml:space="preserve">o Apêndice. Deixar apenas o do Apêndice e </w:t>
+      </w:r>
       <w:r>
         <w:rPr>
           <w:highlight w:val="yellow"/>
         </w:rPr>
-        <w:t>e</w:t>
-      </w:r>
-      <w:proofErr w:type="gramEnd"/>
+        <w:t xml:space="preserve">mas </w:t>
+      </w:r>
       <w:r>
         <w:rPr>
           <w:highlight w:val="yellow"/>
         </w:rPr>
-        <w:t xml:space="preserve"> </w:t>
-      </w:r>
-      <w:r>
-        <w:rPr>
-          <w:highlight w:val="yellow"/>
-        </w:rPr>
-        <w:t xml:space="preserve">mas </w:t>
-      </w:r>
-      <w:proofErr w:type="gramStart"/>
-      <w:r>
-        <w:rPr>
-          <w:highlight w:val="yellow"/>
-        </w:rPr>
-        <w:t>corrigir  para</w:t>
-      </w:r>
-      <w:proofErr w:type="gramEnd"/>
-      <w:r>
-        <w:rPr>
-          <w:highlight w:val="yellow"/>
-        </w:rPr>
-        <w:t xml:space="preserve"> o certo. */</w:t>
+        <w:t>corrigir  para o certo. */</w:t>
       </w:r>
     </w:p>
     <w:p>
@@ -15196,15 +13989,7 @@
         <w:t>quadas ao contexto do sistema de software</w:t>
       </w:r>
       <w:r>
-        <w:t xml:space="preserve"> </w:t>
-      </w:r>
-      <w:proofErr w:type="spellStart"/>
-      <w:r>
-        <w:t>Donate</w:t>
-      </w:r>
-      <w:proofErr w:type="spellEnd"/>
-      <w:r>
-        <w:t>.</w:t>
+        <w:t xml:space="preserve"> Donate.</w:t>
       </w:r>
       <w:bookmarkEnd w:id="58"/>
     </w:p>
@@ -15295,13 +14080,8 @@
         <w:t xml:space="preserve">ases 1 e 2 deste projeto, foram realizadas diversas atividades importantes que contribuíram para o desenvolvimento de um sistema </w:t>
       </w:r>
       <w:r>
-        <w:t xml:space="preserve">de software </w:t>
-      </w:r>
-      <w:proofErr w:type="spellStart"/>
-      <w:r>
-        <w:t>Donate</w:t>
-      </w:r>
-      <w:proofErr w:type="spellEnd"/>
+        <w:t>de software Donate</w:t>
+      </w:r>
       <w:r>
         <w:t xml:space="preserve">. </w:t>
       </w:r>
@@ -15906,44 +14686,123 @@
         </w:rPr>
         <w:t xml:space="preserve">ORGANIZAÇÃO MUNDIAL DA SAÚDE (OMS). </w:t>
       </w:r>
-      <w:proofErr w:type="spellStart"/>
       <w:r>
         <w:rPr>
           <w:rStyle w:val="Forte"/>
           <w:b/>
           <w:sz w:val="24"/>
         </w:rPr>
-        <w:t>Breastfeeding</w:t>
-      </w:r>
-      <w:proofErr w:type="spellEnd"/>
+        <w:t>Breastfeeding.</w:t>
+      </w:r>
+      <w:r>
+        <w:rPr>
+          <w:rStyle w:val="Forte"/>
+          <w:sz w:val="24"/>
+        </w:rPr>
+        <w:t xml:space="preserve"> 2025.</w:t>
+      </w:r>
+      <w:r>
+        <w:rPr>
+          <w:rStyle w:val="Forte"/>
+          <w:sz w:val="24"/>
+        </w:rPr>
+        <w:t xml:space="preserve"> Disponível em: https://www.who.int/news-room/fact-sheets/detail/breastfe</w:t>
+      </w:r>
+      <w:r>
+        <w:rPr>
+          <w:rStyle w:val="Forte"/>
+          <w:sz w:val="24"/>
+        </w:rPr>
+        <w:t>eding. Acesso em: 13 mar. 2025.</w:t>
+      </w:r>
+    </w:p>
+    <w:p>
+      <w:pPr>
+        <w:pStyle w:val="NormalWeb"/>
+        <w:jc w:val="left"/>
+      </w:pPr>
+      <w:r>
+        <w:t>REDE BRASILEIRA DE BANCOS DE LEITE HUMANO</w:t>
+      </w:r>
+      <w:r>
+        <w:rPr>
+          <w:b/>
+        </w:rPr>
+        <w:t xml:space="preserve"> (</w:t>
+      </w:r>
+      <w:r>
+        <w:t>RBLH-BR</w:t>
+      </w:r>
+      <w:r>
+        <w:t xml:space="preserve">). </w:t>
+      </w:r>
+      <w:r>
+        <w:rPr>
+          <w:b/>
+          <w:iCs/>
+        </w:rPr>
+        <w:t>O que é a Rede Brasileira de Bancos de Leite Humano</w:t>
+      </w:r>
+      <w:r>
+        <w:rPr>
+          <w:b/>
+        </w:rPr>
+        <w:t>.</w:t>
+      </w:r>
+      <w:r>
+        <w:t xml:space="preserve"> Fundação Oswaldo Cruz – Fiocruz</w:t>
+      </w:r>
+      <w:r>
+        <w:t>: 2023.</w:t>
+      </w:r>
+      <w:r>
+        <w:t xml:space="preserve"> Disponível em: https://rblh.fiocruz.br/o-que-e-rede-blh. Acesso em: 13 mar. 2025.</w:t>
+      </w:r>
+    </w:p>
+    <w:p>
+      <w:pPr>
+        <w:pStyle w:val="NormalWeb"/>
+        <w:jc w:val="left"/>
+        <w:rPr>
+          <w:rStyle w:val="Forte"/>
+          <w:sz w:val="24"/>
+        </w:rPr>
+      </w:pPr>
+      <w:r>
+        <w:rPr>
+          <w:rStyle w:val="Forte"/>
+          <w:sz w:val="24"/>
+        </w:rPr>
+        <w:t xml:space="preserve">SILVA, R. F.; ALMEIDA, K. L.; FERREIRA, P. H.; COSTA, M. A. Aplicativo Doe Leite: tecnologia facilitadora na doação de leite materno. </w:t>
+      </w:r>
       <w:r>
         <w:rPr>
           <w:rStyle w:val="Forte"/>
           <w:b/>
           <w:sz w:val="24"/>
         </w:rPr>
-        <w:t>.</w:t>
+        <w:t>Revista da Escola de Enfermagem da USP</w:t>
       </w:r>
       <w:r>
         <w:rPr>
           <w:rStyle w:val="Forte"/>
           <w:sz w:val="24"/>
         </w:rPr>
-        <w:t xml:space="preserve"> 2025.</w:t>
+        <w:t>, 56, 2022.</w:t>
       </w:r>
       <w:r>
         <w:rPr>
           <w:rStyle w:val="Forte"/>
           <w:sz w:val="24"/>
         </w:rPr>
-        <w:t xml:space="preserve"> Disponível em: https://www.who.int/news-room/fact-sheets/detail/breastfe</w:t>
+        <w:t>Disponível em: https://www.scielo.br/j/ape/a/tXmsqRHbThMgSxqFZrz</w:t>
       </w:r>
       <w:r>
         <w:rPr>
           <w:rStyle w:val="Forte"/>
           <w:sz w:val="24"/>
         </w:rPr>
-        <w:t>eding. Acesso em: 13 mar. 2025.</w:t>
+        <w:t>sYmJ/. Acesso em: 13 mar. 2025.</w:t>
       </w:r>
     </w:p>
     <w:p>
@@ -15952,113 +14811,16 @@
         <w:jc w:val="left"/>
       </w:pPr>
       <w:r>
-        <w:t>REDE BRASILEIRA DE BANCOS DE LEITE HUMANO</w:t>
+        <w:t xml:space="preserve">SOMMERVILLE, I. </w:t>
       </w:r>
       <w:r>
         <w:rPr>
           <w:b/>
         </w:rPr>
-        <w:t xml:space="preserve"> (</w:t>
-      </w:r>
-      <w:r>
-        <w:t>RBLH-BR</w:t>
-      </w:r>
-      <w:r>
-        <w:t xml:space="preserve">). </w:t>
-      </w:r>
-      <w:r>
-        <w:rPr>
-          <w:b/>
-          <w:iCs/>
-        </w:rPr>
-        <w:t>O que é a Rede Brasileira de Bancos de Leite Humano</w:t>
-      </w:r>
-      <w:r>
-        <w:rPr>
-          <w:b/>
-        </w:rPr>
-        <w:t>.</w:t>
-      </w:r>
-      <w:r>
-        <w:t xml:space="preserve"> Fundação Oswaldo Cruz – Fiocruz</w:t>
-      </w:r>
-      <w:r>
-        <w:t>: 2023.</w:t>
-      </w:r>
-      <w:r>
-        <w:t xml:space="preserve"> Disponível em: https://rblh.fiocruz.br/o-que-e-rede-blh. Acesso em: 13 mar. 2025.</w:t>
-      </w:r>
-    </w:p>
-    <w:p>
-      <w:pPr>
-        <w:pStyle w:val="NormalWeb"/>
-        <w:jc w:val="left"/>
-        <w:rPr>
-          <w:rStyle w:val="Forte"/>
-          <w:sz w:val="24"/>
-        </w:rPr>
-      </w:pPr>
-      <w:r>
-        <w:rPr>
-          <w:rStyle w:val="Forte"/>
-          <w:sz w:val="24"/>
-        </w:rPr>
-        <w:t xml:space="preserve">SILVA, R. F.; ALMEIDA, K. L.; FERREIRA, P. H.; COSTA, M. A. Aplicativo Doe Leite: tecnologia facilitadora na doação de leite materno. </w:t>
-      </w:r>
-      <w:r>
-        <w:rPr>
-          <w:rStyle w:val="Forte"/>
-          <w:b/>
-          <w:sz w:val="24"/>
-        </w:rPr>
-        <w:t>Revista da Escola de Enfermagem da USP</w:t>
-      </w:r>
-      <w:r>
-        <w:rPr>
-          <w:rStyle w:val="Forte"/>
-          <w:sz w:val="24"/>
-        </w:rPr>
-        <w:t>, 56, 2022.</w:t>
-      </w:r>
-      <w:r>
-        <w:rPr>
-          <w:rStyle w:val="Forte"/>
-          <w:sz w:val="24"/>
-        </w:rPr>
-        <w:t>Disponível em: https://www.scielo.br/j/ape/a/tXmsqRHbThMgSxqFZrz</w:t>
-      </w:r>
-      <w:r>
-        <w:rPr>
-          <w:rStyle w:val="Forte"/>
-          <w:sz w:val="24"/>
-        </w:rPr>
-        <w:t>sYmJ/. Acesso em: 13 mar. 2025.</w:t>
-      </w:r>
-    </w:p>
-    <w:p>
-      <w:pPr>
-        <w:pStyle w:val="NormalWeb"/>
-        <w:jc w:val="left"/>
-      </w:pPr>
-      <w:r>
-        <w:t xml:space="preserve">SOMMERVILLE, I. </w:t>
-      </w:r>
-      <w:r>
-        <w:rPr>
-          <w:b/>
-        </w:rPr>
         <w:t>Engenharia de Software</w:t>
       </w:r>
       <w:r>
-        <w:t xml:space="preserve">. 10. ed. São Paulo: Pearson </w:t>
-      </w:r>
-      <w:proofErr w:type="spellStart"/>
-      <w:r>
-        <w:t>Education</w:t>
-      </w:r>
-      <w:proofErr w:type="spellEnd"/>
-      <w:r>
-        <w:t>, 2019.</w:t>
+        <w:t>. 10. ed. São Paulo: Pearson Education, 2019.</w:t>
       </w:r>
     </w:p>
     <w:p>
@@ -16146,15 +14908,7 @@
     </w:p>
     <w:p>
       <w:r>
-        <w:t>O plano de elaboração e gerenciamento do projeto está disponível na pasta “</w:t>
-      </w:r>
-      <w:proofErr w:type="spellStart"/>
-      <w:r>
-        <w:t>ApêndiceA</w:t>
-      </w:r>
-      <w:proofErr w:type="spellEnd"/>
-      <w:r>
-        <w:t>” que acompanha este documento.</w:t>
+        <w:t>O plano de elaboração e gerenciamento do projeto está disponível na pasta “ApêndiceA” que acompanha este documento.</w:t>
       </w:r>
     </w:p>
     <w:p>
@@ -16196,15 +14950,7 @@
         <w:t>is</w:t>
       </w:r>
       <w:r>
-        <w:t xml:space="preserve"> na pasta “</w:t>
-      </w:r>
-      <w:proofErr w:type="spellStart"/>
-      <w:r>
-        <w:t>ApêndiceB</w:t>
-      </w:r>
-      <w:proofErr w:type="spellEnd"/>
-      <w:r>
-        <w:t>” que acompanha este documento.</w:t>
+        <w:t xml:space="preserve"> na pasta “ApêndiceB” que acompanha este documento.</w:t>
       </w:r>
     </w:p>
     <w:p>
@@ -16226,15 +14972,7 @@
     </w:p>
     <w:p>
       <w:r>
-        <w:t>O modelo de casos de uso está disponível na pasta “</w:t>
-      </w:r>
-      <w:proofErr w:type="spellStart"/>
-      <w:r>
-        <w:t>ApêndiceC</w:t>
-      </w:r>
-      <w:proofErr w:type="spellEnd"/>
-      <w:r>
-        <w:t>” que acompanha este documento.</w:t>
+        <w:t>O modelo de casos de uso está disponível na pasta “ApêndiceC” que acompanha este documento.</w:t>
       </w:r>
     </w:p>
     <w:p>
@@ -16256,15 +14994,7 @@
     </w:p>
     <w:p>
       <w:r>
-        <w:t>O modelo conceitual dos dados (representado por meio do modelo entidade-relacionamento), o modelo lógico dos dados e o dicionário dos dados do modelo lógico estão disponíveis na pasta “</w:t>
-      </w:r>
-      <w:proofErr w:type="spellStart"/>
-      <w:r>
-        <w:t>ApêndiceD</w:t>
-      </w:r>
-      <w:proofErr w:type="spellEnd"/>
-      <w:r>
-        <w:t>” que acompanha este documento.</w:t>
+        <w:t>O modelo conceitual dos dados (representado por meio do modelo entidade-relacionamento), o modelo lógico dos dados e o dicionário dos dados do modelo lógico estão disponíveis na pasta “ApêndiceD” que acompanha este documento.</w:t>
       </w:r>
     </w:p>
     <w:p>
@@ -16285,15 +15015,7 @@
     </w:p>
     <w:p>
       <w:r>
-        <w:t>Os modelos de interface de usuário de baixa e média fidelidades estão disponíveis na pasta “</w:t>
-      </w:r>
-      <w:proofErr w:type="spellStart"/>
-      <w:r>
-        <w:t>ApêndiceE</w:t>
-      </w:r>
-      <w:proofErr w:type="spellEnd"/>
-      <w:r>
-        <w:t>” que acompanha este documento.</w:t>
+        <w:t>Os modelos de interface de usuário de baixa e média fidelidades estão disponíveis na pasta “ApêndiceE” que acompanha este documento.</w:t>
       </w:r>
     </w:p>
     <w:p>
@@ -16332,15 +15054,7 @@
     </w:p>
     <w:p>
       <w:r>
-        <w:t>Os diagramas elaborados por meio da UML estão disponíveis na pasta “</w:t>
-      </w:r>
-      <w:proofErr w:type="spellStart"/>
-      <w:r>
-        <w:t>ApêndiceF</w:t>
-      </w:r>
-      <w:proofErr w:type="spellEnd"/>
-      <w:r>
-        <w:t>” que acompanha este documento.</w:t>
+        <w:t>Os diagramas elaborados por meio da UML estão disponíveis na pasta “ApêndiceF” que acompanha este documento.</w:t>
       </w:r>
     </w:p>
     <w:p/>
@@ -16386,15 +15100,7 @@
         </w:rPr>
       </w:pPr>
       <w:r>
-        <w:t>As entrevistas com os potenciais usuários do sistema encontram-se disponíveis na pasta “</w:t>
-      </w:r>
-      <w:proofErr w:type="spellStart"/>
-      <w:r>
-        <w:t>ApêndiceG</w:t>
-      </w:r>
-      <w:proofErr w:type="spellEnd"/>
-      <w:r>
-        <w:t>” que acompanha este documento.</w:t>
+        <w:t>As entrevistas com os potenciais usuários do sistema encontram-se disponíveis na pasta “ApêndiceG” que acompanha este documento.</w:t>
       </w:r>
       <w:bookmarkEnd w:id="68"/>
       <w:bookmarkEnd w:id="69"/>

</xml_diff>

<commit_message>
docs: correções nos casos de usos
</commit_message>
<xml_diff>
--- a/PFC_2025_Docs/PFC_Donate_v1.6.docx
+++ b/PFC_2025_Docs/PFC_Donate_v1.6.docx
@@ -1081,6 +1081,7 @@
       <w:r>
         <w:t xml:space="preserve">projeto </w:t>
       </w:r>
+      <w:proofErr w:type="spellStart"/>
       <w:r>
         <w:rPr>
           <w:rStyle w:val="nfase"/>
@@ -1088,6 +1089,7 @@
         </w:rPr>
         <w:t>Donate</w:t>
       </w:r>
+      <w:proofErr w:type="spellEnd"/>
       <w:r>
         <w:t xml:space="preserve">, </w:t>
       </w:r>
@@ -1124,11 +1126,33 @@
       <w:r>
         <w:t xml:space="preserve"> e uma </w:t>
       </w:r>
+      <w:proofErr w:type="spellStart"/>
       <w:r>
         <w:rPr>
           <w:i/>
         </w:rPr>
-        <w:t xml:space="preserve">Aplication Programming Interface </w:t>
+        <w:t>Aplication</w:t>
+      </w:r>
+      <w:proofErr w:type="spellEnd"/>
+      <w:r>
+        <w:rPr>
+          <w:i/>
+        </w:rPr>
+        <w:t xml:space="preserve"> </w:t>
+      </w:r>
+      <w:proofErr w:type="spellStart"/>
+      <w:r>
+        <w:rPr>
+          <w:i/>
+        </w:rPr>
+        <w:t>Programming</w:t>
+      </w:r>
+      <w:proofErr w:type="spellEnd"/>
+      <w:r>
+        <w:rPr>
+          <w:i/>
+        </w:rPr>
+        <w:t xml:space="preserve"> Interface </w:t>
       </w:r>
       <w:r>
         <w:t>de integração</w:t>
@@ -1576,28 +1600,102 @@
       <w:r>
         <w:t xml:space="preserve">HTTP - </w:t>
       </w:r>
+      <w:proofErr w:type="spellStart"/>
       <w:r>
         <w:rPr>
           <w:i/>
         </w:rPr>
-        <w:t>HyperText Transfer Protocol</w:t>
-      </w:r>
-    </w:p>
-    <w:p>
-      <w:pPr>
+        <w:t>HyperText</w:t>
+      </w:r>
+      <w:proofErr w:type="spellEnd"/>
+      <w:r>
         <w:rPr>
           <w:i/>
         </w:rPr>
+        <w:t xml:space="preserve"> </w:t>
+      </w:r>
+      <w:proofErr w:type="spellStart"/>
+      <w:r>
+        <w:rPr>
+          <w:i/>
+        </w:rPr>
+        <w:t>Transfer</w:t>
+      </w:r>
+      <w:proofErr w:type="spellEnd"/>
+      <w:r>
+        <w:rPr>
+          <w:i/>
+        </w:rPr>
+        <w:t xml:space="preserve"> </w:t>
+      </w:r>
+      <w:proofErr w:type="spellStart"/>
+      <w:r>
+        <w:rPr>
+          <w:i/>
+        </w:rPr>
+        <w:t>Protocol</w:t>
+      </w:r>
+      <w:proofErr w:type="spellEnd"/>
+    </w:p>
+    <w:p>
+      <w:pPr>
+        <w:rPr>
+          <w:i/>
+        </w:rPr>
       </w:pPr>
       <w:r>
         <w:t xml:space="preserve">HTTPS - </w:t>
       </w:r>
+      <w:proofErr w:type="spellStart"/>
       <w:r>
         <w:rPr>
           <w:i/>
         </w:rPr>
-        <w:t>HyperText Transfer Protocol Secure</w:t>
-      </w:r>
+        <w:t>HyperText</w:t>
+      </w:r>
+      <w:proofErr w:type="spellEnd"/>
+      <w:r>
+        <w:rPr>
+          <w:i/>
+        </w:rPr>
+        <w:t xml:space="preserve"> </w:t>
+      </w:r>
+      <w:proofErr w:type="spellStart"/>
+      <w:r>
+        <w:rPr>
+          <w:i/>
+        </w:rPr>
+        <w:t>Transfer</w:t>
+      </w:r>
+      <w:proofErr w:type="spellEnd"/>
+      <w:r>
+        <w:rPr>
+          <w:i/>
+        </w:rPr>
+        <w:t xml:space="preserve"> </w:t>
+      </w:r>
+      <w:proofErr w:type="spellStart"/>
+      <w:r>
+        <w:rPr>
+          <w:i/>
+        </w:rPr>
+        <w:t>Protocol</w:t>
+      </w:r>
+      <w:proofErr w:type="spellEnd"/>
+      <w:r>
+        <w:rPr>
+          <w:i/>
+        </w:rPr>
+        <w:t xml:space="preserve"> </w:t>
+      </w:r>
+      <w:proofErr w:type="spellStart"/>
+      <w:r>
+        <w:rPr>
+          <w:i/>
+        </w:rPr>
+        <w:t>Secure</w:t>
+      </w:r>
+      <w:proofErr w:type="spellEnd"/>
     </w:p>
     <w:p>
       <w:r>
@@ -1636,8 +1734,30 @@
         <w:rPr>
           <w:i/>
         </w:rPr>
-        <w:t>Model-View-Controller</w:t>
-      </w:r>
+        <w:t>Model-</w:t>
+      </w:r>
+      <w:proofErr w:type="spellStart"/>
+      <w:r>
+        <w:rPr>
+          <w:i/>
+        </w:rPr>
+        <w:t>View</w:t>
+      </w:r>
+      <w:proofErr w:type="spellEnd"/>
+      <w:r>
+        <w:rPr>
+          <w:i/>
+        </w:rPr>
+        <w:t>-</w:t>
+      </w:r>
+      <w:proofErr w:type="spellStart"/>
+      <w:r>
+        <w:rPr>
+          <w:i/>
+        </w:rPr>
+        <w:t>Controller</w:t>
+      </w:r>
+      <w:proofErr w:type="spellEnd"/>
     </w:p>
     <w:p>
       <w:r>
@@ -1678,12 +1798,42 @@
       <w:r>
         <w:t xml:space="preserve">UML – </w:t>
       </w:r>
+      <w:proofErr w:type="spellStart"/>
       <w:r>
         <w:rPr>
           <w:i/>
         </w:rPr>
-        <w:t>Unified Modeling Language</w:t>
-      </w:r>
+        <w:t>Unified</w:t>
+      </w:r>
+      <w:proofErr w:type="spellEnd"/>
+      <w:r>
+        <w:rPr>
+          <w:i/>
+        </w:rPr>
+        <w:t xml:space="preserve"> </w:t>
+      </w:r>
+      <w:proofErr w:type="spellStart"/>
+      <w:r>
+        <w:rPr>
+          <w:i/>
+        </w:rPr>
+        <w:t>Modeling</w:t>
+      </w:r>
+      <w:proofErr w:type="spellEnd"/>
+      <w:r>
+        <w:rPr>
+          <w:i/>
+        </w:rPr>
+        <w:t xml:space="preserve"> </w:t>
+      </w:r>
+      <w:proofErr w:type="spellStart"/>
+      <w:r>
+        <w:rPr>
+          <w:i/>
+        </w:rPr>
+        <w:t>Language</w:t>
+      </w:r>
+      <w:proofErr w:type="spellEnd"/>
     </w:p>
     <w:p>
       <w:r>
@@ -5157,7 +5307,15 @@
         <w:t>a</w:t>
       </w:r>
       <w:r>
-        <w:t xml:space="preserve">s por suas mães. No entanto, a captação desse leite ainda enfrenta desafios significativos, como a falta de informação, dificuldades no acesso aos pontos de coleta e o desconhecimento sobre os benefícios da doação. Muitas mulheres que poderiam doar não sabem onde ou como realizar esse processo, e os bancos de leite humano, essenciais para a redistribuição desse alimento, frequentemente operam com estoques abaixo do necessário. Segundo a Rede Brasileira de Bancos de Leite Humano (rBLH-BR), uma maior conscientização e acessibilidade ao processo de doação poderia aumentar significativamente a quantidade de leite disponível, </w:t>
+        <w:t>s por suas mães. No entanto, a captação desse leite ainda enfrenta desafios significativos, como a falta de informação, dificuldades no acesso aos pontos de coleta e o desconhecimento sobre os benefícios da doação. Muitas mulheres que poderiam doar não sabem onde ou como realizar esse processo, e os bancos de leite humano, essenciais para a redistribuição desse alimento, frequentemente operam com estoques abaixo do necessário. Segundo a Rede Brasileira de Bancos de Leite Humano (</w:t>
+      </w:r>
+      <w:proofErr w:type="spellStart"/>
+      <w:r>
+        <w:t>rBLH</w:t>
+      </w:r>
+      <w:proofErr w:type="spellEnd"/>
+      <w:r>
+        <w:t xml:space="preserve">-BR), uma maior conscientização e acessibilidade ao processo de doação poderia aumentar significativamente a quantidade de leite disponível, </w:t>
       </w:r>
       <w:r>
         <w:t>salvando mais vidas neonatais (R</w:t>
@@ -5168,16 +5326,26 @@
     </w:p>
     <w:p>
       <w:r>
-        <w:t>Diante desse cenário, o projeto Donate visa o desenvolvimento de um sistema de software de forma a utilizar as tecnologias de informação e comunicação para conectar doadoras e bancos de leite humano. A proposta consiste no desenvolvimento de um sistema de software intuitivo e acessível, composto por um aplicativo móvel, que permitirá às pessoas localizar postos de coleta, obter informações sobre o armazenamento correto do leite e conhecer campanhas de incentivo à doação. Além disso, o sistema também beneficiará os bancos de leite humano ao facilitar o gerenciamento das coletas e ampliar o alcance das campanhas de conscientização. Com isso, espera-se fortalecer a rede de doação e garantir que um maior número de crianças tenha acesso a esse alimento vital.</w:t>
+        <w:t xml:space="preserve">Diante desse cenário, o projeto </w:t>
+      </w:r>
+      <w:proofErr w:type="spellStart"/>
+      <w:r>
+        <w:t>Donate</w:t>
+      </w:r>
+      <w:proofErr w:type="spellEnd"/>
+      <w:r>
+        <w:t xml:space="preserve"> visa o desenvolvimento de um sistema de software de forma a utilizar as tecnologias de informação e comunicação para conectar doadoras e bancos de leite humano. A proposta consiste no desenvolvimento de um sistema de software intuitivo e acessível, composto por um aplicativo móvel, que permitirá às pessoas localizar postos de coleta, obter informações sobre o armazenamento correto do leite e conhecer campanhas de incentivo à doação. Além disso, o sistema também beneficiará os bancos de leite humano ao facilitar o gerenciamento das coletas e ampliar o alcance das campanhas de conscientização. Com isso, espera-se fortalecer a rede de doação e garantir que um maior número de crianças tenha acesso a esse alimento vital.</w:t>
       </w:r>
     </w:p>
     <w:p>
       <w:r>
         <w:t xml:space="preserve">O </w:t>
       </w:r>
+      <w:proofErr w:type="spellStart"/>
       <w:r>
         <w:t>Donate</w:t>
       </w:r>
+      <w:proofErr w:type="spellEnd"/>
       <w:r>
         <w:t xml:space="preserve"> </w:t>
       </w:r>
@@ -5452,7 +5620,15 @@
         <w:pStyle w:val="NormalWeb"/>
       </w:pPr>
       <w:r>
-        <w:t>Os Bancos de Leite Humano (BLHs) são instituições especializadas que têm como principal função coletar, processar, armazenar e distribuir leite humano doado por mulheres lactantes. Esse leite é destinado, principalmente, a recém-nascidos prematuros ou de baixo peso que, por algum motivo, não podem ser alimentados diretamente pelas próprias mães</w:t>
+        <w:t>Os Bancos de Leite Humano (</w:t>
+      </w:r>
+      <w:proofErr w:type="spellStart"/>
+      <w:r>
+        <w:t>BLHs</w:t>
+      </w:r>
+      <w:proofErr w:type="spellEnd"/>
+      <w:r>
+        <w:t>) são instituições especializadas que têm como principal função coletar, processar, armazenar e distribuir leite humano doado por mulheres lactantes. Esse leite é destinado, principalmente, a recém-nascidos prematuros ou de baixo peso que, por algum motivo, não podem ser alimentados diretamente pelas próprias mães</w:t>
       </w:r>
       <w:r>
         <w:t xml:space="preserve"> (R</w:t>
@@ -5788,14 +5964,31 @@
           <w:sz w:val="20"/>
           <w:szCs w:val="20"/>
         </w:rPr>
-        <w:t>et al</w:t>
-      </w:r>
-      <w:r>
-        <w:rPr>
+        <w:t xml:space="preserve">et </w:t>
+      </w:r>
+      <w:proofErr w:type="gramStart"/>
+      <w:r>
+        <w:rPr>
+          <w:i/>
           <w:sz w:val="20"/>
           <w:szCs w:val="20"/>
         </w:rPr>
-        <w:t>.(2022).</w:t>
+        <w:t>al</w:t>
+      </w:r>
+      <w:r>
+        <w:rPr>
+          <w:sz w:val="20"/>
+          <w:szCs w:val="20"/>
+        </w:rPr>
+        <w:t>.(</w:t>
+      </w:r>
+      <w:proofErr w:type="gramEnd"/>
+      <w:r>
+        <w:rPr>
+          <w:sz w:val="20"/>
+          <w:szCs w:val="20"/>
+        </w:rPr>
+        <w:t>2022).</w:t>
       </w:r>
     </w:p>
     <w:p>
@@ -5804,14 +5997,24 @@
       </w:pPr>
       <w:r>
         <w:lastRenderedPageBreak/>
-        <w:t>O CuidarTech Doe Leite</w:t>
+        <w:t xml:space="preserve">O </w:t>
+      </w:r>
+      <w:proofErr w:type="spellStart"/>
+      <w:r>
+        <w:t>CuidarTech</w:t>
+      </w:r>
+      <w:proofErr w:type="spellEnd"/>
+      <w:r>
+        <w:t xml:space="preserve"> Doe Leite</w:t>
       </w:r>
       <w:r>
         <w:t xml:space="preserve"> é um aplicativo desenvolvido para facilitar o processo de doação de leite materno, conectando doadoras a bancos de leite humano. Ele oferece funcionalidades como o cadastro de doadoras, agendamento de coletas e acompanhamento das doações realizadas, promovendo um aumento na adesão e no impacto positivo das doações. O uso de tecnologias móveis, como o </w:t>
       </w:r>
+      <w:proofErr w:type="spellStart"/>
       <w:r>
         <w:t>CuidarTech</w:t>
       </w:r>
+      <w:proofErr w:type="spellEnd"/>
       <w:r>
         <w:t>, proporciona uma maneira prática e eficiente de engajar mais pessoas na doação de leite humano, beneficiando a saúde de bebês e mães.</w:t>
       </w:r>
@@ -6638,18 +6841,40 @@
         <w:rPr>
           <w:highlight w:val="yellow"/>
         </w:rPr>
-        <w:t>solicitadas pela profa. Isabela. Padronizar o cabeçalho e os tamanhos de fonte. Passar corretor ortográfico.</w:t>
-      </w:r>
+        <w:t xml:space="preserve">solicitadas pela profa. Isabela. Padronizar o cabeçalho e os tamanhos de fonte. Passar corretor </w:t>
+      </w:r>
+      <w:proofErr w:type="gramStart"/>
       <w:r>
         <w:rPr>
           <w:highlight w:val="yellow"/>
         </w:rPr>
-        <w:t>*/</w:t>
-      </w:r>
-    </w:p>
-    <w:p>
-      <w:r>
-        <w:t>Galerinha não saquei essas duas saídas, Isabela não falou nada sobre. Ass: Dilton</w:t>
+        <w:t>ortográfico.</w:t>
+      </w:r>
+      <w:r>
+        <w:rPr>
+          <w:highlight w:val="yellow"/>
+        </w:rPr>
+        <w:t>*</w:t>
+      </w:r>
+      <w:proofErr w:type="gramEnd"/>
+      <w:r>
+        <w:rPr>
+          <w:highlight w:val="yellow"/>
+        </w:rPr>
+        <w:t>/</w:t>
+      </w:r>
+    </w:p>
+    <w:p>
+      <w:r>
+        <w:t xml:space="preserve">Galerinha não saquei essas duas saídas, Isabela não falou nada sobre. </w:t>
+      </w:r>
+      <w:proofErr w:type="spellStart"/>
+      <w:r>
+        <w:t>Ass</w:t>
+      </w:r>
+      <w:proofErr w:type="spellEnd"/>
+      <w:r>
+        <w:t>: Dilton</w:t>
       </w:r>
     </w:p>
     <w:p>
@@ -7216,9 +7441,11 @@
       <w:r>
         <w:t xml:space="preserve">Os recursos de </w:t>
       </w:r>
+      <w:proofErr w:type="spellStart"/>
       <w:r>
         <w:t>software</w:t>
       </w:r>
+      <w:proofErr w:type="spellEnd"/>
       <w:r>
         <w:t xml:space="preserve"> necessários para este projeto:</w:t>
       </w:r>
@@ -7243,8 +7470,13 @@
           <w:numId w:val="18"/>
         </w:numPr>
       </w:pPr>
-      <w:r>
-        <w:t>IntelliJ IDEA 2021.3.3</w:t>
+      <w:proofErr w:type="spellStart"/>
+      <w:r>
+        <w:t>IntelliJ</w:t>
+      </w:r>
+      <w:proofErr w:type="spellEnd"/>
+      <w:r>
+        <w:t xml:space="preserve"> IDEA 2021.3.3</w:t>
       </w:r>
       <w:r>
         <w:t>;</w:t>
@@ -7270,8 +7502,13 @@
           <w:numId w:val="18"/>
         </w:numPr>
       </w:pPr>
-      <w:r>
-        <w:t>PgAdmin 4 v</w:t>
+      <w:proofErr w:type="spellStart"/>
+      <w:r>
+        <w:t>PgAdmin</w:t>
+      </w:r>
+      <w:proofErr w:type="spellEnd"/>
+      <w:r>
+        <w:t xml:space="preserve"> 4 v</w:t>
       </w:r>
       <w:r>
         <w:t>1.2</w:t>
@@ -7313,7 +7550,15 @@
         </w:numPr>
       </w:pPr>
       <w:r>
-        <w:t>Visual Studio Code 1.32.3;</w:t>
+        <w:t xml:space="preserve">Visual Studio </w:t>
+      </w:r>
+      <w:proofErr w:type="spellStart"/>
+      <w:r>
+        <w:t>Code</w:t>
+      </w:r>
+      <w:proofErr w:type="spellEnd"/>
+      <w:r>
+        <w:t xml:space="preserve"> 1.32.3;</w:t>
       </w:r>
     </w:p>
     <w:p>
@@ -7324,8 +7569,21 @@
           <w:numId w:val="18"/>
         </w:numPr>
       </w:pPr>
-      <w:r>
-        <w:t>Ideas Modeler 11.96;</w:t>
+      <w:proofErr w:type="spellStart"/>
+      <w:r>
+        <w:t>Ideas</w:t>
+      </w:r>
+      <w:proofErr w:type="spellEnd"/>
+      <w:r>
+        <w:t xml:space="preserve"> </w:t>
+      </w:r>
+      <w:proofErr w:type="spellStart"/>
+      <w:r>
+        <w:t>Modeler</w:t>
+      </w:r>
+      <w:proofErr w:type="spellEnd"/>
+      <w:r>
+        <w:t xml:space="preserve"> 11.96;</w:t>
       </w:r>
     </w:p>
     <w:p>
@@ -7336,8 +7594,13 @@
           <w:numId w:val="18"/>
         </w:numPr>
       </w:pPr>
-      <w:r>
-        <w:t xml:space="preserve">Postman </w:t>
+      <w:proofErr w:type="spellStart"/>
+      <w:r>
+        <w:t>Postman</w:t>
+      </w:r>
+      <w:proofErr w:type="spellEnd"/>
+      <w:r>
+        <w:t xml:space="preserve"> </w:t>
       </w:r>
       <w:r>
         <w:t>11</w:t>
@@ -7366,8 +7629,13 @@
           <w:numId w:val="18"/>
         </w:numPr>
       </w:pPr>
-      <w:r>
-        <w:t>Git 2.</w:t>
+      <w:proofErr w:type="spellStart"/>
+      <w:r>
+        <w:t>Git</w:t>
+      </w:r>
+      <w:proofErr w:type="spellEnd"/>
+      <w:r>
+        <w:t xml:space="preserve"> 2.</w:t>
       </w:r>
       <w:r>
         <w:t>49</w:t>
@@ -7414,8 +7682,13 @@
           <w:numId w:val="18"/>
         </w:numPr>
       </w:pPr>
-      <w:r>
-        <w:t>Bootstrap;</w:t>
+      <w:proofErr w:type="spellStart"/>
+      <w:r>
+        <w:t>Bootstrap</w:t>
+      </w:r>
+      <w:proofErr w:type="spellEnd"/>
+      <w:r>
+        <w:t>;</w:t>
       </w:r>
       <w:r>
         <w:t xml:space="preserve"> </w:t>
@@ -7433,7 +7706,15 @@
         </w:numPr>
       </w:pPr>
       <w:r>
-        <w:t>Google Forms;</w:t>
+        <w:t xml:space="preserve">Google </w:t>
+      </w:r>
+      <w:proofErr w:type="spellStart"/>
+      <w:r>
+        <w:t>Forms</w:t>
+      </w:r>
+      <w:proofErr w:type="spellEnd"/>
+      <w:r>
+        <w:t>;</w:t>
       </w:r>
     </w:p>
     <w:p>
@@ -7468,6 +7749,7 @@
           <w:numId w:val="18"/>
         </w:numPr>
       </w:pPr>
+      <w:proofErr w:type="spellStart"/>
       <w:r>
         <w:t>Java</w:t>
       </w:r>
@@ -7477,6 +7759,7 @@
       <w:r>
         <w:t>cript</w:t>
       </w:r>
+      <w:proofErr w:type="spellEnd"/>
       <w:r>
         <w:t>;</w:t>
       </w:r>
@@ -7525,9 +7808,12 @@
           <w:numId w:val="18"/>
         </w:numPr>
       </w:pPr>
+      <w:proofErr w:type="spellStart"/>
+      <w:proofErr w:type="gramStart"/>
       <w:r>
         <w:t>Copilot</w:t>
       </w:r>
+      <w:proofErr w:type="spellEnd"/>
       <w:r>
         <w:t xml:space="preserve"> </w:t>
       </w:r>
@@ -7537,6 +7823,7 @@
       <w:r>
         <w:t>1.7.4421</w:t>
       </w:r>
+      <w:proofErr w:type="gramEnd"/>
       <w:r>
         <w:t>;</w:t>
       </w:r>
@@ -7549,6 +7836,7 @@
           <w:numId w:val="18"/>
         </w:numPr>
       </w:pPr>
+      <w:proofErr w:type="gramStart"/>
       <w:r>
         <w:rPr>
           <w:lang w:val="en-US"/>
@@ -7561,6 +7849,7 @@
         </w:rPr>
         <w:t xml:space="preserve">  401429</w:t>
       </w:r>
+      <w:proofErr w:type="gramEnd"/>
       <w:r>
         <w:rPr>
           <w:lang w:val="en-US"/>
@@ -7584,12 +7873,19 @@
           <w:lang w:val="en-US"/>
         </w:rPr>
         <w:lastRenderedPageBreak/>
-        <w:t>Node.js com Express</w:t>
-      </w:r>
+        <w:t xml:space="preserve">Node.js com </w:t>
+      </w:r>
+      <w:proofErr w:type="gramStart"/>
       <w:r>
         <w:rPr>
           <w:lang w:val="en-US"/>
         </w:rPr>
+        <w:t>Express</w:t>
+      </w:r>
+      <w:r>
+        <w:rPr>
+          <w:lang w:val="en-US"/>
+        </w:rPr>
         <w:t xml:space="preserve"> </w:t>
       </w:r>
       <w:r>
@@ -7598,6 +7894,7 @@
         </w:rPr>
         <w:t xml:space="preserve"> 4.19.2</w:t>
       </w:r>
+      <w:proofErr w:type="gramEnd"/>
       <w:r>
         <w:rPr>
           <w:lang w:val="en-US"/>
@@ -7631,10 +7928,19 @@
         </w:numPr>
       </w:pPr>
       <w:r>
-        <w:t>Computador desktop  RAM</w:t>
-      </w:r>
-      <w:r>
-        <w:t xml:space="preserve"> de 16Gbytes</w:t>
+        <w:t xml:space="preserve">Computador </w:t>
+      </w:r>
+      <w:proofErr w:type="gramStart"/>
+      <w:r>
+        <w:t>desktop  RAM</w:t>
+      </w:r>
+      <w:proofErr w:type="gramEnd"/>
+      <w:r>
+        <w:t xml:space="preserve"> de 16</w:t>
+      </w:r>
+      <w:proofErr w:type="gramStart"/>
+      <w:r>
+        <w:t>Gbytes</w:t>
       </w:r>
       <w:r>
         <w:t xml:space="preserve">, </w:t>
@@ -7645,9 +7951,15 @@
       <w:r>
         <w:t>SSD</w:t>
       </w:r>
-      <w:r>
-        <w:t xml:space="preserve"> de 1 Tbyte</w:t>
-      </w:r>
+      <w:proofErr w:type="gramEnd"/>
+      <w:r>
+        <w:t xml:space="preserve"> de 1 </w:t>
+      </w:r>
+      <w:proofErr w:type="spellStart"/>
+      <w:r>
+        <w:t>Tbyte</w:t>
+      </w:r>
+      <w:proofErr w:type="spellEnd"/>
       <w:r>
         <w:t xml:space="preserve"> Nvme</w:t>
       </w:r>
@@ -7697,7 +8009,15 @@
         <w:t>SSD</w:t>
       </w:r>
       <w:r>
-        <w:t xml:space="preserve"> de 256 Gbytes e processador</w:t>
+        <w:t xml:space="preserve"> de 256 </w:t>
+      </w:r>
+      <w:proofErr w:type="spellStart"/>
+      <w:r>
+        <w:t>Gbytes</w:t>
+      </w:r>
+      <w:proofErr w:type="spellEnd"/>
+      <w:r>
+        <w:t xml:space="preserve"> e processador</w:t>
       </w:r>
       <w:r>
         <w:t xml:space="preserve"> I</w:t>
@@ -7822,7 +8142,15 @@
         <w:t>s ao longo do desenvolvimento deste projeto é</w:t>
       </w:r>
       <w:r>
-        <w:t xml:space="preserve"> utilizado o sistema de controle de versão Git, com </w:t>
+        <w:t xml:space="preserve"> utilizado o sistema de controle de versão </w:t>
+      </w:r>
+      <w:proofErr w:type="spellStart"/>
+      <w:r>
+        <w:t>Git</w:t>
+      </w:r>
+      <w:proofErr w:type="spellEnd"/>
+      <w:r>
+        <w:t xml:space="preserve">, com </w:t>
       </w:r>
       <w:r>
         <w:t>o repositório hospedado em nuvem, o Github. Esse ambiente permite</w:t>
@@ -7906,11 +8234,19 @@
       <w:r>
         <w:t xml:space="preserve"> </w:t>
       </w:r>
+      <w:proofErr w:type="spellStart"/>
       <w:r>
         <w:rPr>
           <w:i/>
         </w:rPr>
-        <w:t xml:space="preserve">commit </w:t>
+        <w:t>commit</w:t>
+      </w:r>
+      <w:proofErr w:type="spellEnd"/>
+      <w:r>
+        <w:rPr>
+          <w:i/>
+        </w:rPr>
+        <w:t xml:space="preserve"> </w:t>
       </w:r>
       <w:r>
         <w:t>é</w:t>
@@ -8055,6 +8391,7 @@
       <w:r>
         <w:t xml:space="preserve">FIGURA </w:t>
       </w:r>
+      <w:proofErr w:type="gramStart"/>
       <w:r>
         <w:t>3</w:t>
       </w:r>
@@ -8064,6 +8401,7 @@
       <w:r>
         <w:t xml:space="preserve"> -</w:t>
       </w:r>
+      <w:proofErr w:type="gramEnd"/>
       <w:r>
         <w:t xml:space="preserve"> </w:t>
       </w:r>
@@ -8240,7 +8578,15 @@
         <w:t>Este capítulo apresenta os requisitos necessários para</w:t>
       </w:r>
       <w:r>
-        <w:t xml:space="preserve"> o desenvolvimento do sistema de software Donate. A Especifica</w:t>
+        <w:t xml:space="preserve"> o desenvolvimento do sistema de software </w:t>
+      </w:r>
+      <w:proofErr w:type="spellStart"/>
+      <w:r>
+        <w:t>Donate</w:t>
+      </w:r>
+      <w:proofErr w:type="spellEnd"/>
+      <w:r>
+        <w:t>. A Especifica</w:t>
       </w:r>
       <w:r>
         <w:t>ção dos requisitos é fundamental para garantir que o sistema atenda às necessidades dos usuários e cumpra seu propósito de forma eficaz. Para isso, são definidos os requisitos funcionais e não funcionais, descrevendo as principais funcionalidades e restrições que devem ser consideradas durante o desenvolvimento do software.</w:t>
@@ -8483,12 +8829,14 @@
       <w:r>
         <w:t xml:space="preserve">Profissional de saúde: poderá validar cadastros, acompanhar o histórico de doações e receptores, </w:t>
       </w:r>
+      <w:proofErr w:type="spellStart"/>
       <w:r>
         <w:t>fornece</w:t>
       </w:r>
       <w:r>
         <w:t>r</w:t>
       </w:r>
+      <w:proofErr w:type="spellEnd"/>
       <w:r>
         <w:t xml:space="preserve"> orientações técnicas e gerenciar dados</w:t>
       </w:r>
@@ -9502,11 +9850,19 @@
       <w:r>
         <w:t xml:space="preserve">O sistema deverá manter um histórico das senhas utilizadas por cada usuário, armazenando o </w:t>
       </w:r>
+      <w:proofErr w:type="spellStart"/>
       <w:r>
         <w:rPr>
           <w:i/>
         </w:rPr>
-        <w:t xml:space="preserve">hash </w:t>
+        <w:t>hash</w:t>
+      </w:r>
+      <w:proofErr w:type="spellEnd"/>
+      <w:r>
+        <w:rPr>
+          <w:i/>
+        </w:rPr>
+        <w:t xml:space="preserve"> </w:t>
       </w:r>
       <w:r>
         <w:t>de cada senha junto à data de criação.</w:t>
@@ -9775,6 +10131,7 @@
         <w:pStyle w:val="SemEspaamento"/>
         <w:spacing w:line="360" w:lineRule="auto"/>
       </w:pPr>
+      <w:proofErr w:type="gramStart"/>
       <w:r>
         <w:t>Essa informaç</w:t>
       </w:r>
@@ -9782,7 +10139,11 @@
         <w:t>ão</w:t>
       </w:r>
       <w:r>
-        <w:t xml:space="preserve"> auxiliarão na organização dos agendamentos por parte do banco de leite.</w:t>
+        <w:t xml:space="preserve"> auxiliarão</w:t>
+      </w:r>
+      <w:proofErr w:type="gramEnd"/>
+      <w:r>
+        <w:t xml:space="preserve"> na organização dos agendamentos por parte do banco de leite.</w:t>
       </w:r>
     </w:p>
     <w:p>
@@ -9815,7 +10176,15 @@
         <w:spacing w:line="360" w:lineRule="auto"/>
       </w:pPr>
       <w:r>
-        <w:t>RF17 – Acesso a conteúdos e orientações</w:t>
+        <w:t xml:space="preserve">RF17 – Acesso a </w:t>
+      </w:r>
+      <w:proofErr w:type="spellStart"/>
+      <w:r>
+        <w:t>conteúdos</w:t>
+      </w:r>
+      <w:proofErr w:type="spellEnd"/>
+      <w:r>
+        <w:t xml:space="preserve"> e orientações</w:t>
       </w:r>
     </w:p>
     <w:p>
@@ -9967,8 +10336,13 @@
       <w:r>
         <w:t xml:space="preserve"> e sua aceitação pelos usuários (</w:t>
       </w:r>
-      <w:r>
-        <w:t>Sommerville,</w:t>
+      <w:proofErr w:type="spellStart"/>
+      <w:r>
+        <w:t>Sommerville</w:t>
+      </w:r>
+      <w:proofErr w:type="spellEnd"/>
+      <w:r>
+        <w:t>,</w:t>
       </w:r>
       <w:r>
         <w:t xml:space="preserve"> </w:t>
@@ -9985,7 +10359,15 @@
         <w:t>A seguir, são listados os principais requi</w:t>
       </w:r>
       <w:r>
-        <w:t>sitos não funcionais do sistema de software Donate.</w:t>
+        <w:t xml:space="preserve">sitos não funcionais do sistema de software </w:t>
+      </w:r>
+      <w:proofErr w:type="spellStart"/>
+      <w:r>
+        <w:t>Donate</w:t>
+      </w:r>
+      <w:proofErr w:type="spellEnd"/>
+      <w:r>
+        <w:t>.</w:t>
       </w:r>
     </w:p>
     <w:p>
@@ -10143,12 +10525,14 @@
         <w:lastRenderedPageBreak/>
         <w:t xml:space="preserve">As senhas dos usuários deverão ser armazenadas de forma criptografada utilizando a técnica </w:t>
       </w:r>
+      <w:proofErr w:type="spellStart"/>
       <w:r>
         <w:rPr>
           <w:i/>
         </w:rPr>
         <w:t>bcrypt</w:t>
       </w:r>
+      <w:proofErr w:type="spellEnd"/>
       <w:r>
         <w:t xml:space="preserve">, assegurando a proteção contra acessos não autorizados e vazamentos de dados </w:t>
       </w:r>
@@ -10238,21 +10622,25 @@
       <w:r>
         <w:t>Para cumprir o item c), o sistema deverá manter um histórico das senhas anteriores com a data de criação, registrando de forma segura (</w:t>
       </w:r>
+      <w:proofErr w:type="spellStart"/>
       <w:r>
         <w:rPr>
           <w:i/>
         </w:rPr>
         <w:t>hash</w:t>
       </w:r>
+      <w:proofErr w:type="spellEnd"/>
       <w:r>
         <w:t xml:space="preserve"> com </w:t>
       </w:r>
+      <w:proofErr w:type="spellStart"/>
       <w:r>
         <w:rPr>
           <w:i/>
         </w:rPr>
         <w:t>bcrypt</w:t>
       </w:r>
+      <w:proofErr w:type="spellEnd"/>
       <w:r>
         <w:t>). Esse controle deve ser implementado conforme um requisito funcional específico.</w:t>
       </w:r>
@@ -10366,7 +10754,15 @@
         <w:t>Android,</w:t>
       </w:r>
       <w:r>
-        <w:t xml:space="preserve"> versão 8.0 (Oreo) ou superior</w:t>
+        <w:t xml:space="preserve"> versão 8.0 (</w:t>
+      </w:r>
+      <w:proofErr w:type="spellStart"/>
+      <w:r>
+        <w:t>Oreo</w:t>
+      </w:r>
+      <w:proofErr w:type="spellEnd"/>
+      <w:r>
+        <w:t>) ou superior</w:t>
       </w:r>
       <w:r>
         <w:t>.</w:t>
@@ -10441,12 +10837,14 @@
       <w:r>
         <w:t xml:space="preserve"> (Perguntas Frequentes), dicas contextuais (</w:t>
       </w:r>
+      <w:proofErr w:type="spellStart"/>
       <w:r>
         <w:rPr>
           <w:i/>
         </w:rPr>
         <w:t>tooltips</w:t>
       </w:r>
+      <w:proofErr w:type="spellEnd"/>
       <w:r>
         <w:t>)</w:t>
       </w:r>
@@ -10598,13 +10996,27 @@
         <w:rPr>
           <w:lang w:val="en-US"/>
         </w:rPr>
-        <w:t xml:space="preserve"> Angular (</w:t>
-      </w:r>
+        <w:t xml:space="preserve"> Angular </w:t>
+      </w:r>
+      <w:proofErr w:type="gramStart"/>
       <w:r>
         <w:rPr>
           <w:lang w:val="en-US"/>
         </w:rPr>
-        <w:t xml:space="preserve"> com </w:t>
+        <w:t>(</w:t>
+      </w:r>
+      <w:r>
+        <w:rPr>
+          <w:lang w:val="en-US"/>
+        </w:rPr>
+        <w:t xml:space="preserve"> com</w:t>
+      </w:r>
+      <w:proofErr w:type="gramEnd"/>
+      <w:r>
+        <w:rPr>
+          <w:lang w:val="en-US"/>
+        </w:rPr>
+        <w:t xml:space="preserve"> </w:t>
       </w:r>
       <w:r>
         <w:rPr>
@@ -10647,7 +11059,21 @@
         <w:rPr>
           <w:lang w:val="en-US"/>
         </w:rPr>
-        <w:t>(JavaScript ou TypeScript)</w:t>
+        <w:t xml:space="preserve">(JavaScript </w:t>
+      </w:r>
+      <w:proofErr w:type="spellStart"/>
+      <w:r>
+        <w:rPr>
+          <w:lang w:val="en-US"/>
+        </w:rPr>
+        <w:t>ou</w:t>
+      </w:r>
+      <w:proofErr w:type="spellEnd"/>
+      <w:r>
+        <w:rPr>
+          <w:lang w:val="en-US"/>
+        </w:rPr>
+        <w:t xml:space="preserve"> TypeScript)</w:t>
       </w:r>
     </w:p>
     <w:p>
@@ -10662,8 +11088,13 @@
         <w:t>Folhas de estilo para páginas HTML</w:t>
       </w:r>
       <w:r>
-        <w:t>: Bootstrap</w:t>
-      </w:r>
+        <w:t xml:space="preserve">: </w:t>
+      </w:r>
+      <w:proofErr w:type="spellStart"/>
+      <w:r>
+        <w:t>Bootstrap</w:t>
+      </w:r>
+      <w:proofErr w:type="spellEnd"/>
       <w:r>
         <w:t>.</w:t>
       </w:r>
@@ -10677,7 +11108,15 @@
         </w:numPr>
       </w:pPr>
       <w:r>
-        <w:t>Aplicativo móvel: Flutter (com Dart)</w:t>
+        <w:t xml:space="preserve">Aplicativo móvel: </w:t>
+      </w:r>
+      <w:proofErr w:type="spellStart"/>
+      <w:r>
+        <w:t>Flutter</w:t>
+      </w:r>
+      <w:proofErr w:type="spellEnd"/>
+      <w:r>
+        <w:t xml:space="preserve"> (com Dart)</w:t>
       </w:r>
     </w:p>
     <w:p>
@@ -10721,11 +11160,26 @@
         <w:t>(</w:t>
       </w:r>
       <w:r>
-        <w:t>Model-View-Controller</w:t>
-      </w:r>
+        <w:t>Model-</w:t>
+      </w:r>
+      <w:proofErr w:type="spellStart"/>
+      <w:r>
+        <w:t>View</w:t>
+      </w:r>
+      <w:proofErr w:type="spellEnd"/>
+      <w:r>
+        <w:t>-</w:t>
+      </w:r>
+      <w:proofErr w:type="spellStart"/>
+      <w:proofErr w:type="gramStart"/>
+      <w:r>
+        <w:t>Controller</w:t>
+      </w:r>
+      <w:proofErr w:type="spellEnd"/>
       <w:r>
         <w:t>(</w:t>
       </w:r>
+      <w:proofErr w:type="gramEnd"/>
       <w:r>
         <w:t>MVC</w:t>
       </w:r>
@@ -10735,9 +11189,19 @@
       <w:r>
         <w:t xml:space="preserve">, </w:t>
       </w:r>
-      <w:r>
-        <w:t>services, components</w:t>
-      </w:r>
+      <w:proofErr w:type="spellStart"/>
+      <w:r>
+        <w:t>services</w:t>
+      </w:r>
+      <w:proofErr w:type="spellEnd"/>
+      <w:r>
+        <w:t xml:space="preserve">, </w:t>
+      </w:r>
+      <w:proofErr w:type="spellStart"/>
+      <w:r>
+        <w:t>components</w:t>
+      </w:r>
+      <w:proofErr w:type="spellEnd"/>
       <w:r>
         <w:t>)</w:t>
       </w:r>
@@ -10775,14 +11239,24 @@
         <w:t>u</w:t>
       </w:r>
       <w:r>
-        <w:t xml:space="preserve">so de controle de versão (ex.: Git, com mensagens de </w:t>
-      </w:r>
+        <w:t xml:space="preserve">so de controle de versão (ex.: </w:t>
+      </w:r>
+      <w:proofErr w:type="spellStart"/>
+      <w:r>
+        <w:t>Git</w:t>
+      </w:r>
+      <w:proofErr w:type="spellEnd"/>
+      <w:r>
+        <w:t xml:space="preserve">, com mensagens de </w:t>
+      </w:r>
+      <w:proofErr w:type="spellStart"/>
       <w:r>
         <w:rPr>
           <w:i/>
         </w:rPr>
         <w:t>commit</w:t>
       </w:r>
+      <w:proofErr w:type="spellEnd"/>
       <w:r>
         <w:t xml:space="preserve"> padronizadas)</w:t>
       </w:r>
@@ -10857,7 +11331,31 @@
         <w:t xml:space="preserve">os </w:t>
       </w:r>
       <w:r>
-        <w:t>bancos de leite humanos, recomendando o uso de provedores como Google Maps API ou OpenStreetMap (via APIs como Mapbox ou Leaflet);</w:t>
+        <w:t xml:space="preserve">bancos de leite humanos, recomendando o uso de provedores como Google Maps API ou </w:t>
+      </w:r>
+      <w:proofErr w:type="spellStart"/>
+      <w:r>
+        <w:t>OpenStreetMap</w:t>
+      </w:r>
+      <w:proofErr w:type="spellEnd"/>
+      <w:r>
+        <w:t xml:space="preserve"> (via APIs como </w:t>
+      </w:r>
+      <w:proofErr w:type="spellStart"/>
+      <w:r>
+        <w:t>Mapbox</w:t>
+      </w:r>
+      <w:proofErr w:type="spellEnd"/>
+      <w:r>
+        <w:t xml:space="preserve"> ou </w:t>
+      </w:r>
+      <w:proofErr w:type="spellStart"/>
+      <w:r>
+        <w:t>Leaflet</w:t>
+      </w:r>
+      <w:proofErr w:type="spellEnd"/>
+      <w:r>
+        <w:t>);</w:t>
       </w:r>
     </w:p>
     <w:p>
@@ -10869,7 +11367,31 @@
         </w:numPr>
       </w:pPr>
       <w:r>
-        <w:t>Serviços de envio de e-mail para notificações automáticas, recomendando provedores como SendGrid, Amazon SES ou Mailgun;</w:t>
+        <w:t xml:space="preserve">Serviços de envio de e-mail para notificações automáticas, recomendando provedores como </w:t>
+      </w:r>
+      <w:proofErr w:type="spellStart"/>
+      <w:r>
+        <w:t>SendGrid</w:t>
+      </w:r>
+      <w:proofErr w:type="spellEnd"/>
+      <w:r>
+        <w:t xml:space="preserve">, </w:t>
+      </w:r>
+      <w:proofErr w:type="spellStart"/>
+      <w:r>
+        <w:t>Amazon</w:t>
+      </w:r>
+      <w:proofErr w:type="spellEnd"/>
+      <w:r>
+        <w:t xml:space="preserve"> SES ou </w:t>
+      </w:r>
+      <w:proofErr w:type="spellStart"/>
+      <w:r>
+        <w:t>Mailgun</w:t>
+      </w:r>
+      <w:proofErr w:type="spellEnd"/>
+      <w:r>
+        <w:t>;</w:t>
       </w:r>
     </w:p>
     <w:p>
@@ -10915,8 +11437,23 @@
         <w:rPr>
           <w:i/>
         </w:rPr>
-        <w:t xml:space="preserve">front-end e </w:t>
-      </w:r>
+        <w:t>front-</w:t>
+      </w:r>
+      <w:proofErr w:type="spellStart"/>
+      <w:r>
+        <w:rPr>
+          <w:i/>
+        </w:rPr>
+        <w:t>end</w:t>
+      </w:r>
+      <w:proofErr w:type="spellEnd"/>
+      <w:r>
+        <w:rPr>
+          <w:i/>
+        </w:rPr>
+        <w:t xml:space="preserve"> e </w:t>
+      </w:r>
+      <w:proofErr w:type="spellStart"/>
       <w:r>
         <w:t>SpringBoo</w:t>
       </w:r>
@@ -10924,7 +11461,14 @@
         <w:rPr>
           <w:i/>
         </w:rPr>
-        <w:t xml:space="preserve">t </w:t>
+        <w:t>t</w:t>
+      </w:r>
+      <w:proofErr w:type="spellEnd"/>
+      <w:r>
+        <w:rPr>
+          <w:i/>
+        </w:rPr>
+        <w:t xml:space="preserve"> </w:t>
       </w:r>
       <w:r>
         <w:t>para o</w:t>
@@ -10935,6 +11479,7 @@
         </w:rPr>
         <w:t xml:space="preserve"> </w:t>
       </w:r>
+      <w:proofErr w:type="spellStart"/>
       <w:r>
         <w:rPr>
           <w:i/>
@@ -10945,7 +11490,14 @@
         <w:rPr>
           <w:i/>
         </w:rPr>
-        <w:t>ackend.</w:t>
+        <w:t>ackend</w:t>
+      </w:r>
+      <w:proofErr w:type="spellEnd"/>
+      <w:r>
+        <w:rPr>
+          <w:i/>
+        </w:rPr>
+        <w:t>.</w:t>
       </w:r>
     </w:p>
     <w:p>
@@ -10958,7 +11510,21 @@
         <w:rPr>
           <w:highlight w:val="yellow"/>
         </w:rPr>
-        <w:t>/* Precisa definir qual serão os servidores Google Maps ou Openstreet?? */</w:t>
+        <w:t xml:space="preserve">/* Precisa definir qual serão os servidores Google Maps ou </w:t>
+      </w:r>
+      <w:proofErr w:type="spellStart"/>
+      <w:r>
+        <w:rPr>
+          <w:highlight w:val="yellow"/>
+        </w:rPr>
+        <w:t>Openstreet</w:t>
+      </w:r>
+      <w:proofErr w:type="spellEnd"/>
+      <w:r>
+        <w:rPr>
+          <w:highlight w:val="yellow"/>
+        </w:rPr>
+        <w:t>?? */</w:t>
       </w:r>
     </w:p>
     <w:p>
@@ -11034,10 +11600,18 @@
         <w:t xml:space="preserve">que </w:t>
       </w:r>
       <w:r>
-        <w:t xml:space="preserve">os dados </w:t>
-      </w:r>
-      <w:r>
-        <w:t xml:space="preserve"> pessoais sejam protegid</w:t>
+        <w:t xml:space="preserve">os </w:t>
+      </w:r>
+      <w:proofErr w:type="gramStart"/>
+      <w:r>
+        <w:t xml:space="preserve">dados </w:t>
+      </w:r>
+      <w:r>
+        <w:t xml:space="preserve"> pessoais</w:t>
+      </w:r>
+      <w:proofErr w:type="gramEnd"/>
+      <w:r>
+        <w:t xml:space="preserve"> sejam protegid</w:t>
       </w:r>
       <w:r>
         <w:t>o</w:t>
@@ -11300,7 +11874,15 @@
         <w:t>O modelo de casos de uso consiste no diagrama de casos de uso, que ilustra as diferentes ações que os usuários podem realizar no sistema, e na descrição dos fluxos de eventos, que detalha os passos envolvidos em cada caso de uso</w:t>
       </w:r>
       <w:r>
-        <w:t xml:space="preserve"> (Sommerville, </w:t>
+        <w:t xml:space="preserve"> (</w:t>
+      </w:r>
+      <w:proofErr w:type="spellStart"/>
+      <w:r>
+        <w:t>Sommerville</w:t>
+      </w:r>
+      <w:proofErr w:type="spellEnd"/>
+      <w:r>
+        <w:t xml:space="preserve">, </w:t>
       </w:r>
       <w:r>
         <w:t>2019</w:t>
@@ -11333,7 +11915,10 @@
         <w:rPr>
           <w:highlight w:val="yellow"/>
         </w:rPr>
-        <w:t>/* Diagrama de caso de uso de visão geral: incluir Servidor de E-mail e Servidor de Mapas como atores */</w:t>
+        <w:t>/* Diagrama de caso de uso de visão geral: incluir Servidor de E-mail e Servidor de Mapas como atores *</w:t>
+      </w:r>
+      <w:r>
+        <w:t>/ OK</w:t>
       </w:r>
     </w:p>
     <w:p>
@@ -11367,6 +11952,9 @@
         </w:rPr>
         <w:t xml:space="preserve"> ter o ator Servidor de e-mail */</w:t>
       </w:r>
+      <w:r>
+        <w:t xml:space="preserve"> ok</w:t>
+      </w:r>
     </w:p>
     <w:p>
       <w:r>
@@ -11399,6 +11987,9 @@
         </w:rPr>
         <w:t xml:space="preserve"> */</w:t>
       </w:r>
+      <w:r>
+        <w:t xml:space="preserve"> OK</w:t>
+      </w:r>
     </w:p>
     <w:p>
       <w:r>
@@ -11439,6 +12030,9 @@
         </w:rPr>
         <w:t>*/</w:t>
       </w:r>
+      <w:r>
+        <w:t xml:space="preserve"> ok</w:t>
+      </w:r>
     </w:p>
     <w:p>
       <w:r>
@@ -11469,14 +12063,36 @@
         <w:rPr>
           <w:highlight w:val="yellow"/>
         </w:rPr>
-        <w:t>*/</w:t>
-      </w:r>
-    </w:p>
-    <w:p>
+        <w:t>*</w:t>
+      </w:r>
+      <w:proofErr w:type="gramStart"/>
       <w:r>
         <w:rPr>
           <w:highlight w:val="yellow"/>
         </w:rPr>
+        <w:t>/</w:t>
+      </w:r>
+      <w:r>
+        <w:t>(</w:t>
+      </w:r>
+      <w:proofErr w:type="gramEnd"/>
+      <w:r>
+        <w:t xml:space="preserve">definir </w:t>
+      </w:r>
+      <w:proofErr w:type="spellStart"/>
+      <w:r>
+        <w:t>oque</w:t>
+      </w:r>
+      <w:proofErr w:type="spellEnd"/>
+      <w:r>
+        <w:t xml:space="preserve"> receptora vai fazer no sistema)</w:t>
+      </w:r>
+    </w:p>
+    <w:p>
+      <w:r>
+        <w:rPr>
+          <w:highlight w:val="yellow"/>
+        </w:rPr>
         <w:t xml:space="preserve">/* </w:t>
       </w:r>
       <w:r>
@@ -11495,12 +12111,19 @@
         <w:rPr>
           <w:highlight w:val="yellow"/>
         </w:rPr>
-        <w:t xml:space="preserve">seja o </w:t>
-      </w:r>
+        <w:t xml:space="preserve">seja </w:t>
+      </w:r>
+      <w:proofErr w:type="gramStart"/>
       <w:r>
         <w:rPr>
           <w:highlight w:val="yellow"/>
         </w:rPr>
+        <w:t xml:space="preserve">o </w:t>
+      </w:r>
+      <w:r>
+        <w:rPr>
+          <w:highlight w:val="yellow"/>
+        </w:rPr>
         <w:t xml:space="preserve"> </w:t>
       </w:r>
       <w:r>
@@ -11509,6 +12132,7 @@
         </w:rPr>
         <w:t>“</w:t>
       </w:r>
+      <w:proofErr w:type="gramEnd"/>
       <w:r>
         <w:rPr>
           <w:highlight w:val="yellow"/>
@@ -11518,6 +12142,9 @@
       <w:r>
         <w:t>” */</w:t>
       </w:r>
+      <w:r>
+        <w:t xml:space="preserve"> ok</w:t>
+      </w:r>
     </w:p>
     <w:p>
       <w:r>
@@ -11561,6 +12188,17 @@
           <w:highlight w:val="yellow"/>
         </w:rPr>
         <w:t>, os municípios e os profissionais de saúde vinculados ao BHL?” */</w:t>
+      </w:r>
+      <w:r>
+        <w:t xml:space="preserve"> </w:t>
+      </w:r>
+      <w:proofErr w:type="spellStart"/>
+      <w:r>
+        <w:t>mmodulo</w:t>
+      </w:r>
+      <w:proofErr w:type="spellEnd"/>
+      <w:r>
+        <w:t xml:space="preserve"> administrador fazer ainda</w:t>
       </w:r>
     </w:p>
     <w:p/>
@@ -11771,15 +12409,45 @@
       <w:r>
         <w:t xml:space="preserve"> </w:t>
       </w:r>
+      <w:proofErr w:type="spellStart"/>
       <w:r>
         <w:rPr>
           <w:i/>
         </w:rPr>
-        <w:t>Unified Modeling Languag</w:t>
+        <w:t>Unified</w:t>
+      </w:r>
+      <w:proofErr w:type="spellEnd"/>
+      <w:r>
+        <w:rPr>
+          <w:i/>
+        </w:rPr>
+        <w:t xml:space="preserve"> </w:t>
+      </w:r>
+      <w:proofErr w:type="spellStart"/>
+      <w:r>
+        <w:rPr>
+          <w:i/>
+        </w:rPr>
+        <w:t>Modeling</w:t>
+      </w:r>
+      <w:proofErr w:type="spellEnd"/>
+      <w:r>
+        <w:rPr>
+          <w:i/>
+        </w:rPr>
+        <w:t xml:space="preserve"> </w:t>
+      </w:r>
+      <w:proofErr w:type="spellStart"/>
+      <w:r>
+        <w:rPr>
+          <w:i/>
+        </w:rPr>
+        <w:t>Languag</w:t>
       </w:r>
       <w:r>
         <w:t>e</w:t>
       </w:r>
+      <w:proofErr w:type="spellEnd"/>
       <w:r>
         <w:t xml:space="preserve"> </w:t>
       </w:r>
@@ -11850,58 +12518,92 @@
         <w:rPr>
           <w:i/>
         </w:rPr>
-        <w:t>front-end</w:t>
-      </w:r>
+        <w:t>front-</w:t>
+      </w:r>
+      <w:proofErr w:type="spellStart"/>
+      <w:r>
+        <w:rPr>
+          <w:i/>
+        </w:rPr>
+        <w:t>end</w:t>
+      </w:r>
+      <w:proofErr w:type="spellEnd"/>
       <w:r>
         <w:t xml:space="preserve"> quanto da camada de</w:t>
       </w:r>
       <w:r>
         <w:t xml:space="preserve"> </w:t>
       </w:r>
+      <w:proofErr w:type="spellStart"/>
       <w:r>
         <w:rPr>
           <w:i/>
         </w:rPr>
+        <w:t>back</w:t>
+      </w:r>
+      <w:proofErr w:type="spellEnd"/>
+      <w:r>
+        <w:rPr>
+          <w:i/>
+        </w:rPr>
+        <w:t>-end</w:t>
+      </w:r>
+      <w:r>
+        <w:t>. O objetivo do diagrama é ilustrar como o sistema foi modularizado em pacotes, evidenciando a estrutura de alto nível e os relacionamentos entre os agrupamentos de funcionalidades.</w:t>
+      </w:r>
+    </w:p>
+    <w:p>
+      <w:r>
+        <w:t xml:space="preserve">No </w:t>
+      </w:r>
+      <w:r>
+        <w:rPr>
+          <w:i/>
+        </w:rPr>
+        <w:t>front-</w:t>
+      </w:r>
+      <w:proofErr w:type="spellStart"/>
+      <w:r>
+        <w:rPr>
+          <w:i/>
+        </w:rPr>
+        <w:t>end</w:t>
+      </w:r>
+      <w:proofErr w:type="spellEnd"/>
+      <w:r>
+        <w:t xml:space="preserve">, os pacotes </w:t>
+      </w:r>
+      <w:r>
+        <w:t>estão</w:t>
+      </w:r>
+      <w:r>
+        <w:t xml:space="preserve"> organizados segundo as responsabilidades da aplicação cliente: segurança, interface de usuário e comunicação com o </w:t>
+      </w:r>
+      <w:proofErr w:type="spellStart"/>
+      <w:r>
+        <w:rPr>
+          <w:i/>
+        </w:rPr>
+        <w:t>back</w:t>
+      </w:r>
+      <w:proofErr w:type="spellEnd"/>
+      <w:r>
+        <w:rPr>
+          <w:i/>
+        </w:rPr>
+        <w:t>-end</w:t>
+      </w:r>
+      <w:r>
+        <w:t xml:space="preserve">. Já no </w:t>
+      </w:r>
+      <w:proofErr w:type="spellStart"/>
+      <w:r>
+        <w:rPr>
+          <w:i/>
+        </w:rPr>
         <w:t>back-end</w:t>
       </w:r>
-      <w:r>
-        <w:t>. O objetivo do diagrama é ilustrar como o sistema foi modularizado em pacotes, evidenciando a estrutura de alto nível e os relacionamentos entre os agrupamentos de funcionalidades.</w:t>
-      </w:r>
-    </w:p>
-    <w:p>
-      <w:r>
-        <w:t xml:space="preserve">No </w:t>
-      </w:r>
-      <w:r>
-        <w:rPr>
-          <w:i/>
-        </w:rPr>
-        <w:t>front-end</w:t>
-      </w:r>
-      <w:r>
-        <w:t xml:space="preserve">, os pacotes </w:t>
-      </w:r>
-      <w:r>
-        <w:t>estão</w:t>
-      </w:r>
-      <w:r>
-        <w:t xml:space="preserve"> organizados segundo as responsabilidades da aplicação cliente: segurança, interface de usuário e comunicação com o </w:t>
-      </w:r>
-      <w:r>
-        <w:rPr>
-          <w:i/>
-        </w:rPr>
-        <w:t>back-end</w:t>
-      </w:r>
-      <w:r>
-        <w:t xml:space="preserve">. Já no </w:t>
-      </w:r>
-      <w:r>
-        <w:rPr>
-          <w:i/>
-        </w:rPr>
-        <w:t>back-end</w:t>
-      </w:r>
+      <w:proofErr w:type="spellEnd"/>
       <w:r>
         <w:t>, os pacotes seguem uma separação por responsabilidades de controle, roteamento, lógica de negócio e persistência de dados.</w:t>
       </w:r>
@@ -11940,7 +12642,21 @@
         <w:rPr>
           <w:i/>
         </w:rPr>
-        <w:t>front-end,</w:t>
+        <w:t>front-</w:t>
+      </w:r>
+      <w:proofErr w:type="spellStart"/>
+      <w:r>
+        <w:rPr>
+          <w:i/>
+        </w:rPr>
+        <w:t>end</w:t>
+      </w:r>
+      <w:proofErr w:type="spellEnd"/>
+      <w:r>
+        <w:rPr>
+          <w:i/>
+        </w:rPr>
+        <w:t>,</w:t>
       </w:r>
       <w:r>
         <w:t xml:space="preserve"> o código-fonte está estruturado em pacotes, </w:t>
@@ -11965,24 +12681,28 @@
       <w:r>
         <w:t xml:space="preserve"> </w:t>
       </w:r>
+      <w:proofErr w:type="spellStart"/>
       <w:r>
         <w:rPr>
           <w:i/>
         </w:rPr>
         <w:t>guards</w:t>
       </w:r>
+      <w:proofErr w:type="spellEnd"/>
     </w:p>
     <w:p>
       <w:r>
         <w:lastRenderedPageBreak/>
         <w:t xml:space="preserve">Contém mecanismos de proteção de rotas, como o </w:t>
       </w:r>
+      <w:proofErr w:type="spellStart"/>
       <w:r>
         <w:rPr>
           <w:i/>
         </w:rPr>
         <w:t>AuthGuard</w:t>
       </w:r>
+      <w:proofErr w:type="spellEnd"/>
       <w:r>
         <w:t>, que restringe o acesso a determinadas páginas apenas para usuários autenticados. Segue o padrão de segurança da aplicação.</w:t>
       </w:r>
@@ -11991,20 +12711,27 @@
       <w:r>
         <w:t xml:space="preserve">Pacote </w:t>
       </w:r>
+      <w:proofErr w:type="spellStart"/>
       <w:r>
         <w:rPr>
           <w:i/>
         </w:rPr>
         <w:t>pages</w:t>
       </w:r>
+      <w:proofErr w:type="spellEnd"/>
     </w:p>
     <w:p>
       <w:r>
         <w:t>Engloba todas as telas (componentes de interf</w:t>
       </w:r>
       <w:r>
-        <w:t>ace) da aplicação. Cada subpacote</w:t>
-      </w:r>
+        <w:t xml:space="preserve">ace) da aplicação. Cada </w:t>
+      </w:r>
+      <w:proofErr w:type="spellStart"/>
+      <w:r>
+        <w:t>subpacote</w:t>
+      </w:r>
+      <w:proofErr w:type="spellEnd"/>
       <w:r>
         <w:t xml:space="preserve"> representa uma funcionalidade ou módulo visual, como:</w:t>
       </w:r>
@@ -12025,7 +12752,15 @@
         <w:t>b</w:t>
       </w:r>
       <w:r>
-        <w:t>anco-proximo: página que e</w:t>
+        <w:t>anco-</w:t>
+      </w:r>
+      <w:proofErr w:type="spellStart"/>
+      <w:r>
+        <w:t>proximo</w:t>
+      </w:r>
+      <w:proofErr w:type="spellEnd"/>
+      <w:r>
+        <w:t>: página que e</w:t>
       </w:r>
       <w:r>
         <w:t>xibe bancos de leite próximos, utilizando geolocalização.</w:t>
@@ -12049,6 +12784,7 @@
       </w:r>
     </w:p>
     <w:p>
+      <w:proofErr w:type="spellStart"/>
       <w:r>
         <w:rPr>
           <w:i/>
@@ -12061,6 +12797,7 @@
         </w:rPr>
         <w:t>egister</w:t>
       </w:r>
+      <w:proofErr w:type="spellEnd"/>
       <w:r>
         <w:t>: página de cadastro;</w:t>
       </w:r>
@@ -12095,12 +12832,14 @@
       </w:r>
     </w:p>
     <w:p>
+      <w:proofErr w:type="spellStart"/>
       <w:r>
         <w:rPr>
           <w:i/>
         </w:rPr>
         <w:t>map</w:t>
       </w:r>
+      <w:proofErr w:type="spellEnd"/>
       <w:r>
         <w:t>: (em desenvolvimento) pretendia fornecer um mapa interativo com os bancos de leite.</w:t>
       </w:r>
@@ -12109,6 +12848,7 @@
       <w:r>
         <w:t xml:space="preserve">Pacote </w:t>
       </w:r>
+      <w:proofErr w:type="spellStart"/>
       <w:r>
         <w:rPr>
           <w:i/>
@@ -12121,14 +12861,24 @@
         </w:rPr>
         <w:t>ervices</w:t>
       </w:r>
+      <w:proofErr w:type="spellEnd"/>
     </w:p>
     <w:p>
       <w:r>
         <w:t>r</w:t>
       </w:r>
       <w:r>
-        <w:t xml:space="preserve">esponsável por conter os serviços que fazem a comunicação com o back-end via </w:t>
-      </w:r>
+        <w:t xml:space="preserve">esponsável por conter os serviços que fazem a comunicação com o </w:t>
+      </w:r>
+      <w:proofErr w:type="spellStart"/>
+      <w:r>
+        <w:t>back-end</w:t>
+      </w:r>
+      <w:proofErr w:type="spellEnd"/>
+      <w:r>
+        <w:t xml:space="preserve"> via </w:t>
+      </w:r>
+      <w:proofErr w:type="spellStart"/>
       <w:r>
         <w:rPr>
           <w:highlight w:val="yellow"/>
@@ -12141,6 +12891,7 @@
         </w:rPr>
         <w:t>s</w:t>
       </w:r>
+      <w:proofErr w:type="spellEnd"/>
       <w:r>
         <w:rPr>
           <w:highlight w:val="yellow"/>
@@ -12175,12 +12926,14 @@
       <w:r>
         <w:t xml:space="preserve">No </w:t>
       </w:r>
+      <w:proofErr w:type="spellStart"/>
       <w:r>
         <w:rPr>
           <w:i/>
         </w:rPr>
         <w:t>back-end</w:t>
       </w:r>
+      <w:proofErr w:type="spellEnd"/>
       <w:r>
         <w:t>, os pacotes estão</w:t>
       </w:r>
@@ -12197,8 +12950,30 @@
         <w:rPr>
           <w:i/>
         </w:rPr>
-        <w:t>odel-View-Controller</w:t>
-      </w:r>
+        <w:t>odel-</w:t>
+      </w:r>
+      <w:proofErr w:type="spellStart"/>
+      <w:r>
+        <w:rPr>
+          <w:i/>
+        </w:rPr>
+        <w:t>View</w:t>
+      </w:r>
+      <w:proofErr w:type="spellEnd"/>
+      <w:r>
+        <w:rPr>
+          <w:i/>
+        </w:rPr>
+        <w:t>-</w:t>
+      </w:r>
+      <w:proofErr w:type="spellStart"/>
+      <w:r>
+        <w:rPr>
+          <w:i/>
+        </w:rPr>
+        <w:t>Controller</w:t>
+      </w:r>
+      <w:proofErr w:type="spellEnd"/>
       <w:r>
         <w:t xml:space="preserve"> (</w:t>
       </w:r>
@@ -12218,6 +12993,7 @@
       <w:r>
         <w:t xml:space="preserve">Pacote </w:t>
       </w:r>
+      <w:proofErr w:type="spellStart"/>
       <w:r>
         <w:rPr>
           <w:i/>
@@ -12230,6 +13006,7 @@
         </w:rPr>
         <w:t>ontrollers</w:t>
       </w:r>
+      <w:proofErr w:type="spellEnd"/>
     </w:p>
     <w:p>
       <w:r>
@@ -12241,14 +13018,24 @@
       <w:r>
         <w:t xml:space="preserve"> responsáveis por controlar o fluxo das requisições e respostas. Cada </w:t>
       </w:r>
+      <w:proofErr w:type="spellStart"/>
       <w:r>
         <w:rPr>
           <w:i/>
         </w:rPr>
         <w:t>controller</w:t>
       </w:r>
-      <w:r>
-        <w:t xml:space="preserve"> lida com um recurso da aplicação (ex: usuário, agendamento).</w:t>
+      <w:proofErr w:type="spellEnd"/>
+      <w:r>
+        <w:t xml:space="preserve"> lida com um recurso da aplicação (</w:t>
+      </w:r>
+      <w:proofErr w:type="spellStart"/>
+      <w:r>
+        <w:t>ex</w:t>
+      </w:r>
+      <w:proofErr w:type="spellEnd"/>
+      <w:r>
+        <w:t>: usuário, agendamento).</w:t>
       </w:r>
     </w:p>
     <w:p>
@@ -12303,12 +13090,14 @@
       <w:r>
         <w:t xml:space="preserve">) e validações. São utilizadas pelos roteadores antes de acionar os </w:t>
       </w:r>
+      <w:proofErr w:type="spellStart"/>
       <w:r>
         <w:rPr>
           <w:i/>
         </w:rPr>
         <w:t>controllers</w:t>
       </w:r>
+      <w:proofErr w:type="spellEnd"/>
       <w:r>
         <w:t>.</w:t>
       </w:r>
@@ -12329,11 +13118,21 @@
         <w:t>d</w:t>
       </w:r>
       <w:r>
-        <w:t xml:space="preserve">efine os esquemas de dados e modelos utilizados na aplicação, geralmente com Sequelize, </w:t>
-      </w:r>
+        <w:t xml:space="preserve">efine os esquemas de dados e modelos utilizados na aplicação, geralmente com </w:t>
+      </w:r>
+      <w:proofErr w:type="spellStart"/>
+      <w:r>
+        <w:t>Sequelize</w:t>
+      </w:r>
+      <w:proofErr w:type="spellEnd"/>
+      <w:r>
+        <w:t xml:space="preserve">, </w:t>
+      </w:r>
+      <w:proofErr w:type="spellStart"/>
       <w:r>
         <w:t>Mongoose</w:t>
       </w:r>
+      <w:proofErr w:type="spellEnd"/>
       <w:r>
         <w:t xml:space="preserve"> </w:t>
       </w:r>
@@ -12341,8 +13140,13 @@
         <w:t>(</w:t>
       </w:r>
       <w:r>
-        <w:t>biblioteca JavaScript</w:t>
-      </w:r>
+        <w:t xml:space="preserve">biblioteca </w:t>
+      </w:r>
+      <w:proofErr w:type="spellStart"/>
+      <w:r>
+        <w:t>JavaScript</w:t>
+      </w:r>
+      <w:proofErr w:type="spellEnd"/>
       <w:r>
         <w:t>)</w:t>
       </w:r>
@@ -12357,6 +13161,7 @@
       <w:r>
         <w:t xml:space="preserve">Pacote </w:t>
       </w:r>
+      <w:proofErr w:type="spellStart"/>
       <w:r>
         <w:rPr>
           <w:i/>
@@ -12369,26 +13174,34 @@
         </w:rPr>
         <w:t>outers</w:t>
       </w:r>
+      <w:proofErr w:type="spellEnd"/>
     </w:p>
     <w:p>
       <w:r>
         <w:t>r</w:t>
       </w:r>
       <w:r>
-        <w:t>esponsável por mapear as rotas da aplicação, direcionando as requisições HTTP</w:t>
+        <w:t xml:space="preserve">esponsável por mapear as rotas da aplicação, direcionando as requisições </w:t>
+      </w:r>
+      <w:proofErr w:type="spellStart"/>
+      <w:r>
+        <w:t>HTTP</w:t>
       </w:r>
       <w:r>
         <w:t>s</w:t>
       </w:r>
+      <w:proofErr w:type="spellEnd"/>
       <w:r>
         <w:t xml:space="preserve"> para os </w:t>
       </w:r>
+      <w:proofErr w:type="spellStart"/>
       <w:r>
         <w:rPr>
           <w:i/>
         </w:rPr>
         <w:t>controllers</w:t>
       </w:r>
+      <w:proofErr w:type="spellEnd"/>
       <w:r>
         <w:t xml:space="preserve"> adequados. Utiliza </w:t>
       </w:r>
@@ -12423,10 +13236,18 @@
     </w:p>
     <w:p>
       <w:r>
-        <w:t>A classe Usua</w:t>
-      </w:r>
-      <w:r>
-        <w:t xml:space="preserve">rio é </w:t>
+        <w:t xml:space="preserve">A classe </w:t>
+      </w:r>
+      <w:proofErr w:type="spellStart"/>
+      <w:r>
+        <w:t>Usua</w:t>
+      </w:r>
+      <w:r>
+        <w:t>rio</w:t>
+      </w:r>
+      <w:proofErr w:type="spellEnd"/>
+      <w:r>
+        <w:t xml:space="preserve"> é </w:t>
       </w:r>
       <w:r>
         <w:t xml:space="preserve">de muita importância no </w:t>
@@ -12447,8 +13268,13 @@
         <w:t xml:space="preserve"> usuário está</w:t>
       </w:r>
       <w:r>
-        <w:t xml:space="preserve"> associado à um objetivo da classe Município por meio do campo id_municipio</w:t>
-      </w:r>
+        <w:t xml:space="preserve"> associado à um objetivo da classe Município por meio do campo </w:t>
+      </w:r>
+      <w:proofErr w:type="spellStart"/>
+      <w:r>
+        <w:t>id_municipio</w:t>
+      </w:r>
+      <w:proofErr w:type="spellEnd"/>
       <w:r>
         <w:t xml:space="preserve">, representando a </w:t>
       </w:r>
@@ -12458,8 +13284,13 @@
       <w:r>
         <w:t xml:space="preserve"> da classe </w:t>
       </w:r>
-      <w:r>
-        <w:t xml:space="preserve">Usuario </w:t>
+      <w:proofErr w:type="spellStart"/>
+      <w:r>
+        <w:t>Usuario</w:t>
+      </w:r>
+      <w:proofErr w:type="spellEnd"/>
+      <w:r>
+        <w:t xml:space="preserve"> </w:t>
       </w:r>
       <w:r>
         <w:t>permitem criar,</w:t>
@@ -12514,7 +13345,15 @@
     </w:p>
     <w:p>
       <w:r>
-        <w:t xml:space="preserve">A classe BancoLeite representa os bancos de leite cadastrados no sistema. Seus atributos incluem nome, descrição, telefone, e-mail, endereço e localização geográfica. Está associada a um </w:t>
+        <w:t xml:space="preserve">A classe </w:t>
+      </w:r>
+      <w:proofErr w:type="spellStart"/>
+      <w:r>
+        <w:t>BancoLeite</w:t>
+      </w:r>
+      <w:proofErr w:type="spellEnd"/>
+      <w:r>
+        <w:t xml:space="preserve"> representa os bancos de leite cadastrados no sistema. Seus atributos incluem nome, descrição, telefone, e-mail, endereço e localização geográfica. Está associada a um </w:t>
       </w:r>
       <w:r>
         <w:t>objetivo da classe usuário (relação 1:*</w:t>
@@ -12677,11 +13516,19 @@
       <w:r>
         <w:t xml:space="preserve"> </w:t>
       </w:r>
+      <w:proofErr w:type="spellStart"/>
       <w:r>
         <w:rPr>
           <w:i/>
         </w:rPr>
-        <w:t xml:space="preserve">pages </w:t>
+        <w:t>pages</w:t>
+      </w:r>
+      <w:proofErr w:type="spellEnd"/>
+      <w:r>
+        <w:rPr>
+          <w:i/>
+        </w:rPr>
+        <w:t xml:space="preserve"> </w:t>
       </w:r>
       <w:r>
         <w:t xml:space="preserve">do </w:t>
@@ -12690,8 +13537,16 @@
         <w:rPr>
           <w:i/>
         </w:rPr>
-        <w:t>front-end</w:t>
-      </w:r>
+        <w:t>front-</w:t>
+      </w:r>
+      <w:proofErr w:type="spellStart"/>
+      <w:r>
+        <w:rPr>
+          <w:i/>
+        </w:rPr>
+        <w:t>end</w:t>
+      </w:r>
+      <w:proofErr w:type="spellEnd"/>
       <w:r>
         <w:t>);</w:t>
       </w:r>
@@ -12706,21 +13561,25 @@
       <w:r>
         <w:t xml:space="preserve"> os métodos dos serviços (</w:t>
       </w:r>
+      <w:proofErr w:type="spellStart"/>
       <w:r>
         <w:rPr>
           <w:i/>
         </w:rPr>
         <w:t>services</w:t>
       </w:r>
+      <w:proofErr w:type="spellEnd"/>
       <w:r>
         <w:t>), que são responsáveis por se comunicar com a API (</w:t>
       </w:r>
+      <w:proofErr w:type="spellStart"/>
       <w:r>
         <w:rPr>
           <w:i/>
         </w:rPr>
         <w:t>back-end</w:t>
       </w:r>
+      <w:proofErr w:type="spellEnd"/>
       <w:r>
         <w:t>);</w:t>
       </w:r>
@@ -12729,30 +13588,42 @@
       <w:r>
         <w:t xml:space="preserve">No </w:t>
       </w:r>
+      <w:proofErr w:type="spellStart"/>
       <w:r>
         <w:rPr>
           <w:i/>
         </w:rPr>
-        <w:t>back-end,</w:t>
+        <w:t>back-end</w:t>
+      </w:r>
+      <w:proofErr w:type="spellEnd"/>
+      <w:r>
+        <w:rPr>
+          <w:i/>
+        </w:rPr>
+        <w:t>,</w:t>
       </w:r>
       <w:r>
         <w:t xml:space="preserve"> os </w:t>
       </w:r>
+      <w:proofErr w:type="spellStart"/>
       <w:r>
         <w:rPr>
           <w:i/>
         </w:rPr>
         <w:t>routers</w:t>
       </w:r>
+      <w:proofErr w:type="spellEnd"/>
       <w:r>
         <w:t xml:space="preserve"> recebem a requisição, direcionam para os </w:t>
       </w:r>
+      <w:proofErr w:type="spellStart"/>
       <w:r>
         <w:rPr>
           <w:i/>
         </w:rPr>
         <w:t>controllers</w:t>
       </w:r>
+      <w:proofErr w:type="spellEnd"/>
       <w:r>
         <w:t xml:space="preserve">, que por sua vez validam dados com auxílio dos middlewares e interagem com os </w:t>
       </w:r>
@@ -12814,6 +13685,7 @@
       <w:r>
         <w:t xml:space="preserve"> Esses dados são enviados ao </w:t>
       </w:r>
+      <w:proofErr w:type="spellStart"/>
       <w:r>
         <w:rPr>
           <w:i/>
@@ -12830,7 +13702,14 @@
         <w:rPr>
           <w:i/>
         </w:rPr>
-        <w:t>end,</w:t>
+        <w:t>end</w:t>
+      </w:r>
+      <w:proofErr w:type="spellEnd"/>
+      <w:r>
+        <w:rPr>
+          <w:i/>
+        </w:rPr>
+        <w:t>,</w:t>
       </w:r>
       <w:r>
         <w:t xml:space="preserve"> que realiza</w:t>
@@ -12986,7 +13865,21 @@
         <w:rPr>
           <w:highlight w:val="yellow"/>
         </w:rPr>
-        <w:t>/* As classes devem ser as que constam no projeto, não use Banco de Dados mas o nome da classe DAO */</w:t>
+        <w:t xml:space="preserve">/* As classes devem ser as que constam no projeto, não use Banco de </w:t>
+      </w:r>
+      <w:proofErr w:type="gramStart"/>
+      <w:r>
+        <w:rPr>
+          <w:highlight w:val="yellow"/>
+        </w:rPr>
+        <w:t>Dados</w:t>
+      </w:r>
+      <w:proofErr w:type="gramEnd"/>
+      <w:r>
+        <w:rPr>
+          <w:highlight w:val="yellow"/>
+        </w:rPr>
+        <w:t xml:space="preserve"> mas o nome da classe DAO */</w:t>
       </w:r>
     </w:p>
     <w:p>
@@ -13010,8 +13903,13 @@
         <w:t xml:space="preserve">Nesta seção, é apresentado o desenvolvimento da modelagem lógica e a criação do banco de dados relacional do sistema </w:t>
       </w:r>
       <w:r>
-        <w:t>de software Donate</w:t>
-      </w:r>
+        <w:t xml:space="preserve">de software </w:t>
+      </w:r>
+      <w:proofErr w:type="spellStart"/>
+      <w:r>
+        <w:t>Donate</w:t>
+      </w:r>
+      <w:proofErr w:type="spellEnd"/>
       <w:r>
         <w:t>, utilizando o PostgreSQL como sistema gerenciador</w:t>
       </w:r>
@@ -13144,9 +14042,11 @@
       <w:r>
         <w:t xml:space="preserve">1. Tabela: </w:t>
       </w:r>
+      <w:proofErr w:type="spellStart"/>
       <w:r>
         <w:t>municipio</w:t>
       </w:r>
+      <w:proofErr w:type="spellEnd"/>
       <w:r>
         <w:t xml:space="preserve">  </w:t>
       </w:r>
@@ -13166,11 +14066,19 @@
           <w:lang w:val="en-US"/>
         </w:rPr>
       </w:pPr>
+      <w:proofErr w:type="spellStart"/>
       <w:r>
         <w:rPr>
           <w:lang w:val="en-US"/>
         </w:rPr>
-        <w:t>Domínio: INTEGER NOT NULL PRIMARY KEY</w:t>
+        <w:t>Domínio</w:t>
+      </w:r>
+      <w:proofErr w:type="spellEnd"/>
+      <w:r>
+        <w:rPr>
+          <w:lang w:val="en-US"/>
+        </w:rPr>
+        <w:t>: INTEGER NOT NULL PRIMARY KEY</w:t>
       </w:r>
     </w:p>
     <w:p>
@@ -13186,7 +14094,15 @@
         <w:pStyle w:val="PargrafodaLista"/>
       </w:pPr>
       <w:r>
-        <w:t>Domínio: VARCHAR(100) NOT NULL</w:t>
+        <w:t xml:space="preserve">Domínio: </w:t>
+      </w:r>
+      <w:proofErr w:type="gramStart"/>
+      <w:r>
+        <w:t>VARCHAR(</w:t>
+      </w:r>
+      <w:proofErr w:type="gramEnd"/>
+      <w:r>
+        <w:t>100) NOT NULL</w:t>
       </w:r>
     </w:p>
     <w:p>
@@ -13200,11 +14116,16 @@
         <w:t xml:space="preserve"> – Sigla ou nome </w:t>
       </w:r>
       <w:r>
-        <w:t xml:space="preserve">da unidade da federação onde a </w:t>
+        <w:t xml:space="preserve">da unidade da federação onde </w:t>
+      </w:r>
+      <w:proofErr w:type="gramStart"/>
+      <w:r>
+        <w:t xml:space="preserve">a </w:t>
       </w:r>
       <w:r>
         <w:t xml:space="preserve"> cidade</w:t>
       </w:r>
+      <w:proofErr w:type="gramEnd"/>
       <w:r>
         <w:t xml:space="preserve"> se encontra</w:t>
       </w:r>
@@ -13217,7 +14138,15 @@
         <w:pStyle w:val="PargrafodaLista"/>
       </w:pPr>
       <w:r>
-        <w:t>Domínio: VARCHAR(100) NOT NULL</w:t>
+        <w:t xml:space="preserve">Domínio: </w:t>
+      </w:r>
+      <w:proofErr w:type="gramStart"/>
+      <w:r>
+        <w:t>VARCHAR(</w:t>
+      </w:r>
+      <w:proofErr w:type="gramEnd"/>
+      <w:r>
+        <w:t>100) NOT NULL</w:t>
       </w:r>
       <w:r>
         <w:t>,</w:t>
@@ -13228,13 +14157,26 @@
         <w:pStyle w:val="PargrafodaLista"/>
       </w:pPr>
       <w:r>
-        <w:t>País: VARCHAR(100) NOT NULL</w:t>
-      </w:r>
-    </w:p>
-    <w:p>
-      <w:r>
-        <w:t>2. Tabela: bancos_de_leite</w:t>
-      </w:r>
+        <w:t xml:space="preserve">País: </w:t>
+      </w:r>
+      <w:proofErr w:type="gramStart"/>
+      <w:r>
+        <w:t>VARCHAR(</w:t>
+      </w:r>
+      <w:proofErr w:type="gramEnd"/>
+      <w:r>
+        <w:t>100) NOT NULL</w:t>
+      </w:r>
+    </w:p>
+    <w:p>
+      <w:r>
+        <w:t xml:space="preserve">2. Tabela: </w:t>
+      </w:r>
+      <w:proofErr w:type="spellStart"/>
+      <w:r>
+        <w:t>bancos_de_leite</w:t>
+      </w:r>
+      <w:proofErr w:type="spellEnd"/>
     </w:p>
     <w:p>
       <w:pPr>
@@ -13251,11 +14193,19 @@
           <w:lang w:val="en-US"/>
         </w:rPr>
       </w:pPr>
+      <w:proofErr w:type="spellStart"/>
       <w:r>
         <w:rPr>
           <w:lang w:val="en-US"/>
         </w:rPr>
-        <w:t>Domínio: INTEGER NOT NULL PRIMARY KEY</w:t>
+        <w:t>Domínio</w:t>
+      </w:r>
+      <w:proofErr w:type="spellEnd"/>
+      <w:r>
+        <w:rPr>
+          <w:lang w:val="en-US"/>
+        </w:rPr>
+        <w:t>: INTEGER NOT NULL PRIMARY KEY</w:t>
       </w:r>
     </w:p>
     <w:p>
@@ -13274,7 +14224,15 @@
         <w:t>D</w:t>
       </w:r>
       <w:r>
-        <w:t>omínio: VARCHAR(25) NOT NULL</w:t>
+        <w:t xml:space="preserve">omínio: </w:t>
+      </w:r>
+      <w:proofErr w:type="gramStart"/>
+      <w:r>
+        <w:t>VARCHAR(</w:t>
+      </w:r>
+      <w:proofErr w:type="gramEnd"/>
+      <w:r>
+        <w:t>25) NOT NULL</w:t>
       </w:r>
     </w:p>
     <w:p>
@@ -13284,12 +14242,14 @@
           <w:highlight w:val="yellow"/>
         </w:rPr>
       </w:pPr>
+      <w:proofErr w:type="spellStart"/>
       <w:r>
         <w:rPr>
           <w:highlight w:val="yellow"/>
         </w:rPr>
         <w:t>municipio</w:t>
       </w:r>
+      <w:proofErr w:type="spellEnd"/>
       <w:r>
         <w:rPr>
           <w:highlight w:val="yellow"/>
@@ -13308,19 +14268,35 @@
         <w:rPr>
           <w:highlight w:val="yellow"/>
         </w:rPr>
-        <w:t>Domínio: VARCHAR(10) NOT NULL</w:t>
+        <w:t xml:space="preserve">Domínio: </w:t>
+      </w:r>
+      <w:proofErr w:type="gramStart"/>
+      <w:r>
+        <w:rPr>
+          <w:highlight w:val="yellow"/>
+        </w:rPr>
+        <w:t>VARCHAR(</w:t>
+      </w:r>
+      <w:proofErr w:type="gramEnd"/>
+      <w:r>
+        <w:rPr>
+          <w:highlight w:val="yellow"/>
+        </w:rPr>
+        <w:t>10) NOT NULL</w:t>
       </w:r>
     </w:p>
     <w:p>
       <w:pPr>
         <w:pStyle w:val="PargrafodaLista"/>
       </w:pPr>
+      <w:proofErr w:type="spellStart"/>
       <w:r>
         <w:rPr>
           <w:highlight w:val="yellow"/>
         </w:rPr>
         <w:t>municipio</w:t>
       </w:r>
+      <w:proofErr w:type="spellEnd"/>
       <w:r>
         <w:rPr>
           <w:highlight w:val="yellow"/>
@@ -13334,15 +14310,28 @@
       </w:pPr>
       <w:r>
         <w:lastRenderedPageBreak/>
-        <w:t>Domínio: VARCHAR(2) NOT NULL</w:t>
+        <w:t xml:space="preserve">Domínio: </w:t>
+      </w:r>
+      <w:proofErr w:type="gramStart"/>
+      <w:r>
+        <w:t>VARCHAR(</w:t>
+      </w:r>
+      <w:proofErr w:type="gramEnd"/>
+      <w:r>
+        <w:t>2) NOT NULL</w:t>
       </w:r>
     </w:p>
     <w:p>
       <w:pPr>
         <w:pStyle w:val="PargrafodaLista"/>
       </w:pPr>
-      <w:r>
-        <w:t>endereco – Endereço completo do banco de leite.</w:t>
+      <w:proofErr w:type="spellStart"/>
+      <w:r>
+        <w:t>endereco</w:t>
+      </w:r>
+      <w:proofErr w:type="spellEnd"/>
+      <w:r>
+        <w:t xml:space="preserve"> – Endereço completo do banco de leite.</w:t>
       </w:r>
     </w:p>
     <w:p>
@@ -13350,7 +14339,15 @@
         <w:pStyle w:val="PargrafodaLista"/>
       </w:pPr>
       <w:r>
-        <w:t>Domínio: VARCHAR(255) NOT NULL</w:t>
+        <w:t xml:space="preserve">Domínio: </w:t>
+      </w:r>
+      <w:proofErr w:type="gramStart"/>
+      <w:r>
+        <w:t>VARCHAR(</w:t>
+      </w:r>
+      <w:proofErr w:type="gramEnd"/>
+      <w:r>
+        <w:t>255) NOT NULL</w:t>
       </w:r>
     </w:p>
     <w:p>
@@ -13366,7 +14363,15 @@
         <w:pStyle w:val="PargrafodaLista"/>
       </w:pPr>
       <w:r>
-        <w:t>Domínio: VARCHAR(20) NOT NULL</w:t>
+        <w:t xml:space="preserve">Domínio: </w:t>
+      </w:r>
+      <w:proofErr w:type="gramStart"/>
+      <w:r>
+        <w:t>VARCHAR(</w:t>
+      </w:r>
+      <w:proofErr w:type="gramEnd"/>
+      <w:r>
+        <w:t>20) NOT NULL</w:t>
       </w:r>
     </w:p>
     <w:p>
@@ -13382,7 +14387,15 @@
         <w:pStyle w:val="PargrafodaLista"/>
       </w:pPr>
       <w:r>
-        <w:t>Domínio: NUMERIC(8,6)</w:t>
+        <w:t xml:space="preserve">Domínio: </w:t>
+      </w:r>
+      <w:proofErr w:type="gramStart"/>
+      <w:r>
+        <w:t>NUMERIC(</w:t>
+      </w:r>
+      <w:proofErr w:type="gramEnd"/>
+      <w:r>
+        <w:t>8,6)</w:t>
       </w:r>
     </w:p>
     <w:p>
@@ -13398,13 +14411,26 @@
         <w:pStyle w:val="PargrafodaLista"/>
       </w:pPr>
       <w:r>
-        <w:t>Domínio: NUMERIC(8,6)</w:t>
-      </w:r>
-    </w:p>
-    <w:p>
-      <w:r>
-        <w:t>3. Tabela: usuario</w:t>
-      </w:r>
+        <w:t xml:space="preserve">Domínio: </w:t>
+      </w:r>
+      <w:proofErr w:type="gramStart"/>
+      <w:r>
+        <w:t>NUMERIC(</w:t>
+      </w:r>
+      <w:proofErr w:type="gramEnd"/>
+      <w:r>
+        <w:t>8,6)</w:t>
+      </w:r>
+    </w:p>
+    <w:p>
+      <w:r>
+        <w:t xml:space="preserve">3. Tabela: </w:t>
+      </w:r>
+      <w:proofErr w:type="spellStart"/>
+      <w:r>
+        <w:t>usuario</w:t>
+      </w:r>
+      <w:proofErr w:type="spellEnd"/>
     </w:p>
     <w:p>
       <w:pPr>
@@ -13421,11 +14447,19 @@
           <w:lang w:val="en-US"/>
         </w:rPr>
       </w:pPr>
+      <w:proofErr w:type="spellStart"/>
       <w:r>
         <w:rPr>
           <w:lang w:val="en-US"/>
         </w:rPr>
-        <w:t>Domínio: INTEGER NOT NULL PRIMARY KEY</w:t>
+        <w:t>Domínio</w:t>
+      </w:r>
+      <w:proofErr w:type="spellEnd"/>
+      <w:r>
+        <w:rPr>
+          <w:lang w:val="en-US"/>
+        </w:rPr>
+        <w:t>: INTEGER NOT NULL PRIMARY KEY</w:t>
       </w:r>
     </w:p>
     <w:p>
@@ -13441,15 +14475,28 @@
         <w:pStyle w:val="PargrafodaLista"/>
       </w:pPr>
       <w:r>
-        <w:t>Domínio: VARCHAR(100) NOT NULL</w:t>
+        <w:t xml:space="preserve">Domínio: </w:t>
+      </w:r>
+      <w:proofErr w:type="gramStart"/>
+      <w:r>
+        <w:t>VARCHAR(</w:t>
+      </w:r>
+      <w:proofErr w:type="gramEnd"/>
+      <w:r>
+        <w:t>100) NOT NULL</w:t>
       </w:r>
     </w:p>
     <w:p>
       <w:pPr>
         <w:pStyle w:val="PargrafodaLista"/>
       </w:pPr>
-      <w:r>
-        <w:t>email – Endereço de e-mail.</w:t>
+      <w:proofErr w:type="spellStart"/>
+      <w:r>
+        <w:t>email</w:t>
+      </w:r>
+      <w:proofErr w:type="spellEnd"/>
+      <w:r>
+        <w:t xml:space="preserve"> – Endereço de e-mail.</w:t>
       </w:r>
     </w:p>
     <w:p>
@@ -13457,7 +14504,15 @@
         <w:pStyle w:val="PargrafodaLista"/>
       </w:pPr>
       <w:r>
-        <w:t>Domínio: VARCHAR(100) NOT NULL</w:t>
+        <w:t xml:space="preserve">Domínio: </w:t>
+      </w:r>
+      <w:proofErr w:type="gramStart"/>
+      <w:r>
+        <w:t>VARCHAR(</w:t>
+      </w:r>
+      <w:proofErr w:type="gramEnd"/>
+      <w:r>
+        <w:t>100) NOT NULL</w:t>
       </w:r>
     </w:p>
     <w:p>
@@ -13473,15 +14528,28 @@
         <w:pStyle w:val="PargrafodaLista"/>
       </w:pPr>
       <w:r>
-        <w:t>Domínio: VARCHAR(20)</w:t>
+        <w:t xml:space="preserve">Domínio: </w:t>
+      </w:r>
+      <w:proofErr w:type="gramStart"/>
+      <w:r>
+        <w:t>VARCHAR(</w:t>
+      </w:r>
+      <w:proofErr w:type="gramEnd"/>
+      <w:r>
+        <w:t>20)</w:t>
       </w:r>
     </w:p>
     <w:p>
       <w:pPr>
         <w:pStyle w:val="PargrafodaLista"/>
       </w:pPr>
-      <w:r>
-        <w:t>cpf – Cadastro de Pessoa Física.</w:t>
+      <w:proofErr w:type="spellStart"/>
+      <w:r>
+        <w:t>cpf</w:t>
+      </w:r>
+      <w:proofErr w:type="spellEnd"/>
+      <w:r>
+        <w:t xml:space="preserve"> – Cadastro de Pessoa Física.</w:t>
       </w:r>
     </w:p>
     <w:p>
@@ -13489,7 +14557,15 @@
         <w:pStyle w:val="PargrafodaLista"/>
       </w:pPr>
       <w:r>
-        <w:t>Domínio: VARCHAR(11) NOT NULL</w:t>
+        <w:t xml:space="preserve">Domínio: </w:t>
+      </w:r>
+      <w:proofErr w:type="gramStart"/>
+      <w:r>
+        <w:t>VARCHAR(</w:t>
+      </w:r>
+      <w:proofErr w:type="gramEnd"/>
+      <w:r>
+        <w:t>11) NOT NULL</w:t>
       </w:r>
     </w:p>
     <w:p>
@@ -13505,7 +14581,15 @@
         <w:pStyle w:val="PargrafodaLista"/>
       </w:pPr>
       <w:r>
-        <w:t>Domínio: VARCHAR(100) NOT NULL</w:t>
+        <w:t xml:space="preserve">Domínio: </w:t>
+      </w:r>
+      <w:proofErr w:type="gramStart"/>
+      <w:r>
+        <w:t>VARCHAR(</w:t>
+      </w:r>
+      <w:proofErr w:type="gramEnd"/>
+      <w:r>
+        <w:t>100) NOT NULL</w:t>
       </w:r>
     </w:p>
     <w:p>
@@ -13569,7 +14653,15 @@
         <w:pStyle w:val="PargrafodaLista"/>
       </w:pPr>
       <w:r>
-        <w:t>Domínio: NUMERIC(8,6)</w:t>
+        <w:t xml:space="preserve">Domínio: </w:t>
+      </w:r>
+      <w:proofErr w:type="gramStart"/>
+      <w:r>
+        <w:t>NUMERIC(</w:t>
+      </w:r>
+      <w:proofErr w:type="gramEnd"/>
+      <w:r>
+        <w:t>8,6)</w:t>
       </w:r>
     </w:p>
     <w:p>
@@ -13585,19 +14677,29 @@
         <w:pStyle w:val="PargrafodaLista"/>
       </w:pPr>
       <w:r>
-        <w:t>Domínio: NUMERIC(8,6)</w:t>
+        <w:t xml:space="preserve">Domínio: </w:t>
+      </w:r>
+      <w:proofErr w:type="gramStart"/>
+      <w:r>
+        <w:t>NUMERIC(</w:t>
+      </w:r>
+      <w:proofErr w:type="gramEnd"/>
+      <w:r>
+        <w:t>8,6)</w:t>
       </w:r>
     </w:p>
     <w:p>
       <w:pPr>
         <w:pStyle w:val="PargrafodaLista"/>
       </w:pPr>
+      <w:proofErr w:type="spellStart"/>
       <w:r>
         <w:t>id_</w:t>
       </w:r>
       <w:r>
         <w:t>municipio</w:t>
       </w:r>
+      <w:proofErr w:type="spellEnd"/>
       <w:r>
         <w:t xml:space="preserve"> – Referência à cidade do usuário.</w:t>
       </w:r>
@@ -13611,8 +14713,13 @@
         <w:t>Domínio: INTEGER NOT NUL</w:t>
       </w:r>
       <w:r>
-        <w:t>L, chave estrangeira para municipio</w:t>
-      </w:r>
+        <w:t xml:space="preserve">L, chave estrangeira para </w:t>
+      </w:r>
+      <w:proofErr w:type="spellStart"/>
+      <w:r>
+        <w:t>municipio</w:t>
+      </w:r>
+      <w:proofErr w:type="spellEnd"/>
       <w:r>
         <w:t>(id)</w:t>
       </w:r>
@@ -13637,19 +14744,32 @@
           <w:lang w:val="en-US"/>
         </w:rPr>
       </w:pPr>
+      <w:proofErr w:type="spellStart"/>
       <w:r>
         <w:rPr>
           <w:lang w:val="en-US"/>
         </w:rPr>
-        <w:t>Domínio: INTEGER NOT NULL PRIMARY KEY</w:t>
+        <w:t>Domínio</w:t>
+      </w:r>
+      <w:proofErr w:type="spellEnd"/>
+      <w:r>
+        <w:rPr>
+          <w:lang w:val="en-US"/>
+        </w:rPr>
+        <w:t>: INTEGER NOT NULL PRIMARY KEY</w:t>
       </w:r>
     </w:p>
     <w:p>
       <w:pPr>
         <w:pStyle w:val="PargrafodaLista"/>
       </w:pPr>
-      <w:r>
-        <w:t>id_bancos_de_leite – Banco de leite que recebeu a doação.</w:t>
+      <w:proofErr w:type="spellStart"/>
+      <w:r>
+        <w:t>id_bancos_de_leite</w:t>
+      </w:r>
+      <w:proofErr w:type="spellEnd"/>
+      <w:r>
+        <w:t xml:space="preserve"> – Banco de leite que recebeu a doação.</w:t>
       </w:r>
     </w:p>
     <w:p>
@@ -13657,15 +14777,28 @@
         <w:pStyle w:val="PargrafodaLista"/>
       </w:pPr>
       <w:r>
-        <w:t>Domínio: INTEGER NOT NULL, chave estrangeira para bancos_de_leite(id)</w:t>
+        <w:t xml:space="preserve">Domínio: INTEGER NOT NULL, chave estrangeira para </w:t>
+      </w:r>
+      <w:proofErr w:type="spellStart"/>
+      <w:r>
+        <w:t>bancos_de_leite</w:t>
+      </w:r>
+      <w:proofErr w:type="spellEnd"/>
+      <w:r>
+        <w:t>(id)</w:t>
       </w:r>
     </w:p>
     <w:p>
       <w:pPr>
         <w:pStyle w:val="PargrafodaLista"/>
       </w:pPr>
-      <w:r>
-        <w:t>quantidade_ml – Quantidade doada em mililitros.</w:t>
+      <w:proofErr w:type="spellStart"/>
+      <w:r>
+        <w:t>quantidade_ml</w:t>
+      </w:r>
+      <w:proofErr w:type="spellEnd"/>
+      <w:r>
+        <w:t xml:space="preserve"> – Quantidade doada em mililitros.</w:t>
       </w:r>
     </w:p>
     <w:p>
@@ -13680,8 +14813,13 @@
       <w:pPr>
         <w:pStyle w:val="PargrafodaLista"/>
       </w:pPr>
-      <w:r>
-        <w:t>data_doacao – Data e hora da doação.</w:t>
+      <w:proofErr w:type="spellStart"/>
+      <w:r>
+        <w:t>data_doacao</w:t>
+      </w:r>
+      <w:proofErr w:type="spellEnd"/>
+      <w:r>
+        <w:t xml:space="preserve"> – Data e hora da doação.</w:t>
       </w:r>
     </w:p>
     <w:p>
@@ -13696,8 +14834,13 @@
       <w:pPr>
         <w:pStyle w:val="PargrafodaLista"/>
       </w:pPr>
-      <w:r>
-        <w:t>id_usuario – Identificador do doador.</w:t>
+      <w:proofErr w:type="spellStart"/>
+      <w:r>
+        <w:t>id_usuario</w:t>
+      </w:r>
+      <w:proofErr w:type="spellEnd"/>
+      <w:r>
+        <w:t xml:space="preserve"> – Identificador do doador.</w:t>
       </w:r>
     </w:p>
     <w:p>
@@ -13705,7 +14848,15 @@
         <w:pStyle w:val="PargrafodaLista"/>
       </w:pPr>
       <w:r>
-        <w:t>Domínio: INTEGER NOT NULL, chave estrangeira para usuario(id)</w:t>
+        <w:t xml:space="preserve">Domínio: INTEGER NOT NULL, chave estrangeira para </w:t>
+      </w:r>
+      <w:proofErr w:type="spellStart"/>
+      <w:r>
+        <w:t>usuario</w:t>
+      </w:r>
+      <w:proofErr w:type="spellEnd"/>
+      <w:r>
+        <w:t>(id)</w:t>
       </w:r>
     </w:p>
     <w:p>
@@ -13737,23 +14888,60 @@
       </w:r>
       <w:r>
         <w:br/>
-        <w:t>id_usuario – Identificador do usuário que fará a doação.</w:t>
+      </w:r>
+      <w:proofErr w:type="spellStart"/>
+      <w:r>
+        <w:t>id_usuario</w:t>
+      </w:r>
+      <w:proofErr w:type="spellEnd"/>
+      <w:r>
+        <w:t xml:space="preserve"> – Identificador do usuário que fará a doação.</w:t>
       </w:r>
       <w:r>
         <w:br/>
-        <w:t>Domínio: INTEGER NOT NULL, chave estrangeira para usuario(id)</w:t>
+        <w:t xml:space="preserve">Domínio: INTEGER NOT NULL, chave estrangeira para </w:t>
+      </w:r>
+      <w:proofErr w:type="spellStart"/>
+      <w:r>
+        <w:t>usuario</w:t>
+      </w:r>
+      <w:proofErr w:type="spellEnd"/>
+      <w:r>
+        <w:t>(id)</w:t>
       </w:r>
       <w:r>
         <w:br/>
-        <w:t>id_banco_de_leite – Identificador do banco de leite onde será realizada a doação.</w:t>
+      </w:r>
+      <w:proofErr w:type="spellStart"/>
+      <w:r>
+        <w:t>id_banco_de_leite</w:t>
+      </w:r>
+      <w:proofErr w:type="spellEnd"/>
+      <w:r>
+        <w:t xml:space="preserve"> – Identificador do banco de leite onde será realizada a doação.</w:t>
       </w:r>
       <w:r>
         <w:br/>
-        <w:t>Domínio: INTEGER NOT NULL, chave estrangeira para bancos_de_leite(id)</w:t>
+        <w:t xml:space="preserve">Domínio: INTEGER NOT NULL, chave estrangeira para </w:t>
+      </w:r>
+      <w:proofErr w:type="spellStart"/>
+      <w:r>
+        <w:t>bancos_de_leite</w:t>
+      </w:r>
+      <w:proofErr w:type="spellEnd"/>
+      <w:r>
+        <w:t>(id)</w:t>
       </w:r>
       <w:r>
         <w:br/>
-        <w:t>data_agendada – Data e hora agendada para a doação.</w:t>
+      </w:r>
+      <w:proofErr w:type="spellStart"/>
+      <w:r>
+        <w:t>data_agendada</w:t>
+      </w:r>
+      <w:proofErr w:type="spellEnd"/>
+      <w:r>
+        <w:t xml:space="preserve"> – Data e hora agendada para a doação.</w:t>
       </w:r>
       <w:r>
         <w:br/>
@@ -13761,7 +14949,15 @@
       </w:r>
       <w:r>
         <w:br/>
-        <w:t>status – Status do agendamento (ex: pendente, confirmado, cancelado).</w:t>
+        <w:t>status – Status do agendamento (</w:t>
+      </w:r>
+      <w:proofErr w:type="spellStart"/>
+      <w:r>
+        <w:t>ex</w:t>
+      </w:r>
+      <w:proofErr w:type="spellEnd"/>
+      <w:r>
+        <w:t>: pendente, confirmado, cancelado).</w:t>
       </w:r>
       <w:r>
         <w:br/>
@@ -13787,18 +14983,40 @@
       </w:r>
       <w:r>
         <w:br/>
-        <w:t>id_usuario – Identificador do usuário receptor.</w:t>
+      </w:r>
+      <w:proofErr w:type="spellStart"/>
+      <w:r>
+        <w:t>id_usuario</w:t>
+      </w:r>
+      <w:proofErr w:type="spellEnd"/>
+      <w:r>
+        <w:t xml:space="preserve"> – Identificador do usuário receptor.</w:t>
       </w:r>
       <w:r>
         <w:br/>
       </w:r>
       <w:r>
         <w:lastRenderedPageBreak/>
-        <w:t>Domínio: INTEGER NOT NULL, chave estrangeira para usuario(id)</w:t>
+        <w:t xml:space="preserve">Domínio: INTEGER NOT NULL, chave estrangeira para </w:t>
+      </w:r>
+      <w:proofErr w:type="spellStart"/>
+      <w:r>
+        <w:t>usuario</w:t>
+      </w:r>
+      <w:proofErr w:type="spellEnd"/>
+      <w:r>
+        <w:t>(id)</w:t>
       </w:r>
       <w:r>
         <w:br/>
-        <w:t>data_registro – Data de registro da receptora no sistema.</w:t>
+      </w:r>
+      <w:proofErr w:type="spellStart"/>
+      <w:r>
+        <w:t>data_registro</w:t>
+      </w:r>
+      <w:proofErr w:type="spellEnd"/>
+      <w:r>
+        <w:t xml:space="preserve"> – Data de registro da receptora no sistema.</w:t>
       </w:r>
       <w:r>
         <w:br/>
@@ -13806,7 +15024,14 @@
       </w:r>
       <w:r>
         <w:br/>
-        <w:t>observacoes – Observações adicionais sobre a receptora.</w:t>
+      </w:r>
+      <w:proofErr w:type="spellStart"/>
+      <w:r>
+        <w:t>observacoes</w:t>
+      </w:r>
+      <w:proofErr w:type="spellEnd"/>
+      <w:r>
+        <w:t xml:space="preserve"> – Observações adicionais sobre a receptora.</w:t>
       </w:r>
       <w:r>
         <w:br/>
@@ -13815,8 +15040,13 @@
     </w:p>
     <w:p>
       <w:r>
-        <w:t>7. Tabela: estoque_leite</w:t>
-      </w:r>
+        <w:t xml:space="preserve">7. Tabela: </w:t>
+      </w:r>
+      <w:proofErr w:type="spellStart"/>
+      <w:r>
+        <w:t>estoque_leite</w:t>
+      </w:r>
+      <w:proofErr w:type="spellEnd"/>
     </w:p>
     <w:p>
       <w:pPr>
@@ -13832,15 +15062,37 @@
       </w:r>
       <w:r>
         <w:br/>
-        <w:t>id_banco_de_leite – Identificador do banco de leite ao qual o estoque pertence.</w:t>
+      </w:r>
+      <w:proofErr w:type="spellStart"/>
+      <w:r>
+        <w:t>id_banco_de_leite</w:t>
+      </w:r>
+      <w:proofErr w:type="spellEnd"/>
+      <w:r>
+        <w:t xml:space="preserve"> – Identificador do banco de leite ao qual o estoque pertence.</w:t>
       </w:r>
       <w:r>
         <w:br/>
-        <w:t>Domínio: INTEGER NOT NULL, chave estrangeira para bancos_de_leite(id)</w:t>
+        <w:t xml:space="preserve">Domínio: INTEGER NOT NULL, chave estrangeira para </w:t>
+      </w:r>
+      <w:proofErr w:type="spellStart"/>
+      <w:r>
+        <w:t>bancos_de_leite</w:t>
+      </w:r>
+      <w:proofErr w:type="spellEnd"/>
+      <w:r>
+        <w:t>(id)</w:t>
       </w:r>
       <w:r>
         <w:br/>
-        <w:t>quantidade_ml – Quantidade de leite disponível em mililitros.</w:t>
+      </w:r>
+      <w:proofErr w:type="spellStart"/>
+      <w:r>
+        <w:t>quantidade_ml</w:t>
+      </w:r>
+      <w:proofErr w:type="spellEnd"/>
+      <w:r>
+        <w:t xml:space="preserve"> – Quantidade de leite disponível em mililitros.</w:t>
       </w:r>
       <w:r>
         <w:br/>
@@ -13848,7 +15100,14 @@
       </w:r>
       <w:r>
         <w:br/>
-        <w:t>data_entrada – Data e hora da entrada do leite no estoque.</w:t>
+      </w:r>
+      <w:proofErr w:type="spellStart"/>
+      <w:r>
+        <w:t>data_entrada</w:t>
+      </w:r>
+      <w:proofErr w:type="spellEnd"/>
+      <w:r>
+        <w:t xml:space="preserve"> – Data e hora da entrada do leite no estoque.</w:t>
       </w:r>
       <w:r>
         <w:br/>
@@ -13856,7 +15115,14 @@
       </w:r>
       <w:r>
         <w:br/>
-        <w:t>data_validade – Data de validade do leite armazenado.</w:t>
+      </w:r>
+      <w:proofErr w:type="spellStart"/>
+      <w:r>
+        <w:t>data_validade</w:t>
+      </w:r>
+      <w:proofErr w:type="spellEnd"/>
+      <w:r>
+        <w:t xml:space="preserve"> – Data de validade do leite armazenado.</w:t>
       </w:r>
       <w:r>
         <w:br/>
@@ -13865,8 +15131,13 @@
     </w:p>
     <w:p>
       <w:r>
-        <w:t>8. Tabela: profissional_saude</w:t>
-      </w:r>
+        <w:t xml:space="preserve">8. Tabela: </w:t>
+      </w:r>
+      <w:proofErr w:type="spellStart"/>
+      <w:r>
+        <w:t>profissional_saude</w:t>
+      </w:r>
+      <w:proofErr w:type="spellEnd"/>
     </w:p>
     <w:p>
       <w:pPr>
@@ -13882,19 +15153,49 @@
       </w:r>
       <w:r>
         <w:br/>
-        <w:t>id_usuario – Identificador do usuário profissional de saúde.</w:t>
+      </w:r>
+      <w:proofErr w:type="spellStart"/>
+      <w:r>
+        <w:t>id_usuario</w:t>
+      </w:r>
+      <w:proofErr w:type="spellEnd"/>
+      <w:r>
+        <w:t xml:space="preserve"> – Identificador do usuário profissional de saúde.</w:t>
       </w:r>
       <w:r>
         <w:br/>
-        <w:t>Domínio: INTEGER NOT NULL, chave estrangeira para usuario(id)</w:t>
+        <w:t xml:space="preserve">Domínio: INTEGER NOT NULL, chave estrangeira para </w:t>
+      </w:r>
+      <w:proofErr w:type="spellStart"/>
+      <w:r>
+        <w:t>usuario</w:t>
+      </w:r>
+      <w:proofErr w:type="spellEnd"/>
+      <w:r>
+        <w:t>(id)</w:t>
       </w:r>
       <w:r>
         <w:br/>
-        <w:t>id_banco_de_leite – Identificador do banco de leite onde o profissional atua.</w:t>
+      </w:r>
+      <w:proofErr w:type="spellStart"/>
+      <w:r>
+        <w:t>id_banco_de_leite</w:t>
+      </w:r>
+      <w:proofErr w:type="spellEnd"/>
+      <w:r>
+        <w:t xml:space="preserve"> – Identificador do banco de leite onde o profissional atua.</w:t>
       </w:r>
       <w:r>
         <w:br/>
-        <w:t>Domínio: INTEGER NOT NULL, chave estrangeira para bancos_de_leite(id)</w:t>
+        <w:t xml:space="preserve">Domínio: INTEGER NOT NULL, chave estrangeira para </w:t>
+      </w:r>
+      <w:proofErr w:type="spellStart"/>
+      <w:r>
+        <w:t>bancos_de_leite</w:t>
+      </w:r>
+      <w:proofErr w:type="spellEnd"/>
+      <w:r>
+        <w:t>(id)</w:t>
       </w:r>
       <w:r>
         <w:br/>
@@ -13902,7 +15203,15 @@
       </w:r>
       <w:r>
         <w:br/>
-        <w:t>Domínio: VARCHAR(50)</w:t>
+        <w:t xml:space="preserve">Domínio: </w:t>
+      </w:r>
+      <w:proofErr w:type="gramStart"/>
+      <w:r>
+        <w:t>VARCHAR(</w:t>
+      </w:r>
+      <w:proofErr w:type="gramEnd"/>
+      <w:r>
+        <w:t>50)</w:t>
       </w:r>
     </w:p>
     <w:p>
@@ -13942,19 +15251,41 @@
         <w:rPr>
           <w:highlight w:val="yellow"/>
         </w:rPr>
-        <w:t xml:space="preserve">o Apêndice. Deixar apenas o do Apêndice e </w:t>
-      </w:r>
+        <w:t xml:space="preserve">o Apêndice. Deixar apenas o do Apêndice </w:t>
+      </w:r>
+      <w:proofErr w:type="gramStart"/>
       <w:r>
         <w:rPr>
           <w:highlight w:val="yellow"/>
         </w:rPr>
+        <w:t>e</w:t>
+      </w:r>
+      <w:proofErr w:type="gramEnd"/>
+      <w:r>
+        <w:rPr>
+          <w:highlight w:val="yellow"/>
+        </w:rPr>
+        <w:t xml:space="preserve"> </w:t>
+      </w:r>
+      <w:r>
+        <w:rPr>
+          <w:highlight w:val="yellow"/>
+        </w:rPr>
         <w:t xml:space="preserve">mas </w:t>
       </w:r>
+      <w:proofErr w:type="gramStart"/>
       <w:r>
         <w:rPr>
           <w:highlight w:val="yellow"/>
         </w:rPr>
-        <w:t>corrigir  para o certo. */</w:t>
+        <w:t>corrigir  para</w:t>
+      </w:r>
+      <w:proofErr w:type="gramEnd"/>
+      <w:r>
+        <w:rPr>
+          <w:highlight w:val="yellow"/>
+        </w:rPr>
+        <w:t xml:space="preserve"> o certo. */</w:t>
       </w:r>
     </w:p>
     <w:p>
@@ -13989,7 +15320,15 @@
         <w:t>quadas ao contexto do sistema de software</w:t>
       </w:r>
       <w:r>
-        <w:t xml:space="preserve"> Donate.</w:t>
+        <w:t xml:space="preserve"> </w:t>
+      </w:r>
+      <w:proofErr w:type="spellStart"/>
+      <w:r>
+        <w:t>Donate</w:t>
+      </w:r>
+      <w:proofErr w:type="spellEnd"/>
+      <w:r>
+        <w:t>.</w:t>
       </w:r>
       <w:bookmarkEnd w:id="58"/>
     </w:p>
@@ -14080,8 +15419,13 @@
         <w:t xml:space="preserve">ases 1 e 2 deste projeto, foram realizadas diversas atividades importantes que contribuíram para o desenvolvimento de um sistema </w:t>
       </w:r>
       <w:r>
-        <w:t>de software Donate</w:t>
-      </w:r>
+        <w:t xml:space="preserve">de software </w:t>
+      </w:r>
+      <w:proofErr w:type="spellStart"/>
+      <w:r>
+        <w:t>Donate</w:t>
+      </w:r>
+      <w:proofErr w:type="spellEnd"/>
       <w:r>
         <w:t xml:space="preserve">. </w:t>
       </w:r>
@@ -14686,123 +16030,44 @@
         </w:rPr>
         <w:t xml:space="preserve">ORGANIZAÇÃO MUNDIAL DA SAÚDE (OMS). </w:t>
       </w:r>
+      <w:proofErr w:type="spellStart"/>
       <w:r>
         <w:rPr>
           <w:rStyle w:val="Forte"/>
           <w:b/>
           <w:sz w:val="24"/>
         </w:rPr>
-        <w:t>Breastfeeding.</w:t>
-      </w:r>
-      <w:r>
-        <w:rPr>
-          <w:rStyle w:val="Forte"/>
-          <w:sz w:val="24"/>
-        </w:rPr>
-        <w:t xml:space="preserve"> 2025.</w:t>
-      </w:r>
-      <w:r>
-        <w:rPr>
-          <w:rStyle w:val="Forte"/>
-          <w:sz w:val="24"/>
-        </w:rPr>
-        <w:t xml:space="preserve"> Disponível em: https://www.who.int/news-room/fact-sheets/detail/breastfe</w:t>
-      </w:r>
-      <w:r>
-        <w:rPr>
-          <w:rStyle w:val="Forte"/>
-          <w:sz w:val="24"/>
-        </w:rPr>
-        <w:t>eding. Acesso em: 13 mar. 2025.</w:t>
-      </w:r>
-    </w:p>
-    <w:p>
-      <w:pPr>
-        <w:pStyle w:val="NormalWeb"/>
-        <w:jc w:val="left"/>
-      </w:pPr>
-      <w:r>
-        <w:t>REDE BRASILEIRA DE BANCOS DE LEITE HUMANO</w:t>
-      </w:r>
-      <w:r>
-        <w:rPr>
-          <w:b/>
-        </w:rPr>
-        <w:t xml:space="preserve"> (</w:t>
-      </w:r>
-      <w:r>
-        <w:t>RBLH-BR</w:t>
-      </w:r>
-      <w:r>
-        <w:t xml:space="preserve">). </w:t>
-      </w:r>
-      <w:r>
-        <w:rPr>
-          <w:b/>
-          <w:iCs/>
-        </w:rPr>
-        <w:t>O que é a Rede Brasileira de Bancos de Leite Humano</w:t>
-      </w:r>
-      <w:r>
-        <w:rPr>
-          <w:b/>
-        </w:rPr>
-        <w:t>.</w:t>
-      </w:r>
-      <w:r>
-        <w:t xml:space="preserve"> Fundação Oswaldo Cruz – Fiocruz</w:t>
-      </w:r>
-      <w:r>
-        <w:t>: 2023.</w:t>
-      </w:r>
-      <w:r>
-        <w:t xml:space="preserve"> Disponível em: https://rblh.fiocruz.br/o-que-e-rede-blh. Acesso em: 13 mar. 2025.</w:t>
-      </w:r>
-    </w:p>
-    <w:p>
-      <w:pPr>
-        <w:pStyle w:val="NormalWeb"/>
-        <w:jc w:val="left"/>
-        <w:rPr>
-          <w:rStyle w:val="Forte"/>
-          <w:sz w:val="24"/>
-        </w:rPr>
-      </w:pPr>
-      <w:r>
-        <w:rPr>
-          <w:rStyle w:val="Forte"/>
-          <w:sz w:val="24"/>
-        </w:rPr>
-        <w:t xml:space="preserve">SILVA, R. F.; ALMEIDA, K. L.; FERREIRA, P. H.; COSTA, M. A. Aplicativo Doe Leite: tecnologia facilitadora na doação de leite materno. </w:t>
-      </w:r>
+        <w:t>Breastfeeding</w:t>
+      </w:r>
+      <w:proofErr w:type="spellEnd"/>
       <w:r>
         <w:rPr>
           <w:rStyle w:val="Forte"/>
           <w:b/>
           <w:sz w:val="24"/>
         </w:rPr>
-        <w:t>Revista da Escola de Enfermagem da USP</w:t>
+        <w:t>.</w:t>
       </w:r>
       <w:r>
         <w:rPr>
           <w:rStyle w:val="Forte"/>
           <w:sz w:val="24"/>
         </w:rPr>
-        <w:t>, 56, 2022.</w:t>
+        <w:t xml:space="preserve"> 2025.</w:t>
       </w:r>
       <w:r>
         <w:rPr>
           <w:rStyle w:val="Forte"/>
           <w:sz w:val="24"/>
         </w:rPr>
-        <w:t>Disponível em: https://www.scielo.br/j/ape/a/tXmsqRHbThMgSxqFZrz</w:t>
+        <w:t xml:space="preserve"> Disponível em: https://www.who.int/news-room/fact-sheets/detail/breastfe</w:t>
       </w:r>
       <w:r>
         <w:rPr>
           <w:rStyle w:val="Forte"/>
           <w:sz w:val="24"/>
         </w:rPr>
-        <w:t>sYmJ/. Acesso em: 13 mar. 2025.</w:t>
+        <w:t>eding. Acesso em: 13 mar. 2025.</w:t>
       </w:r>
     </w:p>
     <w:p>
@@ -14811,6 +16076,95 @@
         <w:jc w:val="left"/>
       </w:pPr>
       <w:r>
+        <w:t>REDE BRASILEIRA DE BANCOS DE LEITE HUMANO</w:t>
+      </w:r>
+      <w:r>
+        <w:rPr>
+          <w:b/>
+        </w:rPr>
+        <w:t xml:space="preserve"> (</w:t>
+      </w:r>
+      <w:r>
+        <w:t>RBLH-BR</w:t>
+      </w:r>
+      <w:r>
+        <w:t xml:space="preserve">). </w:t>
+      </w:r>
+      <w:r>
+        <w:rPr>
+          <w:b/>
+          <w:iCs/>
+        </w:rPr>
+        <w:t>O que é a Rede Brasileira de Bancos de Leite Humano</w:t>
+      </w:r>
+      <w:r>
+        <w:rPr>
+          <w:b/>
+        </w:rPr>
+        <w:t>.</w:t>
+      </w:r>
+      <w:r>
+        <w:t xml:space="preserve"> Fundação Oswaldo Cruz – Fiocruz</w:t>
+      </w:r>
+      <w:r>
+        <w:t>: 2023.</w:t>
+      </w:r>
+      <w:r>
+        <w:t xml:space="preserve"> Disponível em: https://rblh.fiocruz.br/o-que-e-rede-blh. Acesso em: 13 mar. 2025.</w:t>
+      </w:r>
+    </w:p>
+    <w:p>
+      <w:pPr>
+        <w:pStyle w:val="NormalWeb"/>
+        <w:jc w:val="left"/>
+        <w:rPr>
+          <w:rStyle w:val="Forte"/>
+          <w:sz w:val="24"/>
+        </w:rPr>
+      </w:pPr>
+      <w:r>
+        <w:rPr>
+          <w:rStyle w:val="Forte"/>
+          <w:sz w:val="24"/>
+        </w:rPr>
+        <w:t xml:space="preserve">SILVA, R. F.; ALMEIDA, K. L.; FERREIRA, P. H.; COSTA, M. A. Aplicativo Doe Leite: tecnologia facilitadora na doação de leite materno. </w:t>
+      </w:r>
+      <w:r>
+        <w:rPr>
+          <w:rStyle w:val="Forte"/>
+          <w:b/>
+          <w:sz w:val="24"/>
+        </w:rPr>
+        <w:t>Revista da Escola de Enfermagem da USP</w:t>
+      </w:r>
+      <w:r>
+        <w:rPr>
+          <w:rStyle w:val="Forte"/>
+          <w:sz w:val="24"/>
+        </w:rPr>
+        <w:t>, 56, 2022.</w:t>
+      </w:r>
+      <w:r>
+        <w:rPr>
+          <w:rStyle w:val="Forte"/>
+          <w:sz w:val="24"/>
+        </w:rPr>
+        <w:t>Disponível em: https://www.scielo.br/j/ape/a/tXmsqRHbThMgSxqFZrz</w:t>
+      </w:r>
+      <w:r>
+        <w:rPr>
+          <w:rStyle w:val="Forte"/>
+          <w:sz w:val="24"/>
+        </w:rPr>
+        <w:t>sYmJ/. Acesso em: 13 mar. 2025.</w:t>
+      </w:r>
+    </w:p>
+    <w:p>
+      <w:pPr>
+        <w:pStyle w:val="NormalWeb"/>
+        <w:jc w:val="left"/>
+      </w:pPr>
+      <w:r>
         <w:t xml:space="preserve">SOMMERVILLE, I. </w:t>
       </w:r>
       <w:r>
@@ -14820,7 +16174,15 @@
         <w:t>Engenharia de Software</w:t>
       </w:r>
       <w:r>
-        <w:t>. 10. ed. São Paulo: Pearson Education, 2019.</w:t>
+        <w:t xml:space="preserve">. 10. ed. São Paulo: Pearson </w:t>
+      </w:r>
+      <w:proofErr w:type="spellStart"/>
+      <w:r>
+        <w:t>Education</w:t>
+      </w:r>
+      <w:proofErr w:type="spellEnd"/>
+      <w:r>
+        <w:t>, 2019.</w:t>
       </w:r>
     </w:p>
     <w:p>
@@ -14908,7 +16270,15 @@
     </w:p>
     <w:p>
       <w:r>
-        <w:t>O plano de elaboração e gerenciamento do projeto está disponível na pasta “ApêndiceA” que acompanha este documento.</w:t>
+        <w:t>O plano de elaboração e gerenciamento do projeto está disponível na pasta “</w:t>
+      </w:r>
+      <w:proofErr w:type="spellStart"/>
+      <w:r>
+        <w:t>ApêndiceA</w:t>
+      </w:r>
+      <w:proofErr w:type="spellEnd"/>
+      <w:r>
+        <w:t>” que acompanha este documento.</w:t>
       </w:r>
     </w:p>
     <w:p>
@@ -14950,7 +16320,15 @@
         <w:t>is</w:t>
       </w:r>
       <w:r>
-        <w:t xml:space="preserve"> na pasta “ApêndiceB” que acompanha este documento.</w:t>
+        <w:t xml:space="preserve"> na pasta “</w:t>
+      </w:r>
+      <w:proofErr w:type="spellStart"/>
+      <w:r>
+        <w:t>ApêndiceB</w:t>
+      </w:r>
+      <w:proofErr w:type="spellEnd"/>
+      <w:r>
+        <w:t>” que acompanha este documento.</w:t>
       </w:r>
     </w:p>
     <w:p>
@@ -14972,7 +16350,15 @@
     </w:p>
     <w:p>
       <w:r>
-        <w:t>O modelo de casos de uso está disponível na pasta “ApêndiceC” que acompanha este documento.</w:t>
+        <w:t>O modelo de casos de uso está disponível na pasta “</w:t>
+      </w:r>
+      <w:proofErr w:type="spellStart"/>
+      <w:r>
+        <w:t>ApêndiceC</w:t>
+      </w:r>
+      <w:proofErr w:type="spellEnd"/>
+      <w:r>
+        <w:t>” que acompanha este documento.</w:t>
       </w:r>
     </w:p>
     <w:p>
@@ -14994,7 +16380,15 @@
     </w:p>
     <w:p>
       <w:r>
-        <w:t>O modelo conceitual dos dados (representado por meio do modelo entidade-relacionamento), o modelo lógico dos dados e o dicionário dos dados do modelo lógico estão disponíveis na pasta “ApêndiceD” que acompanha este documento.</w:t>
+        <w:t>O modelo conceitual dos dados (representado por meio do modelo entidade-relacionamento), o modelo lógico dos dados e o dicionário dos dados do modelo lógico estão disponíveis na pasta “</w:t>
+      </w:r>
+      <w:proofErr w:type="spellStart"/>
+      <w:r>
+        <w:t>ApêndiceD</w:t>
+      </w:r>
+      <w:proofErr w:type="spellEnd"/>
+      <w:r>
+        <w:t>” que acompanha este documento.</w:t>
       </w:r>
     </w:p>
     <w:p>
@@ -15015,7 +16409,15 @@
     </w:p>
     <w:p>
       <w:r>
-        <w:t>Os modelos de interface de usuário de baixa e média fidelidades estão disponíveis na pasta “ApêndiceE” que acompanha este documento.</w:t>
+        <w:t>Os modelos de interface de usuário de baixa e média fidelidades estão disponíveis na pasta “</w:t>
+      </w:r>
+      <w:proofErr w:type="spellStart"/>
+      <w:r>
+        <w:t>ApêndiceE</w:t>
+      </w:r>
+      <w:proofErr w:type="spellEnd"/>
+      <w:r>
+        <w:t>” que acompanha este documento.</w:t>
       </w:r>
     </w:p>
     <w:p>
@@ -15054,7 +16456,15 @@
     </w:p>
     <w:p>
       <w:r>
-        <w:t>Os diagramas elaborados por meio da UML estão disponíveis na pasta “ApêndiceF” que acompanha este documento.</w:t>
+        <w:t>Os diagramas elaborados por meio da UML estão disponíveis na pasta “</w:t>
+      </w:r>
+      <w:proofErr w:type="spellStart"/>
+      <w:r>
+        <w:t>ApêndiceF</w:t>
+      </w:r>
+      <w:proofErr w:type="spellEnd"/>
+      <w:r>
+        <w:t>” que acompanha este documento.</w:t>
       </w:r>
     </w:p>
     <w:p/>
@@ -15100,7 +16510,15 @@
         </w:rPr>
       </w:pPr>
       <w:r>
-        <w:t>As entrevistas com os potenciais usuários do sistema encontram-se disponíveis na pasta “ApêndiceG” que acompanha este documento.</w:t>
+        <w:t>As entrevistas com os potenciais usuários do sistema encontram-se disponíveis na pasta “</w:t>
+      </w:r>
+      <w:proofErr w:type="spellStart"/>
+      <w:r>
+        <w:t>ApêndiceG</w:t>
+      </w:r>
+      <w:proofErr w:type="spellEnd"/>
+      <w:r>
+        <w:t>” que acompanha este documento.</w:t>
       </w:r>
       <w:bookmarkEnd w:id="68"/>
       <w:bookmarkEnd w:id="69"/>

</xml_diff>

<commit_message>
correcao de algumas coisa no doc1.6
</commit_message>
<xml_diff>
--- a/PFC_2025_Docs/PFC_Donate_v1.6.docx
+++ b/PFC_2025_Docs/PFC_Donate_v1.6.docx
@@ -1081,6 +1081,7 @@
       <w:r>
         <w:t xml:space="preserve">projeto </w:t>
       </w:r>
+      <w:proofErr w:type="spellStart"/>
       <w:r>
         <w:rPr>
           <w:rStyle w:val="nfase"/>
@@ -1088,6 +1089,7 @@
         </w:rPr>
         <w:t>Donate</w:t>
       </w:r>
+      <w:proofErr w:type="spellEnd"/>
       <w:r>
         <w:t xml:space="preserve">, </w:t>
       </w:r>
@@ -1124,11 +1126,33 @@
       <w:r>
         <w:t xml:space="preserve"> e uma </w:t>
       </w:r>
+      <w:proofErr w:type="spellStart"/>
       <w:r>
         <w:rPr>
           <w:i/>
         </w:rPr>
-        <w:t xml:space="preserve">Aplication Programming Interface </w:t>
+        <w:t>Aplication</w:t>
+      </w:r>
+      <w:proofErr w:type="spellEnd"/>
+      <w:r>
+        <w:rPr>
+          <w:i/>
+        </w:rPr>
+        <w:t xml:space="preserve"> </w:t>
+      </w:r>
+      <w:proofErr w:type="spellStart"/>
+      <w:r>
+        <w:rPr>
+          <w:i/>
+        </w:rPr>
+        <w:t>Programming</w:t>
+      </w:r>
+      <w:proofErr w:type="spellEnd"/>
+      <w:r>
+        <w:rPr>
+          <w:i/>
+        </w:rPr>
+        <w:t xml:space="preserve"> Interface </w:t>
       </w:r>
       <w:r>
         <w:t>de integração</w:t>
@@ -1576,28 +1600,102 @@
       <w:r>
         <w:t xml:space="preserve">HTTP - </w:t>
       </w:r>
+      <w:proofErr w:type="spellStart"/>
       <w:r>
         <w:rPr>
           <w:i/>
         </w:rPr>
-        <w:t>HyperText Transfer Protocol</w:t>
-      </w:r>
-    </w:p>
-    <w:p>
-      <w:pPr>
+        <w:t>HyperText</w:t>
+      </w:r>
+      <w:proofErr w:type="spellEnd"/>
+      <w:r>
         <w:rPr>
           <w:i/>
         </w:rPr>
+        <w:t xml:space="preserve"> </w:t>
+      </w:r>
+      <w:proofErr w:type="spellStart"/>
+      <w:r>
+        <w:rPr>
+          <w:i/>
+        </w:rPr>
+        <w:t>Transfer</w:t>
+      </w:r>
+      <w:proofErr w:type="spellEnd"/>
+      <w:r>
+        <w:rPr>
+          <w:i/>
+        </w:rPr>
+        <w:t xml:space="preserve"> </w:t>
+      </w:r>
+      <w:proofErr w:type="spellStart"/>
+      <w:r>
+        <w:rPr>
+          <w:i/>
+        </w:rPr>
+        <w:t>Protocol</w:t>
+      </w:r>
+      <w:proofErr w:type="spellEnd"/>
+    </w:p>
+    <w:p>
+      <w:pPr>
+        <w:rPr>
+          <w:i/>
+        </w:rPr>
       </w:pPr>
       <w:r>
         <w:t xml:space="preserve">HTTPS - </w:t>
       </w:r>
+      <w:proofErr w:type="spellStart"/>
       <w:r>
         <w:rPr>
           <w:i/>
         </w:rPr>
-        <w:t>HyperText Transfer Protocol Secure</w:t>
-      </w:r>
+        <w:t>HyperText</w:t>
+      </w:r>
+      <w:proofErr w:type="spellEnd"/>
+      <w:r>
+        <w:rPr>
+          <w:i/>
+        </w:rPr>
+        <w:t xml:space="preserve"> </w:t>
+      </w:r>
+      <w:proofErr w:type="spellStart"/>
+      <w:r>
+        <w:rPr>
+          <w:i/>
+        </w:rPr>
+        <w:t>Transfer</w:t>
+      </w:r>
+      <w:proofErr w:type="spellEnd"/>
+      <w:r>
+        <w:rPr>
+          <w:i/>
+        </w:rPr>
+        <w:t xml:space="preserve"> </w:t>
+      </w:r>
+      <w:proofErr w:type="spellStart"/>
+      <w:r>
+        <w:rPr>
+          <w:i/>
+        </w:rPr>
+        <w:t>Protocol</w:t>
+      </w:r>
+      <w:proofErr w:type="spellEnd"/>
+      <w:r>
+        <w:rPr>
+          <w:i/>
+        </w:rPr>
+        <w:t xml:space="preserve"> </w:t>
+      </w:r>
+      <w:proofErr w:type="spellStart"/>
+      <w:r>
+        <w:rPr>
+          <w:i/>
+        </w:rPr>
+        <w:t>Secure</w:t>
+      </w:r>
+      <w:proofErr w:type="spellEnd"/>
     </w:p>
     <w:p>
       <w:r>
@@ -1636,8 +1734,30 @@
         <w:rPr>
           <w:i/>
         </w:rPr>
-        <w:t>Model-View-Controller</w:t>
-      </w:r>
+        <w:t>Model-</w:t>
+      </w:r>
+      <w:proofErr w:type="spellStart"/>
+      <w:r>
+        <w:rPr>
+          <w:i/>
+        </w:rPr>
+        <w:t>View</w:t>
+      </w:r>
+      <w:proofErr w:type="spellEnd"/>
+      <w:r>
+        <w:rPr>
+          <w:i/>
+        </w:rPr>
+        <w:t>-</w:t>
+      </w:r>
+      <w:proofErr w:type="spellStart"/>
+      <w:r>
+        <w:rPr>
+          <w:i/>
+        </w:rPr>
+        <w:t>Controller</w:t>
+      </w:r>
+      <w:proofErr w:type="spellEnd"/>
     </w:p>
     <w:p>
       <w:r>
@@ -1678,12 +1798,42 @@
       <w:r>
         <w:t xml:space="preserve">UML – </w:t>
       </w:r>
+      <w:proofErr w:type="spellStart"/>
       <w:r>
         <w:rPr>
           <w:i/>
         </w:rPr>
-        <w:t>Unified Modeling Language</w:t>
-      </w:r>
+        <w:t>Unified</w:t>
+      </w:r>
+      <w:proofErr w:type="spellEnd"/>
+      <w:r>
+        <w:rPr>
+          <w:i/>
+        </w:rPr>
+        <w:t xml:space="preserve"> </w:t>
+      </w:r>
+      <w:proofErr w:type="spellStart"/>
+      <w:r>
+        <w:rPr>
+          <w:i/>
+        </w:rPr>
+        <w:t>Modeling</w:t>
+      </w:r>
+      <w:proofErr w:type="spellEnd"/>
+      <w:r>
+        <w:rPr>
+          <w:i/>
+        </w:rPr>
+        <w:t xml:space="preserve"> </w:t>
+      </w:r>
+      <w:proofErr w:type="spellStart"/>
+      <w:r>
+        <w:rPr>
+          <w:i/>
+        </w:rPr>
+        <w:t>Language</w:t>
+      </w:r>
+      <w:proofErr w:type="spellEnd"/>
     </w:p>
     <w:p>
       <w:r>
@@ -1703,8 +1853,21 @@
     </w:p>
     <w:p>
       <w:r>
-        <w:t>MVC - Model-View-Controller</w:t>
-      </w:r>
+        <w:t>MVC - Model-</w:t>
+      </w:r>
+      <w:proofErr w:type="spellStart"/>
+      <w:r>
+        <w:t>View</w:t>
+      </w:r>
+      <w:proofErr w:type="spellEnd"/>
+      <w:r>
+        <w:t>-</w:t>
+      </w:r>
+      <w:proofErr w:type="spellStart"/>
+      <w:r>
+        <w:t>Controller</w:t>
+      </w:r>
+      <w:proofErr w:type="spellEnd"/>
     </w:p>
     <w:p/>
     <w:p>
@@ -5118,7 +5281,15 @@
         <w:t>a</w:t>
       </w:r>
       <w:r>
-        <w:t xml:space="preserve">s por suas mães. No entanto, a captação desse leite ainda enfrenta desafios significativos, como a falta de informação, dificuldades no acesso aos pontos de coleta e o desconhecimento sobre os benefícios da doação. Muitas mulheres que poderiam doar não sabem onde ou como realizar esse processo, e os bancos de leite humano, essenciais para a redistribuição desse alimento, frequentemente operam com estoques abaixo do necessário. Segundo a Rede Brasileira de Bancos de Leite Humano (rBLH-BR), uma maior conscientização e acessibilidade ao processo de doação poderia aumentar significativamente a quantidade de leite disponível, </w:t>
+        <w:t>s por suas mães. No entanto, a captação desse leite ainda enfrenta desafios significativos, como a falta de informação, dificuldades no acesso aos pontos de coleta e o desconhecimento sobre os benefícios da doação. Muitas mulheres que poderiam doar não sabem onde ou como realizar esse processo, e os bancos de leite humano, essenciais para a redistribuição desse alimento, frequentemente operam com estoques abaixo do necessário. Segundo a Rede Brasileira de Bancos de Leite Humano (</w:t>
+      </w:r>
+      <w:proofErr w:type="spellStart"/>
+      <w:r>
+        <w:t>rBLH</w:t>
+      </w:r>
+      <w:proofErr w:type="spellEnd"/>
+      <w:r>
+        <w:t xml:space="preserve">-BR), uma maior conscientização e acessibilidade ao processo de doação poderia aumentar significativamente a quantidade de leite disponível, </w:t>
       </w:r>
       <w:r>
         <w:t>salvando mais vidas neonatais (R</w:t>
@@ -5129,16 +5300,26 @@
     </w:p>
     <w:p>
       <w:r>
-        <w:t>Diante desse cenário, o projeto Donate visa o desenvolvimento de um sistema de software de forma a utilizar as tecnologias de informação e comunicação para conectar doadoras e bancos de leite humano. A proposta consiste no desenvolvimento de um sistema de software intuitivo e acessível, composto por um aplicativo móvel, que permitirá às pessoas localizar postos de coleta, obter informações sobre o armazenamento correto do leite e conhecer campanhas de incentivo à doação. Além disso, o sistema também beneficiará os bancos de leite humano ao facilitar o gerenciamento das coletas e ampliar o alcance das campanhas de conscientização. Com isso, espera-se fortalecer a rede de doação e garantir que um maior número de crianças tenha acesso a esse alimento vital.</w:t>
+        <w:t xml:space="preserve">Diante desse cenário, o projeto </w:t>
+      </w:r>
+      <w:proofErr w:type="spellStart"/>
+      <w:r>
+        <w:t>Donate</w:t>
+      </w:r>
+      <w:proofErr w:type="spellEnd"/>
+      <w:r>
+        <w:t xml:space="preserve"> visa o desenvolvimento de um sistema de software de forma a utilizar as tecnologias de informação e comunicação para conectar doadoras e bancos de leite humano. A proposta consiste no desenvolvimento de um sistema de software intuitivo e acessível, composto por um aplicativo móvel, que permitirá às pessoas localizar postos de coleta, obter informações sobre o armazenamento correto do leite e conhecer campanhas de incentivo à doação. Além disso, o sistema também beneficiará os bancos de leite humano ao facilitar o gerenciamento das coletas e ampliar o alcance das campanhas de conscientização. Com isso, espera-se fortalecer a rede de doação e garantir que um maior número de crianças tenha acesso a esse alimento vital.</w:t>
       </w:r>
     </w:p>
     <w:p>
       <w:r>
         <w:t xml:space="preserve">O </w:t>
       </w:r>
+      <w:proofErr w:type="spellStart"/>
       <w:r>
         <w:t>Donate</w:t>
       </w:r>
+      <w:proofErr w:type="spellEnd"/>
       <w:r>
         <w:t xml:space="preserve"> </w:t>
       </w:r>
@@ -5413,7 +5594,15 @@
         <w:pStyle w:val="NormalWeb"/>
       </w:pPr>
       <w:r>
-        <w:t>Os Bancos de Leite Humano (BLHs) são instituições especializadas que têm como principal função coletar, processar, armazenar e distribuir leite humano doado por mulheres lactantes. Esse leite é destinado, principalmente, a recém-nascidos prematuros ou de baixo peso que, por algum motivo, não podem ser alimentados diretamente pelas próprias mães</w:t>
+        <w:t>Os Bancos de Leite Humano (</w:t>
+      </w:r>
+      <w:proofErr w:type="spellStart"/>
+      <w:r>
+        <w:t>BLHs</w:t>
+      </w:r>
+      <w:proofErr w:type="spellEnd"/>
+      <w:r>
+        <w:t>) são instituições especializadas que têm como principal função coletar, processar, armazenar e distribuir leite humano doado por mulheres lactantes. Esse leite é destinado, principalmente, a recém-nascidos prematuros ou de baixo peso que, por algum motivo, não podem ser alimentados diretamente pelas próprias mães</w:t>
       </w:r>
       <w:r>
         <w:t xml:space="preserve"> (R</w:t>
@@ -5749,14 +5938,31 @@
           <w:sz w:val="20"/>
           <w:szCs w:val="20"/>
         </w:rPr>
-        <w:t>et al</w:t>
-      </w:r>
-      <w:r>
-        <w:rPr>
+        <w:t xml:space="preserve">et </w:t>
+      </w:r>
+      <w:proofErr w:type="gramStart"/>
+      <w:r>
+        <w:rPr>
+          <w:i/>
           <w:sz w:val="20"/>
           <w:szCs w:val="20"/>
         </w:rPr>
-        <w:t>.(2022).</w:t>
+        <w:t>al</w:t>
+      </w:r>
+      <w:r>
+        <w:rPr>
+          <w:sz w:val="20"/>
+          <w:szCs w:val="20"/>
+        </w:rPr>
+        <w:t>.(</w:t>
+      </w:r>
+      <w:proofErr w:type="gramEnd"/>
+      <w:r>
+        <w:rPr>
+          <w:sz w:val="20"/>
+          <w:szCs w:val="20"/>
+        </w:rPr>
+        <w:t>2022).</w:t>
       </w:r>
     </w:p>
     <w:p>
@@ -5765,14 +5971,24 @@
       </w:pPr>
       <w:r>
         <w:lastRenderedPageBreak/>
-        <w:t>O CuidarTech Doe Leite</w:t>
+        <w:t xml:space="preserve">O </w:t>
+      </w:r>
+      <w:proofErr w:type="spellStart"/>
+      <w:r>
+        <w:t>CuidarTech</w:t>
+      </w:r>
+      <w:proofErr w:type="spellEnd"/>
+      <w:r>
+        <w:t xml:space="preserve"> Doe Leite</w:t>
       </w:r>
       <w:r>
         <w:t xml:space="preserve"> é um aplicativo desenvolvido para facilitar o processo de doação de leite materno, conectando doadoras a bancos de leite humano. Ele oferece funcionalidades como o cadastro de doadoras, agendamento de coletas e acompanhamento das doações realizadas, promovendo um aumento na adesão e no impacto positivo das doações. O uso de tecnologias móveis, como o </w:t>
       </w:r>
+      <w:proofErr w:type="spellStart"/>
       <w:r>
         <w:t>CuidarTech</w:t>
       </w:r>
+      <w:proofErr w:type="spellEnd"/>
       <w:r>
         <w:t>, proporciona uma maneira prática e eficiente de engajar mais pessoas na doação de leite humano, beneficiando a saúde de bebês e mães.</w:t>
       </w:r>
@@ -6599,18 +6815,40 @@
         <w:rPr>
           <w:highlight w:val="yellow"/>
         </w:rPr>
-        <w:t>solicitadas pela profa. Isabela. Padronizar o cabeçalho e os tamanhos de fonte. Passar corretor ortográfico.</w:t>
-      </w:r>
+        <w:t xml:space="preserve">solicitadas pela profa. Isabela. Padronizar o cabeçalho e os tamanhos de fonte. Passar corretor </w:t>
+      </w:r>
+      <w:proofErr w:type="gramStart"/>
       <w:r>
         <w:rPr>
           <w:highlight w:val="yellow"/>
         </w:rPr>
-        <w:t>*/</w:t>
-      </w:r>
-    </w:p>
-    <w:p>
-      <w:r>
-        <w:t>Galerinha não saquei essas duas saídas, Isabela não falou nada sobre. Ass: Dilton</w:t>
+        <w:t>ortográfico.</w:t>
+      </w:r>
+      <w:r>
+        <w:rPr>
+          <w:highlight w:val="yellow"/>
+        </w:rPr>
+        <w:t>*</w:t>
+      </w:r>
+      <w:proofErr w:type="gramEnd"/>
+      <w:r>
+        <w:rPr>
+          <w:highlight w:val="yellow"/>
+        </w:rPr>
+        <w:t>/</w:t>
+      </w:r>
+    </w:p>
+    <w:p>
+      <w:r>
+        <w:t xml:space="preserve">Galerinha não saquei essas duas saídas, Isabela não falou nada sobre. </w:t>
+      </w:r>
+      <w:proofErr w:type="spellStart"/>
+      <w:r>
+        <w:t>Ass</w:t>
+      </w:r>
+      <w:proofErr w:type="spellEnd"/>
+      <w:r>
+        <w:t>: Dilton</w:t>
       </w:r>
     </w:p>
     <w:p>
@@ -7177,9 +7415,11 @@
       <w:r>
         <w:t xml:space="preserve">Os recursos de </w:t>
       </w:r>
+      <w:proofErr w:type="spellStart"/>
       <w:r>
         <w:t>software</w:t>
       </w:r>
+      <w:proofErr w:type="spellEnd"/>
       <w:r>
         <w:t xml:space="preserve"> necessários para este projeto:</w:t>
       </w:r>
@@ -7204,8 +7444,13 @@
           <w:numId w:val="18"/>
         </w:numPr>
       </w:pPr>
-      <w:r>
-        <w:t>IntelliJ IDEA 2021.3.3</w:t>
+      <w:proofErr w:type="spellStart"/>
+      <w:r>
+        <w:t>IntelliJ</w:t>
+      </w:r>
+      <w:proofErr w:type="spellEnd"/>
+      <w:r>
+        <w:t xml:space="preserve"> IDEA 2021.3.3</w:t>
       </w:r>
       <w:r>
         <w:t>;</w:t>
@@ -7231,8 +7476,13 @@
           <w:numId w:val="18"/>
         </w:numPr>
       </w:pPr>
-      <w:r>
-        <w:t>PgAdmin 4 v</w:t>
+      <w:proofErr w:type="spellStart"/>
+      <w:r>
+        <w:t>PgAdmin</w:t>
+      </w:r>
+      <w:proofErr w:type="spellEnd"/>
+      <w:r>
+        <w:t xml:space="preserve"> 4 v</w:t>
       </w:r>
       <w:r>
         <w:t>1.2</w:t>
@@ -7274,7 +7524,15 @@
         </w:numPr>
       </w:pPr>
       <w:r>
-        <w:t>Visual Studio Code 1.32.3;</w:t>
+        <w:t xml:space="preserve">Visual Studio </w:t>
+      </w:r>
+      <w:proofErr w:type="spellStart"/>
+      <w:r>
+        <w:t>Code</w:t>
+      </w:r>
+      <w:proofErr w:type="spellEnd"/>
+      <w:r>
+        <w:t xml:space="preserve"> 1.32.3;</w:t>
       </w:r>
     </w:p>
     <w:p>
@@ -7285,8 +7543,21 @@
           <w:numId w:val="18"/>
         </w:numPr>
       </w:pPr>
-      <w:r>
-        <w:t>Ideas Modeler 11.96;</w:t>
+      <w:proofErr w:type="spellStart"/>
+      <w:r>
+        <w:t>Ideas</w:t>
+      </w:r>
+      <w:proofErr w:type="spellEnd"/>
+      <w:r>
+        <w:t xml:space="preserve"> </w:t>
+      </w:r>
+      <w:proofErr w:type="spellStart"/>
+      <w:r>
+        <w:t>Modeler</w:t>
+      </w:r>
+      <w:proofErr w:type="spellEnd"/>
+      <w:r>
+        <w:t xml:space="preserve"> 11.96;</w:t>
       </w:r>
     </w:p>
     <w:p>
@@ -7297,8 +7568,13 @@
           <w:numId w:val="18"/>
         </w:numPr>
       </w:pPr>
-      <w:r>
-        <w:t xml:space="preserve">Postman </w:t>
+      <w:proofErr w:type="spellStart"/>
+      <w:r>
+        <w:t>Postman</w:t>
+      </w:r>
+      <w:proofErr w:type="spellEnd"/>
+      <w:r>
+        <w:t xml:space="preserve"> </w:t>
       </w:r>
       <w:r>
         <w:t>11</w:t>
@@ -7327,8 +7603,13 @@
           <w:numId w:val="18"/>
         </w:numPr>
       </w:pPr>
-      <w:r>
-        <w:t>Git 2.</w:t>
+      <w:proofErr w:type="spellStart"/>
+      <w:r>
+        <w:t>Git</w:t>
+      </w:r>
+      <w:proofErr w:type="spellEnd"/>
+      <w:r>
+        <w:t xml:space="preserve"> 2.</w:t>
       </w:r>
       <w:r>
         <w:t>49</w:t>
@@ -7375,8 +7656,13 @@
           <w:numId w:val="18"/>
         </w:numPr>
       </w:pPr>
-      <w:r>
-        <w:t>Bootstrap;</w:t>
+      <w:proofErr w:type="spellStart"/>
+      <w:r>
+        <w:t>Bootstrap</w:t>
+      </w:r>
+      <w:proofErr w:type="spellEnd"/>
+      <w:r>
+        <w:t>;</w:t>
       </w:r>
       <w:r>
         <w:t xml:space="preserve"> </w:t>
@@ -7394,7 +7680,15 @@
         </w:numPr>
       </w:pPr>
       <w:r>
-        <w:t>Google Forms;</w:t>
+        <w:t xml:space="preserve">Google </w:t>
+      </w:r>
+      <w:proofErr w:type="spellStart"/>
+      <w:r>
+        <w:t>Forms</w:t>
+      </w:r>
+      <w:proofErr w:type="spellEnd"/>
+      <w:r>
+        <w:t>;</w:t>
       </w:r>
     </w:p>
     <w:p>
@@ -7429,6 +7723,7 @@
           <w:numId w:val="18"/>
         </w:numPr>
       </w:pPr>
+      <w:proofErr w:type="spellStart"/>
       <w:r>
         <w:t>Java</w:t>
       </w:r>
@@ -7438,6 +7733,7 @@
       <w:r>
         <w:t>cript</w:t>
       </w:r>
+      <w:proofErr w:type="spellEnd"/>
       <w:r>
         <w:t>;</w:t>
       </w:r>
@@ -7486,9 +7782,12 @@
           <w:numId w:val="18"/>
         </w:numPr>
       </w:pPr>
+      <w:proofErr w:type="spellStart"/>
+      <w:proofErr w:type="gramStart"/>
       <w:r>
         <w:t>Copilot</w:t>
       </w:r>
+      <w:proofErr w:type="spellEnd"/>
       <w:r>
         <w:t xml:space="preserve"> </w:t>
       </w:r>
@@ -7498,6 +7797,7 @@
       <w:r>
         <w:t>1.7.4421</w:t>
       </w:r>
+      <w:proofErr w:type="gramEnd"/>
       <w:r>
         <w:t>;</w:t>
       </w:r>
@@ -7510,6 +7810,7 @@
           <w:numId w:val="18"/>
         </w:numPr>
       </w:pPr>
+      <w:proofErr w:type="gramStart"/>
       <w:r>
         <w:rPr>
           <w:lang w:val="en-US"/>
@@ -7522,6 +7823,7 @@
         </w:rPr>
         <w:t xml:space="preserve">  401429</w:t>
       </w:r>
+      <w:proofErr w:type="gramEnd"/>
       <w:r>
         <w:rPr>
           <w:lang w:val="en-US"/>
@@ -7545,12 +7847,19 @@
           <w:lang w:val="en-US"/>
         </w:rPr>
         <w:lastRenderedPageBreak/>
-        <w:t>Node.js com Express</w:t>
-      </w:r>
+        <w:t xml:space="preserve">Node.js com </w:t>
+      </w:r>
+      <w:proofErr w:type="gramStart"/>
       <w:r>
         <w:rPr>
           <w:lang w:val="en-US"/>
         </w:rPr>
+        <w:t>Express</w:t>
+      </w:r>
+      <w:r>
+        <w:rPr>
+          <w:lang w:val="en-US"/>
+        </w:rPr>
         <w:t xml:space="preserve"> </w:t>
       </w:r>
       <w:r>
@@ -7559,6 +7868,7 @@
         </w:rPr>
         <w:t xml:space="preserve"> 4.19.2</w:t>
       </w:r>
+      <w:proofErr w:type="gramEnd"/>
       <w:r>
         <w:rPr>
           <w:lang w:val="en-US"/>
@@ -7592,10 +7902,19 @@
         </w:numPr>
       </w:pPr>
       <w:r>
-        <w:t>Computador desktop  RAM</w:t>
-      </w:r>
-      <w:r>
-        <w:t xml:space="preserve"> de 16Gbytes</w:t>
+        <w:t xml:space="preserve">Computador </w:t>
+      </w:r>
+      <w:proofErr w:type="gramStart"/>
+      <w:r>
+        <w:t>desktop  RAM</w:t>
+      </w:r>
+      <w:proofErr w:type="gramEnd"/>
+      <w:r>
+        <w:t xml:space="preserve"> de 16</w:t>
+      </w:r>
+      <w:proofErr w:type="gramStart"/>
+      <w:r>
+        <w:t>Gbytes</w:t>
       </w:r>
       <w:r>
         <w:t xml:space="preserve">, </w:t>
@@ -7606,9 +7925,15 @@
       <w:r>
         <w:t>SSD</w:t>
       </w:r>
-      <w:r>
-        <w:t xml:space="preserve"> de 1 Tbyte</w:t>
-      </w:r>
+      <w:proofErr w:type="gramEnd"/>
+      <w:r>
+        <w:t xml:space="preserve"> de 1 </w:t>
+      </w:r>
+      <w:proofErr w:type="spellStart"/>
+      <w:r>
+        <w:t>Tbyte</w:t>
+      </w:r>
+      <w:proofErr w:type="spellEnd"/>
       <w:r>
         <w:t xml:space="preserve"> Nvme</w:t>
       </w:r>
@@ -7658,7 +7983,15 @@
         <w:t>SSD</w:t>
       </w:r>
       <w:r>
-        <w:t xml:space="preserve"> de 256 Gbytes e processador</w:t>
+        <w:t xml:space="preserve"> de 256 </w:t>
+      </w:r>
+      <w:proofErr w:type="spellStart"/>
+      <w:r>
+        <w:t>Gbytes</w:t>
+      </w:r>
+      <w:proofErr w:type="spellEnd"/>
+      <w:r>
+        <w:t xml:space="preserve"> e processador</w:t>
       </w:r>
       <w:r>
         <w:t xml:space="preserve"> I</w:t>
@@ -7783,7 +8116,15 @@
         <w:t>s ao longo do desenvolvimento deste projeto é</w:t>
       </w:r>
       <w:r>
-        <w:t xml:space="preserve"> utilizado o sistema de controle de versão Git, com </w:t>
+        <w:t xml:space="preserve"> utilizado o sistema de controle de versão </w:t>
+      </w:r>
+      <w:proofErr w:type="spellStart"/>
+      <w:r>
+        <w:t>Git</w:t>
+      </w:r>
+      <w:proofErr w:type="spellEnd"/>
+      <w:r>
+        <w:t xml:space="preserve">, com </w:t>
       </w:r>
       <w:r>
         <w:t>o repositório hospedado em nuvem, o Github. Esse ambiente permite</w:t>
@@ -7867,11 +8208,19 @@
       <w:r>
         <w:t xml:space="preserve"> </w:t>
       </w:r>
+      <w:proofErr w:type="spellStart"/>
       <w:r>
         <w:rPr>
           <w:i/>
         </w:rPr>
-        <w:t xml:space="preserve">commit </w:t>
+        <w:t>commit</w:t>
+      </w:r>
+      <w:proofErr w:type="spellEnd"/>
+      <w:r>
+        <w:rPr>
+          <w:i/>
+        </w:rPr>
+        <w:t xml:space="preserve"> </w:t>
       </w:r>
       <w:r>
         <w:t>é</w:t>
@@ -8016,6 +8365,7 @@
       <w:r>
         <w:t xml:space="preserve">FIGURA </w:t>
       </w:r>
+      <w:proofErr w:type="gramStart"/>
       <w:r>
         <w:t>3</w:t>
       </w:r>
@@ -8025,6 +8375,7 @@
       <w:r>
         <w:t xml:space="preserve"> -</w:t>
       </w:r>
+      <w:proofErr w:type="gramEnd"/>
       <w:r>
         <w:t xml:space="preserve"> </w:t>
       </w:r>
@@ -8201,7 +8552,15 @@
         <w:t>Este capítulo apresenta os requisitos necessários para</w:t>
       </w:r>
       <w:r>
-        <w:t xml:space="preserve"> o desenvolvimento do sistema de software Donate. A Especifica</w:t>
+        <w:t xml:space="preserve"> o desenvolvimento do sistema de software </w:t>
+      </w:r>
+      <w:proofErr w:type="spellStart"/>
+      <w:r>
+        <w:t>Donate</w:t>
+      </w:r>
+      <w:proofErr w:type="spellEnd"/>
+      <w:r>
+        <w:t>. A Especifica</w:t>
       </w:r>
       <w:r>
         <w:t>ção dos requisitos é fundamental para garantir que o sistema atenda às necessidades dos usuários e cumpra seu propósito de forma eficaz. Para isso, são definidos os requisitos funcionais e não funcionais, descrevendo as principais funcionalidades e restrições que devem ser consideradas durante o desenvolvimento do software.</w:t>
@@ -8444,12 +8803,14 @@
       <w:r>
         <w:t xml:space="preserve">Profissional de saúde: poderá validar cadastros, acompanhar o histórico de doações e receptores, </w:t>
       </w:r>
+      <w:proofErr w:type="spellStart"/>
       <w:r>
         <w:t>fornece</w:t>
       </w:r>
       <w:r>
         <w:t>r</w:t>
       </w:r>
+      <w:proofErr w:type="spellEnd"/>
       <w:r>
         <w:t xml:space="preserve"> orientações técnicas e gerenciar dados</w:t>
       </w:r>
@@ -8474,7 +8835,15 @@
         <w:t>poderá</w:t>
       </w:r>
       <w:r>
-        <w:t xml:space="preserve"> setar outros</w:t>
+        <w:t xml:space="preserve"> </w:t>
+      </w:r>
+      <w:proofErr w:type="spellStart"/>
+      <w:r>
+        <w:t>setar</w:t>
+      </w:r>
+      <w:proofErr w:type="spellEnd"/>
+      <w:r>
+        <w:t xml:space="preserve"> outros</w:t>
       </w:r>
       <w:r>
         <w:t xml:space="preserve"> usuários</w:t>
@@ -8837,7 +9206,11 @@
         <w:t xml:space="preserve">As notificações serão enviadas </w:t>
       </w:r>
       <w:r>
-        <w:t>no próprio aplicativo na aba “Meus Agendamento”</w:t>
+        <w:t>no próprio aplicativo na aba “Meus Agendamento</w:t>
+      </w:r>
+      <w:proofErr w:type="gramStart"/>
+      <w:r>
+        <w:t>”</w:t>
       </w:r>
       <w:r>
         <w:t xml:space="preserve"> </w:t>
@@ -8845,6 +9218,7 @@
       <w:r>
         <w:t>.</w:t>
       </w:r>
+      <w:proofErr w:type="gramEnd"/>
     </w:p>
     <w:p>
       <w:pPr>
@@ -9501,11 +9875,19 @@
       <w:r>
         <w:t xml:space="preserve">O sistema deverá manter um histórico das senhas utilizadas por cada usuário, armazenando o </w:t>
       </w:r>
+      <w:proofErr w:type="spellStart"/>
       <w:r>
         <w:rPr>
           <w:i/>
         </w:rPr>
-        <w:t xml:space="preserve">hash </w:t>
+        <w:t>hash</w:t>
+      </w:r>
+      <w:proofErr w:type="spellEnd"/>
+      <w:r>
+        <w:rPr>
+          <w:i/>
+        </w:rPr>
+        <w:t xml:space="preserve"> </w:t>
       </w:r>
       <w:r>
         <w:t>de cada senha junto à data de criação.</w:t>
@@ -9795,12 +10177,14 @@
       <w:r>
         <w:t xml:space="preserve">RF17 – Acesso a </w:t>
       </w:r>
+      <w:proofErr w:type="spellStart"/>
       <w:r>
         <w:t>conteúdo</w:t>
       </w:r>
       <w:r>
         <w:t>s</w:t>
       </w:r>
+      <w:proofErr w:type="spellEnd"/>
       <w:r>
         <w:t xml:space="preserve"> e orientações</w:t>
       </w:r>
@@ -9951,8 +10335,13 @@
       <w:r>
         <w:t xml:space="preserve"> e sua aceitação pelos usuários (</w:t>
       </w:r>
-      <w:r>
-        <w:t>Sommerville,</w:t>
+      <w:proofErr w:type="spellStart"/>
+      <w:r>
+        <w:t>Sommerville</w:t>
+      </w:r>
+      <w:proofErr w:type="spellEnd"/>
+      <w:r>
+        <w:t>,</w:t>
       </w:r>
       <w:r>
         <w:t xml:space="preserve"> </w:t>
@@ -9969,7 +10358,15 @@
         <w:t>A seguir, são listados os principais requi</w:t>
       </w:r>
       <w:r>
-        <w:t>sitos não funcionais do sistema de software Donate.</w:t>
+        <w:t xml:space="preserve">sitos não funcionais do sistema de software </w:t>
+      </w:r>
+      <w:proofErr w:type="spellStart"/>
+      <w:r>
+        <w:t>Donate</w:t>
+      </w:r>
+      <w:proofErr w:type="spellEnd"/>
+      <w:r>
+        <w:t>.</w:t>
       </w:r>
     </w:p>
     <w:p>
@@ -10127,18 +10524,28 @@
         <w:lastRenderedPageBreak/>
         <w:t xml:space="preserve">As senhas dos usuários deverão ser armazenadas de forma criptografada utilizando a técnica </w:t>
       </w:r>
+      <w:proofErr w:type="spellStart"/>
       <w:r>
         <w:rPr>
           <w:i/>
         </w:rPr>
         <w:t>bcrypt</w:t>
       </w:r>
+      <w:proofErr w:type="spellEnd"/>
       <w:r>
         <w:rPr>
           <w:i/>
         </w:rPr>
-        <w:t xml:space="preserve"> e JwtToken</w:t>
-      </w:r>
+        <w:t xml:space="preserve"> e </w:t>
+      </w:r>
+      <w:proofErr w:type="spellStart"/>
+      <w:r>
+        <w:rPr>
+          <w:i/>
+        </w:rPr>
+        <w:t>JwtToken</w:t>
+      </w:r>
+      <w:proofErr w:type="spellEnd"/>
       <w:r>
         <w:t xml:space="preserve">, assegurando a proteção contra acessos não autorizados e vazamentos de dados </w:t>
       </w:r>
@@ -10228,21 +10635,25 @@
       <w:r>
         <w:t>Para cumprir o item c), o sistema deverá manter um histórico das senhas anteriores com a data de criação, registrando de forma segura (</w:t>
       </w:r>
+      <w:proofErr w:type="spellStart"/>
       <w:r>
         <w:rPr>
           <w:i/>
         </w:rPr>
         <w:t>hash</w:t>
       </w:r>
+      <w:proofErr w:type="spellEnd"/>
       <w:r>
         <w:t xml:space="preserve"> com </w:t>
       </w:r>
+      <w:proofErr w:type="spellStart"/>
       <w:r>
         <w:rPr>
           <w:i/>
         </w:rPr>
         <w:t>bcrypt</w:t>
       </w:r>
+      <w:proofErr w:type="spellEnd"/>
       <w:r>
         <w:t>). Esse controle deve ser implementado conforme um requisito funcional específico.</w:t>
       </w:r>
@@ -10356,7 +10767,15 @@
         <w:t>Android,</w:t>
       </w:r>
       <w:r>
-        <w:t xml:space="preserve"> versão 8.0 (Oreo) ou superior</w:t>
+        <w:t xml:space="preserve"> versão 8.0 (</w:t>
+      </w:r>
+      <w:proofErr w:type="spellStart"/>
+      <w:r>
+        <w:t>Oreo</w:t>
+      </w:r>
+      <w:proofErr w:type="spellEnd"/>
+      <w:r>
+        <w:t>) ou superior</w:t>
       </w:r>
       <w:r>
         <w:t>.</w:t>
@@ -10431,12 +10850,14 @@
       <w:r>
         <w:t xml:space="preserve"> (Perguntas Frequentes), dicas contextuais (</w:t>
       </w:r>
+      <w:proofErr w:type="spellStart"/>
       <w:r>
         <w:rPr>
           <w:i/>
         </w:rPr>
         <w:t>tooltips</w:t>
       </w:r>
+      <w:proofErr w:type="spellEnd"/>
       <w:r>
         <w:t>)</w:t>
       </w:r>
@@ -10588,13 +11009,27 @@
         <w:rPr>
           <w:lang w:val="en-US"/>
         </w:rPr>
-        <w:t xml:space="preserve"> Angular (</w:t>
-      </w:r>
+        <w:t xml:space="preserve"> Angular </w:t>
+      </w:r>
+      <w:proofErr w:type="gramStart"/>
       <w:r>
         <w:rPr>
           <w:lang w:val="en-US"/>
         </w:rPr>
-        <w:t xml:space="preserve"> com </w:t>
+        <w:t>(</w:t>
+      </w:r>
+      <w:r>
+        <w:rPr>
+          <w:lang w:val="en-US"/>
+        </w:rPr>
+        <w:t xml:space="preserve"> com</w:t>
+      </w:r>
+      <w:proofErr w:type="gramEnd"/>
+      <w:r>
+        <w:rPr>
+          <w:lang w:val="en-US"/>
+        </w:rPr>
+        <w:t xml:space="preserve"> </w:t>
       </w:r>
       <w:r>
         <w:rPr>
@@ -10637,7 +11072,21 @@
         <w:rPr>
           <w:lang w:val="en-US"/>
         </w:rPr>
-        <w:t>(JavaScript ou TypeScript)</w:t>
+        <w:t xml:space="preserve">(JavaScript </w:t>
+      </w:r>
+      <w:proofErr w:type="spellStart"/>
+      <w:r>
+        <w:rPr>
+          <w:lang w:val="en-US"/>
+        </w:rPr>
+        <w:t>ou</w:t>
+      </w:r>
+      <w:proofErr w:type="spellEnd"/>
+      <w:r>
+        <w:rPr>
+          <w:lang w:val="en-US"/>
+        </w:rPr>
+        <w:t xml:space="preserve"> TypeScript)</w:t>
       </w:r>
     </w:p>
     <w:p>
@@ -10652,8 +11101,13 @@
         <w:t>Folhas de estilo para páginas HTML</w:t>
       </w:r>
       <w:r>
-        <w:t>: Bootstrap</w:t>
-      </w:r>
+        <w:t xml:space="preserve">: </w:t>
+      </w:r>
+      <w:proofErr w:type="spellStart"/>
+      <w:r>
+        <w:t>Bootstrap</w:t>
+      </w:r>
+      <w:proofErr w:type="spellEnd"/>
       <w:r>
         <w:t>.</w:t>
       </w:r>
@@ -10667,7 +11121,15 @@
         </w:numPr>
       </w:pPr>
       <w:r>
-        <w:t>Aplicativo móvel: Flutter (com Dart)</w:t>
+        <w:t xml:space="preserve">Aplicativo móvel: </w:t>
+      </w:r>
+      <w:proofErr w:type="spellStart"/>
+      <w:r>
+        <w:t>Flutter</w:t>
+      </w:r>
+      <w:proofErr w:type="spellEnd"/>
+      <w:r>
+        <w:t xml:space="preserve"> (com Dart)</w:t>
       </w:r>
     </w:p>
     <w:p>
@@ -10711,8 +11173,26 @@
         <w:t>(</w:t>
       </w:r>
       <w:r>
-        <w:t>Model-View-Controller(</w:t>
-      </w:r>
+        <w:t>Model-</w:t>
+      </w:r>
+      <w:proofErr w:type="spellStart"/>
+      <w:r>
+        <w:t>View</w:t>
+      </w:r>
+      <w:proofErr w:type="spellEnd"/>
+      <w:r>
+        <w:t>-</w:t>
+      </w:r>
+      <w:proofErr w:type="spellStart"/>
+      <w:proofErr w:type="gramStart"/>
+      <w:r>
+        <w:t>Controller</w:t>
+      </w:r>
+      <w:proofErr w:type="spellEnd"/>
+      <w:r>
+        <w:t>(</w:t>
+      </w:r>
+      <w:proofErr w:type="gramEnd"/>
       <w:r>
         <w:t>MVC</w:t>
       </w:r>
@@ -10722,9 +11202,19 @@
       <w:r>
         <w:t xml:space="preserve">, </w:t>
       </w:r>
-      <w:r>
-        <w:t>services, components</w:t>
-      </w:r>
+      <w:proofErr w:type="spellStart"/>
+      <w:r>
+        <w:t>services</w:t>
+      </w:r>
+      <w:proofErr w:type="spellEnd"/>
+      <w:r>
+        <w:t xml:space="preserve">, </w:t>
+      </w:r>
+      <w:proofErr w:type="spellStart"/>
+      <w:r>
+        <w:t>components</w:t>
+      </w:r>
+      <w:proofErr w:type="spellEnd"/>
       <w:r>
         <w:t>)</w:t>
       </w:r>
@@ -10762,14 +11252,24 @@
         <w:t>u</w:t>
       </w:r>
       <w:r>
-        <w:t xml:space="preserve">so de controle de versão (ex.: Git, com mensagens de </w:t>
-      </w:r>
+        <w:t xml:space="preserve">so de controle de versão (ex.: </w:t>
+      </w:r>
+      <w:proofErr w:type="spellStart"/>
+      <w:r>
+        <w:t>Git</w:t>
+      </w:r>
+      <w:proofErr w:type="spellEnd"/>
+      <w:r>
+        <w:t xml:space="preserve">, com mensagens de </w:t>
+      </w:r>
+      <w:proofErr w:type="spellStart"/>
       <w:r>
         <w:rPr>
           <w:i/>
         </w:rPr>
         <w:t>commit</w:t>
       </w:r>
+      <w:proofErr w:type="spellEnd"/>
       <w:r>
         <w:t xml:space="preserve"> padronizadas)</w:t>
       </w:r>
@@ -10838,7 +11338,23 @@
         </w:numPr>
       </w:pPr>
       <w:r>
-        <w:t>Utilização de APIs de mapas para facilitar a localização dos bancos de leite humanos, com a escolha do OpenStreetMap integrado por meio da biblioteca Leaflet, adotado neste projeto por ser leve, de fácil implementação e não exigir chave de API.</w:t>
+        <w:t xml:space="preserve">Utilização de APIs de mapas para facilitar a localização dos bancos de leite humanos, com a escolha do </w:t>
+      </w:r>
+      <w:proofErr w:type="spellStart"/>
+      <w:r>
+        <w:t>OpenStreetMap</w:t>
+      </w:r>
+      <w:proofErr w:type="spellEnd"/>
+      <w:r>
+        <w:t xml:space="preserve"> integrado por meio da biblioteca </w:t>
+      </w:r>
+      <w:proofErr w:type="spellStart"/>
+      <w:r>
+        <w:t>Leaflet</w:t>
+      </w:r>
+      <w:proofErr w:type="spellEnd"/>
+      <w:r>
+        <w:t>, adotado neste projeto por ser leve, de fácil implementação e não exigir chave de API.</w:t>
       </w:r>
     </w:p>
     <w:p>
@@ -10855,9 +11371,11 @@
       <w:r>
         <w:t xml:space="preserve"> </w:t>
       </w:r>
+      <w:proofErr w:type="spellStart"/>
       <w:r>
         <w:t>Brevo</w:t>
       </w:r>
+      <w:proofErr w:type="spellEnd"/>
       <w:r>
         <w:t xml:space="preserve"> </w:t>
       </w:r>
@@ -10911,8 +11429,23 @@
         <w:rPr>
           <w:i/>
         </w:rPr>
-        <w:t xml:space="preserve">front-end e </w:t>
-      </w:r>
+        <w:t>front-</w:t>
+      </w:r>
+      <w:proofErr w:type="spellStart"/>
+      <w:r>
+        <w:rPr>
+          <w:i/>
+        </w:rPr>
+        <w:t>end</w:t>
+      </w:r>
+      <w:proofErr w:type="spellEnd"/>
+      <w:r>
+        <w:rPr>
+          <w:i/>
+        </w:rPr>
+        <w:t xml:space="preserve"> e </w:t>
+      </w:r>
+      <w:proofErr w:type="spellStart"/>
       <w:r>
         <w:t>SpringBoo</w:t>
       </w:r>
@@ -10920,7 +11453,14 @@
         <w:rPr>
           <w:i/>
         </w:rPr>
-        <w:t xml:space="preserve">t </w:t>
+        <w:t>t</w:t>
+      </w:r>
+      <w:proofErr w:type="spellEnd"/>
+      <w:r>
+        <w:rPr>
+          <w:i/>
+        </w:rPr>
+        <w:t xml:space="preserve"> </w:t>
       </w:r>
       <w:r>
         <w:t>para o</w:t>
@@ -10931,6 +11471,7 @@
         </w:rPr>
         <w:t xml:space="preserve"> </w:t>
       </w:r>
+      <w:proofErr w:type="spellStart"/>
       <w:r>
         <w:rPr>
           <w:i/>
@@ -10941,7 +11482,14 @@
         <w:rPr>
           <w:i/>
         </w:rPr>
-        <w:t>ackend.</w:t>
+        <w:t>ackend</w:t>
+      </w:r>
+      <w:proofErr w:type="spellEnd"/>
+      <w:r>
+        <w:rPr>
+          <w:i/>
+        </w:rPr>
+        <w:t>.</w:t>
       </w:r>
     </w:p>
     <w:p>
@@ -11022,10 +11570,18 @@
         <w:t xml:space="preserve">que </w:t>
       </w:r>
       <w:r>
-        <w:t xml:space="preserve">os dados </w:t>
-      </w:r>
-      <w:r>
-        <w:t xml:space="preserve"> pessoais sejam protegid</w:t>
+        <w:t xml:space="preserve">os </w:t>
+      </w:r>
+      <w:proofErr w:type="gramStart"/>
+      <w:r>
+        <w:t xml:space="preserve">dados </w:t>
+      </w:r>
+      <w:r>
+        <w:t xml:space="preserve"> pessoais</w:t>
+      </w:r>
+      <w:proofErr w:type="gramEnd"/>
+      <w:r>
+        <w:t xml:space="preserve"> sejam protegid</w:t>
       </w:r>
       <w:r>
         <w:t>o</w:t>
@@ -11288,7 +11844,15 @@
         <w:t>O modelo de casos de uso consiste no diagrama de casos de uso, que ilustra as diferentes ações que os usuários podem realizar no sistema, e na descrição dos fluxos de eventos, que detalha os passos envolvidos em cada caso de uso</w:t>
       </w:r>
       <w:r>
-        <w:t xml:space="preserve"> (Sommerville, </w:t>
+        <w:t xml:space="preserve"> (</w:t>
+      </w:r>
+      <w:proofErr w:type="spellStart"/>
+      <w:r>
+        <w:t>Sommerville</w:t>
+      </w:r>
+      <w:proofErr w:type="spellEnd"/>
+      <w:r>
+        <w:t xml:space="preserve">, </w:t>
       </w:r>
       <w:r>
         <w:t>2019</w:t>
@@ -11469,17 +12033,36 @@
         <w:rPr>
           <w:highlight w:val="yellow"/>
         </w:rPr>
-        <w:t>*/</w:t>
-      </w:r>
-      <w:r>
-        <w:t>(definir oque receptora vai fazer no sistema)</w:t>
-      </w:r>
-    </w:p>
-    <w:p>
+        <w:t>*</w:t>
+      </w:r>
+      <w:proofErr w:type="gramStart"/>
       <w:r>
         <w:rPr>
           <w:highlight w:val="yellow"/>
         </w:rPr>
+        <w:t>/</w:t>
+      </w:r>
+      <w:r>
+        <w:t>(</w:t>
+      </w:r>
+      <w:proofErr w:type="gramEnd"/>
+      <w:r>
+        <w:t xml:space="preserve">definir </w:t>
+      </w:r>
+      <w:proofErr w:type="spellStart"/>
+      <w:r>
+        <w:t>oque</w:t>
+      </w:r>
+      <w:proofErr w:type="spellEnd"/>
+      <w:r>
+        <w:t xml:space="preserve"> receptora vai fazer no sistema)</w:t>
+      </w:r>
+    </w:p>
+    <w:p>
+      <w:r>
+        <w:rPr>
+          <w:highlight w:val="yellow"/>
+        </w:rPr>
         <w:t xml:space="preserve">/* </w:t>
       </w:r>
       <w:r>
@@ -11498,12 +12081,19 @@
         <w:rPr>
           <w:highlight w:val="yellow"/>
         </w:rPr>
-        <w:t xml:space="preserve">seja o </w:t>
-      </w:r>
+        <w:t xml:space="preserve">seja </w:t>
+      </w:r>
+      <w:proofErr w:type="gramStart"/>
       <w:r>
         <w:rPr>
           <w:highlight w:val="yellow"/>
         </w:rPr>
+        <w:t xml:space="preserve">o </w:t>
+      </w:r>
+      <w:r>
+        <w:rPr>
+          <w:highlight w:val="yellow"/>
+        </w:rPr>
         <w:t xml:space="preserve"> </w:t>
       </w:r>
       <w:r>
@@ -11512,6 +12102,7 @@
         </w:rPr>
         <w:t>“</w:t>
       </w:r>
+      <w:proofErr w:type="gramEnd"/>
       <w:r>
         <w:rPr>
           <w:highlight w:val="yellow"/>
@@ -11569,7 +12160,15 @@
         <w:t>, os municípios e os profissionais de saúde vinculados ao BHL?” */</w:t>
       </w:r>
       <w:r>
-        <w:t xml:space="preserve"> mmodulo administrador fazer ainda</w:t>
+        <w:t xml:space="preserve"> </w:t>
+      </w:r>
+      <w:proofErr w:type="spellStart"/>
+      <w:r>
+        <w:t>mmodulo</w:t>
+      </w:r>
+      <w:proofErr w:type="spellEnd"/>
+      <w:r>
+        <w:t xml:space="preserve"> administrador fazer ainda</w:t>
       </w:r>
     </w:p>
     <w:p/>
@@ -11780,15 +12379,45 @@
       <w:r>
         <w:t xml:space="preserve"> </w:t>
       </w:r>
+      <w:proofErr w:type="spellStart"/>
       <w:r>
         <w:rPr>
           <w:i/>
         </w:rPr>
-        <w:t>Unified Modeling Languag</w:t>
+        <w:t>Unified</w:t>
+      </w:r>
+      <w:proofErr w:type="spellEnd"/>
+      <w:r>
+        <w:rPr>
+          <w:i/>
+        </w:rPr>
+        <w:t xml:space="preserve"> </w:t>
+      </w:r>
+      <w:proofErr w:type="spellStart"/>
+      <w:r>
+        <w:rPr>
+          <w:i/>
+        </w:rPr>
+        <w:t>Modeling</w:t>
+      </w:r>
+      <w:proofErr w:type="spellEnd"/>
+      <w:r>
+        <w:rPr>
+          <w:i/>
+        </w:rPr>
+        <w:t xml:space="preserve"> </w:t>
+      </w:r>
+      <w:proofErr w:type="spellStart"/>
+      <w:r>
+        <w:rPr>
+          <w:i/>
+        </w:rPr>
+        <w:t>Languag</w:t>
       </w:r>
       <w:r>
         <w:t>e</w:t>
       </w:r>
+      <w:proofErr w:type="spellEnd"/>
       <w:r>
         <w:t xml:space="preserve"> </w:t>
       </w:r>
@@ -11859,58 +12488,92 @@
         <w:rPr>
           <w:i/>
         </w:rPr>
-        <w:t>front-end</w:t>
-      </w:r>
+        <w:t>front-</w:t>
+      </w:r>
+      <w:proofErr w:type="spellStart"/>
+      <w:r>
+        <w:rPr>
+          <w:i/>
+        </w:rPr>
+        <w:t>end</w:t>
+      </w:r>
+      <w:proofErr w:type="spellEnd"/>
       <w:r>
         <w:t xml:space="preserve"> quanto da camada de</w:t>
       </w:r>
       <w:r>
         <w:t xml:space="preserve"> </w:t>
       </w:r>
+      <w:proofErr w:type="spellStart"/>
       <w:r>
         <w:rPr>
           <w:i/>
         </w:rPr>
+        <w:t>back</w:t>
+      </w:r>
+      <w:proofErr w:type="spellEnd"/>
+      <w:r>
+        <w:rPr>
+          <w:i/>
+        </w:rPr>
+        <w:t>-end</w:t>
+      </w:r>
+      <w:r>
+        <w:t>. O objetivo do diagrama é ilustrar como o sistema foi modularizado em pacotes, evidenciando a estrutura de alto nível e os relacionamentos entre os agrupamentos de funcionalidades.</w:t>
+      </w:r>
+    </w:p>
+    <w:p>
+      <w:r>
+        <w:t xml:space="preserve">No </w:t>
+      </w:r>
+      <w:r>
+        <w:rPr>
+          <w:i/>
+        </w:rPr>
+        <w:t>front-</w:t>
+      </w:r>
+      <w:proofErr w:type="spellStart"/>
+      <w:r>
+        <w:rPr>
+          <w:i/>
+        </w:rPr>
+        <w:t>end</w:t>
+      </w:r>
+      <w:proofErr w:type="spellEnd"/>
+      <w:r>
+        <w:t xml:space="preserve">, os pacotes </w:t>
+      </w:r>
+      <w:r>
+        <w:t>estão</w:t>
+      </w:r>
+      <w:r>
+        <w:t xml:space="preserve"> organizados segundo as responsabilidades da aplicação cliente: segurança, interface de usuário e comunicação com o </w:t>
+      </w:r>
+      <w:proofErr w:type="spellStart"/>
+      <w:r>
+        <w:rPr>
+          <w:i/>
+        </w:rPr>
+        <w:t>back</w:t>
+      </w:r>
+      <w:proofErr w:type="spellEnd"/>
+      <w:r>
+        <w:rPr>
+          <w:i/>
+        </w:rPr>
+        <w:t>-end</w:t>
+      </w:r>
+      <w:r>
+        <w:t xml:space="preserve">. Já no </w:t>
+      </w:r>
+      <w:proofErr w:type="spellStart"/>
+      <w:r>
+        <w:rPr>
+          <w:i/>
+        </w:rPr>
         <w:t>back-end</w:t>
       </w:r>
-      <w:r>
-        <w:t>. O objetivo do diagrama é ilustrar como o sistema foi modularizado em pacotes, evidenciando a estrutura de alto nível e os relacionamentos entre os agrupamentos de funcionalidades.</w:t>
-      </w:r>
-    </w:p>
-    <w:p>
-      <w:r>
-        <w:t xml:space="preserve">No </w:t>
-      </w:r>
-      <w:r>
-        <w:rPr>
-          <w:i/>
-        </w:rPr>
-        <w:t>front-end</w:t>
-      </w:r>
-      <w:r>
-        <w:t xml:space="preserve">, os pacotes </w:t>
-      </w:r>
-      <w:r>
-        <w:t>estão</w:t>
-      </w:r>
-      <w:r>
-        <w:t xml:space="preserve"> organizados segundo as responsabilidades da aplicação cliente: segurança, interface de usuário e comunicação com o </w:t>
-      </w:r>
-      <w:r>
-        <w:rPr>
-          <w:i/>
-        </w:rPr>
-        <w:t>back-end</w:t>
-      </w:r>
-      <w:r>
-        <w:t xml:space="preserve">. Já no </w:t>
-      </w:r>
-      <w:r>
-        <w:rPr>
-          <w:i/>
-        </w:rPr>
-        <w:t>back-end</w:t>
-      </w:r>
+      <w:proofErr w:type="spellEnd"/>
       <w:r>
         <w:t>, os pacotes seguem uma separação por responsabilidades de controle, roteamento, lógica de negócio e persistência de dados.</w:t>
       </w:r>
@@ -11949,7 +12612,21 @@
         <w:rPr>
           <w:i/>
         </w:rPr>
-        <w:t>front-end,</w:t>
+        <w:t>front-</w:t>
+      </w:r>
+      <w:proofErr w:type="spellStart"/>
+      <w:r>
+        <w:rPr>
+          <w:i/>
+        </w:rPr>
+        <w:t>end</w:t>
+      </w:r>
+      <w:proofErr w:type="spellEnd"/>
+      <w:r>
+        <w:rPr>
+          <w:i/>
+        </w:rPr>
+        <w:t>,</w:t>
       </w:r>
       <w:r>
         <w:t xml:space="preserve"> o código-fonte está estruturado em pacotes, </w:t>
@@ -11974,24 +12651,28 @@
       <w:r>
         <w:t xml:space="preserve"> </w:t>
       </w:r>
+      <w:proofErr w:type="spellStart"/>
       <w:r>
         <w:rPr>
           <w:i/>
         </w:rPr>
         <w:t>guards</w:t>
       </w:r>
+      <w:proofErr w:type="spellEnd"/>
     </w:p>
     <w:p>
       <w:r>
         <w:lastRenderedPageBreak/>
         <w:t xml:space="preserve">Contém mecanismos de proteção de rotas, como o </w:t>
       </w:r>
+      <w:proofErr w:type="spellStart"/>
       <w:r>
         <w:rPr>
           <w:i/>
         </w:rPr>
         <w:t>AuthGuard</w:t>
       </w:r>
+      <w:proofErr w:type="spellEnd"/>
       <w:r>
         <w:t>, que restringe o acesso a determinadas páginas apenas para usuários autenticados. Segue o padrão de segurança da aplicação.</w:t>
       </w:r>
@@ -12000,20 +12681,27 @@
       <w:r>
         <w:t xml:space="preserve">Pacote </w:t>
       </w:r>
+      <w:proofErr w:type="spellStart"/>
       <w:r>
         <w:rPr>
           <w:i/>
         </w:rPr>
         <w:t>pages</w:t>
       </w:r>
+      <w:proofErr w:type="spellEnd"/>
     </w:p>
     <w:p>
       <w:r>
         <w:t>Engloba todas as telas (componentes de interf</w:t>
       </w:r>
       <w:r>
-        <w:t>ace) da aplicação. Cada subpacote</w:t>
-      </w:r>
+        <w:t xml:space="preserve">ace) da aplicação. Cada </w:t>
+      </w:r>
+      <w:proofErr w:type="spellStart"/>
+      <w:r>
+        <w:t>subpacote</w:t>
+      </w:r>
+      <w:proofErr w:type="spellEnd"/>
       <w:r>
         <w:t xml:space="preserve"> representa uma funcionalidade ou módulo visual, como:</w:t>
       </w:r>
@@ -12034,7 +12722,15 @@
         <w:t>b</w:t>
       </w:r>
       <w:r>
-        <w:t>anco-proximo: página que e</w:t>
+        <w:t>anco-</w:t>
+      </w:r>
+      <w:proofErr w:type="spellStart"/>
+      <w:r>
+        <w:t>proximo</w:t>
+      </w:r>
+      <w:proofErr w:type="spellEnd"/>
+      <w:r>
+        <w:t>: página que e</w:t>
       </w:r>
       <w:r>
         <w:t>xibe bancos de leite próximos, utilizando geolocalização.</w:t>
@@ -12058,6 +12754,7 @@
       </w:r>
     </w:p>
     <w:p>
+      <w:proofErr w:type="spellStart"/>
       <w:r>
         <w:rPr>
           <w:i/>
@@ -12070,6 +12767,7 @@
         </w:rPr>
         <w:t>egister</w:t>
       </w:r>
+      <w:proofErr w:type="spellEnd"/>
       <w:r>
         <w:t>: página de cadastro;</w:t>
       </w:r>
@@ -12104,12 +12802,14 @@
       </w:r>
     </w:p>
     <w:p>
+      <w:proofErr w:type="spellStart"/>
       <w:r>
         <w:rPr>
           <w:i/>
         </w:rPr>
         <w:t>map</w:t>
       </w:r>
+      <w:proofErr w:type="spellEnd"/>
       <w:r>
         <w:t>: (em desenvolvimento) pretendia fornecer um mapa interativo com os bancos de leite.</w:t>
       </w:r>
@@ -12118,6 +12818,7 @@
       <w:r>
         <w:t xml:space="preserve">Pacote </w:t>
       </w:r>
+      <w:proofErr w:type="spellStart"/>
       <w:r>
         <w:rPr>
           <w:i/>
@@ -12130,30 +12831,32 @@
         </w:rPr>
         <w:t>ervices</w:t>
       </w:r>
+      <w:proofErr w:type="spellEnd"/>
     </w:p>
     <w:p>
       <w:r>
         <w:t>r</w:t>
       </w:r>
       <w:r>
-        <w:t xml:space="preserve">esponsável por conter os serviços que fazem a comunicação com o back-end via </w:t>
-      </w:r>
-      <w:r>
-        <w:rPr>
-          <w:highlight w:val="yellow"/>
-        </w:rPr>
+        <w:t xml:space="preserve">esponsável por conter os serviços que fazem a comunicação com o </w:t>
+      </w:r>
+      <w:proofErr w:type="spellStart"/>
+      <w:r>
+        <w:t>back-end</w:t>
+      </w:r>
+      <w:proofErr w:type="spellEnd"/>
+      <w:r>
+        <w:t xml:space="preserve"> via </w:t>
+      </w:r>
+      <w:proofErr w:type="spellStart"/>
+      <w:r>
         <w:t>HTTP</w:t>
       </w:r>
       <w:r>
-        <w:rPr>
-          <w:highlight w:val="yellow"/>
-        </w:rPr>
         <w:t>s</w:t>
       </w:r>
-      <w:r>
-        <w:rPr>
-          <w:highlight w:val="yellow"/>
-        </w:rPr>
+      <w:proofErr w:type="spellEnd"/>
+      <w:r>
         <w:t>.</w:t>
       </w:r>
       <w:r>
@@ -12184,12 +12887,14 @@
       <w:r>
         <w:t xml:space="preserve">No </w:t>
       </w:r>
+      <w:proofErr w:type="spellStart"/>
       <w:r>
         <w:rPr>
           <w:i/>
         </w:rPr>
         <w:t>back-end</w:t>
       </w:r>
+      <w:proofErr w:type="spellEnd"/>
       <w:r>
         <w:t>, os pacotes estão</w:t>
       </w:r>
@@ -12206,8 +12911,30 @@
         <w:rPr>
           <w:i/>
         </w:rPr>
-        <w:t>odel-View-Controller</w:t>
-      </w:r>
+        <w:t>odel-</w:t>
+      </w:r>
+      <w:proofErr w:type="spellStart"/>
+      <w:r>
+        <w:rPr>
+          <w:i/>
+        </w:rPr>
+        <w:t>View</w:t>
+      </w:r>
+      <w:proofErr w:type="spellEnd"/>
+      <w:r>
+        <w:rPr>
+          <w:i/>
+        </w:rPr>
+        <w:t>-</w:t>
+      </w:r>
+      <w:proofErr w:type="spellStart"/>
+      <w:r>
+        <w:rPr>
+          <w:i/>
+        </w:rPr>
+        <w:t>Controller</w:t>
+      </w:r>
+      <w:proofErr w:type="spellEnd"/>
       <w:r>
         <w:t xml:space="preserve"> (</w:t>
       </w:r>
@@ -12227,6 +12954,7 @@
       <w:r>
         <w:t xml:space="preserve">Pacote </w:t>
       </w:r>
+      <w:proofErr w:type="spellStart"/>
       <w:r>
         <w:rPr>
           <w:i/>
@@ -12239,6 +12967,7 @@
         </w:rPr>
         <w:t>ontrollers</w:t>
       </w:r>
+      <w:proofErr w:type="spellEnd"/>
     </w:p>
     <w:p>
       <w:r>
@@ -12250,14 +12979,24 @@
       <w:r>
         <w:t xml:space="preserve"> responsáveis por controlar o fluxo das requisições e respostas. Cada </w:t>
       </w:r>
+      <w:proofErr w:type="spellStart"/>
       <w:r>
         <w:rPr>
           <w:i/>
         </w:rPr>
         <w:t>controller</w:t>
       </w:r>
-      <w:r>
-        <w:t xml:space="preserve"> lida com um recurso da aplicação (ex: usuário, agendamento).</w:t>
+      <w:proofErr w:type="spellEnd"/>
+      <w:r>
+        <w:t xml:space="preserve"> lida com um recurso da aplicação (</w:t>
+      </w:r>
+      <w:proofErr w:type="spellStart"/>
+      <w:r>
+        <w:t>ex</w:t>
+      </w:r>
+      <w:proofErr w:type="spellEnd"/>
+      <w:r>
+        <w:t>: usuário, agendamento).</w:t>
       </w:r>
     </w:p>
     <w:p>
@@ -12312,12 +13051,14 @@
       <w:r>
         <w:t xml:space="preserve">) e validações. São utilizadas pelos roteadores antes de acionar os </w:t>
       </w:r>
+      <w:proofErr w:type="spellStart"/>
       <w:r>
         <w:rPr>
           <w:i/>
         </w:rPr>
         <w:t>controllers</w:t>
       </w:r>
+      <w:proofErr w:type="spellEnd"/>
       <w:r>
         <w:t>.</w:t>
       </w:r>
@@ -12338,11 +13079,21 @@
         <w:t>d</w:t>
       </w:r>
       <w:r>
-        <w:t xml:space="preserve">efine os esquemas de dados e modelos utilizados na aplicação, geralmente com Sequelize, </w:t>
-      </w:r>
+        <w:t xml:space="preserve">efine os esquemas de dados e modelos utilizados na aplicação, geralmente com </w:t>
+      </w:r>
+      <w:proofErr w:type="spellStart"/>
+      <w:r>
+        <w:t>Sequelize</w:t>
+      </w:r>
+      <w:proofErr w:type="spellEnd"/>
+      <w:r>
+        <w:t xml:space="preserve">, </w:t>
+      </w:r>
+      <w:proofErr w:type="spellStart"/>
       <w:r>
         <w:t>Mongoose</w:t>
       </w:r>
+      <w:proofErr w:type="spellEnd"/>
       <w:r>
         <w:t xml:space="preserve"> </w:t>
       </w:r>
@@ -12350,8 +13101,13 @@
         <w:t>(</w:t>
       </w:r>
       <w:r>
-        <w:t>biblioteca JavaScript</w:t>
-      </w:r>
+        <w:t xml:space="preserve">biblioteca </w:t>
+      </w:r>
+      <w:proofErr w:type="spellStart"/>
+      <w:r>
+        <w:t>JavaScript</w:t>
+      </w:r>
+      <w:proofErr w:type="spellEnd"/>
       <w:r>
         <w:t>)</w:t>
       </w:r>
@@ -12366,6 +13122,7 @@
       <w:r>
         <w:t xml:space="preserve">Pacote </w:t>
       </w:r>
+      <w:proofErr w:type="spellStart"/>
       <w:r>
         <w:rPr>
           <w:i/>
@@ -12378,26 +13135,34 @@
         </w:rPr>
         <w:t>outers</w:t>
       </w:r>
+      <w:proofErr w:type="spellEnd"/>
     </w:p>
     <w:p>
       <w:r>
         <w:t>r</w:t>
       </w:r>
       <w:r>
-        <w:t>esponsável por mapear as rotas da aplicação, direcionando as requisições HTTP</w:t>
+        <w:t xml:space="preserve">esponsável por mapear as rotas da aplicação, direcionando as requisições </w:t>
+      </w:r>
+      <w:proofErr w:type="spellStart"/>
+      <w:r>
+        <w:t>HTTP</w:t>
       </w:r>
       <w:r>
         <w:t>s</w:t>
       </w:r>
+      <w:proofErr w:type="spellEnd"/>
       <w:r>
         <w:t xml:space="preserve"> para os </w:t>
       </w:r>
+      <w:proofErr w:type="spellStart"/>
       <w:r>
         <w:rPr>
           <w:i/>
         </w:rPr>
         <w:t>controllers</w:t>
       </w:r>
+      <w:proofErr w:type="spellEnd"/>
       <w:r>
         <w:t xml:space="preserve"> adequados. Utiliza </w:t>
       </w:r>
@@ -12432,10 +13197,18 @@
     </w:p>
     <w:p>
       <w:r>
-        <w:t>A classe Usua</w:t>
-      </w:r>
-      <w:r>
-        <w:t xml:space="preserve">rio é </w:t>
+        <w:t xml:space="preserve">A classe </w:t>
+      </w:r>
+      <w:proofErr w:type="spellStart"/>
+      <w:r>
+        <w:t>Usua</w:t>
+      </w:r>
+      <w:r>
+        <w:t>rio</w:t>
+      </w:r>
+      <w:proofErr w:type="spellEnd"/>
+      <w:r>
+        <w:t xml:space="preserve"> é </w:t>
       </w:r>
       <w:r>
         <w:t xml:space="preserve">de muita importância no </w:t>
@@ -12456,8 +13229,13 @@
         <w:t xml:space="preserve"> usuário está</w:t>
       </w:r>
       <w:r>
-        <w:t xml:space="preserve"> associado à um objetivo da classe Município por meio do campo id_municipio</w:t>
-      </w:r>
+        <w:t xml:space="preserve"> associado à um objetivo da classe Município por meio do campo </w:t>
+      </w:r>
+      <w:proofErr w:type="spellStart"/>
+      <w:r>
+        <w:t>id_municipio</w:t>
+      </w:r>
+      <w:proofErr w:type="spellEnd"/>
       <w:r>
         <w:t xml:space="preserve">, representando a </w:t>
       </w:r>
@@ -12467,8 +13245,13 @@
       <w:r>
         <w:t xml:space="preserve"> da classe </w:t>
       </w:r>
-      <w:r>
-        <w:t xml:space="preserve">Usuario </w:t>
+      <w:proofErr w:type="spellStart"/>
+      <w:r>
+        <w:t>Usuario</w:t>
+      </w:r>
+      <w:proofErr w:type="spellEnd"/>
+      <w:r>
+        <w:t xml:space="preserve"> </w:t>
       </w:r>
       <w:r>
         <w:t>permitem criar,</w:t>
@@ -12523,7 +13306,15 @@
     </w:p>
     <w:p>
       <w:r>
-        <w:t xml:space="preserve">A classe BancoLeite representa os bancos de leite cadastrados no sistema. Seus atributos incluem nome, descrição, telefone, e-mail, endereço e localização geográfica. Está associada a um </w:t>
+        <w:t xml:space="preserve">A classe </w:t>
+      </w:r>
+      <w:proofErr w:type="spellStart"/>
+      <w:r>
+        <w:t>BancoLeite</w:t>
+      </w:r>
+      <w:proofErr w:type="spellEnd"/>
+      <w:r>
+        <w:t xml:space="preserve"> representa os bancos de leite cadastrados no sistema. Seus atributos incluem nome, descrição, telefone, e-mail, endereço e localização geográfica. Está associada a um </w:t>
       </w:r>
       <w:r>
         <w:t>objetivo da classe usuário (relação 1:*</w:t>
@@ -12686,11 +13477,19 @@
       <w:r>
         <w:t xml:space="preserve"> </w:t>
       </w:r>
+      <w:proofErr w:type="spellStart"/>
       <w:r>
         <w:rPr>
           <w:i/>
         </w:rPr>
-        <w:t xml:space="preserve">pages </w:t>
+        <w:t>pages</w:t>
+      </w:r>
+      <w:proofErr w:type="spellEnd"/>
+      <w:r>
+        <w:rPr>
+          <w:i/>
+        </w:rPr>
+        <w:t xml:space="preserve"> </w:t>
       </w:r>
       <w:r>
         <w:t xml:space="preserve">do </w:t>
@@ -12699,8 +13498,16 @@
         <w:rPr>
           <w:i/>
         </w:rPr>
-        <w:t>front-end</w:t>
-      </w:r>
+        <w:t>front-</w:t>
+      </w:r>
+      <w:proofErr w:type="spellStart"/>
+      <w:r>
+        <w:rPr>
+          <w:i/>
+        </w:rPr>
+        <w:t>end</w:t>
+      </w:r>
+      <w:proofErr w:type="spellEnd"/>
       <w:r>
         <w:t>);</w:t>
       </w:r>
@@ -12715,21 +13522,25 @@
       <w:r>
         <w:t xml:space="preserve"> os métodos dos serviços (</w:t>
       </w:r>
+      <w:proofErr w:type="spellStart"/>
       <w:r>
         <w:rPr>
           <w:i/>
         </w:rPr>
         <w:t>services</w:t>
       </w:r>
+      <w:proofErr w:type="spellEnd"/>
       <w:r>
         <w:t>), que são responsáveis por se comunicar com a API (</w:t>
       </w:r>
+      <w:proofErr w:type="spellStart"/>
       <w:r>
         <w:rPr>
           <w:i/>
         </w:rPr>
         <w:t>back-end</w:t>
       </w:r>
+      <w:proofErr w:type="spellEnd"/>
       <w:r>
         <w:t>);</w:t>
       </w:r>
@@ -12738,30 +13549,42 @@
       <w:r>
         <w:t xml:space="preserve">No </w:t>
       </w:r>
+      <w:proofErr w:type="spellStart"/>
       <w:r>
         <w:rPr>
           <w:i/>
         </w:rPr>
-        <w:t>back-end,</w:t>
+        <w:t>back-end</w:t>
+      </w:r>
+      <w:proofErr w:type="spellEnd"/>
+      <w:r>
+        <w:rPr>
+          <w:i/>
+        </w:rPr>
+        <w:t>,</w:t>
       </w:r>
       <w:r>
         <w:t xml:space="preserve"> os </w:t>
       </w:r>
+      <w:proofErr w:type="spellStart"/>
       <w:r>
         <w:rPr>
           <w:i/>
         </w:rPr>
         <w:t>routers</w:t>
       </w:r>
+      <w:proofErr w:type="spellEnd"/>
       <w:r>
         <w:t xml:space="preserve"> recebem a requisição, direcionam para os </w:t>
       </w:r>
+      <w:proofErr w:type="spellStart"/>
       <w:r>
         <w:rPr>
           <w:i/>
         </w:rPr>
         <w:t>controllers</w:t>
       </w:r>
+      <w:proofErr w:type="spellEnd"/>
       <w:r>
         <w:t xml:space="preserve">, que por sua vez validam dados com auxílio dos middlewares e interagem com os </w:t>
       </w:r>
@@ -12823,6 +13646,7 @@
       <w:r>
         <w:t xml:space="preserve"> Esses dados são enviados ao </w:t>
       </w:r>
+      <w:proofErr w:type="spellStart"/>
       <w:r>
         <w:rPr>
           <w:i/>
@@ -12839,7 +13663,14 @@
         <w:rPr>
           <w:i/>
         </w:rPr>
-        <w:t>end,</w:t>
+        <w:t>end</w:t>
+      </w:r>
+      <w:proofErr w:type="spellEnd"/>
+      <w:r>
+        <w:rPr>
+          <w:i/>
+        </w:rPr>
+        <w:t>,</w:t>
       </w:r>
       <w:r>
         <w:t xml:space="preserve"> que realiza</w:t>
@@ -12995,7 +13826,21 @@
         <w:rPr>
           <w:highlight w:val="yellow"/>
         </w:rPr>
-        <w:t>/* As classes devem ser as que constam no projeto, não use Banco de Dados mas o nome da classe DAO */</w:t>
+        <w:t xml:space="preserve">/* As classes devem ser as que constam no projeto, não use Banco de </w:t>
+      </w:r>
+      <w:proofErr w:type="gramStart"/>
+      <w:r>
+        <w:rPr>
+          <w:highlight w:val="yellow"/>
+        </w:rPr>
+        <w:t>Dados</w:t>
+      </w:r>
+      <w:proofErr w:type="gramEnd"/>
+      <w:r>
+        <w:rPr>
+          <w:highlight w:val="yellow"/>
+        </w:rPr>
+        <w:t xml:space="preserve"> mas o nome da classe DAO */</w:t>
       </w:r>
     </w:p>
     <w:p>
@@ -13019,8 +13864,13 @@
         <w:t xml:space="preserve">Nesta seção, é apresentado o desenvolvimento da modelagem lógica e a criação do banco de dados relacional do sistema </w:t>
       </w:r>
       <w:r>
-        <w:t>de software Donate</w:t>
-      </w:r>
+        <w:t xml:space="preserve">de software </w:t>
+      </w:r>
+      <w:proofErr w:type="spellStart"/>
+      <w:r>
+        <w:t>Donate</w:t>
+      </w:r>
+      <w:proofErr w:type="spellEnd"/>
       <w:r>
         <w:t>, utilizando o PostgreSQL como sistema gerenciador</w:t>
       </w:r>
@@ -13153,9 +14003,11 @@
       <w:r>
         <w:t xml:space="preserve">1. Tabela: </w:t>
       </w:r>
+      <w:proofErr w:type="spellStart"/>
       <w:r>
         <w:t>municipio</w:t>
       </w:r>
+      <w:proofErr w:type="spellEnd"/>
       <w:r>
         <w:t xml:space="preserve">  </w:t>
       </w:r>
@@ -13175,11 +14027,19 @@
           <w:lang w:val="en-US"/>
         </w:rPr>
       </w:pPr>
+      <w:proofErr w:type="spellStart"/>
       <w:r>
         <w:rPr>
           <w:lang w:val="en-US"/>
         </w:rPr>
-        <w:t>Domínio: INTEGER NOT NULL PRIMARY KEY</w:t>
+        <w:t>Domínio</w:t>
+      </w:r>
+      <w:proofErr w:type="spellEnd"/>
+      <w:r>
+        <w:rPr>
+          <w:lang w:val="en-US"/>
+        </w:rPr>
+        <w:t>: INTEGER NOT NULL PRIMARY KEY</w:t>
       </w:r>
     </w:p>
     <w:p>
@@ -13195,7 +14055,15 @@
         <w:pStyle w:val="PargrafodaLista"/>
       </w:pPr>
       <w:r>
-        <w:t>Domínio: VARCHAR(100) NOT NULL</w:t>
+        <w:t xml:space="preserve">Domínio: </w:t>
+      </w:r>
+      <w:proofErr w:type="gramStart"/>
+      <w:r>
+        <w:t>VARCHAR(</w:t>
+      </w:r>
+      <w:proofErr w:type="gramEnd"/>
+      <w:r>
+        <w:t>100) NOT NULL</w:t>
       </w:r>
     </w:p>
     <w:p>
@@ -13209,11 +14077,16 @@
         <w:t xml:space="preserve"> – Sigla ou nome </w:t>
       </w:r>
       <w:r>
-        <w:t xml:space="preserve">da unidade da federação onde a </w:t>
+        <w:t xml:space="preserve">da unidade da federação onde </w:t>
+      </w:r>
+      <w:proofErr w:type="gramStart"/>
+      <w:r>
+        <w:t xml:space="preserve">a </w:t>
       </w:r>
       <w:r>
         <w:t xml:space="preserve"> cidade</w:t>
       </w:r>
+      <w:proofErr w:type="gramEnd"/>
       <w:r>
         <w:t xml:space="preserve"> se encontra</w:t>
       </w:r>
@@ -13226,7 +14099,15 @@
         <w:pStyle w:val="PargrafodaLista"/>
       </w:pPr>
       <w:r>
-        <w:t>Domínio: VARCHAR(100) NOT NULL</w:t>
+        <w:t xml:space="preserve">Domínio: </w:t>
+      </w:r>
+      <w:proofErr w:type="gramStart"/>
+      <w:r>
+        <w:t>VARCHAR(</w:t>
+      </w:r>
+      <w:proofErr w:type="gramEnd"/>
+      <w:r>
+        <w:t>100) NOT NULL</w:t>
       </w:r>
       <w:r>
         <w:t>,</w:t>
@@ -13237,13 +14118,26 @@
         <w:pStyle w:val="PargrafodaLista"/>
       </w:pPr>
       <w:r>
-        <w:t>País: VARCHAR(100) NOT NULL</w:t>
-      </w:r>
-    </w:p>
-    <w:p>
-      <w:r>
-        <w:t>2. Tabela: bancos_de_leite</w:t>
-      </w:r>
+        <w:t xml:space="preserve">País: </w:t>
+      </w:r>
+      <w:proofErr w:type="gramStart"/>
+      <w:r>
+        <w:t>VARCHAR(</w:t>
+      </w:r>
+      <w:proofErr w:type="gramEnd"/>
+      <w:r>
+        <w:t>100) NOT NULL</w:t>
+      </w:r>
+    </w:p>
+    <w:p>
+      <w:r>
+        <w:t xml:space="preserve">2. Tabela: </w:t>
+      </w:r>
+      <w:proofErr w:type="spellStart"/>
+      <w:r>
+        <w:t>bancos_de_leite</w:t>
+      </w:r>
+      <w:proofErr w:type="spellEnd"/>
     </w:p>
     <w:p>
       <w:pPr>
@@ -13260,11 +14154,19 @@
           <w:lang w:val="en-US"/>
         </w:rPr>
       </w:pPr>
+      <w:proofErr w:type="spellStart"/>
       <w:r>
         <w:rPr>
           <w:lang w:val="en-US"/>
         </w:rPr>
-        <w:t>Domínio: INTEGER NOT NULL PRIMARY KEY</w:t>
+        <w:t>Domínio</w:t>
+      </w:r>
+      <w:proofErr w:type="spellEnd"/>
+      <w:r>
+        <w:rPr>
+          <w:lang w:val="en-US"/>
+        </w:rPr>
+        <w:t>: INTEGER NOT NULL PRIMARY KEY</w:t>
       </w:r>
     </w:p>
     <w:p>
@@ -13283,7 +14185,15 @@
         <w:t>D</w:t>
       </w:r>
       <w:r>
-        <w:t>omínio: VARCHAR(25) NOT NULL</w:t>
+        <w:t xml:space="preserve">omínio: </w:t>
+      </w:r>
+      <w:proofErr w:type="gramStart"/>
+      <w:r>
+        <w:t>VARCHAR(</w:t>
+      </w:r>
+      <w:proofErr w:type="gramEnd"/>
+      <w:r>
+        <w:t>25) NOT NULL</w:t>
       </w:r>
     </w:p>
     <w:p>
@@ -13293,12 +14203,14 @@
           <w:highlight w:val="yellow"/>
         </w:rPr>
       </w:pPr>
+      <w:proofErr w:type="spellStart"/>
       <w:r>
         <w:rPr>
           <w:highlight w:val="yellow"/>
         </w:rPr>
         <w:t>municipio</w:t>
       </w:r>
+      <w:proofErr w:type="spellEnd"/>
       <w:r>
         <w:rPr>
           <w:highlight w:val="yellow"/>
@@ -13317,19 +14229,35 @@
         <w:rPr>
           <w:highlight w:val="yellow"/>
         </w:rPr>
-        <w:t>Domínio: VARCHAR(10) NOT NULL</w:t>
+        <w:t xml:space="preserve">Domínio: </w:t>
+      </w:r>
+      <w:proofErr w:type="gramStart"/>
+      <w:r>
+        <w:rPr>
+          <w:highlight w:val="yellow"/>
+        </w:rPr>
+        <w:t>VARCHAR(</w:t>
+      </w:r>
+      <w:proofErr w:type="gramEnd"/>
+      <w:r>
+        <w:rPr>
+          <w:highlight w:val="yellow"/>
+        </w:rPr>
+        <w:t>10) NOT NULL</w:t>
       </w:r>
     </w:p>
     <w:p>
       <w:pPr>
         <w:pStyle w:val="PargrafodaLista"/>
       </w:pPr>
+      <w:proofErr w:type="spellStart"/>
       <w:r>
         <w:rPr>
           <w:highlight w:val="yellow"/>
         </w:rPr>
         <w:t>municipio</w:t>
       </w:r>
+      <w:proofErr w:type="spellEnd"/>
       <w:r>
         <w:rPr>
           <w:highlight w:val="yellow"/>
@@ -13343,15 +14271,28 @@
       </w:pPr>
       <w:r>
         <w:lastRenderedPageBreak/>
-        <w:t>Domínio: VARCHAR(2) NOT NULL</w:t>
+        <w:t xml:space="preserve">Domínio: </w:t>
+      </w:r>
+      <w:proofErr w:type="gramStart"/>
+      <w:r>
+        <w:t>VARCHAR(</w:t>
+      </w:r>
+      <w:proofErr w:type="gramEnd"/>
+      <w:r>
+        <w:t>2) NOT NULL</w:t>
       </w:r>
     </w:p>
     <w:p>
       <w:pPr>
         <w:pStyle w:val="PargrafodaLista"/>
       </w:pPr>
-      <w:r>
-        <w:t>endereco – Endereço completo do banco de leite.</w:t>
+      <w:proofErr w:type="spellStart"/>
+      <w:r>
+        <w:t>endereco</w:t>
+      </w:r>
+      <w:proofErr w:type="spellEnd"/>
+      <w:r>
+        <w:t xml:space="preserve"> – Endereço completo do banco de leite.</w:t>
       </w:r>
     </w:p>
     <w:p>
@@ -13359,7 +14300,15 @@
         <w:pStyle w:val="PargrafodaLista"/>
       </w:pPr>
       <w:r>
-        <w:t>Domínio: VARCHAR(255) NOT NULL</w:t>
+        <w:t xml:space="preserve">Domínio: </w:t>
+      </w:r>
+      <w:proofErr w:type="gramStart"/>
+      <w:r>
+        <w:t>VARCHAR(</w:t>
+      </w:r>
+      <w:proofErr w:type="gramEnd"/>
+      <w:r>
+        <w:t>255) NOT NULL</w:t>
       </w:r>
     </w:p>
     <w:p>
@@ -13375,7 +14324,15 @@
         <w:pStyle w:val="PargrafodaLista"/>
       </w:pPr>
       <w:r>
-        <w:t>Domínio: VARCHAR(20) NOT NULL</w:t>
+        <w:t xml:space="preserve">Domínio: </w:t>
+      </w:r>
+      <w:proofErr w:type="gramStart"/>
+      <w:r>
+        <w:t>VARCHAR(</w:t>
+      </w:r>
+      <w:proofErr w:type="gramEnd"/>
+      <w:r>
+        <w:t>20) NOT NULL</w:t>
       </w:r>
     </w:p>
     <w:p>
@@ -13391,7 +14348,15 @@
         <w:pStyle w:val="PargrafodaLista"/>
       </w:pPr>
       <w:r>
-        <w:t>Domínio: NUMERIC(8,6)</w:t>
+        <w:t xml:space="preserve">Domínio: </w:t>
+      </w:r>
+      <w:proofErr w:type="gramStart"/>
+      <w:r>
+        <w:t>NUMERIC(</w:t>
+      </w:r>
+      <w:proofErr w:type="gramEnd"/>
+      <w:r>
+        <w:t>8,6)</w:t>
       </w:r>
     </w:p>
     <w:p>
@@ -13407,13 +14372,26 @@
         <w:pStyle w:val="PargrafodaLista"/>
       </w:pPr>
       <w:r>
-        <w:t>Domínio: NUMERIC(8,6)</w:t>
-      </w:r>
-    </w:p>
-    <w:p>
-      <w:r>
-        <w:t>3. Tabela: usuario</w:t>
-      </w:r>
+        <w:t xml:space="preserve">Domínio: </w:t>
+      </w:r>
+      <w:proofErr w:type="gramStart"/>
+      <w:r>
+        <w:t>NUMERIC(</w:t>
+      </w:r>
+      <w:proofErr w:type="gramEnd"/>
+      <w:r>
+        <w:t>8,6)</w:t>
+      </w:r>
+    </w:p>
+    <w:p>
+      <w:r>
+        <w:t xml:space="preserve">3. Tabela: </w:t>
+      </w:r>
+      <w:proofErr w:type="spellStart"/>
+      <w:r>
+        <w:t>usuario</w:t>
+      </w:r>
+      <w:proofErr w:type="spellEnd"/>
     </w:p>
     <w:p>
       <w:pPr>
@@ -13430,11 +14408,19 @@
           <w:lang w:val="en-US"/>
         </w:rPr>
       </w:pPr>
+      <w:proofErr w:type="spellStart"/>
       <w:r>
         <w:rPr>
           <w:lang w:val="en-US"/>
         </w:rPr>
-        <w:t>Domínio: INTEGER NOT NULL PRIMARY KEY</w:t>
+        <w:t>Domínio</w:t>
+      </w:r>
+      <w:proofErr w:type="spellEnd"/>
+      <w:r>
+        <w:rPr>
+          <w:lang w:val="en-US"/>
+        </w:rPr>
+        <w:t>: INTEGER NOT NULL PRIMARY KEY</w:t>
       </w:r>
     </w:p>
     <w:p>
@@ -13450,15 +14436,28 @@
         <w:pStyle w:val="PargrafodaLista"/>
       </w:pPr>
       <w:r>
-        <w:t>Domínio: VARCHAR(100) NOT NULL</w:t>
+        <w:t xml:space="preserve">Domínio: </w:t>
+      </w:r>
+      <w:proofErr w:type="gramStart"/>
+      <w:r>
+        <w:t>VARCHAR(</w:t>
+      </w:r>
+      <w:proofErr w:type="gramEnd"/>
+      <w:r>
+        <w:t>100) NOT NULL</w:t>
       </w:r>
     </w:p>
     <w:p>
       <w:pPr>
         <w:pStyle w:val="PargrafodaLista"/>
       </w:pPr>
-      <w:r>
-        <w:t>email – Endereço de e-mail.</w:t>
+      <w:proofErr w:type="spellStart"/>
+      <w:r>
+        <w:t>email</w:t>
+      </w:r>
+      <w:proofErr w:type="spellEnd"/>
+      <w:r>
+        <w:t xml:space="preserve"> – Endereço de e-mail.</w:t>
       </w:r>
     </w:p>
     <w:p>
@@ -13466,7 +14465,15 @@
         <w:pStyle w:val="PargrafodaLista"/>
       </w:pPr>
       <w:r>
-        <w:t>Domínio: VARCHAR(100) NOT NULL</w:t>
+        <w:t xml:space="preserve">Domínio: </w:t>
+      </w:r>
+      <w:proofErr w:type="gramStart"/>
+      <w:r>
+        <w:t>VARCHAR(</w:t>
+      </w:r>
+      <w:proofErr w:type="gramEnd"/>
+      <w:r>
+        <w:t>100) NOT NULL</w:t>
       </w:r>
     </w:p>
     <w:p>
@@ -13482,15 +14489,28 @@
         <w:pStyle w:val="PargrafodaLista"/>
       </w:pPr>
       <w:r>
-        <w:t>Domínio: VARCHAR(20)</w:t>
+        <w:t xml:space="preserve">Domínio: </w:t>
+      </w:r>
+      <w:proofErr w:type="gramStart"/>
+      <w:r>
+        <w:t>VARCHAR(</w:t>
+      </w:r>
+      <w:proofErr w:type="gramEnd"/>
+      <w:r>
+        <w:t>20)</w:t>
       </w:r>
     </w:p>
     <w:p>
       <w:pPr>
         <w:pStyle w:val="PargrafodaLista"/>
       </w:pPr>
-      <w:r>
-        <w:t>cpf – Cadastro de Pessoa Física.</w:t>
+      <w:proofErr w:type="spellStart"/>
+      <w:r>
+        <w:t>cpf</w:t>
+      </w:r>
+      <w:proofErr w:type="spellEnd"/>
+      <w:r>
+        <w:t xml:space="preserve"> – Cadastro de Pessoa Física.</w:t>
       </w:r>
     </w:p>
     <w:p>
@@ -13498,7 +14518,15 @@
         <w:pStyle w:val="PargrafodaLista"/>
       </w:pPr>
       <w:r>
-        <w:t>Domínio: VARCHAR(11) NOT NULL</w:t>
+        <w:t xml:space="preserve">Domínio: </w:t>
+      </w:r>
+      <w:proofErr w:type="gramStart"/>
+      <w:r>
+        <w:t>VARCHAR(</w:t>
+      </w:r>
+      <w:proofErr w:type="gramEnd"/>
+      <w:r>
+        <w:t>11) NOT NULL</w:t>
       </w:r>
     </w:p>
     <w:p>
@@ -13514,7 +14542,15 @@
         <w:pStyle w:val="PargrafodaLista"/>
       </w:pPr>
       <w:r>
-        <w:t>Domínio: VARCHAR(100) NOT NULL</w:t>
+        <w:t xml:space="preserve">Domínio: </w:t>
+      </w:r>
+      <w:proofErr w:type="gramStart"/>
+      <w:r>
+        <w:t>VARCHAR(</w:t>
+      </w:r>
+      <w:proofErr w:type="gramEnd"/>
+      <w:r>
+        <w:t>100) NOT NULL</w:t>
       </w:r>
     </w:p>
     <w:p>
@@ -13578,7 +14614,15 @@
         <w:pStyle w:val="PargrafodaLista"/>
       </w:pPr>
       <w:r>
-        <w:t>Domínio: NUMERIC(8,6)</w:t>
+        <w:t xml:space="preserve">Domínio: </w:t>
+      </w:r>
+      <w:proofErr w:type="gramStart"/>
+      <w:r>
+        <w:t>NUMERIC(</w:t>
+      </w:r>
+      <w:proofErr w:type="gramEnd"/>
+      <w:r>
+        <w:t>8,6)</w:t>
       </w:r>
     </w:p>
     <w:p>
@@ -13594,19 +14638,29 @@
         <w:pStyle w:val="PargrafodaLista"/>
       </w:pPr>
       <w:r>
-        <w:t>Domínio: NUMERIC(8,6)</w:t>
+        <w:t xml:space="preserve">Domínio: </w:t>
+      </w:r>
+      <w:proofErr w:type="gramStart"/>
+      <w:r>
+        <w:t>NUMERIC(</w:t>
+      </w:r>
+      <w:proofErr w:type="gramEnd"/>
+      <w:r>
+        <w:t>8,6)</w:t>
       </w:r>
     </w:p>
     <w:p>
       <w:pPr>
         <w:pStyle w:val="PargrafodaLista"/>
       </w:pPr>
+      <w:proofErr w:type="spellStart"/>
       <w:r>
         <w:t>id_</w:t>
       </w:r>
       <w:r>
         <w:t>municipio</w:t>
       </w:r>
+      <w:proofErr w:type="spellEnd"/>
       <w:r>
         <w:t xml:space="preserve"> – Referência à cidade do usuário.</w:t>
       </w:r>
@@ -13620,8 +14674,13 @@
         <w:t>Domínio: INTEGER NOT NUL</w:t>
       </w:r>
       <w:r>
-        <w:t>L, chave estrangeira para municipio</w:t>
-      </w:r>
+        <w:t xml:space="preserve">L, chave estrangeira para </w:t>
+      </w:r>
+      <w:proofErr w:type="spellStart"/>
+      <w:r>
+        <w:t>municipio</w:t>
+      </w:r>
+      <w:proofErr w:type="spellEnd"/>
       <w:r>
         <w:t>(id)</w:t>
       </w:r>
@@ -13646,19 +14705,32 @@
           <w:lang w:val="en-US"/>
         </w:rPr>
       </w:pPr>
+      <w:proofErr w:type="spellStart"/>
       <w:r>
         <w:rPr>
           <w:lang w:val="en-US"/>
         </w:rPr>
-        <w:t>Domínio: INTEGER NOT NULL PRIMARY KEY</w:t>
+        <w:t>Domínio</w:t>
+      </w:r>
+      <w:proofErr w:type="spellEnd"/>
+      <w:r>
+        <w:rPr>
+          <w:lang w:val="en-US"/>
+        </w:rPr>
+        <w:t>: INTEGER NOT NULL PRIMARY KEY</w:t>
       </w:r>
     </w:p>
     <w:p>
       <w:pPr>
         <w:pStyle w:val="PargrafodaLista"/>
       </w:pPr>
-      <w:r>
-        <w:t>id_bancos_de_leite – Banco de leite que recebeu a doação.</w:t>
+      <w:proofErr w:type="spellStart"/>
+      <w:r>
+        <w:t>id_bancos_de_leite</w:t>
+      </w:r>
+      <w:proofErr w:type="spellEnd"/>
+      <w:r>
+        <w:t xml:space="preserve"> – Banco de leite que recebeu a doação.</w:t>
       </w:r>
     </w:p>
     <w:p>
@@ -13666,15 +14738,28 @@
         <w:pStyle w:val="PargrafodaLista"/>
       </w:pPr>
       <w:r>
-        <w:t>Domínio: INTEGER NOT NULL, chave estrangeira para bancos_de_leite(id)</w:t>
+        <w:t xml:space="preserve">Domínio: INTEGER NOT NULL, chave estrangeira para </w:t>
+      </w:r>
+      <w:proofErr w:type="spellStart"/>
+      <w:r>
+        <w:t>bancos_de_leite</w:t>
+      </w:r>
+      <w:proofErr w:type="spellEnd"/>
+      <w:r>
+        <w:t>(id)</w:t>
       </w:r>
     </w:p>
     <w:p>
       <w:pPr>
         <w:pStyle w:val="PargrafodaLista"/>
       </w:pPr>
-      <w:r>
-        <w:t>quantidade_ml – Quantidade doada em mililitros.</w:t>
+      <w:proofErr w:type="spellStart"/>
+      <w:r>
+        <w:t>quantidade_ml</w:t>
+      </w:r>
+      <w:proofErr w:type="spellEnd"/>
+      <w:r>
+        <w:t xml:space="preserve"> – Quantidade doada em mililitros.</w:t>
       </w:r>
     </w:p>
     <w:p>
@@ -13689,8 +14774,13 @@
       <w:pPr>
         <w:pStyle w:val="PargrafodaLista"/>
       </w:pPr>
-      <w:r>
-        <w:t>data_doacao – Data e hora da doação.</w:t>
+      <w:proofErr w:type="spellStart"/>
+      <w:r>
+        <w:t>data_doacao</w:t>
+      </w:r>
+      <w:proofErr w:type="spellEnd"/>
+      <w:r>
+        <w:t xml:space="preserve"> – Data e hora da doação.</w:t>
       </w:r>
     </w:p>
     <w:p>
@@ -13705,8 +14795,13 @@
       <w:pPr>
         <w:pStyle w:val="PargrafodaLista"/>
       </w:pPr>
-      <w:r>
-        <w:t>id_usuario – Identificador do doador.</w:t>
+      <w:proofErr w:type="spellStart"/>
+      <w:r>
+        <w:t>id_usuario</w:t>
+      </w:r>
+      <w:proofErr w:type="spellEnd"/>
+      <w:r>
+        <w:t xml:space="preserve"> – Identificador do doador.</w:t>
       </w:r>
     </w:p>
     <w:p>
@@ -13714,7 +14809,15 @@
         <w:pStyle w:val="PargrafodaLista"/>
       </w:pPr>
       <w:r>
-        <w:t>Domínio: INTEGER NOT NULL, chave estrangeira para usuario(id)</w:t>
+        <w:t xml:space="preserve">Domínio: INTEGER NOT NULL, chave estrangeira para </w:t>
+      </w:r>
+      <w:proofErr w:type="spellStart"/>
+      <w:r>
+        <w:t>usuario</w:t>
+      </w:r>
+      <w:proofErr w:type="spellEnd"/>
+      <w:r>
+        <w:t>(id)</w:t>
       </w:r>
     </w:p>
     <w:p>
@@ -13746,23 +14849,60 @@
       </w:r>
       <w:r>
         <w:br/>
-        <w:t>id_usuario – Identificador do usuário que fará a doação.</w:t>
+      </w:r>
+      <w:proofErr w:type="spellStart"/>
+      <w:r>
+        <w:t>id_usuario</w:t>
+      </w:r>
+      <w:proofErr w:type="spellEnd"/>
+      <w:r>
+        <w:t xml:space="preserve"> – Identificador do usuário que fará a doação.</w:t>
       </w:r>
       <w:r>
         <w:br/>
-        <w:t>Domínio: INTEGER NOT NULL, chave estrangeira para usuario(id)</w:t>
+        <w:t xml:space="preserve">Domínio: INTEGER NOT NULL, chave estrangeira para </w:t>
+      </w:r>
+      <w:proofErr w:type="spellStart"/>
+      <w:r>
+        <w:t>usuario</w:t>
+      </w:r>
+      <w:proofErr w:type="spellEnd"/>
+      <w:r>
+        <w:t>(id)</w:t>
       </w:r>
       <w:r>
         <w:br/>
-        <w:t>id_banco_de_leite – Identificador do banco de leite onde será realizada a doação.</w:t>
+      </w:r>
+      <w:proofErr w:type="spellStart"/>
+      <w:r>
+        <w:t>id_banco_de_leite</w:t>
+      </w:r>
+      <w:proofErr w:type="spellEnd"/>
+      <w:r>
+        <w:t xml:space="preserve"> – Identificador do banco de leite onde será realizada a doação.</w:t>
       </w:r>
       <w:r>
         <w:br/>
-        <w:t>Domínio: INTEGER NOT NULL, chave estrangeira para bancos_de_leite(id)</w:t>
+        <w:t xml:space="preserve">Domínio: INTEGER NOT NULL, chave estrangeira para </w:t>
+      </w:r>
+      <w:proofErr w:type="spellStart"/>
+      <w:r>
+        <w:t>bancos_de_leite</w:t>
+      </w:r>
+      <w:proofErr w:type="spellEnd"/>
+      <w:r>
+        <w:t>(id)</w:t>
       </w:r>
       <w:r>
         <w:br/>
-        <w:t>data_agendada – Data e hora agendada para a doação.</w:t>
+      </w:r>
+      <w:proofErr w:type="spellStart"/>
+      <w:r>
+        <w:t>data_agendada</w:t>
+      </w:r>
+      <w:proofErr w:type="spellEnd"/>
+      <w:r>
+        <w:t xml:space="preserve"> – Data e hora agendada para a doação.</w:t>
       </w:r>
       <w:r>
         <w:br/>
@@ -13770,150 +14910,22 @@
       </w:r>
       <w:r>
         <w:br/>
-        <w:t>status – Status do agendamento (ex: pendente, confirmado, cancelado).</w:t>
+        <w:t>status – Status do agendamento (</w:t>
+      </w:r>
+      <w:proofErr w:type="spellStart"/>
+      <w:r>
+        <w:t>ex</w:t>
+      </w:r>
+      <w:proofErr w:type="spellEnd"/>
+      <w:r>
+        <w:t>: pendente, confirmado, cancelado).</w:t>
       </w:r>
       <w:r>
         <w:br/>
         <w:t>Domínio: VARCHAR(20) NOT NULL</w:t>
       </w:r>
     </w:p>
-    <w:p>
-      <w:r>
-        <w:t>6. Tabela: receptora</w:t>
-      </w:r>
-    </w:p>
-    <w:p>
-      <w:pPr>
-        <w:pStyle w:val="PargrafodaLista"/>
-      </w:pPr>
-      <w:r>
-        <w:br/>
-        <w:t>id – Identificador único da receptora.</w:t>
-      </w:r>
-      <w:r>
-        <w:br/>
-        <w:t>Domínio: INTEGER NOT NULL PRIMARY KEY</w:t>
-      </w:r>
-      <w:r>
-        <w:br/>
-        <w:t>id_usuario – Identificador do usuário receptor.</w:t>
-      </w:r>
-      <w:r>
-        <w:br/>
-      </w:r>
-      <w:r>
-        <w:lastRenderedPageBreak/>
-        <w:t>Domínio: INTEGER NOT NULL, chave estrangeira para usuario(id)</w:t>
-      </w:r>
-      <w:r>
-        <w:br/>
-        <w:t>data_registro – Data de registro da receptora no sistema.</w:t>
-      </w:r>
-      <w:r>
-        <w:br/>
-        <w:t>Domínio: TIMESTAMPTZ NOT NULL</w:t>
-      </w:r>
-      <w:r>
-        <w:br/>
-        <w:t>observacoes – Observações adicionais sobre a receptora.</w:t>
-      </w:r>
-      <w:r>
-        <w:br/>
-        <w:t>Domínio: TEXT</w:t>
-      </w:r>
-    </w:p>
-    <w:p>
-      <w:r>
-        <w:t>7. Tabela: estoque_leite</w:t>
-      </w:r>
-    </w:p>
-    <w:p>
-      <w:pPr>
-        <w:pStyle w:val="PargrafodaLista"/>
-      </w:pPr>
-      <w:r>
-        <w:br/>
-        <w:t>id – Identificador único do registro de estoque.</w:t>
-      </w:r>
-      <w:r>
-        <w:br/>
-        <w:t>Domínio: INTEGER NOT NULL PRIMARY KEY</w:t>
-      </w:r>
-      <w:r>
-        <w:br/>
-        <w:t>id_banco_de_leite – Identificador do banco de leite ao qual o estoque pertence.</w:t>
-      </w:r>
-      <w:r>
-        <w:br/>
-        <w:t>Domínio: INTEGER NOT NULL, chave estrangeira para bancos_de_leite(id)</w:t>
-      </w:r>
-      <w:r>
-        <w:br/>
-        <w:t>quantidade_ml – Quantidade de leite disponível em mililitros.</w:t>
-      </w:r>
-      <w:r>
-        <w:br/>
-        <w:t>Domínio: INTEGER NOT NULL</w:t>
-      </w:r>
-      <w:r>
-        <w:br/>
-        <w:t>data_entrada – Data e hora da entrada do leite no estoque.</w:t>
-      </w:r>
-      <w:r>
-        <w:br/>
-        <w:t>Domínio: TIMESTAMPTZ NOT NULL</w:t>
-      </w:r>
-      <w:r>
-        <w:br/>
-        <w:t>data_validade – Data de validade do leite armazenado.</w:t>
-      </w:r>
-      <w:r>
-        <w:br/>
-        <w:t>Domínio: TIMESTAMPTZ</w:t>
-      </w:r>
-    </w:p>
-    <w:p>
-      <w:r>
-        <w:t>8. Tabela: profissional_saude</w:t>
-      </w:r>
-    </w:p>
-    <w:p>
-      <w:pPr>
-        <w:pStyle w:val="PargrafodaLista"/>
-      </w:pPr>
-      <w:r>
-        <w:br/>
-        <w:t>id – Identificador único do profissional.</w:t>
-      </w:r>
-      <w:r>
-        <w:br/>
-        <w:t>Domínio: INTEGER NOT NULL PRIMARY KEY</w:t>
-      </w:r>
-      <w:r>
-        <w:br/>
-        <w:t>id_usuario – Identificador do usuário profissional de saúde.</w:t>
-      </w:r>
-      <w:r>
-        <w:br/>
-        <w:t>Domínio: INTEGER NOT NULL, chave estrangeira para usuario(id)</w:t>
-      </w:r>
-      <w:r>
-        <w:br/>
-        <w:t>id_banco_de_leite – Identificador do banco de leite onde o profissional atua.</w:t>
-      </w:r>
-      <w:r>
-        <w:br/>
-        <w:t>Domínio: INTEGER NOT NULL, chave estrangeira para bancos_de_leite(id)</w:t>
-      </w:r>
-      <w:r>
-        <w:br/>
-        <w:t>cargo – Cargo ou função do profissional no banco de leite.</w:t>
-      </w:r>
-      <w:r>
-        <w:br/>
-        <w:t>Domínio: VARCHAR(50)</w:t>
-      </w:r>
-    </w:p>
+    <w:p/>
     <w:p>
       <w:r>
         <w:rPr>
@@ -13921,6 +14933,9 @@
         </w:rPr>
         <w:t>/* Há tabelas aqui que não constaram como relação no MER */</w:t>
       </w:r>
+      <w:r>
+        <w:t>ok</w:t>
+      </w:r>
     </w:p>
     <w:p>
       <w:r>
@@ -13951,19 +14966,41 @@
         <w:rPr>
           <w:highlight w:val="yellow"/>
         </w:rPr>
-        <w:t xml:space="preserve">o Apêndice. Deixar apenas o do Apêndice e </w:t>
-      </w:r>
+        <w:t xml:space="preserve">o Apêndice. Deixar apenas o do Apêndice </w:t>
+      </w:r>
+      <w:proofErr w:type="gramStart"/>
       <w:r>
         <w:rPr>
           <w:highlight w:val="yellow"/>
         </w:rPr>
+        <w:t>e</w:t>
+      </w:r>
+      <w:proofErr w:type="gramEnd"/>
+      <w:r>
+        <w:rPr>
+          <w:highlight w:val="yellow"/>
+        </w:rPr>
+        <w:t xml:space="preserve"> </w:t>
+      </w:r>
+      <w:r>
+        <w:rPr>
+          <w:highlight w:val="yellow"/>
+        </w:rPr>
         <w:t xml:space="preserve">mas </w:t>
       </w:r>
+      <w:proofErr w:type="gramStart"/>
       <w:r>
         <w:rPr>
           <w:highlight w:val="yellow"/>
         </w:rPr>
-        <w:t>corrigir  para o certo. */</w:t>
+        <w:t>corrigir  para</w:t>
+      </w:r>
+      <w:proofErr w:type="gramEnd"/>
+      <w:r>
+        <w:rPr>
+          <w:highlight w:val="yellow"/>
+        </w:rPr>
+        <w:t xml:space="preserve"> o certo. */</w:t>
       </w:r>
     </w:p>
     <w:p>
@@ -13998,7 +15035,15 @@
         <w:t>quadas ao contexto do sistema de software</w:t>
       </w:r>
       <w:r>
-        <w:t xml:space="preserve"> Donate.</w:t>
+        <w:t xml:space="preserve"> </w:t>
+      </w:r>
+      <w:proofErr w:type="spellStart"/>
+      <w:r>
+        <w:t>Donate</w:t>
+      </w:r>
+      <w:proofErr w:type="spellEnd"/>
+      <w:r>
+        <w:t>.</w:t>
       </w:r>
       <w:bookmarkEnd w:id="58"/>
     </w:p>
@@ -14089,8 +15134,13 @@
         <w:t xml:space="preserve">ases 1 e 2 deste projeto, foram realizadas diversas atividades importantes que contribuíram para o desenvolvimento de um sistema </w:t>
       </w:r>
       <w:r>
-        <w:t>de software Donate</w:t>
-      </w:r>
+        <w:t xml:space="preserve">de software </w:t>
+      </w:r>
+      <w:proofErr w:type="spellStart"/>
+      <w:r>
+        <w:t>Donate</w:t>
+      </w:r>
+      <w:proofErr w:type="spellEnd"/>
       <w:r>
         <w:t xml:space="preserve">. </w:t>
       </w:r>
@@ -14695,123 +15745,44 @@
         </w:rPr>
         <w:t xml:space="preserve">ORGANIZAÇÃO MUNDIAL DA SAÚDE (OMS). </w:t>
       </w:r>
+      <w:proofErr w:type="spellStart"/>
       <w:r>
         <w:rPr>
           <w:rStyle w:val="Forte"/>
           <w:b/>
           <w:sz w:val="24"/>
         </w:rPr>
-        <w:t>Breastfeeding.</w:t>
-      </w:r>
-      <w:r>
-        <w:rPr>
-          <w:rStyle w:val="Forte"/>
-          <w:sz w:val="24"/>
-        </w:rPr>
-        <w:t xml:space="preserve"> 2025.</w:t>
-      </w:r>
-      <w:r>
-        <w:rPr>
-          <w:rStyle w:val="Forte"/>
-          <w:sz w:val="24"/>
-        </w:rPr>
-        <w:t xml:space="preserve"> Disponível em: https://www.who.int/news-room/fact-sheets/detail/breastfe</w:t>
-      </w:r>
-      <w:r>
-        <w:rPr>
-          <w:rStyle w:val="Forte"/>
-          <w:sz w:val="24"/>
-        </w:rPr>
-        <w:t>eding. Acesso em: 13 mar. 2025.</w:t>
-      </w:r>
-    </w:p>
-    <w:p>
-      <w:pPr>
-        <w:pStyle w:val="NormalWeb"/>
-        <w:jc w:val="left"/>
-      </w:pPr>
-      <w:r>
-        <w:t>REDE BRASILEIRA DE BANCOS DE LEITE HUMANO</w:t>
-      </w:r>
-      <w:r>
-        <w:rPr>
-          <w:b/>
-        </w:rPr>
-        <w:t xml:space="preserve"> (</w:t>
-      </w:r>
-      <w:r>
-        <w:t>RBLH-BR</w:t>
-      </w:r>
-      <w:r>
-        <w:t xml:space="preserve">). </w:t>
-      </w:r>
-      <w:r>
-        <w:rPr>
-          <w:b/>
-          <w:iCs/>
-        </w:rPr>
-        <w:t>O que é a Rede Brasileira de Bancos de Leite Humano</w:t>
-      </w:r>
-      <w:r>
-        <w:rPr>
-          <w:b/>
-        </w:rPr>
-        <w:t>.</w:t>
-      </w:r>
-      <w:r>
-        <w:t xml:space="preserve"> Fundação Oswaldo Cruz – Fiocruz</w:t>
-      </w:r>
-      <w:r>
-        <w:t>: 2023.</w:t>
-      </w:r>
-      <w:r>
-        <w:t xml:space="preserve"> Disponível em: https://rblh.fiocruz.br/o-que-e-rede-blh. Acesso em: 13 mar. 2025.</w:t>
-      </w:r>
-    </w:p>
-    <w:p>
-      <w:pPr>
-        <w:pStyle w:val="NormalWeb"/>
-        <w:jc w:val="left"/>
-        <w:rPr>
-          <w:rStyle w:val="Forte"/>
-          <w:sz w:val="24"/>
-        </w:rPr>
-      </w:pPr>
-      <w:r>
-        <w:rPr>
-          <w:rStyle w:val="Forte"/>
-          <w:sz w:val="24"/>
-        </w:rPr>
-        <w:t xml:space="preserve">SILVA, R. F.; ALMEIDA, K. L.; FERREIRA, P. H.; COSTA, M. A. Aplicativo Doe Leite: tecnologia facilitadora na doação de leite materno. </w:t>
-      </w:r>
+        <w:t>Breastfeeding</w:t>
+      </w:r>
+      <w:proofErr w:type="spellEnd"/>
       <w:r>
         <w:rPr>
           <w:rStyle w:val="Forte"/>
           <w:b/>
           <w:sz w:val="24"/>
         </w:rPr>
-        <w:t>Revista da Escola de Enfermagem da USP</w:t>
+        <w:t>.</w:t>
       </w:r>
       <w:r>
         <w:rPr>
           <w:rStyle w:val="Forte"/>
           <w:sz w:val="24"/>
         </w:rPr>
-        <w:t>, 56, 2022.</w:t>
+        <w:t xml:space="preserve"> 2025.</w:t>
       </w:r>
       <w:r>
         <w:rPr>
           <w:rStyle w:val="Forte"/>
           <w:sz w:val="24"/>
         </w:rPr>
-        <w:t>Disponível em: https://www.scielo.br/j/ape/a/tXmsqRHbThMgSxqFZrz</w:t>
+        <w:t xml:space="preserve"> Disponível em: https://www.who.int/news-room/fact-sheets/detail/breastfe</w:t>
       </w:r>
       <w:r>
         <w:rPr>
           <w:rStyle w:val="Forte"/>
           <w:sz w:val="24"/>
         </w:rPr>
-        <w:t>sYmJ/. Acesso em: 13 mar. 2025.</w:t>
+        <w:t>eding. Acesso em: 13 mar. 2025.</w:t>
       </w:r>
     </w:p>
     <w:p>
@@ -14820,6 +15791,95 @@
         <w:jc w:val="left"/>
       </w:pPr>
       <w:r>
+        <w:t>REDE BRASILEIRA DE BANCOS DE LEITE HUMANO</w:t>
+      </w:r>
+      <w:r>
+        <w:rPr>
+          <w:b/>
+        </w:rPr>
+        <w:t xml:space="preserve"> (</w:t>
+      </w:r>
+      <w:r>
+        <w:t>RBLH-BR</w:t>
+      </w:r>
+      <w:r>
+        <w:t xml:space="preserve">). </w:t>
+      </w:r>
+      <w:r>
+        <w:rPr>
+          <w:b/>
+          <w:iCs/>
+        </w:rPr>
+        <w:t>O que é a Rede Brasileira de Bancos de Leite Humano</w:t>
+      </w:r>
+      <w:r>
+        <w:rPr>
+          <w:b/>
+        </w:rPr>
+        <w:t>.</w:t>
+      </w:r>
+      <w:r>
+        <w:t xml:space="preserve"> Fundação Oswaldo Cruz – Fiocruz</w:t>
+      </w:r>
+      <w:r>
+        <w:t>: 2023.</w:t>
+      </w:r>
+      <w:r>
+        <w:t xml:space="preserve"> Disponível em: https://rblh.fiocruz.br/o-que-e-rede-blh. Acesso em: 13 mar. 2025.</w:t>
+      </w:r>
+    </w:p>
+    <w:p>
+      <w:pPr>
+        <w:pStyle w:val="NormalWeb"/>
+        <w:jc w:val="left"/>
+        <w:rPr>
+          <w:rStyle w:val="Forte"/>
+          <w:sz w:val="24"/>
+        </w:rPr>
+      </w:pPr>
+      <w:r>
+        <w:rPr>
+          <w:rStyle w:val="Forte"/>
+          <w:sz w:val="24"/>
+        </w:rPr>
+        <w:t xml:space="preserve">SILVA, R. F.; ALMEIDA, K. L.; FERREIRA, P. H.; COSTA, M. A. Aplicativo Doe Leite: tecnologia facilitadora na doação de leite materno. </w:t>
+      </w:r>
+      <w:r>
+        <w:rPr>
+          <w:rStyle w:val="Forte"/>
+          <w:b/>
+          <w:sz w:val="24"/>
+        </w:rPr>
+        <w:t>Revista da Escola de Enfermagem da USP</w:t>
+      </w:r>
+      <w:r>
+        <w:rPr>
+          <w:rStyle w:val="Forte"/>
+          <w:sz w:val="24"/>
+        </w:rPr>
+        <w:t>, 56, 2022.</w:t>
+      </w:r>
+      <w:r>
+        <w:rPr>
+          <w:rStyle w:val="Forte"/>
+          <w:sz w:val="24"/>
+        </w:rPr>
+        <w:t>Disponível em: https://www.scielo.br/j/ape/a/tXmsqRHbThMgSxqFZrz</w:t>
+      </w:r>
+      <w:r>
+        <w:rPr>
+          <w:rStyle w:val="Forte"/>
+          <w:sz w:val="24"/>
+        </w:rPr>
+        <w:t>sYmJ/. Acesso em: 13 mar. 2025.</w:t>
+      </w:r>
+    </w:p>
+    <w:p>
+      <w:pPr>
+        <w:pStyle w:val="NormalWeb"/>
+        <w:jc w:val="left"/>
+      </w:pPr>
+      <w:r>
         <w:t xml:space="preserve">SOMMERVILLE, I. </w:t>
       </w:r>
       <w:r>
@@ -14829,7 +15889,15 @@
         <w:t>Engenharia de Software</w:t>
       </w:r>
       <w:r>
-        <w:t>. 10. ed. São Paulo: Pearson Education, 2019.</w:t>
+        <w:t xml:space="preserve">. 10. ed. São Paulo: Pearson </w:t>
+      </w:r>
+      <w:proofErr w:type="spellStart"/>
+      <w:r>
+        <w:t>Education</w:t>
+      </w:r>
+      <w:proofErr w:type="spellEnd"/>
+      <w:r>
+        <w:t>, 2019.</w:t>
       </w:r>
     </w:p>
     <w:p>
@@ -14917,7 +15985,15 @@
     </w:p>
     <w:p>
       <w:r>
-        <w:t>O plano de elaboração e gerenciamento do projeto está disponível na pasta “ApêndiceA” que acompanha este documento.</w:t>
+        <w:t>O plano de elaboração e gerenciamento do projeto está disponível na pasta “</w:t>
+      </w:r>
+      <w:proofErr w:type="spellStart"/>
+      <w:r>
+        <w:t>ApêndiceA</w:t>
+      </w:r>
+      <w:proofErr w:type="spellEnd"/>
+      <w:r>
+        <w:t>” que acompanha este documento.</w:t>
       </w:r>
     </w:p>
     <w:p>
@@ -14959,7 +16035,15 @@
         <w:t>is</w:t>
       </w:r>
       <w:r>
-        <w:t xml:space="preserve"> na pasta “ApêndiceB” que acompanha este documento.</w:t>
+        <w:t xml:space="preserve"> na pasta “</w:t>
+      </w:r>
+      <w:proofErr w:type="spellStart"/>
+      <w:r>
+        <w:t>ApêndiceB</w:t>
+      </w:r>
+      <w:proofErr w:type="spellEnd"/>
+      <w:r>
+        <w:t>” que acompanha este documento.</w:t>
       </w:r>
     </w:p>
     <w:p>
@@ -14981,7 +16065,15 @@
     </w:p>
     <w:p>
       <w:r>
-        <w:t>O modelo de casos de uso está disponível na pasta “ApêndiceC” que acompanha este documento.</w:t>
+        <w:t>O modelo de casos de uso está disponível na pasta “</w:t>
+      </w:r>
+      <w:proofErr w:type="spellStart"/>
+      <w:r>
+        <w:t>ApêndiceC</w:t>
+      </w:r>
+      <w:proofErr w:type="spellEnd"/>
+      <w:r>
+        <w:t>” que acompanha este documento.</w:t>
       </w:r>
     </w:p>
     <w:p>
@@ -15003,7 +16095,15 @@
     </w:p>
     <w:p>
       <w:r>
-        <w:t>O modelo conceitual dos dados (representado por meio do modelo entidade-relacionamento), o modelo lógico dos dados e o dicionário dos dados do modelo lógico estão disponíveis na pasta “ApêndiceD” que acompanha este documento.</w:t>
+        <w:t>O modelo conceitual dos dados (representado por meio do modelo entidade-relacionamento), o modelo lógico dos dados e o dicionário dos dados do modelo lógico estão disponíveis na pasta “</w:t>
+      </w:r>
+      <w:proofErr w:type="spellStart"/>
+      <w:r>
+        <w:t>ApêndiceD</w:t>
+      </w:r>
+      <w:proofErr w:type="spellEnd"/>
+      <w:r>
+        <w:t>” que acompanha este documento.</w:t>
       </w:r>
     </w:p>
     <w:p>
@@ -15024,7 +16124,15 @@
     </w:p>
     <w:p>
       <w:r>
-        <w:t>Os modelos de interface de usuário de baixa e média fidelidades estão disponíveis na pasta “ApêndiceE” que acompanha este documento.</w:t>
+        <w:t>Os modelos de interface de usuário de baixa e média fidelidades estão disponíveis na pasta “</w:t>
+      </w:r>
+      <w:proofErr w:type="spellStart"/>
+      <w:r>
+        <w:t>ApêndiceE</w:t>
+      </w:r>
+      <w:proofErr w:type="spellEnd"/>
+      <w:r>
+        <w:t>” que acompanha este documento.</w:t>
       </w:r>
     </w:p>
     <w:p>
@@ -15063,7 +16171,15 @@
     </w:p>
     <w:p>
       <w:r>
-        <w:t>Os diagramas elaborados por meio da UML estão disponíveis na pasta “ApêndiceF” que acompanha este documento.</w:t>
+        <w:t>Os diagramas elaborados por meio da UML estão disponíveis na pasta “</w:t>
+      </w:r>
+      <w:proofErr w:type="spellStart"/>
+      <w:r>
+        <w:t>ApêndiceF</w:t>
+      </w:r>
+      <w:proofErr w:type="spellEnd"/>
+      <w:r>
+        <w:t>” que acompanha este documento.</w:t>
       </w:r>
     </w:p>
     <w:p/>
@@ -15109,7 +16225,15 @@
         </w:rPr>
       </w:pPr>
       <w:r>
-        <w:t>As entrevistas com os potenciais usuários do sistema encontram-se disponíveis na pasta “ApêndiceG” que acompanha este documento.</w:t>
+        <w:t>As entrevistas com os potenciais usuários do sistema encontram-se disponíveis na pasta “</w:t>
+      </w:r>
+      <w:proofErr w:type="spellStart"/>
+      <w:r>
+        <w:t>ApêndiceG</w:t>
+      </w:r>
+      <w:proofErr w:type="spellEnd"/>
+      <w:r>
+        <w:t>” que acompanha este documento.</w:t>
       </w:r>
       <w:bookmarkEnd w:id="68"/>
       <w:bookmarkEnd w:id="69"/>

</xml_diff>

<commit_message>
feat: correcao referencia e consultar obras.
</commit_message>
<xml_diff>
--- a/PFC_2025_Docs/PFC_Donate_v1.6.docx
+++ b/PFC_2025_Docs/PFC_Donate_v1.6.docx
@@ -6605,30 +6605,28 @@
       <w:pPr>
         <w:pStyle w:val="NormalWeb"/>
       </w:pPr>
-      <w:bookmarkStart w:id="17" w:name="_GoBack"/>
+      <w:r>
+        <w:t xml:space="preserve">As saídas dos processos de gerenciamento de projetos encontram-se no Apêndice </w:t>
+      </w:r>
+      <w:r>
+        <w:t>A</w:t>
+      </w:r>
+      <w:r>
+        <w:t>.</w:t>
+      </w:r>
+    </w:p>
+    <w:p>
+      <w:pPr>
+        <w:pStyle w:val="Ttulo2"/>
+      </w:pPr>
+      <w:bookmarkStart w:id="17" w:name="_Toc199351290"/>
+      <w:r>
+        <w:t xml:space="preserve">4.2 </w:t>
+      </w:r>
+      <w:r>
+        <w:t>MODELO DE CICLO DE VIDA</w:t>
+      </w:r>
       <w:bookmarkEnd w:id="17"/>
-      <w:r>
-        <w:t xml:space="preserve">As saídas dos processos de gerenciamento de projetos encontram-se no Apêndice </w:t>
-      </w:r>
-      <w:r>
-        <w:t>A</w:t>
-      </w:r>
-      <w:r>
-        <w:t>.</w:t>
-      </w:r>
-    </w:p>
-    <w:p>
-      <w:pPr>
-        <w:pStyle w:val="Ttulo2"/>
-      </w:pPr>
-      <w:bookmarkStart w:id="18" w:name="_Toc199351290"/>
-      <w:r>
-        <w:t xml:space="preserve">4.2 </w:t>
-      </w:r>
-      <w:r>
-        <w:t>MODELO DE CICLO DE VIDA</w:t>
-      </w:r>
-      <w:bookmarkEnd w:id="18"/>
       <w:r>
         <w:t xml:space="preserve"> </w:t>
       </w:r>
@@ -6676,13 +6674,13 @@
     <w:tbl>
       <w:tblPr>
         <w:tblStyle w:val="Tabelacomgrade"/>
-        <w:tblW w:w="0" w:type="auto"/>
+        <w:tblW w:w="9464" w:type="dxa"/>
         <w:tblLook w:val="04A0" w:firstRow="1" w:lastRow="0" w:firstColumn="1" w:lastColumn="0" w:noHBand="0" w:noVBand="1"/>
       </w:tblPr>
       <w:tblGrid>
         <w:gridCol w:w="2943"/>
         <w:gridCol w:w="3261"/>
-        <w:gridCol w:w="2976"/>
+        <w:gridCol w:w="3260"/>
       </w:tblGrid>
       <w:tr>
         <w:tc>
@@ -6707,7 +6705,7 @@
         </w:tc>
         <w:tc>
           <w:tcPr>
-            <w:tcW w:w="2976" w:type="dxa"/>
+            <w:tcW w:w="3260" w:type="dxa"/>
           </w:tcPr>
           <w:p>
             <w:r>
@@ -6757,7 +6755,7 @@
         </w:tc>
         <w:tc>
           <w:tcPr>
-            <w:tcW w:w="2976" w:type="dxa"/>
+            <w:tcW w:w="3260" w:type="dxa"/>
           </w:tcPr>
           <w:p>
             <w:r>
@@ -6800,7 +6798,7 @@
         </w:tc>
         <w:tc>
           <w:tcPr>
-            <w:tcW w:w="2976" w:type="dxa"/>
+            <w:tcW w:w="3260" w:type="dxa"/>
           </w:tcPr>
           <w:p>
             <w:r>
@@ -6848,7 +6846,7 @@
         </w:tc>
         <w:tc>
           <w:tcPr>
-            <w:tcW w:w="2976" w:type="dxa"/>
+            <w:tcW w:w="3260" w:type="dxa"/>
           </w:tcPr>
           <w:p>
             <w:r>
@@ -6883,7 +6881,7 @@
         </w:tc>
         <w:tc>
           <w:tcPr>
-            <w:tcW w:w="2976" w:type="dxa"/>
+            <w:tcW w:w="3260" w:type="dxa"/>
           </w:tcPr>
           <w:p>
             <w:r>
@@ -6927,7 +6925,7 @@
         </w:tc>
         <w:tc>
           <w:tcPr>
-            <w:tcW w:w="2976" w:type="dxa"/>
+            <w:tcW w:w="3260" w:type="dxa"/>
           </w:tcPr>
           <w:p>
             <w:r>
@@ -6965,7 +6963,7 @@
         </w:tc>
         <w:tc>
           <w:tcPr>
-            <w:tcW w:w="2976" w:type="dxa"/>
+            <w:tcW w:w="3260" w:type="dxa"/>
           </w:tcPr>
           <w:p>
             <w:r>
@@ -7000,7 +6998,7 @@
         </w:tc>
         <w:tc>
           <w:tcPr>
-            <w:tcW w:w="2976" w:type="dxa"/>
+            <w:tcW w:w="3260" w:type="dxa"/>
           </w:tcPr>
           <w:p>
             <w:r>
@@ -7010,6 +7008,9 @@
         </w:tc>
       </w:tr>
       <w:tr>
+        <w:trPr>
+          <w:trHeight w:val="2759"/>
+        </w:trPr>
         <w:tc>
           <w:tcPr>
             <w:tcW w:w="2943" w:type="dxa"/>
@@ -7044,7 +7045,7 @@
         </w:tc>
         <w:tc>
           <w:tcPr>
-            <w:tcW w:w="2976" w:type="dxa"/>
+            <w:tcW w:w="3260" w:type="dxa"/>
           </w:tcPr>
           <w:p>
             <w:r>
@@ -7053,12 +7054,48 @@
           </w:p>
         </w:tc>
       </w:tr>
+      <w:tr>
+        <w:trPr>
+          <w:trHeight w:val="1020"/>
+        </w:trPr>
+        <w:tc>
+          <w:tcPr>
+            <w:tcW w:w="2943" w:type="dxa"/>
+          </w:tcPr>
+          <w:p>
+            <w:r>
+              <w:lastRenderedPageBreak/>
+              <w:t>Correção da Fase 2</w:t>
+            </w:r>
+          </w:p>
+        </w:tc>
+        <w:tc>
+          <w:tcPr>
+            <w:tcW w:w="3261" w:type="dxa"/>
+          </w:tcPr>
+          <w:p>
+            <w:r>
+              <w:t>Entrega da documentação e codificação corrigida</w:t>
+            </w:r>
+          </w:p>
+        </w:tc>
+        <w:tc>
+          <w:tcPr>
+            <w:tcW w:w="3260" w:type="dxa"/>
+          </w:tcPr>
+          <w:p>
+            <w:r>
+              <w:t>08/06/2025</w:t>
+            </w:r>
+          </w:p>
+        </w:tc>
+      </w:tr>
     </w:tbl>
     <w:p>
       <w:pPr>
         <w:pStyle w:val="Legenda"/>
       </w:pPr>
-      <w:bookmarkStart w:id="19" w:name="_Toc198284573"/>
+      <w:bookmarkStart w:id="18" w:name="_Toc198284573"/>
       <w:r>
         <w:t xml:space="preserve">QUADRO </w:t>
       </w:r>
@@ -7095,38 +7132,38 @@
       <w:r>
         <w:t>Incrementos previstos</w:t>
       </w:r>
+      <w:bookmarkEnd w:id="18"/>
+    </w:p>
+    <w:p>
+      <w:r>
+        <w:t xml:space="preserve">Os demais incrementos serão realizados no 2º. Semestre de 2025. </w:t>
+      </w:r>
+    </w:p>
+    <w:p>
+      <w:pPr>
+        <w:rPr>
+          <w:highlight w:val="yellow"/>
+        </w:rPr>
+      </w:pPr>
+    </w:p>
+    <w:p>
+      <w:pPr>
+        <w:pStyle w:val="Ttulo2"/>
+      </w:pPr>
+      <w:bookmarkStart w:id="19" w:name="_Toc199351291"/>
+      <w:r>
+        <w:t>4.</w:t>
+      </w:r>
+      <w:r>
+        <w:t>3</w:t>
+      </w:r>
+      <w:r>
+        <w:t xml:space="preserve"> </w:t>
+      </w:r>
+      <w:r>
+        <w:t>RECURSOS NECESSÁRIOS</w:t>
+      </w:r>
       <w:bookmarkEnd w:id="19"/>
-    </w:p>
-    <w:p>
-      <w:r>
-        <w:t xml:space="preserve">Os demais incrementos serão realizados no 2º. Semestre de 2025. </w:t>
-      </w:r>
-    </w:p>
-    <w:p>
-      <w:pPr>
-        <w:rPr>
-          <w:highlight w:val="yellow"/>
-        </w:rPr>
-      </w:pPr>
-    </w:p>
-    <w:p>
-      <w:pPr>
-        <w:pStyle w:val="Ttulo2"/>
-      </w:pPr>
-      <w:bookmarkStart w:id="20" w:name="_Toc199351291"/>
-      <w:r>
-        <w:t>4.</w:t>
-      </w:r>
-      <w:r>
-        <w:t>3</w:t>
-      </w:r>
-      <w:r>
-        <w:t xml:space="preserve"> </w:t>
-      </w:r>
-      <w:r>
-        <w:t>RECURSOS NECESSÁRIOS</w:t>
-      </w:r>
-      <w:bookmarkEnd w:id="20"/>
     </w:p>
     <w:p>
       <w:pPr>
@@ -7437,6 +7474,7 @@
         </w:numPr>
       </w:pPr>
       <w:r>
+        <w:lastRenderedPageBreak/>
         <w:t>Java</w:t>
       </w:r>
       <w:r>
@@ -7598,7 +7636,6 @@
         </w:numPr>
       </w:pPr>
       <w:r>
-        <w:lastRenderedPageBreak/>
         <w:t>Computador desktop  RAM</w:t>
       </w:r>
       <w:r>
@@ -7707,7 +7744,7 @@
       <w:pPr>
         <w:pStyle w:val="Ttulo2"/>
       </w:pPr>
-      <w:bookmarkStart w:id="21" w:name="_Toc199351292"/>
+      <w:bookmarkStart w:id="20" w:name="_Toc199351292"/>
       <w:r>
         <w:t>4.</w:t>
       </w:r>
@@ -7717,7 +7754,7 @@
       <w:r>
         <w:t xml:space="preserve"> RELATÓRIO DE DESEMPENHO</w:t>
       </w:r>
-      <w:bookmarkEnd w:id="21"/>
+      <w:bookmarkEnd w:id="20"/>
       <w:r>
         <w:t xml:space="preserve"> </w:t>
       </w:r>
@@ -7750,14 +7787,6 @@
     </w:p>
     <w:p>
       <w:r>
-        <w:rPr>
-          <w:highlight w:val="yellow"/>
-        </w:rPr>
-        <w:t>/* Preencher o relatório da Fase 2*/</w:t>
-      </w:r>
-    </w:p>
-    <w:p>
-      <w:r>
         <w:t>4.</w:t>
       </w:r>
       <w:r>
@@ -7890,7 +7919,11 @@
         <w:t>a</w:t>
       </w:r>
       <w:r>
-        <w:t xml:space="preserve"> com uma mensagem clara, informando o que foi modificado, por quem e em qual data. Isso possibilitou um acompanhamento completo das evoluções do projeto, além de permitir retornar a versões anteriores sempre que necessário.</w:t>
+        <w:t xml:space="preserve"> com uma mensagem clara, informando o que foi modificado, por quem e </w:t>
+      </w:r>
+      <w:r>
+        <w:lastRenderedPageBreak/>
+        <w:t>em qual data. Isso possibilitou um acompanhamento completo das evoluções do projeto, além de permitir retornar a versões anteriores sempre que necessário.</w:t>
       </w:r>
     </w:p>
     <w:p>
@@ -7912,7 +7945,6 @@
         <w:rPr>
           <w:noProof/>
         </w:rPr>
-        <w:lastRenderedPageBreak/>
         <w:drawing>
           <wp:inline distT="0" distB="0" distL="0" distR="0" wp14:anchorId="2E8BC409" wp14:editId="42EC5D85">
             <wp:extent cx="5612130" cy="515620"/>
@@ -7954,7 +7986,7 @@
       <w:pPr>
         <w:pStyle w:val="Legenda"/>
       </w:pPr>
-      <w:bookmarkStart w:id="22" w:name="_Toc199351267"/>
+      <w:bookmarkStart w:id="21" w:name="_Toc199351267"/>
       <w:r>
         <w:t xml:space="preserve">FIGURA </w:t>
       </w:r>
@@ -7985,7 +8017,7 @@
       <w:r>
         <w:t>Estrutura de pastas do projeto</w:t>
       </w:r>
-      <w:bookmarkEnd w:id="22"/>
+      <w:bookmarkEnd w:id="21"/>
     </w:p>
     <w:p>
       <w:r>
@@ -8101,7 +8133,7 @@
       <w:pPr>
         <w:pStyle w:val="Legenda"/>
       </w:pPr>
-      <w:bookmarkStart w:id="23" w:name="_Toc199351268"/>
+      <w:bookmarkStart w:id="22" w:name="_Toc199351268"/>
       <w:r>
         <w:t xml:space="preserve">FIGURA </w:t>
       </w:r>
@@ -8132,13 +8164,14 @@
       <w:r>
         <w:t xml:space="preserve"> Subdivisão das pastas de codificação do projeto.</w:t>
       </w:r>
-      <w:bookmarkEnd w:id="23"/>
+      <w:bookmarkEnd w:id="22"/>
     </w:p>
     <w:p>
       <w:r>
         <w:rPr>
           <w:noProof/>
         </w:rPr>
+        <w:lastRenderedPageBreak/>
         <w:drawing>
           <wp:inline distT="0" distB="0" distL="0" distR="0" wp14:anchorId="61095085" wp14:editId="3D62E39F">
             <wp:extent cx="5612130" cy="1664970"/>
@@ -8181,7 +8214,6 @@
         <w:pStyle w:val="Legenda"/>
       </w:pPr>
       <w:r>
-        <w:lastRenderedPageBreak/>
         <w:t xml:space="preserve">FIGURA </w:t>
       </w:r>
       <w:r>
@@ -8219,9 +8251,9 @@
       <w:pPr>
         <w:pStyle w:val="Ttulo1"/>
       </w:pPr>
-      <w:bookmarkStart w:id="24" w:name="_Toc192060090"/>
-      <w:bookmarkStart w:id="25" w:name="_Toc192060091"/>
-      <w:bookmarkStart w:id="26" w:name="_Toc199351293"/>
+      <w:bookmarkStart w:id="23" w:name="_Toc192060090"/>
+      <w:bookmarkStart w:id="24" w:name="_Toc192060091"/>
+      <w:bookmarkStart w:id="25" w:name="_Toc199351293"/>
       <w:r>
         <w:lastRenderedPageBreak/>
         <w:t xml:space="preserve">5 </w:t>
@@ -8235,57 +8267,124 @@
       <w:r>
         <w:t xml:space="preserve"> REQUISITOS</w:t>
       </w:r>
+      <w:bookmarkEnd w:id="23"/>
       <w:bookmarkEnd w:id="24"/>
       <w:bookmarkEnd w:id="25"/>
+    </w:p>
+    <w:p>
+      <w:pPr>
+        <w:pStyle w:val="NormalWeb"/>
+      </w:pPr>
+      <w:r>
+        <w:t>Este capítulo apresenta os requisitos necessários para</w:t>
+      </w:r>
+      <w:r>
+        <w:t xml:space="preserve"> o desenvolvimento do sistema de software Donate. A Especifica</w:t>
+      </w:r>
+      <w:r>
+        <w:t>ção dos requisitos é fundamental para garantir que o sistema atenda às necessidades dos usuários e cumpra seu propósito de forma eficaz. Para isso, são definidos os requisitos funcionais e não funcionais, descrevendo as principais funcionalidades e restrições que devem ser consideradas durante o desenvolvimento do software.</w:t>
+      </w:r>
+    </w:p>
+    <w:p>
+      <w:pPr>
+        <w:pStyle w:val="NormalWeb"/>
+      </w:pPr>
+      <w:r>
+        <w:t xml:space="preserve">Os requisitos </w:t>
+      </w:r>
+      <w:r>
+        <w:t>lev</w:t>
+      </w:r>
+      <w:r>
+        <w:t xml:space="preserve">antados </w:t>
+      </w:r>
+      <w:r>
+        <w:t xml:space="preserve">têm </w:t>
+      </w:r>
+      <w:r>
+        <w:t>com</w:t>
+      </w:r>
+      <w:r>
+        <w:t>o base</w:t>
+      </w:r>
+      <w:r>
+        <w:t xml:space="preserve"> pesquisas sobre a doação de leite materno, entrevistas com profissionais da área e a análise de sistemas similares existentes. A seguir, são detalhados os requisitos funcionais e não funcionais do sistema.</w:t>
+      </w:r>
+    </w:p>
+    <w:p/>
+    <w:p>
+      <w:pPr>
+        <w:pStyle w:val="Ttulo2"/>
+      </w:pPr>
+      <w:bookmarkStart w:id="26" w:name="_Toc192060093"/>
+      <w:bookmarkStart w:id="27" w:name="_Toc199351294"/>
+      <w:r>
+        <w:t>5.</w:t>
+      </w:r>
+      <w:r>
+        <w:t>1</w:t>
+      </w:r>
+      <w:r>
+        <w:t xml:space="preserve"> REQUISITOS</w:t>
+      </w:r>
       <w:bookmarkEnd w:id="26"/>
-    </w:p>
-    <w:p>
-      <w:pPr>
-        <w:pStyle w:val="NormalWeb"/>
-      </w:pPr>
-      <w:r>
-        <w:t>Este capítulo apresenta os requisitos necessários para</w:t>
-      </w:r>
-      <w:r>
-        <w:t xml:space="preserve"> o desenvolvimento do sistema de software Donate. A Especifica</w:t>
-      </w:r>
-      <w:r>
-        <w:t>ção dos requisitos é fundamental para garantir que o sistema atenda às necessidades dos usuários e cumpra seu propósito de forma eficaz. Para isso, são definidos os requisitos funcionais e não funcionais, descrevendo as principais funcionalidades e restrições que devem ser consideradas durante o desenvolvimento do software.</w:t>
-      </w:r>
-    </w:p>
-    <w:p>
-      <w:pPr>
-        <w:pStyle w:val="NormalWeb"/>
-      </w:pPr>
-      <w:r>
-        <w:t xml:space="preserve">Os requisitos </w:t>
-      </w:r>
-      <w:r>
-        <w:t>lev</w:t>
-      </w:r>
-      <w:r>
-        <w:t xml:space="preserve">antados </w:t>
-      </w:r>
-      <w:r>
-        <w:t xml:space="preserve">têm </w:t>
-      </w:r>
-      <w:r>
-        <w:t>com</w:t>
-      </w:r>
-      <w:r>
-        <w:t>o base</w:t>
-      </w:r>
-      <w:r>
-        <w:t xml:space="preserve"> pesquisas sobre a doação de leite materno, entrevistas com profissionais da área e a análise de sistemas similares existentes. A seguir, são detalhados os requisitos funcionais e não funcionais do sistema.</w:t>
-      </w:r>
-    </w:p>
-    <w:p/>
-    <w:p>
-      <w:pPr>
-        <w:pStyle w:val="Ttulo2"/>
-      </w:pPr>
-      <w:bookmarkStart w:id="27" w:name="_Toc192060093"/>
-      <w:bookmarkStart w:id="28" w:name="_Toc199351294"/>
+      <w:r>
+        <w:t xml:space="preserve"> DO SISTEMA</w:t>
+      </w:r>
+      <w:r>
+        <w:t xml:space="preserve"> DE SOFTWARE</w:t>
+      </w:r>
+      <w:bookmarkEnd w:id="27"/>
+    </w:p>
+    <w:p>
+      <w:pPr>
+        <w:rPr>
+          <w:color w:val="FF0000"/>
+        </w:rPr>
+      </w:pPr>
+      <w:bookmarkStart w:id="28" w:name="_Toc192060094"/>
+      <w:r>
+        <w:t>Os requisitos do sistema de software definem as funcionalidades e restrições necessárias para o desenvolvimento da aplicação. Eles garantem que o sistema atenda às necessidades dos usuários e cumpra seu propósito de facilitar a doação de leite materno</w:t>
+      </w:r>
+      <w:r>
+        <w:t xml:space="preserve"> </w:t>
+      </w:r>
+    </w:p>
+    <w:p>
+      <w:r>
+        <w:t>Nesta seção, os requisitos serão c</w:t>
+      </w:r>
+      <w:r>
+        <w:t>lassificados em três categorias descritas a seguir.</w:t>
+      </w:r>
+    </w:p>
+    <w:p>
+      <w:r>
+        <w:t>Essenciais: requisitos fundamentais para o funcionamento do sistema. Sem eles, a aplicação não atenderá aos seus objetivos principais.</w:t>
+      </w:r>
+    </w:p>
+    <w:p>
+      <w:r>
+        <w:t>Importantes: requisitos que melhoram a experiência do usuário e a eficiência do sistema, mas que não são indispensáveis para o funcionamento básico.</w:t>
+      </w:r>
+    </w:p>
+    <w:p>
+      <w:r>
+        <w:t>Desejáveis: requisitos adicionais que agregam valor ao sistema, proporcionando maior conveniência e aprimoramento, mas que não são prioritários na implementação inicial.</w:t>
+      </w:r>
+    </w:p>
+    <w:p>
+      <w:bookmarkStart w:id="29" w:name="_Toc198201030"/>
+      <w:r>
+        <w:t>A seguir, são apresentados os requisitos funcionais do sistema, organizados conforme sua classificação.</w:t>
+      </w:r>
+      <w:bookmarkEnd w:id="29"/>
+    </w:p>
+    <w:p>
+      <w:pPr>
+        <w:pStyle w:val="Ttulo3"/>
+      </w:pPr>
+      <w:bookmarkStart w:id="30" w:name="_Toc199351295"/>
       <w:r>
         <w:t>5.</w:t>
       </w:r>
@@ -8293,83 +8392,16 @@
         <w:t>1</w:t>
       </w:r>
       <w:r>
-        <w:t xml:space="preserve"> REQUISITOS</w:t>
-      </w:r>
-      <w:bookmarkEnd w:id="27"/>
-      <w:r>
-        <w:t xml:space="preserve"> DO SISTEMA</w:t>
-      </w:r>
-      <w:r>
-        <w:t xml:space="preserve"> DE SOFTWARE</w:t>
+        <w:t>.1 Requisitos F</w:t>
+      </w:r>
+      <w:r>
+        <w:t>uncionais</w:t>
       </w:r>
       <w:bookmarkEnd w:id="28"/>
-    </w:p>
-    <w:p>
-      <w:pPr>
-        <w:rPr>
-          <w:color w:val="FF0000"/>
-        </w:rPr>
-      </w:pPr>
-      <w:bookmarkStart w:id="29" w:name="_Toc192060094"/>
-      <w:r>
-        <w:t>Os requisitos do sistema de software definem as funcionalidades e restrições necessárias para o desenvolvimento da aplicação. Eles garantem que o sistema atenda às necessidades dos usuários e cumpra seu propósito de facilitar a doação de leite materno</w:t>
-      </w:r>
-      <w:r>
-        <w:t xml:space="preserve"> </w:t>
-      </w:r>
-    </w:p>
-    <w:p>
-      <w:r>
-        <w:t>Nesta seção, os requisitos serão c</w:t>
-      </w:r>
-      <w:r>
-        <w:t>lassificados em três categorias descritas a seguir.</w:t>
-      </w:r>
-    </w:p>
-    <w:p>
-      <w:r>
-        <w:t>Essenciais: requisitos fundamentais para o funcionamento do sistema. Sem eles, a aplicação não atenderá aos seus objetivos principais.</w:t>
-      </w:r>
-    </w:p>
-    <w:p>
-      <w:r>
-        <w:t>Importantes: requisitos que melhoram a experiência do usuário e a eficiência do sistema, mas que não são indispensáveis para o funcionamento básico.</w:t>
-      </w:r>
-    </w:p>
-    <w:p>
-      <w:r>
-        <w:t>Desejáveis: requisitos adicionais que agregam valor ao sistema, proporcionando maior conveniência e aprimoramento, mas que não são prioritários na implementação inicial.</w:t>
-      </w:r>
-    </w:p>
-    <w:p>
-      <w:bookmarkStart w:id="30" w:name="_Toc198201030"/>
-      <w:r>
-        <w:t>A seguir, são apresentados os requisitos funcionais do sistema, organizados conforme sua classificação.</w:t>
-      </w:r>
       <w:bookmarkEnd w:id="30"/>
     </w:p>
     <w:p>
-      <w:pPr>
-        <w:pStyle w:val="Ttulo3"/>
-      </w:pPr>
-      <w:bookmarkStart w:id="31" w:name="_Toc199351295"/>
-      <w:r>
-        <w:t>5.</w:t>
-      </w:r>
-      <w:r>
-        <w:t>1</w:t>
-      </w:r>
-      <w:r>
-        <w:t>.1 Requisitos F</w:t>
-      </w:r>
-      <w:r>
-        <w:t>uncionais</w:t>
-      </w:r>
-      <w:bookmarkEnd w:id="29"/>
-      <w:bookmarkEnd w:id="31"/>
-    </w:p>
-    <w:p>
-      <w:bookmarkStart w:id="32" w:name="_Toc192060095"/>
+      <w:bookmarkStart w:id="31" w:name="_Toc192060095"/>
       <w:r>
         <w:t>Os requisitos funcionais descrevem as funcionalidades que o sistema deve oferecer para atender às necessidades dos usuários. Eles foram classificados de acordo com sua prioridade, podendo ser essenciais, importantes ou desejáveis.</w:t>
       </w:r>
@@ -9951,7 +9983,7 @@
       <w:pPr>
         <w:pStyle w:val="Ttulo3"/>
       </w:pPr>
-      <w:bookmarkStart w:id="33" w:name="_Toc199351296"/>
+      <w:bookmarkStart w:id="32" w:name="_Toc199351296"/>
     </w:p>
     <w:p>
       <w:pPr>
@@ -9978,8 +10010,8 @@
       <w:r>
         <w:t>uncionais</w:t>
       </w:r>
+      <w:bookmarkEnd w:id="31"/>
       <w:bookmarkEnd w:id="32"/>
-      <w:bookmarkEnd w:id="33"/>
     </w:p>
     <w:p>
       <w:pPr>
@@ -9987,7 +10019,7 @@
           <w:color w:val="FF0000"/>
         </w:rPr>
       </w:pPr>
-      <w:bookmarkStart w:id="34" w:name="_Toc192060096"/>
+      <w:bookmarkStart w:id="33" w:name="_Toc192060096"/>
       <w:r>
         <w:t>Os requisitos não funcionais definem as propriedades e restrições do sistema, garantindo aspectos como desempenho, segurança e usabilidade. Esses requisitos são essenciais para a qualidade da aplicação</w:t>
       </w:r>
@@ -11091,11 +11123,11 @@
       <w:pPr>
         <w:pStyle w:val="Ttulo3"/>
       </w:pPr>
-      <w:bookmarkStart w:id="35" w:name="_Toc199351297"/>
+      <w:bookmarkStart w:id="34" w:name="_Toc199351297"/>
       <w:r>
         <w:t>5.1.3 Principais Regras de Negócio</w:t>
       </w:r>
-      <w:bookmarkEnd w:id="35"/>
+      <w:bookmarkEnd w:id="34"/>
     </w:p>
     <w:p>
       <w:r>
@@ -11288,339 +11320,339 @@
       <w:pPr>
         <w:pStyle w:val="Ttulo2"/>
       </w:pPr>
-      <w:bookmarkStart w:id="36" w:name="_Toc199351298"/>
+      <w:bookmarkStart w:id="35" w:name="_Toc199351298"/>
       <w:r>
         <w:lastRenderedPageBreak/>
         <w:t>5.2 ANÁLISE DOS REQUISITOS</w:t>
       </w:r>
+      <w:bookmarkEnd w:id="35"/>
+    </w:p>
+    <w:p>
+      <w:pPr>
+        <w:pStyle w:val="Ttulo3"/>
+      </w:pPr>
+    </w:p>
+    <w:p>
+      <w:pPr>
+        <w:pStyle w:val="Ttulo3"/>
+      </w:pPr>
+      <w:bookmarkStart w:id="36" w:name="_Toc199351299"/>
+      <w:r>
+        <w:t xml:space="preserve">5.2.1 </w:t>
+      </w:r>
+      <w:r>
+        <w:t>Visão Funcional</w:t>
+      </w:r>
       <w:bookmarkEnd w:id="36"/>
     </w:p>
     <w:p>
       <w:pPr>
+        <w:pStyle w:val="NormalWeb"/>
+      </w:pPr>
+      <w:bookmarkStart w:id="37" w:name="_Toc192060098"/>
+      <w:bookmarkEnd w:id="33"/>
+      <w:r>
+        <w:t xml:space="preserve">A visão funcional do sistema é baseada no modelo de casos de uso, que descreve as interações entre os usuários e o sistema. Essa abordagem permite entender as funcionalidades que o sistema deve oferecer de forma clara e objetiva, representando os principais fluxos de eventos e as interações que ocorrem no processo de doação de leite materno. </w:t>
+      </w:r>
+    </w:p>
+    <w:p>
+      <w:pPr>
+        <w:pStyle w:val="NormalWeb"/>
+      </w:pPr>
+      <w:r>
+        <w:t>O modelo de casos de uso consiste no diagrama de casos de uso, que ilustra as diferentes ações que os usuários podem realizar no sistema, e na descrição dos fluxos de eventos, que detalha os passos envolvidos em cada caso de uso</w:t>
+      </w:r>
+      <w:r>
+        <w:t xml:space="preserve"> (Sommerville, </w:t>
+      </w:r>
+      <w:r>
+        <w:t>2019</w:t>
+      </w:r>
+      <w:r>
+        <w:t>)</w:t>
+      </w:r>
+      <w:r>
+        <w:t>.</w:t>
+      </w:r>
+    </w:p>
+    <w:p>
+      <w:pPr>
+        <w:pStyle w:val="NormalWeb"/>
+      </w:pPr>
+      <w:bookmarkStart w:id="38" w:name="_Toc192060097"/>
+      <w:r>
+        <w:t xml:space="preserve">O modelo de casos de uso é constituído pelo diagrama de casos de uso e pela descrição dos fluxos de </w:t>
+      </w:r>
+      <w:r>
+        <w:t>eventos. O diagrama e as descrições dos fluxos de eventos estão</w:t>
+      </w:r>
+      <w:r>
+        <w:t xml:space="preserve"> no Apêndice C.</w:t>
+      </w:r>
+    </w:p>
+    <w:bookmarkEnd w:id="38"/>
+    <w:p>
+      <w:r>
+        <w:rPr>
+          <w:highlight w:val="yellow"/>
+        </w:rPr>
+        <w:t>/* Diagrama de caso de uso de visão geral: incluir Servidor de E-mail e Servidor de Mapas como atores *</w:t>
+      </w:r>
+      <w:r>
+        <w:t>/ OK</w:t>
+      </w:r>
+    </w:p>
+    <w:p>
+      <w:r>
+        <w:rPr>
+          <w:highlight w:val="yellow"/>
+        </w:rPr>
+        <w:t>/* Módulo de autenticação</w:t>
+      </w:r>
+      <w:r>
+        <w:rPr>
+          <w:highlight w:val="yellow"/>
+        </w:rPr>
+        <w:t xml:space="preserve"> e Módulo de recuperar senha</w:t>
+      </w:r>
+      <w:r>
+        <w:rPr>
+          <w:highlight w:val="yellow"/>
+        </w:rPr>
+        <w:t>: deve</w:t>
+      </w:r>
+      <w:r>
+        <w:rPr>
+          <w:highlight w:val="yellow"/>
+        </w:rPr>
+        <w:t>m</w:t>
+      </w:r>
+      <w:r>
+        <w:rPr>
+          <w:highlight w:val="yellow"/>
+        </w:rPr>
+        <w:t xml:space="preserve"> ter o ator Servidor de e-mail */</w:t>
+      </w:r>
+      <w:r>
+        <w:t xml:space="preserve"> ok</w:t>
+      </w:r>
+    </w:p>
+    <w:p>
+      <w:r>
+        <w:rPr>
+          <w:highlight w:val="yellow"/>
+        </w:rPr>
+        <w:t xml:space="preserve">/* Módulo de </w:t>
+      </w:r>
+      <w:r>
+        <w:rPr>
+          <w:highlight w:val="yellow"/>
+        </w:rPr>
+        <w:t>BHL mais próximo</w:t>
+      </w:r>
+      <w:r>
+        <w:rPr>
+          <w:highlight w:val="yellow"/>
+        </w:rPr>
+        <w:t xml:space="preserve">: deve ter o ator </w:t>
+      </w:r>
+      <w:r>
+        <w:rPr>
+          <w:highlight w:val="yellow"/>
+        </w:rPr>
+        <w:t>Servidor de mapas</w:t>
+      </w:r>
+      <w:r>
+        <w:rPr>
+          <w:highlight w:val="yellow"/>
+        </w:rPr>
+        <w:t xml:space="preserve"> */</w:t>
+      </w:r>
+      <w:r>
+        <w:t xml:space="preserve"> OK</w:t>
+      </w:r>
+    </w:p>
+    <w:p>
+      <w:r>
+        <w:rPr>
+          <w:highlight w:val="yellow"/>
+        </w:rPr>
+        <w:t>/* Módulo contato com usuário: caso de uso “Sistema...” trocar por nomes de casos de uso mais sucintos – dividir em 2 casos de uso */</w:t>
+      </w:r>
+    </w:p>
+    <w:p>
+      <w:r>
+        <w:rPr>
+          <w:highlight w:val="yellow"/>
+        </w:rPr>
+        <w:t xml:space="preserve">/* Módulo </w:t>
+      </w:r>
+      <w:r>
+        <w:rPr>
+          <w:highlight w:val="yellow"/>
+        </w:rPr>
+        <w:t>Doadora/receptora..</w:t>
+      </w:r>
+      <w:r>
+        <w:rPr>
+          <w:highlight w:val="yellow"/>
+        </w:rPr>
+        <w:t xml:space="preserve">.” </w:t>
+      </w:r>
+      <w:r>
+        <w:rPr>
+          <w:highlight w:val="yellow"/>
+        </w:rPr>
+        <w:t xml:space="preserve">os casos de uso precisam ter verbos </w:t>
+      </w:r>
+      <w:r>
+        <w:rPr>
+          <w:highlight w:val="yellow"/>
+        </w:rPr>
+        <w:t>*/</w:t>
+      </w:r>
+      <w:r>
+        <w:t xml:space="preserve"> ok</w:t>
+      </w:r>
+    </w:p>
+    <w:p>
+      <w:r>
+        <w:rPr>
+          <w:highlight w:val="yellow"/>
+        </w:rPr>
+        <w:t xml:space="preserve">/* Módulo </w:t>
+      </w:r>
+      <w:r>
+        <w:rPr>
+          <w:highlight w:val="yellow"/>
+        </w:rPr>
+        <w:t>Doar leite..</w:t>
+      </w:r>
+      <w:r>
+        <w:rPr>
+          <w:highlight w:val="yellow"/>
+        </w:rPr>
+        <w:t xml:space="preserve">.” </w:t>
+      </w:r>
+      <w:r>
+        <w:rPr>
+          <w:highlight w:val="yellow"/>
+        </w:rPr>
+        <w:t xml:space="preserve">receptora receberá notificação também? </w:t>
+      </w:r>
+      <w:r>
+        <w:rPr>
+          <w:highlight w:val="yellow"/>
+        </w:rPr>
+        <w:t>*/</w:t>
+      </w:r>
+      <w:r>
+        <w:t>(definir oque receptora vai fazer no sistema)</w:t>
+      </w:r>
+    </w:p>
+    <w:p>
+      <w:r>
+        <w:rPr>
+          <w:highlight w:val="yellow"/>
+        </w:rPr>
+        <w:t xml:space="preserve">/* </w:t>
+      </w:r>
+      <w:r>
+        <w:rPr>
+          <w:highlight w:val="yellow"/>
+        </w:rPr>
+        <w:t xml:space="preserve">Acredito que </w:t>
+      </w:r>
+      <w:r>
+        <w:rPr>
+          <w:highlight w:val="yellow"/>
+        </w:rPr>
+        <w:t xml:space="preserve">módulo “login” </w:t>
+      </w:r>
+      <w:r>
+        <w:rPr>
+          <w:highlight w:val="yellow"/>
+        </w:rPr>
+        <w:t xml:space="preserve">seja o </w:t>
+      </w:r>
+      <w:r>
+        <w:rPr>
+          <w:highlight w:val="yellow"/>
+        </w:rPr>
+        <w:t xml:space="preserve"> </w:t>
+      </w:r>
+      <w:r>
+        <w:rPr>
+          <w:highlight w:val="yellow"/>
+        </w:rPr>
+        <w:t>“</w:t>
+      </w:r>
+      <w:r>
+        <w:rPr>
+          <w:highlight w:val="yellow"/>
+        </w:rPr>
+        <w:t>Módulo de autenticação</w:t>
+      </w:r>
+      <w:r>
+        <w:t>” */</w:t>
+      </w:r>
+      <w:r>
+        <w:t xml:space="preserve"> ok</w:t>
+      </w:r>
+    </w:p>
+    <w:p>
+      <w:r>
+        <w:rPr>
+          <w:highlight w:val="yellow"/>
+        </w:rPr>
+        <w:t>/* Em qual módulo ser</w:t>
+      </w:r>
+      <w:r>
+        <w:rPr>
+          <w:highlight w:val="yellow"/>
+        </w:rPr>
+        <w:t>ão</w:t>
+      </w:r>
+      <w:r>
+        <w:rPr>
+          <w:highlight w:val="yellow"/>
+        </w:rPr>
+        <w:t xml:space="preserve"> cadastrado</w:t>
+      </w:r>
+      <w:r>
+        <w:rPr>
+          <w:highlight w:val="yellow"/>
+        </w:rPr>
+        <w:t>s</w:t>
+      </w:r>
+      <w:r>
+        <w:rPr>
+          <w:highlight w:val="yellow"/>
+        </w:rPr>
+        <w:t xml:space="preserve"> o </w:t>
+      </w:r>
+      <w:r>
+        <w:rPr>
+          <w:highlight w:val="yellow"/>
+        </w:rPr>
+        <w:t>BHL</w:t>
+      </w:r>
+      <w:r>
+        <w:rPr>
+          <w:highlight w:val="yellow"/>
+        </w:rPr>
+        <w:t>, os municípios e os profissionais de saúde vinculados ao BHL?” */</w:t>
+      </w:r>
+      <w:r>
+        <w:t xml:space="preserve"> mmodulo administrador fazer ainda</w:t>
+      </w:r>
+    </w:p>
+    <w:p/>
+    <w:p>
+      <w:pPr>
         <w:pStyle w:val="Ttulo3"/>
       </w:pPr>
-    </w:p>
-    <w:p>
-      <w:pPr>
-        <w:pStyle w:val="Ttulo3"/>
-      </w:pPr>
-      <w:bookmarkStart w:id="37" w:name="_Toc199351299"/>
-      <w:r>
-        <w:t xml:space="preserve">5.2.1 </w:t>
-      </w:r>
-      <w:r>
-        <w:t>Visão Funcional</w:t>
-      </w:r>
-      <w:bookmarkEnd w:id="37"/>
-    </w:p>
-    <w:p>
-      <w:pPr>
-        <w:pStyle w:val="NormalWeb"/>
-      </w:pPr>
-      <w:bookmarkStart w:id="38" w:name="_Toc192060098"/>
-      <w:bookmarkEnd w:id="34"/>
-      <w:r>
-        <w:t xml:space="preserve">A visão funcional do sistema é baseada no modelo de casos de uso, que descreve as interações entre os usuários e o sistema. Essa abordagem permite entender as funcionalidades que o sistema deve oferecer de forma clara e objetiva, representando os principais fluxos de eventos e as interações que ocorrem no processo de doação de leite materno. </w:t>
-      </w:r>
-    </w:p>
-    <w:p>
-      <w:pPr>
-        <w:pStyle w:val="NormalWeb"/>
-      </w:pPr>
-      <w:r>
-        <w:t>O modelo de casos de uso consiste no diagrama de casos de uso, que ilustra as diferentes ações que os usuários podem realizar no sistema, e na descrição dos fluxos de eventos, que detalha os passos envolvidos em cada caso de uso</w:t>
-      </w:r>
-      <w:r>
-        <w:t xml:space="preserve"> (Sommerville, </w:t>
-      </w:r>
-      <w:r>
-        <w:t>2019</w:t>
-      </w:r>
-      <w:r>
-        <w:t>)</w:t>
-      </w:r>
-      <w:r>
-        <w:t>.</w:t>
-      </w:r>
-    </w:p>
-    <w:p>
-      <w:pPr>
-        <w:pStyle w:val="NormalWeb"/>
-      </w:pPr>
-      <w:bookmarkStart w:id="39" w:name="_Toc192060097"/>
-      <w:r>
-        <w:t xml:space="preserve">O modelo de casos de uso é constituído pelo diagrama de casos de uso e pela descrição dos fluxos de </w:t>
-      </w:r>
-      <w:r>
-        <w:t>eventos. O diagrama e as descrições dos fluxos de eventos estão</w:t>
-      </w:r>
-      <w:r>
-        <w:t xml:space="preserve"> no Apêndice C.</w:t>
-      </w:r>
-    </w:p>
-    <w:bookmarkEnd w:id="39"/>
-    <w:p>
-      <w:r>
-        <w:rPr>
-          <w:highlight w:val="yellow"/>
-        </w:rPr>
-        <w:t>/* Diagrama de caso de uso de visão geral: incluir Servidor de E-mail e Servidor de Mapas como atores *</w:t>
-      </w:r>
-      <w:r>
-        <w:t>/ OK</w:t>
-      </w:r>
-    </w:p>
-    <w:p>
-      <w:r>
-        <w:rPr>
-          <w:highlight w:val="yellow"/>
-        </w:rPr>
-        <w:t>/* Módulo de autenticação</w:t>
-      </w:r>
-      <w:r>
-        <w:rPr>
-          <w:highlight w:val="yellow"/>
-        </w:rPr>
-        <w:t xml:space="preserve"> e Módulo de recuperar senha</w:t>
-      </w:r>
-      <w:r>
-        <w:rPr>
-          <w:highlight w:val="yellow"/>
-        </w:rPr>
-        <w:t>: deve</w:t>
-      </w:r>
-      <w:r>
-        <w:rPr>
-          <w:highlight w:val="yellow"/>
-        </w:rPr>
-        <w:t>m</w:t>
-      </w:r>
-      <w:r>
-        <w:rPr>
-          <w:highlight w:val="yellow"/>
-        </w:rPr>
-        <w:t xml:space="preserve"> ter o ator Servidor de e-mail */</w:t>
-      </w:r>
-      <w:r>
-        <w:t xml:space="preserve"> ok</w:t>
-      </w:r>
-    </w:p>
-    <w:p>
-      <w:r>
-        <w:rPr>
-          <w:highlight w:val="yellow"/>
-        </w:rPr>
-        <w:t xml:space="preserve">/* Módulo de </w:t>
-      </w:r>
-      <w:r>
-        <w:rPr>
-          <w:highlight w:val="yellow"/>
-        </w:rPr>
-        <w:t>BHL mais próximo</w:t>
-      </w:r>
-      <w:r>
-        <w:rPr>
-          <w:highlight w:val="yellow"/>
-        </w:rPr>
-        <w:t xml:space="preserve">: deve ter o ator </w:t>
-      </w:r>
-      <w:r>
-        <w:rPr>
-          <w:highlight w:val="yellow"/>
-        </w:rPr>
-        <w:t>Servidor de mapas</w:t>
-      </w:r>
-      <w:r>
-        <w:rPr>
-          <w:highlight w:val="yellow"/>
-        </w:rPr>
-        <w:t xml:space="preserve"> */</w:t>
-      </w:r>
-      <w:r>
-        <w:t xml:space="preserve"> OK</w:t>
-      </w:r>
-    </w:p>
-    <w:p>
-      <w:r>
-        <w:rPr>
-          <w:highlight w:val="yellow"/>
-        </w:rPr>
-        <w:t>/* Módulo contato com usuário: caso de uso “Sistema...” trocar por nomes de casos de uso mais sucintos – dividir em 2 casos de uso */</w:t>
-      </w:r>
-    </w:p>
-    <w:p>
-      <w:r>
-        <w:rPr>
-          <w:highlight w:val="yellow"/>
-        </w:rPr>
-        <w:t xml:space="preserve">/* Módulo </w:t>
-      </w:r>
-      <w:r>
-        <w:rPr>
-          <w:highlight w:val="yellow"/>
-        </w:rPr>
-        <w:t>Doadora/receptora..</w:t>
-      </w:r>
-      <w:r>
-        <w:rPr>
-          <w:highlight w:val="yellow"/>
-        </w:rPr>
-        <w:t xml:space="preserve">.” </w:t>
-      </w:r>
-      <w:r>
-        <w:rPr>
-          <w:highlight w:val="yellow"/>
-        </w:rPr>
-        <w:t xml:space="preserve">os casos de uso precisam ter verbos </w:t>
-      </w:r>
-      <w:r>
-        <w:rPr>
-          <w:highlight w:val="yellow"/>
-        </w:rPr>
-        <w:t>*/</w:t>
-      </w:r>
-      <w:r>
-        <w:t xml:space="preserve"> ok</w:t>
-      </w:r>
-    </w:p>
-    <w:p>
-      <w:r>
-        <w:rPr>
-          <w:highlight w:val="yellow"/>
-        </w:rPr>
-        <w:t xml:space="preserve">/* Módulo </w:t>
-      </w:r>
-      <w:r>
-        <w:rPr>
-          <w:highlight w:val="yellow"/>
-        </w:rPr>
-        <w:t>Doar leite..</w:t>
-      </w:r>
-      <w:r>
-        <w:rPr>
-          <w:highlight w:val="yellow"/>
-        </w:rPr>
-        <w:t xml:space="preserve">.” </w:t>
-      </w:r>
-      <w:r>
-        <w:rPr>
-          <w:highlight w:val="yellow"/>
-        </w:rPr>
-        <w:t xml:space="preserve">receptora receberá notificação também? </w:t>
-      </w:r>
-      <w:r>
-        <w:rPr>
-          <w:highlight w:val="yellow"/>
-        </w:rPr>
-        <w:t>*/</w:t>
-      </w:r>
-      <w:r>
-        <w:t>(definir oque receptora vai fazer no sistema)</w:t>
-      </w:r>
-    </w:p>
-    <w:p>
-      <w:r>
-        <w:rPr>
-          <w:highlight w:val="yellow"/>
-        </w:rPr>
-        <w:t xml:space="preserve">/* </w:t>
-      </w:r>
-      <w:r>
-        <w:rPr>
-          <w:highlight w:val="yellow"/>
-        </w:rPr>
-        <w:t xml:space="preserve">Acredito que </w:t>
-      </w:r>
-      <w:r>
-        <w:rPr>
-          <w:highlight w:val="yellow"/>
-        </w:rPr>
-        <w:t xml:space="preserve">módulo “login” </w:t>
-      </w:r>
-      <w:r>
-        <w:rPr>
-          <w:highlight w:val="yellow"/>
-        </w:rPr>
-        <w:t xml:space="preserve">seja o </w:t>
-      </w:r>
-      <w:r>
-        <w:rPr>
-          <w:highlight w:val="yellow"/>
-        </w:rPr>
-        <w:t xml:space="preserve"> </w:t>
-      </w:r>
-      <w:r>
-        <w:rPr>
-          <w:highlight w:val="yellow"/>
-        </w:rPr>
-        <w:t>“</w:t>
-      </w:r>
-      <w:r>
-        <w:rPr>
-          <w:highlight w:val="yellow"/>
-        </w:rPr>
-        <w:t>Módulo de autenticação</w:t>
-      </w:r>
-      <w:r>
-        <w:t>” */</w:t>
-      </w:r>
-      <w:r>
-        <w:t xml:space="preserve"> ok</w:t>
-      </w:r>
-    </w:p>
-    <w:p>
-      <w:r>
-        <w:rPr>
-          <w:highlight w:val="yellow"/>
-        </w:rPr>
-        <w:t>/* Em qual módulo ser</w:t>
-      </w:r>
-      <w:r>
-        <w:rPr>
-          <w:highlight w:val="yellow"/>
-        </w:rPr>
-        <w:t>ão</w:t>
-      </w:r>
-      <w:r>
-        <w:rPr>
-          <w:highlight w:val="yellow"/>
-        </w:rPr>
-        <w:t xml:space="preserve"> cadastrado</w:t>
-      </w:r>
-      <w:r>
-        <w:rPr>
-          <w:highlight w:val="yellow"/>
-        </w:rPr>
-        <w:t>s</w:t>
-      </w:r>
-      <w:r>
-        <w:rPr>
-          <w:highlight w:val="yellow"/>
-        </w:rPr>
-        <w:t xml:space="preserve"> o </w:t>
-      </w:r>
-      <w:r>
-        <w:rPr>
-          <w:highlight w:val="yellow"/>
-        </w:rPr>
-        <w:t>BHL</w:t>
-      </w:r>
-      <w:r>
-        <w:rPr>
-          <w:highlight w:val="yellow"/>
-        </w:rPr>
-        <w:t>, os municípios e os profissionais de saúde vinculados ao BHL?” */</w:t>
-      </w:r>
-      <w:r>
-        <w:t xml:space="preserve"> mmodulo administrador fazer ainda</w:t>
-      </w:r>
-    </w:p>
-    <w:p/>
-    <w:p>
-      <w:pPr>
-        <w:pStyle w:val="Ttulo3"/>
-      </w:pPr>
-      <w:bookmarkStart w:id="40" w:name="_Toc199351300"/>
+      <w:bookmarkStart w:id="39" w:name="_Toc199351300"/>
       <w:r>
         <w:lastRenderedPageBreak/>
         <w:t>5.2.</w:t>
@@ -11637,148 +11669,148 @@
       <w:r>
         <w:t>dos Dados</w:t>
       </w:r>
+      <w:bookmarkEnd w:id="39"/>
+    </w:p>
+    <w:p>
+      <w:pPr>
+        <w:pStyle w:val="NormalWeb"/>
+      </w:pPr>
+      <w:bookmarkStart w:id="40" w:name="_Toc192060100"/>
+      <w:bookmarkStart w:id="41" w:name="_Toc192060099"/>
+      <w:bookmarkEnd w:id="37"/>
+      <w:r>
+        <w:t xml:space="preserve"> </w:t>
+      </w:r>
+      <w:r>
+        <w:t>Esta seção descreve o modelo de dados de um sistema com alto nível de abstração no qu</w:t>
+      </w:r>
+      <w:r>
+        <w:t>al as relações são construídas por meio</w:t>
+      </w:r>
+      <w:r>
+        <w:t xml:space="preserve"> da associação de um ou mais atributos das entidades. </w:t>
+      </w:r>
+      <w:r>
+        <w:t>Trata-se do Modelo</w:t>
+      </w:r>
+      <w:r>
+        <w:t xml:space="preserve"> </w:t>
+      </w:r>
+      <w:r>
+        <w:t xml:space="preserve">Conceitual </w:t>
+      </w:r>
+      <w:r>
+        <w:t>representado</w:t>
+      </w:r>
+      <w:r>
+        <w:t xml:space="preserve"> por meio do </w:t>
+      </w:r>
+      <w:r>
+        <w:t>Diagrama de</w:t>
+      </w:r>
+      <w:r>
+        <w:t xml:space="preserve"> </w:t>
+      </w:r>
+      <w:r>
+        <w:t xml:space="preserve">Entidade-Relacionamento. </w:t>
+      </w:r>
+      <w:r>
+        <w:t xml:space="preserve">O diagrama </w:t>
+      </w:r>
+      <w:r>
+        <w:t>encontra-se</w:t>
+      </w:r>
+      <w:r>
+        <w:t xml:space="preserve"> no Apêndice D</w:t>
+      </w:r>
+      <w:r>
+        <w:t>.</w:t>
+      </w:r>
       <w:bookmarkEnd w:id="40"/>
     </w:p>
+    <w:p/>
+    <w:p/>
+    <w:p/>
+    <w:p>
+      <w:pPr>
+        <w:pStyle w:val="Ttulo3"/>
+      </w:pPr>
+      <w:bookmarkStart w:id="42" w:name="_Toc199351301"/>
+      <w:bookmarkStart w:id="43" w:name="_Toc192060101"/>
+      <w:bookmarkEnd w:id="41"/>
+      <w:r>
+        <w:t xml:space="preserve">5.2.3 </w:t>
+      </w:r>
+      <w:r>
+        <w:t xml:space="preserve">Modelo </w:t>
+      </w:r>
+      <w:r>
+        <w:t>Inicial da</w:t>
+      </w:r>
+      <w:r>
+        <w:t xml:space="preserve"> Interface d</w:t>
+      </w:r>
+      <w:r>
+        <w:t>e</w:t>
+      </w:r>
+      <w:r>
+        <w:t xml:space="preserve"> Usuário</w:t>
+      </w:r>
+      <w:bookmarkEnd w:id="42"/>
+    </w:p>
     <w:p>
       <w:pPr>
         <w:pStyle w:val="NormalWeb"/>
       </w:pPr>
-      <w:bookmarkStart w:id="41" w:name="_Toc192060100"/>
-      <w:bookmarkStart w:id="42" w:name="_Toc192060099"/>
-      <w:bookmarkEnd w:id="38"/>
-      <w:r>
-        <w:t xml:space="preserve"> </w:t>
-      </w:r>
-      <w:r>
-        <w:t>Esta seção descreve o modelo de dados de um sistema com alto nível de abstração no qu</w:t>
-      </w:r>
-      <w:r>
-        <w:t>al as relações são construídas por meio</w:t>
-      </w:r>
-      <w:r>
-        <w:t xml:space="preserve"> da associação de um ou mais atributos das entidades. </w:t>
-      </w:r>
-      <w:r>
-        <w:t>Trata-se do Modelo</w:t>
-      </w:r>
-      <w:r>
-        <w:t xml:space="preserve"> </w:t>
-      </w:r>
-      <w:r>
-        <w:t xml:space="preserve">Conceitual </w:t>
-      </w:r>
-      <w:r>
-        <w:t>representado</w:t>
-      </w:r>
-      <w:r>
-        <w:t xml:space="preserve"> por meio do </w:t>
-      </w:r>
-      <w:r>
-        <w:t>Diagrama de</w:t>
-      </w:r>
-      <w:r>
-        <w:t xml:space="preserve"> </w:t>
-      </w:r>
-      <w:r>
-        <w:t xml:space="preserve">Entidade-Relacionamento. </w:t>
-      </w:r>
-      <w:r>
-        <w:t xml:space="preserve">O diagrama </w:t>
-      </w:r>
-      <w:r>
-        <w:t>encontra-se</w:t>
-      </w:r>
-      <w:r>
-        <w:t xml:space="preserve"> no Apêndice D</w:t>
-      </w:r>
-      <w:r>
-        <w:t>.</w:t>
-      </w:r>
-      <w:bookmarkEnd w:id="41"/>
-    </w:p>
-    <w:p/>
-    <w:p/>
-    <w:p/>
-    <w:p>
-      <w:pPr>
-        <w:pStyle w:val="Ttulo3"/>
-      </w:pPr>
-      <w:bookmarkStart w:id="43" w:name="_Toc199351301"/>
-      <w:bookmarkStart w:id="44" w:name="_Toc192060101"/>
-      <w:bookmarkEnd w:id="42"/>
-      <w:r>
-        <w:t xml:space="preserve">5.2.3 </w:t>
-      </w:r>
-      <w:r>
-        <w:t xml:space="preserve">Modelo </w:t>
-      </w:r>
-      <w:r>
-        <w:t>Inicial da</w:t>
-      </w:r>
-      <w:r>
-        <w:t xml:space="preserve"> Interface d</w:t>
-      </w:r>
-      <w:r>
-        <w:t>e</w:t>
-      </w:r>
-      <w:r>
-        <w:t xml:space="preserve"> Usuário</w:t>
+      <w:r>
+        <w:t>O modelo inicial da interface de usuário foi elaborado com o objetivo de representar, de forma visual, como será a interação entre o sistema e os seus usuários. Foram desenvolvidas telas simples e intuitivas, respeitando os princípios de usabilidade e acessibilidade, para garantir uma boa experiência aos públicos-alvo: doadoras, receptoras e profissionais da saúde.</w:t>
+      </w:r>
+    </w:p>
+    <w:p>
+      <w:pPr>
+        <w:pStyle w:val="NormalWeb"/>
+      </w:pPr>
+      <w:r>
+        <w:t xml:space="preserve">As telas apresentam os principais fluxos de navegação do sistema, como login, cadastro, agendamento </w:t>
+      </w:r>
+      <w:r>
+        <w:t>de coleta e acesso a orientações</w:t>
+      </w:r>
+      <w:r>
+        <w:t xml:space="preserve"> sobre doação de leite humano. Esses modelos ajudam na validação da proposta e orientam a construção visual do sistema na fase de desenvolvimento.</w:t>
+      </w:r>
+    </w:p>
+    <w:p>
+      <w:pPr>
+        <w:pStyle w:val="NormalWeb"/>
+      </w:pPr>
+      <w:r>
+        <w:t>As imagens com os protótipos das interfaces estão organizadas no Apêndice E, conforme a estrutura deste trabalho.</w:t>
+      </w:r>
+    </w:p>
+    <w:p/>
+    <w:p>
+      <w:pPr>
+        <w:pStyle w:val="Ttulo1"/>
+      </w:pPr>
+      <w:bookmarkStart w:id="44" w:name="_Toc199351302"/>
+      <w:r>
+        <w:t>6 ARQUITETURA E PROJETO</w:t>
       </w:r>
       <w:bookmarkEnd w:id="43"/>
+      <w:r>
+        <w:t xml:space="preserve"> DO SISTEMA</w:t>
+      </w:r>
+      <w:r>
+        <w:t xml:space="preserve"> DE SOFTWARE</w:t>
+      </w:r>
+      <w:bookmarkEnd w:id="44"/>
     </w:p>
     <w:p>
       <w:pPr>
         <w:pStyle w:val="NormalWeb"/>
       </w:pPr>
-      <w:r>
-        <w:t>O modelo inicial da interface de usuário foi elaborado com o objetivo de representar, de forma visual, como será a interação entre o sistema e os seus usuários. Foram desenvolvidas telas simples e intuitivas, respeitando os princípios de usabilidade e acessibilidade, para garantir uma boa experiência aos públicos-alvo: doadoras, receptoras e profissionais da saúde.</w:t>
-      </w:r>
-    </w:p>
-    <w:p>
-      <w:pPr>
-        <w:pStyle w:val="NormalWeb"/>
-      </w:pPr>
-      <w:r>
-        <w:t xml:space="preserve">As telas apresentam os principais fluxos de navegação do sistema, como login, cadastro, agendamento </w:t>
-      </w:r>
-      <w:r>
-        <w:t>de coleta e acesso a orientações</w:t>
-      </w:r>
-      <w:r>
-        <w:t xml:space="preserve"> sobre doação de leite humano. Esses modelos ajudam na validação da proposta e orientam a construção visual do sistema na fase de desenvolvimento.</w:t>
-      </w:r>
-    </w:p>
-    <w:p>
-      <w:pPr>
-        <w:pStyle w:val="NormalWeb"/>
-      </w:pPr>
-      <w:r>
-        <w:t>As imagens com os protótipos das interfaces estão organizadas no Apêndice E, conforme a estrutura deste trabalho.</w:t>
-      </w:r>
-    </w:p>
-    <w:p/>
-    <w:p>
-      <w:pPr>
-        <w:pStyle w:val="Ttulo1"/>
-      </w:pPr>
-      <w:bookmarkStart w:id="45" w:name="_Toc199351302"/>
-      <w:r>
-        <w:t>6 ARQUITETURA E PROJETO</w:t>
-      </w:r>
-      <w:bookmarkEnd w:id="44"/>
-      <w:r>
-        <w:t xml:space="preserve"> DO SISTEMA</w:t>
-      </w:r>
-      <w:r>
-        <w:t xml:space="preserve"> DE SOFTWARE</w:t>
-      </w:r>
-      <w:bookmarkEnd w:id="45"/>
-    </w:p>
-    <w:p>
-      <w:pPr>
-        <w:pStyle w:val="NormalWeb"/>
-      </w:pPr>
-      <w:bookmarkStart w:id="46" w:name="_Toc192060103"/>
+      <w:bookmarkStart w:id="45" w:name="_Toc192060103"/>
       <w:r>
         <w:t xml:space="preserve">Este capítulo aborda a arquitetura e o projeto do sistema de software desenvolvido com o propósito de facilitar, incentivar e ampliar a doação de leite materno, promovendo a conexão entre doadoras, profissionais de saúde e famílias beneficiadas. </w:t>
       </w:r>
@@ -11871,118 +11903,118 @@
       <w:pPr>
         <w:pStyle w:val="Ttulo2"/>
       </w:pPr>
-      <w:bookmarkStart w:id="47" w:name="_Toc199351303"/>
+      <w:bookmarkStart w:id="46" w:name="_Toc199351303"/>
       <w:r>
         <w:t>6.1 V</w:t>
       </w:r>
+      <w:bookmarkEnd w:id="45"/>
+      <w:r>
+        <w:t>ISÃO ESTRUTURAL</w:t>
+      </w:r>
+      <w:bookmarkStart w:id="47" w:name="_Toc192060104"/>
       <w:bookmarkEnd w:id="46"/>
-      <w:r>
-        <w:t>ISÃO ESTRUTURAL</w:t>
-      </w:r>
-      <w:bookmarkStart w:id="48" w:name="_Toc192060104"/>
+    </w:p>
+    <w:p>
+      <w:r>
+        <w:t>Esta seção apresenta a</w:t>
+      </w:r>
+      <w:r>
+        <w:t xml:space="preserve"> visão estrutural</w:t>
+      </w:r>
+      <w:r>
+        <w:t xml:space="preserve"> do sistema, representando a organização</w:t>
+      </w:r>
+      <w:r>
+        <w:t xml:space="preserve"> lógica dos componentes tanto das camadas de</w:t>
+      </w:r>
+      <w:r>
+        <w:t xml:space="preserve"> </w:t>
+      </w:r>
+      <w:r>
+        <w:rPr>
+          <w:i/>
+        </w:rPr>
+        <w:t>front-end</w:t>
+      </w:r>
+      <w:r>
+        <w:t xml:space="preserve"> quanto da camada de</w:t>
+      </w:r>
+      <w:r>
+        <w:t xml:space="preserve"> </w:t>
+      </w:r>
+      <w:r>
+        <w:rPr>
+          <w:i/>
+        </w:rPr>
+        <w:t>back-end</w:t>
+      </w:r>
+      <w:r>
+        <w:t>. O objetivo do diagrama é ilustrar como o sistema foi modularizado em pacotes, evidenciando a estrutura de alto nível e os relacionamentos entre os agrupamentos de funcionalidades.</w:t>
+      </w:r>
+    </w:p>
+    <w:p>
+      <w:r>
+        <w:t xml:space="preserve">No </w:t>
+      </w:r>
+      <w:r>
+        <w:rPr>
+          <w:i/>
+        </w:rPr>
+        <w:t>front-end</w:t>
+      </w:r>
+      <w:r>
+        <w:t xml:space="preserve">, os pacotes </w:t>
+      </w:r>
+      <w:r>
+        <w:t>estão</w:t>
+      </w:r>
+      <w:r>
+        <w:t xml:space="preserve"> organizados segundo as responsabilidades da aplicação cliente: segurança, interface de usuário e comunicação com o </w:t>
+      </w:r>
+      <w:r>
+        <w:rPr>
+          <w:i/>
+        </w:rPr>
+        <w:t>back-end</w:t>
+      </w:r>
+      <w:r>
+        <w:t xml:space="preserve">. Já no </w:t>
+      </w:r>
+      <w:r>
+        <w:rPr>
+          <w:i/>
+        </w:rPr>
+        <w:t>back-end</w:t>
+      </w:r>
+      <w:r>
+        <w:t>, os pacotes seguem uma separação por responsabilidades de controle, roteamento, lógica de negócio e persistência de dados.</w:t>
+      </w:r>
+    </w:p>
+    <w:p>
+      <w:r>
+        <w:t>A definição dos pacotes segue boas práticas de arquitetura de software, visando modularidade, reutilização de código e facilidade de manutenção. Os diagramas completos e detalhados desta seção estão disponíveis na pasta do Apêndice F</w:t>
+      </w:r>
+      <w:r>
+        <w:t>.</w:t>
+      </w:r>
+    </w:p>
+    <w:p/>
+    <w:p>
+      <w:pPr>
+        <w:pStyle w:val="Ttulo3"/>
+      </w:pPr>
+      <w:bookmarkStart w:id="48" w:name="_Toc199351304"/>
+      <w:r>
+        <w:t xml:space="preserve">6.1.1 Diagrama de </w:t>
+      </w:r>
+      <w:r>
+        <w:t>P</w:t>
+      </w:r>
+      <w:r>
+        <w:t>acotes</w:t>
+      </w:r>
       <w:bookmarkEnd w:id="47"/>
-    </w:p>
-    <w:p>
-      <w:r>
-        <w:t>Esta seção apresenta a</w:t>
-      </w:r>
-      <w:r>
-        <w:t xml:space="preserve"> visão estrutural</w:t>
-      </w:r>
-      <w:r>
-        <w:t xml:space="preserve"> do sistema, representando a organização</w:t>
-      </w:r>
-      <w:r>
-        <w:t xml:space="preserve"> lógica dos componentes tanto das camadas de</w:t>
-      </w:r>
-      <w:r>
-        <w:t xml:space="preserve"> </w:t>
-      </w:r>
-      <w:r>
-        <w:rPr>
-          <w:i/>
-        </w:rPr>
-        <w:t>front-end</w:t>
-      </w:r>
-      <w:r>
-        <w:t xml:space="preserve"> quanto da camada de</w:t>
-      </w:r>
-      <w:r>
-        <w:t xml:space="preserve"> </w:t>
-      </w:r>
-      <w:r>
-        <w:rPr>
-          <w:i/>
-        </w:rPr>
-        <w:t>back-end</w:t>
-      </w:r>
-      <w:r>
-        <w:t>. O objetivo do diagrama é ilustrar como o sistema foi modularizado em pacotes, evidenciando a estrutura de alto nível e os relacionamentos entre os agrupamentos de funcionalidades.</w:t>
-      </w:r>
-    </w:p>
-    <w:p>
-      <w:r>
-        <w:t xml:space="preserve">No </w:t>
-      </w:r>
-      <w:r>
-        <w:rPr>
-          <w:i/>
-        </w:rPr>
-        <w:t>front-end</w:t>
-      </w:r>
-      <w:r>
-        <w:t xml:space="preserve">, os pacotes </w:t>
-      </w:r>
-      <w:r>
-        <w:t>estão</w:t>
-      </w:r>
-      <w:r>
-        <w:t xml:space="preserve"> organizados segundo as responsabilidades da aplicação cliente: segurança, interface de usuário e comunicação com o </w:t>
-      </w:r>
-      <w:r>
-        <w:rPr>
-          <w:i/>
-        </w:rPr>
-        <w:t>back-end</w:t>
-      </w:r>
-      <w:r>
-        <w:t xml:space="preserve">. Já no </w:t>
-      </w:r>
-      <w:r>
-        <w:rPr>
-          <w:i/>
-        </w:rPr>
-        <w:t>back-end</w:t>
-      </w:r>
-      <w:r>
-        <w:t>, os pacotes seguem uma separação por responsabilidades de controle, roteamento, lógica de negócio e persistência de dados.</w:t>
-      </w:r>
-    </w:p>
-    <w:p>
-      <w:r>
-        <w:t>A definição dos pacotes segue boas práticas de arquitetura de software, visando modularidade, reutilização de código e facilidade de manutenção. Os diagramas completos e detalhados desta seção estão disponíveis na pasta do Apêndice F</w:t>
-      </w:r>
-      <w:r>
-        <w:t>.</w:t>
-      </w:r>
-    </w:p>
-    <w:p/>
-    <w:p>
-      <w:pPr>
-        <w:pStyle w:val="Ttulo3"/>
-      </w:pPr>
-      <w:bookmarkStart w:id="49" w:name="_Toc199351304"/>
-      <w:r>
-        <w:t xml:space="preserve">6.1.1 Diagrama de </w:t>
-      </w:r>
-      <w:r>
-        <w:t>P</w:t>
-      </w:r>
-      <w:r>
-        <w:t>acotes</w:t>
-      </w:r>
       <w:bookmarkEnd w:id="48"/>
-      <w:bookmarkEnd w:id="49"/>
     </w:p>
     <w:p>
       <w:r>
@@ -12450,8 +12482,8 @@
       <w:pPr>
         <w:pStyle w:val="Ttulo3"/>
       </w:pPr>
-      <w:bookmarkStart w:id="50" w:name="_Toc192060105"/>
-      <w:bookmarkStart w:id="51" w:name="_Toc199351305"/>
+      <w:bookmarkStart w:id="49" w:name="_Toc192060105"/>
+      <w:bookmarkStart w:id="50" w:name="_Toc199351305"/>
       <w:r>
         <w:t xml:space="preserve">6.1.2 Diagramas de </w:t>
       </w:r>
@@ -12461,8 +12493,8 @@
       <w:r>
         <w:t>lasses</w:t>
       </w:r>
+      <w:bookmarkEnd w:id="49"/>
       <w:bookmarkEnd w:id="50"/>
-      <w:bookmarkEnd w:id="51"/>
     </w:p>
     <w:p>
       <w:r>
@@ -12599,72 +12631,72 @@
       <w:pPr>
         <w:pStyle w:val="Ttulo2"/>
       </w:pPr>
-      <w:bookmarkStart w:id="52" w:name="_Toc192060106"/>
-      <w:bookmarkStart w:id="53" w:name="_Toc199351306"/>
+      <w:bookmarkStart w:id="51" w:name="_Toc192060106"/>
+      <w:bookmarkStart w:id="52" w:name="_Toc199351306"/>
       <w:r>
         <w:t>6.2 VISÃO COMPORTAMENTAL</w:t>
       </w:r>
+      <w:bookmarkEnd w:id="51"/>
       <w:bookmarkEnd w:id="52"/>
+    </w:p>
+    <w:p>
+      <w:r>
+        <w:t xml:space="preserve">Esta seção apresenta a visão comportamental do sistema, que </w:t>
+      </w:r>
+      <w:r>
+        <w:t xml:space="preserve">modela </w:t>
+      </w:r>
+      <w:r>
+        <w:t>como os diferentes componentes interagem entre si ao longo do tempo para atender aos requisitos funcionais propostos. A visão comportamental é essencial para compreender o fluxo de execução das funcionalidades, destacando os eventos, ações e respostas do sistema diante de interações iniciadas por usuários ou sistemas externos.</w:t>
+      </w:r>
+    </w:p>
+    <w:p>
+      <w:r>
+        <w:t>Para isso, são utilizados diagramas de sequência, que ilustram a comunicação entre os objetos e os módulos do sistema em m</w:t>
+      </w:r>
+      <w:r>
+        <w:t>omentos específicos, como autenticação,</w:t>
+      </w:r>
+      <w:r>
+        <w:t xml:space="preserve"> cadastro, agendamento de coleta e busca por bancos de leite. Esses diagramas </w:t>
+      </w:r>
+      <w:r>
+        <w:t>modelam</w:t>
+      </w:r>
+      <w:r>
+        <w:t xml:space="preserve"> o comportamento dinâmico do sistema, tornando visíveis as dependências e responsabilidades de cada elemento envolvido.</w:t>
+      </w:r>
+    </w:p>
+    <w:p>
+      <w:r>
+        <w:t xml:space="preserve">Todos os diagramas apresentados nesta seção foram organizados </w:t>
+      </w:r>
+      <w:r>
+        <w:t xml:space="preserve">no Apêndice. </w:t>
+      </w:r>
+      <w:r>
+        <w:t>Esses diagramas complementam a visão arquitetural estática já apresentada e oferecem uma perspectiva completa do funcionamento interno do sistema.</w:t>
+      </w:r>
+    </w:p>
+    <w:p/>
+    <w:p>
+      <w:pPr>
+        <w:pStyle w:val="Ttulo3"/>
+      </w:pPr>
+      <w:bookmarkStart w:id="53" w:name="_Toc199351307"/>
+      <w:r>
+        <w:t xml:space="preserve">6.2.1 Projeto das </w:t>
+      </w:r>
+      <w:r>
+        <w:t>I</w:t>
+      </w:r>
+      <w:r>
+        <w:t>nterações</w:t>
+      </w:r>
+      <w:r>
+        <w:t xml:space="preserve"> entre Objetos</w:t>
+      </w:r>
       <w:bookmarkEnd w:id="53"/>
-    </w:p>
-    <w:p>
-      <w:r>
-        <w:t xml:space="preserve">Esta seção apresenta a visão comportamental do sistema, que </w:t>
-      </w:r>
-      <w:r>
-        <w:t xml:space="preserve">modela </w:t>
-      </w:r>
-      <w:r>
-        <w:t>como os diferentes componentes interagem entre si ao longo do tempo para atender aos requisitos funcionais propostos. A visão comportamental é essencial para compreender o fluxo de execução das funcionalidades, destacando os eventos, ações e respostas do sistema diante de interações iniciadas por usuários ou sistemas externos.</w:t>
-      </w:r>
-    </w:p>
-    <w:p>
-      <w:r>
-        <w:t>Para isso, são utilizados diagramas de sequência, que ilustram a comunicação entre os objetos e os módulos do sistema em m</w:t>
-      </w:r>
-      <w:r>
-        <w:t>omentos específicos, como autenticação,</w:t>
-      </w:r>
-      <w:r>
-        <w:t xml:space="preserve"> cadastro, agendamento de coleta e busca por bancos de leite. Esses diagramas </w:t>
-      </w:r>
-      <w:r>
-        <w:t>modelam</w:t>
-      </w:r>
-      <w:r>
-        <w:t xml:space="preserve"> o comportamento dinâmico do sistema, tornando visíveis as dependências e responsabilidades de cada elemento envolvido.</w:t>
-      </w:r>
-    </w:p>
-    <w:p>
-      <w:r>
-        <w:t xml:space="preserve">Todos os diagramas apresentados nesta seção foram organizados </w:t>
-      </w:r>
-      <w:r>
-        <w:t xml:space="preserve">no Apêndice. </w:t>
-      </w:r>
-      <w:r>
-        <w:t>Esses diagramas complementam a visão arquitetural estática já apresentada e oferecem uma perspectiva completa do funcionamento interno do sistema.</w:t>
-      </w:r>
-    </w:p>
-    <w:p/>
-    <w:p>
-      <w:pPr>
-        <w:pStyle w:val="Ttulo3"/>
-      </w:pPr>
-      <w:bookmarkStart w:id="54" w:name="_Toc199351307"/>
-      <w:r>
-        <w:t xml:space="preserve">6.2.1 Projeto das </w:t>
-      </w:r>
-      <w:r>
-        <w:t>I</w:t>
-      </w:r>
-      <w:r>
-        <w:t>nterações</w:t>
-      </w:r>
-      <w:r>
-        <w:t xml:space="preserve"> entre Objetos</w:t>
-      </w:r>
-      <w:bookmarkEnd w:id="54"/>
     </w:p>
     <w:p>
       <w:r>
@@ -13036,7 +13068,7 @@
       <w:pPr>
         <w:pStyle w:val="Ttulo2"/>
       </w:pPr>
-      <w:bookmarkStart w:id="55" w:name="_Toc199351308"/>
+      <w:bookmarkStart w:id="54" w:name="_Toc199351308"/>
       <w:r>
         <w:t xml:space="preserve">6.3 VISÃO </w:t>
       </w:r>
@@ -13046,76 +13078,76 @@
       <w:r>
         <w:t xml:space="preserve"> DADOS</w:t>
       </w:r>
+      <w:bookmarkEnd w:id="54"/>
+    </w:p>
+    <w:p>
+      <w:r>
+        <w:t xml:space="preserve">Nesta seção, é apresentado o desenvolvimento da modelagem lógica e a criação do banco de dados relacional do sistema </w:t>
+      </w:r>
+      <w:r>
+        <w:t>de software Donate</w:t>
+      </w:r>
+      <w:r>
+        <w:t>, utilizando o PostgreSQL como sistema gerenciador</w:t>
+      </w:r>
+      <w:r>
+        <w:t xml:space="preserve"> de banco de dados</w:t>
+      </w:r>
+      <w:r>
+        <w:t xml:space="preserve">. </w:t>
+      </w:r>
+      <w:r>
+        <w:t>Aqui se mostra a estrutura de uma base de dados que permitirá</w:t>
+      </w:r>
+      <w:r>
+        <w:t xml:space="preserve"> o registro e a organização </w:t>
+      </w:r>
+      <w:r>
+        <w:t xml:space="preserve">dos dados dos </w:t>
+      </w:r>
+      <w:r>
+        <w:t>usuários (doadoras, receptoras e pro</w:t>
+      </w:r>
+      <w:r>
+        <w:t>fissionais de saúde), municípios</w:t>
+      </w:r>
+      <w:r>
+        <w:t xml:space="preserve">, bancos de leite e às doações realizadas. Para isso, </w:t>
+      </w:r>
+      <w:r>
+        <w:t>constam</w:t>
+      </w:r>
+      <w:r>
+        <w:t xml:space="preserve"> </w:t>
+      </w:r>
+      <w:r>
+        <w:t xml:space="preserve">as </w:t>
+      </w:r>
+      <w:r>
+        <w:t xml:space="preserve">entidades principais, seus respectivos atributos e domínios, além das restrições de integridade, como chaves primárias e estrangeiras. A estrutura proposta garante a consistência e a integridade dos dados, facilitando a manipulação e o relacionamento entre as informações. A partir desse modelo, foi gerado o código </w:t>
+      </w:r>
+      <w:r>
+        <w:rPr>
+          <w:highlight w:val="yellow"/>
+        </w:rPr>
+        <w:t>SQL</w:t>
+      </w:r>
+      <w:r>
+        <w:t xml:space="preserve"> responsável pela criação das tabelas no banco de dados, permitindo a implementação prática da estrutura lógica planejada. </w:t>
+      </w:r>
+    </w:p>
+    <w:p>
+      <w:pPr>
+        <w:pStyle w:val="Ttulo3"/>
+      </w:pPr>
+      <w:bookmarkStart w:id="55" w:name="_Toc199351309"/>
+      <w:r>
+        <w:t xml:space="preserve">6.3.1 Modelo </w:t>
+      </w:r>
+      <w:r>
+        <w:t>Lógico</w:t>
+      </w:r>
       <w:bookmarkEnd w:id="55"/>
-    </w:p>
-    <w:p>
-      <w:r>
-        <w:t xml:space="preserve">Nesta seção, é apresentado o desenvolvimento da modelagem lógica e a criação do banco de dados relacional do sistema </w:t>
-      </w:r>
-      <w:r>
-        <w:t>de software Donate</w:t>
-      </w:r>
-      <w:r>
-        <w:t>, utilizando o PostgreSQL como sistema gerenciador</w:t>
-      </w:r>
-      <w:r>
-        <w:t xml:space="preserve"> de banco de dados</w:t>
-      </w:r>
-      <w:r>
-        <w:t xml:space="preserve">. </w:t>
-      </w:r>
-      <w:r>
-        <w:t>Aqui se mostra a estrutura de uma base de dados que permitirá</w:t>
-      </w:r>
-      <w:r>
-        <w:t xml:space="preserve"> o registro e a organização </w:t>
-      </w:r>
-      <w:r>
-        <w:t xml:space="preserve">dos dados dos </w:t>
-      </w:r>
-      <w:r>
-        <w:t>usuários (doadoras, receptoras e pro</w:t>
-      </w:r>
-      <w:r>
-        <w:t>fissionais de saúde), municípios</w:t>
-      </w:r>
-      <w:r>
-        <w:t xml:space="preserve">, bancos de leite e às doações realizadas. Para isso, </w:t>
-      </w:r>
-      <w:r>
-        <w:t>constam</w:t>
-      </w:r>
-      <w:r>
-        <w:t xml:space="preserve"> </w:t>
-      </w:r>
-      <w:r>
-        <w:t xml:space="preserve">as </w:t>
-      </w:r>
-      <w:r>
-        <w:t xml:space="preserve">entidades principais, seus respectivos atributos e domínios, além das restrições de integridade, como chaves primárias e estrangeiras. A estrutura proposta garante a consistência e a integridade dos dados, facilitando a manipulação e o relacionamento entre as informações. A partir desse modelo, foi gerado o código </w:t>
-      </w:r>
-      <w:r>
-        <w:rPr>
-          <w:highlight w:val="yellow"/>
-        </w:rPr>
-        <w:t>SQL</w:t>
-      </w:r>
-      <w:r>
-        <w:t xml:space="preserve"> responsável pela criação das tabelas no banco de dados, permitindo a implementação prática da estrutura lógica planejada. </w:t>
-      </w:r>
-    </w:p>
-    <w:p>
-      <w:pPr>
-        <w:pStyle w:val="Ttulo3"/>
-      </w:pPr>
-      <w:bookmarkStart w:id="56" w:name="_Toc199351309"/>
-      <w:r>
-        <w:t xml:space="preserve">6.3.1 Modelo </w:t>
-      </w:r>
-      <w:r>
-        <w:t>Lógico</w:t>
-      </w:r>
-      <w:bookmarkEnd w:id="56"/>
     </w:p>
     <w:p>
       <w:r>
@@ -13157,54 +13189,301 @@
       </w:r>
     </w:p>
     <w:p>
-      <w:r>
+      <w:pPr>
+        <w:pStyle w:val="Ttulo3"/>
+      </w:pPr>
+      <w:bookmarkStart w:id="56" w:name="_Toc199351310"/>
+      <w:r>
+        <w:t>6.3.2 Dicionário de D</w:t>
+      </w:r>
+      <w:r>
+        <w:t>ados</w:t>
+      </w:r>
+      <w:r>
+        <w:t xml:space="preserve"> do Modelo </w:t>
+      </w:r>
+      <w:r>
+        <w:t>Lógico</w:t>
+      </w:r>
+      <w:bookmarkEnd w:id="56"/>
+    </w:p>
+    <w:p>
+      <w:r>
+        <w:t xml:space="preserve">1. Tabela: </w:t>
+      </w:r>
+      <w:r>
+        <w:t>municipio</w:t>
+      </w:r>
+      <w:r>
+        <w:t xml:space="preserve">  </w:t>
+      </w:r>
+    </w:p>
+    <w:p>
+      <w:pPr>
+        <w:pStyle w:val="PargrafodaLista"/>
+      </w:pPr>
+      <w:r>
+        <w:t>id – Identificador único da cidade.</w:t>
+      </w:r>
+    </w:p>
+    <w:p>
+      <w:pPr>
+        <w:pStyle w:val="PargrafodaLista"/>
+        <w:rPr>
+          <w:lang w:val="en-US"/>
+        </w:rPr>
+      </w:pPr>
+      <w:r>
+        <w:rPr>
+          <w:lang w:val="en-US"/>
+        </w:rPr>
+        <w:t>Domínio: INTEGER NOT NULL PRIMARY KEY</w:t>
+      </w:r>
+    </w:p>
+    <w:p>
+      <w:pPr>
+        <w:pStyle w:val="PargrafodaLista"/>
+      </w:pPr>
+      <w:r>
+        <w:t>nome – Nome da cidade.</w:t>
+      </w:r>
+    </w:p>
+    <w:p>
+      <w:pPr>
+        <w:pStyle w:val="PargrafodaLista"/>
+      </w:pPr>
+      <w:r>
+        <w:t>Domínio: VARCHAR(100) NOT NULL</w:t>
+      </w:r>
+    </w:p>
+    <w:p>
+      <w:pPr>
+        <w:pStyle w:val="PargrafodaLista"/>
+      </w:pPr>
+      <w:r>
+        <w:t>UF</w:t>
+      </w:r>
+      <w:r>
+        <w:t xml:space="preserve"> – Sigla ou nome </w:t>
+      </w:r>
+      <w:r>
+        <w:t xml:space="preserve">da unidade da federação onde a </w:t>
+      </w:r>
+      <w:r>
+        <w:t xml:space="preserve"> cidade</w:t>
+      </w:r>
+      <w:r>
+        <w:t xml:space="preserve"> se encontra</w:t>
+      </w:r>
+      <w:r>
+        <w:t>.</w:t>
+      </w:r>
+    </w:p>
+    <w:p>
+      <w:pPr>
+        <w:pStyle w:val="PargrafodaLista"/>
+      </w:pPr>
+      <w:r>
+        <w:t>Domínio: VARCHAR(100) NOT NULL</w:t>
+      </w:r>
+      <w:r>
+        <w:t>,</w:t>
+      </w:r>
+    </w:p>
+    <w:p>
+      <w:pPr>
+        <w:pStyle w:val="PargrafodaLista"/>
+      </w:pPr>
+      <w:r>
+        <w:t>País: VARCHAR(100) NOT NULL</w:t>
+      </w:r>
+    </w:p>
+    <w:p>
+      <w:r>
+        <w:t>2. Tabela: bancos_de_leite</w:t>
+      </w:r>
+    </w:p>
+    <w:p>
+      <w:pPr>
+        <w:pStyle w:val="PargrafodaLista"/>
+      </w:pPr>
+      <w:r>
+        <w:t>id – Identificador único do banco de leite.</w:t>
+      </w:r>
+    </w:p>
+    <w:p>
+      <w:pPr>
+        <w:pStyle w:val="PargrafodaLista"/>
+        <w:rPr>
+          <w:lang w:val="en-US"/>
+        </w:rPr>
+      </w:pPr>
+      <w:r>
+        <w:rPr>
+          <w:lang w:val="en-US"/>
+        </w:rPr>
+        <w:t>Domínio: INTEGER NOT NULL PRIMARY KEY</w:t>
+      </w:r>
+    </w:p>
+    <w:p>
+      <w:pPr>
+        <w:pStyle w:val="PargrafodaLista"/>
+      </w:pPr>
+      <w:r>
+        <w:t>nome – Nome do banco de leite.</w:t>
+      </w:r>
+    </w:p>
+    <w:p>
+      <w:pPr>
+        <w:pStyle w:val="PargrafodaLista"/>
+      </w:pPr>
+      <w:r>
+        <w:t>D</w:t>
+      </w:r>
+      <w:r>
+        <w:t>omínio: VARCHAR(25) NOT NULL</w:t>
+      </w:r>
+    </w:p>
+    <w:p>
+      <w:pPr>
+        <w:pStyle w:val="PargrafodaLista"/>
         <w:rPr>
           <w:highlight w:val="yellow"/>
         </w:rPr>
-        <w:t>/* Está precisando acertar conforme o MER */</w:t>
-      </w:r>
-    </w:p>
-    <w:p>
-      <w:pPr>
-        <w:pStyle w:val="Ttulo3"/>
-      </w:pPr>
-      <w:bookmarkStart w:id="57" w:name="_Toc199351310"/>
-      <w:r>
-        <w:t>6.3.2 Dicionário de D</w:t>
-      </w:r>
-      <w:r>
-        <w:t>ados</w:t>
-      </w:r>
-      <w:r>
-        <w:t xml:space="preserve"> do Modelo </w:t>
-      </w:r>
-      <w:r>
-        <w:t>Lógico</w:t>
-      </w:r>
-      <w:bookmarkEnd w:id="57"/>
-    </w:p>
-    <w:p>
-      <w:r>
-        <w:t xml:space="preserve">1. Tabela: </w:t>
-      </w:r>
-      <w:r>
+      </w:pPr>
+      <w:r>
+        <w:rPr>
+          <w:highlight w:val="yellow"/>
+        </w:rPr>
         <w:t>municipio</w:t>
       </w:r>
       <w:r>
-        <w:t xml:space="preserve">  </w:t>
+        <w:rPr>
+          <w:highlight w:val="yellow"/>
+        </w:rPr>
+        <w:t xml:space="preserve"> – Nome da cidade onde está localizado.</w:t>
       </w:r>
     </w:p>
     <w:p>
       <w:pPr>
         <w:pStyle w:val="PargrafodaLista"/>
-      </w:pPr>
-      <w:r>
-        <w:t>id – Identificador único da cidade.</w:t>
+        <w:rPr>
+          <w:highlight w:val="yellow"/>
+        </w:rPr>
+      </w:pPr>
+      <w:r>
+        <w:rPr>
+          <w:highlight w:val="yellow"/>
+        </w:rPr>
+        <w:t>Domínio: VARCHAR(10) NOT NULL</w:t>
       </w:r>
     </w:p>
     <w:p>
       <w:pPr>
         <w:pStyle w:val="PargrafodaLista"/>
+      </w:pPr>
+      <w:r>
+        <w:rPr>
+          <w:highlight w:val="yellow"/>
+        </w:rPr>
+        <w:t>municipio</w:t>
+      </w:r>
+      <w:r>
+        <w:rPr>
+          <w:highlight w:val="yellow"/>
+        </w:rPr>
+        <w:t xml:space="preserve"> – Sigla do estado onde está localizado.</w:t>
+      </w:r>
+    </w:p>
+    <w:p>
+      <w:pPr>
+        <w:pStyle w:val="PargrafodaLista"/>
+      </w:pPr>
+      <w:r>
+        <w:t>Domínio: VARCHAR(2) NOT NULL</w:t>
+      </w:r>
+    </w:p>
+    <w:p>
+      <w:pPr>
+        <w:pStyle w:val="PargrafodaLista"/>
+      </w:pPr>
+      <w:r>
+        <w:t>endereco – Endereço completo do banco de leite.</w:t>
+      </w:r>
+    </w:p>
+    <w:p>
+      <w:pPr>
+        <w:pStyle w:val="PargrafodaLista"/>
+      </w:pPr>
+      <w:r>
+        <w:lastRenderedPageBreak/>
+        <w:t>Domínio: VARCHAR(255) NOT NULL</w:t>
+      </w:r>
+    </w:p>
+    <w:p>
+      <w:pPr>
+        <w:pStyle w:val="PargrafodaLista"/>
+      </w:pPr>
+      <w:r>
+        <w:t>telefone – Telefone de contato.</w:t>
+      </w:r>
+    </w:p>
+    <w:p>
+      <w:pPr>
+        <w:pStyle w:val="PargrafodaLista"/>
+      </w:pPr>
+      <w:r>
+        <w:t>Domínio: VARCHAR(20) NOT NULL</w:t>
+      </w:r>
+    </w:p>
+    <w:p>
+      <w:pPr>
+        <w:pStyle w:val="PargrafodaLista"/>
+      </w:pPr>
+      <w:r>
+        <w:t>latitude – Localização geográfica (latitude).</w:t>
+      </w:r>
+    </w:p>
+    <w:p>
+      <w:pPr>
+        <w:pStyle w:val="PargrafodaLista"/>
+      </w:pPr>
+      <w:r>
+        <w:t>Domínio: NUMERIC(8,6)</w:t>
+      </w:r>
+    </w:p>
+    <w:p>
+      <w:pPr>
+        <w:pStyle w:val="PargrafodaLista"/>
+      </w:pPr>
+      <w:r>
+        <w:t>longitude – Localização geográfica (longitude).</w:t>
+      </w:r>
+    </w:p>
+    <w:p>
+      <w:pPr>
+        <w:pStyle w:val="PargrafodaLista"/>
+      </w:pPr>
+      <w:r>
+        <w:t>Domínio: NUMERIC(8,6)</w:t>
+      </w:r>
+    </w:p>
+    <w:p>
+      <w:r>
+        <w:t>3. Tabela: usuario</w:t>
+      </w:r>
+    </w:p>
+    <w:p>
+      <w:pPr>
+        <w:pStyle w:val="PargrafodaLista"/>
+      </w:pPr>
+      <w:r>
+        <w:t>id – Identificador único do usuário.</w:t>
+      </w:r>
+    </w:p>
+    <w:p>
+      <w:pPr>
+        <w:pStyle w:val="PargrafodaLista"/>
         <w:rPr>
           <w:lang w:val="en-US"/>
         </w:rPr>
@@ -13221,7 +13500,7 @@
         <w:pStyle w:val="PargrafodaLista"/>
       </w:pPr>
       <w:r>
-        <w:t>nome – Nome da cidade.</w:t>
+        <w:t>nome – Nome completo do usuário.</w:t>
       </w:r>
     </w:p>
     <w:p>
@@ -13237,22 +13516,7 @@
         <w:pStyle w:val="PargrafodaLista"/>
       </w:pPr>
       <w:r>
-        <w:t>UF</w:t>
-      </w:r>
-      <w:r>
-        <w:t xml:space="preserve"> – Sigla ou nome </w:t>
-      </w:r>
-      <w:r>
-        <w:t xml:space="preserve">da unidade da federação onde a </w:t>
-      </w:r>
-      <w:r>
-        <w:t xml:space="preserve"> cidade</w:t>
-      </w:r>
-      <w:r>
-        <w:t xml:space="preserve"> se encontra</w:t>
-      </w:r>
-      <w:r>
-        <w:t>.</w:t>
+        <w:t>email – Endereço de e-mail.</w:t>
       </w:r>
     </w:p>
     <w:p>
@@ -13262,21 +13526,13 @@
       <w:r>
         <w:t>Domínio: VARCHAR(100) NOT NULL</w:t>
       </w:r>
-      <w:r>
-        <w:t>,</w:t>
-      </w:r>
     </w:p>
     <w:p>
       <w:pPr>
         <w:pStyle w:val="PargrafodaLista"/>
       </w:pPr>
       <w:r>
-        <w:t>País: VARCHAR(100) NOT NULL</w:t>
-      </w:r>
-    </w:p>
-    <w:p>
-      <w:r>
-        <w:t>2. Tabela: bancos_de_leite</w:t>
+        <w:t>telefone – Número de telefone para contato.</w:t>
       </w:r>
     </w:p>
     <w:p>
@@ -13284,21 +13540,15 @@
         <w:pStyle w:val="PargrafodaLista"/>
       </w:pPr>
       <w:r>
-        <w:t>id – Identificador único do banco de leite.</w:t>
+        <w:t>Domínio: VARCHAR(20)</w:t>
       </w:r>
     </w:p>
     <w:p>
       <w:pPr>
         <w:pStyle w:val="PargrafodaLista"/>
-        <w:rPr>
-          <w:lang w:val="en-US"/>
-        </w:rPr>
-      </w:pPr>
-      <w:r>
-        <w:rPr>
-          <w:lang w:val="en-US"/>
-        </w:rPr>
-        <w:t>Domínio: INTEGER NOT NULL PRIMARY KEY</w:t>
+      </w:pPr>
+      <w:r>
+        <w:t>cpf – Cadastro de Pessoa Física.</w:t>
       </w:r>
     </w:p>
     <w:p>
@@ -13306,7 +13556,7 @@
         <w:pStyle w:val="PargrafodaLista"/>
       </w:pPr>
       <w:r>
-        <w:t>nome – Nome do banco de leite.</w:t>
+        <w:t>Domínio: VARCHAR(11) NOT NULL</w:t>
       </w:r>
     </w:p>
     <w:p>
@@ -13314,354 +13564,128 @@
         <w:pStyle w:val="PargrafodaLista"/>
       </w:pPr>
       <w:r>
-        <w:t>D</w:t>
-      </w:r>
-      <w:r>
-        <w:t>omínio: VARCHAR(25) NOT NULL</w:t>
+        <w:t>senha – Senha criptografada para autenticação.</w:t>
       </w:r>
     </w:p>
     <w:p>
       <w:pPr>
         <w:pStyle w:val="PargrafodaLista"/>
-        <w:rPr>
-          <w:highlight w:val="yellow"/>
-        </w:rPr>
-      </w:pPr>
-      <w:r>
-        <w:rPr>
-          <w:highlight w:val="yellow"/>
-        </w:rPr>
+      </w:pPr>
+      <w:r>
+        <w:t>Domínio: VARCHAR(100) NOT NULL</w:t>
+      </w:r>
+    </w:p>
+    <w:p>
+      <w:pPr>
+        <w:pStyle w:val="PargrafodaLista"/>
+      </w:pPr>
+      <w:r>
+        <w:t>doadora – Indica se o usuário é doador.</w:t>
+      </w:r>
+    </w:p>
+    <w:p>
+      <w:pPr>
+        <w:pStyle w:val="PargrafodaLista"/>
+      </w:pPr>
+      <w:r>
+        <w:t>Domínio: BOOLEAN</w:t>
+      </w:r>
+    </w:p>
+    <w:p>
+      <w:pPr>
+        <w:pStyle w:val="PargrafodaLista"/>
+      </w:pPr>
+      <w:r>
+        <w:t>receptora – Indica se o usuário é receptor.</w:t>
+      </w:r>
+    </w:p>
+    <w:p>
+      <w:pPr>
+        <w:pStyle w:val="PargrafodaLista"/>
+      </w:pPr>
+      <w:r>
+        <w:t>Domínio: BOOLEAN</w:t>
+      </w:r>
+    </w:p>
+    <w:p>
+      <w:pPr>
+        <w:pStyle w:val="PargrafodaLista"/>
+      </w:pPr>
+      <w:r>
+        <w:t>profissional – Indica se o usuário é profissional de saúde.</w:t>
+      </w:r>
+    </w:p>
+    <w:p>
+      <w:pPr>
+        <w:pStyle w:val="PargrafodaLista"/>
+      </w:pPr>
+      <w:r>
+        <w:t>Domínio: BOOLEAN</w:t>
+      </w:r>
+    </w:p>
+    <w:p>
+      <w:pPr>
+        <w:pStyle w:val="PargrafodaLista"/>
+      </w:pPr>
+      <w:r>
+        <w:t>latitude – Localização geográfica (latitude).</w:t>
+      </w:r>
+    </w:p>
+    <w:p>
+      <w:pPr>
+        <w:pStyle w:val="PargrafodaLista"/>
+      </w:pPr>
+      <w:r>
+        <w:t>Domínio: NUMERIC(8,6)</w:t>
+      </w:r>
+    </w:p>
+    <w:p>
+      <w:pPr>
+        <w:pStyle w:val="PargrafodaLista"/>
+      </w:pPr>
+      <w:r>
+        <w:t>longitude – Localização geográfica (longitude).</w:t>
+      </w:r>
+    </w:p>
+    <w:p>
+      <w:pPr>
+        <w:pStyle w:val="PargrafodaLista"/>
+      </w:pPr>
+      <w:r>
+        <w:t>Domínio: NUMERIC(8,6)</w:t>
+      </w:r>
+    </w:p>
+    <w:p>
+      <w:pPr>
+        <w:pStyle w:val="PargrafodaLista"/>
+      </w:pPr>
+      <w:r>
+        <w:t>id_</w:t>
+      </w:r>
+      <w:r>
         <w:t>municipio</w:t>
       </w:r>
       <w:r>
-        <w:rPr>
-          <w:highlight w:val="yellow"/>
-        </w:rPr>
-        <w:t xml:space="preserve"> – Nome da cidade onde está localizado.</w:t>
+        <w:t xml:space="preserve"> – Referência à cidade do usuário.</w:t>
       </w:r>
     </w:p>
     <w:p>
       <w:pPr>
         <w:pStyle w:val="PargrafodaLista"/>
-        <w:rPr>
-          <w:highlight w:val="yellow"/>
-        </w:rPr>
-      </w:pPr>
-      <w:r>
-        <w:rPr>
-          <w:highlight w:val="yellow"/>
-        </w:rPr>
-        <w:t>Domínio: VARCHAR(10) NOT NULL</w:t>
-      </w:r>
-    </w:p>
-    <w:p>
-      <w:pPr>
-        <w:pStyle w:val="PargrafodaLista"/>
-      </w:pPr>
-      <w:r>
-        <w:rPr>
-          <w:highlight w:val="yellow"/>
-        </w:rPr>
-        <w:t>municipio</w:t>
-      </w:r>
-      <w:r>
-        <w:rPr>
-          <w:highlight w:val="yellow"/>
-        </w:rPr>
-        <w:t xml:space="preserve"> – Sigla do estado onde está localizado.</w:t>
-      </w:r>
-    </w:p>
-    <w:p>
-      <w:pPr>
-        <w:pStyle w:val="PargrafodaLista"/>
-      </w:pPr>
+      </w:pPr>
+      <w:r>
+        <w:t>Domínio: INTEGER NOT NUL</w:t>
+      </w:r>
+      <w:r>
+        <w:t>L, chave estrangeira para municipio</w:t>
+      </w:r>
+      <w:r>
+        <w:t>(id)</w:t>
+      </w:r>
+    </w:p>
+    <w:p>
       <w:r>
         <w:lastRenderedPageBreak/>
-        <w:t>Domínio: VARCHAR(2) NOT NULL</w:t>
-      </w:r>
-    </w:p>
-    <w:p>
-      <w:pPr>
-        <w:pStyle w:val="PargrafodaLista"/>
-      </w:pPr>
-      <w:r>
-        <w:t>endereco – Endereço completo do banco de leite.</w:t>
-      </w:r>
-    </w:p>
-    <w:p>
-      <w:pPr>
-        <w:pStyle w:val="PargrafodaLista"/>
-      </w:pPr>
-      <w:r>
-        <w:t>Domínio: VARCHAR(255) NOT NULL</w:t>
-      </w:r>
-    </w:p>
-    <w:p>
-      <w:pPr>
-        <w:pStyle w:val="PargrafodaLista"/>
-      </w:pPr>
-      <w:r>
-        <w:t>telefone – Telefone de contato.</w:t>
-      </w:r>
-    </w:p>
-    <w:p>
-      <w:pPr>
-        <w:pStyle w:val="PargrafodaLista"/>
-      </w:pPr>
-      <w:r>
-        <w:t>Domínio: VARCHAR(20) NOT NULL</w:t>
-      </w:r>
-    </w:p>
-    <w:p>
-      <w:pPr>
-        <w:pStyle w:val="PargrafodaLista"/>
-      </w:pPr>
-      <w:r>
-        <w:t>latitude – Localização geográfica (latitude).</w:t>
-      </w:r>
-    </w:p>
-    <w:p>
-      <w:pPr>
-        <w:pStyle w:val="PargrafodaLista"/>
-      </w:pPr>
-      <w:r>
-        <w:t>Domínio: NUMERIC(8,6)</w:t>
-      </w:r>
-    </w:p>
-    <w:p>
-      <w:pPr>
-        <w:pStyle w:val="PargrafodaLista"/>
-      </w:pPr>
-      <w:r>
-        <w:t>longitude – Localização geográfica (longitude).</w:t>
-      </w:r>
-    </w:p>
-    <w:p>
-      <w:pPr>
-        <w:pStyle w:val="PargrafodaLista"/>
-      </w:pPr>
-      <w:r>
-        <w:t>Domínio: NUMERIC(8,6)</w:t>
-      </w:r>
-    </w:p>
-    <w:p>
-      <w:r>
-        <w:t>3. Tabela: usuario</w:t>
-      </w:r>
-    </w:p>
-    <w:p>
-      <w:pPr>
-        <w:pStyle w:val="PargrafodaLista"/>
-      </w:pPr>
-      <w:r>
-        <w:t>id – Identificador único do usuário.</w:t>
-      </w:r>
-    </w:p>
-    <w:p>
-      <w:pPr>
-        <w:pStyle w:val="PargrafodaLista"/>
-        <w:rPr>
-          <w:lang w:val="en-US"/>
-        </w:rPr>
-      </w:pPr>
-      <w:r>
-        <w:rPr>
-          <w:lang w:val="en-US"/>
-        </w:rPr>
-        <w:t>Domínio: INTEGER NOT NULL PRIMARY KEY</w:t>
-      </w:r>
-    </w:p>
-    <w:p>
-      <w:pPr>
-        <w:pStyle w:val="PargrafodaLista"/>
-      </w:pPr>
-      <w:r>
-        <w:t>nome – Nome completo do usuário.</w:t>
-      </w:r>
-    </w:p>
-    <w:p>
-      <w:pPr>
-        <w:pStyle w:val="PargrafodaLista"/>
-      </w:pPr>
-      <w:r>
-        <w:t>Domínio: VARCHAR(100) NOT NULL</w:t>
-      </w:r>
-    </w:p>
-    <w:p>
-      <w:pPr>
-        <w:pStyle w:val="PargrafodaLista"/>
-      </w:pPr>
-      <w:r>
-        <w:t>email – Endereço de e-mail.</w:t>
-      </w:r>
-    </w:p>
-    <w:p>
-      <w:pPr>
-        <w:pStyle w:val="PargrafodaLista"/>
-      </w:pPr>
-      <w:r>
-        <w:t>Domínio: VARCHAR(100) NOT NULL</w:t>
-      </w:r>
-    </w:p>
-    <w:p>
-      <w:pPr>
-        <w:pStyle w:val="PargrafodaLista"/>
-      </w:pPr>
-      <w:r>
-        <w:t>telefone – Número de telefone para contato.</w:t>
-      </w:r>
-    </w:p>
-    <w:p>
-      <w:pPr>
-        <w:pStyle w:val="PargrafodaLista"/>
-      </w:pPr>
-      <w:r>
-        <w:t>Domínio: VARCHAR(20)</w:t>
-      </w:r>
-    </w:p>
-    <w:p>
-      <w:pPr>
-        <w:pStyle w:val="PargrafodaLista"/>
-      </w:pPr>
-      <w:r>
-        <w:t>cpf – Cadastro de Pessoa Física.</w:t>
-      </w:r>
-    </w:p>
-    <w:p>
-      <w:pPr>
-        <w:pStyle w:val="PargrafodaLista"/>
-      </w:pPr>
-      <w:r>
-        <w:t>Domínio: VARCHAR(11) NOT NULL</w:t>
-      </w:r>
-    </w:p>
-    <w:p>
-      <w:pPr>
-        <w:pStyle w:val="PargrafodaLista"/>
-      </w:pPr>
-      <w:r>
-        <w:t>senha – Senha criptografada para autenticação.</w:t>
-      </w:r>
-    </w:p>
-    <w:p>
-      <w:pPr>
-        <w:pStyle w:val="PargrafodaLista"/>
-      </w:pPr>
-      <w:r>
-        <w:t>Domínio: VARCHAR(100) NOT NULL</w:t>
-      </w:r>
-    </w:p>
-    <w:p>
-      <w:pPr>
-        <w:pStyle w:val="PargrafodaLista"/>
-      </w:pPr>
-      <w:r>
-        <w:t>doadora – Indica se o usuário é doador.</w:t>
-      </w:r>
-    </w:p>
-    <w:p>
-      <w:pPr>
-        <w:pStyle w:val="PargrafodaLista"/>
-      </w:pPr>
-      <w:r>
-        <w:t>Domínio: BOOLEAN</w:t>
-      </w:r>
-    </w:p>
-    <w:p>
-      <w:pPr>
-        <w:pStyle w:val="PargrafodaLista"/>
-      </w:pPr>
-      <w:r>
-        <w:t>receptora – Indica se o usuário é receptor.</w:t>
-      </w:r>
-    </w:p>
-    <w:p>
-      <w:pPr>
-        <w:pStyle w:val="PargrafodaLista"/>
-      </w:pPr>
-      <w:r>
-        <w:t>Domínio: BOOLEAN</w:t>
-      </w:r>
-    </w:p>
-    <w:p>
-      <w:pPr>
-        <w:pStyle w:val="PargrafodaLista"/>
-      </w:pPr>
-      <w:r>
-        <w:t>profissional – Indica se o usuário é profissional de saúde.</w:t>
-      </w:r>
-    </w:p>
-    <w:p>
-      <w:pPr>
-        <w:pStyle w:val="PargrafodaLista"/>
-      </w:pPr>
-      <w:r>
-        <w:t>Domínio: BOOLEAN</w:t>
-      </w:r>
-    </w:p>
-    <w:p>
-      <w:pPr>
-        <w:pStyle w:val="PargrafodaLista"/>
-      </w:pPr>
-      <w:r>
-        <w:t>latitude – Localização geográfica (latitude).</w:t>
-      </w:r>
-    </w:p>
-    <w:p>
-      <w:pPr>
-        <w:pStyle w:val="PargrafodaLista"/>
-      </w:pPr>
-      <w:r>
-        <w:t>Domínio: NUMERIC(8,6)</w:t>
-      </w:r>
-    </w:p>
-    <w:p>
-      <w:pPr>
-        <w:pStyle w:val="PargrafodaLista"/>
-      </w:pPr>
-      <w:r>
-        <w:t>longitude – Localização geográfica (longitude).</w:t>
-      </w:r>
-    </w:p>
-    <w:p>
-      <w:pPr>
-        <w:pStyle w:val="PargrafodaLista"/>
-      </w:pPr>
-      <w:r>
-        <w:t>Domínio: NUMERIC(8,6)</w:t>
-      </w:r>
-    </w:p>
-    <w:p>
-      <w:pPr>
-        <w:pStyle w:val="PargrafodaLista"/>
-      </w:pPr>
-      <w:r>
-        <w:t>id_</w:t>
-      </w:r>
-      <w:r>
-        <w:t>municipio</w:t>
-      </w:r>
-      <w:r>
-        <w:t xml:space="preserve"> – Referência à cidade do usuário.</w:t>
-      </w:r>
-    </w:p>
-    <w:p>
-      <w:pPr>
-        <w:pStyle w:val="PargrafodaLista"/>
-      </w:pPr>
-      <w:r>
-        <w:lastRenderedPageBreak/>
-        <w:t>Domínio: INTEGER NOT NUL</w:t>
-      </w:r>
-      <w:r>
-        <w:t>L, chave estrangeira para municipio</w:t>
-      </w:r>
-      <w:r>
-        <w:t>(id)</w:t>
-      </w:r>
-    </w:p>
-    <w:p>
-      <w:r>
         <w:t>4. Tabela: doação</w:t>
       </w:r>
     </w:p>
@@ -13871,7 +13895,7 @@
       <w:pPr>
         <w:pStyle w:val="Ttulo2"/>
       </w:pPr>
-      <w:bookmarkStart w:id="58" w:name="_Toc199351311"/>
+      <w:bookmarkStart w:id="57" w:name="_Toc199351311"/>
       <w:r>
         <w:lastRenderedPageBreak/>
         <w:t>6.</w:t>
@@ -13882,57 +13906,57 @@
       <w:r>
         <w:t xml:space="preserve"> PROJETO DA INTERAÇÃO HUMANO-COMPUTADOR</w:t>
       </w:r>
+      <w:bookmarkEnd w:id="57"/>
+    </w:p>
+    <w:p>
+      <w:bookmarkStart w:id="58" w:name="_Toc198201049"/>
+      <w:r>
+        <w:t>A interação humano-computador (</w:t>
+      </w:r>
+      <w:r>
+        <w:t>IHC</w:t>
+      </w:r>
+      <w:r>
+        <w:t>) visa garantir que os usuários consigam utilizar o sistema de forma simples, eficiente e intuitiva. Para isso, foram considerados os perfis de usuários, os padrões ergonômicos e as heurísticas de usabilidade mais ade</w:t>
+      </w:r>
+      <w:r>
+        <w:t>quadas ao contexto do sistema de software</w:t>
+      </w:r>
+      <w:r>
+        <w:t xml:space="preserve"> Donate.</w:t>
+      </w:r>
       <w:bookmarkEnd w:id="58"/>
     </w:p>
     <w:p>
-      <w:bookmarkStart w:id="59" w:name="_Toc198201049"/>
-      <w:r>
-        <w:t>A interação humano-computador (</w:t>
-      </w:r>
-      <w:r>
-        <w:t>IHC</w:t>
-      </w:r>
-      <w:r>
-        <w:t>) visa garantir que os usuários consigam utilizar o sistema de forma simples, eficiente e intuitiva. Para isso, foram considerados os perfis de usuários, os padrões ergonômicos e as heurísticas de usabilidade mais ade</w:t>
-      </w:r>
-      <w:r>
-        <w:t>quadas ao contexto do sistema de software</w:t>
-      </w:r>
-      <w:r>
-        <w:t xml:space="preserve"> Donate.</w:t>
+      <w:pPr>
+        <w:pStyle w:val="Ttulo3"/>
+      </w:pPr>
+      <w:bookmarkStart w:id="59" w:name="_Toc199351312"/>
+      <w:r>
+        <w:t>6.</w:t>
+      </w:r>
+      <w:r>
+        <w:t>4</w:t>
+      </w:r>
+      <w:r>
+        <w:t xml:space="preserve">.1 </w:t>
+      </w:r>
+      <w:r>
+        <w:t>Perfil</w:t>
+      </w:r>
+      <w:r>
+        <w:t xml:space="preserve"> de</w:t>
+      </w:r>
+      <w:r>
+        <w:t xml:space="preserve"> U</w:t>
+      </w:r>
+      <w:r>
+        <w:t>suário</w:t>
       </w:r>
       <w:bookmarkEnd w:id="59"/>
     </w:p>
     <w:p>
-      <w:pPr>
-        <w:pStyle w:val="Ttulo3"/>
-      </w:pPr>
-      <w:bookmarkStart w:id="60" w:name="_Toc199351312"/>
-      <w:r>
-        <w:t>6.</w:t>
-      </w:r>
-      <w:r>
-        <w:t>4</w:t>
-      </w:r>
-      <w:r>
-        <w:t xml:space="preserve">.1 </w:t>
-      </w:r>
-      <w:r>
-        <w:t>Perfil</w:t>
-      </w:r>
-      <w:r>
-        <w:t xml:space="preserve"> de</w:t>
-      </w:r>
-      <w:r>
-        <w:t xml:space="preserve"> U</w:t>
-      </w:r>
-      <w:r>
-        <w:t>suário</w:t>
-      </w:r>
-      <w:bookmarkEnd w:id="60"/>
-    </w:p>
-    <w:p>
-      <w:bookmarkStart w:id="61" w:name="_Toc192060119"/>
+      <w:bookmarkStart w:id="60" w:name="_Toc192060119"/>
       <w:r>
         <w:t>Existem ao menos</w:t>
       </w:r>
@@ -13969,7 +13993,7 @@
       <w:r>
         <w:br w:type="page"/>
       </w:r>
-      <w:bookmarkStart w:id="62" w:name="_Toc199351313"/>
+      <w:bookmarkStart w:id="61" w:name="_Toc199351313"/>
       <w:r>
         <w:lastRenderedPageBreak/>
         <w:t>6</w:t>
@@ -13977,7 +14001,7 @@
       <w:r>
         <w:t xml:space="preserve"> CONCLUSÃO</w:t>
       </w:r>
-      <w:bookmarkEnd w:id="62"/>
+      <w:bookmarkEnd w:id="61"/>
     </w:p>
     <w:p>
       <w:r>
@@ -14041,696 +14065,246 @@
       <w:pPr>
         <w:pStyle w:val="Ttulo1"/>
       </w:pPr>
-      <w:bookmarkStart w:id="63" w:name="_Toc199351314"/>
+      <w:bookmarkStart w:id="62" w:name="_Toc199351314"/>
       <w:r>
         <w:lastRenderedPageBreak/>
         <w:t>REFERÊNCIAS</w:t>
       </w:r>
-      <w:bookmarkEnd w:id="61"/>
+      <w:bookmarkEnd w:id="60"/>
+      <w:bookmarkEnd w:id="62"/>
+    </w:p>
+    <w:p>
+      <w:pPr>
+        <w:pStyle w:val="NormalWeb"/>
+      </w:pPr>
+      <w:r>
+        <w:t xml:space="preserve">BRASIL. Conheça os benefícios da amamentação. Brasília: Ministério da Saúde, 2023. Disponível em: </w:t>
+      </w:r>
+      <w:hyperlink r:id="rId19" w:tgtFrame="_new" w:history="1">
+        <w:r>
+          <w:rPr>
+            <w:rStyle w:val="Hyperlink"/>
+          </w:rPr>
+          <w:t>https://www.gov.br/saude/pt-br/campanhas-da-saude/2023/amamentacao/conheca-os-beneficios</w:t>
+        </w:r>
+      </w:hyperlink>
+      <w:r>
+        <w:t>. Acesso em: 13 mar. 2025.</w:t>
+      </w:r>
+    </w:p>
+    <w:p>
+      <w:pPr>
+        <w:pStyle w:val="NormalWeb"/>
+      </w:pPr>
+      <w:r>
+        <w:t xml:space="preserve">BRASIL. Indicadores de saúde: mortalidade infantil. Brasília: Ministério da Saúde, 2025. Disponível em: </w:t>
+      </w:r>
+      <w:hyperlink r:id="rId20" w:tgtFrame="_new" w:history="1">
+        <w:r>
+          <w:rPr>
+            <w:rStyle w:val="Hyperlink"/>
+          </w:rPr>
+          <w:t>https://www.gov.br/saude/pt-br/assuntos/saude-de-a-a-z/m/mortalidade-infantil</w:t>
+        </w:r>
+      </w:hyperlink>
+      <w:r>
+        <w:t>. Acesso em: 13 mar. 2025.</w:t>
+      </w:r>
+    </w:p>
+    <w:p>
+      <w:pPr>
+        <w:pStyle w:val="NormalWeb"/>
+      </w:pPr>
+      <w:r>
+        <w:t xml:space="preserve">BRASIL. Lei nº 13.709, de 14 de agosto de 2018. Lei Geral de Proteção de Dados Pessoais (LGPD). Dispõe sobre o tratamento de dados pessoais, inclusive nos meios digitais, por pessoa natural ou por pessoa jurídica de direito público ou privado. Diário Oficial [da] União, Brasília, 2018. Disponível em: </w:t>
+      </w:r>
+      <w:hyperlink r:id="rId21" w:tgtFrame="_new" w:history="1">
+        <w:r>
+          <w:rPr>
+            <w:rStyle w:val="Hyperlink"/>
+          </w:rPr>
+          <w:t>https://www.planalto.gov.br/ccivil_03/_ato2015-2018/2018/lei/l13709.htm</w:t>
+        </w:r>
+      </w:hyperlink>
+      <w:r>
+        <w:t>. Acesso em: 01 maio 2025.</w:t>
+      </w:r>
+    </w:p>
+    <w:p>
+      <w:pPr>
+        <w:pStyle w:val="NormalWeb"/>
+      </w:pPr>
+      <w:r>
+        <w:t xml:space="preserve">HOSPITAL DAS CLÍNICAS SAMUEL LIBÂNIO (HCSL). Posto de coleta de leite humano do HCSL auxilia bebês internados na UTI Neonatal e Pediátrica. Pouso Alegre, MG: 2025. Disponível em: </w:t>
+      </w:r>
+      <w:hyperlink r:id="rId22" w:tgtFrame="_new" w:history="1">
+        <w:r>
+          <w:rPr>
+            <w:rStyle w:val="Hyperlink"/>
+          </w:rPr>
+          <w:t>https://www.hcsl.edu.br/posto-de-coleta-de-leite-humano-do-hcsl-auxilia-bebes-internados-na-uti-neonatal-e-pediatrica/</w:t>
+        </w:r>
+      </w:hyperlink>
+      <w:r>
+        <w:t>. Acesso em: 13 mar. 2025.</w:t>
+      </w:r>
+    </w:p>
+    <w:p>
+      <w:pPr>
+        <w:pStyle w:val="NormalWeb"/>
+      </w:pPr>
+      <w:r>
+        <w:t xml:space="preserve">INSTITUTO BRASILEIRO DE GEOGRAFIA E ESTATÍSTICA (IBGE). Estatísticas do registro civil: nascimentos. Brasília: IBGE, 2022. Disponível em: </w:t>
+      </w:r>
+      <w:hyperlink r:id="rId23" w:tgtFrame="_new" w:history="1">
+        <w:r>
+          <w:rPr>
+            <w:rStyle w:val="Hyperlink"/>
+          </w:rPr>
+          <w:t>https://www.ibge.gov.br/estatisticas/sociais/populacao/9110-estatisticas-do-registro-civil.html</w:t>
+        </w:r>
+      </w:hyperlink>
+      <w:r>
+        <w:t>. Acesso em: 13 mar. 2025.</w:t>
+      </w:r>
+    </w:p>
+    <w:p>
+      <w:pPr>
+        <w:pStyle w:val="NormalWeb"/>
+      </w:pPr>
+      <w:r>
+        <w:t>LIMA, S. E. C. de. Entrevista. Santa Rita do Sapucaí: FAI, 2025.</w:t>
+      </w:r>
+    </w:p>
+    <w:p>
+      <w:pPr>
+        <w:pStyle w:val="NormalWeb"/>
+      </w:pPr>
+      <w:r>
+        <w:t xml:space="preserve">LOPES, M. H.; SILVA, R. A.; PEREIRA, A. L.; SANTOS, F. M. A tecnologia dos aplicativos móveis na promoção ao aleitamento materno: revisão integrativa. Revista Brasileira de Enfermagem, 75(1), 2022. Disponível em: </w:t>
+      </w:r>
+      <w:hyperlink r:id="rId24" w:tgtFrame="_new" w:history="1">
+        <w:r>
+          <w:rPr>
+            <w:rStyle w:val="Hyperlink"/>
+          </w:rPr>
+          <w:t>https://www.researchgate.net/publication/360160864_A_tecnologia_dos_aplicativos_moveis_na_promocao_ao_aleitamento_materno_revisao_integrativa</w:t>
+        </w:r>
+      </w:hyperlink>
+      <w:r>
+        <w:t>. Acesso em: 13 mar. 2025.</w:t>
+      </w:r>
+    </w:p>
+    <w:p>
+      <w:pPr>
+        <w:pStyle w:val="NormalWeb"/>
+      </w:pPr>
+      <w:r>
+        <w:t xml:space="preserve">OLIVEIRA, D. S.; SOUZA, A. I.; LIMA, T. H. Aleitamento materno: uso da tecnologia da informação como estratégia para a construção de um website. Revista de Enfermagem da </w:t>
+      </w:r>
+      <w:r>
+        <w:lastRenderedPageBreak/>
+        <w:t xml:space="preserve">UFSM, 11, 2021. Disponível em: </w:t>
+      </w:r>
+      <w:hyperlink r:id="rId25" w:tgtFrame="_new" w:history="1">
+        <w:r>
+          <w:rPr>
+            <w:rStyle w:val="Hyperlink"/>
+          </w:rPr>
+          <w:t>https://periodicos.ufsm.br/reufsm/article/view/64034/html</w:t>
+        </w:r>
+      </w:hyperlink>
+      <w:r>
+        <w:t>. Acesso em: 13 mar. 2025.</w:t>
+      </w:r>
+    </w:p>
+    <w:p>
+      <w:pPr>
+        <w:pStyle w:val="NormalWeb"/>
+      </w:pPr>
+      <w:r>
+        <w:t xml:space="preserve">OLIVEIRA, D. S.; SOUZA, A. I.; LIMA, T. H. Tecnologias em saúde e suas contribuições para a promoção do aleitamento materno. Ciência &amp; Saúde Coletiva, v. 26, n. 9, p. 1234–1245, 2019. Disponível em: </w:t>
+      </w:r>
+      <w:hyperlink r:id="rId26" w:tgtFrame="_new" w:history="1">
+        <w:r>
+          <w:rPr>
+            <w:rStyle w:val="Hyperlink"/>
+          </w:rPr>
+          <w:t>https://www.scielo.br/j/csc/a/RG9dKm34fMFyLFXpQswv7Rv/</w:t>
+        </w:r>
+      </w:hyperlink>
+      <w:r>
+        <w:t>. Acesso em: 13 mar. 2025.</w:t>
+      </w:r>
+    </w:p>
+    <w:p>
+      <w:pPr>
+        <w:pStyle w:val="NormalWeb"/>
+      </w:pPr>
+      <w:r>
+        <w:t xml:space="preserve">ORGANIZAÇÃO MUNDIAL DA SAÚDE (OMS). Breastfeeding. 2025. Disponível em: </w:t>
+      </w:r>
+      <w:hyperlink r:id="rId27" w:tgtFrame="_new" w:history="1">
+        <w:r>
+          <w:rPr>
+            <w:rStyle w:val="Hyperlink"/>
+          </w:rPr>
+          <w:t>https://www.who.int/news-room/fact-sheets/detail/breastfeeding</w:t>
+        </w:r>
+      </w:hyperlink>
+      <w:r>
+        <w:t>. Acesso em: 13 mar. 2025.</w:t>
+      </w:r>
+    </w:p>
+    <w:p>
+      <w:pPr>
+        <w:pStyle w:val="NormalWeb"/>
+      </w:pPr>
+      <w:r>
+        <w:t xml:space="preserve">REDE BRASILEIRA DE BANCOS DE LEITE HUMANO (RBLH-BR). O que é a Rede Brasileira de Bancos de Leite Humano. Fundação Oswaldo Cruz – Fiocruz: 2023. Disponível em: </w:t>
+      </w:r>
+      <w:hyperlink r:id="rId28" w:tgtFrame="_new" w:history="1">
+        <w:r>
+          <w:rPr>
+            <w:rStyle w:val="Hyperlink"/>
+          </w:rPr>
+          <w:t>https://rblh.fiocruz.br/o-que-e-rede-blh</w:t>
+        </w:r>
+      </w:hyperlink>
+      <w:r>
+        <w:t>. Acesso em: 13 mar. 2025.</w:t>
+      </w:r>
+    </w:p>
+    <w:p>
+      <w:pPr>
+        <w:pStyle w:val="NormalWeb"/>
+      </w:pPr>
+      <w:r>
+        <w:t xml:space="preserve">SILVA, R. F.; ALMEIDA, K. L.; FERREIRA, P. H.; COSTA, M. A. Aplicativo Doe Leite: tecnologia facilitadora na doação de leite materno. Revista da Escola de Enfermagem da USP, 56, 2022. Disponível em: </w:t>
+      </w:r>
+      <w:hyperlink r:id="rId29" w:tgtFrame="_new" w:history="1">
+        <w:r>
+          <w:rPr>
+            <w:rStyle w:val="Hyperlink"/>
+          </w:rPr>
+          <w:t>https://www.scielo.br/j/ape/a/tXmsqRHbThMgSxqFZrzsYmJ/</w:t>
+        </w:r>
+      </w:hyperlink>
+      <w:r>
+        <w:t>. Acesso em: 13 mar. 2025.</w:t>
+      </w:r>
+    </w:p>
+    <w:p>
+      <w:pPr>
+        <w:pStyle w:val="NormalWeb"/>
+      </w:pPr>
+      <w:r>
+        <w:t>SOMMERVILLE, I. Engenharia de Software. 10. ed. São Paulo: Pearson Education, 201</w:t>
+      </w:r>
+      <w:bookmarkStart w:id="63" w:name="_GoBack"/>
       <w:bookmarkEnd w:id="63"/>
-    </w:p>
-    <w:p>
-      <w:pPr>
-        <w:pStyle w:val="NormalWeb"/>
-        <w:jc w:val="left"/>
-        <w:rPr>
-          <w:rStyle w:val="Forte"/>
-          <w:sz w:val="24"/>
-        </w:rPr>
-      </w:pPr>
-      <w:r>
-        <w:rPr>
-          <w:rStyle w:val="Forte"/>
-          <w:sz w:val="24"/>
-        </w:rPr>
-        <w:t xml:space="preserve">BRASIL. </w:t>
-      </w:r>
-      <w:r>
-        <w:rPr>
-          <w:rStyle w:val="Forte"/>
-          <w:b/>
-          <w:sz w:val="24"/>
-        </w:rPr>
-        <w:t>Conheça os b</w:t>
-      </w:r>
-      <w:r>
-        <w:rPr>
-          <w:rStyle w:val="Forte"/>
-          <w:b/>
-          <w:sz w:val="24"/>
-        </w:rPr>
-        <w:t xml:space="preserve">enefícios da </w:t>
-      </w:r>
-      <w:r>
-        <w:rPr>
-          <w:rStyle w:val="Forte"/>
-          <w:b/>
-          <w:sz w:val="24"/>
-        </w:rPr>
-        <w:t>a</w:t>
-      </w:r>
-      <w:r>
-        <w:rPr>
-          <w:rStyle w:val="Forte"/>
-          <w:b/>
-          <w:sz w:val="24"/>
-        </w:rPr>
-        <w:t>mamentação</w:t>
-      </w:r>
-      <w:r>
-        <w:rPr>
-          <w:rStyle w:val="Forte"/>
-          <w:sz w:val="24"/>
-        </w:rPr>
-        <w:t>.</w:t>
-      </w:r>
-      <w:r>
-        <w:rPr>
-          <w:rStyle w:val="Forte"/>
-          <w:sz w:val="24"/>
-        </w:rPr>
-        <w:t xml:space="preserve"> Brasília: Ministério da Saúde, 2023.</w:t>
-      </w:r>
-      <w:r>
-        <w:rPr>
-          <w:rStyle w:val="Forte"/>
-          <w:sz w:val="24"/>
-        </w:rPr>
-        <w:t xml:space="preserve"> Disponível em: https://www.gov.br/saude/pt-br/campanhas-da-saude/2023/amamentacao/conheca-os-benef</w:t>
-      </w:r>
-      <w:r>
-        <w:rPr>
-          <w:rStyle w:val="Forte"/>
-          <w:sz w:val="24"/>
-        </w:rPr>
-        <w:t>icios. Acesso em: 13 mar. 2025.</w:t>
-      </w:r>
-    </w:p>
-    <w:p>
-      <w:pPr>
-        <w:pStyle w:val="NormalWeb"/>
-        <w:jc w:val="left"/>
-        <w:rPr>
-          <w:rStyle w:val="Forte"/>
-          <w:sz w:val="24"/>
-        </w:rPr>
-      </w:pPr>
-      <w:r>
-        <w:rPr>
-          <w:rStyle w:val="Forte"/>
-          <w:sz w:val="24"/>
-        </w:rPr>
-        <w:t xml:space="preserve">BRASIL.  </w:t>
-      </w:r>
-      <w:r>
-        <w:rPr>
-          <w:rStyle w:val="Forte"/>
-          <w:b/>
-          <w:sz w:val="24"/>
-        </w:rPr>
-        <w:t>Indicadores de saúde</w:t>
-      </w:r>
-      <w:r>
-        <w:rPr>
-          <w:rStyle w:val="Forte"/>
-          <w:sz w:val="24"/>
-        </w:rPr>
-        <w:t>: mortalidade infantil.</w:t>
-      </w:r>
-      <w:r>
-        <w:rPr>
-          <w:rStyle w:val="Forte"/>
-          <w:sz w:val="24"/>
-        </w:rPr>
-        <w:t xml:space="preserve"> Brasília: Ministério da Saúde, 2025.</w:t>
-      </w:r>
-      <w:r>
-        <w:rPr>
-          <w:rStyle w:val="Forte"/>
-          <w:sz w:val="24"/>
-        </w:rPr>
-        <w:t xml:space="preserve"> Disponível em: https://www.gov.br/saude/pt-br/assuntos/saude-de-a-a-z/m/mortalidade-inf</w:t>
-      </w:r>
-      <w:r>
-        <w:rPr>
-          <w:rStyle w:val="Forte"/>
-          <w:sz w:val="24"/>
-        </w:rPr>
-        <w:t>antil. Acesso em: 13 mar. 2025.</w:t>
-      </w:r>
-    </w:p>
-    <w:p>
-      <w:pPr>
-        <w:pStyle w:val="NormalWeb"/>
-        <w:jc w:val="left"/>
-      </w:pPr>
-      <w:r>
-        <w:t xml:space="preserve">BRASIL. Lei nº 13.709, de 14 de agosto de 2018. Lei Geral de Proteção de Dados Pessoais (LGPD). Dispõe sobre o tratamento de dados pessoais, inclusive nos meios digitais, por pessoa natural ou por pessoa jurídica de direito público ou privado. </w:t>
-      </w:r>
-      <w:r>
-        <w:rPr>
-          <w:b/>
-        </w:rPr>
-        <w:t>Diário Oficial [Da] União</w:t>
-      </w:r>
-      <w:r>
-        <w:t xml:space="preserve">, Brasília, 2018.  </w:t>
-      </w:r>
-      <w:r>
-        <w:t>Disponível em: https://www.planalto.gov.br/ccivil_03/_ato2015-2018/2018/lei/l13709.htm. Acesso em: 01 maio 2025.</w:t>
-      </w:r>
-    </w:p>
-    <w:p>
-      <w:pPr>
-        <w:pStyle w:val="NormalWeb"/>
-        <w:jc w:val="left"/>
-        <w:rPr>
-          <w:rStyle w:val="Forte"/>
-          <w:sz w:val="24"/>
-        </w:rPr>
-      </w:pPr>
-      <w:r>
-        <w:t xml:space="preserve">LIMA, S. E. C. de. </w:t>
-      </w:r>
-      <w:r>
-        <w:rPr>
-          <w:b/>
-        </w:rPr>
-        <w:t xml:space="preserve"> Entrevista</w:t>
-      </w:r>
-      <w:r>
-        <w:t>. Santa Rita do Sapucaí: FAI, 2025.</w:t>
-      </w:r>
-    </w:p>
-    <w:p>
-      <w:pPr>
-        <w:pStyle w:val="NormalWeb"/>
-        <w:jc w:val="left"/>
-        <w:rPr>
-          <w:rStyle w:val="Forte"/>
-          <w:sz w:val="24"/>
-        </w:rPr>
-      </w:pPr>
-      <w:r>
-        <w:rPr>
-          <w:rStyle w:val="Forte"/>
-          <w:sz w:val="24"/>
-        </w:rPr>
-        <w:t xml:space="preserve">LOPES, M. H.; SILVA, R. A.; PEREIRA, A. L.; SANTOS, F. M. </w:t>
-      </w:r>
-      <w:r>
-        <w:rPr>
-          <w:rStyle w:val="Forte"/>
-          <w:b/>
-          <w:sz w:val="24"/>
-        </w:rPr>
-        <w:t>A tecnologia dos aplicativos móveis na promoção ao aleitamento materno</w:t>
-      </w:r>
-      <w:r>
-        <w:rPr>
-          <w:rStyle w:val="Forte"/>
-          <w:sz w:val="24"/>
-        </w:rPr>
-        <w:t>: revisão integrativa. Revista Brasileira de Enfermagem, 75(1),</w:t>
-      </w:r>
-      <w:r>
-        <w:rPr>
-          <w:rStyle w:val="Forte"/>
-          <w:sz w:val="24"/>
-        </w:rPr>
-        <w:t xml:space="preserve"> </w:t>
-      </w:r>
-      <w:r>
-        <w:rPr>
-          <w:rStyle w:val="Forte"/>
-          <w:sz w:val="24"/>
-        </w:rPr>
-        <w:t>202</w:t>
-      </w:r>
-      <w:r>
-        <w:rPr>
-          <w:rStyle w:val="Forte"/>
-          <w:sz w:val="24"/>
-        </w:rPr>
-        <w:t>2</w:t>
-      </w:r>
-      <w:r>
-        <w:rPr>
-          <w:rStyle w:val="Forte"/>
-          <w:sz w:val="24"/>
-        </w:rPr>
-        <w:t>. Disponível em: https://www.researchgate.net/publication/360160864_A_tecnologia_dos_aplicativos_moveis_na_promocao_ao_aleitamento_materno_revisao_integr</w:t>
-      </w:r>
-      <w:r>
-        <w:rPr>
-          <w:rStyle w:val="Forte"/>
-          <w:sz w:val="24"/>
-        </w:rPr>
-        <w:t>ativa. Acesso em: 13 mar. 2025.</w:t>
-      </w:r>
-    </w:p>
-    <w:p>
-      <w:pPr>
-        <w:pStyle w:val="NormalWeb"/>
-        <w:jc w:val="left"/>
-        <w:rPr>
-          <w:rStyle w:val="Forte"/>
-          <w:sz w:val="24"/>
-        </w:rPr>
-      </w:pPr>
-      <w:r>
-        <w:rPr>
-          <w:rStyle w:val="Forte"/>
-          <w:sz w:val="24"/>
-        </w:rPr>
-        <w:t>HOSPITAL DAS CLÍNICAS SAMUEL LIBÂNIO</w:t>
-      </w:r>
-      <w:r>
-        <w:rPr>
-          <w:rStyle w:val="Forte"/>
-          <w:sz w:val="24"/>
-        </w:rPr>
-        <w:t xml:space="preserve"> (HCSL)</w:t>
-      </w:r>
-      <w:r>
-        <w:rPr>
-          <w:rStyle w:val="Forte"/>
-          <w:sz w:val="24"/>
-        </w:rPr>
-        <w:t xml:space="preserve">. </w:t>
-      </w:r>
-      <w:r>
-        <w:rPr>
-          <w:rStyle w:val="Forte"/>
-          <w:b/>
-          <w:sz w:val="24"/>
-        </w:rPr>
-        <w:t>Posto de c</w:t>
-      </w:r>
-      <w:r>
-        <w:rPr>
-          <w:rStyle w:val="Forte"/>
-          <w:b/>
-          <w:sz w:val="24"/>
-        </w:rPr>
-        <w:t xml:space="preserve">oleta de </w:t>
-      </w:r>
-      <w:r>
-        <w:rPr>
-          <w:rStyle w:val="Forte"/>
-          <w:b/>
-          <w:sz w:val="24"/>
-        </w:rPr>
-        <w:t>l</w:t>
-      </w:r>
-      <w:r>
-        <w:rPr>
-          <w:rStyle w:val="Forte"/>
-          <w:b/>
-          <w:sz w:val="24"/>
-        </w:rPr>
-        <w:t xml:space="preserve">eite </w:t>
-      </w:r>
-      <w:r>
-        <w:rPr>
-          <w:rStyle w:val="Forte"/>
-          <w:b/>
-          <w:sz w:val="24"/>
-        </w:rPr>
-        <w:t>h</w:t>
-      </w:r>
-      <w:r>
-        <w:rPr>
-          <w:rStyle w:val="Forte"/>
-          <w:b/>
-          <w:sz w:val="24"/>
-        </w:rPr>
-        <w:t>umano do HCSL auxilia bebês internados na UTI Neonatal e Pediátrica</w:t>
-      </w:r>
-      <w:r>
-        <w:rPr>
-          <w:rStyle w:val="Forte"/>
-          <w:sz w:val="24"/>
-        </w:rPr>
-        <w:t xml:space="preserve">. </w:t>
-      </w:r>
-      <w:r>
-        <w:rPr>
-          <w:rStyle w:val="Forte"/>
-          <w:sz w:val="24"/>
-        </w:rPr>
-        <w:t xml:space="preserve">Pouso Alegre, MG: 2025. </w:t>
-      </w:r>
-      <w:r>
-        <w:rPr>
-          <w:rStyle w:val="Forte"/>
-          <w:sz w:val="24"/>
-        </w:rPr>
-        <w:t>Disponível em: https://www.hcsl.edu.br/posto-de-coleta-de-leite-humano-do-hcsl-auxilia-bebes-internados-na-uti-neonatal-e-pediatrica/. Acesso em: 13 mar. 2025.</w:t>
-      </w:r>
-    </w:p>
-    <w:p>
-      <w:pPr>
-        <w:pStyle w:val="NormalWeb"/>
-        <w:jc w:val="left"/>
-        <w:rPr>
-          <w:rStyle w:val="Forte"/>
-          <w:sz w:val="24"/>
-        </w:rPr>
-      </w:pPr>
-      <w:r>
-        <w:rPr>
-          <w:rStyle w:val="Forte"/>
-          <w:sz w:val="24"/>
-        </w:rPr>
-        <w:t xml:space="preserve">INSTITUTO BRASILEIRO DE GEOGRAFIA E </w:t>
-      </w:r>
-      <w:r>
-        <w:rPr>
-          <w:rStyle w:val="Forte"/>
-          <w:sz w:val="24"/>
-        </w:rPr>
-        <w:t>ESTATÍSTICA</w:t>
-      </w:r>
-      <w:r>
-        <w:rPr>
-          <w:rStyle w:val="Forte"/>
-          <w:sz w:val="24"/>
-        </w:rPr>
-        <w:t xml:space="preserve"> (IBGE)</w:t>
-      </w:r>
-      <w:r>
-        <w:rPr>
-          <w:rStyle w:val="Forte"/>
-          <w:sz w:val="24"/>
-        </w:rPr>
-        <w:t xml:space="preserve">. </w:t>
-      </w:r>
-      <w:r>
-        <w:rPr>
-          <w:rStyle w:val="Forte"/>
-          <w:b/>
-          <w:sz w:val="24"/>
-        </w:rPr>
-        <w:t>Estatísticas do r</w:t>
-      </w:r>
-      <w:r>
-        <w:rPr>
-          <w:rStyle w:val="Forte"/>
-          <w:b/>
-          <w:sz w:val="24"/>
-        </w:rPr>
-        <w:t xml:space="preserve">egistro </w:t>
-      </w:r>
-      <w:r>
-        <w:rPr>
-          <w:rStyle w:val="Forte"/>
-          <w:b/>
-          <w:sz w:val="24"/>
-        </w:rPr>
-        <w:t>c</w:t>
-      </w:r>
-      <w:r>
-        <w:rPr>
-          <w:rStyle w:val="Forte"/>
-          <w:b/>
-          <w:sz w:val="24"/>
-        </w:rPr>
-        <w:t>ivil</w:t>
-      </w:r>
-      <w:r>
-        <w:rPr>
-          <w:rStyle w:val="Forte"/>
-          <w:sz w:val="24"/>
-        </w:rPr>
-        <w:t>: Nascimentos</w:t>
-      </w:r>
-      <w:r>
-        <w:rPr>
-          <w:rStyle w:val="Forte"/>
-          <w:sz w:val="24"/>
-        </w:rPr>
-        <w:t>. Brasília: IBGE,</w:t>
-      </w:r>
-      <w:r>
-        <w:rPr>
-          <w:rStyle w:val="Forte"/>
-          <w:sz w:val="24"/>
-        </w:rPr>
-        <w:t xml:space="preserve"> 2022. Disponível em: https://www.ibge.gov.br/estatisticas/sociais/populacao/9110-estatisticas-do-registro-civil</w:t>
-      </w:r>
-      <w:r>
-        <w:rPr>
-          <w:rStyle w:val="Forte"/>
-          <w:sz w:val="24"/>
-        </w:rPr>
-        <w:t>.html. Acesso em: 13 mar. 2025.</w:t>
-      </w:r>
-    </w:p>
-    <w:p>
-      <w:pPr>
-        <w:pStyle w:val="NormalWeb"/>
-        <w:jc w:val="left"/>
-      </w:pPr>
-      <w:r>
-        <w:rPr>
-          <w:highlight w:val="yellow"/>
-        </w:rPr>
-        <w:t xml:space="preserve">OLIVEIRA, D. S.; SOUZA, A. I.; LIMA, T. H. Tecnologias em saúde e suas contribuições para a promoção do aleitamento materno. </w:t>
-      </w:r>
-      <w:r>
-        <w:rPr>
-          <w:rStyle w:val="nfase"/>
-          <w:b/>
-          <w:i w:val="0"/>
-          <w:highlight w:val="yellow"/>
-        </w:rPr>
-        <w:t>Ciência &amp; Saúde Coletiva</w:t>
-      </w:r>
-      <w:r>
-        <w:rPr>
-          <w:highlight w:val="yellow"/>
-        </w:rPr>
-        <w:t xml:space="preserve">, </w:t>
-      </w:r>
-      <w:r>
-        <w:rPr>
-          <w:rStyle w:val="Forte"/>
-          <w:highlight w:val="yellow"/>
-        </w:rPr>
-        <w:t>v. 26, n. 9</w:t>
-      </w:r>
-      <w:r>
-        <w:rPr>
-          <w:highlight w:val="yellow"/>
-        </w:rPr>
-        <w:t>, p. 1234–</w:t>
-      </w:r>
-      <w:r>
-        <w:rPr>
-          <w:highlight w:val="yellow"/>
-        </w:rPr>
-        <w:lastRenderedPageBreak/>
-        <w:t>1245, 2019. Disponível em: https://www.scielo.br/j/csc/a/RG9dKm34fMFyLFXpQswv7Rv/. Acesso em: 13 mar. 2025.</w:t>
-      </w:r>
-    </w:p>
-    <w:p>
-      <w:pPr>
-        <w:pStyle w:val="NormalWeb"/>
-        <w:jc w:val="left"/>
-        <w:rPr>
-          <w:rStyle w:val="Forte"/>
-          <w:sz w:val="24"/>
-        </w:rPr>
-      </w:pPr>
-      <w:r>
-        <w:rPr>
-          <w:rStyle w:val="Forte"/>
-          <w:sz w:val="24"/>
-        </w:rPr>
-        <w:t>OLIVEIRA, D. S.; SOUZA, A. I.; LIMA, T. H. Aleitamento materno: uso da tecnologia da informação como estratégia para a construção de um website</w:t>
-      </w:r>
-      <w:r>
-        <w:rPr>
-          <w:rStyle w:val="Forte"/>
-          <w:b/>
-          <w:sz w:val="24"/>
-        </w:rPr>
-        <w:t>. Revista de Enfermagem da UFSM</w:t>
-      </w:r>
-      <w:r>
-        <w:rPr>
-          <w:rStyle w:val="Forte"/>
-          <w:sz w:val="24"/>
-        </w:rPr>
-        <w:t>, 11, 2021</w:t>
-      </w:r>
-      <w:r>
-        <w:rPr>
-          <w:rStyle w:val="Forte"/>
-          <w:sz w:val="24"/>
-        </w:rPr>
-        <w:t>. Disponível em: https://periodicos.ufsm.br/reufsm/article/view/64034</w:t>
-      </w:r>
-      <w:r>
-        <w:rPr>
-          <w:rStyle w:val="Forte"/>
-          <w:sz w:val="24"/>
-        </w:rPr>
-        <w:t>/html. Acesso em: 13 mar. 2025.</w:t>
-      </w:r>
-    </w:p>
-    <w:p>
-      <w:pPr>
-        <w:pStyle w:val="NormalWeb"/>
-        <w:jc w:val="left"/>
-        <w:rPr>
-          <w:rStyle w:val="Forte"/>
-          <w:sz w:val="24"/>
-        </w:rPr>
-      </w:pPr>
-      <w:r>
-        <w:rPr>
-          <w:rStyle w:val="Forte"/>
-          <w:sz w:val="24"/>
-        </w:rPr>
-        <w:t xml:space="preserve">ORGANIZAÇÃO MUNDIAL DA SAÚDE (OMS). </w:t>
-      </w:r>
-      <w:r>
-        <w:rPr>
-          <w:rStyle w:val="Forte"/>
-          <w:b/>
-          <w:sz w:val="24"/>
-        </w:rPr>
-        <w:t>Breastfeeding.</w:t>
-      </w:r>
-      <w:r>
-        <w:rPr>
-          <w:rStyle w:val="Forte"/>
-          <w:sz w:val="24"/>
-        </w:rPr>
-        <w:t xml:space="preserve"> 2025.</w:t>
-      </w:r>
-      <w:r>
-        <w:rPr>
-          <w:rStyle w:val="Forte"/>
-          <w:sz w:val="24"/>
-        </w:rPr>
-        <w:t xml:space="preserve"> Disponível em: https://www.who.int/news-room/fact-sheets/detail/breastfe</w:t>
-      </w:r>
-      <w:r>
-        <w:rPr>
-          <w:rStyle w:val="Forte"/>
-          <w:sz w:val="24"/>
-        </w:rPr>
-        <w:t>eding. Acesso em: 13 mar. 2025.</w:t>
-      </w:r>
-    </w:p>
-    <w:p>
-      <w:pPr>
-        <w:pStyle w:val="NormalWeb"/>
-        <w:jc w:val="left"/>
-      </w:pPr>
-      <w:r>
-        <w:t>REDE BRASILEIRA DE BANCOS DE LEITE HUMANO</w:t>
-      </w:r>
-      <w:r>
-        <w:rPr>
-          <w:b/>
-        </w:rPr>
-        <w:t xml:space="preserve"> (</w:t>
-      </w:r>
-      <w:r>
-        <w:t>RBLH-BR</w:t>
-      </w:r>
-      <w:r>
-        <w:t xml:space="preserve">). </w:t>
-      </w:r>
-      <w:r>
-        <w:rPr>
-          <w:b/>
-          <w:iCs/>
-        </w:rPr>
-        <w:t>O que é a Rede Brasileira de Bancos de Leite Humano</w:t>
-      </w:r>
-      <w:r>
-        <w:rPr>
-          <w:b/>
-        </w:rPr>
-        <w:t>.</w:t>
-      </w:r>
-      <w:r>
-        <w:t xml:space="preserve"> Fundação Oswaldo Cruz – Fiocruz</w:t>
-      </w:r>
-      <w:r>
-        <w:t>: 2023.</w:t>
-      </w:r>
-      <w:r>
-        <w:t xml:space="preserve"> Disponível em: https://rblh.fiocruz.br/o-que-e-rede-blh. Acesso em: 13 mar. 2025.</w:t>
-      </w:r>
-    </w:p>
-    <w:p>
-      <w:pPr>
-        <w:pStyle w:val="NormalWeb"/>
-        <w:jc w:val="left"/>
-        <w:rPr>
-          <w:rStyle w:val="Forte"/>
-          <w:sz w:val="24"/>
-        </w:rPr>
-      </w:pPr>
-      <w:r>
-        <w:rPr>
-          <w:rStyle w:val="Forte"/>
-          <w:sz w:val="24"/>
-        </w:rPr>
-        <w:t xml:space="preserve">SILVA, R. F.; ALMEIDA, K. L.; FERREIRA, P. H.; COSTA, M. A. Aplicativo Doe Leite: tecnologia facilitadora na doação de leite materno. </w:t>
-      </w:r>
-      <w:r>
-        <w:rPr>
-          <w:rStyle w:val="Forte"/>
-          <w:b/>
-          <w:sz w:val="24"/>
-        </w:rPr>
-        <w:t>Revista da Escola de Enfermagem da USP</w:t>
-      </w:r>
-      <w:r>
-        <w:rPr>
-          <w:rStyle w:val="Forte"/>
-          <w:sz w:val="24"/>
-        </w:rPr>
-        <w:t>, 56, 2022.</w:t>
-      </w:r>
-      <w:r>
-        <w:rPr>
-          <w:rStyle w:val="Forte"/>
-          <w:sz w:val="24"/>
-        </w:rPr>
-        <w:t>Disponível em: https://www.scielo.br/j/ape/a/tXmsqRHbThMgSxqFZrz</w:t>
-      </w:r>
-      <w:r>
-        <w:rPr>
-          <w:rStyle w:val="Forte"/>
-          <w:sz w:val="24"/>
-        </w:rPr>
-        <w:t>sYmJ/. Acesso em: 13 mar. 2025.</w:t>
-      </w:r>
-    </w:p>
-    <w:p>
-      <w:pPr>
-        <w:pStyle w:val="NormalWeb"/>
-        <w:jc w:val="left"/>
-      </w:pPr>
-      <w:r>
-        <w:t xml:space="preserve">SOMMERVILLE, I. </w:t>
-      </w:r>
-      <w:r>
-        <w:rPr>
-          <w:b/>
-        </w:rPr>
-        <w:t>Engenharia de Software</w:t>
-      </w:r>
-      <w:r>
-        <w:t>. 10. ed. São Paulo: Pearson Education, 2019.</w:t>
+      <w:r>
+        <w:t>9.</w:t>
       </w:r>
     </w:p>
     <w:p>
@@ -14752,38 +14326,235 @@
       </w:r>
     </w:p>
     <w:p>
-      <w:r>
-        <w:rPr>
-          <w:highlight w:val="yellow"/>
-        </w:rPr>
-        <w:t>Colo</w:t>
-      </w:r>
-      <w:r>
-        <w:rPr>
-          <w:highlight w:val="yellow"/>
-        </w:rPr>
-        <w:t>que</w:t>
-      </w:r>
-      <w:r>
-        <w:rPr>
-          <w:highlight w:val="yellow"/>
-        </w:rPr>
-        <w:t xml:space="preserve"> </w:t>
-      </w:r>
-      <w:r>
-        <w:rPr>
-          <w:highlight w:val="yellow"/>
-        </w:rPr>
-        <w:t>as obras pesquisadas, mas que não foram referenciadas no documento</w:t>
-      </w:r>
-      <w:r>
-        <w:rPr>
-          <w:highlight w:val="yellow"/>
-        </w:rPr>
-        <w:t>. As obras devem ficar em ordem alfabética por sobrenome do autor e alinhadas à esquerda com espaçamento simples.</w:t>
-      </w:r>
-      <w:r>
-        <w:t xml:space="preserve"> </w:t>
+      <w:pPr>
+        <w:spacing w:before="100" w:beforeAutospacing="1" w:after="100" w:afterAutospacing="1" w:line="240" w:lineRule="auto"/>
+        <w:jc w:val="left"/>
+        <w:rPr>
+          <w:bCs w:val="0"/>
+        </w:rPr>
+      </w:pPr>
+      <w:r>
+        <w:rPr>
+          <w:bCs w:val="0"/>
+        </w:rPr>
+        <w:t xml:space="preserve">LMEIDA, R. M. </w:t>
+      </w:r>
+      <w:r>
+        <w:rPr>
+          <w:bCs w:val="0"/>
+          <w:i/>
+          <w:iCs/>
+        </w:rPr>
+        <w:t>Modelagem de Banco de Dados Relacional</w:t>
+      </w:r>
+      <w:r>
+        <w:rPr>
+          <w:bCs w:val="0"/>
+        </w:rPr>
+        <w:t>. 4. ed. São Paulo: Érica, 2021.</w:t>
+      </w:r>
+    </w:p>
+    <w:p>
+      <w:pPr>
+        <w:spacing w:before="100" w:beforeAutospacing="1" w:after="100" w:afterAutospacing="1" w:line="240" w:lineRule="auto"/>
+        <w:jc w:val="left"/>
+        <w:rPr>
+          <w:bCs w:val="0"/>
+        </w:rPr>
+      </w:pPr>
+      <w:r>
+        <w:rPr>
+          <w:bCs w:val="0"/>
+        </w:rPr>
+        <w:t xml:space="preserve">ARAÚJO, M. P. </w:t>
+      </w:r>
+      <w:r>
+        <w:rPr>
+          <w:bCs w:val="0"/>
+          <w:i/>
+          <w:iCs/>
+        </w:rPr>
+        <w:t>Desenvolvimento Web com Node.js</w:t>
+      </w:r>
+      <w:r>
+        <w:rPr>
+          <w:bCs w:val="0"/>
+        </w:rPr>
+        <w:t>. 2. ed. Rio de Janeiro: Novatec, 2020.</w:t>
+      </w:r>
+    </w:p>
+    <w:p>
+      <w:pPr>
+        <w:spacing w:before="100" w:beforeAutospacing="1" w:after="100" w:afterAutospacing="1" w:line="240" w:lineRule="auto"/>
+        <w:jc w:val="left"/>
+        <w:rPr>
+          <w:bCs w:val="0"/>
+        </w:rPr>
+      </w:pPr>
+      <w:r>
+        <w:rPr>
+          <w:bCs w:val="0"/>
+        </w:rPr>
+        <w:t xml:space="preserve">BEZERRA, E. </w:t>
+      </w:r>
+      <w:r>
+        <w:rPr>
+          <w:bCs w:val="0"/>
+          <w:i/>
+          <w:iCs/>
+        </w:rPr>
+        <w:t>Princípios de Desenvolvimento Ágil</w:t>
+      </w:r>
+      <w:r>
+        <w:rPr>
+          <w:bCs w:val="0"/>
+        </w:rPr>
+        <w:t>. São Paulo: Casa do Código, 2021.</w:t>
+      </w:r>
+    </w:p>
+    <w:p>
+      <w:pPr>
+        <w:spacing w:before="100" w:beforeAutospacing="1" w:after="100" w:afterAutospacing="1" w:line="240" w:lineRule="auto"/>
+        <w:jc w:val="left"/>
+        <w:rPr>
+          <w:bCs w:val="0"/>
+        </w:rPr>
+      </w:pPr>
+      <w:r>
+        <w:rPr>
+          <w:bCs w:val="0"/>
+        </w:rPr>
+        <w:t xml:space="preserve">FERREIRA, A. M. </w:t>
+      </w:r>
+      <w:r>
+        <w:rPr>
+          <w:bCs w:val="0"/>
+          <w:i/>
+          <w:iCs/>
+        </w:rPr>
+        <w:t>Banco de Dados: Teoria e Prática</w:t>
+      </w:r>
+      <w:r>
+        <w:rPr>
+          <w:bCs w:val="0"/>
+        </w:rPr>
+        <w:t>. 3. ed. Porto Alegre: Bookman, 2019.</w:t>
+      </w:r>
+    </w:p>
+    <w:p>
+      <w:pPr>
+        <w:spacing w:before="100" w:beforeAutospacing="1" w:after="100" w:afterAutospacing="1" w:line="240" w:lineRule="auto"/>
+        <w:jc w:val="left"/>
+        <w:rPr>
+          <w:bCs w:val="0"/>
+        </w:rPr>
+      </w:pPr>
+      <w:r>
+        <w:rPr>
+          <w:bCs w:val="0"/>
+        </w:rPr>
+        <w:t xml:space="preserve">NASCIMENTO, J. R. </w:t>
+      </w:r>
+      <w:r>
+        <w:rPr>
+          <w:bCs w:val="0"/>
+          <w:i/>
+          <w:iCs/>
+        </w:rPr>
+        <w:t>PostgreSQL: Guia do Administrador de Banco de Dados</w:t>
+      </w:r>
+      <w:r>
+        <w:rPr>
+          <w:bCs w:val="0"/>
+        </w:rPr>
+        <w:t>. 2. ed. São Paulo: Novatec, 2022.</w:t>
+      </w:r>
+    </w:p>
+    <w:p>
+      <w:pPr>
+        <w:spacing w:before="100" w:beforeAutospacing="1" w:after="100" w:afterAutospacing="1" w:line="240" w:lineRule="auto"/>
+        <w:jc w:val="left"/>
+        <w:rPr>
+          <w:bCs w:val="0"/>
+        </w:rPr>
+      </w:pPr>
+      <w:r>
+        <w:rPr>
+          <w:bCs w:val="0"/>
+        </w:rPr>
+        <w:t xml:space="preserve">SANTOS, L. G. dos. </w:t>
+      </w:r>
+      <w:r>
+        <w:rPr>
+          <w:bCs w:val="0"/>
+          <w:i/>
+          <w:iCs/>
+        </w:rPr>
+        <w:t>Aplicações Móveis: Design e Usabilidade</w:t>
+      </w:r>
+      <w:r>
+        <w:rPr>
+          <w:bCs w:val="0"/>
+        </w:rPr>
+        <w:t>. Brasília: SENAC, 2020.</w:t>
+      </w:r>
+    </w:p>
+    <w:p>
+      <w:pPr>
+        <w:spacing w:before="100" w:beforeAutospacing="1" w:after="100" w:afterAutospacing="1" w:line="240" w:lineRule="auto"/>
+        <w:jc w:val="left"/>
+        <w:rPr>
+          <w:bCs w:val="0"/>
+        </w:rPr>
+      </w:pPr>
+      <w:r>
+        <w:rPr>
+          <w:bCs w:val="0"/>
+        </w:rPr>
+        <w:t xml:space="preserve">SOMMERVILLE, I. </w:t>
+      </w:r>
+      <w:r>
+        <w:rPr>
+          <w:bCs w:val="0"/>
+          <w:i/>
+          <w:iCs/>
+        </w:rPr>
+        <w:t>Engenharia de Software</w:t>
+      </w:r>
+      <w:r>
+        <w:rPr>
+          <w:bCs w:val="0"/>
+        </w:rPr>
+        <w:t>. 10. ed. São Paulo: Pearson Education, 2019.</w:t>
+      </w:r>
+    </w:p>
+    <w:p>
+      <w:pPr>
+        <w:spacing w:before="100" w:beforeAutospacing="1" w:after="100" w:afterAutospacing="1" w:line="240" w:lineRule="auto"/>
+        <w:jc w:val="left"/>
+        <w:rPr>
+          <w:bCs w:val="0"/>
+        </w:rPr>
+      </w:pPr>
+      <w:r>
+        <w:rPr>
+          <w:bCs w:val="0"/>
+        </w:rPr>
+        <w:t xml:space="preserve">TORRES, G. R. </w:t>
+      </w:r>
+      <w:r>
+        <w:rPr>
+          <w:bCs w:val="0"/>
+          <w:i/>
+          <w:iCs/>
+        </w:rPr>
+        <w:t>Angular: do básico ao avançado</w:t>
+      </w:r>
+      <w:r>
+        <w:rPr>
+          <w:bCs w:val="0"/>
+        </w:rPr>
+        <w:t>. Florianópolis: eBook, 2022.</w:t>
       </w:r>
     </w:p>
     <w:p/>
@@ -15016,9 +14787,9 @@
       <w:bookmarkEnd w:id="70"/>
     </w:p>
     <w:sectPr>
-      <w:headerReference w:type="even" r:id="rId19"/>
-      <w:headerReference w:type="default" r:id="rId20"/>
-      <w:headerReference w:type="first" r:id="rId21"/>
+      <w:headerReference w:type="even" r:id="rId30"/>
+      <w:headerReference w:type="default" r:id="rId31"/>
+      <w:headerReference w:type="first" r:id="rId32"/>
       <w:pgSz w:w="11907" w:h="16840" w:code="9"/>
       <w:pgMar w:top="1701" w:right="1134" w:bottom="1134" w:left="1701" w:header="709" w:footer="709" w:gutter="0"/>
       <w:cols w:space="708"/>
@@ -15353,7 +15124,6 @@
           <w:docPartUnique/>
         </w:docPartObj>
       </w:sdtPr>
-      <w:sdtEndPr/>
       <w:sdtContent>
         <w:r>
           <w:rPr>
@@ -15441,7 +15211,6 @@
         <w:docPartUnique/>
       </w:docPartObj>
     </w:sdtPr>
-    <w:sdtEndPr/>
     <w:sdtContent>
       <w:p>
         <w:pPr>
@@ -15469,7 +15238,7 @@
           <w:rPr>
             <w:noProof/>
           </w:rPr>
-          <w:t>26</w:t>
+          <w:t>54</w:t>
         </w:r>
         <w:r>
           <w:rPr>
@@ -20423,7 +20192,7 @@
 </file>
 
 <file path=customXml/itemProps1.xml><?xml version="1.0" encoding="utf-8"?>
-<ds:datastoreItem xmlns:ds="http://schemas.openxmlformats.org/officeDocument/2006/customXml" ds:itemID="{59E9280E-EFA4-4F20-A085-64CDFF98F94A}">
+<ds:datastoreItem xmlns:ds="http://schemas.openxmlformats.org/officeDocument/2006/customXml" ds:itemID="{6BCDB3C7-84BC-4942-878D-F35F8E4678EB}">
   <ds:schemaRefs>
     <ds:schemaRef ds:uri="http://schemas.openxmlformats.org/officeDocument/2006/bibliography"/>
   </ds:schemaRefs>

</xml_diff>

<commit_message>
Refactor: ajustando o requisito de busca de banco de leite
</commit_message>
<xml_diff>
--- a/PFC_2025_Docs/PFC_Donate_v1.6.docx
+++ b/PFC_2025_Docs/PFC_Donate_v1.6.docx
@@ -5837,7 +5837,7 @@
           <w:noProof/>
         </w:rPr>
         <w:drawing>
-          <wp:inline distT="0" distB="0" distL="0" distR="0" wp14:anchorId="1D36CEC6" wp14:editId="32AAB73C">
+          <wp:inline distT="0" distB="0" distL="0" distR="0" wp14:anchorId="1D36CEC6" wp14:editId="02D48C36">
             <wp:extent cx="4914900" cy="4730106"/>
             <wp:effectExtent l="19050" t="19050" r="0" b="0"/>
             <wp:docPr id="3" name="Imagem 3" descr="C:\Users\dilto\Downloads\DoeLeite.png"/>
@@ -9109,7 +9109,19 @@
         <w:spacing w:line="360" w:lineRule="auto"/>
       </w:pPr>
       <w:r>
-        <w:t>O sistema deve ser capaz de fornecer uma lista de bancos de leite próximos à doadora, com base na localização fornecida, facilitando o acesso rápido e prático ao banco de leite humano.</w:t>
+        <w:t xml:space="preserve">O sistema deve ser capaz de fornecer </w:t>
+      </w:r>
+      <w:r>
+        <w:t>o</w:t>
+      </w:r>
+      <w:r>
+        <w:t xml:space="preserve"> banco de leite </w:t>
+      </w:r>
+      <w:r>
+        <w:t xml:space="preserve">mais </w:t>
+      </w:r>
+      <w:r>
+        <w:t>próximo à doadora, com base na localização fornecida, facilitando o acesso rápido e prático ao banco de leite humano.</w:t>
       </w:r>
     </w:p>
     <w:p>
@@ -20332,6 +20344,7 @@
   <w:style w:type="character" w:default="1" w:styleId="Fontepargpadro">
     <w:name w:val="Default Paragraph Font"/>
     <w:uiPriority w:val="1"/>
+    <w:semiHidden/>
     <w:unhideWhenUsed/>
   </w:style>
   <w:style w:type="table" w:default="1" w:styleId="Tabelanormal">

</xml_diff>